<commit_message>
Subida del Ejercicio02 terminado y update del worcd
Realice el ejercicio02 tanto en Processing con en el archivo word
</commit_message>
<xml_diff>
--- a/TP01_Mamani_Fernando/Archivo word de los Ejercicios.docx
+++ b/TP01_Mamani_Fernando/Archivo word de los Ejercicios.docx
@@ -206,7 +206,7 @@
                 <v:shape id="_x0000_i1025" type="#_x0000_t75" style="width:78.15pt;height:44.85pt" o:ole="">
                   <v:imagedata r:id="rId7" o:title=""/>
                 </v:shape>
-                <o:OLEObject Type="Embed" ProgID="PBrush" ShapeID="_x0000_i1025" DrawAspect="Content" ObjectID="_1774639978" r:id="rId8"/>
+                <o:OLEObject Type="Embed" ProgID="PBrush" ShapeID="_x0000_i1025" DrawAspect="Content" ObjectID="_1774641839" r:id="rId8"/>
               </w:object>
             </w:r>
           </w:p>
@@ -754,6 +754,7 @@
                               </w:rPr>
                             </w:pPr>
                             <w:proofErr w:type="spellStart"/>
+                            <w:proofErr w:type="gramStart"/>
                             <w:r>
                               <w:rPr>
                                 <w:color w:val="000000" w:themeColor="text1"/>
@@ -773,6 +774,7 @@
                               <w:t>Mamani,Fernando</w:t>
                             </w:r>
                             <w:proofErr w:type="spellEnd"/>
+                            <w:proofErr w:type="gramEnd"/>
                             <w:r>
                               <w:rPr>
                                 <w:color w:val="000000" w:themeColor="text1"/>
@@ -1192,14 +1194,7 @@
           <w:b/>
           <w:bCs/>
         </w:rPr>
-        <w:t xml:space="preserve">Punto </w:t>
-      </w:r>
-      <w:r>
-        <w:rPr>
-          <w:b/>
-          <w:bCs/>
-        </w:rPr>
-        <w:t>1</w:t>
+        <w:t>Punto 1</w:t>
       </w:r>
       <w:r>
         <w:t>:</w:t>
@@ -1211,10 +1206,7 @@
         <w:t>Evaluar</w:t>
       </w:r>
       <w:r>
-        <w:t xml:space="preserve"> </w:t>
-      </w:r>
-      <w:r>
-        <w:t xml:space="preserve">(obtener resultado) la siguiente expresión para A = 2 y B = 5 </w:t>
+        <w:t xml:space="preserve"> (obtener resultado) la siguiente expresión para A = 2 y B = 5 </w:t>
       </w:r>
     </w:p>
     <w:p>
@@ -1232,84 +1224,43 @@
     </w:p>
     <w:p>
       <w:r>
-        <w:t xml:space="preserve">            </w:t>
-      </w:r>
-      <w:r>
-        <w:t>(3*A)</w:t>
-      </w:r>
-      <w:r>
-        <w:t xml:space="preserve"> </w:t>
-      </w:r>
-      <w:r>
-        <w:t>-</w:t>
-      </w:r>
-      <w:r>
-        <w:t xml:space="preserve"> </w:t>
-      </w:r>
-      <w:r>
-        <w:t xml:space="preserve">(4*B/(A^2)) </w:t>
-      </w:r>
-    </w:p>
-    <w:p>
-      <w:r>
-        <w:t xml:space="preserve">               </w:t>
-      </w:r>
-      <w:r>
-        <w:t>6</w:t>
-      </w:r>
-      <w:r>
-        <w:t xml:space="preserve"> </w:t>
-      </w:r>
-      <w:r>
-        <w:t>-</w:t>
-      </w:r>
-      <w:r>
-        <w:t xml:space="preserve"> </w:t>
-      </w:r>
-      <w:r>
-        <w:t xml:space="preserve">(4*B/4) </w:t>
-      </w:r>
-    </w:p>
-    <w:p>
-      <w:r>
-        <w:t xml:space="preserve">                </w:t>
-      </w:r>
-      <w:r>
-        <w:t>6</w:t>
-      </w:r>
-      <w:r>
-        <w:t xml:space="preserve"> </w:t>
-      </w:r>
-      <w:r>
-        <w:t>-</w:t>
-      </w:r>
-      <w:r>
-        <w:t xml:space="preserve"> </w:t>
-      </w:r>
-      <w:r>
-        <w:t xml:space="preserve">5 </w:t>
-      </w:r>
-    </w:p>
-    <w:p>
-      <w:r>
-        <w:t xml:space="preserve">                  </w:t>
-      </w:r>
-      <w:r>
-        <w:t>1</w:t>
-      </w:r>
-    </w:p>
-    <w:p>
-      <w:r>
-        <w:t>Captura de Processing</w:t>
-      </w:r>
-      <w:r>
-        <w:t>:</w:t>
+        <w:t xml:space="preserve">            (3*A) - (4*B/(A^2)) </w:t>
+      </w:r>
+    </w:p>
+    <w:p>
+      <w:r>
+        <w:t xml:space="preserve">               6 - (4*B/4) </w:t>
+      </w:r>
+    </w:p>
+    <w:p>
+      <w:r>
+        <w:t xml:space="preserve">                6 - 5 </w:t>
+      </w:r>
+    </w:p>
+    <w:p>
+      <w:r>
+        <w:t xml:space="preserve">                  1</w:t>
+      </w:r>
+    </w:p>
+    <w:p>
+      <w:pPr>
+        <w:rPr>
+          <w:b/>
+          <w:bCs/>
+        </w:rPr>
+      </w:pPr>
+      <w:r>
+        <w:rPr>
+          <w:b/>
+          <w:bCs/>
+        </w:rPr>
+        <w:t>Captura de Processing:</w:t>
       </w:r>
     </w:p>
     <w:p>
       <w:r>
         <w:drawing>
-          <wp:anchor distT="0" distB="0" distL="114300" distR="114300" simplePos="0" relativeHeight="251664384" behindDoc="0" locked="0" layoutInCell="1" allowOverlap="1" wp14:anchorId="2E53ADD4" wp14:editId="4C64B4C5">
+          <wp:anchor distT="0" distB="0" distL="114300" distR="114300" simplePos="0" relativeHeight="251666432" behindDoc="0" locked="0" layoutInCell="1" allowOverlap="1" wp14:anchorId="322A139B" wp14:editId="04FB95BB">
             <wp:simplePos x="0" y="0"/>
             <wp:positionH relativeFrom="column">
               <wp:posOffset>1905</wp:posOffset>
@@ -1317,10 +1268,10 @@
             <wp:positionV relativeFrom="paragraph">
               <wp:posOffset>1905</wp:posOffset>
             </wp:positionV>
-            <wp:extent cx="5400040" cy="3819525"/>
-            <wp:effectExtent l="0" t="0" r="0" b="9525"/>
+            <wp:extent cx="4534293" cy="2309060"/>
+            <wp:effectExtent l="0" t="0" r="0" b="0"/>
             <wp:wrapTopAndBottom/>
-            <wp:docPr id="7" name="Imagen 7"/>
+            <wp:docPr id="10" name="Imagen 10"/>
             <wp:cNvGraphicFramePr>
               <a:graphicFrameLocks xmlns:a="http://schemas.openxmlformats.org/drawingml/2006/main" noChangeAspect="1"/>
             </wp:cNvGraphicFramePr>
@@ -1346,7 +1297,7 @@
                   <pic:spPr>
                     <a:xfrm>
                       <a:off x="0" y="0"/>
-                      <a:ext cx="5400040" cy="3819525"/>
+                      <a:ext cx="4534293" cy="2309060"/>
                     </a:xfrm>
                     <a:prstGeom prst="rect">
                       <a:avLst/>
@@ -1364,18 +1315,23 @@
           </wp:anchor>
         </w:drawing>
       </w:r>
+      <w:r>
+        <w:tab/>
+      </w:r>
     </w:p>
     <w:p>
       <w:pPr>
         <w:rPr>
           <w:b/>
           <w:bCs/>
+          <w:u w:val="single"/>
         </w:rPr>
       </w:pPr>
       <w:r>
         <w:rPr>
           <w:b/>
           <w:bCs/>
+          <w:u w:val="single"/>
         </w:rPr>
         <w:t>Desarrollo del punto</w:t>
       </w:r>
@@ -1435,66 +1391,68 @@
           <w:b/>
           <w:bCs/>
         </w:rPr>
+        <w:t>Datos de entrada:</w:t>
+      </w:r>
+    </w:p>
+    <w:p>
+      <w:r>
+        <w:tab/>
+      </w:r>
+      <w:proofErr w:type="gramStart"/>
+      <w:r>
+        <w:t>A,B</w:t>
+      </w:r>
+      <w:proofErr w:type="gramEnd"/>
+      <w:r>
+        <w:t>: entero</w:t>
+      </w:r>
+    </w:p>
+    <w:p>
+      <w:pPr>
+        <w:rPr>
+          <w:b/>
+          <w:bCs/>
+        </w:rPr>
+      </w:pPr>
+      <w:r>
+        <w:rPr>
+          <w:b/>
+          <w:bCs/>
+        </w:rPr>
+        <w:t xml:space="preserve">Datos de Salida: </w:t>
+      </w:r>
+    </w:p>
+    <w:p>
+      <w:r>
+        <w:tab/>
+      </w:r>
+      <w:r>
+        <w:t xml:space="preserve">Resultado: </w:t>
+      </w:r>
+      <w:proofErr w:type="spellStart"/>
+      <w:r>
+        <w:t>float</w:t>
+      </w:r>
+      <w:proofErr w:type="spellEnd"/>
+    </w:p>
+    <w:p>
+      <w:pPr>
+        <w:rPr>
+          <w:b/>
+          <w:bCs/>
+        </w:rPr>
+      </w:pPr>
+      <w:r>
+        <w:rPr>
+          <w:b/>
+          <w:bCs/>
+        </w:rPr>
+        <w:t xml:space="preserve">Proceso: </w:t>
+      </w:r>
+    </w:p>
+    <w:p>
+      <w:r>
         <w:lastRenderedPageBreak/>
-        <w:t>Datos de entrada:</w:t>
-      </w:r>
-    </w:p>
-    <w:p>
-      <w:r>
-        <w:tab/>
-      </w:r>
-      <w:r>
-        <w:t>A,B</w:t>
-      </w:r>
-      <w:r>
-        <w:t>: entero</w:t>
-      </w:r>
-    </w:p>
-    <w:p>
-      <w:pPr>
-        <w:rPr>
-          <w:b/>
-          <w:bCs/>
-        </w:rPr>
-      </w:pPr>
-      <w:r>
-        <w:rPr>
-          <w:b/>
-          <w:bCs/>
-        </w:rPr>
-        <w:t xml:space="preserve">Datos de Salida: </w:t>
-      </w:r>
-    </w:p>
-    <w:p>
-      <w:r>
-        <w:tab/>
-      </w:r>
-      <w:r>
-        <w:t xml:space="preserve">Resultado: </w:t>
-      </w:r>
-      <w:proofErr w:type="spellStart"/>
-      <w:r>
-        <w:t>float</w:t>
-      </w:r>
-      <w:proofErr w:type="spellEnd"/>
-    </w:p>
-    <w:p>
-      <w:pPr>
-        <w:rPr>
-          <w:b/>
-          <w:bCs/>
-        </w:rPr>
-      </w:pPr>
-      <w:r>
-        <w:rPr>
-          <w:b/>
-          <w:bCs/>
-        </w:rPr>
-        <w:t xml:space="preserve">Proceso: </w:t>
-      </w:r>
-    </w:p>
-    <w:p>
-      <w:r>
         <w:tab/>
       </w:r>
       <w:r>
@@ -1689,7 +1647,10 @@
               <w:t xml:space="preserve"> </w:t>
             </w:r>
             <w:r>
-              <w:t>ejercicio01</w:t>
+              <w:t>E</w:t>
+            </w:r>
+            <w:r>
+              <w:t>jercicio01</w:t>
             </w:r>
           </w:p>
           <w:p>
@@ -1827,12 +1788,578 @@
       </w:pPr>
     </w:p>
     <w:p>
+      <w:r>
+        <w:rPr>
+          <w:b/>
+          <w:bCs/>
+        </w:rPr>
+        <w:t xml:space="preserve">Punto </w:t>
+      </w:r>
+      <w:r>
+        <w:rPr>
+          <w:b/>
+          <w:bCs/>
+        </w:rPr>
+        <w:t>2</w:t>
+      </w:r>
+      <w:r>
+        <w:t>:</w:t>
+      </w:r>
+      <w:r>
+        <w:t xml:space="preserve"> Evaluar la siguiente expresión 4 / 2 * 3 / 6 + 6 / 2 / 1 / 5 ^ 2 / 4 * 2</w:t>
+      </w:r>
+    </w:p>
+    <w:p>
+      <w:pPr>
+        <w:rPr>
+          <w:b/>
+          <w:bCs/>
+        </w:rPr>
+      </w:pPr>
+      <w:r>
+        <w:rPr>
+          <w:b/>
+          <w:bCs/>
+        </w:rPr>
+        <w:t>Captura de Processing:</w:t>
+      </w:r>
+    </w:p>
+    <w:p>
+      <w:pPr>
+        <w:rPr>
+          <w:b/>
+          <w:bCs/>
+        </w:rPr>
+      </w:pPr>
+    </w:p>
+    <w:p>
+      <w:pPr>
+        <w:rPr>
+          <w:b/>
+          <w:bCs/>
+        </w:rPr>
+      </w:pPr>
+      <w:r>
+        <w:rPr>
+          <w:b/>
+          <w:bCs/>
+        </w:rPr>
+        <w:drawing>
+          <wp:anchor distT="0" distB="0" distL="114300" distR="114300" simplePos="0" relativeHeight="251665408" behindDoc="0" locked="0" layoutInCell="1" allowOverlap="1" wp14:anchorId="21016FA0" wp14:editId="4692A64C">
+            <wp:simplePos x="0" y="0"/>
+            <wp:positionH relativeFrom="column">
+              <wp:posOffset>1905</wp:posOffset>
+            </wp:positionH>
+            <wp:positionV relativeFrom="paragraph">
+              <wp:posOffset>-2540</wp:posOffset>
+            </wp:positionV>
+            <wp:extent cx="5400040" cy="1631950"/>
+            <wp:effectExtent l="0" t="0" r="0" b="6350"/>
+            <wp:wrapTopAndBottom/>
+            <wp:docPr id="9" name="Imagen 9"/>
+            <wp:cNvGraphicFramePr>
+              <a:graphicFrameLocks xmlns:a="http://schemas.openxmlformats.org/drawingml/2006/main" noChangeAspect="1"/>
+            </wp:cNvGraphicFramePr>
+            <a:graphic xmlns:a="http://schemas.openxmlformats.org/drawingml/2006/main">
+              <a:graphicData uri="http://schemas.openxmlformats.org/drawingml/2006/picture">
+                <pic:pic xmlns:pic="http://schemas.openxmlformats.org/drawingml/2006/picture">
+                  <pic:nvPicPr>
+                    <pic:cNvPr id="1" name=""/>
+                    <pic:cNvPicPr/>
+                  </pic:nvPicPr>
+                  <pic:blipFill>
+                    <a:blip r:embed="rId11">
+                      <a:extLst>
+                        <a:ext uri="{28A0092B-C50C-407E-A947-70E740481C1C}">
+                          <a14:useLocalDpi xmlns:a14="http://schemas.microsoft.com/office/drawing/2010/main" val="0"/>
+                        </a:ext>
+                      </a:extLst>
+                    </a:blip>
+                    <a:stretch>
+                      <a:fillRect/>
+                    </a:stretch>
+                  </pic:blipFill>
+                  <pic:spPr>
+                    <a:xfrm>
+                      <a:off x="0" y="0"/>
+                      <a:ext cx="5400040" cy="1631950"/>
+                    </a:xfrm>
+                    <a:prstGeom prst="rect">
+                      <a:avLst/>
+                    </a:prstGeom>
+                  </pic:spPr>
+                </pic:pic>
+              </a:graphicData>
+            </a:graphic>
+            <wp14:sizeRelH relativeFrom="page">
+              <wp14:pctWidth>0</wp14:pctWidth>
+            </wp14:sizeRelH>
+            <wp14:sizeRelV relativeFrom="page">
+              <wp14:pctHeight>0</wp14:pctHeight>
+            </wp14:sizeRelV>
+          </wp:anchor>
+        </w:drawing>
+      </w:r>
+    </w:p>
+    <w:p>
+      <w:pPr>
+        <w:rPr>
+          <w:b/>
+          <w:bCs/>
+          <w:u w:val="single"/>
+        </w:rPr>
+      </w:pPr>
+      <w:r>
+        <w:rPr>
+          <w:b/>
+          <w:bCs/>
+          <w:u w:val="single"/>
+        </w:rPr>
+        <w:t>Desarrollo del punto</w:t>
+      </w:r>
+    </w:p>
+    <w:p>
+      <w:pPr>
+        <w:rPr>
+          <w:b/>
+          <w:bCs/>
+        </w:rPr>
+      </w:pPr>
+      <w:r>
+        <w:rPr>
+          <w:b/>
+          <w:bCs/>
+        </w:rPr>
+        <w:tab/>
+      </w:r>
+    </w:p>
+    <w:p>
+      <w:pPr>
+        <w:rPr>
+          <w:b/>
+          <w:bCs/>
+        </w:rPr>
+      </w:pPr>
+      <w:proofErr w:type="spellStart"/>
+      <w:r>
+        <w:rPr>
+          <w:b/>
+          <w:bCs/>
+        </w:rPr>
+        <w:t>Analisis</w:t>
+      </w:r>
+      <w:proofErr w:type="spellEnd"/>
+      <w:r>
+        <w:rPr>
+          <w:b/>
+          <w:bCs/>
+        </w:rPr>
+        <w:t>:</w:t>
+      </w:r>
+    </w:p>
+    <w:p>
+      <w:r>
+        <w:tab/>
+      </w:r>
+      <w:proofErr w:type="spellStart"/>
+      <w:r>
+        <w:t>Descripcion</w:t>
+      </w:r>
+      <w:proofErr w:type="spellEnd"/>
+      <w:r>
+        <w:t xml:space="preserve"> del Problema: </w:t>
+      </w:r>
+      <w:r>
+        <w:t>Obtener el resultado de la expresión.</w:t>
+      </w:r>
+    </w:p>
+    <w:p>
+      <w:pPr>
+        <w:rPr>
+          <w:b/>
+          <w:bCs/>
+        </w:rPr>
+      </w:pPr>
+      <w:r>
+        <w:rPr>
+          <w:b/>
+          <w:bCs/>
+        </w:rPr>
+        <w:t>Datos de entrada:</w:t>
+      </w:r>
+    </w:p>
+    <w:p>
+      <w:r>
+        <w:tab/>
+      </w:r>
+      <w:r>
+        <w:t>Los números usar para calcular: enteros</w:t>
+      </w:r>
+    </w:p>
+    <w:p>
+      <w:pPr>
+        <w:rPr>
+          <w:b/>
+          <w:bCs/>
+        </w:rPr>
+      </w:pPr>
+    </w:p>
+    <w:p>
+      <w:pPr>
+        <w:rPr>
+          <w:b/>
+          <w:bCs/>
+        </w:rPr>
+      </w:pPr>
+      <w:r>
+        <w:rPr>
+          <w:b/>
+          <w:bCs/>
+        </w:rPr>
+        <w:lastRenderedPageBreak/>
+        <w:t xml:space="preserve">Datos de Salida: </w:t>
+      </w:r>
+    </w:p>
+    <w:p>
+      <w:r>
+        <w:tab/>
+        <w:t xml:space="preserve">Resultado: </w:t>
+      </w:r>
+      <w:proofErr w:type="spellStart"/>
+      <w:r>
+        <w:t>float</w:t>
+      </w:r>
+      <w:proofErr w:type="spellEnd"/>
+    </w:p>
+    <w:p>
+      <w:pPr>
+        <w:rPr>
+          <w:b/>
+          <w:bCs/>
+        </w:rPr>
+      </w:pPr>
+      <w:r>
+        <w:rPr>
+          <w:b/>
+          <w:bCs/>
+        </w:rPr>
+        <w:t xml:space="preserve">Proceso: </w:t>
+      </w:r>
+    </w:p>
+    <w:p>
+      <w:r>
+        <w:tab/>
+        <w:t xml:space="preserve">Realizar los </w:t>
+      </w:r>
+      <w:proofErr w:type="spellStart"/>
+      <w:r>
+        <w:t>calculos</w:t>
+      </w:r>
+      <w:proofErr w:type="spellEnd"/>
+    </w:p>
+    <w:p>
+      <w:pPr>
+        <w:rPr>
+          <w:b/>
+          <w:bCs/>
+          <w:lang w:val="en-US"/>
+        </w:rPr>
+      </w:pPr>
+      <w:proofErr w:type="spellStart"/>
+      <w:r>
+        <w:rPr>
+          <w:b/>
+          <w:bCs/>
+        </w:rPr>
+        <w:t>Dise</w:t>
+      </w:r>
+      <w:r>
+        <w:rPr>
+          <w:b/>
+          <w:bCs/>
+          <w:lang w:val="es-ES"/>
+        </w:rPr>
+        <w:t>ño</w:t>
+      </w:r>
+      <w:proofErr w:type="spellEnd"/>
+      <w:r>
+        <w:rPr>
+          <w:b/>
+          <w:bCs/>
+          <w:lang w:val="en-US"/>
+        </w:rPr>
+        <w:t>:</w:t>
+      </w:r>
+      <w:r>
+        <w:rPr>
+          <w:b/>
+          <w:bCs/>
+          <w:lang w:val="en-US"/>
+        </w:rPr>
+        <w:tab/>
+      </w:r>
+    </w:p>
+    <w:p>
+      <w:pPr>
+        <w:rPr>
+          <w:lang w:val="en-US"/>
+        </w:rPr>
+      </w:pPr>
+      <w:r>
+        <w:rPr>
+          <w:lang w:val="en-US"/>
+        </w:rPr>
+        <w:tab/>
+      </w:r>
+    </w:p>
+    <w:tbl>
+      <w:tblPr>
+        <w:tblStyle w:val="Tablaconcuadrcula"/>
+        <w:tblW w:w="8363" w:type="dxa"/>
+        <w:tblInd w:w="704" w:type="dxa"/>
+        <w:tblLook w:val="04A0" w:firstRow="1" w:lastRow="0" w:firstColumn="1" w:lastColumn="0" w:noHBand="0" w:noVBand="1"/>
+      </w:tblPr>
+      <w:tblGrid>
+        <w:gridCol w:w="8363"/>
+      </w:tblGrid>
+      <w:tr>
+        <w:tc>
+          <w:tcPr>
+            <w:tcW w:w="8363" w:type="dxa"/>
+          </w:tcPr>
+          <w:p>
+            <w:pPr>
+              <w:rPr>
+                <w:b/>
+                <w:bCs/>
+                <w:u w:val="single"/>
+                <w:lang w:val="en-US"/>
+              </w:rPr>
+            </w:pPr>
+            <w:proofErr w:type="spellStart"/>
+            <w:r>
+              <w:rPr>
+                <w:b/>
+                <w:bCs/>
+                <w:u w:val="single"/>
+                <w:lang w:val="en-US"/>
+              </w:rPr>
+              <w:t>Entidad</w:t>
+            </w:r>
+            <w:proofErr w:type="spellEnd"/>
+            <w:r>
+              <w:rPr>
+                <w:b/>
+                <w:bCs/>
+                <w:u w:val="single"/>
+                <w:lang w:val="en-US"/>
+              </w:rPr>
+              <w:t>:</w:t>
+            </w:r>
+          </w:p>
+          <w:p>
+            <w:pPr>
+              <w:rPr>
+                <w:lang w:val="en-US"/>
+              </w:rPr>
+            </w:pPr>
+            <w:r>
+              <w:rPr>
+                <w:lang w:val="en-US"/>
+              </w:rPr>
+              <w:t xml:space="preserve">                 </w:t>
+            </w:r>
+            <w:proofErr w:type="spellStart"/>
+            <w:r>
+              <w:rPr>
+                <w:lang w:val="en-US"/>
+              </w:rPr>
+              <w:t>Lienzo</w:t>
+            </w:r>
+            <w:proofErr w:type="spellEnd"/>
+          </w:p>
+        </w:tc>
+      </w:tr>
+      <w:tr>
+        <w:tc>
+          <w:tcPr>
+            <w:tcW w:w="8363" w:type="dxa"/>
+          </w:tcPr>
+          <w:p>
+            <w:pPr>
+              <w:rPr>
+                <w:b/>
+                <w:bCs/>
+                <w:u w:val="single"/>
+              </w:rPr>
+            </w:pPr>
+            <w:r>
+              <w:rPr>
+                <w:b/>
+                <w:bCs/>
+                <w:u w:val="single"/>
+              </w:rPr>
+              <w:t>Variables:</w:t>
+            </w:r>
+          </w:p>
+          <w:p>
+            <w:r>
+              <w:t xml:space="preserve">                 resultado: </w:t>
+            </w:r>
+            <w:proofErr w:type="spellStart"/>
+            <w:r>
+              <w:t>float</w:t>
+            </w:r>
+            <w:proofErr w:type="spellEnd"/>
+          </w:p>
+        </w:tc>
+      </w:tr>
+      <w:tr>
+        <w:tc>
+          <w:tcPr>
+            <w:tcW w:w="8363" w:type="dxa"/>
+          </w:tcPr>
+          <w:p>
+            <w:r>
+              <w:rPr>
+                <w:b/>
+                <w:bCs/>
+                <w:u w:val="single"/>
+              </w:rPr>
+              <w:t>Nombre Algoritmo:</w:t>
+            </w:r>
+            <w:r>
+              <w:t xml:space="preserve"> </w:t>
+            </w:r>
+            <w:r>
+              <w:t>E</w:t>
+            </w:r>
+            <w:r>
+              <w:t>jercicio</w:t>
+            </w:r>
+            <w:r>
+              <w:t>02</w:t>
+            </w:r>
+          </w:p>
+          <w:p>
+            <w:pPr>
+              <w:rPr>
+                <w:b/>
+                <w:bCs/>
+              </w:rPr>
+            </w:pPr>
+            <w:r>
+              <w:rPr>
+                <w:b/>
+                <w:bCs/>
+              </w:rPr>
+              <w:t xml:space="preserve">   Algoritmo:  </w:t>
+            </w:r>
+          </w:p>
+          <w:p>
+            <w:pPr>
+              <w:rPr>
+                <w:b/>
+                <w:bCs/>
+              </w:rPr>
+            </w:pPr>
+            <w:r>
+              <w:rPr>
+                <w:b/>
+                <w:bCs/>
+              </w:rPr>
+              <w:t>Inicio</w:t>
+            </w:r>
+          </w:p>
+          <w:p>
+            <w:r>
+              <w:t xml:space="preserve">resultado =  </w:t>
+            </w:r>
+            <w:r>
+              <w:rPr>
+                <w:b/>
+                <w:bCs/>
+              </w:rPr>
+              <w:t xml:space="preserve"> </w:t>
+            </w:r>
+            <w:r>
+              <w:t>4 / 2 * 3 / 6 + 6 / 2 / 1 / 5 ^ 2 / 4 * 2</w:t>
+            </w:r>
+          </w:p>
+          <w:p>
+            <w:r>
+              <w:t>escribir resultado</w:t>
+            </w:r>
+            <w:r>
+              <w:rPr>
+                <w:b/>
+                <w:bCs/>
+              </w:rPr>
+              <w:t xml:space="preserve"> </w:t>
+            </w:r>
+          </w:p>
+          <w:p>
+            <w:pPr>
+              <w:rPr>
+                <w:b/>
+                <w:bCs/>
+              </w:rPr>
+            </w:pPr>
+            <w:r>
+              <w:rPr>
+                <w:b/>
+                <w:bCs/>
+              </w:rPr>
+              <w:t>Fin</w:t>
+            </w:r>
+            <w:r>
+              <w:rPr>
+                <w:b/>
+                <w:bCs/>
+              </w:rPr>
+              <w:t xml:space="preserve">                </w:t>
+            </w:r>
+          </w:p>
+        </w:tc>
+      </w:tr>
+      <w:tr>
+        <w:tc>
+          <w:tcPr>
+            <w:tcW w:w="8363" w:type="dxa"/>
+          </w:tcPr>
+          <w:p>
+            <w:pPr>
+              <w:rPr>
+                <w:b/>
+                <w:bCs/>
+                <w:u w:val="single"/>
+              </w:rPr>
+            </w:pPr>
+          </w:p>
+        </w:tc>
+      </w:tr>
+    </w:tbl>
+    <w:p>
+      <w:pPr>
+        <w:tabs>
+          <w:tab w:val="left" w:pos="2028"/>
+        </w:tabs>
+      </w:pPr>
+    </w:p>
+    <w:p>
+      <w:pPr>
+        <w:tabs>
+          <w:tab w:val="left" w:pos="2028"/>
+        </w:tabs>
+      </w:pPr>
+    </w:p>
+    <w:p>
       <w:pPr>
         <w:tabs>
           <w:tab w:val="left" w:pos="2028"/>
         </w:tabs>
         <w:sectPr>
-          <w:headerReference w:type="first" r:id="rId11"/>
+          <w:headerReference w:type="first" r:id="rId12"/>
           <w:pgSz w:w="11906" w:h="16838"/>
           <w:pgMar w:top="1417" w:right="1701" w:bottom="1417" w:left="1701" w:header="708" w:footer="708" w:gutter="0"/>
           <w:pgBorders w:display="notFirstPage">
@@ -2166,7 +2693,7 @@
               <v:shape id="_x0000_i1026" type="#_x0000_t75" style="width:78.15pt;height:44.85pt" o:ole="">
                 <v:imagedata r:id="rId2" o:title=""/>
               </v:shape>
-              <o:OLEObject Type="Embed" ProgID="PBrush" ShapeID="_x0000_i1026" DrawAspect="Content" ObjectID="_1774639979" r:id="rId3"/>
+              <o:OLEObject Type="Embed" ProgID="PBrush" ShapeID="_x0000_i1026" DrawAspect="Content" ObjectID="_1774641840" r:id="rId3"/>
             </w:object>
           </w:r>
         </w:p>
@@ -2384,7 +2911,7 @@
               <v:shape id="_x0000_i1027" type="#_x0000_t75" style="width:78.15pt;height:44.85pt">
                 <v:imagedata r:id="rId2" o:title=""/>
               </v:shape>
-              <o:OLEObject Type="Embed" ProgID="PBrush" ShapeID="_x0000_i1027" DrawAspect="Content" ObjectID="_1774639980" r:id="rId3"/>
+              <o:OLEObject Type="Embed" ProgID="PBrush" ShapeID="_x0000_i1027" DrawAspect="Content" ObjectID="_1774641841" r:id="rId3"/>
             </w:object>
           </w:r>
         </w:p>

</xml_diff>

<commit_message>
Subida del Ejercicio04 y update del archivo word
Realice el ejercicio04 en el word y en processing
</commit_message>
<xml_diff>
--- a/TP01_Mamani_Fernando/Archivo word de los Ejercicios.docx
+++ b/TP01_Mamani_Fernando/Archivo word de los Ejercicios.docx
@@ -206,7 +206,7 @@
                 <v:shape id="_x0000_i1025" type="#_x0000_t75" style="width:78.15pt;height:44.85pt" o:ole="">
                   <v:imagedata r:id="rId7" o:title=""/>
                 </v:shape>
-                <o:OLEObject Type="Embed" ProgID="PBrush" ShapeID="_x0000_i1025" DrawAspect="Content" ObjectID="_1774641839" r:id="rId8"/>
+                <o:OLEObject Type="Embed" ProgID="PBrush" ShapeID="_x0000_i1025" DrawAspect="Content" ObjectID="_1774646176" r:id="rId8"/>
               </w:object>
             </w:r>
           </w:p>
@@ -753,8 +753,6 @@
                                 </w14:textOutline>
                               </w:rPr>
                             </w:pPr>
-                            <w:proofErr w:type="spellStart"/>
-                            <w:proofErr w:type="gramStart"/>
                             <w:r>
                               <w:rPr>
                                 <w:color w:val="000000" w:themeColor="text1"/>
@@ -773,8 +771,6 @@
                               </w:rPr>
                               <w:t>Mamani,Fernando</w:t>
                             </w:r>
-                            <w:proofErr w:type="spellEnd"/>
-                            <w:proofErr w:type="gramEnd"/>
                             <w:r>
                               <w:rPr>
                                 <w:color w:val="000000" w:themeColor="text1"/>
@@ -944,7 +940,6 @@
                           </w14:textOutline>
                         </w:rPr>
                       </w:pPr>
-                      <w:proofErr w:type="spellStart"/>
                       <w:r>
                         <w:rPr>
                           <w:color w:val="000000" w:themeColor="text1"/>
@@ -963,7 +958,6 @@
                         </w:rPr>
                         <w:t>Mamani,Fernando</w:t>
                       </w:r>
-                      <w:proofErr w:type="spellEnd"/>
                       <w:r>
                         <w:rPr>
                           <w:color w:val="000000" w:themeColor="text1"/>
@@ -1117,7 +1111,6 @@
           <mc:Fallback>
             <w:pict>
               <v:shape w14:anchorId="301DCC23" id="Cuadro de texto 1" o:spid="_x0000_s1028" type="#_x0000_t202" style="position:absolute;margin-left:92.8pt;margin-top:117.05pt;width:2in;height:2in;z-index:251659264;visibility:visible;mso-wrap-style:none;mso-wrap-distance-left:9pt;mso-wrap-distance-top:0;mso-wrap-distance-right:9pt;mso-wrap-distance-bottom:0;mso-position-horizontal:right;mso-position-horizontal-relative:margin;mso-position-vertical:absolute;mso-position-vertical-relative:text;v-text-anchor:top" o:gfxdata="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" filled="f" stroked="f">
-                <v:fill o:detectmouseclick="t"/>
                 <v:textbox style="mso-fit-shape-to-text:t">
                   <w:txbxContent>
                     <w:p>
@@ -1259,6 +1252,9 @@
     </w:p>
     <w:p>
       <w:r>
+        <w:rPr>
+          <w:noProof/>
+        </w:rPr>
         <w:drawing>
           <wp:anchor distT="0" distB="0" distL="114300" distR="114300" simplePos="0" relativeHeight="251666432" behindDoc="0" locked="0" layoutInCell="1" allowOverlap="1" wp14:anchorId="322A139B" wp14:editId="04FB95BB">
             <wp:simplePos x="0" y="0"/>
@@ -1344,34 +1340,20 @@
           <w:bCs/>
         </w:rPr>
       </w:pPr>
-      <w:proofErr w:type="spellStart"/>
-      <w:r>
-        <w:rPr>
-          <w:b/>
-          <w:bCs/>
-        </w:rPr>
-        <w:t>Analisis</w:t>
-      </w:r>
-      <w:proofErr w:type="spellEnd"/>
-      <w:r>
-        <w:rPr>
-          <w:b/>
-          <w:bCs/>
-        </w:rPr>
-        <w:t>:</w:t>
+      <w:r>
+        <w:rPr>
+          <w:b/>
+          <w:bCs/>
+        </w:rPr>
+        <w:t>Analisis:</w:t>
       </w:r>
     </w:p>
     <w:p>
       <w:r>
         <w:tab/>
       </w:r>
-      <w:proofErr w:type="spellStart"/>
-      <w:r>
-        <w:t>Descripcion</w:t>
-      </w:r>
-      <w:proofErr w:type="spellEnd"/>
-      <w:r>
-        <w:t xml:space="preserve"> del Problema: </w:t>
+      <w:r>
+        <w:t xml:space="preserve">Descripcion del Problema: </w:t>
       </w:r>
       <w:r>
         <w:t>Obtener el resultado de la expresión.</w:t>
@@ -1398,11 +1380,9 @@
       <w:r>
         <w:tab/>
       </w:r>
-      <w:proofErr w:type="gramStart"/>
       <w:r>
         <w:t>A,B</w:t>
       </w:r>
-      <w:proofErr w:type="gramEnd"/>
       <w:r>
         <w:t>: entero</w:t>
       </w:r>
@@ -1427,13 +1407,11 @@
         <w:tab/>
       </w:r>
       <w:r>
-        <w:t xml:space="preserve">Resultado: </w:t>
-      </w:r>
-      <w:proofErr w:type="spellStart"/>
-      <w:r>
-        <w:t>float</w:t>
-      </w:r>
-      <w:proofErr w:type="spellEnd"/>
+        <w:t>r</w:t>
+      </w:r>
+      <w:r>
+        <w:t>esultado: float</w:t>
+      </w:r>
     </w:p>
     <w:p>
       <w:pPr>
@@ -1456,13 +1434,8 @@
         <w:tab/>
       </w:r>
       <w:r>
-        <w:t xml:space="preserve">Realizar los </w:t>
-      </w:r>
-      <w:proofErr w:type="spellStart"/>
-      <w:r>
-        <w:t>calculos</w:t>
-      </w:r>
-      <w:proofErr w:type="spellEnd"/>
+        <w:t>Realizar los calculos</w:t>
+      </w:r>
     </w:p>
     <w:p>
       <w:pPr>
@@ -1472,7 +1445,6 @@
           <w:lang w:val="en-US"/>
         </w:rPr>
       </w:pPr>
-      <w:proofErr w:type="spellStart"/>
       <w:r>
         <w:rPr>
           <w:b/>
@@ -1488,7 +1460,6 @@
         </w:rPr>
         <w:t>ño</w:t>
       </w:r>
-      <w:proofErr w:type="spellEnd"/>
       <w:r>
         <w:rPr>
           <w:b/>
@@ -1543,7 +1514,6 @@
                 <w:lang w:val="en-US"/>
               </w:rPr>
             </w:pPr>
-            <w:proofErr w:type="spellStart"/>
             <w:r>
               <w:rPr>
                 <w:b/>
@@ -1551,39 +1521,21 @@
                 <w:u w:val="single"/>
                 <w:lang w:val="en-US"/>
               </w:rPr>
-              <w:t>Entidad</w:t>
-            </w:r>
-            <w:proofErr w:type="spellEnd"/>
-            <w:r>
-              <w:rPr>
-                <w:b/>
-                <w:bCs/>
-                <w:u w:val="single"/>
+              <w:t>Entidad:</w:t>
+            </w:r>
+          </w:p>
+          <w:p>
+            <w:pPr>
+              <w:rPr>
                 <w:lang w:val="en-US"/>
               </w:rPr>
-              <w:t>:</w:t>
-            </w:r>
-          </w:p>
-          <w:p>
-            <w:pPr>
+            </w:pPr>
+            <w:r>
               <w:rPr>
                 <w:lang w:val="en-US"/>
               </w:rPr>
-            </w:pPr>
-            <w:r>
-              <w:rPr>
-                <w:lang w:val="en-US"/>
-              </w:rPr>
-              <w:t xml:space="preserve">                 </w:t>
-            </w:r>
-            <w:proofErr w:type="spellStart"/>
-            <w:r>
-              <w:rPr>
-                <w:lang w:val="en-US"/>
-              </w:rPr>
-              <w:t>Lienzo</w:t>
-            </w:r>
-            <w:proofErr w:type="spellEnd"/>
+              <w:t xml:space="preserve">                 Lienzo</w:t>
+            </w:r>
           </w:p>
         </w:tc>
       </w:tr>
@@ -1619,13 +1571,8 @@
           </w:p>
           <w:p>
             <w:r>
-              <w:t xml:space="preserve">                 resultado: </w:t>
-            </w:r>
-            <w:proofErr w:type="spellStart"/>
-            <w:r>
-              <w:t>float</w:t>
-            </w:r>
-            <w:proofErr w:type="spellEnd"/>
+              <w:t xml:space="preserve">                 resultado: float</w:t>
+            </w:r>
           </w:p>
         </w:tc>
       </w:tr>
@@ -1685,17 +1632,35 @@
           </w:p>
           <w:p>
             <w:r>
-              <w:t>A = 2;</w:t>
-            </w:r>
-          </w:p>
-          <w:p>
-            <w:r>
-              <w:t>B = 5;</w:t>
-            </w:r>
-          </w:p>
-          <w:p>
-            <w:r>
-              <w:t xml:space="preserve">resultado =  </w:t>
+              <w:t xml:space="preserve">A </w:t>
+            </w:r>
+            <w:r>
+              <w:t>&lt;-</w:t>
+            </w:r>
+            <w:r>
+              <w:t xml:space="preserve"> 2;</w:t>
+            </w:r>
+          </w:p>
+          <w:p>
+            <w:r>
+              <w:t xml:space="preserve">B </w:t>
+            </w:r>
+            <w:r>
+              <w:t>&lt;-</w:t>
+            </w:r>
+            <w:r>
+              <w:t xml:space="preserve"> 5;</w:t>
+            </w:r>
+          </w:p>
+          <w:p>
+            <w:r>
+              <w:t xml:space="preserve">resultado </w:t>
+            </w:r>
+            <w:r>
+              <w:t>&lt;-</w:t>
+            </w:r>
+            <w:r>
+              <w:t xml:space="preserve">  </w:t>
             </w:r>
             <w:r>
               <w:rPr>
@@ -1843,9 +1808,10 @@
         <w:rPr>
           <w:b/>
           <w:bCs/>
+          <w:noProof/>
         </w:rPr>
         <w:drawing>
-          <wp:anchor distT="0" distB="0" distL="114300" distR="114300" simplePos="0" relativeHeight="251665408" behindDoc="0" locked="0" layoutInCell="1" allowOverlap="1" wp14:anchorId="21016FA0" wp14:editId="4692A64C">
+          <wp:anchor distT="0" distB="0" distL="114300" distR="114300" simplePos="0" relativeHeight="251665408" behindDoc="0" locked="0" layoutInCell="1" allowOverlap="1" wp14:anchorId="21016FA0" wp14:editId="2526399D">
             <wp:simplePos x="0" y="0"/>
             <wp:positionH relativeFrom="column">
               <wp:posOffset>1905</wp:posOffset>
@@ -1940,34 +1906,20 @@
           <w:bCs/>
         </w:rPr>
       </w:pPr>
-      <w:proofErr w:type="spellStart"/>
-      <w:r>
-        <w:rPr>
-          <w:b/>
-          <w:bCs/>
-        </w:rPr>
-        <w:t>Analisis</w:t>
-      </w:r>
-      <w:proofErr w:type="spellEnd"/>
-      <w:r>
-        <w:rPr>
-          <w:b/>
-          <w:bCs/>
-        </w:rPr>
-        <w:t>:</w:t>
+      <w:r>
+        <w:rPr>
+          <w:b/>
+          <w:bCs/>
+        </w:rPr>
+        <w:t>Analisis:</w:t>
       </w:r>
     </w:p>
     <w:p>
       <w:r>
         <w:tab/>
       </w:r>
-      <w:proofErr w:type="spellStart"/>
-      <w:r>
-        <w:t>Descripcion</w:t>
-      </w:r>
-      <w:proofErr w:type="spellEnd"/>
-      <w:r>
-        <w:t xml:space="preserve"> del Problema: </w:t>
+      <w:r>
+        <w:t xml:space="preserve">Descripcion del Problema: </w:t>
       </w:r>
       <w:r>
         <w:t>Obtener el resultado de la expresión.</w:t>
@@ -1991,8 +1943,6 @@
     <w:p>
       <w:r>
         <w:tab/>
-      </w:r>
-      <w:r>
         <w:t>Los números usar para calcular: enteros</w:t>
       </w:r>
     </w:p>
@@ -2023,13 +1973,13 @@
     <w:p>
       <w:r>
         <w:tab/>
-        <w:t xml:space="preserve">Resultado: </w:t>
-      </w:r>
-      <w:proofErr w:type="spellStart"/>
-      <w:r>
-        <w:t>float</w:t>
-      </w:r>
-      <w:proofErr w:type="spellEnd"/>
+      </w:r>
+      <w:r>
+        <w:t>r</w:t>
+      </w:r>
+      <w:r>
+        <w:t>esultado: float</w:t>
+      </w:r>
     </w:p>
     <w:p>
       <w:pPr>
@@ -2049,13 +1999,8 @@
     <w:p>
       <w:r>
         <w:tab/>
-        <w:t xml:space="preserve">Realizar los </w:t>
-      </w:r>
-      <w:proofErr w:type="spellStart"/>
-      <w:r>
-        <w:t>calculos</w:t>
-      </w:r>
-      <w:proofErr w:type="spellEnd"/>
+        <w:t>Realizar los calculos</w:t>
+      </w:r>
     </w:p>
     <w:p>
       <w:pPr>
@@ -2065,7 +2010,6 @@
           <w:lang w:val="en-US"/>
         </w:rPr>
       </w:pPr>
-      <w:proofErr w:type="spellStart"/>
       <w:r>
         <w:rPr>
           <w:b/>
@@ -2081,7 +2025,6 @@
         </w:rPr>
         <w:t>ño</w:t>
       </w:r>
-      <w:proofErr w:type="spellEnd"/>
       <w:r>
         <w:rPr>
           <w:b/>
@@ -2136,7 +2079,6 @@
                 <w:lang w:val="en-US"/>
               </w:rPr>
             </w:pPr>
-            <w:proofErr w:type="spellStart"/>
             <w:r>
               <w:rPr>
                 <w:b/>
@@ -2144,39 +2086,21 @@
                 <w:u w:val="single"/>
                 <w:lang w:val="en-US"/>
               </w:rPr>
-              <w:t>Entidad</w:t>
-            </w:r>
-            <w:proofErr w:type="spellEnd"/>
-            <w:r>
-              <w:rPr>
-                <w:b/>
-                <w:bCs/>
-                <w:u w:val="single"/>
+              <w:t>Entidad:</w:t>
+            </w:r>
+          </w:p>
+          <w:p>
+            <w:pPr>
+              <w:rPr>
                 <w:lang w:val="en-US"/>
               </w:rPr>
-              <w:t>:</w:t>
-            </w:r>
-          </w:p>
-          <w:p>
-            <w:pPr>
+            </w:pPr>
+            <w:r>
               <w:rPr>
                 <w:lang w:val="en-US"/>
               </w:rPr>
-            </w:pPr>
-            <w:r>
-              <w:rPr>
-                <w:lang w:val="en-US"/>
-              </w:rPr>
-              <w:t xml:space="preserve">                 </w:t>
-            </w:r>
-            <w:proofErr w:type="spellStart"/>
-            <w:r>
-              <w:rPr>
-                <w:lang w:val="en-US"/>
-              </w:rPr>
-              <w:t>Lienzo</w:t>
-            </w:r>
-            <w:proofErr w:type="spellEnd"/>
+              <w:t xml:space="preserve">                 Lienzo</w:t>
+            </w:r>
           </w:p>
         </w:tc>
       </w:tr>
@@ -2204,13 +2128,8 @@
           </w:p>
           <w:p>
             <w:r>
-              <w:t xml:space="preserve">                 resultado: </w:t>
-            </w:r>
-            <w:proofErr w:type="spellStart"/>
-            <w:r>
-              <w:t>float</w:t>
-            </w:r>
-            <w:proofErr w:type="spellEnd"/>
+              <w:t xml:space="preserve">                 resultado: float</w:t>
+            </w:r>
           </w:p>
         </w:tc>
       </w:tr>
@@ -2232,13 +2151,7 @@
               <w:t xml:space="preserve"> </w:t>
             </w:r>
             <w:r>
-              <w:t>E</w:t>
-            </w:r>
-            <w:r>
-              <w:t>jercicio</w:t>
-            </w:r>
-            <w:r>
-              <w:t>02</w:t>
+              <w:t>Ejercicio02</w:t>
             </w:r>
           </w:p>
           <w:p>
@@ -2273,7 +2186,13 @@
           </w:p>
           <w:p>
             <w:r>
-              <w:t xml:space="preserve">resultado =  </w:t>
+              <w:t xml:space="preserve">resultado </w:t>
+            </w:r>
+            <w:r>
+              <w:t>&lt;-</w:t>
+            </w:r>
+            <w:r>
+              <w:t xml:space="preserve">  </w:t>
             </w:r>
             <w:r>
               <w:rPr>
@@ -2347,6 +2266,647 @@
       </w:pPr>
     </w:p>
     <w:p>
+      <w:r>
+        <w:rPr>
+          <w:b/>
+          <w:bCs/>
+        </w:rPr>
+        <w:t xml:space="preserve">Punto </w:t>
+      </w:r>
+      <w:r>
+        <w:rPr>
+          <w:b/>
+          <w:bCs/>
+        </w:rPr>
+        <w:t>4</w:t>
+      </w:r>
+      <w:r>
+        <w:t>:</w:t>
+      </w:r>
+      <w:r>
+        <w:t xml:space="preserve"> Evaluar las siguientes expresiones aritméticas, para lo cual indicar en el caso de las variables, el valor indicado. Luego escribirlas como expresiones algebraicas.</w:t>
+      </w:r>
+    </w:p>
+    <w:p>
+      <w:r>
+        <w:t xml:space="preserve">a) b ^ 2 – 4 * a * c </w:t>
+      </w:r>
+    </w:p>
+    <w:p>
+      <w:r>
+        <w:t xml:space="preserve">b) 3 * X ^ 4 – 5 * X ^ 3 + X 12 – 17 </w:t>
+      </w:r>
+    </w:p>
+    <w:p>
+      <w:r>
+        <w:t xml:space="preserve">c) (b + d) / (c + 4) </w:t>
+      </w:r>
+    </w:p>
+    <w:p>
+      <w:r>
+        <w:t>d) (x ^ 2 + y ^ 2) ^ (1 / 2)</w:t>
+      </w:r>
+    </w:p>
+    <w:p>
+      <w:pPr>
+        <w:rPr>
+          <w:b/>
+          <w:bCs/>
+        </w:rPr>
+      </w:pPr>
+      <w:r>
+        <w:rPr>
+          <w:b/>
+          <w:bCs/>
+        </w:rPr>
+        <w:drawing>
+          <wp:anchor distT="0" distB="0" distL="114300" distR="114300" simplePos="0" relativeHeight="251667456" behindDoc="0" locked="0" layoutInCell="1" allowOverlap="1" wp14:anchorId="3FCE020D" wp14:editId="384A4FD4">
+            <wp:simplePos x="0" y="0"/>
+            <wp:positionH relativeFrom="margin">
+              <wp:align>left</wp:align>
+            </wp:positionH>
+            <wp:positionV relativeFrom="paragraph">
+              <wp:posOffset>208915</wp:posOffset>
+            </wp:positionV>
+            <wp:extent cx="3952875" cy="2787650"/>
+            <wp:effectExtent l="0" t="0" r="9525" b="0"/>
+            <wp:wrapTopAndBottom/>
+            <wp:docPr id="7" name="Imagen 7"/>
+            <wp:cNvGraphicFramePr>
+              <a:graphicFrameLocks xmlns:a="http://schemas.openxmlformats.org/drawingml/2006/main" noChangeAspect="1"/>
+            </wp:cNvGraphicFramePr>
+            <a:graphic xmlns:a="http://schemas.openxmlformats.org/drawingml/2006/main">
+              <a:graphicData uri="http://schemas.openxmlformats.org/drawingml/2006/picture">
+                <pic:pic xmlns:pic="http://schemas.openxmlformats.org/drawingml/2006/picture">
+                  <pic:nvPicPr>
+                    <pic:cNvPr id="1" name=""/>
+                    <pic:cNvPicPr/>
+                  </pic:nvPicPr>
+                  <pic:blipFill>
+                    <a:blip r:embed="rId12">
+                      <a:extLst>
+                        <a:ext uri="{28A0092B-C50C-407E-A947-70E740481C1C}">
+                          <a14:useLocalDpi xmlns:a14="http://schemas.microsoft.com/office/drawing/2010/main" val="0"/>
+                        </a:ext>
+                      </a:extLst>
+                    </a:blip>
+                    <a:stretch>
+                      <a:fillRect/>
+                    </a:stretch>
+                  </pic:blipFill>
+                  <pic:spPr>
+                    <a:xfrm>
+                      <a:off x="0" y="0"/>
+                      <a:ext cx="3952875" cy="2787650"/>
+                    </a:xfrm>
+                    <a:prstGeom prst="rect">
+                      <a:avLst/>
+                    </a:prstGeom>
+                  </pic:spPr>
+                </pic:pic>
+              </a:graphicData>
+            </a:graphic>
+            <wp14:sizeRelH relativeFrom="page">
+              <wp14:pctWidth>0</wp14:pctWidth>
+            </wp14:sizeRelH>
+            <wp14:sizeRelV relativeFrom="page">
+              <wp14:pctHeight>0</wp14:pctHeight>
+            </wp14:sizeRelV>
+          </wp:anchor>
+        </w:drawing>
+      </w:r>
+      <w:r>
+        <w:rPr>
+          <w:b/>
+          <w:bCs/>
+        </w:rPr>
+        <w:t>Captura de Processing:</w:t>
+      </w:r>
+    </w:p>
+    <w:p>
+      <w:pPr>
+        <w:rPr>
+          <w:b/>
+          <w:bCs/>
+        </w:rPr>
+      </w:pPr>
+    </w:p>
+    <w:p>
+      <w:pPr>
+        <w:rPr>
+          <w:b/>
+          <w:bCs/>
+          <w:u w:val="single"/>
+        </w:rPr>
+      </w:pPr>
+      <w:r>
+        <w:rPr>
+          <w:b/>
+          <w:bCs/>
+          <w:u w:val="single"/>
+        </w:rPr>
+        <w:t>Desarrollo del punto</w:t>
+      </w:r>
+    </w:p>
+    <w:p>
+      <w:pPr>
+        <w:rPr>
+          <w:b/>
+          <w:bCs/>
+        </w:rPr>
+      </w:pPr>
+      <w:r>
+        <w:rPr>
+          <w:b/>
+          <w:bCs/>
+        </w:rPr>
+        <w:tab/>
+      </w:r>
+    </w:p>
+    <w:p>
+      <w:pPr>
+        <w:rPr>
+          <w:b/>
+          <w:bCs/>
+        </w:rPr>
+      </w:pPr>
+      <w:r>
+        <w:rPr>
+          <w:b/>
+          <w:bCs/>
+        </w:rPr>
+        <w:t>Analisis:</w:t>
+      </w:r>
+    </w:p>
+    <w:p>
+      <w:r>
+        <w:tab/>
+      </w:r>
+      <w:r>
+        <w:t xml:space="preserve">Descripcion del Problema: </w:t>
+      </w:r>
+      <w:r>
+        <w:t>Asignar valor a las variables y calcular</w:t>
+      </w:r>
+    </w:p>
+    <w:p>
+      <w:pPr>
+        <w:rPr>
+          <w:b/>
+          <w:bCs/>
+        </w:rPr>
+      </w:pPr>
+      <w:r>
+        <w:rPr>
+          <w:b/>
+          <w:bCs/>
+        </w:rPr>
+        <w:t>Datos de entrada:</w:t>
+      </w:r>
+    </w:p>
+    <w:p>
+      <w:r>
+        <w:tab/>
+      </w:r>
+      <w:r>
+        <w:t>b,a,c,x</w:t>
+      </w:r>
+      <w:r>
+        <w:t xml:space="preserve">,b2,d,c2,x2,y: </w:t>
+      </w:r>
+      <w:r>
+        <w:t>float</w:t>
+      </w:r>
+    </w:p>
+    <w:p>
+      <w:pPr>
+        <w:rPr>
+          <w:b/>
+          <w:bCs/>
+        </w:rPr>
+      </w:pPr>
+      <w:r>
+        <w:rPr>
+          <w:b/>
+          <w:bCs/>
+        </w:rPr>
+        <w:t xml:space="preserve">Datos de Salida: </w:t>
+      </w:r>
+    </w:p>
+    <w:p>
+      <w:r>
+        <w:tab/>
+      </w:r>
+      <w:r>
+        <w:t>r</w:t>
+      </w:r>
+      <w:r>
+        <w:t>esultado</w:t>
+      </w:r>
+      <w:r>
+        <w:t>A,resultadoB,resultadoC,resultadoD</w:t>
+      </w:r>
+      <w:r>
+        <w:t>: float</w:t>
+      </w:r>
+    </w:p>
+    <w:p/>
+    <w:p>
+      <w:pPr>
+        <w:rPr>
+          <w:b/>
+          <w:bCs/>
+        </w:rPr>
+      </w:pPr>
+      <w:r>
+        <w:rPr>
+          <w:b/>
+          <w:bCs/>
+        </w:rPr>
+        <w:t xml:space="preserve">Proceso: </w:t>
+      </w:r>
+    </w:p>
+    <w:p>
+      <w:r>
+        <w:tab/>
+        <w:t>Realizar los calculos</w:t>
+      </w:r>
+    </w:p>
+    <w:p>
+      <w:pPr>
+        <w:rPr>
+          <w:b/>
+          <w:bCs/>
+          <w:lang w:val="en-US"/>
+        </w:rPr>
+      </w:pPr>
+      <w:r>
+        <w:rPr>
+          <w:b/>
+          <w:bCs/>
+        </w:rPr>
+        <w:t>Dise</w:t>
+      </w:r>
+      <w:r>
+        <w:rPr>
+          <w:b/>
+          <w:bCs/>
+          <w:lang w:val="es-ES"/>
+        </w:rPr>
+        <w:t>ño</w:t>
+      </w:r>
+      <w:r>
+        <w:rPr>
+          <w:b/>
+          <w:bCs/>
+          <w:lang w:val="en-US"/>
+        </w:rPr>
+        <w:t>:</w:t>
+      </w:r>
+      <w:r>
+        <w:rPr>
+          <w:b/>
+          <w:bCs/>
+          <w:lang w:val="en-US"/>
+        </w:rPr>
+        <w:tab/>
+      </w:r>
+    </w:p>
+    <w:p>
+      <w:pPr>
+        <w:rPr>
+          <w:lang w:val="en-US"/>
+        </w:rPr>
+      </w:pPr>
+      <w:r>
+        <w:rPr>
+          <w:lang w:val="en-US"/>
+        </w:rPr>
+        <w:tab/>
+      </w:r>
+    </w:p>
+    <w:tbl>
+      <w:tblPr>
+        <w:tblStyle w:val="Tablaconcuadrcula"/>
+        <w:tblW w:w="8363" w:type="dxa"/>
+        <w:tblInd w:w="704" w:type="dxa"/>
+        <w:tblLook w:val="04A0" w:firstRow="1" w:lastRow="0" w:firstColumn="1" w:lastColumn="0" w:noHBand="0" w:noVBand="1"/>
+      </w:tblPr>
+      <w:tblGrid>
+        <w:gridCol w:w="8363"/>
+      </w:tblGrid>
+      <w:tr>
+        <w:tc>
+          <w:tcPr>
+            <w:tcW w:w="8363" w:type="dxa"/>
+          </w:tcPr>
+          <w:p>
+            <w:pPr>
+              <w:rPr>
+                <w:b/>
+                <w:bCs/>
+                <w:u w:val="single"/>
+                <w:lang w:val="en-US"/>
+              </w:rPr>
+            </w:pPr>
+            <w:r>
+              <w:rPr>
+                <w:b/>
+                <w:bCs/>
+                <w:u w:val="single"/>
+                <w:lang w:val="en-US"/>
+              </w:rPr>
+              <w:t>Entidad:</w:t>
+            </w:r>
+          </w:p>
+          <w:p>
+            <w:pPr>
+              <w:rPr>
+                <w:lang w:val="en-US"/>
+              </w:rPr>
+            </w:pPr>
+            <w:r>
+              <w:rPr>
+                <w:lang w:val="en-US"/>
+              </w:rPr>
+              <w:t xml:space="preserve">                 Lienzo</w:t>
+            </w:r>
+          </w:p>
+        </w:tc>
+      </w:tr>
+      <w:tr>
+        <w:tc>
+          <w:tcPr>
+            <w:tcW w:w="8363" w:type="dxa"/>
+          </w:tcPr>
+          <w:p>
+            <w:pPr>
+              <w:rPr>
+                <w:b/>
+                <w:bCs/>
+                <w:u w:val="single"/>
+              </w:rPr>
+            </w:pPr>
+            <w:r>
+              <w:rPr>
+                <w:b/>
+                <w:bCs/>
+                <w:u w:val="single"/>
+              </w:rPr>
+              <w:t>Variables:</w:t>
+            </w:r>
+          </w:p>
+          <w:p>
+            <w:r>
+              <w:t xml:space="preserve">                 </w:t>
+            </w:r>
+            <w:r>
+              <w:t xml:space="preserve">b,a,c,x,b2,d,c2,x2,y: </w:t>
+            </w:r>
+            <w:r>
+              <w:t>float</w:t>
+            </w:r>
+          </w:p>
+          <w:p>
+            <w:r>
+              <w:t xml:space="preserve">                 </w:t>
+            </w:r>
+            <w:r>
+              <w:t>resultadoA,resultadoB,resultadoC,resultadoD: float</w:t>
+            </w:r>
+          </w:p>
+        </w:tc>
+      </w:tr>
+      <w:tr>
+        <w:tc>
+          <w:tcPr>
+            <w:tcW w:w="8363" w:type="dxa"/>
+          </w:tcPr>
+          <w:p>
+            <w:r>
+              <w:rPr>
+                <w:b/>
+                <w:bCs/>
+                <w:u w:val="single"/>
+              </w:rPr>
+              <w:t>Nombre Algoritmo:</w:t>
+            </w:r>
+            <w:r>
+              <w:t xml:space="preserve"> </w:t>
+            </w:r>
+            <w:r>
+              <w:t>Ejercicio0</w:t>
+            </w:r>
+            <w:r>
+              <w:t>4</w:t>
+            </w:r>
+          </w:p>
+          <w:p>
+            <w:pPr>
+              <w:rPr>
+                <w:b/>
+                <w:bCs/>
+              </w:rPr>
+            </w:pPr>
+            <w:r>
+              <w:rPr>
+                <w:b/>
+                <w:bCs/>
+              </w:rPr>
+              <w:t xml:space="preserve">   Algoritmo:  </w:t>
+            </w:r>
+          </w:p>
+          <w:p>
+            <w:pPr>
+              <w:rPr>
+                <w:b/>
+                <w:bCs/>
+              </w:rPr>
+            </w:pPr>
+            <w:r>
+              <w:rPr>
+                <w:b/>
+                <w:bCs/>
+              </w:rPr>
+              <w:t>Inicio</w:t>
+            </w:r>
+          </w:p>
+          <w:p>
+            <w:r>
+              <w:t>b &lt;- 5;</w:t>
+            </w:r>
+          </w:p>
+          <w:p>
+            <w:r>
+              <w:t>a &lt;- 2;</w:t>
+            </w:r>
+          </w:p>
+          <w:p>
+            <w:r>
+              <w:t>c &lt;- 4;</w:t>
+            </w:r>
+          </w:p>
+          <w:p>
+            <w:r>
+              <w:t>x &lt;- 8;</w:t>
+            </w:r>
+          </w:p>
+          <w:p>
+            <w:r>
+              <w:t>b2 &lt;- 10;</w:t>
+            </w:r>
+          </w:p>
+          <w:p>
+            <w:r>
+              <w:t>d &lt;- 3;</w:t>
+            </w:r>
+          </w:p>
+          <w:p>
+            <w:r>
+              <w:t>c2 &lt;- 7;</w:t>
+            </w:r>
+          </w:p>
+          <w:p>
+            <w:r>
+              <w:t>x2 &lt;- 6;</w:t>
+            </w:r>
+          </w:p>
+          <w:p>
+            <w:r>
+              <w:t>y &lt;- 1;</w:t>
+            </w:r>
+          </w:p>
+          <w:p>
+            <w:r>
+              <w:t xml:space="preserve">resultadoA &lt;- </w:t>
+            </w:r>
+            <w:r>
+              <w:t>b ^ 2 – 4 * a * c</w:t>
+            </w:r>
+            <w:r>
+              <w:t>;</w:t>
+            </w:r>
+          </w:p>
+          <w:p>
+            <w:r>
+              <w:t xml:space="preserve">resultadoB &lt;- </w:t>
+            </w:r>
+            <w:r>
+              <w:t>3 * X ^ 4 – 5 * X ^ 3 + X 12 – 17</w:t>
+            </w:r>
+            <w:r>
+              <w:t>;</w:t>
+            </w:r>
+            <w:r>
+              <w:t xml:space="preserve"> </w:t>
+            </w:r>
+          </w:p>
+          <w:p>
+            <w:r>
+              <w:t xml:space="preserve">resultadoC &lt;- </w:t>
+            </w:r>
+            <w:r>
+              <w:t>(b</w:t>
+            </w:r>
+            <w:r>
+              <w:t>2</w:t>
+            </w:r>
+            <w:r>
+              <w:t xml:space="preserve"> + d) / (c</w:t>
+            </w:r>
+            <w:r>
+              <w:t>2</w:t>
+            </w:r>
+            <w:r>
+              <w:t xml:space="preserve"> + 4)</w:t>
+            </w:r>
+            <w:r>
+              <w:t>;</w:t>
+            </w:r>
+          </w:p>
+          <w:p>
+            <w:r>
+              <w:t xml:space="preserve">resultadoD &lt;- </w:t>
+            </w:r>
+            <w:r>
+              <w:t>(x ^ 2 + y ^ 2) ^ (1 / 2)</w:t>
+            </w:r>
+            <w:r>
+              <w:t>;</w:t>
+            </w:r>
+          </w:p>
+          <w:p>
+            <w:r>
+              <w:t>escribir resultado</w:t>
+            </w:r>
+            <w:r>
+              <w:t>A;</w:t>
+            </w:r>
+          </w:p>
+          <w:p>
+            <w:r>
+              <w:t>escribir resultadoB;</w:t>
+            </w:r>
+          </w:p>
+          <w:p>
+            <w:r>
+              <w:t>escribir resultadoC;</w:t>
+            </w:r>
+          </w:p>
+          <w:p>
+            <w:r>
+              <w:t>escribir resultadoD;</w:t>
+            </w:r>
+          </w:p>
+          <w:p>
+            <w:pPr>
+              <w:rPr>
+                <w:b/>
+                <w:bCs/>
+              </w:rPr>
+            </w:pPr>
+            <w:r>
+              <w:rPr>
+                <w:b/>
+                <w:bCs/>
+              </w:rPr>
+              <w:t>Fin</w:t>
+            </w:r>
+            <w:r>
+              <w:rPr>
+                <w:b/>
+                <w:bCs/>
+              </w:rPr>
+              <w:t xml:space="preserve">                </w:t>
+            </w:r>
+          </w:p>
+        </w:tc>
+      </w:tr>
+      <w:tr>
+        <w:tc>
+          <w:tcPr>
+            <w:tcW w:w="8363" w:type="dxa"/>
+          </w:tcPr>
+          <w:p>
+            <w:pPr>
+              <w:rPr>
+                <w:b/>
+                <w:bCs/>
+                <w:u w:val="single"/>
+              </w:rPr>
+            </w:pPr>
+          </w:p>
+        </w:tc>
+      </w:tr>
+    </w:tbl>
+    <w:p>
+      <w:pPr>
+        <w:tabs>
+          <w:tab w:val="left" w:pos="2028"/>
+        </w:tabs>
+      </w:pPr>
+    </w:p>
+    <w:p>
       <w:pPr>
         <w:tabs>
           <w:tab w:val="left" w:pos="2028"/>
@@ -2359,7 +2919,7 @@
           <w:tab w:val="left" w:pos="2028"/>
         </w:tabs>
         <w:sectPr>
-          <w:headerReference w:type="first" r:id="rId12"/>
+          <w:headerReference w:type="first" r:id="rId13"/>
           <w:pgSz w:w="11906" w:h="16838"/>
           <w:pgMar w:top="1417" w:right="1701" w:bottom="1417" w:left="1701" w:header="708" w:footer="708" w:gutter="0"/>
           <w:pgBorders w:display="notFirstPage">
@@ -2389,23 +2949,7 @@
     </w:p>
     <w:p>
       <w:r>
-        <w:t xml:space="preserve">Se deben enunciar las fuentes (apuntes de la materia, páginas web, videos de </w:t>
-      </w:r>
-      <w:proofErr w:type="spellStart"/>
-      <w:r>
-        <w:t>youtube</w:t>
-      </w:r>
-      <w:proofErr w:type="spellEnd"/>
-      <w:r>
-        <w:t xml:space="preserve">, libro (nombre, autores, año), </w:t>
-      </w:r>
-      <w:proofErr w:type="spellStart"/>
-      <w:r>
-        <w:t>etc</w:t>
-      </w:r>
-      <w:proofErr w:type="spellEnd"/>
-      <w:r>
-        <w:t>)</w:t>
+        <w:t>Se deben enunciar las fuentes (apuntes de la materia, páginas web, videos de youtube, libro (nombre, autores, año), etc)</w:t>
       </w:r>
     </w:p>
     <w:p/>
@@ -2640,23 +3184,7 @@
               <w:sz w:val="20"/>
               <w:szCs w:val="20"/>
             </w:rPr>
-            <w:t xml:space="preserve">Trabajo Practico </w:t>
-          </w:r>
-          <w:proofErr w:type="spellStart"/>
-          <w:r>
-            <w:rPr>
-              <w:sz w:val="20"/>
-              <w:szCs w:val="20"/>
-            </w:rPr>
-            <w:t>N°</w:t>
-          </w:r>
-          <w:proofErr w:type="spellEnd"/>
-          <w:r>
-            <w:rPr>
-              <w:sz w:val="20"/>
-              <w:szCs w:val="20"/>
-            </w:rPr>
-            <w:t xml:space="preserve"> / Actividad</w:t>
+            <w:t>Trabajo Practico N° / Actividad</w:t>
           </w:r>
         </w:p>
       </w:tc>
@@ -2693,7 +3221,7 @@
               <v:shape id="_x0000_i1026" type="#_x0000_t75" style="width:78.15pt;height:44.85pt" o:ole="">
                 <v:imagedata r:id="rId2" o:title=""/>
               </v:shape>
-              <o:OLEObject Type="Embed" ProgID="PBrush" ShapeID="_x0000_i1026" DrawAspect="Content" ObjectID="_1774641840" r:id="rId3"/>
+              <o:OLEObject Type="Embed" ProgID="PBrush" ShapeID="_x0000_i1026" DrawAspect="Content" ObjectID="_1774646177" r:id="rId3"/>
             </w:object>
           </w:r>
         </w:p>
@@ -2911,7 +3439,7 @@
               <v:shape id="_x0000_i1027" type="#_x0000_t75" style="width:78.15pt;height:44.85pt">
                 <v:imagedata r:id="rId2" o:title=""/>
               </v:shape>
-              <o:OLEObject Type="Embed" ProgID="PBrush" ShapeID="_x0000_i1027" DrawAspect="Content" ObjectID="_1774641841" r:id="rId3"/>
+              <o:OLEObject Type="Embed" ProgID="PBrush" ShapeID="_x0000_i1027" DrawAspect="Content" ObjectID="_1774646178" r:id="rId3"/>
             </w:object>
           </w:r>
         </w:p>

</xml_diff>

<commit_message>
Subida de Ejercicio06 con su word
Realice el Ejercicio06 tanto en word como processing
</commit_message>
<xml_diff>
--- a/TP01_Mamani_Fernando/Archivo word de los Ejercicios.docx
+++ b/TP01_Mamani_Fernando/Archivo word de los Ejercicios.docx
@@ -206,7 +206,7 @@
                 <v:shape id="_x0000_i1025" type="#_x0000_t75" style="width:78.15pt;height:44.85pt" o:ole="">
                   <v:imagedata r:id="rId9" o:title=""/>
                 </v:shape>
-                <o:OLEObject Type="Embed" ProgID="PBrush" ShapeID="_x0000_i1025" DrawAspect="Content" ObjectID="_1774648597" r:id="rId10"/>
+                <o:OLEObject Type="Embed" ProgID="PBrush" ShapeID="_x0000_i1025" DrawAspect="Content" ObjectID="_1774650490" r:id="rId10"/>
               </w:object>
             </w:r>
           </w:p>
@@ -3412,17 +3412,41 @@
       </w:r>
     </w:p>
     <w:p>
-      <w:r>
+      <w:pPr>
+        <w:rPr>
+          <w:lang w:val="en-US"/>
+        </w:rPr>
+      </w:pPr>
+      <w:r>
+        <w:rPr>
+          <w:lang w:val="en-US"/>
+        </w:rPr>
         <w:t xml:space="preserve">a) B * A – B ^ 2 / 4 * C </w:t>
       </w:r>
     </w:p>
     <w:p>
-      <w:r>
+      <w:pPr>
+        <w:rPr>
+          <w:lang w:val="en-US"/>
+        </w:rPr>
+      </w:pPr>
+      <w:r>
+        <w:rPr>
+          <w:lang w:val="en-US"/>
+        </w:rPr>
         <w:t xml:space="preserve">b) (A * B) / 3 ^ 2 </w:t>
       </w:r>
     </w:p>
     <w:p>
-      <w:r>
+      <w:pPr>
+        <w:rPr>
+          <w:lang w:val="en-US"/>
+        </w:rPr>
+      </w:pPr>
+      <w:r>
+        <w:rPr>
+          <w:lang w:val="en-US"/>
+        </w:rPr>
         <w:t>c) (((B + C) / 2 * A + 10) * 3 * B) – 6</w:t>
       </w:r>
     </w:p>
@@ -3452,6 +3476,7 @@
         <w:rPr>
           <w:b/>
           <w:bCs/>
+          <w:noProof/>
         </w:rPr>
         <w:drawing>
           <wp:anchor distT="0" distB="0" distL="114300" distR="114300" simplePos="0" relativeHeight="251669504" behindDoc="0" locked="0" layoutInCell="1" allowOverlap="1" wp14:anchorId="3558007D" wp14:editId="39843FA5">
@@ -3811,10 +3836,7 @@
             </w:r>
             <w:proofErr w:type="gramEnd"/>
             <w:r>
-              <w:t>,C</w:t>
-            </w:r>
-            <w:r>
-              <w:t xml:space="preserve">: </w:t>
+              <w:t xml:space="preserve">,C: </w:t>
             </w:r>
             <w:proofErr w:type="spellStart"/>
             <w:r>
@@ -3865,10 +3887,7 @@
               <w:t xml:space="preserve"> </w:t>
             </w:r>
             <w:r>
-              <w:t>Ejercicio0</w:t>
-            </w:r>
-            <w:r>
-              <w:t>5</w:t>
+              <w:t>Ejercicio05</w:t>
             </w:r>
           </w:p>
           <w:p>
@@ -4052,6 +4071,685 @@
       </w:pPr>
     </w:p>
     <w:p>
+      <w:r>
+        <w:rPr>
+          <w:b/>
+          <w:bCs/>
+        </w:rPr>
+        <w:t xml:space="preserve">Punto </w:t>
+      </w:r>
+      <w:r>
+        <w:rPr>
+          <w:b/>
+          <w:bCs/>
+        </w:rPr>
+        <w:t>6</w:t>
+      </w:r>
+      <w:r>
+        <w:t>:</w:t>
+      </w:r>
+      <w:r>
+        <w:t xml:space="preserve"> Para x=3, y=4; z=1, evaluar </w:t>
+      </w:r>
+      <w:proofErr w:type="spellStart"/>
+      <w:r>
+        <w:t>elresultado</w:t>
+      </w:r>
+      <w:proofErr w:type="spellEnd"/>
+      <w:r>
+        <w:t xml:space="preserve"> de</w:t>
+      </w:r>
+      <w:r>
+        <w:t>:</w:t>
+      </w:r>
+    </w:p>
+    <w:p>
+      <w:r>
+        <w:t xml:space="preserve">R1 = </w:t>
+      </w:r>
+      <w:proofErr w:type="spellStart"/>
+      <w:r>
+        <w:t>y+z</w:t>
+      </w:r>
+      <w:proofErr w:type="spellEnd"/>
+      <w:r>
+        <w:t xml:space="preserve"> </w:t>
+      </w:r>
+    </w:p>
+    <w:p>
+      <w:r>
+        <w:t>R2 = x &gt;= R1</w:t>
+      </w:r>
+    </w:p>
+    <w:p>
+      <w:pPr>
+        <w:rPr>
+          <w:b/>
+          <w:bCs/>
+        </w:rPr>
+      </w:pPr>
+      <w:r>
+        <w:rPr>
+          <w:b/>
+          <w:bCs/>
+        </w:rPr>
+        <w:drawing>
+          <wp:anchor distT="0" distB="0" distL="114300" distR="114300" simplePos="0" relativeHeight="251670528" behindDoc="0" locked="0" layoutInCell="1" allowOverlap="1" wp14:anchorId="497E3363" wp14:editId="599FC4F3">
+            <wp:simplePos x="0" y="0"/>
+            <wp:positionH relativeFrom="margin">
+              <wp:posOffset>47625</wp:posOffset>
+            </wp:positionH>
+            <wp:positionV relativeFrom="paragraph">
+              <wp:posOffset>355600</wp:posOffset>
+            </wp:positionV>
+            <wp:extent cx="2672080" cy="2025650"/>
+            <wp:effectExtent l="0" t="0" r="0" b="0"/>
+            <wp:wrapTopAndBottom/>
+            <wp:docPr id="12" name="Imagen 12"/>
+            <wp:cNvGraphicFramePr>
+              <a:graphicFrameLocks xmlns:a="http://schemas.openxmlformats.org/drawingml/2006/main" noChangeAspect="1"/>
+            </wp:cNvGraphicFramePr>
+            <a:graphic xmlns:a="http://schemas.openxmlformats.org/drawingml/2006/main">
+              <a:graphicData uri="http://schemas.openxmlformats.org/drawingml/2006/picture">
+                <pic:pic xmlns:pic="http://schemas.openxmlformats.org/drawingml/2006/picture">
+                  <pic:nvPicPr>
+                    <pic:cNvPr id="1" name=""/>
+                    <pic:cNvPicPr/>
+                  </pic:nvPicPr>
+                  <pic:blipFill>
+                    <a:blip r:embed="rId16">
+                      <a:extLst>
+                        <a:ext uri="{28A0092B-C50C-407E-A947-70E740481C1C}">
+                          <a14:useLocalDpi xmlns:a14="http://schemas.microsoft.com/office/drawing/2010/main" val="0"/>
+                        </a:ext>
+                      </a:extLst>
+                    </a:blip>
+                    <a:stretch>
+                      <a:fillRect/>
+                    </a:stretch>
+                  </pic:blipFill>
+                  <pic:spPr>
+                    <a:xfrm>
+                      <a:off x="0" y="0"/>
+                      <a:ext cx="2672080" cy="2025650"/>
+                    </a:xfrm>
+                    <a:prstGeom prst="rect">
+                      <a:avLst/>
+                    </a:prstGeom>
+                  </pic:spPr>
+                </pic:pic>
+              </a:graphicData>
+            </a:graphic>
+            <wp14:sizeRelH relativeFrom="page">
+              <wp14:pctWidth>0</wp14:pctWidth>
+            </wp14:sizeRelH>
+            <wp14:sizeRelV relativeFrom="page">
+              <wp14:pctHeight>0</wp14:pctHeight>
+            </wp14:sizeRelV>
+          </wp:anchor>
+        </w:drawing>
+      </w:r>
+      <w:r>
+        <w:rPr>
+          <w:b/>
+          <w:bCs/>
+        </w:rPr>
+        <w:t>Captura de Processing:</w:t>
+      </w:r>
+    </w:p>
+    <w:p>
+      <w:pPr>
+        <w:rPr>
+          <w:b/>
+          <w:bCs/>
+        </w:rPr>
+      </w:pPr>
+    </w:p>
+    <w:p>
+      <w:pPr>
+        <w:rPr>
+          <w:b/>
+          <w:bCs/>
+          <w:u w:val="single"/>
+        </w:rPr>
+      </w:pPr>
+      <w:r>
+        <w:rPr>
+          <w:b/>
+          <w:bCs/>
+          <w:u w:val="single"/>
+        </w:rPr>
+        <w:t>Desarrollo del punto</w:t>
+      </w:r>
+    </w:p>
+    <w:p/>
+    <w:p>
+      <w:pPr>
+        <w:rPr>
+          <w:b/>
+          <w:bCs/>
+        </w:rPr>
+      </w:pPr>
+      <w:proofErr w:type="spellStart"/>
+      <w:r>
+        <w:rPr>
+          <w:b/>
+          <w:bCs/>
+        </w:rPr>
+        <w:t>Analisis</w:t>
+      </w:r>
+      <w:proofErr w:type="spellEnd"/>
+      <w:r>
+        <w:rPr>
+          <w:b/>
+          <w:bCs/>
+        </w:rPr>
+        <w:t>:</w:t>
+      </w:r>
+    </w:p>
+    <w:p>
+      <w:r>
+        <w:tab/>
+      </w:r>
+      <w:proofErr w:type="spellStart"/>
+      <w:r>
+        <w:t>Descripcion</w:t>
+      </w:r>
+      <w:proofErr w:type="spellEnd"/>
+      <w:r>
+        <w:t xml:space="preserve"> del Problema: </w:t>
+      </w:r>
+      <w:r>
+        <w:t xml:space="preserve">Calcular </w:t>
+      </w:r>
+      <w:r>
+        <w:t>la suma y consultar</w:t>
+      </w:r>
+    </w:p>
+    <w:p>
+      <w:pPr>
+        <w:rPr>
+          <w:b/>
+          <w:bCs/>
+        </w:rPr>
+      </w:pPr>
+      <w:r>
+        <w:rPr>
+          <w:b/>
+          <w:bCs/>
+        </w:rPr>
+        <w:t>Datos de entrada:</w:t>
+      </w:r>
+    </w:p>
+    <w:p>
+      <w:r>
+        <w:tab/>
+      </w:r>
+      <w:proofErr w:type="spellStart"/>
+      <w:proofErr w:type="gramStart"/>
+      <w:r>
+        <w:t>x,y</w:t>
+      </w:r>
+      <w:proofErr w:type="gramEnd"/>
+      <w:r>
+        <w:t>,z:entero</w:t>
+      </w:r>
+      <w:proofErr w:type="spellEnd"/>
+    </w:p>
+    <w:p>
+      <w:pPr>
+        <w:rPr>
+          <w:b/>
+          <w:bCs/>
+        </w:rPr>
+      </w:pPr>
+      <w:r>
+        <w:rPr>
+          <w:b/>
+          <w:bCs/>
+        </w:rPr>
+        <w:t xml:space="preserve">Datos de Salida: </w:t>
+      </w:r>
+    </w:p>
+    <w:p>
+      <w:r>
+        <w:tab/>
+      </w:r>
+      <w:r>
+        <w:t xml:space="preserve">resultado: </w:t>
+      </w:r>
+      <w:proofErr w:type="spellStart"/>
+      <w:r>
+        <w:t>float</w:t>
+      </w:r>
+      <w:proofErr w:type="spellEnd"/>
+    </w:p>
+    <w:p>
+      <w:pPr>
+        <w:rPr>
+          <w:b/>
+          <w:bCs/>
+        </w:rPr>
+      </w:pPr>
+      <w:r>
+        <w:rPr>
+          <w:b/>
+          <w:bCs/>
+        </w:rPr>
+        <w:t xml:space="preserve">Proceso: </w:t>
+      </w:r>
+    </w:p>
+    <w:p>
+      <w:r>
+        <w:tab/>
+        <w:t xml:space="preserve">Realizar </w:t>
+      </w:r>
+      <w:r>
+        <w:t>suma y consultar</w:t>
+      </w:r>
+    </w:p>
+    <w:p>
+      <w:pPr>
+        <w:rPr>
+          <w:b/>
+          <w:bCs/>
+        </w:rPr>
+      </w:pPr>
+      <w:proofErr w:type="spellStart"/>
+      <w:r>
+        <w:rPr>
+          <w:b/>
+          <w:bCs/>
+        </w:rPr>
+        <w:t>Dise</w:t>
+      </w:r>
+      <w:r>
+        <w:rPr>
+          <w:b/>
+          <w:bCs/>
+          <w:lang w:val="es-ES"/>
+        </w:rPr>
+        <w:t>ño</w:t>
+      </w:r>
+      <w:proofErr w:type="spellEnd"/>
+      <w:r>
+        <w:rPr>
+          <w:b/>
+          <w:bCs/>
+        </w:rPr>
+        <w:t>:</w:t>
+      </w:r>
+      <w:r>
+        <w:rPr>
+          <w:b/>
+          <w:bCs/>
+        </w:rPr>
+        <w:tab/>
+      </w:r>
+    </w:p>
+    <w:p>
+      <w:r>
+        <w:tab/>
+      </w:r>
+    </w:p>
+    <w:tbl>
+      <w:tblPr>
+        <w:tblStyle w:val="Tablaconcuadrcula"/>
+        <w:tblW w:w="8363" w:type="dxa"/>
+        <w:tblInd w:w="704" w:type="dxa"/>
+        <w:tblLook w:val="04A0" w:firstRow="1" w:lastRow="0" w:firstColumn="1" w:lastColumn="0" w:noHBand="0" w:noVBand="1"/>
+      </w:tblPr>
+      <w:tblGrid>
+        <w:gridCol w:w="8363"/>
+      </w:tblGrid>
+      <w:tr>
+        <w:tc>
+          <w:tcPr>
+            <w:tcW w:w="8363" w:type="dxa"/>
+          </w:tcPr>
+          <w:p>
+            <w:pPr>
+              <w:rPr>
+                <w:b/>
+                <w:bCs/>
+                <w:u w:val="single"/>
+                <w:lang w:val="en-US"/>
+              </w:rPr>
+            </w:pPr>
+            <w:proofErr w:type="spellStart"/>
+            <w:r>
+              <w:rPr>
+                <w:b/>
+                <w:bCs/>
+                <w:u w:val="single"/>
+                <w:lang w:val="en-US"/>
+              </w:rPr>
+              <w:t>Entidad</w:t>
+            </w:r>
+            <w:proofErr w:type="spellEnd"/>
+            <w:r>
+              <w:rPr>
+                <w:b/>
+                <w:bCs/>
+                <w:u w:val="single"/>
+                <w:lang w:val="en-US"/>
+              </w:rPr>
+              <w:t>:</w:t>
+            </w:r>
+          </w:p>
+          <w:p>
+            <w:pPr>
+              <w:rPr>
+                <w:lang w:val="en-US"/>
+              </w:rPr>
+            </w:pPr>
+            <w:r>
+              <w:rPr>
+                <w:lang w:val="en-US"/>
+              </w:rPr>
+              <w:t xml:space="preserve">                 </w:t>
+            </w:r>
+            <w:proofErr w:type="spellStart"/>
+            <w:r>
+              <w:rPr>
+                <w:lang w:val="en-US"/>
+              </w:rPr>
+              <w:t>Lienzo</w:t>
+            </w:r>
+            <w:proofErr w:type="spellEnd"/>
+          </w:p>
+        </w:tc>
+      </w:tr>
+      <w:tr>
+        <w:tc>
+          <w:tcPr>
+            <w:tcW w:w="8363" w:type="dxa"/>
+          </w:tcPr>
+          <w:p>
+            <w:pPr>
+              <w:rPr>
+                <w:b/>
+                <w:bCs/>
+                <w:u w:val="single"/>
+              </w:rPr>
+            </w:pPr>
+            <w:r>
+              <w:rPr>
+                <w:b/>
+                <w:bCs/>
+                <w:u w:val="single"/>
+              </w:rPr>
+              <w:t>Variables:</w:t>
+            </w:r>
+          </w:p>
+          <w:p>
+            <w:r>
+              <w:t xml:space="preserve">                 </w:t>
+            </w:r>
+            <w:proofErr w:type="spellStart"/>
+            <w:proofErr w:type="gramStart"/>
+            <w:r>
+              <w:t>x,y</w:t>
+            </w:r>
+            <w:proofErr w:type="gramEnd"/>
+            <w:r>
+              <w:t>,z</w:t>
+            </w:r>
+            <w:proofErr w:type="spellEnd"/>
+            <w:r>
+              <w:t>: entero</w:t>
+            </w:r>
+          </w:p>
+          <w:p>
+            <w:r>
+              <w:t xml:space="preserve">                 </w:t>
+            </w:r>
+            <w:r>
+              <w:t xml:space="preserve">resultado: </w:t>
+            </w:r>
+            <w:proofErr w:type="spellStart"/>
+            <w:r>
+              <w:t>float</w:t>
+            </w:r>
+            <w:proofErr w:type="spellEnd"/>
+          </w:p>
+        </w:tc>
+      </w:tr>
+      <w:tr>
+        <w:tc>
+          <w:tcPr>
+            <w:tcW w:w="8363" w:type="dxa"/>
+          </w:tcPr>
+          <w:p>
+            <w:r>
+              <w:rPr>
+                <w:b/>
+                <w:bCs/>
+                <w:u w:val="single"/>
+              </w:rPr>
+              <w:t>Nombre Algoritmo:</w:t>
+            </w:r>
+            <w:r>
+              <w:t xml:space="preserve"> </w:t>
+            </w:r>
+            <w:r>
+              <w:t>Ejercicio0</w:t>
+            </w:r>
+            <w:r>
+              <w:t>6</w:t>
+            </w:r>
+          </w:p>
+          <w:p>
+            <w:pPr>
+              <w:rPr>
+                <w:b/>
+                <w:bCs/>
+              </w:rPr>
+            </w:pPr>
+            <w:r>
+              <w:rPr>
+                <w:b/>
+                <w:bCs/>
+              </w:rPr>
+              <w:t xml:space="preserve">   Algoritmo:  </w:t>
+            </w:r>
+          </w:p>
+          <w:p>
+            <w:pPr>
+              <w:rPr>
+                <w:b/>
+                <w:bCs/>
+              </w:rPr>
+            </w:pPr>
+            <w:r>
+              <w:rPr>
+                <w:b/>
+                <w:bCs/>
+              </w:rPr>
+              <w:t>Inicio</w:t>
+            </w:r>
+          </w:p>
+          <w:p>
+            <w:r>
+              <w:t>x</w:t>
+            </w:r>
+            <w:r>
+              <w:t xml:space="preserve"> &lt;- </w:t>
+            </w:r>
+            <w:r>
+              <w:t>3</w:t>
+            </w:r>
+            <w:r>
+              <w:t>;</w:t>
+            </w:r>
+          </w:p>
+          <w:p>
+            <w:r>
+              <w:t>y</w:t>
+            </w:r>
+            <w:r>
+              <w:t xml:space="preserve"> &lt;- </w:t>
+            </w:r>
+            <w:r>
+              <w:t>4</w:t>
+            </w:r>
+            <w:r>
+              <w:t>;</w:t>
+            </w:r>
+          </w:p>
+          <w:p>
+            <w:r>
+              <w:t>z</w:t>
+            </w:r>
+            <w:r>
+              <w:t xml:space="preserve"> &lt;- 1;</w:t>
+            </w:r>
+          </w:p>
+          <w:p>
+            <w:r>
+              <w:t xml:space="preserve">resultado &lt;- </w:t>
+            </w:r>
+            <w:proofErr w:type="spellStart"/>
+            <w:r>
+              <w:t>y+z</w:t>
+            </w:r>
+            <w:proofErr w:type="spellEnd"/>
+            <w:r>
+              <w:t>;</w:t>
+            </w:r>
+          </w:p>
+          <w:p>
+            <w:r>
+              <w:rPr>
+                <w:b/>
+                <w:bCs/>
+              </w:rPr>
+              <w:t>Si</w:t>
+            </w:r>
+            <w:r>
+              <w:rPr>
+                <w:b/>
+                <w:bCs/>
+              </w:rPr>
+              <w:t xml:space="preserve"> </w:t>
+            </w:r>
+            <w:r>
+              <w:t>(x &gt; = resultado) Entonces</w:t>
+            </w:r>
+          </w:p>
+          <w:p>
+            <w:r>
+              <w:t xml:space="preserve">      Escribir </w:t>
+            </w:r>
+            <w:r>
+              <w:t>x</w:t>
+            </w:r>
+          </w:p>
+          <w:p>
+            <w:pPr>
+              <w:rPr>
+                <w:b/>
+                <w:bCs/>
+              </w:rPr>
+            </w:pPr>
+            <w:proofErr w:type="spellStart"/>
+            <w:r>
+              <w:rPr>
+                <w:b/>
+                <w:bCs/>
+              </w:rPr>
+              <w:t>SiNo</w:t>
+            </w:r>
+            <w:proofErr w:type="spellEnd"/>
+          </w:p>
+          <w:p>
+            <w:r>
+              <w:rPr>
+                <w:b/>
+                <w:bCs/>
+              </w:rPr>
+              <w:t xml:space="preserve">       </w:t>
+            </w:r>
+            <w:r>
+              <w:t xml:space="preserve">Escribir </w:t>
+            </w:r>
+            <w:r>
+              <w:t>resultado</w:t>
+            </w:r>
+          </w:p>
+          <w:p>
+            <w:pPr>
+              <w:rPr>
+                <w:b/>
+                <w:bCs/>
+              </w:rPr>
+            </w:pPr>
+            <w:proofErr w:type="spellStart"/>
+            <w:r>
+              <w:rPr>
+                <w:b/>
+                <w:bCs/>
+              </w:rPr>
+              <w:t>FinSi</w:t>
+            </w:r>
+            <w:proofErr w:type="spellEnd"/>
+          </w:p>
+          <w:p>
+            <w:pPr>
+              <w:rPr>
+                <w:b/>
+                <w:bCs/>
+              </w:rPr>
+            </w:pPr>
+            <w:r>
+              <w:rPr>
+                <w:b/>
+                <w:bCs/>
+              </w:rPr>
+              <w:t>Fin</w:t>
+            </w:r>
+            <w:r>
+              <w:rPr>
+                <w:b/>
+                <w:bCs/>
+              </w:rPr>
+              <w:t xml:space="preserve">                </w:t>
+            </w:r>
+          </w:p>
+        </w:tc>
+      </w:tr>
+      <w:tr>
+        <w:tc>
+          <w:tcPr>
+            <w:tcW w:w="8363" w:type="dxa"/>
+          </w:tcPr>
+          <w:p>
+            <w:pPr>
+              <w:rPr>
+                <w:b/>
+                <w:bCs/>
+                <w:u w:val="single"/>
+              </w:rPr>
+            </w:pPr>
+          </w:p>
+        </w:tc>
+      </w:tr>
+    </w:tbl>
+    <w:p>
+      <w:pPr>
+        <w:tabs>
+          <w:tab w:val="left" w:pos="2028"/>
+        </w:tabs>
+      </w:pPr>
+    </w:p>
+    <w:p>
+      <w:pPr>
+        <w:tabs>
+          <w:tab w:val="left" w:pos="2028"/>
+        </w:tabs>
+      </w:pPr>
+    </w:p>
+    <w:p>
       <w:pPr>
         <w:tabs>
           <w:tab w:val="left" w:pos="2028"/>
@@ -4071,7 +4769,7 @@
           <w:tab w:val="left" w:pos="2028"/>
         </w:tabs>
         <w:sectPr>
-          <w:headerReference w:type="first" r:id="rId16"/>
+          <w:headerReference w:type="first" r:id="rId17"/>
           <w:pgSz w:w="11906" w:h="16838"/>
           <w:pgMar w:top="1417" w:right="1701" w:bottom="1417" w:left="1701" w:header="708" w:footer="708" w:gutter="0"/>
           <w:pgBorders w:display="notFirstPage">
@@ -4405,7 +5103,7 @@
               <v:shape id="_x0000_i1026" type="#_x0000_t75" style="width:78.15pt;height:44.85pt" o:ole="">
                 <v:imagedata r:id="rId2" o:title=""/>
               </v:shape>
-              <o:OLEObject Type="Embed" ProgID="PBrush" ShapeID="_x0000_i1026" DrawAspect="Content" ObjectID="_1774648598" r:id="rId3"/>
+              <o:OLEObject Type="Embed" ProgID="PBrush" ShapeID="_x0000_i1026" DrawAspect="Content" ObjectID="_1774650491" r:id="rId3"/>
             </w:object>
           </w:r>
         </w:p>
@@ -4623,7 +5321,7 @@
               <v:shape id="_x0000_i1027" type="#_x0000_t75" style="width:78.15pt;height:44.85pt">
                 <v:imagedata r:id="rId2" o:title=""/>
               </v:shape>
-              <o:OLEObject Type="Embed" ProgID="PBrush" ShapeID="_x0000_i1027" DrawAspect="Content" ObjectID="_1774648599" r:id="rId3"/>
+              <o:OLEObject Type="Embed" ProgID="PBrush" ShapeID="_x0000_i1027" DrawAspect="Content" ObjectID="_1774650492" r:id="rId3"/>
             </w:object>
           </w:r>
         </w:p>

</xml_diff>

<commit_message>
Subida de Ejercicio10 y Ejercicio11 mas word
Realice los ejercicios 10 y 11 con su respectivo archivo word
</commit_message>
<xml_diff>
--- a/TP01_Mamani_Fernando/Archivo word de los Ejercicios.docx
+++ b/TP01_Mamani_Fernando/Archivo word de los Ejercicios.docx
@@ -206,7 +206,7 @@
                 <v:shape id="_x0000_i1025" type="#_x0000_t75" style="width:78.15pt;height:44.85pt" o:ole="">
                   <v:imagedata r:id="rId9" o:title=""/>
                 </v:shape>
-                <o:OLEObject Type="Embed" ProgID="PBrush" ShapeID="_x0000_i1025" DrawAspect="Content" ObjectID="_1774687838" r:id="rId10"/>
+                <o:OLEObject Type="Embed" ProgID="PBrush" ShapeID="_x0000_i1025" DrawAspect="Content" ObjectID="_1774708056" r:id="rId10"/>
               </w:object>
             </w:r>
           </w:p>
@@ -753,8 +753,6 @@
                                 </w14:textOutline>
                               </w:rPr>
                             </w:pPr>
-                            <w:proofErr w:type="spellStart"/>
-                            <w:proofErr w:type="gramStart"/>
                             <w:r>
                               <w:rPr>
                                 <w:color w:val="000000" w:themeColor="text1"/>
@@ -773,8 +771,6 @@
                               </w:rPr>
                               <w:t>Mamani,Fernando</w:t>
                             </w:r>
-                            <w:proofErr w:type="spellEnd"/>
-                            <w:proofErr w:type="gramEnd"/>
                             <w:r>
                               <w:rPr>
                                 <w:color w:val="000000" w:themeColor="text1"/>
@@ -944,8 +940,6 @@
                           </w14:textOutline>
                         </w:rPr>
                       </w:pPr>
-                      <w:proofErr w:type="spellStart"/>
-                      <w:proofErr w:type="gramStart"/>
                       <w:r>
                         <w:rPr>
                           <w:color w:val="000000" w:themeColor="text1"/>
@@ -964,8 +958,6 @@
                         </w:rPr>
                         <w:t>Mamani,Fernando</w:t>
                       </w:r>
-                      <w:proofErr w:type="spellEnd"/>
-                      <w:proofErr w:type="gramEnd"/>
                       <w:r>
                         <w:rPr>
                           <w:color w:val="000000" w:themeColor="text1"/>
@@ -1348,34 +1340,20 @@
           <w:bCs/>
         </w:rPr>
       </w:pPr>
-      <w:proofErr w:type="spellStart"/>
-      <w:r>
-        <w:rPr>
-          <w:b/>
-          <w:bCs/>
-        </w:rPr>
-        <w:t>Analisis</w:t>
-      </w:r>
-      <w:proofErr w:type="spellEnd"/>
-      <w:r>
-        <w:rPr>
-          <w:b/>
-          <w:bCs/>
-        </w:rPr>
-        <w:t>:</w:t>
+      <w:r>
+        <w:rPr>
+          <w:b/>
+          <w:bCs/>
+        </w:rPr>
+        <w:t>Analisis:</w:t>
       </w:r>
     </w:p>
     <w:p>
       <w:r>
         <w:tab/>
       </w:r>
-      <w:proofErr w:type="spellStart"/>
-      <w:r>
-        <w:t>Descripcion</w:t>
-      </w:r>
-      <w:proofErr w:type="spellEnd"/>
-      <w:r>
-        <w:t xml:space="preserve"> del Problema: </w:t>
+      <w:r>
+        <w:t xml:space="preserve">Descripcion del Problema: </w:t>
       </w:r>
       <w:r>
         <w:t>Obtener el resultado de la expresión.</w:t>
@@ -1402,11 +1380,9 @@
       <w:r>
         <w:tab/>
       </w:r>
-      <w:proofErr w:type="gramStart"/>
       <w:r>
         <w:t>A,B</w:t>
       </w:r>
-      <w:proofErr w:type="gramEnd"/>
       <w:r>
         <w:t>: entero</w:t>
       </w:r>
@@ -1434,13 +1410,8 @@
         <w:t>r</w:t>
       </w:r>
       <w:r>
-        <w:t xml:space="preserve">esultado: </w:t>
-      </w:r>
-      <w:proofErr w:type="spellStart"/>
-      <w:r>
-        <w:t>float</w:t>
-      </w:r>
-      <w:proofErr w:type="spellEnd"/>
+        <w:t>esultado: float</w:t>
+      </w:r>
     </w:p>
     <w:p>
       <w:pPr>
@@ -1463,13 +1434,8 @@
         <w:tab/>
       </w:r>
       <w:r>
-        <w:t xml:space="preserve">Realizar los </w:t>
-      </w:r>
-      <w:proofErr w:type="spellStart"/>
-      <w:r>
-        <w:t>calculos</w:t>
-      </w:r>
-      <w:proofErr w:type="spellEnd"/>
+        <w:t>Realizar los calculos</w:t>
+      </w:r>
     </w:p>
     <w:p>
       <w:pPr>
@@ -1479,7 +1445,6 @@
           <w:lang w:val="en-US"/>
         </w:rPr>
       </w:pPr>
-      <w:proofErr w:type="spellStart"/>
       <w:r>
         <w:rPr>
           <w:b/>
@@ -1495,7 +1460,6 @@
         </w:rPr>
         <w:t>ño</w:t>
       </w:r>
-      <w:proofErr w:type="spellEnd"/>
       <w:r>
         <w:rPr>
           <w:b/>
@@ -1550,7 +1514,6 @@
                 <w:lang w:val="en-US"/>
               </w:rPr>
             </w:pPr>
-            <w:proofErr w:type="spellStart"/>
             <w:r>
               <w:rPr>
                 <w:b/>
@@ -1558,39 +1521,21 @@
                 <w:u w:val="single"/>
                 <w:lang w:val="en-US"/>
               </w:rPr>
-              <w:t>Entidad</w:t>
-            </w:r>
-            <w:proofErr w:type="spellEnd"/>
-            <w:r>
-              <w:rPr>
-                <w:b/>
-                <w:bCs/>
-                <w:u w:val="single"/>
+              <w:t>Entidad:</w:t>
+            </w:r>
+          </w:p>
+          <w:p>
+            <w:pPr>
+              <w:rPr>
                 <w:lang w:val="en-US"/>
               </w:rPr>
-              <w:t>:</w:t>
-            </w:r>
-          </w:p>
-          <w:p>
-            <w:pPr>
+            </w:pPr>
+            <w:r>
               <w:rPr>
                 <w:lang w:val="en-US"/>
               </w:rPr>
-            </w:pPr>
-            <w:r>
-              <w:rPr>
-                <w:lang w:val="en-US"/>
-              </w:rPr>
-              <w:t xml:space="preserve">                 </w:t>
-            </w:r>
-            <w:proofErr w:type="spellStart"/>
-            <w:r>
-              <w:rPr>
-                <w:lang w:val="en-US"/>
-              </w:rPr>
-              <w:t>Lienzo</w:t>
-            </w:r>
-            <w:proofErr w:type="spellEnd"/>
+              <w:t xml:space="preserve">                 Lienzo</w:t>
+            </w:r>
           </w:p>
         </w:tc>
       </w:tr>
@@ -1626,13 +1571,8 @@
           </w:p>
           <w:p>
             <w:r>
-              <w:t xml:space="preserve">                 resultado: </w:t>
-            </w:r>
-            <w:proofErr w:type="spellStart"/>
-            <w:r>
-              <w:t>float</w:t>
-            </w:r>
-            <w:proofErr w:type="spellEnd"/>
+              <w:t xml:space="preserve">                 resultado: float</w:t>
+            </w:r>
           </w:p>
         </w:tc>
       </w:tr>
@@ -1966,34 +1906,20 @@
           <w:bCs/>
         </w:rPr>
       </w:pPr>
-      <w:proofErr w:type="spellStart"/>
-      <w:r>
-        <w:rPr>
-          <w:b/>
-          <w:bCs/>
-        </w:rPr>
-        <w:t>Analisis</w:t>
-      </w:r>
-      <w:proofErr w:type="spellEnd"/>
-      <w:r>
-        <w:rPr>
-          <w:b/>
-          <w:bCs/>
-        </w:rPr>
-        <w:t>:</w:t>
+      <w:r>
+        <w:rPr>
+          <w:b/>
+          <w:bCs/>
+        </w:rPr>
+        <w:t>Analisis:</w:t>
       </w:r>
     </w:p>
     <w:p>
       <w:r>
         <w:tab/>
       </w:r>
-      <w:proofErr w:type="spellStart"/>
-      <w:r>
-        <w:t>Descripcion</w:t>
-      </w:r>
-      <w:proofErr w:type="spellEnd"/>
-      <w:r>
-        <w:t xml:space="preserve"> del Problema: </w:t>
+      <w:r>
+        <w:t xml:space="preserve">Descripcion del Problema: </w:t>
       </w:r>
       <w:r>
         <w:t>Obtener el resultado de la expresión.</w:t>
@@ -2052,13 +1978,8 @@
         <w:t>r</w:t>
       </w:r>
       <w:r>
-        <w:t xml:space="preserve">esultado: </w:t>
-      </w:r>
-      <w:proofErr w:type="spellStart"/>
-      <w:r>
-        <w:t>float</w:t>
-      </w:r>
-      <w:proofErr w:type="spellEnd"/>
+        <w:t>esultado: float</w:t>
+      </w:r>
     </w:p>
     <w:p>
       <w:pPr>
@@ -2078,13 +1999,8 @@
     <w:p>
       <w:r>
         <w:tab/>
-        <w:t xml:space="preserve">Realizar los </w:t>
-      </w:r>
-      <w:proofErr w:type="spellStart"/>
-      <w:r>
-        <w:t>calculos</w:t>
-      </w:r>
-      <w:proofErr w:type="spellEnd"/>
+        <w:t>Realizar los calculos</w:t>
+      </w:r>
     </w:p>
     <w:p>
       <w:pPr>
@@ -2094,7 +2010,6 @@
           <w:lang w:val="en-US"/>
         </w:rPr>
       </w:pPr>
-      <w:proofErr w:type="spellStart"/>
       <w:r>
         <w:rPr>
           <w:b/>
@@ -2110,7 +2025,6 @@
         </w:rPr>
         <w:t>ño</w:t>
       </w:r>
-      <w:proofErr w:type="spellEnd"/>
       <w:r>
         <w:rPr>
           <w:b/>
@@ -2165,7 +2079,6 @@
                 <w:lang w:val="en-US"/>
               </w:rPr>
             </w:pPr>
-            <w:proofErr w:type="spellStart"/>
             <w:r>
               <w:rPr>
                 <w:b/>
@@ -2173,39 +2086,21 @@
                 <w:u w:val="single"/>
                 <w:lang w:val="en-US"/>
               </w:rPr>
-              <w:t>Entidad</w:t>
-            </w:r>
-            <w:proofErr w:type="spellEnd"/>
-            <w:r>
-              <w:rPr>
-                <w:b/>
-                <w:bCs/>
-                <w:u w:val="single"/>
+              <w:t>Entidad:</w:t>
+            </w:r>
+          </w:p>
+          <w:p>
+            <w:pPr>
+              <w:rPr>
                 <w:lang w:val="en-US"/>
               </w:rPr>
-              <w:t>:</w:t>
-            </w:r>
-          </w:p>
-          <w:p>
-            <w:pPr>
+            </w:pPr>
+            <w:r>
               <w:rPr>
                 <w:lang w:val="en-US"/>
               </w:rPr>
-            </w:pPr>
-            <w:r>
-              <w:rPr>
-                <w:lang w:val="en-US"/>
-              </w:rPr>
-              <w:t xml:space="preserve">                 </w:t>
-            </w:r>
-            <w:proofErr w:type="spellStart"/>
-            <w:r>
-              <w:rPr>
-                <w:lang w:val="en-US"/>
-              </w:rPr>
-              <w:t>Lienzo</w:t>
-            </w:r>
-            <w:proofErr w:type="spellEnd"/>
+              <w:t xml:space="preserve">                 Lienzo</w:t>
+            </w:r>
           </w:p>
         </w:tc>
       </w:tr>
@@ -2233,13 +2128,8 @@
           </w:p>
           <w:p>
             <w:r>
-              <w:t xml:space="preserve">                 resultado: </w:t>
-            </w:r>
-            <w:proofErr w:type="spellStart"/>
-            <w:r>
-              <w:t>float</w:t>
-            </w:r>
-            <w:proofErr w:type="spellEnd"/>
+              <w:t xml:space="preserve">                 resultado: float</w:t>
+            </w:r>
           </w:p>
         </w:tc>
       </w:tr>
@@ -2808,34 +2698,20 @@
           <w:bCs/>
         </w:rPr>
       </w:pPr>
-      <w:proofErr w:type="spellStart"/>
-      <w:r>
-        <w:rPr>
-          <w:b/>
-          <w:bCs/>
-        </w:rPr>
-        <w:t>Analisis</w:t>
-      </w:r>
-      <w:proofErr w:type="spellEnd"/>
-      <w:r>
-        <w:rPr>
-          <w:b/>
-          <w:bCs/>
-        </w:rPr>
-        <w:t>:</w:t>
+      <w:r>
+        <w:rPr>
+          <w:b/>
+          <w:bCs/>
+        </w:rPr>
+        <w:t>Analisis:</w:t>
       </w:r>
     </w:p>
     <w:p>
       <w:r>
         <w:tab/>
       </w:r>
-      <w:proofErr w:type="spellStart"/>
-      <w:r>
-        <w:t>Descripcion</w:t>
-      </w:r>
-      <w:proofErr w:type="spellEnd"/>
-      <w:r>
-        <w:t xml:space="preserve"> del Problema: </w:t>
+      <w:r>
+        <w:t xml:space="preserve">Descripcion del Problema: </w:t>
       </w:r>
       <w:r>
         <w:t>Asignar valor a las variables y calcular</w:t>
@@ -2859,23 +2735,14 @@
     <w:p>
       <w:r>
         <w:tab/>
-      </w:r>
-      <w:proofErr w:type="gramStart"/>
-      <w:r>
-        <w:t>b,a</w:t>
-      </w:r>
-      <w:proofErr w:type="gramEnd"/>
-      <w:r>
-        <w:t>,c,x</w:t>
+        <w:t>b,a,c,x</w:t>
       </w:r>
       <w:r>
         <w:t xml:space="preserve">,b2,d,c2,x2,y: </w:t>
       </w:r>
-      <w:proofErr w:type="spellStart"/>
       <w:r>
         <w:t>float</w:t>
       </w:r>
-      <w:proofErr w:type="spellEnd"/>
     </w:p>
     <w:p>
       <w:pPr>
@@ -2896,8 +2763,6 @@
       <w:r>
         <w:tab/>
       </w:r>
-      <w:proofErr w:type="spellStart"/>
-      <w:proofErr w:type="gramStart"/>
       <w:r>
         <w:t>r</w:t>
       </w:r>
@@ -2905,21 +2770,11 @@
         <w:t>esultado</w:t>
       </w:r>
       <w:r>
-        <w:t>A,resultadoB</w:t>
-      </w:r>
-      <w:proofErr w:type="gramEnd"/>
-      <w:r>
-        <w:t>,resultadoC,resultadoD</w:t>
-      </w:r>
-      <w:proofErr w:type="spellEnd"/>
-      <w:r>
-        <w:t xml:space="preserve">: </w:t>
-      </w:r>
-      <w:proofErr w:type="spellStart"/>
-      <w:r>
-        <w:t>float</w:t>
-      </w:r>
-      <w:proofErr w:type="spellEnd"/>
+        <w:t>A,resultadoB,resultadoC,resultadoD</w:t>
+      </w:r>
+      <w:r>
+        <w:t>: float</w:t>
+      </w:r>
     </w:p>
     <w:p/>
     <w:p>
@@ -2940,22 +2795,16 @@
     <w:p>
       <w:r>
         <w:tab/>
-        <w:t xml:space="preserve">Realizar los </w:t>
-      </w:r>
-      <w:proofErr w:type="spellStart"/>
-      <w:r>
-        <w:t>calculos</w:t>
-      </w:r>
-      <w:proofErr w:type="spellEnd"/>
-    </w:p>
-    <w:p>
-      <w:pPr>
-        <w:rPr>
-          <w:b/>
-          <w:bCs/>
-        </w:rPr>
-      </w:pPr>
-      <w:proofErr w:type="spellStart"/>
+        <w:t>Realizar los calculos</w:t>
+      </w:r>
+    </w:p>
+    <w:p>
+      <w:pPr>
+        <w:rPr>
+          <w:b/>
+          <w:bCs/>
+        </w:rPr>
+      </w:pPr>
       <w:r>
         <w:rPr>
           <w:b/>
@@ -2971,7 +2820,6 @@
         </w:rPr>
         <w:t>ño</w:t>
       </w:r>
-      <w:proofErr w:type="spellEnd"/>
       <w:r>
         <w:rPr>
           <w:b/>
@@ -3016,7 +2864,6 @@
                 <w:lang w:val="en-US"/>
               </w:rPr>
             </w:pPr>
-            <w:proofErr w:type="spellStart"/>
             <w:r>
               <w:rPr>
                 <w:b/>
@@ -3024,39 +2871,21 @@
                 <w:u w:val="single"/>
                 <w:lang w:val="en-US"/>
               </w:rPr>
-              <w:t>Entidad</w:t>
-            </w:r>
-            <w:proofErr w:type="spellEnd"/>
-            <w:r>
-              <w:rPr>
-                <w:b/>
-                <w:bCs/>
-                <w:u w:val="single"/>
+              <w:t>Entidad:</w:t>
+            </w:r>
+          </w:p>
+          <w:p>
+            <w:pPr>
+              <w:rPr>
                 <w:lang w:val="en-US"/>
               </w:rPr>
-              <w:t>:</w:t>
-            </w:r>
-          </w:p>
-          <w:p>
-            <w:pPr>
+            </w:pPr>
+            <w:r>
               <w:rPr>
                 <w:lang w:val="en-US"/>
               </w:rPr>
-            </w:pPr>
-            <w:r>
-              <w:rPr>
-                <w:lang w:val="en-US"/>
-              </w:rPr>
-              <w:t xml:space="preserve">                 </w:t>
-            </w:r>
-            <w:proofErr w:type="spellStart"/>
-            <w:r>
-              <w:rPr>
-                <w:lang w:val="en-US"/>
-              </w:rPr>
-              <w:t>Lienzo</w:t>
-            </w:r>
-            <w:proofErr w:type="spellEnd"/>
+              <w:t xml:space="preserve">                 Lienzo</w:t>
+            </w:r>
           </w:p>
         </w:tc>
       </w:tr>
@@ -3086,42 +2915,17 @@
             <w:r>
               <w:t xml:space="preserve">                 </w:t>
             </w:r>
-            <w:proofErr w:type="gramStart"/>
-            <w:r>
-              <w:t>b,a</w:t>
-            </w:r>
-            <w:proofErr w:type="gramEnd"/>
-            <w:r>
-              <w:t xml:space="preserve">,c,x,b2,d,c2,x2,y: </w:t>
-            </w:r>
-            <w:proofErr w:type="spellStart"/>
+            <w:r>
+              <w:t xml:space="preserve">b,a,c,x,b2,d,c2,x2,y: </w:t>
+            </w:r>
             <w:r>
               <w:t>float</w:t>
             </w:r>
-            <w:proofErr w:type="spellEnd"/>
-          </w:p>
-          <w:p>
-            <w:r>
-              <w:t xml:space="preserve">                 </w:t>
-            </w:r>
-            <w:proofErr w:type="spellStart"/>
-            <w:proofErr w:type="gramStart"/>
-            <w:r>
-              <w:t>resultadoA,resultadoB</w:t>
-            </w:r>
-            <w:proofErr w:type="gramEnd"/>
-            <w:r>
-              <w:t>,resultadoC,resultadoD</w:t>
-            </w:r>
-            <w:proofErr w:type="spellEnd"/>
-            <w:r>
-              <w:t xml:space="preserve">: </w:t>
-            </w:r>
-            <w:proofErr w:type="spellStart"/>
-            <w:r>
-              <w:t>float</w:t>
-            </w:r>
-            <w:proofErr w:type="spellEnd"/>
+          </w:p>
+          <w:p>
+            <w:r>
+              <w:t xml:space="preserve">                 resultadoA,resultadoB,resultadoC,resultadoD: float</w:t>
+            </w:r>
           </w:p>
         </w:tc>
       </w:tr>
@@ -3225,23 +3029,13 @@
             </w:r>
           </w:p>
           <w:p>
-            <w:proofErr w:type="spellStart"/>
-            <w:r>
-              <w:t>resultadoA</w:t>
-            </w:r>
-            <w:proofErr w:type="spellEnd"/>
-            <w:r>
-              <w:t xml:space="preserve"> &lt;- b ^ 2 – 4 * a * c;</w:t>
-            </w:r>
-          </w:p>
-          <w:p>
-            <w:proofErr w:type="spellStart"/>
-            <w:r>
-              <w:t>resultadoB</w:t>
-            </w:r>
-            <w:proofErr w:type="spellEnd"/>
-            <w:r>
-              <w:t xml:space="preserve"> &lt;- 3 * X ^ 4 – 5 * X ^ 3 + X 12 – 17</w:t>
+            <w:r>
+              <w:t>resultadoA &lt;- b ^ 2 – 4 * a * c;</w:t>
+            </w:r>
+          </w:p>
+          <w:p>
+            <w:r>
+              <w:t>resultadoB &lt;- 3 * X ^ 4 – 5 * X ^ 3 + X 12 – 17</w:t>
             </w:r>
             <w:r>
               <w:t>;</w:t>
@@ -3251,13 +3045,8 @@
             </w:r>
           </w:p>
           <w:p>
-            <w:proofErr w:type="spellStart"/>
-            <w:r>
-              <w:t>resultadoC</w:t>
-            </w:r>
-            <w:proofErr w:type="spellEnd"/>
-            <w:r>
-              <w:t xml:space="preserve"> &lt;- (b</w:t>
+            <w:r>
+              <w:t>resultadoC &lt;- (b</w:t>
             </w:r>
             <w:r>
               <w:t>2</w:t>
@@ -3276,69 +3065,32 @@
             </w:r>
           </w:p>
           <w:p>
-            <w:proofErr w:type="spellStart"/>
             <w:r>
               <w:lastRenderedPageBreak/>
-              <w:t>resultadoD</w:t>
-            </w:r>
-            <w:proofErr w:type="spellEnd"/>
-            <w:r>
-              <w:t xml:space="preserve"> &lt;- (x ^ 2 + y ^ 2) ^ (1 / 2);</w:t>
-            </w:r>
-          </w:p>
-          <w:p>
-            <w:r>
-              <w:t xml:space="preserve">escribir </w:t>
-            </w:r>
-            <w:proofErr w:type="spellStart"/>
-            <w:r>
-              <w:t>resultado</w:t>
-            </w:r>
-            <w:r>
-              <w:t>A</w:t>
-            </w:r>
-            <w:proofErr w:type="spellEnd"/>
-            <w:r>
-              <w:t>;</w:t>
-            </w:r>
-          </w:p>
-          <w:p>
-            <w:r>
-              <w:t xml:space="preserve">escribir </w:t>
-            </w:r>
-            <w:proofErr w:type="spellStart"/>
-            <w:r>
-              <w:t>resultadoB</w:t>
-            </w:r>
-            <w:proofErr w:type="spellEnd"/>
-            <w:r>
-              <w:t>;</w:t>
-            </w:r>
-          </w:p>
-          <w:p>
-            <w:r>
-              <w:t xml:space="preserve">escribir </w:t>
-            </w:r>
-            <w:proofErr w:type="spellStart"/>
-            <w:r>
-              <w:t>resultadoC</w:t>
-            </w:r>
-            <w:proofErr w:type="spellEnd"/>
-            <w:r>
-              <w:t>;</w:t>
-            </w:r>
-          </w:p>
-          <w:p>
-            <w:r>
-              <w:t xml:space="preserve">escribir </w:t>
-            </w:r>
-            <w:proofErr w:type="spellStart"/>
-            <w:r>
-              <w:t>resultadoD</w:t>
-            </w:r>
-            <w:proofErr w:type="spellEnd"/>
-            <w:r>
-              <w:t>;</w:t>
+              <w:t>resultadoD &lt;- (x ^ 2 + y ^ 2) ^ (1 / 2);</w:t>
+            </w:r>
+          </w:p>
+          <w:p>
+            <w:r>
+              <w:t>escribir resultado</w:t>
+            </w:r>
+            <w:r>
+              <w:t>A;</w:t>
+            </w:r>
+          </w:p>
+          <w:p>
+            <w:r>
+              <w:t>escribir resultadoB;</w:t>
+            </w:r>
+          </w:p>
+          <w:p>
+            <w:r>
+              <w:t>escribir resultadoC;</w:t>
+            </w:r>
+          </w:p>
+          <w:p>
+            <w:r>
+              <w:t>escribir resultadoD;</w:t>
             </w:r>
           </w:p>
           <w:p>
@@ -3560,34 +3312,20 @@
           <w:bCs/>
         </w:rPr>
       </w:pPr>
-      <w:proofErr w:type="spellStart"/>
-      <w:r>
-        <w:rPr>
-          <w:b/>
-          <w:bCs/>
-        </w:rPr>
-        <w:t>Analisis</w:t>
-      </w:r>
-      <w:proofErr w:type="spellEnd"/>
-      <w:r>
-        <w:rPr>
-          <w:b/>
-          <w:bCs/>
-        </w:rPr>
-        <w:t>:</w:t>
+      <w:r>
+        <w:rPr>
+          <w:b/>
+          <w:bCs/>
+        </w:rPr>
+        <w:t>Analisis:</w:t>
       </w:r>
     </w:p>
     <w:p>
       <w:r>
         <w:tab/>
       </w:r>
-      <w:proofErr w:type="spellStart"/>
-      <w:r>
-        <w:t>Descripcion</w:t>
-      </w:r>
-      <w:proofErr w:type="spellEnd"/>
-      <w:r>
-        <w:t xml:space="preserve"> del Problema: </w:t>
+      <w:r>
+        <w:t xml:space="preserve">Descripcion del Problema: </w:t>
       </w:r>
       <w:r>
         <w:t>Calcular las ecuaciones</w:t>
@@ -3611,20 +3349,8 @@
     <w:p>
       <w:r>
         <w:tab/>
-      </w:r>
-      <w:proofErr w:type="gramStart"/>
-      <w:r>
-        <w:t>A,B</w:t>
-      </w:r>
-      <w:proofErr w:type="gramEnd"/>
-      <w:r>
-        <w:t xml:space="preserve">,C: </w:t>
-      </w:r>
-      <w:proofErr w:type="spellStart"/>
-      <w:r>
-        <w:t>float</w:t>
-      </w:r>
-      <w:proofErr w:type="spellEnd"/>
+        <w:t>A,B,C: float</w:t>
+      </w:r>
     </w:p>
     <w:p>
       <w:pPr>
@@ -3645,25 +3371,8 @@
       <w:r>
         <w:lastRenderedPageBreak/>
         <w:tab/>
-      </w:r>
-      <w:proofErr w:type="spellStart"/>
-      <w:proofErr w:type="gramStart"/>
-      <w:r>
-        <w:t>resultadoA,resultadoB</w:t>
-      </w:r>
-      <w:proofErr w:type="gramEnd"/>
-      <w:r>
-        <w:t>,resultadoC</w:t>
-      </w:r>
-      <w:proofErr w:type="spellEnd"/>
-      <w:r>
-        <w:t xml:space="preserve">,: </w:t>
-      </w:r>
-      <w:proofErr w:type="spellStart"/>
-      <w:r>
-        <w:t>float</w:t>
-      </w:r>
-      <w:proofErr w:type="spellEnd"/>
+        <w:t>resultadoA,resultadoB,resultadoC,: float</w:t>
+      </w:r>
     </w:p>
     <w:p/>
     <w:p>
@@ -3684,22 +3393,16 @@
     <w:p>
       <w:r>
         <w:tab/>
-        <w:t xml:space="preserve">Realizar los </w:t>
-      </w:r>
-      <w:proofErr w:type="spellStart"/>
-      <w:r>
-        <w:t>calculos</w:t>
-      </w:r>
-      <w:proofErr w:type="spellEnd"/>
-    </w:p>
-    <w:p>
-      <w:pPr>
-        <w:rPr>
-          <w:b/>
-          <w:bCs/>
-        </w:rPr>
-      </w:pPr>
-      <w:proofErr w:type="spellStart"/>
+        <w:t>Realizar los calculos</w:t>
+      </w:r>
+    </w:p>
+    <w:p>
+      <w:pPr>
+        <w:rPr>
+          <w:b/>
+          <w:bCs/>
+        </w:rPr>
+      </w:pPr>
       <w:r>
         <w:rPr>
           <w:b/>
@@ -3715,7 +3418,6 @@
         </w:rPr>
         <w:t>ño</w:t>
       </w:r>
-      <w:proofErr w:type="spellEnd"/>
       <w:r>
         <w:rPr>
           <w:b/>
@@ -3760,7 +3462,6 @@
                 <w:lang w:val="en-US"/>
               </w:rPr>
             </w:pPr>
-            <w:proofErr w:type="spellStart"/>
             <w:r>
               <w:rPr>
                 <w:b/>
@@ -3768,39 +3469,21 @@
                 <w:u w:val="single"/>
                 <w:lang w:val="en-US"/>
               </w:rPr>
-              <w:t>Entidad</w:t>
-            </w:r>
-            <w:proofErr w:type="spellEnd"/>
-            <w:r>
-              <w:rPr>
-                <w:b/>
-                <w:bCs/>
-                <w:u w:val="single"/>
+              <w:t>Entidad:</w:t>
+            </w:r>
+          </w:p>
+          <w:p>
+            <w:pPr>
+              <w:rPr>
                 <w:lang w:val="en-US"/>
               </w:rPr>
-              <w:t>:</w:t>
-            </w:r>
-          </w:p>
-          <w:p>
-            <w:pPr>
+            </w:pPr>
+            <w:r>
               <w:rPr>
                 <w:lang w:val="en-US"/>
               </w:rPr>
-            </w:pPr>
-            <w:r>
-              <w:rPr>
-                <w:lang w:val="en-US"/>
-              </w:rPr>
-              <w:t xml:space="preserve">                 </w:t>
-            </w:r>
-            <w:proofErr w:type="spellStart"/>
-            <w:r>
-              <w:rPr>
-                <w:lang w:val="en-US"/>
-              </w:rPr>
-              <w:t>Lienzo</w:t>
-            </w:r>
-            <w:proofErr w:type="spellEnd"/>
+              <w:t xml:space="preserve">                 Lienzo</w:t>
+            </w:r>
           </w:p>
         </w:tc>
       </w:tr>
@@ -3828,44 +3511,13 @@
           </w:p>
           <w:p>
             <w:r>
-              <w:t xml:space="preserve">                 </w:t>
-            </w:r>
-            <w:proofErr w:type="gramStart"/>
-            <w:r>
-              <w:t>A,B</w:t>
-            </w:r>
-            <w:proofErr w:type="gramEnd"/>
-            <w:r>
-              <w:t xml:space="preserve">,C: </w:t>
-            </w:r>
-            <w:proofErr w:type="spellStart"/>
-            <w:r>
-              <w:t>float</w:t>
-            </w:r>
-            <w:proofErr w:type="spellEnd"/>
-          </w:p>
-          <w:p>
-            <w:r>
-              <w:t xml:space="preserve">                 </w:t>
-            </w:r>
-            <w:proofErr w:type="spellStart"/>
-            <w:proofErr w:type="gramStart"/>
-            <w:r>
-              <w:t>resultadoA,resultadoB</w:t>
-            </w:r>
-            <w:proofErr w:type="gramEnd"/>
-            <w:r>
-              <w:t>,resultadoC</w:t>
-            </w:r>
-            <w:proofErr w:type="spellEnd"/>
-            <w:r>
-              <w:t xml:space="preserve">,: </w:t>
-            </w:r>
-            <w:proofErr w:type="spellStart"/>
-            <w:r>
-              <w:t>float</w:t>
-            </w:r>
-            <w:proofErr w:type="spellEnd"/>
+              <w:t xml:space="preserve">                 A,B,C: float</w:t>
+            </w:r>
+          </w:p>
+          <w:p>
+            <w:r>
+              <w:t xml:space="preserve">                 resultadoA,resultadoB,resultadoC,: float</w:t>
+            </w:r>
           </w:p>
         </w:tc>
       </w:tr>
@@ -3936,13 +3588,8 @@
             </w:r>
           </w:p>
           <w:p>
-            <w:proofErr w:type="spellStart"/>
-            <w:r>
-              <w:t>resultadoA</w:t>
-            </w:r>
-            <w:proofErr w:type="spellEnd"/>
-            <w:r>
-              <w:t xml:space="preserve"> &lt;- </w:t>
+            <w:r>
+              <w:t xml:space="preserve">resultadoA &lt;- </w:t>
             </w:r>
             <w:r>
               <w:t>B * A – B ^ 2 / 4 * C</w:t>
@@ -3952,13 +3599,8 @@
             </w:r>
           </w:p>
           <w:p>
-            <w:proofErr w:type="spellStart"/>
-            <w:r>
-              <w:t>resultadoB</w:t>
-            </w:r>
-            <w:proofErr w:type="spellEnd"/>
-            <w:r>
-              <w:t xml:space="preserve"> &lt;- </w:t>
+            <w:r>
+              <w:t xml:space="preserve">resultadoB &lt;- </w:t>
             </w:r>
             <w:r>
               <w:t>(A * B) / 3 ^ 2</w:t>
@@ -3968,13 +3610,8 @@
             </w:r>
           </w:p>
           <w:p>
-            <w:proofErr w:type="spellStart"/>
-            <w:r>
-              <w:t>resultadoC</w:t>
-            </w:r>
-            <w:proofErr w:type="spellEnd"/>
-            <w:r>
-              <w:t xml:space="preserve"> &lt;- </w:t>
+            <w:r>
+              <w:t xml:space="preserve">resultadoC &lt;- </w:t>
             </w:r>
             <w:r>
               <w:t>(((B + C) / 2 * A + 10) * 3 * B) – 6</w:t>
@@ -3985,41 +3622,17 @@
           </w:p>
           <w:p>
             <w:r>
-              <w:t xml:space="preserve">escribir </w:t>
-            </w:r>
-            <w:proofErr w:type="spellStart"/>
-            <w:r>
-              <w:t>resultadoA</w:t>
-            </w:r>
-            <w:proofErr w:type="spellEnd"/>
-            <w:r>
-              <w:t>;</w:t>
-            </w:r>
-          </w:p>
-          <w:p>
-            <w:r>
-              <w:t xml:space="preserve">escribir </w:t>
-            </w:r>
-            <w:proofErr w:type="spellStart"/>
-            <w:r>
-              <w:t>resultadoB</w:t>
-            </w:r>
-            <w:proofErr w:type="spellEnd"/>
-            <w:r>
-              <w:t>;</w:t>
-            </w:r>
-          </w:p>
-          <w:p>
-            <w:r>
-              <w:t xml:space="preserve">escribir </w:t>
-            </w:r>
-            <w:proofErr w:type="spellStart"/>
-            <w:r>
-              <w:t>resultadoC</w:t>
-            </w:r>
-            <w:proofErr w:type="spellEnd"/>
-            <w:r>
-              <w:t>;</w:t>
+              <w:t>escribir resultadoA;</w:t>
+            </w:r>
+          </w:p>
+          <w:p>
+            <w:r>
+              <w:t>escribir resultadoB;</w:t>
+            </w:r>
+          </w:p>
+          <w:p>
+            <w:r>
+              <w:t>escribir resultadoC;</w:t>
             </w:r>
           </w:p>
           <w:p>
@@ -4089,28 +3702,12 @@
         <w:t>:</w:t>
       </w:r>
       <w:r>
-        <w:t xml:space="preserve"> Para x=3, y=4; z=1, evaluar </w:t>
-      </w:r>
-      <w:proofErr w:type="spellStart"/>
-      <w:r>
-        <w:t>elresultado</w:t>
-      </w:r>
-      <w:proofErr w:type="spellEnd"/>
-      <w:r>
-        <w:t xml:space="preserve"> de:</w:t>
-      </w:r>
-    </w:p>
-    <w:p>
-      <w:r>
-        <w:t xml:space="preserve">R1 = </w:t>
-      </w:r>
-      <w:proofErr w:type="spellStart"/>
-      <w:r>
-        <w:t>y+z</w:t>
-      </w:r>
-      <w:proofErr w:type="spellEnd"/>
-      <w:r>
-        <w:t xml:space="preserve"> </w:t>
+        <w:t xml:space="preserve"> Para x=3, y=4; z=1, evaluar elresultado de:</w:t>
+      </w:r>
+    </w:p>
+    <w:p>
+      <w:r>
+        <w:t xml:space="preserve">R1 = y+z </w:t>
       </w:r>
     </w:p>
     <w:p>
@@ -4228,34 +3825,20 @@
           <w:bCs/>
         </w:rPr>
       </w:pPr>
-      <w:proofErr w:type="spellStart"/>
-      <w:r>
-        <w:rPr>
-          <w:b/>
-          <w:bCs/>
-        </w:rPr>
-        <w:t>Analisis</w:t>
-      </w:r>
-      <w:proofErr w:type="spellEnd"/>
-      <w:r>
-        <w:rPr>
-          <w:b/>
-          <w:bCs/>
-        </w:rPr>
-        <w:t>:</w:t>
+      <w:r>
+        <w:rPr>
+          <w:b/>
+          <w:bCs/>
+        </w:rPr>
+        <w:t>Analisis:</w:t>
       </w:r>
     </w:p>
     <w:p>
       <w:r>
         <w:tab/>
       </w:r>
-      <w:proofErr w:type="spellStart"/>
-      <w:r>
-        <w:t>Descripcion</w:t>
-      </w:r>
-      <w:proofErr w:type="spellEnd"/>
-      <w:r>
-        <w:t xml:space="preserve"> del Problema: </w:t>
+      <w:r>
+        <w:t xml:space="preserve">Descripcion del Problema: </w:t>
       </w:r>
       <w:r>
         <w:t>Calcular la suma y consultar</w:t>
@@ -4279,17 +3862,8 @@
     <w:p>
       <w:r>
         <w:tab/>
-      </w:r>
-      <w:proofErr w:type="spellStart"/>
-      <w:proofErr w:type="gramStart"/>
-      <w:r>
-        <w:t>x,y</w:t>
-      </w:r>
-      <w:proofErr w:type="gramEnd"/>
-      <w:r>
-        <w:t>,z:entero</w:t>
-      </w:r>
-      <w:proofErr w:type="spellEnd"/>
+        <w:t>x,y,z:entero</w:t>
+      </w:r>
     </w:p>
     <w:p>
       <w:pPr>
@@ -4309,13 +3883,8 @@
     <w:p>
       <w:r>
         <w:tab/>
-        <w:t xml:space="preserve">resultado: </w:t>
-      </w:r>
-      <w:proofErr w:type="spellStart"/>
-      <w:r>
-        <w:t>float</w:t>
-      </w:r>
-      <w:proofErr w:type="spellEnd"/>
+        <w:t>resultado: float</w:t>
+      </w:r>
     </w:p>
     <w:p>
       <w:pPr>
@@ -4345,7 +3914,6 @@
           <w:bCs/>
         </w:rPr>
       </w:pPr>
-      <w:proofErr w:type="spellStart"/>
       <w:r>
         <w:rPr>
           <w:b/>
@@ -4361,7 +3929,6 @@
         </w:rPr>
         <w:t>ño</w:t>
       </w:r>
-      <w:proofErr w:type="spellEnd"/>
       <w:r>
         <w:rPr>
           <w:b/>
@@ -4406,7 +3973,6 @@
                 <w:lang w:val="en-US"/>
               </w:rPr>
             </w:pPr>
-            <w:proofErr w:type="spellStart"/>
             <w:r>
               <w:rPr>
                 <w:b/>
@@ -4414,39 +3980,21 @@
                 <w:u w:val="single"/>
                 <w:lang w:val="en-US"/>
               </w:rPr>
-              <w:t>Entidad</w:t>
-            </w:r>
-            <w:proofErr w:type="spellEnd"/>
-            <w:r>
-              <w:rPr>
-                <w:b/>
-                <w:bCs/>
-                <w:u w:val="single"/>
+              <w:t>Entidad:</w:t>
+            </w:r>
+          </w:p>
+          <w:p>
+            <w:pPr>
+              <w:rPr>
                 <w:lang w:val="en-US"/>
               </w:rPr>
-              <w:t>:</w:t>
-            </w:r>
-          </w:p>
-          <w:p>
-            <w:pPr>
+            </w:pPr>
+            <w:r>
               <w:rPr>
                 <w:lang w:val="en-US"/>
               </w:rPr>
-            </w:pPr>
-            <w:r>
-              <w:rPr>
-                <w:lang w:val="en-US"/>
-              </w:rPr>
-              <w:t xml:space="preserve">                 </w:t>
-            </w:r>
-            <w:proofErr w:type="spellStart"/>
-            <w:r>
-              <w:rPr>
-                <w:lang w:val="en-US"/>
-              </w:rPr>
-              <w:t>Lienzo</w:t>
-            </w:r>
-            <w:proofErr w:type="spellEnd"/>
+              <w:t xml:space="preserve">                 Lienzo</w:t>
+            </w:r>
           </w:p>
         </w:tc>
       </w:tr>
@@ -4474,31 +4022,13 @@
           </w:p>
           <w:p>
             <w:r>
-              <w:t xml:space="preserve">                 </w:t>
-            </w:r>
-            <w:proofErr w:type="spellStart"/>
-            <w:proofErr w:type="gramStart"/>
-            <w:r>
-              <w:t>x,y</w:t>
-            </w:r>
-            <w:proofErr w:type="gramEnd"/>
-            <w:r>
-              <w:t>,z</w:t>
-            </w:r>
-            <w:proofErr w:type="spellEnd"/>
-            <w:r>
-              <w:t>: entero</w:t>
-            </w:r>
-          </w:p>
-          <w:p>
-            <w:r>
-              <w:t xml:space="preserve">                 resultado: </w:t>
-            </w:r>
-            <w:proofErr w:type="spellStart"/>
-            <w:r>
-              <w:t>float</w:t>
-            </w:r>
-            <w:proofErr w:type="spellEnd"/>
+              <w:t xml:space="preserve">                 x,y,z: entero</w:t>
+            </w:r>
+          </w:p>
+          <w:p>
+            <w:r>
+              <w:t xml:space="preserve">                 resultado: float</w:t>
+            </w:r>
           </w:p>
         </w:tc>
       </w:tr>
@@ -4570,15 +4100,7 @@
           </w:p>
           <w:p>
             <w:r>
-              <w:t xml:space="preserve">resultado &lt;- </w:t>
-            </w:r>
-            <w:proofErr w:type="spellStart"/>
-            <w:r>
-              <w:t>y+z</w:t>
-            </w:r>
-            <w:proofErr w:type="spellEnd"/>
-            <w:r>
-              <w:t>;</w:t>
+              <w:t>resultado &lt;- y+z;</w:t>
             </w:r>
           </w:p>
           <w:p>
@@ -4615,7 +4137,6 @@
                 <w:bCs/>
               </w:rPr>
             </w:pPr>
-            <w:proofErr w:type="spellStart"/>
             <w:r>
               <w:rPr>
                 <w:b/>
@@ -4623,7 +4144,6 @@
               </w:rPr>
               <w:t>SiNo</w:t>
             </w:r>
-            <w:proofErr w:type="spellEnd"/>
           </w:p>
           <w:p>
             <w:r>
@@ -4647,7 +4167,6 @@
                 <w:bCs/>
               </w:rPr>
             </w:pPr>
-            <w:proofErr w:type="spellStart"/>
             <w:r>
               <w:rPr>
                 <w:b/>
@@ -4655,7 +4174,6 @@
               </w:rPr>
               <w:t>FinSi</w:t>
             </w:r>
-            <w:proofErr w:type="spellEnd"/>
           </w:p>
           <w:p>
             <w:pPr>
@@ -4876,34 +4394,20 @@
           <w:bCs/>
         </w:rPr>
       </w:pPr>
-      <w:proofErr w:type="spellStart"/>
-      <w:r>
-        <w:rPr>
-          <w:b/>
-          <w:bCs/>
-        </w:rPr>
-        <w:t>Analisis</w:t>
-      </w:r>
-      <w:proofErr w:type="spellEnd"/>
-      <w:r>
-        <w:rPr>
-          <w:b/>
-          <w:bCs/>
-        </w:rPr>
-        <w:t>:</w:t>
+      <w:r>
+        <w:rPr>
+          <w:b/>
+          <w:bCs/>
+        </w:rPr>
+        <w:t>Analisis:</w:t>
       </w:r>
     </w:p>
     <w:p>
       <w:r>
         <w:tab/>
       </w:r>
-      <w:proofErr w:type="spellStart"/>
-      <w:r>
-        <w:t>Descripcion</w:t>
-      </w:r>
-      <w:proofErr w:type="spellEnd"/>
-      <w:r>
-        <w:t xml:space="preserve"> del Problema: </w:t>
+      <w:r>
+        <w:t xml:space="preserve">Descripcion del Problema: </w:t>
       </w:r>
       <w:r>
         <w:t>Calcular la suma y consultar</w:t>
@@ -4979,7 +4483,6 @@
           <w:bCs/>
         </w:rPr>
       </w:pPr>
-      <w:proofErr w:type="spellStart"/>
       <w:r>
         <w:rPr>
           <w:b/>
@@ -4995,7 +4498,6 @@
         </w:rPr>
         <w:t>ño</w:t>
       </w:r>
-      <w:proofErr w:type="spellEnd"/>
       <w:r>
         <w:rPr>
           <w:b/>
@@ -5040,7 +4542,6 @@
                 <w:lang w:val="en-US"/>
               </w:rPr>
             </w:pPr>
-            <w:proofErr w:type="spellStart"/>
             <w:r>
               <w:rPr>
                 <w:b/>
@@ -5048,39 +4549,21 @@
                 <w:u w:val="single"/>
                 <w:lang w:val="en-US"/>
               </w:rPr>
-              <w:t>Entidad</w:t>
-            </w:r>
-            <w:proofErr w:type="spellEnd"/>
-            <w:r>
-              <w:rPr>
-                <w:b/>
-                <w:bCs/>
-                <w:u w:val="single"/>
+              <w:t>Entidad:</w:t>
+            </w:r>
+          </w:p>
+          <w:p>
+            <w:pPr>
+              <w:rPr>
                 <w:lang w:val="en-US"/>
               </w:rPr>
-              <w:t>:</w:t>
-            </w:r>
-          </w:p>
-          <w:p>
-            <w:pPr>
+            </w:pPr>
+            <w:r>
               <w:rPr>
                 <w:lang w:val="en-US"/>
               </w:rPr>
-            </w:pPr>
-            <w:r>
-              <w:rPr>
-                <w:lang w:val="en-US"/>
-              </w:rPr>
-              <w:t xml:space="preserve">                 </w:t>
-            </w:r>
-            <w:proofErr w:type="spellStart"/>
-            <w:r>
-              <w:rPr>
-                <w:lang w:val="en-US"/>
-              </w:rPr>
-              <w:t>Lienzo</w:t>
-            </w:r>
-            <w:proofErr w:type="spellEnd"/>
+              <w:t xml:space="preserve">                 Lienzo</w:t>
+            </w:r>
           </w:p>
         </w:tc>
       </w:tr>
@@ -5239,7 +4722,6 @@
                 <w:bCs/>
               </w:rPr>
             </w:pPr>
-            <w:proofErr w:type="spellStart"/>
             <w:r>
               <w:rPr>
                 <w:b/>
@@ -5247,7 +4729,6 @@
               </w:rPr>
               <w:t>SiNo</w:t>
             </w:r>
-            <w:proofErr w:type="spellEnd"/>
           </w:p>
           <w:p>
             <w:r>
@@ -5271,7 +4752,6 @@
                 <w:bCs/>
               </w:rPr>
             </w:pPr>
-            <w:proofErr w:type="spellStart"/>
             <w:r>
               <w:rPr>
                 <w:b/>
@@ -5279,7 +4759,6 @@
               </w:rPr>
               <w:t>FinSi</w:t>
             </w:r>
-            <w:proofErr w:type="spellEnd"/>
           </w:p>
           <w:p>
             <w:pPr>
@@ -5466,34 +4945,20 @@
           <w:bCs/>
         </w:rPr>
       </w:pPr>
-      <w:proofErr w:type="spellStart"/>
-      <w:r>
-        <w:rPr>
-          <w:b/>
-          <w:bCs/>
-        </w:rPr>
-        <w:t>Analisis</w:t>
-      </w:r>
-      <w:proofErr w:type="spellEnd"/>
-      <w:r>
-        <w:rPr>
-          <w:b/>
-          <w:bCs/>
-        </w:rPr>
-        <w:t>:</w:t>
+      <w:r>
+        <w:rPr>
+          <w:b/>
+          <w:bCs/>
+        </w:rPr>
+        <w:t>Analisis:</w:t>
       </w:r>
     </w:p>
     <w:p>
       <w:r>
         <w:tab/>
       </w:r>
-      <w:proofErr w:type="spellStart"/>
-      <w:r>
-        <w:t>Descripcion</w:t>
-      </w:r>
-      <w:proofErr w:type="spellEnd"/>
-      <w:r>
-        <w:t xml:space="preserve"> del Problema: </w:t>
+      <w:r>
+        <w:t xml:space="preserve">Descripcion del Problema: </w:t>
       </w:r>
       <w:r>
         <w:t>Calcular y consultar</w:t>
@@ -5517,19 +4982,7 @@
     <w:p>
       <w:r>
         <w:tab/>
-      </w:r>
-      <w:proofErr w:type="spellStart"/>
-      <w:proofErr w:type="gramStart"/>
-      <w:r>
-        <w:t>a,b</w:t>
-      </w:r>
-      <w:proofErr w:type="gramEnd"/>
-      <w:r>
-        <w:t>,x,y</w:t>
-      </w:r>
-      <w:proofErr w:type="spellEnd"/>
-      <w:r>
-        <w:t>: entero</w:t>
+        <w:t>a,b,x,y: entero</w:t>
       </w:r>
     </w:p>
     <w:p>
@@ -5553,13 +5006,8 @@
         <w:tab/>
       </w:r>
       <w:r>
-        <w:t xml:space="preserve">mensaje: </w:t>
-      </w:r>
-      <w:proofErr w:type="spellStart"/>
-      <w:r>
-        <w:t>caracter</w:t>
-      </w:r>
-      <w:proofErr w:type="spellEnd"/>
+        <w:t>mensaje: caracter</w:t>
+      </w:r>
     </w:p>
     <w:p>
       <w:pPr>
@@ -5579,25 +5027,16 @@
     <w:p>
       <w:r>
         <w:tab/>
-        <w:t xml:space="preserve">Realizar </w:t>
-      </w:r>
-      <w:proofErr w:type="spellStart"/>
-      <w:r>
-        <w:t>calculos</w:t>
-      </w:r>
-      <w:proofErr w:type="spellEnd"/>
-      <w:r>
-        <w:t xml:space="preserve"> y consultar</w:t>
-      </w:r>
-    </w:p>
-    <w:p>
-      <w:pPr>
-        <w:rPr>
-          <w:b/>
-          <w:bCs/>
-        </w:rPr>
-      </w:pPr>
-      <w:proofErr w:type="spellStart"/>
+        <w:t>Realizar calculos y consultar</w:t>
+      </w:r>
+    </w:p>
+    <w:p>
+      <w:pPr>
+        <w:rPr>
+          <w:b/>
+          <w:bCs/>
+        </w:rPr>
+      </w:pPr>
       <w:r>
         <w:rPr>
           <w:b/>
@@ -5613,7 +5052,6 @@
         </w:rPr>
         <w:t>ño</w:t>
       </w:r>
-      <w:proofErr w:type="spellEnd"/>
       <w:r>
         <w:rPr>
           <w:b/>
@@ -5658,7 +5096,6 @@
                 <w:lang w:val="en-US"/>
               </w:rPr>
             </w:pPr>
-            <w:proofErr w:type="spellStart"/>
             <w:r>
               <w:rPr>
                 <w:b/>
@@ -5666,39 +5103,21 @@
                 <w:u w:val="single"/>
                 <w:lang w:val="en-US"/>
               </w:rPr>
-              <w:t>Entidad</w:t>
-            </w:r>
-            <w:proofErr w:type="spellEnd"/>
-            <w:r>
-              <w:rPr>
-                <w:b/>
-                <w:bCs/>
-                <w:u w:val="single"/>
+              <w:t>Entidad:</w:t>
+            </w:r>
+          </w:p>
+          <w:p>
+            <w:pPr>
+              <w:rPr>
                 <w:lang w:val="en-US"/>
               </w:rPr>
-              <w:t>:</w:t>
-            </w:r>
-          </w:p>
-          <w:p>
-            <w:pPr>
+            </w:pPr>
+            <w:r>
               <w:rPr>
                 <w:lang w:val="en-US"/>
               </w:rPr>
-            </w:pPr>
-            <w:r>
-              <w:rPr>
-                <w:lang w:val="en-US"/>
-              </w:rPr>
-              <w:t xml:space="preserve">                 </w:t>
-            </w:r>
-            <w:proofErr w:type="spellStart"/>
-            <w:r>
-              <w:rPr>
-                <w:lang w:val="en-US"/>
-              </w:rPr>
-              <w:t>Lienzo</w:t>
-            </w:r>
-            <w:proofErr w:type="spellEnd"/>
+              <w:t xml:space="preserve">                 Lienzo</w:t>
+            </w:r>
           </w:p>
         </w:tc>
       </w:tr>
@@ -5726,20 +5145,7 @@
           </w:p>
           <w:p>
             <w:r>
-              <w:t xml:space="preserve">                 </w:t>
-            </w:r>
-            <w:proofErr w:type="spellStart"/>
-            <w:proofErr w:type="gramStart"/>
-            <w:r>
-              <w:t>a,b</w:t>
-            </w:r>
-            <w:proofErr w:type="gramEnd"/>
-            <w:r>
-              <w:t>,x,y</w:t>
-            </w:r>
-            <w:proofErr w:type="spellEnd"/>
-            <w:r>
-              <w:t>: entero</w:t>
+              <w:t xml:space="preserve">                 a,b,x,y: entero</w:t>
             </w:r>
           </w:p>
         </w:tc>
@@ -5852,7 +5258,6 @@
                 <w:bCs/>
               </w:rPr>
             </w:pPr>
-            <w:proofErr w:type="spellStart"/>
             <w:r>
               <w:rPr>
                 <w:b/>
@@ -5860,7 +5265,6 @@
               </w:rPr>
               <w:t>SiNo</w:t>
             </w:r>
-            <w:proofErr w:type="spellEnd"/>
           </w:p>
           <w:p>
             <w:r>
@@ -5887,7 +5291,6 @@
                 <w:bCs/>
               </w:rPr>
             </w:pPr>
-            <w:proofErr w:type="spellStart"/>
             <w:r>
               <w:rPr>
                 <w:b/>
@@ -5895,7 +5298,6 @@
               </w:rPr>
               <w:t>FinSi</w:t>
             </w:r>
-            <w:proofErr w:type="spellEnd"/>
           </w:p>
           <w:p>
             <w:pPr>
@@ -5964,16 +5366,7 @@
         <w:t>:</w:t>
       </w:r>
       <w:r>
-        <w:t xml:space="preserve"> Para x=6, y=8, evaluar el</w:t>
-      </w:r>
-      <w:r>
-        <w:t xml:space="preserve"> </w:t>
-      </w:r>
-      <w:r>
-        <w:t>resultado de</w:t>
-      </w:r>
-      <w:r>
-        <w:t>:</w:t>
+        <w:t xml:space="preserve"> Para x=6, y=8, evaluar el resultado de:</w:t>
       </w:r>
     </w:p>
     <w:p>
@@ -6000,6 +5393,7 @@
         <w:rPr>
           <w:b/>
           <w:bCs/>
+          <w:noProof/>
         </w:rPr>
         <w:drawing>
           <wp:anchor distT="0" distB="0" distL="114300" distR="114300" simplePos="0" relativeHeight="251673600" behindDoc="0" locked="0" layoutInCell="1" allowOverlap="1" wp14:anchorId="7355AD7A" wp14:editId="6F22881D">
@@ -6106,34 +5500,20 @@
           <w:bCs/>
         </w:rPr>
       </w:pPr>
-      <w:proofErr w:type="spellStart"/>
-      <w:r>
-        <w:rPr>
-          <w:b/>
-          <w:bCs/>
-        </w:rPr>
-        <w:t>Analisis</w:t>
-      </w:r>
-      <w:proofErr w:type="spellEnd"/>
-      <w:r>
-        <w:rPr>
-          <w:b/>
-          <w:bCs/>
-        </w:rPr>
-        <w:t>:</w:t>
+      <w:r>
+        <w:rPr>
+          <w:b/>
+          <w:bCs/>
+        </w:rPr>
+        <w:t>Analisis:</w:t>
       </w:r>
     </w:p>
     <w:p>
       <w:r>
         <w:tab/>
       </w:r>
-      <w:proofErr w:type="spellStart"/>
-      <w:r>
-        <w:t>Descripcion</w:t>
-      </w:r>
-      <w:proofErr w:type="spellEnd"/>
-      <w:r>
-        <w:t xml:space="preserve"> del Problema:</w:t>
+      <w:r>
+        <w:t>Descripcion del Problema:</w:t>
       </w:r>
       <w:r>
         <w:t xml:space="preserve"> consultar</w:t>
@@ -6157,16 +5537,7 @@
     <w:p>
       <w:r>
         <w:tab/>
-      </w:r>
-      <w:proofErr w:type="spellStart"/>
-      <w:proofErr w:type="gramStart"/>
-      <w:r>
-        <w:t>x,y</w:t>
-      </w:r>
-      <w:proofErr w:type="spellEnd"/>
-      <w:proofErr w:type="gramEnd"/>
-      <w:r>
-        <w:t>: entero</w:t>
+        <w:t>x,y: entero</w:t>
       </w:r>
     </w:p>
     <w:p>
@@ -6187,13 +5558,8 @@
     <w:p>
       <w:r>
         <w:tab/>
-        <w:t xml:space="preserve">mensaje: </w:t>
-      </w:r>
-      <w:proofErr w:type="spellStart"/>
-      <w:r>
-        <w:t>caracter</w:t>
-      </w:r>
-      <w:proofErr w:type="spellEnd"/>
+        <w:t>mensaje: caracter</w:t>
+      </w:r>
     </w:p>
     <w:p>
       <w:pPr>
@@ -6223,7 +5589,6 @@
           <w:bCs/>
         </w:rPr>
       </w:pPr>
-      <w:proofErr w:type="spellStart"/>
       <w:r>
         <w:rPr>
           <w:b/>
@@ -6239,7 +5604,6 @@
         </w:rPr>
         <w:t>ño</w:t>
       </w:r>
-      <w:proofErr w:type="spellEnd"/>
       <w:r>
         <w:rPr>
           <w:b/>
@@ -6284,7 +5648,6 @@
                 <w:lang w:val="en-US"/>
               </w:rPr>
             </w:pPr>
-            <w:proofErr w:type="spellStart"/>
             <w:r>
               <w:rPr>
                 <w:b/>
@@ -6292,39 +5655,21 @@
                 <w:u w:val="single"/>
                 <w:lang w:val="en-US"/>
               </w:rPr>
-              <w:t>Entidad</w:t>
-            </w:r>
-            <w:proofErr w:type="spellEnd"/>
-            <w:r>
-              <w:rPr>
-                <w:b/>
-                <w:bCs/>
-                <w:u w:val="single"/>
+              <w:t>Entidad:</w:t>
+            </w:r>
+          </w:p>
+          <w:p>
+            <w:pPr>
+              <w:rPr>
                 <w:lang w:val="en-US"/>
               </w:rPr>
-              <w:t>:</w:t>
-            </w:r>
-          </w:p>
-          <w:p>
-            <w:pPr>
+            </w:pPr>
+            <w:r>
               <w:rPr>
                 <w:lang w:val="en-US"/>
               </w:rPr>
-            </w:pPr>
-            <w:r>
-              <w:rPr>
-                <w:lang w:val="en-US"/>
-              </w:rPr>
-              <w:t xml:space="preserve">                 </w:t>
-            </w:r>
-            <w:proofErr w:type="spellStart"/>
-            <w:r>
-              <w:rPr>
-                <w:lang w:val="en-US"/>
-              </w:rPr>
-              <w:t>Lienzo</w:t>
-            </w:r>
-            <w:proofErr w:type="spellEnd"/>
+              <w:t xml:space="preserve">                 Lienzo</w:t>
+            </w:r>
           </w:p>
         </w:tc>
       </w:tr>
@@ -6352,17 +5697,7 @@
           </w:p>
           <w:p>
             <w:r>
-              <w:t xml:space="preserve">                 </w:t>
-            </w:r>
-            <w:proofErr w:type="spellStart"/>
-            <w:proofErr w:type="gramStart"/>
-            <w:r>
-              <w:t>x,y</w:t>
-            </w:r>
-            <w:proofErr w:type="spellEnd"/>
-            <w:proofErr w:type="gramEnd"/>
-            <w:r>
-              <w:t>: entero</w:t>
+              <w:t xml:space="preserve">                 x,y: entero</w:t>
             </w:r>
           </w:p>
         </w:tc>
@@ -6385,10 +5720,7 @@
               <w:t xml:space="preserve"> </w:t>
             </w:r>
             <w:r>
-              <w:t>Ejercicio0</w:t>
-            </w:r>
-            <w:r>
-              <w:t>9</w:t>
+              <w:t>Ejercicio09</w:t>
             </w:r>
           </w:p>
           <w:p>
@@ -6423,139 +5755,96 @@
           </w:p>
           <w:p>
             <w:r>
-              <w:t xml:space="preserve">x &lt;- </w:t>
-            </w:r>
-            <w:r>
-              <w:t>6</w:t>
+              <w:t>x &lt;- 6;</w:t>
+            </w:r>
+          </w:p>
+          <w:p>
+            <w:r>
+              <w:t>y &lt;- 8;</w:t>
+            </w:r>
+          </w:p>
+          <w:p>
+            <w:r>
+              <w:rPr>
+                <w:b/>
+                <w:bCs/>
+              </w:rPr>
+              <w:t>Si</w:t>
+            </w:r>
+            <w:r>
+              <w:rPr>
+                <w:b/>
+                <w:bCs/>
+              </w:rPr>
+              <w:t xml:space="preserve"> </w:t>
+            </w:r>
+            <w:r>
+              <w:t>((x&lt;5) &amp;&amp; (y&gt;=7)) Entonces</w:t>
+            </w:r>
+          </w:p>
+          <w:p>
+            <w:r>
+              <w:t xml:space="preserve">      Escribir </w:t>
+            </w:r>
+            <w:r>
+              <w:t>"</w:t>
+            </w:r>
+            <w:r>
+              <w:t>se cumple la condicion</w:t>
+            </w:r>
+            <w:r>
+              <w:t>"</w:t>
             </w:r>
             <w:r>
               <w:t>;</w:t>
             </w:r>
           </w:p>
           <w:p>
-            <w:r>
-              <w:t xml:space="preserve">y &lt;- </w:t>
-            </w:r>
-            <w:r>
-              <w:t>8</w:t>
+            <w:pPr>
+              <w:rPr>
+                <w:b/>
+                <w:bCs/>
+              </w:rPr>
+            </w:pPr>
+            <w:r>
+              <w:rPr>
+                <w:b/>
+                <w:bCs/>
+              </w:rPr>
+              <w:t>SiNo</w:t>
+            </w:r>
+          </w:p>
+          <w:p>
+            <w:r>
+              <w:rPr>
+                <w:b/>
+                <w:bCs/>
+              </w:rPr>
+              <w:t xml:space="preserve">       </w:t>
+            </w:r>
+            <w:r>
+              <w:t xml:space="preserve">Escribir </w:t>
+            </w:r>
+            <w:r>
+              <w:t>"</w:t>
+            </w:r>
+            <w:r>
+              <w:t>no se cumple la condicion</w:t>
+            </w:r>
+            <w:r>
+              <w:t>"</w:t>
             </w:r>
             <w:r>
               <w:t>;</w:t>
             </w:r>
           </w:p>
           <w:p>
-            <w:r>
-              <w:rPr>
-                <w:b/>
-                <w:bCs/>
-              </w:rPr>
-              <w:t>Si</w:t>
-            </w:r>
-            <w:r>
-              <w:rPr>
-                <w:b/>
-                <w:bCs/>
-              </w:rPr>
-              <w:t xml:space="preserve"> </w:t>
-            </w:r>
-            <w:r>
-              <w:t>((</w:t>
-            </w:r>
-            <w:r>
-              <w:t>x&lt;5</w:t>
-            </w:r>
-            <w:r>
-              <w:t xml:space="preserve">) </w:t>
-            </w:r>
-            <w:r>
-              <w:t>&amp;&amp;</w:t>
-            </w:r>
-            <w:r>
-              <w:t xml:space="preserve"> (</w:t>
-            </w:r>
-            <w:r>
-              <w:t>y&gt;=7</w:t>
-            </w:r>
-            <w:r>
-              <w:t>)) Entonces</w:t>
-            </w:r>
-          </w:p>
-          <w:p>
-            <w:r>
-              <w:t xml:space="preserve">      Escribir </w:t>
-            </w:r>
-            <w:r>
-              <w:t>"</w:t>
-            </w:r>
-            <w:r>
-              <w:t xml:space="preserve">se cumple la </w:t>
-            </w:r>
-            <w:proofErr w:type="spellStart"/>
-            <w:r>
-              <w:t>condicion</w:t>
-            </w:r>
-            <w:proofErr w:type="spellEnd"/>
-            <w:r>
-              <w:t>"</w:t>
-            </w:r>
-            <w:r>
-              <w:t>;</w:t>
-            </w:r>
-          </w:p>
-          <w:p>
-            <w:pPr>
-              <w:rPr>
-                <w:b/>
-                <w:bCs/>
-              </w:rPr>
-            </w:pPr>
-            <w:proofErr w:type="spellStart"/>
-            <w:r>
-              <w:rPr>
-                <w:b/>
-                <w:bCs/>
-              </w:rPr>
-              <w:t>SiNo</w:t>
-            </w:r>
-            <w:proofErr w:type="spellEnd"/>
-          </w:p>
-          <w:p>
-            <w:r>
-              <w:rPr>
-                <w:b/>
-                <w:bCs/>
-              </w:rPr>
-              <w:t xml:space="preserve">       </w:t>
-            </w:r>
-            <w:r>
-              <w:t xml:space="preserve">Escribir </w:t>
-            </w:r>
-            <w:r>
-              <w:t>"</w:t>
-            </w:r>
-            <w:r>
-              <w:t xml:space="preserve">no se cumple la </w:t>
-            </w:r>
-            <w:proofErr w:type="spellStart"/>
-            <w:r>
-              <w:t>condicion</w:t>
-            </w:r>
-            <w:proofErr w:type="spellEnd"/>
-            <w:r>
-              <w:t>"</w:t>
-            </w:r>
-            <w:r>
-              <w:t>;</w:t>
-            </w:r>
-          </w:p>
-          <w:p>
-            <w:pPr>
-              <w:rPr>
-                <w:b/>
-                <w:bCs/>
-              </w:rPr>
-            </w:pPr>
-            <w:proofErr w:type="spellStart"/>
+            <w:pPr>
+              <w:rPr>
+                <w:b/>
+                <w:bCs/>
+              </w:rPr>
+            </w:pPr>
             <w:r>
               <w:rPr>
                 <w:b/>
@@ -6563,7 +5852,6 @@
               </w:rPr>
               <w:t>FinSi</w:t>
             </w:r>
-            <w:proofErr w:type="spellEnd"/>
           </w:p>
           <w:p>
             <w:pPr>
@@ -6628,6 +5916,1193 @@
       </w:pPr>
     </w:p>
     <w:p>
+      <w:r>
+        <w:rPr>
+          <w:b/>
+          <w:bCs/>
+        </w:rPr>
+        <w:t xml:space="preserve">Punto </w:t>
+      </w:r>
+      <w:r>
+        <w:rPr>
+          <w:b/>
+          <w:bCs/>
+        </w:rPr>
+        <w:t>10</w:t>
+      </w:r>
+      <w:r>
+        <w:t>:</w:t>
+      </w:r>
+      <w:r>
+        <w:t xml:space="preserve"> Para i=22,j=3, evaluar el resultado de</w:t>
+      </w:r>
+      <w:r>
+        <w:t>:</w:t>
+      </w:r>
+    </w:p>
+    <w:p>
+      <w:r>
+        <w:t>((i&gt;4) || (j&lt;=6))</w:t>
+      </w:r>
+    </w:p>
+    <w:p>
+      <w:pPr>
+        <w:rPr>
+          <w:b/>
+          <w:bCs/>
+        </w:rPr>
+      </w:pPr>
+      <w:r>
+        <w:rPr>
+          <w:b/>
+          <w:bCs/>
+        </w:rPr>
+        <w:t>Captura de Processing:</w:t>
+      </w:r>
+    </w:p>
+    <w:p>
+      <w:pPr>
+        <w:rPr>
+          <w:b/>
+          <w:bCs/>
+        </w:rPr>
+      </w:pPr>
+      <w:r>
+        <w:rPr>
+          <w:b/>
+          <w:bCs/>
+        </w:rPr>
+        <w:lastRenderedPageBreak/>
+        <w:drawing>
+          <wp:anchor distT="0" distB="0" distL="114300" distR="114300" simplePos="0" relativeHeight="251674624" behindDoc="0" locked="0" layoutInCell="1" allowOverlap="1" wp14:anchorId="2FEF82E9" wp14:editId="4B2C1414">
+            <wp:simplePos x="0" y="0"/>
+            <wp:positionH relativeFrom="column">
+              <wp:posOffset>520</wp:posOffset>
+            </wp:positionH>
+            <wp:positionV relativeFrom="paragraph">
+              <wp:posOffset>1443</wp:posOffset>
+            </wp:positionV>
+            <wp:extent cx="5400040" cy="2587625"/>
+            <wp:effectExtent l="0" t="0" r="0" b="3175"/>
+            <wp:wrapTopAndBottom/>
+            <wp:docPr id="17" name="Imagen 17"/>
+            <wp:cNvGraphicFramePr>
+              <a:graphicFrameLocks xmlns:a="http://schemas.openxmlformats.org/drawingml/2006/main" noChangeAspect="1"/>
+            </wp:cNvGraphicFramePr>
+            <a:graphic xmlns:a="http://schemas.openxmlformats.org/drawingml/2006/main">
+              <a:graphicData uri="http://schemas.openxmlformats.org/drawingml/2006/picture">
+                <pic:pic xmlns:pic="http://schemas.openxmlformats.org/drawingml/2006/picture">
+                  <pic:nvPicPr>
+                    <pic:cNvPr id="1" name=""/>
+                    <pic:cNvPicPr/>
+                  </pic:nvPicPr>
+                  <pic:blipFill>
+                    <a:blip r:embed="rId20">
+                      <a:extLst>
+                        <a:ext uri="{28A0092B-C50C-407E-A947-70E740481C1C}">
+                          <a14:useLocalDpi xmlns:a14="http://schemas.microsoft.com/office/drawing/2010/main" val="0"/>
+                        </a:ext>
+                      </a:extLst>
+                    </a:blip>
+                    <a:stretch>
+                      <a:fillRect/>
+                    </a:stretch>
+                  </pic:blipFill>
+                  <pic:spPr>
+                    <a:xfrm>
+                      <a:off x="0" y="0"/>
+                      <a:ext cx="5400040" cy="2587625"/>
+                    </a:xfrm>
+                    <a:prstGeom prst="rect">
+                      <a:avLst/>
+                    </a:prstGeom>
+                  </pic:spPr>
+                </pic:pic>
+              </a:graphicData>
+            </a:graphic>
+            <wp14:sizeRelH relativeFrom="page">
+              <wp14:pctWidth>0</wp14:pctWidth>
+            </wp14:sizeRelH>
+            <wp14:sizeRelV relativeFrom="page">
+              <wp14:pctHeight>0</wp14:pctHeight>
+            </wp14:sizeRelV>
+          </wp:anchor>
+        </w:drawing>
+      </w:r>
+    </w:p>
+    <w:p>
+      <w:pPr>
+        <w:rPr>
+          <w:b/>
+          <w:bCs/>
+          <w:u w:val="single"/>
+        </w:rPr>
+      </w:pPr>
+      <w:r>
+        <w:rPr>
+          <w:b/>
+          <w:bCs/>
+          <w:u w:val="single"/>
+        </w:rPr>
+        <w:t>Desarrollo del punto</w:t>
+      </w:r>
+    </w:p>
+    <w:p/>
+    <w:p>
+      <w:pPr>
+        <w:rPr>
+          <w:b/>
+          <w:bCs/>
+        </w:rPr>
+      </w:pPr>
+      <w:r>
+        <w:rPr>
+          <w:b/>
+          <w:bCs/>
+        </w:rPr>
+        <w:t>Analisis:</w:t>
+      </w:r>
+    </w:p>
+    <w:p>
+      <w:r>
+        <w:tab/>
+      </w:r>
+      <w:r>
+        <w:t>Descripcion del Problema:</w:t>
+      </w:r>
+      <w:r>
+        <w:t xml:space="preserve"> consultar</w:t>
+      </w:r>
+    </w:p>
+    <w:p>
+      <w:pPr>
+        <w:rPr>
+          <w:b/>
+          <w:bCs/>
+        </w:rPr>
+      </w:pPr>
+      <w:r>
+        <w:rPr>
+          <w:b/>
+          <w:bCs/>
+        </w:rPr>
+        <w:t>Datos de entrada:</w:t>
+      </w:r>
+    </w:p>
+    <w:p>
+      <w:r>
+        <w:tab/>
+      </w:r>
+      <w:r>
+        <w:t>i,j</w:t>
+      </w:r>
+      <w:r>
+        <w:t>: entero</w:t>
+      </w:r>
+    </w:p>
+    <w:p>
+      <w:pPr>
+        <w:rPr>
+          <w:b/>
+          <w:bCs/>
+        </w:rPr>
+      </w:pPr>
+      <w:r>
+        <w:rPr>
+          <w:b/>
+          <w:bCs/>
+        </w:rPr>
+        <w:t xml:space="preserve">Datos de Salida: </w:t>
+      </w:r>
+    </w:p>
+    <w:p>
+      <w:r>
+        <w:tab/>
+        <w:t>mensaje: caracter</w:t>
+      </w:r>
+    </w:p>
+    <w:p>
+      <w:pPr>
+        <w:rPr>
+          <w:b/>
+          <w:bCs/>
+        </w:rPr>
+      </w:pPr>
+      <w:r>
+        <w:rPr>
+          <w:b/>
+          <w:bCs/>
+        </w:rPr>
+        <w:t xml:space="preserve">Proceso: </w:t>
+      </w:r>
+    </w:p>
+    <w:p>
+      <w:r>
+        <w:tab/>
+        <w:t>Realizar consultar</w:t>
+      </w:r>
+    </w:p>
+    <w:p>
+      <w:pPr>
+        <w:rPr>
+          <w:b/>
+          <w:bCs/>
+        </w:rPr>
+      </w:pPr>
+      <w:r>
+        <w:rPr>
+          <w:b/>
+          <w:bCs/>
+        </w:rPr>
+        <w:t>Dise</w:t>
+      </w:r>
+      <w:r>
+        <w:rPr>
+          <w:b/>
+          <w:bCs/>
+          <w:lang w:val="es-ES"/>
+        </w:rPr>
+        <w:t>ño</w:t>
+      </w:r>
+      <w:r>
+        <w:rPr>
+          <w:b/>
+          <w:bCs/>
+        </w:rPr>
+        <w:t>:</w:t>
+      </w:r>
+      <w:r>
+        <w:rPr>
+          <w:b/>
+          <w:bCs/>
+        </w:rPr>
+        <w:tab/>
+      </w:r>
+    </w:p>
+    <w:p>
+      <w:r>
+        <w:tab/>
+      </w:r>
+    </w:p>
+    <w:tbl>
+      <w:tblPr>
+        <w:tblStyle w:val="Tablaconcuadrcula"/>
+        <w:tblW w:w="8363" w:type="dxa"/>
+        <w:tblInd w:w="704" w:type="dxa"/>
+        <w:tblLook w:val="04A0" w:firstRow="1" w:lastRow="0" w:firstColumn="1" w:lastColumn="0" w:noHBand="0" w:noVBand="1"/>
+      </w:tblPr>
+      <w:tblGrid>
+        <w:gridCol w:w="8363"/>
+      </w:tblGrid>
+      <w:tr>
+        <w:tc>
+          <w:tcPr>
+            <w:tcW w:w="8363" w:type="dxa"/>
+          </w:tcPr>
+          <w:p>
+            <w:pPr>
+              <w:rPr>
+                <w:b/>
+                <w:bCs/>
+                <w:u w:val="single"/>
+                <w:lang w:val="en-US"/>
+              </w:rPr>
+            </w:pPr>
+            <w:r>
+              <w:rPr>
+                <w:b/>
+                <w:bCs/>
+                <w:u w:val="single"/>
+                <w:lang w:val="en-US"/>
+              </w:rPr>
+              <w:t>Entidad:</w:t>
+            </w:r>
+          </w:p>
+          <w:p>
+            <w:pPr>
+              <w:rPr>
+                <w:lang w:val="en-US"/>
+              </w:rPr>
+            </w:pPr>
+            <w:r>
+              <w:rPr>
+                <w:lang w:val="en-US"/>
+              </w:rPr>
+              <w:t xml:space="preserve">                 Lienzo</w:t>
+            </w:r>
+          </w:p>
+        </w:tc>
+      </w:tr>
+      <w:tr>
+        <w:tc>
+          <w:tcPr>
+            <w:tcW w:w="8363" w:type="dxa"/>
+          </w:tcPr>
+          <w:p>
+            <w:pPr>
+              <w:rPr>
+                <w:b/>
+                <w:bCs/>
+                <w:u w:val="single"/>
+              </w:rPr>
+            </w:pPr>
+            <w:r>
+              <w:rPr>
+                <w:b/>
+                <w:bCs/>
+                <w:u w:val="single"/>
+              </w:rPr>
+              <w:t>Variables:</w:t>
+            </w:r>
+          </w:p>
+          <w:p>
+            <w:r>
+              <w:t xml:space="preserve">                 </w:t>
+            </w:r>
+            <w:r>
+              <w:t>i,j</w:t>
+            </w:r>
+            <w:r>
+              <w:t>: entero</w:t>
+            </w:r>
+          </w:p>
+        </w:tc>
+      </w:tr>
+      <w:tr>
+        <w:tc>
+          <w:tcPr>
+            <w:tcW w:w="8363" w:type="dxa"/>
+          </w:tcPr>
+          <w:p>
+            <w:r>
+              <w:rPr>
+                <w:b/>
+                <w:bCs/>
+                <w:u w:val="single"/>
+              </w:rPr>
+              <w:t>Nombre Algoritmo:</w:t>
+            </w:r>
+            <w:r>
+              <w:t xml:space="preserve"> </w:t>
+            </w:r>
+            <w:r>
+              <w:t>Ejercicio</w:t>
+            </w:r>
+            <w:r>
+              <w:t>10</w:t>
+            </w:r>
+          </w:p>
+          <w:p>
+            <w:pPr>
+              <w:rPr>
+                <w:b/>
+                <w:bCs/>
+              </w:rPr>
+            </w:pPr>
+            <w:r>
+              <w:rPr>
+                <w:b/>
+                <w:bCs/>
+              </w:rPr>
+              <w:t xml:space="preserve">   Algoritmo:  </w:t>
+            </w:r>
+          </w:p>
+          <w:p>
+            <w:pPr>
+              <w:rPr>
+                <w:b/>
+                <w:bCs/>
+              </w:rPr>
+            </w:pPr>
+            <w:r>
+              <w:rPr>
+                <w:b/>
+                <w:bCs/>
+              </w:rPr>
+              <w:t>Inicio</w:t>
+            </w:r>
+          </w:p>
+          <w:p>
+            <w:r>
+              <w:t>i</w:t>
+            </w:r>
+            <w:r>
+              <w:t xml:space="preserve"> &lt;- </w:t>
+            </w:r>
+            <w:r>
+              <w:t>22</w:t>
+            </w:r>
+            <w:r>
+              <w:t>;</w:t>
+            </w:r>
+          </w:p>
+          <w:p>
+            <w:r>
+              <w:t>j</w:t>
+            </w:r>
+            <w:r>
+              <w:t xml:space="preserve"> &lt;- </w:t>
+            </w:r>
+            <w:r>
+              <w:t>3</w:t>
+            </w:r>
+            <w:r>
+              <w:t>;</w:t>
+            </w:r>
+          </w:p>
+          <w:p>
+            <w:r>
+              <w:rPr>
+                <w:b/>
+                <w:bCs/>
+              </w:rPr>
+              <w:t>Si</w:t>
+            </w:r>
+            <w:r>
+              <w:rPr>
+                <w:b/>
+                <w:bCs/>
+              </w:rPr>
+              <w:t xml:space="preserve"> </w:t>
+            </w:r>
+            <w:r>
+              <w:t>((</w:t>
+            </w:r>
+            <w:r>
+              <w:t>i&gt;4</w:t>
+            </w:r>
+            <w:r>
+              <w:t xml:space="preserve">) </w:t>
+            </w:r>
+            <w:r>
+              <w:t>||</w:t>
+            </w:r>
+            <w:r>
+              <w:t xml:space="preserve"> (</w:t>
+            </w:r>
+            <w:r>
+              <w:t>j&lt;=6</w:t>
+            </w:r>
+            <w:r>
+              <w:t>)) Entonces</w:t>
+            </w:r>
+          </w:p>
+          <w:p>
+            <w:r>
+              <w:t xml:space="preserve">      Escribir </w:t>
+            </w:r>
+            <w:r>
+              <w:t>"</w:t>
+            </w:r>
+            <w:r>
+              <w:t xml:space="preserve">se cumple </w:t>
+            </w:r>
+            <w:r>
+              <w:t>una de las</w:t>
+            </w:r>
+            <w:r>
+              <w:t xml:space="preserve"> condicion</w:t>
+            </w:r>
+            <w:r>
+              <w:t>es</w:t>
+            </w:r>
+            <w:r>
+              <w:t>"</w:t>
+            </w:r>
+            <w:r>
+              <w:t>;</w:t>
+            </w:r>
+          </w:p>
+          <w:p>
+            <w:pPr>
+              <w:rPr>
+                <w:b/>
+                <w:bCs/>
+              </w:rPr>
+            </w:pPr>
+            <w:r>
+              <w:rPr>
+                <w:b/>
+                <w:bCs/>
+              </w:rPr>
+              <w:t>SiNo</w:t>
+            </w:r>
+          </w:p>
+          <w:p>
+            <w:r>
+              <w:rPr>
+                <w:b/>
+                <w:bCs/>
+              </w:rPr>
+              <w:lastRenderedPageBreak/>
+              <w:t xml:space="preserve">       </w:t>
+            </w:r>
+            <w:r>
+              <w:t xml:space="preserve">Escribir </w:t>
+            </w:r>
+            <w:r>
+              <w:t>"</w:t>
+            </w:r>
+            <w:r>
+              <w:t xml:space="preserve">no </w:t>
+            </w:r>
+            <w:r>
+              <w:t>se cumple ninguna de las condiciones</w:t>
+            </w:r>
+            <w:r>
+              <w:t>"</w:t>
+            </w:r>
+            <w:r>
+              <w:t>;</w:t>
+            </w:r>
+          </w:p>
+          <w:p>
+            <w:pPr>
+              <w:rPr>
+                <w:b/>
+                <w:bCs/>
+              </w:rPr>
+            </w:pPr>
+            <w:r>
+              <w:rPr>
+                <w:b/>
+                <w:bCs/>
+              </w:rPr>
+              <w:t>FinSi</w:t>
+            </w:r>
+          </w:p>
+          <w:p>
+            <w:pPr>
+              <w:rPr>
+                <w:b/>
+                <w:bCs/>
+              </w:rPr>
+            </w:pPr>
+            <w:r>
+              <w:rPr>
+                <w:b/>
+                <w:bCs/>
+              </w:rPr>
+              <w:t>Fin</w:t>
+            </w:r>
+            <w:r>
+              <w:rPr>
+                <w:b/>
+                <w:bCs/>
+              </w:rPr>
+              <w:t xml:space="preserve">                </w:t>
+            </w:r>
+          </w:p>
+        </w:tc>
+      </w:tr>
+      <w:tr>
+        <w:tc>
+          <w:tcPr>
+            <w:tcW w:w="8363" w:type="dxa"/>
+          </w:tcPr>
+          <w:p>
+            <w:pPr>
+              <w:rPr>
+                <w:b/>
+                <w:bCs/>
+                <w:u w:val="single"/>
+              </w:rPr>
+            </w:pPr>
+          </w:p>
+        </w:tc>
+      </w:tr>
+    </w:tbl>
+    <w:p>
+      <w:pPr>
+        <w:tabs>
+          <w:tab w:val="left" w:pos="2028"/>
+        </w:tabs>
+      </w:pPr>
+    </w:p>
+    <w:p>
+      <w:r>
+        <w:rPr>
+          <w:b/>
+          <w:bCs/>
+        </w:rPr>
+        <w:t xml:space="preserve">Punto </w:t>
+      </w:r>
+      <w:r>
+        <w:rPr>
+          <w:b/>
+          <w:bCs/>
+        </w:rPr>
+        <w:t>1</w:t>
+      </w:r>
+      <w:r>
+        <w:rPr>
+          <w:b/>
+          <w:bCs/>
+        </w:rPr>
+        <w:t>1</w:t>
+      </w:r>
+      <w:r>
+        <w:t>:</w:t>
+      </w:r>
+      <w:r>
+        <w:t xml:space="preserve"> : Para a=34, b=12,c=8, evaluar el resultado de</w:t>
+      </w:r>
+      <w:r>
+        <w:t>:</w:t>
+      </w:r>
+    </w:p>
+    <w:p>
+      <w:r>
+        <w:t>(a+b==c) || (c!=0)</w:t>
+      </w:r>
+      <w:r>
+        <w:t xml:space="preserve"> &amp;&amp; </w:t>
+      </w:r>
+      <w:r>
+        <w:t>(b-c&gt;=19)</w:t>
+      </w:r>
+    </w:p>
+    <w:p>
+      <w:pPr>
+        <w:rPr>
+          <w:b/>
+          <w:bCs/>
+        </w:rPr>
+      </w:pPr>
+      <w:r>
+        <w:rPr>
+          <w:b/>
+          <w:bCs/>
+        </w:rPr>
+        <w:t>Captura de Processing:</w:t>
+      </w:r>
+    </w:p>
+    <w:p>
+      <w:pPr>
+        <w:rPr>
+          <w:b/>
+          <w:bCs/>
+        </w:rPr>
+      </w:pPr>
+    </w:p>
+    <w:p>
+      <w:pPr>
+        <w:rPr>
+          <w:b/>
+          <w:bCs/>
+          <w:u w:val="single"/>
+        </w:rPr>
+      </w:pPr>
+      <w:r>
+        <w:rPr>
+          <w:b/>
+          <w:bCs/>
+          <w:u w:val="single"/>
+        </w:rPr>
+        <w:t>Desarrollo del punto</w:t>
+      </w:r>
+    </w:p>
+    <w:p/>
+    <w:p>
+      <w:pPr>
+        <w:rPr>
+          <w:b/>
+          <w:bCs/>
+        </w:rPr>
+      </w:pPr>
+      <w:r>
+        <w:rPr>
+          <w:b/>
+          <w:bCs/>
+        </w:rPr>
+        <w:t>Analisis:</w:t>
+      </w:r>
+    </w:p>
+    <w:p>
+      <w:r>
+        <w:tab/>
+      </w:r>
+      <w:r>
+        <w:t>Descripcion del Problema:</w:t>
+      </w:r>
+      <w:r>
+        <w:t xml:space="preserve"> consultar</w:t>
+      </w:r>
+    </w:p>
+    <w:p>
+      <w:pPr>
+        <w:rPr>
+          <w:b/>
+          <w:bCs/>
+        </w:rPr>
+      </w:pPr>
+      <w:r>
+        <w:rPr>
+          <w:b/>
+          <w:bCs/>
+        </w:rPr>
+        <w:t>Datos de entrada:</w:t>
+      </w:r>
+    </w:p>
+    <w:p>
+      <w:r>
+        <w:tab/>
+      </w:r>
+      <w:r>
+        <w:t>a,b,c</w:t>
+      </w:r>
+      <w:r>
+        <w:t>: entero</w:t>
+      </w:r>
+    </w:p>
+    <w:p>
+      <w:pPr>
+        <w:rPr>
+          <w:b/>
+          <w:bCs/>
+        </w:rPr>
+      </w:pPr>
+      <w:r>
+        <w:rPr>
+          <w:b/>
+          <w:bCs/>
+        </w:rPr>
+        <w:t xml:space="preserve">Datos de Salida: </w:t>
+      </w:r>
+    </w:p>
+    <w:p>
+      <w:r>
+        <w:tab/>
+        <w:t>mensaje: caracter</w:t>
+      </w:r>
+    </w:p>
+    <w:p>
+      <w:pPr>
+        <w:rPr>
+          <w:b/>
+          <w:bCs/>
+        </w:rPr>
+      </w:pPr>
+      <w:r>
+        <w:rPr>
+          <w:b/>
+          <w:bCs/>
+        </w:rPr>
+        <w:t xml:space="preserve">Proceso: </w:t>
+      </w:r>
+    </w:p>
+    <w:p>
+      <w:r>
+        <w:tab/>
+        <w:t>Realizar consultar</w:t>
+      </w:r>
+    </w:p>
+    <w:p>
+      <w:pPr>
+        <w:rPr>
+          <w:b/>
+          <w:bCs/>
+        </w:rPr>
+      </w:pPr>
+      <w:r>
+        <w:rPr>
+          <w:b/>
+          <w:bCs/>
+        </w:rPr>
+        <w:t>Dise</w:t>
+      </w:r>
+      <w:r>
+        <w:rPr>
+          <w:b/>
+          <w:bCs/>
+          <w:lang w:val="es-ES"/>
+        </w:rPr>
+        <w:t>ño</w:t>
+      </w:r>
+      <w:r>
+        <w:rPr>
+          <w:b/>
+          <w:bCs/>
+        </w:rPr>
+        <w:t>:</w:t>
+      </w:r>
+      <w:r>
+        <w:rPr>
+          <w:b/>
+          <w:bCs/>
+        </w:rPr>
+        <w:tab/>
+      </w:r>
+    </w:p>
+    <w:p>
+      <w:r>
+        <w:tab/>
+      </w:r>
+    </w:p>
+    <w:tbl>
+      <w:tblPr>
+        <w:tblStyle w:val="Tablaconcuadrcula"/>
+        <w:tblW w:w="8363" w:type="dxa"/>
+        <w:tblInd w:w="704" w:type="dxa"/>
+        <w:tblLook w:val="04A0" w:firstRow="1" w:lastRow="0" w:firstColumn="1" w:lastColumn="0" w:noHBand="0" w:noVBand="1"/>
+      </w:tblPr>
+      <w:tblGrid>
+        <w:gridCol w:w="8363"/>
+      </w:tblGrid>
+      <w:tr>
+        <w:tc>
+          <w:tcPr>
+            <w:tcW w:w="8363" w:type="dxa"/>
+          </w:tcPr>
+          <w:p>
+            <w:pPr>
+              <w:rPr>
+                <w:b/>
+                <w:bCs/>
+                <w:u w:val="single"/>
+                <w:lang w:val="en-US"/>
+              </w:rPr>
+            </w:pPr>
+            <w:r>
+              <w:rPr>
+                <w:b/>
+                <w:bCs/>
+                <w:u w:val="single"/>
+                <w:lang w:val="en-US"/>
+              </w:rPr>
+              <w:t>Entidad:</w:t>
+            </w:r>
+          </w:p>
+          <w:p>
+            <w:pPr>
+              <w:rPr>
+                <w:lang w:val="en-US"/>
+              </w:rPr>
+            </w:pPr>
+            <w:r>
+              <w:rPr>
+                <w:lang w:val="en-US"/>
+              </w:rPr>
+              <w:t xml:space="preserve">                 Lienzo</w:t>
+            </w:r>
+          </w:p>
+        </w:tc>
+      </w:tr>
+      <w:tr>
+        <w:tc>
+          <w:tcPr>
+            <w:tcW w:w="8363" w:type="dxa"/>
+          </w:tcPr>
+          <w:p>
+            <w:pPr>
+              <w:rPr>
+                <w:b/>
+                <w:bCs/>
+                <w:u w:val="single"/>
+              </w:rPr>
+            </w:pPr>
+            <w:r>
+              <w:rPr>
+                <w:b/>
+                <w:bCs/>
+                <w:u w:val="single"/>
+              </w:rPr>
+              <w:t>Variables:</w:t>
+            </w:r>
+          </w:p>
+          <w:p>
+            <w:r>
+              <w:t xml:space="preserve">                 </w:t>
+            </w:r>
+            <w:r>
+              <w:t>a,b,c</w:t>
+            </w:r>
+            <w:r>
+              <w:t>: entero</w:t>
+            </w:r>
+          </w:p>
+        </w:tc>
+      </w:tr>
+      <w:tr>
+        <w:tc>
+          <w:tcPr>
+            <w:tcW w:w="8363" w:type="dxa"/>
+          </w:tcPr>
+          <w:p>
+            <w:r>
+              <w:rPr>
+                <w:b/>
+                <w:bCs/>
+                <w:u w:val="single"/>
+              </w:rPr>
+              <w:t>Nombre Algoritmo:</w:t>
+            </w:r>
+            <w:r>
+              <w:t xml:space="preserve"> </w:t>
+            </w:r>
+            <w:r>
+              <w:t>Ejercicio1</w:t>
+            </w:r>
+            <w:r>
+              <w:t>1</w:t>
+            </w:r>
+          </w:p>
+          <w:p>
+            <w:pPr>
+              <w:rPr>
+                <w:b/>
+                <w:bCs/>
+              </w:rPr>
+            </w:pPr>
+            <w:r>
+              <w:rPr>
+                <w:b/>
+                <w:bCs/>
+              </w:rPr>
+              <w:t xml:space="preserve">   Algoritmo:  </w:t>
+            </w:r>
+          </w:p>
+          <w:p>
+            <w:pPr>
+              <w:rPr>
+                <w:b/>
+                <w:bCs/>
+              </w:rPr>
+            </w:pPr>
+            <w:r>
+              <w:rPr>
+                <w:b/>
+                <w:bCs/>
+              </w:rPr>
+              <w:t>Inicio</w:t>
+            </w:r>
+          </w:p>
+          <w:p>
+            <w:r>
+              <w:t>a</w:t>
+            </w:r>
+            <w:r>
+              <w:t xml:space="preserve"> &lt;- </w:t>
+            </w:r>
+            <w:r>
+              <w:t>34</w:t>
+            </w:r>
+            <w:r>
+              <w:t>;</w:t>
+            </w:r>
+          </w:p>
+          <w:p>
+            <w:r>
+              <w:t>b</w:t>
+            </w:r>
+            <w:r>
+              <w:t xml:space="preserve"> &lt;- </w:t>
+            </w:r>
+            <w:r>
+              <w:t>12</w:t>
+            </w:r>
+            <w:r>
+              <w:t>;</w:t>
+            </w:r>
+          </w:p>
+          <w:p>
+            <w:r>
+              <w:t>c &lt;- 8;</w:t>
+            </w:r>
+          </w:p>
+          <w:p>
+            <w:r>
+              <w:rPr>
+                <w:b/>
+                <w:bCs/>
+              </w:rPr>
+              <w:t>Si</w:t>
+            </w:r>
+            <w:r>
+              <w:rPr>
+                <w:b/>
+                <w:bCs/>
+              </w:rPr>
+              <w:t xml:space="preserve"> </w:t>
+            </w:r>
+            <w:r>
+              <w:t>((</w:t>
+            </w:r>
+            <w:r>
+              <w:t>a+b==c</w:t>
+            </w:r>
+            <w:r>
+              <w:t>) || (</w:t>
+            </w:r>
+            <w:r>
+              <w:t>c!=0</w:t>
+            </w:r>
+            <w:r>
+              <w:t>)</w:t>
+            </w:r>
+            <w:r>
+              <w:t xml:space="preserve"> &amp;&amp; (b-c&gt;=19)</w:t>
+            </w:r>
+            <w:r>
+              <w:t>) Entonces</w:t>
+            </w:r>
+          </w:p>
+          <w:p>
+            <w:r>
+              <w:t xml:space="preserve">      Escribir </w:t>
+            </w:r>
+            <w:r>
+              <w:t>"</w:t>
+            </w:r>
+            <w:r>
+              <w:t>se cumple</w:t>
+            </w:r>
+            <w:r>
+              <w:t xml:space="preserve"> una de</w:t>
+            </w:r>
+            <w:r>
+              <w:t xml:space="preserve"> la</w:t>
+            </w:r>
+            <w:r>
+              <w:t>s</w:t>
+            </w:r>
+            <w:r>
+              <w:t xml:space="preserve"> condicion</w:t>
+            </w:r>
+            <w:r>
+              <w:t>es</w:t>
+            </w:r>
+            <w:r>
+              <w:t>"</w:t>
+            </w:r>
+            <w:r>
+              <w:t>;</w:t>
+            </w:r>
+          </w:p>
+          <w:p>
+            <w:pPr>
+              <w:rPr>
+                <w:b/>
+                <w:bCs/>
+              </w:rPr>
+            </w:pPr>
+            <w:r>
+              <w:rPr>
+                <w:b/>
+                <w:bCs/>
+              </w:rPr>
+              <w:t>SiNo</w:t>
+            </w:r>
+          </w:p>
+          <w:p>
+            <w:r>
+              <w:rPr>
+                <w:b/>
+                <w:bCs/>
+              </w:rPr>
+              <w:t xml:space="preserve">       </w:t>
+            </w:r>
+            <w:r>
+              <w:t xml:space="preserve">Escribir </w:t>
+            </w:r>
+            <w:r>
+              <w:t>"</w:t>
+            </w:r>
+            <w:r>
+              <w:t>no se cumple ninguna de las condiciones</w:t>
+            </w:r>
+            <w:r>
+              <w:t>"</w:t>
+            </w:r>
+            <w:r>
+              <w:t>;</w:t>
+            </w:r>
+          </w:p>
+          <w:p>
+            <w:pPr>
+              <w:rPr>
+                <w:b/>
+                <w:bCs/>
+              </w:rPr>
+            </w:pPr>
+            <w:r>
+              <w:rPr>
+                <w:b/>
+                <w:bCs/>
+              </w:rPr>
+              <w:t>FinSi</w:t>
+            </w:r>
+          </w:p>
+          <w:p>
+            <w:pPr>
+              <w:rPr>
+                <w:b/>
+                <w:bCs/>
+              </w:rPr>
+            </w:pPr>
+            <w:r>
+              <w:rPr>
+                <w:b/>
+                <w:bCs/>
+              </w:rPr>
+              <w:t>Fin</w:t>
+            </w:r>
+            <w:r>
+              <w:rPr>
+                <w:b/>
+                <w:bCs/>
+              </w:rPr>
+              <w:t xml:space="preserve">                </w:t>
+            </w:r>
+          </w:p>
+        </w:tc>
+      </w:tr>
+      <w:tr>
+        <w:tc>
+          <w:tcPr>
+            <w:tcW w:w="8363" w:type="dxa"/>
+          </w:tcPr>
+          <w:p>
+            <w:pPr>
+              <w:rPr>
+                <w:b/>
+                <w:bCs/>
+                <w:u w:val="single"/>
+              </w:rPr>
+            </w:pPr>
+          </w:p>
+        </w:tc>
+      </w:tr>
+    </w:tbl>
+    <w:p>
+      <w:pPr>
+        <w:tabs>
+          <w:tab w:val="left" w:pos="2028"/>
+        </w:tabs>
+      </w:pPr>
+    </w:p>
+    <w:p>
+      <w:pPr>
+        <w:tabs>
+          <w:tab w:val="left" w:pos="2028"/>
+        </w:tabs>
+      </w:pPr>
+    </w:p>
+    <w:p>
+      <w:pPr>
+        <w:tabs>
+          <w:tab w:val="left" w:pos="2028"/>
+        </w:tabs>
+      </w:pPr>
+    </w:p>
+    <w:p>
+      <w:pPr>
+        <w:tabs>
+          <w:tab w:val="left" w:pos="2028"/>
+        </w:tabs>
+      </w:pPr>
+    </w:p>
+    <w:p>
       <w:pPr>
         <w:tabs>
           <w:tab w:val="left" w:pos="2028"/>
@@ -6647,7 +7122,7 @@
           <w:tab w:val="left" w:pos="2028"/>
         </w:tabs>
         <w:sectPr>
-          <w:headerReference w:type="first" r:id="rId20"/>
+          <w:headerReference w:type="first" r:id="rId21"/>
           <w:pgSz w:w="11906" w:h="16838"/>
           <w:pgMar w:top="1417" w:right="1701" w:bottom="1417" w:left="1701" w:header="708" w:footer="708" w:gutter="0"/>
           <w:pgBorders w:display="notFirstPage">
@@ -6677,23 +7152,7 @@
     </w:p>
     <w:p>
       <w:r>
-        <w:t xml:space="preserve">Se deben enunciar las fuentes (apuntes de la materia, páginas web, videos de </w:t>
-      </w:r>
-      <w:proofErr w:type="spellStart"/>
-      <w:r>
-        <w:t>youtube</w:t>
-      </w:r>
-      <w:proofErr w:type="spellEnd"/>
-      <w:r>
-        <w:t xml:space="preserve">, libro (nombre, autores, año), </w:t>
-      </w:r>
-      <w:proofErr w:type="spellStart"/>
-      <w:r>
-        <w:t>etc</w:t>
-      </w:r>
-      <w:proofErr w:type="spellEnd"/>
-      <w:r>
-        <w:t>)</w:t>
+        <w:t>Se deben enunciar las fuentes (apuntes de la materia, páginas web, videos de youtube, libro (nombre, autores, año), etc)</w:t>
       </w:r>
     </w:p>
     <w:p/>
@@ -6928,23 +7387,7 @@
               <w:sz w:val="20"/>
               <w:szCs w:val="20"/>
             </w:rPr>
-            <w:t xml:space="preserve">Trabajo Practico </w:t>
-          </w:r>
-          <w:proofErr w:type="spellStart"/>
-          <w:r>
-            <w:rPr>
-              <w:sz w:val="20"/>
-              <w:szCs w:val="20"/>
-            </w:rPr>
-            <w:t>N°</w:t>
-          </w:r>
-          <w:proofErr w:type="spellEnd"/>
-          <w:r>
-            <w:rPr>
-              <w:sz w:val="20"/>
-              <w:szCs w:val="20"/>
-            </w:rPr>
-            <w:t xml:space="preserve"> / Actividad</w:t>
+            <w:t>Trabajo Practico N° / Actividad</w:t>
           </w:r>
         </w:p>
       </w:tc>
@@ -6981,7 +7424,7 @@
               <v:shape id="_x0000_i1026" type="#_x0000_t75" style="width:78.15pt;height:44.85pt" o:ole="">
                 <v:imagedata r:id="rId2" o:title=""/>
               </v:shape>
-              <o:OLEObject Type="Embed" ProgID="PBrush" ShapeID="_x0000_i1026" DrawAspect="Content" ObjectID="_1774687839" r:id="rId3"/>
+              <o:OLEObject Type="Embed" ProgID="PBrush" ShapeID="_x0000_i1026" DrawAspect="Content" ObjectID="_1774708057" r:id="rId3"/>
             </w:object>
           </w:r>
         </w:p>
@@ -7199,7 +7642,7 @@
               <v:shape id="_x0000_i1027" type="#_x0000_t75" style="width:78.15pt;height:44.85pt">
                 <v:imagedata r:id="rId2" o:title=""/>
               </v:shape>
-              <o:OLEObject Type="Embed" ProgID="PBrush" ShapeID="_x0000_i1027" DrawAspect="Content" ObjectID="_1774687840" r:id="rId3"/>
+              <o:OLEObject Type="Embed" ProgID="PBrush" ShapeID="_x0000_i1027" DrawAspect="Content" ObjectID="_1774708058" r:id="rId3"/>
             </w:object>
           </w:r>
         </w:p>

</xml_diff>

<commit_message>
Subida del ejercicio 12 y 13 con update del word
Realice los ejercicios 12 y 13 tanto en processing como en word
</commit_message>
<xml_diff>
--- a/TP01_Mamani_Fernando/Archivo word de los Ejercicios.docx
+++ b/TP01_Mamani_Fernando/Archivo word de los Ejercicios.docx
@@ -206,7 +206,7 @@
                 <v:shape id="_x0000_i1025" type="#_x0000_t75" style="width:78.15pt;height:44.85pt" o:ole="">
                   <v:imagedata r:id="rId9" o:title=""/>
                 </v:shape>
-                <o:OLEObject Type="Embed" ProgID="PBrush" ShapeID="_x0000_i1025" DrawAspect="Content" ObjectID="_1774708056" r:id="rId10"/>
+                <o:OLEObject Type="Embed" ProgID="PBrush" ShapeID="_x0000_i1025" DrawAspect="Content" ObjectID="_1774713839" r:id="rId10"/>
               </w:object>
             </w:r>
           </w:p>
@@ -1252,66 +1252,6 @@
     </w:p>
     <w:p>
       <w:r>
-        <w:rPr>
-          <w:noProof/>
-        </w:rPr>
-        <w:drawing>
-          <wp:anchor distT="0" distB="0" distL="114300" distR="114300" simplePos="0" relativeHeight="251666432" behindDoc="0" locked="0" layoutInCell="1" allowOverlap="1" wp14:anchorId="322A139B" wp14:editId="04FB95BB">
-            <wp:simplePos x="0" y="0"/>
-            <wp:positionH relativeFrom="column">
-              <wp:posOffset>1905</wp:posOffset>
-            </wp:positionH>
-            <wp:positionV relativeFrom="paragraph">
-              <wp:posOffset>1905</wp:posOffset>
-            </wp:positionV>
-            <wp:extent cx="4534293" cy="2309060"/>
-            <wp:effectExtent l="0" t="0" r="0" b="0"/>
-            <wp:wrapTopAndBottom/>
-            <wp:docPr id="10" name="Imagen 10"/>
-            <wp:cNvGraphicFramePr>
-              <a:graphicFrameLocks xmlns:a="http://schemas.openxmlformats.org/drawingml/2006/main" noChangeAspect="1"/>
-            </wp:cNvGraphicFramePr>
-            <a:graphic xmlns:a="http://schemas.openxmlformats.org/drawingml/2006/main">
-              <a:graphicData uri="http://schemas.openxmlformats.org/drawingml/2006/picture">
-                <pic:pic xmlns:pic="http://schemas.openxmlformats.org/drawingml/2006/picture">
-                  <pic:nvPicPr>
-                    <pic:cNvPr id="1" name=""/>
-                    <pic:cNvPicPr/>
-                  </pic:nvPicPr>
-                  <pic:blipFill>
-                    <a:blip r:embed="rId12">
-                      <a:extLst>
-                        <a:ext uri="{28A0092B-C50C-407E-A947-70E740481C1C}">
-                          <a14:useLocalDpi xmlns:a14="http://schemas.microsoft.com/office/drawing/2010/main" val="0"/>
-                        </a:ext>
-                      </a:extLst>
-                    </a:blip>
-                    <a:stretch>
-                      <a:fillRect/>
-                    </a:stretch>
-                  </pic:blipFill>
-                  <pic:spPr>
-                    <a:xfrm>
-                      <a:off x="0" y="0"/>
-                      <a:ext cx="4534293" cy="2309060"/>
-                    </a:xfrm>
-                    <a:prstGeom prst="rect">
-                      <a:avLst/>
-                    </a:prstGeom>
-                  </pic:spPr>
-                </pic:pic>
-              </a:graphicData>
-            </a:graphic>
-            <wp14:sizeRelH relativeFrom="page">
-              <wp14:pctWidth>0</wp14:pctWidth>
-            </wp14:sizeRelH>
-            <wp14:sizeRelV relativeFrom="page">
-              <wp14:pctHeight>0</wp14:pctHeight>
-            </wp14:sizeRelV>
-          </wp:anchor>
-        </w:drawing>
-      </w:r>
-      <w:r>
         <w:tab/>
       </w:r>
     </w:p>
@@ -1430,7 +1370,6 @@
     </w:p>
     <w:p>
       <w:r>
-        <w:lastRenderedPageBreak/>
         <w:tab/>
       </w:r>
       <w:r>
@@ -1632,6 +1571,7 @@
           </w:p>
           <w:p>
             <w:r>
+              <w:lastRenderedPageBreak/>
               <w:t xml:space="preserve">A </w:t>
             </w:r>
             <w:r>
@@ -1804,68 +1744,6 @@
           <w:bCs/>
         </w:rPr>
       </w:pPr>
-      <w:r>
-        <w:rPr>
-          <w:b/>
-          <w:bCs/>
-          <w:noProof/>
-        </w:rPr>
-        <w:drawing>
-          <wp:anchor distT="0" distB="0" distL="114300" distR="114300" simplePos="0" relativeHeight="251665408" behindDoc="0" locked="0" layoutInCell="1" allowOverlap="1" wp14:anchorId="21016FA0" wp14:editId="2526399D">
-            <wp:simplePos x="0" y="0"/>
-            <wp:positionH relativeFrom="column">
-              <wp:posOffset>1905</wp:posOffset>
-            </wp:positionH>
-            <wp:positionV relativeFrom="paragraph">
-              <wp:posOffset>-2540</wp:posOffset>
-            </wp:positionV>
-            <wp:extent cx="5400040" cy="1631950"/>
-            <wp:effectExtent l="0" t="0" r="0" b="6350"/>
-            <wp:wrapTopAndBottom/>
-            <wp:docPr id="9" name="Imagen 9"/>
-            <wp:cNvGraphicFramePr>
-              <a:graphicFrameLocks xmlns:a="http://schemas.openxmlformats.org/drawingml/2006/main" noChangeAspect="1"/>
-            </wp:cNvGraphicFramePr>
-            <a:graphic xmlns:a="http://schemas.openxmlformats.org/drawingml/2006/main">
-              <a:graphicData uri="http://schemas.openxmlformats.org/drawingml/2006/picture">
-                <pic:pic xmlns:pic="http://schemas.openxmlformats.org/drawingml/2006/picture">
-                  <pic:nvPicPr>
-                    <pic:cNvPr id="1" name=""/>
-                    <pic:cNvPicPr/>
-                  </pic:nvPicPr>
-                  <pic:blipFill>
-                    <a:blip r:embed="rId13">
-                      <a:extLst>
-                        <a:ext uri="{28A0092B-C50C-407E-A947-70E740481C1C}">
-                          <a14:useLocalDpi xmlns:a14="http://schemas.microsoft.com/office/drawing/2010/main" val="0"/>
-                        </a:ext>
-                      </a:extLst>
-                    </a:blip>
-                    <a:stretch>
-                      <a:fillRect/>
-                    </a:stretch>
-                  </pic:blipFill>
-                  <pic:spPr>
-                    <a:xfrm>
-                      <a:off x="0" y="0"/>
-                      <a:ext cx="5400040" cy="1631950"/>
-                    </a:xfrm>
-                    <a:prstGeom prst="rect">
-                      <a:avLst/>
-                    </a:prstGeom>
-                  </pic:spPr>
-                </pic:pic>
-              </a:graphicData>
-            </a:graphic>
-            <wp14:sizeRelH relativeFrom="page">
-              <wp14:pctWidth>0</wp14:pctWidth>
-            </wp14:sizeRelH>
-            <wp14:sizeRelV relativeFrom="page">
-              <wp14:pctHeight>0</wp14:pctHeight>
-            </wp14:sizeRelV>
-          </wp:anchor>
-        </w:drawing>
-      </w:r>
     </w:p>
     <w:p>
       <w:pPr>
@@ -1966,7 +1844,6 @@
           <w:b/>
           <w:bCs/>
         </w:rPr>
-        <w:lastRenderedPageBreak/>
         <w:t xml:space="preserve">Datos de Salida: </w:t>
       </w:r>
     </w:p>
@@ -2314,68 +2191,6 @@
           <w:bCs/>
         </w:rPr>
       </w:pPr>
-      <w:r>
-        <w:rPr>
-          <w:b/>
-          <w:bCs/>
-          <w:noProof/>
-        </w:rPr>
-        <w:drawing>
-          <wp:anchor distT="0" distB="0" distL="114300" distR="114300" simplePos="0" relativeHeight="251667456" behindDoc="0" locked="0" layoutInCell="1" allowOverlap="1" wp14:anchorId="3FCE020D" wp14:editId="384A4FD4">
-            <wp:simplePos x="0" y="0"/>
-            <wp:positionH relativeFrom="margin">
-              <wp:align>left</wp:align>
-            </wp:positionH>
-            <wp:positionV relativeFrom="paragraph">
-              <wp:posOffset>208915</wp:posOffset>
-            </wp:positionV>
-            <wp:extent cx="3952875" cy="2787650"/>
-            <wp:effectExtent l="0" t="0" r="9525" b="0"/>
-            <wp:wrapTopAndBottom/>
-            <wp:docPr id="7" name="Imagen 7"/>
-            <wp:cNvGraphicFramePr>
-              <a:graphicFrameLocks xmlns:a="http://schemas.openxmlformats.org/drawingml/2006/main" noChangeAspect="1"/>
-            </wp:cNvGraphicFramePr>
-            <a:graphic xmlns:a="http://schemas.openxmlformats.org/drawingml/2006/main">
-              <a:graphicData uri="http://schemas.openxmlformats.org/drawingml/2006/picture">
-                <pic:pic xmlns:pic="http://schemas.openxmlformats.org/drawingml/2006/picture">
-                  <pic:nvPicPr>
-                    <pic:cNvPr id="1" name=""/>
-                    <pic:cNvPicPr/>
-                  </pic:nvPicPr>
-                  <pic:blipFill>
-                    <a:blip r:embed="rId14">
-                      <a:extLst>
-                        <a:ext uri="{28A0092B-C50C-407E-A947-70E740481C1C}">
-                          <a14:useLocalDpi xmlns:a14="http://schemas.microsoft.com/office/drawing/2010/main" val="0"/>
-                        </a:ext>
-                      </a:extLst>
-                    </a:blip>
-                    <a:stretch>
-                      <a:fillRect/>
-                    </a:stretch>
-                  </pic:blipFill>
-                  <pic:spPr>
-                    <a:xfrm>
-                      <a:off x="0" y="0"/>
-                      <a:ext cx="3952875" cy="2787650"/>
-                    </a:xfrm>
-                    <a:prstGeom prst="rect">
-                      <a:avLst/>
-                    </a:prstGeom>
-                  </pic:spPr>
-                </pic:pic>
-              </a:graphicData>
-            </a:graphic>
-            <wp14:sizeRelH relativeFrom="page">
-              <wp14:pctWidth>0</wp14:pctWidth>
-            </wp14:sizeRelH>
-            <wp14:sizeRelV relativeFrom="page">
-              <wp14:pctHeight>0</wp14:pctHeight>
-            </wp14:sizeRelV>
-          </wp:anchor>
-        </w:drawing>
-      </w:r>
       <w:r>
         <w:rPr>
           <w:b/>
@@ -2980,6 +2795,7 @@
                 <w:b/>
                 <w:bCs/>
               </w:rPr>
+              <w:lastRenderedPageBreak/>
               <w:t>Inicio</w:t>
             </w:r>
           </w:p>
@@ -3066,7 +2882,6 @@
           </w:p>
           <w:p>
             <w:r>
-              <w:lastRenderedPageBreak/>
               <w:t>resultadoD &lt;- (x ^ 2 + y ^ 2) ^ (1 / 2);</w:t>
             </w:r>
           </w:p>
@@ -3224,68 +3039,6 @@
           <w:bCs/>
         </w:rPr>
       </w:pPr>
-      <w:r>
-        <w:rPr>
-          <w:b/>
-          <w:bCs/>
-          <w:noProof/>
-        </w:rPr>
-        <w:drawing>
-          <wp:anchor distT="0" distB="0" distL="114300" distR="114300" simplePos="0" relativeHeight="251669504" behindDoc="0" locked="0" layoutInCell="1" allowOverlap="1" wp14:anchorId="3558007D" wp14:editId="39843FA5">
-            <wp:simplePos x="0" y="0"/>
-            <wp:positionH relativeFrom="column">
-              <wp:posOffset>1905</wp:posOffset>
-            </wp:positionH>
-            <wp:positionV relativeFrom="paragraph">
-              <wp:posOffset>-2540</wp:posOffset>
-            </wp:positionV>
-            <wp:extent cx="5400040" cy="3086735"/>
-            <wp:effectExtent l="0" t="0" r="0" b="0"/>
-            <wp:wrapTopAndBottom/>
-            <wp:docPr id="13" name="Imagen 13"/>
-            <wp:cNvGraphicFramePr>
-              <a:graphicFrameLocks xmlns:a="http://schemas.openxmlformats.org/drawingml/2006/main" noChangeAspect="1"/>
-            </wp:cNvGraphicFramePr>
-            <a:graphic xmlns:a="http://schemas.openxmlformats.org/drawingml/2006/main">
-              <a:graphicData uri="http://schemas.openxmlformats.org/drawingml/2006/picture">
-                <pic:pic xmlns:pic="http://schemas.openxmlformats.org/drawingml/2006/picture">
-                  <pic:nvPicPr>
-                    <pic:cNvPr id="1" name=""/>
-                    <pic:cNvPicPr/>
-                  </pic:nvPicPr>
-                  <pic:blipFill>
-                    <a:blip r:embed="rId15">
-                      <a:extLst>
-                        <a:ext uri="{28A0092B-C50C-407E-A947-70E740481C1C}">
-                          <a14:useLocalDpi xmlns:a14="http://schemas.microsoft.com/office/drawing/2010/main" val="0"/>
-                        </a:ext>
-                      </a:extLst>
-                    </a:blip>
-                    <a:stretch>
-                      <a:fillRect/>
-                    </a:stretch>
-                  </pic:blipFill>
-                  <pic:spPr>
-                    <a:xfrm>
-                      <a:off x="0" y="0"/>
-                      <a:ext cx="5400040" cy="3086735"/>
-                    </a:xfrm>
-                    <a:prstGeom prst="rect">
-                      <a:avLst/>
-                    </a:prstGeom>
-                  </pic:spPr>
-                </pic:pic>
-              </a:graphicData>
-            </a:graphic>
-            <wp14:sizeRelH relativeFrom="page">
-              <wp14:pctWidth>0</wp14:pctWidth>
-            </wp14:sizeRelH>
-            <wp14:sizeRelV relativeFrom="page">
-              <wp14:pctHeight>0</wp14:pctHeight>
-            </wp14:sizeRelV>
-          </wp:anchor>
-        </w:drawing>
-      </w:r>
     </w:p>
     <w:p>
       <w:pPr>
@@ -3369,7 +3122,6 @@
     </w:p>
     <w:p>
       <w:r>
-        <w:lastRenderedPageBreak/>
         <w:tab/>
         <w:t>resultadoA,resultadoB,resultadoC,: float</w:t>
       </w:r>
@@ -3392,6 +3144,7 @@
     </w:p>
     <w:p>
       <w:r>
+        <w:lastRenderedPageBreak/>
         <w:tab/>
         <w:t>Realizar los calculos</w:t>
       </w:r>
@@ -3726,68 +3479,6 @@
         <w:rPr>
           <w:b/>
           <w:bCs/>
-          <w:noProof/>
-        </w:rPr>
-        <w:drawing>
-          <wp:anchor distT="0" distB="0" distL="114300" distR="114300" simplePos="0" relativeHeight="251670528" behindDoc="0" locked="0" layoutInCell="1" allowOverlap="1" wp14:anchorId="497E3363" wp14:editId="599FC4F3">
-            <wp:simplePos x="0" y="0"/>
-            <wp:positionH relativeFrom="margin">
-              <wp:posOffset>47625</wp:posOffset>
-            </wp:positionH>
-            <wp:positionV relativeFrom="paragraph">
-              <wp:posOffset>355600</wp:posOffset>
-            </wp:positionV>
-            <wp:extent cx="2672080" cy="2025650"/>
-            <wp:effectExtent l="0" t="0" r="0" b="0"/>
-            <wp:wrapTopAndBottom/>
-            <wp:docPr id="12" name="Imagen 12"/>
-            <wp:cNvGraphicFramePr>
-              <a:graphicFrameLocks xmlns:a="http://schemas.openxmlformats.org/drawingml/2006/main" noChangeAspect="1"/>
-            </wp:cNvGraphicFramePr>
-            <a:graphic xmlns:a="http://schemas.openxmlformats.org/drawingml/2006/main">
-              <a:graphicData uri="http://schemas.openxmlformats.org/drawingml/2006/picture">
-                <pic:pic xmlns:pic="http://schemas.openxmlformats.org/drawingml/2006/picture">
-                  <pic:nvPicPr>
-                    <pic:cNvPr id="1" name=""/>
-                    <pic:cNvPicPr/>
-                  </pic:nvPicPr>
-                  <pic:blipFill>
-                    <a:blip r:embed="rId16">
-                      <a:extLst>
-                        <a:ext uri="{28A0092B-C50C-407E-A947-70E740481C1C}">
-                          <a14:useLocalDpi xmlns:a14="http://schemas.microsoft.com/office/drawing/2010/main" val="0"/>
-                        </a:ext>
-                      </a:extLst>
-                    </a:blip>
-                    <a:stretch>
-                      <a:fillRect/>
-                    </a:stretch>
-                  </pic:blipFill>
-                  <pic:spPr>
-                    <a:xfrm>
-                      <a:off x="0" y="0"/>
-                      <a:ext cx="2672080" cy="2025650"/>
-                    </a:xfrm>
-                    <a:prstGeom prst="rect">
-                      <a:avLst/>
-                    </a:prstGeom>
-                  </pic:spPr>
-                </pic:pic>
-              </a:graphicData>
-            </a:graphic>
-            <wp14:sizeRelH relativeFrom="page">
-              <wp14:pctWidth>0</wp14:pctWidth>
-            </wp14:sizeRelH>
-            <wp14:sizeRelV relativeFrom="page">
-              <wp14:pctHeight>0</wp14:pctHeight>
-            </wp14:sizeRelV>
-          </wp:anchor>
-        </w:drawing>
-      </w:r>
-      <w:r>
-        <w:rPr>
-          <w:b/>
-          <w:bCs/>
         </w:rPr>
         <w:t>Captura de Processing:</w:t>
       </w:r>
@@ -3903,6 +3594,7 @@
     </w:p>
     <w:p>
       <w:r>
+        <w:lastRenderedPageBreak/>
         <w:tab/>
         <w:t>Realizar suma y consultar</w:t>
       </w:r>
@@ -4257,179 +3949,117 @@
           <w:b/>
           <w:bCs/>
         </w:rPr>
+        <w:t xml:space="preserve">Punto </w:t>
+      </w:r>
+      <w:r>
+        <w:rPr>
+          <w:b/>
+          <w:bCs/>
+        </w:rPr>
+        <w:t>7</w:t>
+      </w:r>
+      <w:r>
+        <w:t>:</w:t>
+      </w:r>
+      <w:r>
+        <w:t xml:space="preserve"> Para contador1=3, contador3=4, evaluar el resultado de:</w:t>
+      </w:r>
+    </w:p>
+    <w:p>
+      <w:r>
+        <w:t xml:space="preserve">R1 = ++contador1 </w:t>
+      </w:r>
+    </w:p>
+    <w:p>
+      <w:r>
+        <w:t>R2 = contador1 &lt; contador2</w:t>
+      </w:r>
+    </w:p>
+    <w:p>
+      <w:pPr>
+        <w:rPr>
+          <w:b/>
+          <w:bCs/>
+        </w:rPr>
+      </w:pPr>
+      <w:r>
+        <w:rPr>
+          <w:b/>
+          <w:bCs/>
+        </w:rPr>
+        <w:t>Captura de Processing:</w:t>
+      </w:r>
+    </w:p>
+    <w:p>
+      <w:pPr>
+        <w:rPr>
+          <w:b/>
+          <w:bCs/>
+        </w:rPr>
+      </w:pPr>
+    </w:p>
+    <w:p>
+      <w:pPr>
+        <w:rPr>
+          <w:b/>
+          <w:bCs/>
+          <w:u w:val="single"/>
+        </w:rPr>
+      </w:pPr>
+      <w:r>
+        <w:rPr>
+          <w:b/>
+          <w:bCs/>
+          <w:u w:val="single"/>
+        </w:rPr>
+        <w:t>Desarrollo del punto</w:t>
+      </w:r>
+    </w:p>
+    <w:p/>
+    <w:p>
+      <w:pPr>
+        <w:rPr>
+          <w:b/>
+          <w:bCs/>
+        </w:rPr>
+      </w:pPr>
+      <w:r>
+        <w:rPr>
+          <w:b/>
+          <w:bCs/>
+        </w:rPr>
+        <w:t>Analisis:</w:t>
+      </w:r>
+    </w:p>
+    <w:p>
+      <w:r>
+        <w:tab/>
+      </w:r>
+      <w:r>
+        <w:t xml:space="preserve">Descripcion del Problema: </w:t>
+      </w:r>
+      <w:r>
+        <w:t>Calcular la suma y consultar</w:t>
+      </w:r>
+    </w:p>
+    <w:p>
+      <w:pPr>
+        <w:rPr>
+          <w:b/>
+          <w:bCs/>
+        </w:rPr>
+      </w:pPr>
+      <w:r>
+        <w:rPr>
+          <w:b/>
+          <w:bCs/>
+        </w:rPr>
+        <w:t>Datos de entrada:</w:t>
+      </w:r>
+    </w:p>
+    <w:p>
+      <w:r>
         <w:lastRenderedPageBreak/>
-        <w:t xml:space="preserve">Punto </w:t>
-      </w:r>
-      <w:r>
-        <w:rPr>
-          <w:b/>
-          <w:bCs/>
-        </w:rPr>
-        <w:t>7</w:t>
-      </w:r>
-      <w:r>
-        <w:t>:</w:t>
-      </w:r>
-      <w:r>
-        <w:t xml:space="preserve"> Para contador1=3, contador3=4, evaluar el resultado de:</w:t>
-      </w:r>
-    </w:p>
-    <w:p>
-      <w:r>
-        <w:t xml:space="preserve">R1 = ++contador1 </w:t>
-      </w:r>
-    </w:p>
-    <w:p>
-      <w:r>
-        <w:t>R2 = contador1 &lt; contador2</w:t>
-      </w:r>
-    </w:p>
-    <w:p>
-      <w:pPr>
-        <w:rPr>
-          <w:b/>
-          <w:bCs/>
-        </w:rPr>
-      </w:pPr>
-      <w:r>
-        <w:rPr>
-          <w:b/>
-          <w:bCs/>
-          <w:noProof/>
-        </w:rPr>
-        <w:drawing>
-          <wp:anchor distT="0" distB="0" distL="114300" distR="114300" simplePos="0" relativeHeight="251671552" behindDoc="0" locked="0" layoutInCell="1" allowOverlap="1" wp14:anchorId="49157B24" wp14:editId="103A17A6">
-            <wp:simplePos x="0" y="0"/>
-            <wp:positionH relativeFrom="margin">
-              <wp:align>left</wp:align>
-            </wp:positionH>
-            <wp:positionV relativeFrom="paragraph">
-              <wp:posOffset>285750</wp:posOffset>
-            </wp:positionV>
-            <wp:extent cx="4410710" cy="2606040"/>
-            <wp:effectExtent l="0" t="0" r="8890" b="3810"/>
-            <wp:wrapTopAndBottom/>
-            <wp:docPr id="14" name="Imagen 14"/>
-            <wp:cNvGraphicFramePr>
-              <a:graphicFrameLocks xmlns:a="http://schemas.openxmlformats.org/drawingml/2006/main" noChangeAspect="1"/>
-            </wp:cNvGraphicFramePr>
-            <a:graphic xmlns:a="http://schemas.openxmlformats.org/drawingml/2006/main">
-              <a:graphicData uri="http://schemas.openxmlformats.org/drawingml/2006/picture">
-                <pic:pic xmlns:pic="http://schemas.openxmlformats.org/drawingml/2006/picture">
-                  <pic:nvPicPr>
-                    <pic:cNvPr id="1" name=""/>
-                    <pic:cNvPicPr/>
-                  </pic:nvPicPr>
-                  <pic:blipFill>
-                    <a:blip r:embed="rId17">
-                      <a:extLst>
-                        <a:ext uri="{28A0092B-C50C-407E-A947-70E740481C1C}">
-                          <a14:useLocalDpi xmlns:a14="http://schemas.microsoft.com/office/drawing/2010/main" val="0"/>
-                        </a:ext>
-                      </a:extLst>
-                    </a:blip>
-                    <a:stretch>
-                      <a:fillRect/>
-                    </a:stretch>
-                  </pic:blipFill>
-                  <pic:spPr>
-                    <a:xfrm>
-                      <a:off x="0" y="0"/>
-                      <a:ext cx="4410710" cy="2606040"/>
-                    </a:xfrm>
-                    <a:prstGeom prst="rect">
-                      <a:avLst/>
-                    </a:prstGeom>
-                  </pic:spPr>
-                </pic:pic>
-              </a:graphicData>
-            </a:graphic>
-            <wp14:sizeRelH relativeFrom="page">
-              <wp14:pctWidth>0</wp14:pctWidth>
-            </wp14:sizeRelH>
-            <wp14:sizeRelV relativeFrom="page">
-              <wp14:pctHeight>0</wp14:pctHeight>
-            </wp14:sizeRelV>
-          </wp:anchor>
-        </w:drawing>
-      </w:r>
-      <w:r>
-        <w:rPr>
-          <w:b/>
-          <w:bCs/>
-        </w:rPr>
-        <w:t>Captura de Processing:</w:t>
-      </w:r>
-    </w:p>
-    <w:p>
-      <w:pPr>
-        <w:rPr>
-          <w:b/>
-          <w:bCs/>
-        </w:rPr>
-      </w:pPr>
-    </w:p>
-    <w:p>
-      <w:pPr>
-        <w:rPr>
-          <w:b/>
-          <w:bCs/>
-          <w:u w:val="single"/>
-        </w:rPr>
-      </w:pPr>
-      <w:r>
-        <w:rPr>
-          <w:b/>
-          <w:bCs/>
-          <w:u w:val="single"/>
-        </w:rPr>
-        <w:t>Desarrollo del punto</w:t>
-      </w:r>
-    </w:p>
-    <w:p/>
-    <w:p>
-      <w:pPr>
-        <w:rPr>
-          <w:b/>
-          <w:bCs/>
-        </w:rPr>
-      </w:pPr>
-      <w:r>
-        <w:rPr>
-          <w:b/>
-          <w:bCs/>
-        </w:rPr>
-        <w:t>Analisis:</w:t>
-      </w:r>
-    </w:p>
-    <w:p>
-      <w:r>
-        <w:tab/>
-      </w:r>
-      <w:r>
-        <w:t xml:space="preserve">Descripcion del Problema: </w:t>
-      </w:r>
-      <w:r>
-        <w:t>Calcular la suma y consultar</w:t>
-      </w:r>
-    </w:p>
-    <w:p>
-      <w:pPr>
-        <w:rPr>
-          <w:b/>
-          <w:bCs/>
-        </w:rPr>
-      </w:pPr>
-      <w:r>
-        <w:rPr>
-          <w:b/>
-          <w:bCs/>
-        </w:rPr>
-        <w:t>Datos de entrada:</w:t>
-      </w:r>
-    </w:p>
-    <w:p>
-      <w:r>
         <w:tab/>
         <w:t>contador1, contador2, contador3: entero</w:t>
       </w:r>
@@ -4640,7 +4270,6 @@
                 <w:b/>
                 <w:bCs/>
               </w:rPr>
-              <w:lastRenderedPageBreak/>
               <w:t xml:space="preserve">   Algoritmo:  </w:t>
             </w:r>
           </w:p>
@@ -4846,68 +4475,6 @@
         <w:rPr>
           <w:b/>
           <w:bCs/>
-          <w:noProof/>
-        </w:rPr>
-        <w:drawing>
-          <wp:anchor distT="0" distB="0" distL="114300" distR="114300" simplePos="0" relativeHeight="251672576" behindDoc="0" locked="0" layoutInCell="1" allowOverlap="1" wp14:anchorId="2C7E0835" wp14:editId="23337B04">
-            <wp:simplePos x="0" y="0"/>
-            <wp:positionH relativeFrom="margin">
-              <wp:align>left</wp:align>
-            </wp:positionH>
-            <wp:positionV relativeFrom="paragraph">
-              <wp:posOffset>281940</wp:posOffset>
-            </wp:positionV>
-            <wp:extent cx="4838700" cy="2799715"/>
-            <wp:effectExtent l="0" t="0" r="0" b="635"/>
-            <wp:wrapTopAndBottom/>
-            <wp:docPr id="11" name="Imagen 11"/>
-            <wp:cNvGraphicFramePr>
-              <a:graphicFrameLocks xmlns:a="http://schemas.openxmlformats.org/drawingml/2006/main" noChangeAspect="1"/>
-            </wp:cNvGraphicFramePr>
-            <a:graphic xmlns:a="http://schemas.openxmlformats.org/drawingml/2006/main">
-              <a:graphicData uri="http://schemas.openxmlformats.org/drawingml/2006/picture">
-                <pic:pic xmlns:pic="http://schemas.openxmlformats.org/drawingml/2006/picture">
-                  <pic:nvPicPr>
-                    <pic:cNvPr id="1" name=""/>
-                    <pic:cNvPicPr/>
-                  </pic:nvPicPr>
-                  <pic:blipFill>
-                    <a:blip r:embed="rId18">
-                      <a:extLst>
-                        <a:ext uri="{28A0092B-C50C-407E-A947-70E740481C1C}">
-                          <a14:useLocalDpi xmlns:a14="http://schemas.microsoft.com/office/drawing/2010/main" val="0"/>
-                        </a:ext>
-                      </a:extLst>
-                    </a:blip>
-                    <a:stretch>
-                      <a:fillRect/>
-                    </a:stretch>
-                  </pic:blipFill>
-                  <pic:spPr>
-                    <a:xfrm>
-                      <a:off x="0" y="0"/>
-                      <a:ext cx="4838700" cy="2799715"/>
-                    </a:xfrm>
-                    <a:prstGeom prst="rect">
-                      <a:avLst/>
-                    </a:prstGeom>
-                  </pic:spPr>
-                </pic:pic>
-              </a:graphicData>
-            </a:graphic>
-            <wp14:sizeRelH relativeFrom="page">
-              <wp14:pctWidth>0</wp14:pctWidth>
-            </wp14:sizeRelH>
-            <wp14:sizeRelV relativeFrom="page">
-              <wp14:pctHeight>0</wp14:pctHeight>
-            </wp14:sizeRelV>
-          </wp:anchor>
-        </w:drawing>
-      </w:r>
-      <w:r>
-        <w:rPr>
-          <w:b/>
-          <w:bCs/>
         </w:rPr>
         <w:t>Captura de Processing:</w:t>
       </w:r>
@@ -4997,12 +4564,12 @@
           <w:b/>
           <w:bCs/>
         </w:rPr>
+        <w:lastRenderedPageBreak/>
         <w:t xml:space="preserve">Datos de Salida: </w:t>
       </w:r>
     </w:p>
     <w:p>
       <w:r>
-        <w:lastRenderedPageBreak/>
         <w:tab/>
       </w:r>
       <w:r>
@@ -5393,68 +4960,6 @@
         <w:rPr>
           <w:b/>
           <w:bCs/>
-          <w:noProof/>
-        </w:rPr>
-        <w:drawing>
-          <wp:anchor distT="0" distB="0" distL="114300" distR="114300" simplePos="0" relativeHeight="251673600" behindDoc="0" locked="0" layoutInCell="1" allowOverlap="1" wp14:anchorId="7355AD7A" wp14:editId="6F22881D">
-            <wp:simplePos x="0" y="0"/>
-            <wp:positionH relativeFrom="column">
-              <wp:posOffset>-36195</wp:posOffset>
-            </wp:positionH>
-            <wp:positionV relativeFrom="paragraph">
-              <wp:posOffset>314325</wp:posOffset>
-            </wp:positionV>
-            <wp:extent cx="4015740" cy="2247900"/>
-            <wp:effectExtent l="0" t="0" r="3810" b="0"/>
-            <wp:wrapTopAndBottom/>
-            <wp:docPr id="16" name="Imagen 16"/>
-            <wp:cNvGraphicFramePr>
-              <a:graphicFrameLocks xmlns:a="http://schemas.openxmlformats.org/drawingml/2006/main" noChangeAspect="1"/>
-            </wp:cNvGraphicFramePr>
-            <a:graphic xmlns:a="http://schemas.openxmlformats.org/drawingml/2006/main">
-              <a:graphicData uri="http://schemas.openxmlformats.org/drawingml/2006/picture">
-                <pic:pic xmlns:pic="http://schemas.openxmlformats.org/drawingml/2006/picture">
-                  <pic:nvPicPr>
-                    <pic:cNvPr id="1" name=""/>
-                    <pic:cNvPicPr/>
-                  </pic:nvPicPr>
-                  <pic:blipFill>
-                    <a:blip r:embed="rId19">
-                      <a:extLst>
-                        <a:ext uri="{28A0092B-C50C-407E-A947-70E740481C1C}">
-                          <a14:useLocalDpi xmlns:a14="http://schemas.microsoft.com/office/drawing/2010/main" val="0"/>
-                        </a:ext>
-                      </a:extLst>
-                    </a:blip>
-                    <a:stretch>
-                      <a:fillRect/>
-                    </a:stretch>
-                  </pic:blipFill>
-                  <pic:spPr>
-                    <a:xfrm>
-                      <a:off x="0" y="0"/>
-                      <a:ext cx="4015740" cy="2247900"/>
-                    </a:xfrm>
-                    <a:prstGeom prst="rect">
-                      <a:avLst/>
-                    </a:prstGeom>
-                  </pic:spPr>
-                </pic:pic>
-              </a:graphicData>
-            </a:graphic>
-            <wp14:sizeRelH relativeFrom="page">
-              <wp14:pctWidth>0</wp14:pctWidth>
-            </wp14:sizeRelH>
-            <wp14:sizeRelV relativeFrom="page">
-              <wp14:pctHeight>0</wp14:pctHeight>
-            </wp14:sizeRelV>
-          </wp:anchor>
-        </w:drawing>
-      </w:r>
-      <w:r>
-        <w:rPr>
-          <w:b/>
-          <w:bCs/>
         </w:rPr>
         <w:t>Captura de Processing:</w:t>
       </w:r>
@@ -5552,6 +5057,7 @@
           <w:b/>
           <w:bCs/>
         </w:rPr>
+        <w:lastRenderedPageBreak/>
         <w:t xml:space="preserve">Datos de Salida: </w:t>
       </w:r>
     </w:p>
@@ -5934,10 +5440,7 @@
         <w:t>:</w:t>
       </w:r>
       <w:r>
-        <w:t xml:space="preserve"> Para i=22,j=3, evaluar el resultado de</w:t>
-      </w:r>
-      <w:r>
-        <w:t>:</w:t>
+        <w:t xml:space="preserve"> Para i=22,j=3, evaluar el resultado de:</w:t>
       </w:r>
     </w:p>
     <w:p>
@@ -5967,156 +5470,90 @@
           <w:bCs/>
         </w:rPr>
       </w:pPr>
-      <w:r>
-        <w:rPr>
-          <w:b/>
-          <w:bCs/>
-        </w:rPr>
+    </w:p>
+    <w:p>
+      <w:pPr>
+        <w:rPr>
+          <w:b/>
+          <w:bCs/>
+          <w:u w:val="single"/>
+        </w:rPr>
+      </w:pPr>
+      <w:r>
+        <w:rPr>
+          <w:b/>
+          <w:bCs/>
+          <w:u w:val="single"/>
+        </w:rPr>
+        <w:t>Desarrollo del punto</w:t>
+      </w:r>
+    </w:p>
+    <w:p/>
+    <w:p>
+      <w:pPr>
+        <w:rPr>
+          <w:b/>
+          <w:bCs/>
+        </w:rPr>
+      </w:pPr>
+      <w:r>
+        <w:rPr>
+          <w:b/>
+          <w:bCs/>
+        </w:rPr>
+        <w:t>Analisis:</w:t>
+      </w:r>
+    </w:p>
+    <w:p>
+      <w:r>
+        <w:tab/>
+      </w:r>
+      <w:r>
+        <w:t>Descripcion del Problema:</w:t>
+      </w:r>
+      <w:r>
+        <w:t xml:space="preserve"> consultar</w:t>
+      </w:r>
+    </w:p>
+    <w:p>
+      <w:pPr>
+        <w:rPr>
+          <w:b/>
+          <w:bCs/>
+        </w:rPr>
+      </w:pPr>
+      <w:r>
+        <w:rPr>
+          <w:b/>
+          <w:bCs/>
+        </w:rPr>
+        <w:t>Datos de entrada:</w:t>
+      </w:r>
+    </w:p>
+    <w:p>
+      <w:r>
+        <w:tab/>
+        <w:t>i,j: entero</w:t>
+      </w:r>
+    </w:p>
+    <w:p>
+      <w:pPr>
+        <w:rPr>
+          <w:b/>
+          <w:bCs/>
+        </w:rPr>
+      </w:pPr>
+      <w:r>
+        <w:rPr>
+          <w:b/>
+          <w:bCs/>
+        </w:rPr>
+        <w:t xml:space="preserve">Datos de Salida: </w:t>
+      </w:r>
+    </w:p>
+    <w:p>
+      <w:r>
         <w:lastRenderedPageBreak/>
-        <w:drawing>
-          <wp:anchor distT="0" distB="0" distL="114300" distR="114300" simplePos="0" relativeHeight="251674624" behindDoc="0" locked="0" layoutInCell="1" allowOverlap="1" wp14:anchorId="2FEF82E9" wp14:editId="4B2C1414">
-            <wp:simplePos x="0" y="0"/>
-            <wp:positionH relativeFrom="column">
-              <wp:posOffset>520</wp:posOffset>
-            </wp:positionH>
-            <wp:positionV relativeFrom="paragraph">
-              <wp:posOffset>1443</wp:posOffset>
-            </wp:positionV>
-            <wp:extent cx="5400040" cy="2587625"/>
-            <wp:effectExtent l="0" t="0" r="0" b="3175"/>
-            <wp:wrapTopAndBottom/>
-            <wp:docPr id="17" name="Imagen 17"/>
-            <wp:cNvGraphicFramePr>
-              <a:graphicFrameLocks xmlns:a="http://schemas.openxmlformats.org/drawingml/2006/main" noChangeAspect="1"/>
-            </wp:cNvGraphicFramePr>
-            <a:graphic xmlns:a="http://schemas.openxmlformats.org/drawingml/2006/main">
-              <a:graphicData uri="http://schemas.openxmlformats.org/drawingml/2006/picture">
-                <pic:pic xmlns:pic="http://schemas.openxmlformats.org/drawingml/2006/picture">
-                  <pic:nvPicPr>
-                    <pic:cNvPr id="1" name=""/>
-                    <pic:cNvPicPr/>
-                  </pic:nvPicPr>
-                  <pic:blipFill>
-                    <a:blip r:embed="rId20">
-                      <a:extLst>
-                        <a:ext uri="{28A0092B-C50C-407E-A947-70E740481C1C}">
-                          <a14:useLocalDpi xmlns:a14="http://schemas.microsoft.com/office/drawing/2010/main" val="0"/>
-                        </a:ext>
-                      </a:extLst>
-                    </a:blip>
-                    <a:stretch>
-                      <a:fillRect/>
-                    </a:stretch>
-                  </pic:blipFill>
-                  <pic:spPr>
-                    <a:xfrm>
-                      <a:off x="0" y="0"/>
-                      <a:ext cx="5400040" cy="2587625"/>
-                    </a:xfrm>
-                    <a:prstGeom prst="rect">
-                      <a:avLst/>
-                    </a:prstGeom>
-                  </pic:spPr>
-                </pic:pic>
-              </a:graphicData>
-            </a:graphic>
-            <wp14:sizeRelH relativeFrom="page">
-              <wp14:pctWidth>0</wp14:pctWidth>
-            </wp14:sizeRelH>
-            <wp14:sizeRelV relativeFrom="page">
-              <wp14:pctHeight>0</wp14:pctHeight>
-            </wp14:sizeRelV>
-          </wp:anchor>
-        </w:drawing>
-      </w:r>
-    </w:p>
-    <w:p>
-      <w:pPr>
-        <w:rPr>
-          <w:b/>
-          <w:bCs/>
-          <w:u w:val="single"/>
-        </w:rPr>
-      </w:pPr>
-      <w:r>
-        <w:rPr>
-          <w:b/>
-          <w:bCs/>
-          <w:u w:val="single"/>
-        </w:rPr>
-        <w:t>Desarrollo del punto</w:t>
-      </w:r>
-    </w:p>
-    <w:p/>
-    <w:p>
-      <w:pPr>
-        <w:rPr>
-          <w:b/>
-          <w:bCs/>
-        </w:rPr>
-      </w:pPr>
-      <w:r>
-        <w:rPr>
-          <w:b/>
-          <w:bCs/>
-        </w:rPr>
-        <w:t>Analisis:</w:t>
-      </w:r>
-    </w:p>
-    <w:p>
-      <w:r>
-        <w:tab/>
-      </w:r>
-      <w:r>
-        <w:t>Descripcion del Problema:</w:t>
-      </w:r>
-      <w:r>
-        <w:t xml:space="preserve"> consultar</w:t>
-      </w:r>
-    </w:p>
-    <w:p>
-      <w:pPr>
-        <w:rPr>
-          <w:b/>
-          <w:bCs/>
-        </w:rPr>
-      </w:pPr>
-      <w:r>
-        <w:rPr>
-          <w:b/>
-          <w:bCs/>
-        </w:rPr>
-        <w:t>Datos de entrada:</w:t>
-      </w:r>
-    </w:p>
-    <w:p>
-      <w:r>
-        <w:tab/>
-      </w:r>
-      <w:r>
-        <w:t>i,j</w:t>
-      </w:r>
-      <w:r>
-        <w:t>: entero</w:t>
-      </w:r>
-    </w:p>
-    <w:p>
-      <w:pPr>
-        <w:rPr>
-          <w:b/>
-          <w:bCs/>
-        </w:rPr>
-      </w:pPr>
-      <w:r>
-        <w:rPr>
-          <w:b/>
-          <w:bCs/>
-        </w:rPr>
-        <w:t xml:space="preserve">Datos de Salida: </w:t>
-      </w:r>
-    </w:p>
-    <w:p>
-      <w:r>
         <w:tab/>
         <w:t>mensaje: caracter</w:t>
       </w:r>
@@ -6257,13 +5694,7 @@
           </w:p>
           <w:p>
             <w:r>
-              <w:t xml:space="preserve">                 </w:t>
-            </w:r>
-            <w:r>
-              <w:t>i,j</w:t>
-            </w:r>
-            <w:r>
-              <w:t>: entero</w:t>
+              <w:t xml:space="preserve">                 i,j: entero</w:t>
             </w:r>
           </w:p>
         </w:tc>
@@ -6286,10 +5717,7 @@
               <w:t xml:space="preserve"> </w:t>
             </w:r>
             <w:r>
-              <w:t>Ejercicio</w:t>
-            </w:r>
-            <w:r>
-              <w:t>10</w:t>
+              <w:t>Ejercicio10</w:t>
             </w:r>
           </w:p>
           <w:p>
@@ -6324,130 +5752,90 @@
           </w:p>
           <w:p>
             <w:r>
-              <w:t>i</w:t>
-            </w:r>
-            <w:r>
-              <w:t xml:space="preserve"> &lt;- </w:t>
-            </w:r>
-            <w:r>
-              <w:t>22</w:t>
+              <w:t>i &lt;- 22;</w:t>
+            </w:r>
+          </w:p>
+          <w:p>
+            <w:r>
+              <w:t>j &lt;- 3;</w:t>
+            </w:r>
+          </w:p>
+          <w:p>
+            <w:r>
+              <w:rPr>
+                <w:b/>
+                <w:bCs/>
+              </w:rPr>
+              <w:t>Si</w:t>
+            </w:r>
+            <w:r>
+              <w:rPr>
+                <w:b/>
+                <w:bCs/>
+              </w:rPr>
+              <w:t xml:space="preserve"> </w:t>
+            </w:r>
+            <w:r>
+              <w:t>((i&gt;4) || (j&lt;=6)) Entonces</w:t>
+            </w:r>
+          </w:p>
+          <w:p>
+            <w:r>
+              <w:t xml:space="preserve">      Escribir </w:t>
+            </w:r>
+            <w:r>
+              <w:t>"</w:t>
+            </w:r>
+            <w:r>
+              <w:t xml:space="preserve">se cumple </w:t>
+            </w:r>
+            <w:r>
+              <w:t>una de las</w:t>
+            </w:r>
+            <w:r>
+              <w:t xml:space="preserve"> condicion</w:t>
+            </w:r>
+            <w:r>
+              <w:t>es</w:t>
+            </w:r>
+            <w:r>
+              <w:t>"</w:t>
             </w:r>
             <w:r>
               <w:t>;</w:t>
             </w:r>
           </w:p>
           <w:p>
-            <w:r>
-              <w:t>j</w:t>
-            </w:r>
-            <w:r>
-              <w:t xml:space="preserve"> &lt;- </w:t>
-            </w:r>
-            <w:r>
-              <w:t>3</w:t>
-            </w:r>
-            <w:r>
-              <w:t>;</w:t>
-            </w:r>
-          </w:p>
-          <w:p>
-            <w:r>
-              <w:rPr>
-                <w:b/>
-                <w:bCs/>
-              </w:rPr>
-              <w:t>Si</w:t>
-            </w:r>
-            <w:r>
-              <w:rPr>
-                <w:b/>
-                <w:bCs/>
-              </w:rPr>
-              <w:t xml:space="preserve"> </w:t>
-            </w:r>
-            <w:r>
-              <w:t>((</w:t>
-            </w:r>
-            <w:r>
-              <w:t>i&gt;4</w:t>
-            </w:r>
-            <w:r>
-              <w:t xml:space="preserve">) </w:t>
-            </w:r>
-            <w:r>
-              <w:t>||</w:t>
-            </w:r>
-            <w:r>
-              <w:t xml:space="preserve"> (</w:t>
-            </w:r>
-            <w:r>
-              <w:t>j&lt;=6</w:t>
-            </w:r>
-            <w:r>
-              <w:t>)) Entonces</w:t>
-            </w:r>
-          </w:p>
-          <w:p>
-            <w:r>
-              <w:t xml:space="preserve">      Escribir </w:t>
+            <w:pPr>
+              <w:rPr>
+                <w:b/>
+                <w:bCs/>
+              </w:rPr>
+            </w:pPr>
+            <w:r>
+              <w:rPr>
+                <w:b/>
+                <w:bCs/>
+              </w:rPr>
+              <w:t>SiNo</w:t>
+            </w:r>
+          </w:p>
+          <w:p>
+            <w:r>
+              <w:rPr>
+                <w:b/>
+                <w:bCs/>
+              </w:rPr>
+              <w:t xml:space="preserve">       </w:t>
+            </w:r>
+            <w:r>
+              <w:t xml:space="preserve">Escribir </w:t>
             </w:r>
             <w:r>
               <w:t>"</w:t>
             </w:r>
             <w:r>
-              <w:t xml:space="preserve">se cumple </w:t>
-            </w:r>
-            <w:r>
-              <w:t>una de las</w:t>
-            </w:r>
-            <w:r>
-              <w:t xml:space="preserve"> condicion</w:t>
-            </w:r>
-            <w:r>
-              <w:t>es</w:t>
-            </w:r>
-            <w:r>
-              <w:t>"</w:t>
-            </w:r>
-            <w:r>
-              <w:t>;</w:t>
-            </w:r>
-          </w:p>
-          <w:p>
-            <w:pPr>
-              <w:rPr>
-                <w:b/>
-                <w:bCs/>
-              </w:rPr>
-            </w:pPr>
-            <w:r>
-              <w:rPr>
-                <w:b/>
-                <w:bCs/>
-              </w:rPr>
-              <w:t>SiNo</w:t>
-            </w:r>
-          </w:p>
-          <w:p>
-            <w:r>
-              <w:rPr>
-                <w:b/>
-                <w:bCs/>
-              </w:rPr>
-              <w:lastRenderedPageBreak/>
-              <w:t xml:space="preserve">       </w:t>
-            </w:r>
-            <w:r>
-              <w:t xml:space="preserve">Escribir </w:t>
-            </w:r>
-            <w:r>
-              <w:t>"</w:t>
-            </w:r>
-            <w:r>
-              <w:t xml:space="preserve">no </w:t>
-            </w:r>
-            <w:r>
-              <w:t>se cumple ninguna de las condiciones</w:t>
+              <w:t>no se cumple ninguna de las condiciones</w:t>
             </w:r>
             <w:r>
               <w:t>"</w:t>
@@ -6532,34 +5920,18 @@
           <w:b/>
           <w:bCs/>
         </w:rPr>
-        <w:t>1</w:t>
-      </w:r>
-      <w:r>
-        <w:rPr>
-          <w:b/>
-          <w:bCs/>
-        </w:rPr>
-        <w:t>1</w:t>
+        <w:t>11</w:t>
       </w:r>
       <w:r>
         <w:t>:</w:t>
       </w:r>
       <w:r>
-        <w:t xml:space="preserve"> : Para a=34, b=12,c=8, evaluar el resultado de</w:t>
-      </w:r>
-      <w:r>
-        <w:t>:</w:t>
-      </w:r>
-    </w:p>
-    <w:p>
-      <w:r>
-        <w:t>(a+b==c) || (c!=0)</w:t>
-      </w:r>
-      <w:r>
-        <w:t xml:space="preserve"> &amp;&amp; </w:t>
-      </w:r>
-      <w:r>
-        <w:t>(b-c&gt;=19)</w:t>
+        <w:t xml:space="preserve">  Para a=34, b=12,c=8, evaluar el resultado de:</w:t>
+      </w:r>
+    </w:p>
+    <w:p>
+      <w:r>
+        <w:t>(a+b==c) || (c!=0) &amp;&amp; (b-c&gt;=19)</w:t>
       </w:r>
     </w:p>
     <w:p>
@@ -6647,12 +6019,7 @@
     <w:p>
       <w:r>
         <w:tab/>
-      </w:r>
-      <w:r>
-        <w:t>a,b,c</w:t>
-      </w:r>
-      <w:r>
-        <w:t>: entero</w:t>
+        <w:t>a,b,c: entero</w:t>
       </w:r>
     </w:p>
     <w:p>
@@ -6709,6 +6076,7 @@
           <w:b/>
           <w:bCs/>
         </w:rPr>
+        <w:lastRenderedPageBreak/>
         <w:t>Dise</w:t>
       </w:r>
       <w:r>
@@ -6812,13 +6180,7 @@
           </w:p>
           <w:p>
             <w:r>
-              <w:t xml:space="preserve">                 </w:t>
-            </w:r>
-            <w:r>
-              <w:t>a,b,c</w:t>
-            </w:r>
-            <w:r>
-              <w:t>: entero</w:t>
+              <w:t xml:space="preserve">                 a,b,c: entero</w:t>
             </w:r>
           </w:p>
         </w:tc>
@@ -6841,10 +6203,7 @@
               <w:t xml:space="preserve"> </w:t>
             </w:r>
             <w:r>
-              <w:t>Ejercicio1</w:t>
-            </w:r>
-            <w:r>
-              <w:t>1</w:t>
+              <w:t>Ejercicio11</w:t>
             </w:r>
           </w:p>
           <w:p>
@@ -6879,30 +6238,12 @@
           </w:p>
           <w:p>
             <w:r>
-              <w:t>a</w:t>
-            </w:r>
-            <w:r>
-              <w:t xml:space="preserve"> &lt;- </w:t>
-            </w:r>
-            <w:r>
-              <w:t>34</w:t>
-            </w:r>
-            <w:r>
-              <w:t>;</w:t>
-            </w:r>
-          </w:p>
-          <w:p>
-            <w:r>
-              <w:t>b</w:t>
-            </w:r>
-            <w:r>
-              <w:t xml:space="preserve"> &lt;- </w:t>
-            </w:r>
-            <w:r>
-              <w:t>12</w:t>
-            </w:r>
-            <w:r>
-              <w:t>;</w:t>
+              <w:t>a &lt;- 34;</w:t>
+            </w:r>
+          </w:p>
+          <w:p>
+            <w:r>
+              <w:t>b &lt;- 12;</w:t>
             </w:r>
           </w:p>
           <w:p>
@@ -6926,25 +6267,7 @@
               <w:t xml:space="preserve"> </w:t>
             </w:r>
             <w:r>
-              <w:t>((</w:t>
-            </w:r>
-            <w:r>
-              <w:t>a+b==c</w:t>
-            </w:r>
-            <w:r>
-              <w:t>) || (</w:t>
-            </w:r>
-            <w:r>
-              <w:t>c!=0</w:t>
-            </w:r>
-            <w:r>
-              <w:t>)</w:t>
-            </w:r>
-            <w:r>
-              <w:t xml:space="preserve"> &amp;&amp; (b-c&gt;=19)</w:t>
-            </w:r>
-            <w:r>
-              <w:t>) Entonces</w:t>
+              <w:t>((a+b==c) || (c!=0) &amp;&amp; (b-c&gt;=19)) Entonces</w:t>
             </w:r>
           </w:p>
           <w:p>
@@ -6955,22 +6278,7 @@
               <w:t>"</w:t>
             </w:r>
             <w:r>
-              <w:t>se cumple</w:t>
-            </w:r>
-            <w:r>
-              <w:t xml:space="preserve"> una de</w:t>
-            </w:r>
-            <w:r>
-              <w:t xml:space="preserve"> la</w:t>
-            </w:r>
-            <w:r>
-              <w:t>s</w:t>
-            </w:r>
-            <w:r>
-              <w:t xml:space="preserve"> condicion</w:t>
-            </w:r>
-            <w:r>
-              <w:t>es</w:t>
+              <w:t>se cumple una de las condiciones</w:t>
             </w:r>
             <w:r>
               <w:t>"</w:t>
@@ -7082,6 +6390,899 @@
       </w:pPr>
     </w:p>
     <w:p>
+      <w:r>
+        <w:rPr>
+          <w:b/>
+          <w:bCs/>
+        </w:rPr>
+        <w:t xml:space="preserve">Punto </w:t>
+      </w:r>
+      <w:r>
+        <w:rPr>
+          <w:b/>
+          <w:bCs/>
+        </w:rPr>
+        <w:t>1</w:t>
+      </w:r>
+      <w:r>
+        <w:rPr>
+          <w:b/>
+          <w:bCs/>
+        </w:rPr>
+        <w:t>2</w:t>
+      </w:r>
+      <w:r>
+        <w:t>:</w:t>
+      </w:r>
+      <w:r>
+        <w:t xml:space="preserve">  Un problema sencillo. Deberá pedir por teclado al usuario un nombre y posteriormente realizará la presentación en pantalla de un saludo con el nombre indicado.</w:t>
+      </w:r>
+    </w:p>
+    <w:p>
+      <w:pPr>
+        <w:rPr>
+          <w:b/>
+          <w:bCs/>
+        </w:rPr>
+      </w:pPr>
+      <w:r>
+        <w:rPr>
+          <w:b/>
+          <w:bCs/>
+        </w:rPr>
+        <w:t>Captura de Processing:</w:t>
+      </w:r>
+    </w:p>
+    <w:p>
+      <w:pPr>
+        <w:rPr>
+          <w:b/>
+          <w:bCs/>
+        </w:rPr>
+      </w:pPr>
+    </w:p>
+    <w:p>
+      <w:pPr>
+        <w:rPr>
+          <w:b/>
+          <w:bCs/>
+          <w:u w:val="single"/>
+        </w:rPr>
+      </w:pPr>
+      <w:r>
+        <w:rPr>
+          <w:b/>
+          <w:bCs/>
+          <w:u w:val="single"/>
+        </w:rPr>
+        <w:t>Desarrollo del punto</w:t>
+      </w:r>
+    </w:p>
+    <w:p/>
+    <w:p>
+      <w:pPr>
+        <w:rPr>
+          <w:b/>
+          <w:bCs/>
+        </w:rPr>
+      </w:pPr>
+      <w:r>
+        <w:rPr>
+          <w:b/>
+          <w:bCs/>
+        </w:rPr>
+        <w:t>Analisis:</w:t>
+      </w:r>
+    </w:p>
+    <w:p>
+      <w:r>
+        <w:tab/>
+      </w:r>
+      <w:r>
+        <w:t>Descripcion del Problema:</w:t>
+      </w:r>
+      <w:r>
+        <w:t xml:space="preserve"> </w:t>
+      </w:r>
+      <w:r>
+        <w:t>realizar un saludo con nombre de usuario</w:t>
+      </w:r>
+    </w:p>
+    <w:p>
+      <w:pPr>
+        <w:rPr>
+          <w:b/>
+          <w:bCs/>
+        </w:rPr>
+      </w:pPr>
+      <w:r>
+        <w:rPr>
+          <w:b/>
+          <w:bCs/>
+        </w:rPr>
+        <w:t>Datos de entrada:</w:t>
+      </w:r>
+    </w:p>
+    <w:p>
+      <w:r>
+        <w:tab/>
+      </w:r>
+      <w:r>
+        <w:t>nombre: carácter</w:t>
+      </w:r>
+    </w:p>
+    <w:p>
+      <w:r>
+        <w:tab/>
+        <w:t>texto:caracter</w:t>
+      </w:r>
+    </w:p>
+    <w:p>
+      <w:pPr>
+        <w:rPr>
+          <w:b/>
+          <w:bCs/>
+        </w:rPr>
+      </w:pPr>
+      <w:r>
+        <w:rPr>
+          <w:b/>
+          <w:bCs/>
+        </w:rPr>
+        <w:t xml:space="preserve">Datos de Salida: </w:t>
+      </w:r>
+    </w:p>
+    <w:p>
+      <w:r>
+        <w:tab/>
+      </w:r>
+      <w:r>
+        <w:t>saludo</w:t>
+      </w:r>
+      <w:r>
+        <w:t>: caracter</w:t>
+      </w:r>
+    </w:p>
+    <w:p>
+      <w:pPr>
+        <w:rPr>
+          <w:b/>
+          <w:bCs/>
+        </w:rPr>
+      </w:pPr>
+      <w:r>
+        <w:rPr>
+          <w:b/>
+          <w:bCs/>
+        </w:rPr>
+        <w:t xml:space="preserve">Proceso: </w:t>
+      </w:r>
+    </w:p>
+    <w:p>
+      <w:r>
+        <w:tab/>
+      </w:r>
+      <w:r>
+        <w:t>Pedir por teclado nombre y realizar saludo</w:t>
+      </w:r>
+    </w:p>
+    <w:p>
+      <w:pPr>
+        <w:rPr>
+          <w:b/>
+          <w:bCs/>
+        </w:rPr>
+      </w:pPr>
+      <w:r>
+        <w:rPr>
+          <w:b/>
+          <w:bCs/>
+        </w:rPr>
+        <w:t>Dise</w:t>
+      </w:r>
+      <w:r>
+        <w:rPr>
+          <w:b/>
+          <w:bCs/>
+          <w:lang w:val="es-ES"/>
+        </w:rPr>
+        <w:t>ño</w:t>
+      </w:r>
+      <w:r>
+        <w:rPr>
+          <w:b/>
+          <w:bCs/>
+        </w:rPr>
+        <w:t>:</w:t>
+      </w:r>
+      <w:r>
+        <w:rPr>
+          <w:b/>
+          <w:bCs/>
+        </w:rPr>
+        <w:tab/>
+      </w:r>
+    </w:p>
+    <w:p>
+      <w:r>
+        <w:tab/>
+      </w:r>
+    </w:p>
+    <w:tbl>
+      <w:tblPr>
+        <w:tblStyle w:val="Tablaconcuadrcula"/>
+        <w:tblW w:w="8363" w:type="dxa"/>
+        <w:tblInd w:w="704" w:type="dxa"/>
+        <w:tblLook w:val="04A0" w:firstRow="1" w:lastRow="0" w:firstColumn="1" w:lastColumn="0" w:noHBand="0" w:noVBand="1"/>
+      </w:tblPr>
+      <w:tblGrid>
+        <w:gridCol w:w="8363"/>
+      </w:tblGrid>
+      <w:tr>
+        <w:tc>
+          <w:tcPr>
+            <w:tcW w:w="8363" w:type="dxa"/>
+          </w:tcPr>
+          <w:p>
+            <w:pPr>
+              <w:rPr>
+                <w:b/>
+                <w:bCs/>
+                <w:u w:val="single"/>
+                <w:lang w:val="en-US"/>
+              </w:rPr>
+            </w:pPr>
+            <w:r>
+              <w:rPr>
+                <w:b/>
+                <w:bCs/>
+                <w:u w:val="single"/>
+                <w:lang w:val="en-US"/>
+              </w:rPr>
+              <w:lastRenderedPageBreak/>
+              <w:t>Entidad:</w:t>
+            </w:r>
+          </w:p>
+          <w:p>
+            <w:pPr>
+              <w:rPr>
+                <w:lang w:val="en-US"/>
+              </w:rPr>
+            </w:pPr>
+            <w:r>
+              <w:rPr>
+                <w:lang w:val="en-US"/>
+              </w:rPr>
+              <w:t xml:space="preserve">                 Lienzo</w:t>
+            </w:r>
+          </w:p>
+        </w:tc>
+      </w:tr>
+      <w:tr>
+        <w:tc>
+          <w:tcPr>
+            <w:tcW w:w="8363" w:type="dxa"/>
+          </w:tcPr>
+          <w:p>
+            <w:pPr>
+              <w:rPr>
+                <w:b/>
+                <w:bCs/>
+                <w:u w:val="single"/>
+              </w:rPr>
+            </w:pPr>
+            <w:r>
+              <w:rPr>
+                <w:b/>
+                <w:bCs/>
+                <w:u w:val="single"/>
+              </w:rPr>
+              <w:t>Variables:</w:t>
+            </w:r>
+          </w:p>
+          <w:p>
+            <w:r>
+              <w:t xml:space="preserve">                 </w:t>
+            </w:r>
+            <w:r>
+              <w:t>nombre,texto</w:t>
+            </w:r>
+            <w:r>
+              <w:t>,saludo</w:t>
+            </w:r>
+            <w:r>
+              <w:t>: carácter;</w:t>
+            </w:r>
+          </w:p>
+        </w:tc>
+      </w:tr>
+      <w:tr>
+        <w:tc>
+          <w:tcPr>
+            <w:tcW w:w="8363" w:type="dxa"/>
+          </w:tcPr>
+          <w:p>
+            <w:r>
+              <w:rPr>
+                <w:b/>
+                <w:bCs/>
+                <w:u w:val="single"/>
+              </w:rPr>
+              <w:t>Nombre Algoritmo:</w:t>
+            </w:r>
+            <w:r>
+              <w:t xml:space="preserve"> </w:t>
+            </w:r>
+            <w:r>
+              <w:t>Ejercicio1</w:t>
+            </w:r>
+            <w:r>
+              <w:t>2</w:t>
+            </w:r>
+          </w:p>
+          <w:p>
+            <w:pPr>
+              <w:rPr>
+                <w:b/>
+                <w:bCs/>
+              </w:rPr>
+            </w:pPr>
+            <w:r>
+              <w:rPr>
+                <w:b/>
+                <w:bCs/>
+              </w:rPr>
+              <w:t xml:space="preserve">   Algoritmo:  </w:t>
+            </w:r>
+          </w:p>
+          <w:p>
+            <w:pPr>
+              <w:rPr>
+                <w:b/>
+                <w:bCs/>
+              </w:rPr>
+            </w:pPr>
+            <w:r>
+              <w:rPr>
+                <w:b/>
+                <w:bCs/>
+              </w:rPr>
+              <w:t>Inicio</w:t>
+            </w:r>
+          </w:p>
+          <w:p>
+            <w:r>
+              <w:t>texto &lt;- “Ingrese su nombre”;</w:t>
+            </w:r>
+          </w:p>
+          <w:p>
+            <w:r>
+              <w:t>escribir texto;</w:t>
+            </w:r>
+          </w:p>
+          <w:p>
+            <w:r>
+              <w:t>leer nombre;</w:t>
+            </w:r>
+          </w:p>
+          <w:p>
+            <w:r>
+              <w:t>escribir saludo,nombre;</w:t>
+            </w:r>
+          </w:p>
+          <w:p>
+            <w:pPr>
+              <w:rPr>
+                <w:b/>
+                <w:bCs/>
+              </w:rPr>
+            </w:pPr>
+            <w:r>
+              <w:rPr>
+                <w:b/>
+                <w:bCs/>
+              </w:rPr>
+              <w:t>Fin</w:t>
+            </w:r>
+            <w:r>
+              <w:rPr>
+                <w:b/>
+                <w:bCs/>
+              </w:rPr>
+              <w:t xml:space="preserve">                </w:t>
+            </w:r>
+          </w:p>
+        </w:tc>
+      </w:tr>
+      <w:tr>
+        <w:tc>
+          <w:tcPr>
+            <w:tcW w:w="8363" w:type="dxa"/>
+          </w:tcPr>
+          <w:p>
+            <w:pPr>
+              <w:rPr>
+                <w:b/>
+                <w:bCs/>
+                <w:u w:val="single"/>
+              </w:rPr>
+            </w:pPr>
+          </w:p>
+        </w:tc>
+      </w:tr>
+    </w:tbl>
+    <w:p>
+      <w:pPr>
+        <w:tabs>
+          <w:tab w:val="left" w:pos="2028"/>
+        </w:tabs>
+      </w:pPr>
+    </w:p>
+    <w:p>
+      <w:r>
+        <w:rPr>
+          <w:b/>
+          <w:bCs/>
+        </w:rPr>
+        <w:t xml:space="preserve">Punto </w:t>
+      </w:r>
+      <w:r>
+        <w:rPr>
+          <w:b/>
+          <w:bCs/>
+        </w:rPr>
+        <w:t>1</w:t>
+      </w:r>
+      <w:r>
+        <w:rPr>
+          <w:b/>
+          <w:bCs/>
+        </w:rPr>
+        <w:t>3</w:t>
+      </w:r>
+      <w:r>
+        <w:t xml:space="preserve">: </w:t>
+      </w:r>
+      <w:r>
+        <w:t>Será común resolver problemas utilizando variables. Calcule el perímetro y área de un rectángulo dada su base y su altura.</w:t>
+      </w:r>
+    </w:p>
+    <w:p>
+      <w:pPr>
+        <w:rPr>
+          <w:b/>
+          <w:bCs/>
+        </w:rPr>
+      </w:pPr>
+      <w:r>
+        <w:rPr>
+          <w:b/>
+          <w:bCs/>
+        </w:rPr>
+        <w:t>Captura de Processing:</w:t>
+      </w:r>
+    </w:p>
+    <w:p>
+      <w:pPr>
+        <w:rPr>
+          <w:b/>
+          <w:bCs/>
+        </w:rPr>
+      </w:pPr>
+    </w:p>
+    <w:p>
+      <w:pPr>
+        <w:rPr>
+          <w:b/>
+          <w:bCs/>
+          <w:u w:val="single"/>
+        </w:rPr>
+      </w:pPr>
+      <w:r>
+        <w:rPr>
+          <w:b/>
+          <w:bCs/>
+          <w:u w:val="single"/>
+        </w:rPr>
+        <w:t>Desarrollo del punto</w:t>
+      </w:r>
+    </w:p>
+    <w:p/>
+    <w:p>
+      <w:pPr>
+        <w:rPr>
+          <w:b/>
+          <w:bCs/>
+        </w:rPr>
+      </w:pPr>
+      <w:r>
+        <w:rPr>
+          <w:b/>
+          <w:bCs/>
+        </w:rPr>
+        <w:t>Analisis:</w:t>
+      </w:r>
+    </w:p>
+    <w:p>
+      <w:r>
+        <w:tab/>
+      </w:r>
+      <w:r>
+        <w:t>Descripcion del Problema:</w:t>
+      </w:r>
+      <w:r>
+        <w:t xml:space="preserve"> realizar </w:t>
+      </w:r>
+      <w:r>
+        <w:t>calculo de área y perímetro de un rectangulo</w:t>
+      </w:r>
+    </w:p>
+    <w:p>
+      <w:pPr>
+        <w:rPr>
+          <w:b/>
+          <w:bCs/>
+        </w:rPr>
+      </w:pPr>
+      <w:r>
+        <w:rPr>
+          <w:b/>
+          <w:bCs/>
+        </w:rPr>
+        <w:t>Datos de entrada:</w:t>
+      </w:r>
+    </w:p>
+    <w:p>
+      <w:r>
+        <w:tab/>
+      </w:r>
+      <w:r>
+        <w:t>base,altura : entero</w:t>
+      </w:r>
+    </w:p>
+    <w:p>
+      <w:pPr>
+        <w:rPr>
+          <w:b/>
+          <w:bCs/>
+        </w:rPr>
+      </w:pPr>
+      <w:r>
+        <w:rPr>
+          <w:b/>
+          <w:bCs/>
+        </w:rPr>
+        <w:t xml:space="preserve">Datos de Salida: </w:t>
+      </w:r>
+    </w:p>
+    <w:p>
+      <w:r>
+        <w:tab/>
+      </w:r>
+      <w:r>
+        <w:t>perímetro,área : entero</w:t>
+      </w:r>
+    </w:p>
+    <w:p>
+      <w:pPr>
+        <w:rPr>
+          <w:b/>
+          <w:bCs/>
+        </w:rPr>
+      </w:pPr>
+      <w:r>
+        <w:rPr>
+          <w:b/>
+          <w:bCs/>
+        </w:rPr>
+        <w:t xml:space="preserve">Proceso: </w:t>
+      </w:r>
+    </w:p>
+    <w:p>
+      <w:r>
+        <w:tab/>
+      </w:r>
+      <w:r>
+        <w:t>Calcular área y perímetro del rectangulo</w:t>
+      </w:r>
+    </w:p>
+    <w:p>
+      <w:pPr>
+        <w:rPr>
+          <w:b/>
+          <w:bCs/>
+        </w:rPr>
+      </w:pPr>
+      <w:r>
+        <w:rPr>
+          <w:b/>
+          <w:bCs/>
+        </w:rPr>
+        <w:t>Dise</w:t>
+      </w:r>
+      <w:r>
+        <w:rPr>
+          <w:b/>
+          <w:bCs/>
+          <w:lang w:val="es-ES"/>
+        </w:rPr>
+        <w:t>ño</w:t>
+      </w:r>
+      <w:r>
+        <w:rPr>
+          <w:b/>
+          <w:bCs/>
+        </w:rPr>
+        <w:t>:</w:t>
+      </w:r>
+      <w:r>
+        <w:rPr>
+          <w:b/>
+          <w:bCs/>
+        </w:rPr>
+        <w:tab/>
+      </w:r>
+    </w:p>
+    <w:p>
+      <w:r>
+        <w:tab/>
+      </w:r>
+    </w:p>
+    <w:tbl>
+      <w:tblPr>
+        <w:tblStyle w:val="Tablaconcuadrcula"/>
+        <w:tblW w:w="8363" w:type="dxa"/>
+        <w:tblInd w:w="704" w:type="dxa"/>
+        <w:tblLook w:val="04A0" w:firstRow="1" w:lastRow="0" w:firstColumn="1" w:lastColumn="0" w:noHBand="0" w:noVBand="1"/>
+      </w:tblPr>
+      <w:tblGrid>
+        <w:gridCol w:w="8363"/>
+      </w:tblGrid>
+      <w:tr>
+        <w:tc>
+          <w:tcPr>
+            <w:tcW w:w="8363" w:type="dxa"/>
+          </w:tcPr>
+          <w:p>
+            <w:pPr>
+              <w:rPr>
+                <w:b/>
+                <w:bCs/>
+                <w:u w:val="single"/>
+                <w:lang w:val="en-US"/>
+              </w:rPr>
+            </w:pPr>
+            <w:r>
+              <w:rPr>
+                <w:b/>
+                <w:bCs/>
+                <w:u w:val="single"/>
+                <w:lang w:val="en-US"/>
+              </w:rPr>
+              <w:t>Entidad:</w:t>
+            </w:r>
+          </w:p>
+          <w:p>
+            <w:pPr>
+              <w:rPr>
+                <w:lang w:val="en-US"/>
+              </w:rPr>
+            </w:pPr>
+            <w:r>
+              <w:rPr>
+                <w:lang w:val="en-US"/>
+              </w:rPr>
+              <w:t xml:space="preserve">                 Lienzo</w:t>
+            </w:r>
+          </w:p>
+        </w:tc>
+      </w:tr>
+      <w:tr>
+        <w:tc>
+          <w:tcPr>
+            <w:tcW w:w="8363" w:type="dxa"/>
+          </w:tcPr>
+          <w:p>
+            <w:pPr>
+              <w:rPr>
+                <w:b/>
+                <w:bCs/>
+                <w:u w:val="single"/>
+              </w:rPr>
+            </w:pPr>
+            <w:r>
+              <w:rPr>
+                <w:b/>
+                <w:bCs/>
+                <w:u w:val="single"/>
+              </w:rPr>
+              <w:t>Variables:</w:t>
+            </w:r>
+          </w:p>
+          <w:p>
+            <w:r>
+              <w:t xml:space="preserve">                 </w:t>
+            </w:r>
+            <w:r>
+              <w:t>base,altura: entero;</w:t>
+            </w:r>
+          </w:p>
+          <w:p>
+            <w:r>
+              <w:t xml:space="preserve">                  perímetro,área: entero </w:t>
+            </w:r>
+          </w:p>
+        </w:tc>
+      </w:tr>
+      <w:tr>
+        <w:tc>
+          <w:tcPr>
+            <w:tcW w:w="8363" w:type="dxa"/>
+          </w:tcPr>
+          <w:p>
+            <w:r>
+              <w:rPr>
+                <w:b/>
+                <w:bCs/>
+                <w:u w:val="single"/>
+              </w:rPr>
+              <w:t>Nombre Algoritmo:</w:t>
+            </w:r>
+            <w:r>
+              <w:t xml:space="preserve"> </w:t>
+            </w:r>
+            <w:r>
+              <w:t>Ejercicio12</w:t>
+            </w:r>
+          </w:p>
+          <w:p>
+            <w:pPr>
+              <w:rPr>
+                <w:b/>
+                <w:bCs/>
+              </w:rPr>
+            </w:pPr>
+            <w:r>
+              <w:rPr>
+                <w:b/>
+                <w:bCs/>
+              </w:rPr>
+              <w:t xml:space="preserve">   Algoritmo:  </w:t>
+            </w:r>
+          </w:p>
+          <w:p>
+            <w:pPr>
+              <w:rPr>
+                <w:b/>
+                <w:bCs/>
+              </w:rPr>
+            </w:pPr>
+            <w:r>
+              <w:rPr>
+                <w:b/>
+                <w:bCs/>
+              </w:rPr>
+              <w:t>Inicio</w:t>
+            </w:r>
+          </w:p>
+          <w:p>
+            <w:r>
+              <w:lastRenderedPageBreak/>
+              <w:t>base &lt;- 10;</w:t>
+            </w:r>
+          </w:p>
+          <w:p>
+            <w:r>
+              <w:t>altura &lt;-20;</w:t>
+            </w:r>
+          </w:p>
+          <w:p>
+            <w:r>
+              <w:t>área &lt;- (base*altura);</w:t>
+            </w:r>
+          </w:p>
+          <w:p>
+            <w:pPr>
+              <w:rPr>
+                <w:rFonts w:eastAsiaTheme="minorEastAsia"/>
+              </w:rPr>
+            </w:pPr>
+            <w:r>
+              <w:rPr>
+                <w:rFonts w:eastAsiaTheme="minorEastAsia"/>
+              </w:rPr>
+              <w:t xml:space="preserve">perímetro &lt;- </w:t>
+            </w:r>
+            <w:r>
+              <w:rPr>
+                <w:rFonts w:eastAsiaTheme="minorEastAsia"/>
+              </w:rPr>
+              <w:t>2*base + 2*altura</w:t>
+            </w:r>
+            <w:r>
+              <w:rPr>
+                <w:rFonts w:eastAsiaTheme="minorEastAsia"/>
+              </w:rPr>
+              <w:t>;</w:t>
+            </w:r>
+          </w:p>
+          <w:p>
+            <w:pPr>
+              <w:rPr>
+                <w:rFonts w:eastAsiaTheme="minorEastAsia"/>
+              </w:rPr>
+            </w:pPr>
+            <w:r>
+              <w:rPr>
+                <w:rFonts w:eastAsiaTheme="minorEastAsia"/>
+              </w:rPr>
+              <w:t>escribir “El área es: “,área;</w:t>
+            </w:r>
+          </w:p>
+          <w:p>
+            <w:r>
+              <w:rPr>
+                <w:rFonts w:eastAsiaTheme="minorEastAsia"/>
+              </w:rPr>
+              <w:t>escribir “El perímetro es: “,perímetro;</w:t>
+            </w:r>
+          </w:p>
+          <w:p>
+            <w:pPr>
+              <w:rPr>
+                <w:b/>
+                <w:bCs/>
+              </w:rPr>
+            </w:pPr>
+            <w:r>
+              <w:rPr>
+                <w:b/>
+                <w:bCs/>
+              </w:rPr>
+              <w:t>Fin</w:t>
+            </w:r>
+            <w:r>
+              <w:rPr>
+                <w:b/>
+                <w:bCs/>
+              </w:rPr>
+              <w:t xml:space="preserve">                </w:t>
+            </w:r>
+          </w:p>
+        </w:tc>
+      </w:tr>
+      <w:tr>
+        <w:tc>
+          <w:tcPr>
+            <w:tcW w:w="8363" w:type="dxa"/>
+          </w:tcPr>
+          <w:p>
+            <w:pPr>
+              <w:rPr>
+                <w:b/>
+                <w:bCs/>
+                <w:u w:val="single"/>
+              </w:rPr>
+            </w:pPr>
+          </w:p>
+        </w:tc>
+      </w:tr>
+    </w:tbl>
+    <w:p>
+      <w:pPr>
+        <w:tabs>
+          <w:tab w:val="left" w:pos="2028"/>
+        </w:tabs>
+      </w:pPr>
+    </w:p>
+    <w:p>
+      <w:pPr>
+        <w:tabs>
+          <w:tab w:val="left" w:pos="2028"/>
+        </w:tabs>
+      </w:pPr>
+    </w:p>
+    <w:p>
       <w:pPr>
         <w:tabs>
           <w:tab w:val="left" w:pos="2028"/>
@@ -7122,7 +7323,7 @@
           <w:tab w:val="left" w:pos="2028"/>
         </w:tabs>
         <w:sectPr>
-          <w:headerReference w:type="first" r:id="rId21"/>
+          <w:headerReference w:type="first" r:id="rId12"/>
           <w:pgSz w:w="11906" w:h="16838"/>
           <w:pgMar w:top="1417" w:right="1701" w:bottom="1417" w:left="1701" w:header="708" w:footer="708" w:gutter="0"/>
           <w:pgBorders w:display="notFirstPage">
@@ -7424,7 +7625,7 @@
               <v:shape id="_x0000_i1026" type="#_x0000_t75" style="width:78.15pt;height:44.85pt" o:ole="">
                 <v:imagedata r:id="rId2" o:title=""/>
               </v:shape>
-              <o:OLEObject Type="Embed" ProgID="PBrush" ShapeID="_x0000_i1026" DrawAspect="Content" ObjectID="_1774708057" r:id="rId3"/>
+              <o:OLEObject Type="Embed" ProgID="PBrush" ShapeID="_x0000_i1026" DrawAspect="Content" ObjectID="_1774713840" r:id="rId3"/>
             </w:object>
           </w:r>
         </w:p>
@@ -7642,7 +7843,7 @@
               <v:shape id="_x0000_i1027" type="#_x0000_t75" style="width:78.15pt;height:44.85pt">
                 <v:imagedata r:id="rId2" o:title=""/>
               </v:shape>
-              <o:OLEObject Type="Embed" ProgID="PBrush" ShapeID="_x0000_i1027" DrawAspect="Content" ObjectID="_1774708058" r:id="rId3"/>
+              <o:OLEObject Type="Embed" ProgID="PBrush" ShapeID="_x0000_i1027" DrawAspect="Content" ObjectID="_1774713841" r:id="rId3"/>
             </w:object>
           </w:r>
         </w:p>

</xml_diff>

<commit_message>
Subida del ejercicio14 y word
Realice el ejercicio 14 tanto en processing como en word
</commit_message>
<xml_diff>
--- a/TP01_Mamani_Fernando/Archivo word de los Ejercicios.docx
+++ b/TP01_Mamani_Fernando/Archivo word de los Ejercicios.docx
@@ -206,7 +206,7 @@
                 <v:shape id="_x0000_i1025" type="#_x0000_t75" style="width:78.15pt;height:44.85pt" o:ole="">
                   <v:imagedata r:id="rId9" o:title=""/>
                 </v:shape>
-                <o:OLEObject Type="Embed" ProgID="PBrush" ShapeID="_x0000_i1025" DrawAspect="Content" ObjectID="_1774713839" r:id="rId10"/>
+                <o:OLEObject Type="Embed" ProgID="PBrush" ShapeID="_x0000_i1025" DrawAspect="Content" ObjectID="_1774720331" r:id="rId10"/>
               </w:object>
             </w:r>
           </w:p>
@@ -753,6 +753,7 @@
                                 </w14:textOutline>
                               </w:rPr>
                             </w:pPr>
+                            <w:proofErr w:type="spellStart"/>
                             <w:r>
                               <w:rPr>
                                 <w:color w:val="000000" w:themeColor="text1"/>
@@ -771,6 +772,7 @@
                               </w:rPr>
                               <w:t>Mamani,Fernando</w:t>
                             </w:r>
+                            <w:proofErr w:type="spellEnd"/>
                             <w:r>
                               <w:rPr>
                                 <w:color w:val="000000" w:themeColor="text1"/>
@@ -940,6 +942,7 @@
                           </w14:textOutline>
                         </w:rPr>
                       </w:pPr>
+                      <w:proofErr w:type="spellStart"/>
                       <w:r>
                         <w:rPr>
                           <w:color w:val="000000" w:themeColor="text1"/>
@@ -958,6 +961,7 @@
                         </w:rPr>
                         <w:t>Mamani,Fernando</w:t>
                       </w:r>
+                      <w:proofErr w:type="spellEnd"/>
                       <w:r>
                         <w:rPr>
                           <w:color w:val="000000" w:themeColor="text1"/>
@@ -1280,20 +1284,34 @@
           <w:bCs/>
         </w:rPr>
       </w:pPr>
-      <w:r>
-        <w:rPr>
-          <w:b/>
-          <w:bCs/>
-        </w:rPr>
-        <w:t>Analisis:</w:t>
+      <w:proofErr w:type="spellStart"/>
+      <w:r>
+        <w:rPr>
+          <w:b/>
+          <w:bCs/>
+        </w:rPr>
+        <w:t>Analisis</w:t>
+      </w:r>
+      <w:proofErr w:type="spellEnd"/>
+      <w:r>
+        <w:rPr>
+          <w:b/>
+          <w:bCs/>
+        </w:rPr>
+        <w:t>:</w:t>
       </w:r>
     </w:p>
     <w:p>
       <w:r>
         <w:tab/>
       </w:r>
-      <w:r>
-        <w:t xml:space="preserve">Descripcion del Problema: </w:t>
+      <w:proofErr w:type="spellStart"/>
+      <w:r>
+        <w:t>Descripcion</w:t>
+      </w:r>
+      <w:proofErr w:type="spellEnd"/>
+      <w:r>
+        <w:t xml:space="preserve"> del Problema: </w:t>
       </w:r>
       <w:r>
         <w:t>Obtener el resultado de la expresión.</w:t>
@@ -1350,8 +1368,13 @@
         <w:t>r</w:t>
       </w:r>
       <w:r>
-        <w:t>esultado: float</w:t>
-      </w:r>
+        <w:t xml:space="preserve">esultado: </w:t>
+      </w:r>
+      <w:proofErr w:type="spellStart"/>
+      <w:r>
+        <w:t>float</w:t>
+      </w:r>
+      <w:proofErr w:type="spellEnd"/>
     </w:p>
     <w:p>
       <w:pPr>
@@ -1373,8 +1396,13 @@
         <w:tab/>
       </w:r>
       <w:r>
-        <w:t>Realizar los calculos</w:t>
-      </w:r>
+        <w:t xml:space="preserve">Realizar los </w:t>
+      </w:r>
+      <w:proofErr w:type="spellStart"/>
+      <w:r>
+        <w:t>calculos</w:t>
+      </w:r>
+      <w:proofErr w:type="spellEnd"/>
     </w:p>
     <w:p>
       <w:pPr>
@@ -1384,6 +1412,7 @@
           <w:lang w:val="en-US"/>
         </w:rPr>
       </w:pPr>
+      <w:proofErr w:type="spellStart"/>
       <w:r>
         <w:rPr>
           <w:b/>
@@ -1399,6 +1428,7 @@
         </w:rPr>
         <w:t>ño</w:t>
       </w:r>
+      <w:proofErr w:type="spellEnd"/>
       <w:r>
         <w:rPr>
           <w:b/>
@@ -1453,6 +1483,7 @@
                 <w:lang w:val="en-US"/>
               </w:rPr>
             </w:pPr>
+            <w:proofErr w:type="spellStart"/>
             <w:r>
               <w:rPr>
                 <w:b/>
@@ -1460,21 +1491,39 @@
                 <w:u w:val="single"/>
                 <w:lang w:val="en-US"/>
               </w:rPr>
-              <w:t>Entidad:</w:t>
-            </w:r>
-          </w:p>
-          <w:p>
-            <w:pPr>
-              <w:rPr>
+              <w:t>Entidad</w:t>
+            </w:r>
+            <w:proofErr w:type="spellEnd"/>
+            <w:r>
+              <w:rPr>
+                <w:b/>
+                <w:bCs/>
+                <w:u w:val="single"/>
                 <w:lang w:val="en-US"/>
               </w:rPr>
-            </w:pPr>
-            <w:r>
+              <w:t>:</w:t>
+            </w:r>
+          </w:p>
+          <w:p>
+            <w:pPr>
               <w:rPr>
                 <w:lang w:val="en-US"/>
               </w:rPr>
-              <w:t xml:space="preserve">                 Lienzo</w:t>
-            </w:r>
+            </w:pPr>
+            <w:r>
+              <w:rPr>
+                <w:lang w:val="en-US"/>
+              </w:rPr>
+              <w:t xml:space="preserve">                 </w:t>
+            </w:r>
+            <w:proofErr w:type="spellStart"/>
+            <w:r>
+              <w:rPr>
+                <w:lang w:val="en-US"/>
+              </w:rPr>
+              <w:t>Lienzo</w:t>
+            </w:r>
+            <w:proofErr w:type="spellEnd"/>
           </w:p>
         </w:tc>
       </w:tr>
@@ -1510,8 +1559,13 @@
           </w:p>
           <w:p>
             <w:r>
-              <w:t xml:space="preserve">                 resultado: float</w:t>
-            </w:r>
+              <w:t xml:space="preserve">                 resultado: </w:t>
+            </w:r>
+            <w:proofErr w:type="spellStart"/>
+            <w:r>
+              <w:t>float</w:t>
+            </w:r>
+            <w:proofErr w:type="spellEnd"/>
           </w:p>
         </w:tc>
       </w:tr>
@@ -1784,20 +1838,34 @@
           <w:bCs/>
         </w:rPr>
       </w:pPr>
-      <w:r>
-        <w:rPr>
-          <w:b/>
-          <w:bCs/>
-        </w:rPr>
-        <w:t>Analisis:</w:t>
+      <w:proofErr w:type="spellStart"/>
+      <w:r>
+        <w:rPr>
+          <w:b/>
+          <w:bCs/>
+        </w:rPr>
+        <w:t>Analisis</w:t>
+      </w:r>
+      <w:proofErr w:type="spellEnd"/>
+      <w:r>
+        <w:rPr>
+          <w:b/>
+          <w:bCs/>
+        </w:rPr>
+        <w:t>:</w:t>
       </w:r>
     </w:p>
     <w:p>
       <w:r>
         <w:tab/>
       </w:r>
-      <w:r>
-        <w:t xml:space="preserve">Descripcion del Problema: </w:t>
+      <w:proofErr w:type="spellStart"/>
+      <w:r>
+        <w:t>Descripcion</w:t>
+      </w:r>
+      <w:proofErr w:type="spellEnd"/>
+      <w:r>
+        <w:t xml:space="preserve"> del Problema: </w:t>
       </w:r>
       <w:r>
         <w:t>Obtener el resultado de la expresión.</w:t>
@@ -1855,8 +1923,13 @@
         <w:t>r</w:t>
       </w:r>
       <w:r>
-        <w:t>esultado: float</w:t>
-      </w:r>
+        <w:t xml:space="preserve">esultado: </w:t>
+      </w:r>
+      <w:proofErr w:type="spellStart"/>
+      <w:r>
+        <w:t>float</w:t>
+      </w:r>
+      <w:proofErr w:type="spellEnd"/>
     </w:p>
     <w:p>
       <w:pPr>
@@ -1876,8 +1949,13 @@
     <w:p>
       <w:r>
         <w:tab/>
-        <w:t>Realizar los calculos</w:t>
-      </w:r>
+        <w:t xml:space="preserve">Realizar los </w:t>
+      </w:r>
+      <w:proofErr w:type="spellStart"/>
+      <w:r>
+        <w:t>calculos</w:t>
+      </w:r>
+      <w:proofErr w:type="spellEnd"/>
     </w:p>
     <w:p>
       <w:pPr>
@@ -1887,6 +1965,7 @@
           <w:lang w:val="en-US"/>
         </w:rPr>
       </w:pPr>
+      <w:proofErr w:type="spellStart"/>
       <w:r>
         <w:rPr>
           <w:b/>
@@ -1902,6 +1981,7 @@
         </w:rPr>
         <w:t>ño</w:t>
       </w:r>
+      <w:proofErr w:type="spellEnd"/>
       <w:r>
         <w:rPr>
           <w:b/>
@@ -1956,6 +2036,7 @@
                 <w:lang w:val="en-US"/>
               </w:rPr>
             </w:pPr>
+            <w:proofErr w:type="spellStart"/>
             <w:r>
               <w:rPr>
                 <w:b/>
@@ -1963,21 +2044,39 @@
                 <w:u w:val="single"/>
                 <w:lang w:val="en-US"/>
               </w:rPr>
-              <w:t>Entidad:</w:t>
-            </w:r>
-          </w:p>
-          <w:p>
-            <w:pPr>
-              <w:rPr>
+              <w:t>Entidad</w:t>
+            </w:r>
+            <w:proofErr w:type="spellEnd"/>
+            <w:r>
+              <w:rPr>
+                <w:b/>
+                <w:bCs/>
+                <w:u w:val="single"/>
                 <w:lang w:val="en-US"/>
               </w:rPr>
-            </w:pPr>
-            <w:r>
+              <w:t>:</w:t>
+            </w:r>
+          </w:p>
+          <w:p>
+            <w:pPr>
               <w:rPr>
                 <w:lang w:val="en-US"/>
               </w:rPr>
-              <w:t xml:space="preserve">                 Lienzo</w:t>
-            </w:r>
+            </w:pPr>
+            <w:r>
+              <w:rPr>
+                <w:lang w:val="en-US"/>
+              </w:rPr>
+              <w:t xml:space="preserve">                 </w:t>
+            </w:r>
+            <w:proofErr w:type="spellStart"/>
+            <w:r>
+              <w:rPr>
+                <w:lang w:val="en-US"/>
+              </w:rPr>
+              <w:t>Lienzo</w:t>
+            </w:r>
+            <w:proofErr w:type="spellEnd"/>
           </w:p>
         </w:tc>
       </w:tr>
@@ -2005,8 +2104,13 @@
           </w:p>
           <w:p>
             <w:r>
-              <w:t xml:space="preserve">                 resultado: float</w:t>
-            </w:r>
+              <w:t xml:space="preserve">                 resultado: </w:t>
+            </w:r>
+            <w:proofErr w:type="spellStart"/>
+            <w:r>
+              <w:t>float</w:t>
+            </w:r>
+            <w:proofErr w:type="spellEnd"/>
           </w:p>
         </w:tc>
       </w:tr>
@@ -2513,20 +2617,34 @@
           <w:bCs/>
         </w:rPr>
       </w:pPr>
-      <w:r>
-        <w:rPr>
-          <w:b/>
-          <w:bCs/>
-        </w:rPr>
-        <w:t>Analisis:</w:t>
+      <w:proofErr w:type="spellStart"/>
+      <w:r>
+        <w:rPr>
+          <w:b/>
+          <w:bCs/>
+        </w:rPr>
+        <w:t>Analisis</w:t>
+      </w:r>
+      <w:proofErr w:type="spellEnd"/>
+      <w:r>
+        <w:rPr>
+          <w:b/>
+          <w:bCs/>
+        </w:rPr>
+        <w:t>:</w:t>
       </w:r>
     </w:p>
     <w:p>
       <w:r>
         <w:tab/>
       </w:r>
-      <w:r>
-        <w:t xml:space="preserve">Descripcion del Problema: </w:t>
+      <w:proofErr w:type="spellStart"/>
+      <w:r>
+        <w:t>Descripcion</w:t>
+      </w:r>
+      <w:proofErr w:type="spellEnd"/>
+      <w:r>
+        <w:t xml:space="preserve"> del Problema: </w:t>
       </w:r>
       <w:r>
         <w:t>Asignar valor a las variables y calcular</w:t>
@@ -2555,9 +2673,11 @@
       <w:r>
         <w:t xml:space="preserve">,b2,d,c2,x2,y: </w:t>
       </w:r>
+      <w:proofErr w:type="spellStart"/>
       <w:r>
         <w:t>float</w:t>
       </w:r>
+      <w:proofErr w:type="spellEnd"/>
     </w:p>
     <w:p>
       <w:pPr>
@@ -2578,6 +2698,7 @@
       <w:r>
         <w:tab/>
       </w:r>
+      <w:proofErr w:type="spellStart"/>
       <w:r>
         <w:t>r</w:t>
       </w:r>
@@ -2587,9 +2708,15 @@
       <w:r>
         <w:t>A,resultadoB,resultadoC,resultadoD</w:t>
       </w:r>
-      <w:r>
-        <w:t>: float</w:t>
-      </w:r>
+      <w:proofErr w:type="spellEnd"/>
+      <w:r>
+        <w:t xml:space="preserve">: </w:t>
+      </w:r>
+      <w:proofErr w:type="spellStart"/>
+      <w:r>
+        <w:t>float</w:t>
+      </w:r>
+      <w:proofErr w:type="spellEnd"/>
     </w:p>
     <w:p/>
     <w:p>
@@ -2610,16 +2737,22 @@
     <w:p>
       <w:r>
         <w:tab/>
-        <w:t>Realizar los calculos</w:t>
-      </w:r>
-    </w:p>
-    <w:p>
-      <w:pPr>
-        <w:rPr>
-          <w:b/>
-          <w:bCs/>
-        </w:rPr>
-      </w:pPr>
+        <w:t xml:space="preserve">Realizar los </w:t>
+      </w:r>
+      <w:proofErr w:type="spellStart"/>
+      <w:r>
+        <w:t>calculos</w:t>
+      </w:r>
+      <w:proofErr w:type="spellEnd"/>
+    </w:p>
+    <w:p>
+      <w:pPr>
+        <w:rPr>
+          <w:b/>
+          <w:bCs/>
+        </w:rPr>
+      </w:pPr>
+      <w:proofErr w:type="spellStart"/>
       <w:r>
         <w:rPr>
           <w:b/>
@@ -2635,6 +2768,7 @@
         </w:rPr>
         <w:t>ño</w:t>
       </w:r>
+      <w:proofErr w:type="spellEnd"/>
       <w:r>
         <w:rPr>
           <w:b/>
@@ -2679,6 +2813,7 @@
                 <w:lang w:val="en-US"/>
               </w:rPr>
             </w:pPr>
+            <w:proofErr w:type="spellStart"/>
             <w:r>
               <w:rPr>
                 <w:b/>
@@ -2686,21 +2821,39 @@
                 <w:u w:val="single"/>
                 <w:lang w:val="en-US"/>
               </w:rPr>
-              <w:t>Entidad:</w:t>
-            </w:r>
-          </w:p>
-          <w:p>
-            <w:pPr>
-              <w:rPr>
+              <w:t>Entidad</w:t>
+            </w:r>
+            <w:proofErr w:type="spellEnd"/>
+            <w:r>
+              <w:rPr>
+                <w:b/>
+                <w:bCs/>
+                <w:u w:val="single"/>
                 <w:lang w:val="en-US"/>
               </w:rPr>
-            </w:pPr>
-            <w:r>
+              <w:t>:</w:t>
+            </w:r>
+          </w:p>
+          <w:p>
+            <w:pPr>
               <w:rPr>
                 <w:lang w:val="en-US"/>
               </w:rPr>
-              <w:t xml:space="preserve">                 Lienzo</w:t>
-            </w:r>
+            </w:pPr>
+            <w:r>
+              <w:rPr>
+                <w:lang w:val="en-US"/>
+              </w:rPr>
+              <w:t xml:space="preserve">                 </w:t>
+            </w:r>
+            <w:proofErr w:type="spellStart"/>
+            <w:r>
+              <w:rPr>
+                <w:lang w:val="en-US"/>
+              </w:rPr>
+              <w:t>Lienzo</w:t>
+            </w:r>
+            <w:proofErr w:type="spellEnd"/>
           </w:p>
         </w:tc>
       </w:tr>
@@ -2733,14 +2886,29 @@
             <w:r>
               <w:t xml:space="preserve">b,a,c,x,b2,d,c2,x2,y: </w:t>
             </w:r>
+            <w:proofErr w:type="spellStart"/>
             <w:r>
               <w:t>float</w:t>
             </w:r>
-          </w:p>
-          <w:p>
-            <w:r>
-              <w:t xml:space="preserve">                 resultadoA,resultadoB,resultadoC,resultadoD: float</w:t>
-            </w:r>
+            <w:proofErr w:type="spellEnd"/>
+          </w:p>
+          <w:p>
+            <w:r>
+              <w:t xml:space="preserve">                 </w:t>
+            </w:r>
+            <w:proofErr w:type="spellStart"/>
+            <w:r>
+              <w:t>resultadoA,resultadoB,resultadoC,resultadoD</w:t>
+            </w:r>
+            <w:proofErr w:type="spellEnd"/>
+            <w:r>
+              <w:t xml:space="preserve">: </w:t>
+            </w:r>
+            <w:proofErr w:type="spellStart"/>
+            <w:r>
+              <w:t>float</w:t>
+            </w:r>
+            <w:proofErr w:type="spellEnd"/>
           </w:p>
         </w:tc>
       </w:tr>
@@ -2845,13 +3013,23 @@
             </w:r>
           </w:p>
           <w:p>
-            <w:r>
-              <w:t>resultadoA &lt;- b ^ 2 – 4 * a * c;</w:t>
-            </w:r>
-          </w:p>
-          <w:p>
-            <w:r>
-              <w:t>resultadoB &lt;- 3 * X ^ 4 – 5 * X ^ 3 + X 12 – 17</w:t>
+            <w:proofErr w:type="spellStart"/>
+            <w:r>
+              <w:t>resultadoA</w:t>
+            </w:r>
+            <w:proofErr w:type="spellEnd"/>
+            <w:r>
+              <w:t xml:space="preserve"> &lt;- b ^ 2 – 4 * a * c;</w:t>
+            </w:r>
+          </w:p>
+          <w:p>
+            <w:proofErr w:type="spellStart"/>
+            <w:r>
+              <w:t>resultadoB</w:t>
+            </w:r>
+            <w:proofErr w:type="spellEnd"/>
+            <w:r>
+              <w:t xml:space="preserve"> &lt;- 3 * X ^ 4 – 5 * X ^ 3 + X 12 – 17</w:t>
             </w:r>
             <w:r>
               <w:t>;</w:t>
@@ -2861,8 +3039,13 @@
             </w:r>
           </w:p>
           <w:p>
-            <w:r>
-              <w:t>resultadoC &lt;- (b</w:t>
+            <w:proofErr w:type="spellStart"/>
+            <w:r>
+              <w:t>resultadoC</w:t>
+            </w:r>
+            <w:proofErr w:type="spellEnd"/>
+            <w:r>
+              <w:t xml:space="preserve"> &lt;- (b</w:t>
             </w:r>
             <w:r>
               <w:t>2</w:t>
@@ -2881,31 +3064,68 @@
             </w:r>
           </w:p>
           <w:p>
-            <w:r>
-              <w:t>resultadoD &lt;- (x ^ 2 + y ^ 2) ^ (1 / 2);</w:t>
-            </w:r>
-          </w:p>
-          <w:p>
-            <w:r>
-              <w:t>escribir resultado</w:t>
-            </w:r>
-            <w:r>
-              <w:t>A;</w:t>
-            </w:r>
-          </w:p>
-          <w:p>
-            <w:r>
-              <w:t>escribir resultadoB;</w:t>
-            </w:r>
-          </w:p>
-          <w:p>
-            <w:r>
-              <w:t>escribir resultadoC;</w:t>
-            </w:r>
-          </w:p>
-          <w:p>
-            <w:r>
-              <w:t>escribir resultadoD;</w:t>
+            <w:proofErr w:type="spellStart"/>
+            <w:r>
+              <w:t>resultadoD</w:t>
+            </w:r>
+            <w:proofErr w:type="spellEnd"/>
+            <w:r>
+              <w:t xml:space="preserve"> &lt;- (x ^ 2 + y ^ 2) ^ (1 / 2);</w:t>
+            </w:r>
+          </w:p>
+          <w:p>
+            <w:r>
+              <w:t xml:space="preserve">escribir </w:t>
+            </w:r>
+            <w:proofErr w:type="spellStart"/>
+            <w:r>
+              <w:t>resultado</w:t>
+            </w:r>
+            <w:r>
+              <w:t>A</w:t>
+            </w:r>
+            <w:proofErr w:type="spellEnd"/>
+            <w:r>
+              <w:t>;</w:t>
+            </w:r>
+          </w:p>
+          <w:p>
+            <w:r>
+              <w:t xml:space="preserve">escribir </w:t>
+            </w:r>
+            <w:proofErr w:type="spellStart"/>
+            <w:r>
+              <w:t>resultadoB</w:t>
+            </w:r>
+            <w:proofErr w:type="spellEnd"/>
+            <w:r>
+              <w:t>;</w:t>
+            </w:r>
+          </w:p>
+          <w:p>
+            <w:r>
+              <w:t xml:space="preserve">escribir </w:t>
+            </w:r>
+            <w:proofErr w:type="spellStart"/>
+            <w:r>
+              <w:t>resultadoC</w:t>
+            </w:r>
+            <w:proofErr w:type="spellEnd"/>
+            <w:r>
+              <w:t>;</w:t>
+            </w:r>
+          </w:p>
+          <w:p>
+            <w:r>
+              <w:t xml:space="preserve">escribir </w:t>
+            </w:r>
+            <w:proofErr w:type="spellStart"/>
+            <w:r>
+              <w:t>resultadoD</w:t>
+            </w:r>
+            <w:proofErr w:type="spellEnd"/>
+            <w:r>
+              <w:t>;</w:t>
             </w:r>
           </w:p>
           <w:p>
@@ -3065,20 +3285,34 @@
           <w:bCs/>
         </w:rPr>
       </w:pPr>
-      <w:r>
-        <w:rPr>
-          <w:b/>
-          <w:bCs/>
-        </w:rPr>
-        <w:t>Analisis:</w:t>
+      <w:proofErr w:type="spellStart"/>
+      <w:r>
+        <w:rPr>
+          <w:b/>
+          <w:bCs/>
+        </w:rPr>
+        <w:t>Analisis</w:t>
+      </w:r>
+      <w:proofErr w:type="spellEnd"/>
+      <w:r>
+        <w:rPr>
+          <w:b/>
+          <w:bCs/>
+        </w:rPr>
+        <w:t>:</w:t>
       </w:r>
     </w:p>
     <w:p>
       <w:r>
         <w:tab/>
       </w:r>
-      <w:r>
-        <w:t xml:space="preserve">Descripcion del Problema: </w:t>
+      <w:proofErr w:type="spellStart"/>
+      <w:r>
+        <w:t>Descripcion</w:t>
+      </w:r>
+      <w:proofErr w:type="spellEnd"/>
+      <w:r>
+        <w:t xml:space="preserve"> del Problema: </w:t>
       </w:r>
       <w:r>
         <w:t>Calcular las ecuaciones</w:t>
@@ -3102,8 +3336,13 @@
     <w:p>
       <w:r>
         <w:tab/>
-        <w:t>A,B,C: float</w:t>
-      </w:r>
+        <w:t xml:space="preserve">A,B,C: </w:t>
+      </w:r>
+      <w:proofErr w:type="spellStart"/>
+      <w:r>
+        <w:t>float</w:t>
+      </w:r>
+      <w:proofErr w:type="spellEnd"/>
     </w:p>
     <w:p>
       <w:pPr>
@@ -3123,8 +3362,20 @@
     <w:p>
       <w:r>
         <w:tab/>
-        <w:t>resultadoA,resultadoB,resultadoC,: float</w:t>
-      </w:r>
+      </w:r>
+      <w:proofErr w:type="spellStart"/>
+      <w:r>
+        <w:t>resultadoA,resultadoB,resultadoC</w:t>
+      </w:r>
+      <w:proofErr w:type="spellEnd"/>
+      <w:r>
+        <w:t xml:space="preserve">,: </w:t>
+      </w:r>
+      <w:proofErr w:type="spellStart"/>
+      <w:r>
+        <w:t>float</w:t>
+      </w:r>
+      <w:proofErr w:type="spellEnd"/>
     </w:p>
     <w:p/>
     <w:p>
@@ -3146,16 +3397,22 @@
       <w:r>
         <w:lastRenderedPageBreak/>
         <w:tab/>
-        <w:t>Realizar los calculos</w:t>
-      </w:r>
-    </w:p>
-    <w:p>
-      <w:pPr>
-        <w:rPr>
-          <w:b/>
-          <w:bCs/>
-        </w:rPr>
-      </w:pPr>
+        <w:t xml:space="preserve">Realizar los </w:t>
+      </w:r>
+      <w:proofErr w:type="spellStart"/>
+      <w:r>
+        <w:t>calculos</w:t>
+      </w:r>
+      <w:proofErr w:type="spellEnd"/>
+    </w:p>
+    <w:p>
+      <w:pPr>
+        <w:rPr>
+          <w:b/>
+          <w:bCs/>
+        </w:rPr>
+      </w:pPr>
+      <w:proofErr w:type="spellStart"/>
       <w:r>
         <w:rPr>
           <w:b/>
@@ -3171,6 +3428,7 @@
         </w:rPr>
         <w:t>ño</w:t>
       </w:r>
+      <w:proofErr w:type="spellEnd"/>
       <w:r>
         <w:rPr>
           <w:b/>
@@ -3215,6 +3473,7 @@
                 <w:lang w:val="en-US"/>
               </w:rPr>
             </w:pPr>
+            <w:proofErr w:type="spellStart"/>
             <w:r>
               <w:rPr>
                 <w:b/>
@@ -3222,21 +3481,39 @@
                 <w:u w:val="single"/>
                 <w:lang w:val="en-US"/>
               </w:rPr>
-              <w:t>Entidad:</w:t>
-            </w:r>
-          </w:p>
-          <w:p>
-            <w:pPr>
-              <w:rPr>
+              <w:t>Entidad</w:t>
+            </w:r>
+            <w:proofErr w:type="spellEnd"/>
+            <w:r>
+              <w:rPr>
+                <w:b/>
+                <w:bCs/>
+                <w:u w:val="single"/>
                 <w:lang w:val="en-US"/>
               </w:rPr>
-            </w:pPr>
-            <w:r>
+              <w:t>:</w:t>
+            </w:r>
+          </w:p>
+          <w:p>
+            <w:pPr>
               <w:rPr>
                 <w:lang w:val="en-US"/>
               </w:rPr>
-              <w:t xml:space="preserve">                 Lienzo</w:t>
-            </w:r>
+            </w:pPr>
+            <w:r>
+              <w:rPr>
+                <w:lang w:val="en-US"/>
+              </w:rPr>
+              <w:t xml:space="preserve">                 </w:t>
+            </w:r>
+            <w:proofErr w:type="spellStart"/>
+            <w:r>
+              <w:rPr>
+                <w:lang w:val="en-US"/>
+              </w:rPr>
+              <w:t>Lienzo</w:t>
+            </w:r>
+            <w:proofErr w:type="spellEnd"/>
           </w:p>
         </w:tc>
       </w:tr>
@@ -3264,13 +3541,31 @@
           </w:p>
           <w:p>
             <w:r>
-              <w:t xml:space="preserve">                 A,B,C: float</w:t>
-            </w:r>
-          </w:p>
-          <w:p>
-            <w:r>
-              <w:t xml:space="preserve">                 resultadoA,resultadoB,resultadoC,: float</w:t>
-            </w:r>
+              <w:t xml:space="preserve">                 A,B,C: </w:t>
+            </w:r>
+            <w:proofErr w:type="spellStart"/>
+            <w:r>
+              <w:t>float</w:t>
+            </w:r>
+            <w:proofErr w:type="spellEnd"/>
+          </w:p>
+          <w:p>
+            <w:r>
+              <w:t xml:space="preserve">                 </w:t>
+            </w:r>
+            <w:proofErr w:type="spellStart"/>
+            <w:r>
+              <w:t>resultadoA,resultadoB,resultadoC</w:t>
+            </w:r>
+            <w:proofErr w:type="spellEnd"/>
+            <w:r>
+              <w:t xml:space="preserve">,: </w:t>
+            </w:r>
+            <w:proofErr w:type="spellStart"/>
+            <w:r>
+              <w:t>float</w:t>
+            </w:r>
+            <w:proofErr w:type="spellEnd"/>
           </w:p>
         </w:tc>
       </w:tr>
@@ -3341,8 +3636,13 @@
             </w:r>
           </w:p>
           <w:p>
-            <w:r>
-              <w:t xml:space="preserve">resultadoA &lt;- </w:t>
+            <w:proofErr w:type="spellStart"/>
+            <w:r>
+              <w:t>resultadoA</w:t>
+            </w:r>
+            <w:proofErr w:type="spellEnd"/>
+            <w:r>
+              <w:t xml:space="preserve"> &lt;- </w:t>
             </w:r>
             <w:r>
               <w:t>B * A – B ^ 2 / 4 * C</w:t>
@@ -3352,8 +3652,13 @@
             </w:r>
           </w:p>
           <w:p>
-            <w:r>
-              <w:t xml:space="preserve">resultadoB &lt;- </w:t>
+            <w:proofErr w:type="spellStart"/>
+            <w:r>
+              <w:t>resultadoB</w:t>
+            </w:r>
+            <w:proofErr w:type="spellEnd"/>
+            <w:r>
+              <w:t xml:space="preserve"> &lt;- </w:t>
             </w:r>
             <w:r>
               <w:t>(A * B) / 3 ^ 2</w:t>
@@ -3363,8 +3668,13 @@
             </w:r>
           </w:p>
           <w:p>
-            <w:r>
-              <w:t xml:space="preserve">resultadoC &lt;- </w:t>
+            <w:proofErr w:type="spellStart"/>
+            <w:r>
+              <w:t>resultadoC</w:t>
+            </w:r>
+            <w:proofErr w:type="spellEnd"/>
+            <w:r>
+              <w:t xml:space="preserve"> &lt;- </w:t>
             </w:r>
             <w:r>
               <w:t>(((B + C) / 2 * A + 10) * 3 * B) – 6</w:t>
@@ -3375,17 +3685,41 @@
           </w:p>
           <w:p>
             <w:r>
-              <w:t>escribir resultadoA;</w:t>
-            </w:r>
-          </w:p>
-          <w:p>
-            <w:r>
-              <w:t>escribir resultadoB;</w:t>
-            </w:r>
-          </w:p>
-          <w:p>
-            <w:r>
-              <w:t>escribir resultadoC;</w:t>
+              <w:t xml:space="preserve">escribir </w:t>
+            </w:r>
+            <w:proofErr w:type="spellStart"/>
+            <w:r>
+              <w:t>resultadoA</w:t>
+            </w:r>
+            <w:proofErr w:type="spellEnd"/>
+            <w:r>
+              <w:t>;</w:t>
+            </w:r>
+          </w:p>
+          <w:p>
+            <w:r>
+              <w:t xml:space="preserve">escribir </w:t>
+            </w:r>
+            <w:proofErr w:type="spellStart"/>
+            <w:r>
+              <w:t>resultadoB</w:t>
+            </w:r>
+            <w:proofErr w:type="spellEnd"/>
+            <w:r>
+              <w:t>;</w:t>
+            </w:r>
+          </w:p>
+          <w:p>
+            <w:r>
+              <w:t xml:space="preserve">escribir </w:t>
+            </w:r>
+            <w:proofErr w:type="spellStart"/>
+            <w:r>
+              <w:t>resultadoC</w:t>
+            </w:r>
+            <w:proofErr w:type="spellEnd"/>
+            <w:r>
+              <w:t>;</w:t>
             </w:r>
           </w:p>
           <w:p>
@@ -3455,12 +3789,28 @@
         <w:t>:</w:t>
       </w:r>
       <w:r>
-        <w:t xml:space="preserve"> Para x=3, y=4; z=1, evaluar elresultado de:</w:t>
-      </w:r>
-    </w:p>
-    <w:p>
-      <w:r>
-        <w:t xml:space="preserve">R1 = y+z </w:t>
+        <w:t xml:space="preserve"> Para x=3, y=4; z=1, evaluar </w:t>
+      </w:r>
+      <w:proofErr w:type="spellStart"/>
+      <w:r>
+        <w:t>elresultado</w:t>
+      </w:r>
+      <w:proofErr w:type="spellEnd"/>
+      <w:r>
+        <w:t xml:space="preserve"> de:</w:t>
+      </w:r>
+    </w:p>
+    <w:p>
+      <w:r>
+        <w:t xml:space="preserve">R1 = </w:t>
+      </w:r>
+      <w:proofErr w:type="spellStart"/>
+      <w:r>
+        <w:t>y+z</w:t>
+      </w:r>
+      <w:proofErr w:type="spellEnd"/>
+      <w:r>
+        <w:t xml:space="preserve"> </w:t>
       </w:r>
     </w:p>
     <w:p>
@@ -3516,20 +3866,34 @@
           <w:bCs/>
         </w:rPr>
       </w:pPr>
-      <w:r>
-        <w:rPr>
-          <w:b/>
-          <w:bCs/>
-        </w:rPr>
-        <w:t>Analisis:</w:t>
+      <w:proofErr w:type="spellStart"/>
+      <w:r>
+        <w:rPr>
+          <w:b/>
+          <w:bCs/>
+        </w:rPr>
+        <w:t>Analisis</w:t>
+      </w:r>
+      <w:proofErr w:type="spellEnd"/>
+      <w:r>
+        <w:rPr>
+          <w:b/>
+          <w:bCs/>
+        </w:rPr>
+        <w:t>:</w:t>
       </w:r>
     </w:p>
     <w:p>
       <w:r>
         <w:tab/>
       </w:r>
-      <w:r>
-        <w:t xml:space="preserve">Descripcion del Problema: </w:t>
+      <w:proofErr w:type="spellStart"/>
+      <w:r>
+        <w:t>Descripcion</w:t>
+      </w:r>
+      <w:proofErr w:type="spellEnd"/>
+      <w:r>
+        <w:t xml:space="preserve"> del Problema: </w:t>
       </w:r>
       <w:r>
         <w:t>Calcular la suma y consultar</w:t>
@@ -3553,8 +3917,12 @@
     <w:p>
       <w:r>
         <w:tab/>
+      </w:r>
+      <w:proofErr w:type="spellStart"/>
+      <w:r>
         <w:t>x,y,z:entero</w:t>
       </w:r>
+      <w:proofErr w:type="spellEnd"/>
     </w:p>
     <w:p>
       <w:pPr>
@@ -3574,8 +3942,13 @@
     <w:p>
       <w:r>
         <w:tab/>
-        <w:t>resultado: float</w:t>
-      </w:r>
+        <w:t xml:space="preserve">resultado: </w:t>
+      </w:r>
+      <w:proofErr w:type="spellStart"/>
+      <w:r>
+        <w:t>float</w:t>
+      </w:r>
+      <w:proofErr w:type="spellEnd"/>
     </w:p>
     <w:p>
       <w:pPr>
@@ -3606,6 +3979,7 @@
           <w:bCs/>
         </w:rPr>
       </w:pPr>
+      <w:proofErr w:type="spellStart"/>
       <w:r>
         <w:rPr>
           <w:b/>
@@ -3621,6 +3995,7 @@
         </w:rPr>
         <w:t>ño</w:t>
       </w:r>
+      <w:proofErr w:type="spellEnd"/>
       <w:r>
         <w:rPr>
           <w:b/>
@@ -3665,6 +4040,7 @@
                 <w:lang w:val="en-US"/>
               </w:rPr>
             </w:pPr>
+            <w:proofErr w:type="spellStart"/>
             <w:r>
               <w:rPr>
                 <w:b/>
@@ -3672,21 +4048,39 @@
                 <w:u w:val="single"/>
                 <w:lang w:val="en-US"/>
               </w:rPr>
-              <w:t>Entidad:</w:t>
-            </w:r>
-          </w:p>
-          <w:p>
-            <w:pPr>
-              <w:rPr>
+              <w:t>Entidad</w:t>
+            </w:r>
+            <w:proofErr w:type="spellEnd"/>
+            <w:r>
+              <w:rPr>
+                <w:b/>
+                <w:bCs/>
+                <w:u w:val="single"/>
                 <w:lang w:val="en-US"/>
               </w:rPr>
-            </w:pPr>
-            <w:r>
+              <w:t>:</w:t>
+            </w:r>
+          </w:p>
+          <w:p>
+            <w:pPr>
               <w:rPr>
                 <w:lang w:val="en-US"/>
               </w:rPr>
-              <w:t xml:space="preserve">                 Lienzo</w:t>
-            </w:r>
+            </w:pPr>
+            <w:r>
+              <w:rPr>
+                <w:lang w:val="en-US"/>
+              </w:rPr>
+              <w:t xml:space="preserve">                 </w:t>
+            </w:r>
+            <w:proofErr w:type="spellStart"/>
+            <w:r>
+              <w:rPr>
+                <w:lang w:val="en-US"/>
+              </w:rPr>
+              <w:t>Lienzo</w:t>
+            </w:r>
+            <w:proofErr w:type="spellEnd"/>
           </w:p>
         </w:tc>
       </w:tr>
@@ -3714,13 +4108,26 @@
           </w:p>
           <w:p>
             <w:r>
-              <w:t xml:space="preserve">                 x,y,z: entero</w:t>
-            </w:r>
-          </w:p>
-          <w:p>
-            <w:r>
-              <w:t xml:space="preserve">                 resultado: float</w:t>
-            </w:r>
+              <w:t xml:space="preserve">                 </w:t>
+            </w:r>
+            <w:proofErr w:type="spellStart"/>
+            <w:r>
+              <w:t>x,y,z</w:t>
+            </w:r>
+            <w:proofErr w:type="spellEnd"/>
+            <w:r>
+              <w:t>: entero</w:t>
+            </w:r>
+          </w:p>
+          <w:p>
+            <w:r>
+              <w:t xml:space="preserve">                 resultado: </w:t>
+            </w:r>
+            <w:proofErr w:type="spellStart"/>
+            <w:r>
+              <w:t>float</w:t>
+            </w:r>
+            <w:proofErr w:type="spellEnd"/>
           </w:p>
         </w:tc>
       </w:tr>
@@ -3792,7 +4199,15 @@
           </w:p>
           <w:p>
             <w:r>
-              <w:t>resultado &lt;- y+z;</w:t>
+              <w:t xml:space="preserve">resultado &lt;- </w:t>
+            </w:r>
+            <w:proofErr w:type="spellStart"/>
+            <w:r>
+              <w:t>y+z</w:t>
+            </w:r>
+            <w:proofErr w:type="spellEnd"/>
+            <w:r>
+              <w:t>;</w:t>
             </w:r>
           </w:p>
           <w:p>
@@ -3829,6 +4244,7 @@
                 <w:bCs/>
               </w:rPr>
             </w:pPr>
+            <w:proofErr w:type="spellStart"/>
             <w:r>
               <w:rPr>
                 <w:b/>
@@ -3836,6 +4252,7 @@
               </w:rPr>
               <w:t>SiNo</w:t>
             </w:r>
+            <w:proofErr w:type="spellEnd"/>
           </w:p>
           <w:p>
             <w:r>
@@ -3859,6 +4276,7 @@
                 <w:bCs/>
               </w:rPr>
             </w:pPr>
+            <w:proofErr w:type="spellStart"/>
             <w:r>
               <w:rPr>
                 <w:b/>
@@ -3866,6 +4284,7 @@
               </w:rPr>
               <w:t>FinSi</w:t>
             </w:r>
+            <w:proofErr w:type="spellEnd"/>
           </w:p>
           <w:p>
             <w:pPr>
@@ -4023,20 +4442,34 @@
           <w:bCs/>
         </w:rPr>
       </w:pPr>
-      <w:r>
-        <w:rPr>
-          <w:b/>
-          <w:bCs/>
-        </w:rPr>
-        <w:t>Analisis:</w:t>
+      <w:proofErr w:type="spellStart"/>
+      <w:r>
+        <w:rPr>
+          <w:b/>
+          <w:bCs/>
+        </w:rPr>
+        <w:t>Analisis</w:t>
+      </w:r>
+      <w:proofErr w:type="spellEnd"/>
+      <w:r>
+        <w:rPr>
+          <w:b/>
+          <w:bCs/>
+        </w:rPr>
+        <w:t>:</w:t>
       </w:r>
     </w:p>
     <w:p>
       <w:r>
         <w:tab/>
       </w:r>
-      <w:r>
-        <w:t xml:space="preserve">Descripcion del Problema: </w:t>
+      <w:proofErr w:type="spellStart"/>
+      <w:r>
+        <w:t>Descripcion</w:t>
+      </w:r>
+      <w:proofErr w:type="spellEnd"/>
+      <w:r>
+        <w:t xml:space="preserve"> del Problema: </w:t>
       </w:r>
       <w:r>
         <w:t>Calcular la suma y consultar</w:t>
@@ -4113,6 +4546,7 @@
           <w:bCs/>
         </w:rPr>
       </w:pPr>
+      <w:proofErr w:type="spellStart"/>
       <w:r>
         <w:rPr>
           <w:b/>
@@ -4128,6 +4562,7 @@
         </w:rPr>
         <w:t>ño</w:t>
       </w:r>
+      <w:proofErr w:type="spellEnd"/>
       <w:r>
         <w:rPr>
           <w:b/>
@@ -4172,6 +4607,7 @@
                 <w:lang w:val="en-US"/>
               </w:rPr>
             </w:pPr>
+            <w:proofErr w:type="spellStart"/>
             <w:r>
               <w:rPr>
                 <w:b/>
@@ -4179,21 +4615,39 @@
                 <w:u w:val="single"/>
                 <w:lang w:val="en-US"/>
               </w:rPr>
-              <w:t>Entidad:</w:t>
-            </w:r>
-          </w:p>
-          <w:p>
-            <w:pPr>
-              <w:rPr>
+              <w:t>Entidad</w:t>
+            </w:r>
+            <w:proofErr w:type="spellEnd"/>
+            <w:r>
+              <w:rPr>
+                <w:b/>
+                <w:bCs/>
+                <w:u w:val="single"/>
                 <w:lang w:val="en-US"/>
               </w:rPr>
-            </w:pPr>
-            <w:r>
+              <w:t>:</w:t>
+            </w:r>
+          </w:p>
+          <w:p>
+            <w:pPr>
               <w:rPr>
                 <w:lang w:val="en-US"/>
               </w:rPr>
-              <w:t xml:space="preserve">                 Lienzo</w:t>
-            </w:r>
+            </w:pPr>
+            <w:r>
+              <w:rPr>
+                <w:lang w:val="en-US"/>
+              </w:rPr>
+              <w:t xml:space="preserve">                 </w:t>
+            </w:r>
+            <w:proofErr w:type="spellStart"/>
+            <w:r>
+              <w:rPr>
+                <w:lang w:val="en-US"/>
+              </w:rPr>
+              <w:t>Lienzo</w:t>
+            </w:r>
+            <w:proofErr w:type="spellEnd"/>
           </w:p>
         </w:tc>
       </w:tr>
@@ -4351,6 +4805,7 @@
                 <w:bCs/>
               </w:rPr>
             </w:pPr>
+            <w:proofErr w:type="spellStart"/>
             <w:r>
               <w:rPr>
                 <w:b/>
@@ -4358,6 +4813,7 @@
               </w:rPr>
               <w:t>SiNo</w:t>
             </w:r>
+            <w:proofErr w:type="spellEnd"/>
           </w:p>
           <w:p>
             <w:r>
@@ -4381,6 +4837,7 @@
                 <w:bCs/>
               </w:rPr>
             </w:pPr>
+            <w:proofErr w:type="spellStart"/>
             <w:r>
               <w:rPr>
                 <w:b/>
@@ -4388,6 +4845,7 @@
               </w:rPr>
               <w:t>FinSi</w:t>
             </w:r>
+            <w:proofErr w:type="spellEnd"/>
           </w:p>
           <w:p>
             <w:pPr>
@@ -4512,20 +4970,34 @@
           <w:bCs/>
         </w:rPr>
       </w:pPr>
-      <w:r>
-        <w:rPr>
-          <w:b/>
-          <w:bCs/>
-        </w:rPr>
-        <w:t>Analisis:</w:t>
+      <w:proofErr w:type="spellStart"/>
+      <w:r>
+        <w:rPr>
+          <w:b/>
+          <w:bCs/>
+        </w:rPr>
+        <w:t>Analisis</w:t>
+      </w:r>
+      <w:proofErr w:type="spellEnd"/>
+      <w:r>
+        <w:rPr>
+          <w:b/>
+          <w:bCs/>
+        </w:rPr>
+        <w:t>:</w:t>
       </w:r>
     </w:p>
     <w:p>
       <w:r>
         <w:tab/>
       </w:r>
-      <w:r>
-        <w:t xml:space="preserve">Descripcion del Problema: </w:t>
+      <w:proofErr w:type="spellStart"/>
+      <w:r>
+        <w:t>Descripcion</w:t>
+      </w:r>
+      <w:proofErr w:type="spellEnd"/>
+      <w:r>
+        <w:t xml:space="preserve"> del Problema: </w:t>
       </w:r>
       <w:r>
         <w:t>Calcular y consultar</w:t>
@@ -4549,7 +5021,14 @@
     <w:p>
       <w:r>
         <w:tab/>
-        <w:t>a,b,x,y: entero</w:t>
+      </w:r>
+      <w:proofErr w:type="spellStart"/>
+      <w:r>
+        <w:t>a,b,x,y</w:t>
+      </w:r>
+      <w:proofErr w:type="spellEnd"/>
+      <w:r>
+        <w:t>: entero</w:t>
       </w:r>
     </w:p>
     <w:p>
@@ -4573,8 +5052,13 @@
         <w:tab/>
       </w:r>
       <w:r>
-        <w:t>mensaje: caracter</w:t>
-      </w:r>
+        <w:t xml:space="preserve">mensaje: </w:t>
+      </w:r>
+      <w:proofErr w:type="spellStart"/>
+      <w:r>
+        <w:t>caracter</w:t>
+      </w:r>
+      <w:proofErr w:type="spellEnd"/>
     </w:p>
     <w:p>
       <w:pPr>
@@ -4594,16 +5078,25 @@
     <w:p>
       <w:r>
         <w:tab/>
-        <w:t>Realizar calculos y consultar</w:t>
-      </w:r>
-    </w:p>
-    <w:p>
-      <w:pPr>
-        <w:rPr>
-          <w:b/>
-          <w:bCs/>
-        </w:rPr>
-      </w:pPr>
+        <w:t xml:space="preserve">Realizar </w:t>
+      </w:r>
+      <w:proofErr w:type="spellStart"/>
+      <w:r>
+        <w:t>calculos</w:t>
+      </w:r>
+      <w:proofErr w:type="spellEnd"/>
+      <w:r>
+        <w:t xml:space="preserve"> y consultar</w:t>
+      </w:r>
+    </w:p>
+    <w:p>
+      <w:pPr>
+        <w:rPr>
+          <w:b/>
+          <w:bCs/>
+        </w:rPr>
+      </w:pPr>
+      <w:proofErr w:type="spellStart"/>
       <w:r>
         <w:rPr>
           <w:b/>
@@ -4619,6 +5112,7 @@
         </w:rPr>
         <w:t>ño</w:t>
       </w:r>
+      <w:proofErr w:type="spellEnd"/>
       <w:r>
         <w:rPr>
           <w:b/>
@@ -4663,6 +5157,7 @@
                 <w:lang w:val="en-US"/>
               </w:rPr>
             </w:pPr>
+            <w:proofErr w:type="spellStart"/>
             <w:r>
               <w:rPr>
                 <w:b/>
@@ -4670,21 +5165,39 @@
                 <w:u w:val="single"/>
                 <w:lang w:val="en-US"/>
               </w:rPr>
-              <w:t>Entidad:</w:t>
-            </w:r>
-          </w:p>
-          <w:p>
-            <w:pPr>
-              <w:rPr>
+              <w:t>Entidad</w:t>
+            </w:r>
+            <w:proofErr w:type="spellEnd"/>
+            <w:r>
+              <w:rPr>
+                <w:b/>
+                <w:bCs/>
+                <w:u w:val="single"/>
                 <w:lang w:val="en-US"/>
               </w:rPr>
-            </w:pPr>
-            <w:r>
+              <w:t>:</w:t>
+            </w:r>
+          </w:p>
+          <w:p>
+            <w:pPr>
               <w:rPr>
                 <w:lang w:val="en-US"/>
               </w:rPr>
-              <w:t xml:space="preserve">                 Lienzo</w:t>
-            </w:r>
+            </w:pPr>
+            <w:r>
+              <w:rPr>
+                <w:lang w:val="en-US"/>
+              </w:rPr>
+              <w:t xml:space="preserve">                 </w:t>
+            </w:r>
+            <w:proofErr w:type="spellStart"/>
+            <w:r>
+              <w:rPr>
+                <w:lang w:val="en-US"/>
+              </w:rPr>
+              <w:t>Lienzo</w:t>
+            </w:r>
+            <w:proofErr w:type="spellEnd"/>
           </w:p>
         </w:tc>
       </w:tr>
@@ -4712,7 +5225,15 @@
           </w:p>
           <w:p>
             <w:r>
-              <w:t xml:space="preserve">                 a,b,x,y: entero</w:t>
+              <w:t xml:space="preserve">                 </w:t>
+            </w:r>
+            <w:proofErr w:type="spellStart"/>
+            <w:r>
+              <w:t>a,b,x,y</w:t>
+            </w:r>
+            <w:proofErr w:type="spellEnd"/>
+            <w:r>
+              <w:t>: entero</w:t>
             </w:r>
           </w:p>
         </w:tc>
@@ -4825,6 +5346,7 @@
                 <w:bCs/>
               </w:rPr>
             </w:pPr>
+            <w:proofErr w:type="spellStart"/>
             <w:r>
               <w:rPr>
                 <w:b/>
@@ -4832,6 +5354,7 @@
               </w:rPr>
               <w:t>SiNo</w:t>
             </w:r>
+            <w:proofErr w:type="spellEnd"/>
           </w:p>
           <w:p>
             <w:r>
@@ -4858,6 +5381,7 @@
                 <w:bCs/>
               </w:rPr>
             </w:pPr>
+            <w:proofErr w:type="spellStart"/>
             <w:r>
               <w:rPr>
                 <w:b/>
@@ -4865,6 +5389,7 @@
               </w:rPr>
               <w:t>FinSi</w:t>
             </w:r>
+            <w:proofErr w:type="spellEnd"/>
           </w:p>
           <w:p>
             <w:pPr>
@@ -5005,20 +5530,34 @@
           <w:bCs/>
         </w:rPr>
       </w:pPr>
-      <w:r>
-        <w:rPr>
-          <w:b/>
-          <w:bCs/>
-        </w:rPr>
-        <w:t>Analisis:</w:t>
+      <w:proofErr w:type="spellStart"/>
+      <w:r>
+        <w:rPr>
+          <w:b/>
+          <w:bCs/>
+        </w:rPr>
+        <w:t>Analisis</w:t>
+      </w:r>
+      <w:proofErr w:type="spellEnd"/>
+      <w:r>
+        <w:rPr>
+          <w:b/>
+          <w:bCs/>
+        </w:rPr>
+        <w:t>:</w:t>
       </w:r>
     </w:p>
     <w:p>
       <w:r>
         <w:tab/>
       </w:r>
-      <w:r>
-        <w:t>Descripcion del Problema:</w:t>
+      <w:proofErr w:type="spellStart"/>
+      <w:r>
+        <w:t>Descripcion</w:t>
+      </w:r>
+      <w:proofErr w:type="spellEnd"/>
+      <w:r>
+        <w:t xml:space="preserve"> del Problema:</w:t>
       </w:r>
       <w:r>
         <w:t xml:space="preserve"> consultar</w:t>
@@ -5042,7 +5581,14 @@
     <w:p>
       <w:r>
         <w:tab/>
-        <w:t>x,y: entero</w:t>
+      </w:r>
+      <w:proofErr w:type="spellStart"/>
+      <w:r>
+        <w:t>x,y</w:t>
+      </w:r>
+      <w:proofErr w:type="spellEnd"/>
+      <w:r>
+        <w:t>: entero</w:t>
       </w:r>
     </w:p>
     <w:p>
@@ -5064,8 +5610,13 @@
     <w:p>
       <w:r>
         <w:tab/>
-        <w:t>mensaje: caracter</w:t>
-      </w:r>
+        <w:t xml:space="preserve">mensaje: </w:t>
+      </w:r>
+      <w:proofErr w:type="spellStart"/>
+      <w:r>
+        <w:t>caracter</w:t>
+      </w:r>
+      <w:proofErr w:type="spellEnd"/>
     </w:p>
     <w:p>
       <w:pPr>
@@ -5095,6 +5646,7 @@
           <w:bCs/>
         </w:rPr>
       </w:pPr>
+      <w:proofErr w:type="spellStart"/>
       <w:r>
         <w:rPr>
           <w:b/>
@@ -5110,6 +5662,7 @@
         </w:rPr>
         <w:t>ño</w:t>
       </w:r>
+      <w:proofErr w:type="spellEnd"/>
       <w:r>
         <w:rPr>
           <w:b/>
@@ -5154,6 +5707,7 @@
                 <w:lang w:val="en-US"/>
               </w:rPr>
             </w:pPr>
+            <w:proofErr w:type="spellStart"/>
             <w:r>
               <w:rPr>
                 <w:b/>
@@ -5161,21 +5715,39 @@
                 <w:u w:val="single"/>
                 <w:lang w:val="en-US"/>
               </w:rPr>
-              <w:t>Entidad:</w:t>
-            </w:r>
-          </w:p>
-          <w:p>
-            <w:pPr>
-              <w:rPr>
+              <w:t>Entidad</w:t>
+            </w:r>
+            <w:proofErr w:type="spellEnd"/>
+            <w:r>
+              <w:rPr>
+                <w:b/>
+                <w:bCs/>
+                <w:u w:val="single"/>
                 <w:lang w:val="en-US"/>
               </w:rPr>
-            </w:pPr>
-            <w:r>
+              <w:t>:</w:t>
+            </w:r>
+          </w:p>
+          <w:p>
+            <w:pPr>
               <w:rPr>
                 <w:lang w:val="en-US"/>
               </w:rPr>
-              <w:t xml:space="preserve">                 Lienzo</w:t>
-            </w:r>
+            </w:pPr>
+            <w:r>
+              <w:rPr>
+                <w:lang w:val="en-US"/>
+              </w:rPr>
+              <w:t xml:space="preserve">                 </w:t>
+            </w:r>
+            <w:proofErr w:type="spellStart"/>
+            <w:r>
+              <w:rPr>
+                <w:lang w:val="en-US"/>
+              </w:rPr>
+              <w:t>Lienzo</w:t>
+            </w:r>
+            <w:proofErr w:type="spellEnd"/>
           </w:p>
         </w:tc>
       </w:tr>
@@ -5203,7 +5775,15 @@
           </w:p>
           <w:p>
             <w:r>
-              <w:t xml:space="preserve">                 x,y: entero</w:t>
+              <w:t xml:space="preserve">                 </w:t>
+            </w:r>
+            <w:proofErr w:type="spellStart"/>
+            <w:r>
+              <w:t>x,y</w:t>
+            </w:r>
+            <w:proofErr w:type="spellEnd"/>
+            <w:r>
+              <w:t>: entero</w:t>
             </w:r>
           </w:p>
         </w:tc>
@@ -5296,8 +5876,13 @@
               <w:t>"</w:t>
             </w:r>
             <w:r>
-              <w:t>se cumple la condicion</w:t>
-            </w:r>
+              <w:t xml:space="preserve">se cumple la </w:t>
+            </w:r>
+            <w:proofErr w:type="spellStart"/>
+            <w:r>
+              <w:t>condicion</w:t>
+            </w:r>
+            <w:proofErr w:type="spellEnd"/>
             <w:r>
               <w:t>"</w:t>
             </w:r>
@@ -5312,6 +5897,7 @@
                 <w:bCs/>
               </w:rPr>
             </w:pPr>
+            <w:proofErr w:type="spellStart"/>
             <w:r>
               <w:rPr>
                 <w:b/>
@@ -5319,6 +5905,7 @@
               </w:rPr>
               <w:t>SiNo</w:t>
             </w:r>
+            <w:proofErr w:type="spellEnd"/>
           </w:p>
           <w:p>
             <w:r>
@@ -5335,8 +5922,13 @@
               <w:t>"</w:t>
             </w:r>
             <w:r>
-              <w:t>no se cumple la condicion</w:t>
-            </w:r>
+              <w:t xml:space="preserve">no se cumple la </w:t>
+            </w:r>
+            <w:proofErr w:type="spellStart"/>
+            <w:r>
+              <w:t>condicion</w:t>
+            </w:r>
+            <w:proofErr w:type="spellEnd"/>
             <w:r>
               <w:t>"</w:t>
             </w:r>
@@ -5351,6 +5943,7 @@
                 <w:bCs/>
               </w:rPr>
             </w:pPr>
+            <w:proofErr w:type="spellStart"/>
             <w:r>
               <w:rPr>
                 <w:b/>
@@ -5358,6 +5951,7 @@
               </w:rPr>
               <w:t>FinSi</w:t>
             </w:r>
+            <w:proofErr w:type="spellEnd"/>
           </w:p>
           <w:p>
             <w:pPr>
@@ -5496,20 +6090,34 @@
           <w:bCs/>
         </w:rPr>
       </w:pPr>
-      <w:r>
-        <w:rPr>
-          <w:b/>
-          <w:bCs/>
-        </w:rPr>
-        <w:t>Analisis:</w:t>
+      <w:proofErr w:type="spellStart"/>
+      <w:r>
+        <w:rPr>
+          <w:b/>
+          <w:bCs/>
+        </w:rPr>
+        <w:t>Analisis</w:t>
+      </w:r>
+      <w:proofErr w:type="spellEnd"/>
+      <w:r>
+        <w:rPr>
+          <w:b/>
+          <w:bCs/>
+        </w:rPr>
+        <w:t>:</w:t>
       </w:r>
     </w:p>
     <w:p>
       <w:r>
         <w:tab/>
       </w:r>
-      <w:r>
-        <w:t>Descripcion del Problema:</w:t>
+      <w:proofErr w:type="spellStart"/>
+      <w:r>
+        <w:t>Descripcion</w:t>
+      </w:r>
+      <w:proofErr w:type="spellEnd"/>
+      <w:r>
+        <w:t xml:space="preserve"> del Problema:</w:t>
       </w:r>
       <w:r>
         <w:t xml:space="preserve"> consultar</w:t>
@@ -5533,7 +6141,14 @@
     <w:p>
       <w:r>
         <w:tab/>
-        <w:t>i,j: entero</w:t>
+      </w:r>
+      <w:proofErr w:type="spellStart"/>
+      <w:r>
+        <w:t>i,j</w:t>
+      </w:r>
+      <w:proofErr w:type="spellEnd"/>
+      <w:r>
+        <w:t>: entero</w:t>
       </w:r>
     </w:p>
     <w:p>
@@ -5555,8 +6170,13 @@
       <w:r>
         <w:lastRenderedPageBreak/>
         <w:tab/>
-        <w:t>mensaje: caracter</w:t>
-      </w:r>
+        <w:t xml:space="preserve">mensaje: </w:t>
+      </w:r>
+      <w:proofErr w:type="spellStart"/>
+      <w:r>
+        <w:t>caracter</w:t>
+      </w:r>
+      <w:proofErr w:type="spellEnd"/>
     </w:p>
     <w:p>
       <w:pPr>
@@ -5586,6 +6206,7 @@
           <w:bCs/>
         </w:rPr>
       </w:pPr>
+      <w:proofErr w:type="spellStart"/>
       <w:r>
         <w:rPr>
           <w:b/>
@@ -5601,6 +6222,7 @@
         </w:rPr>
         <w:t>ño</w:t>
       </w:r>
+      <w:proofErr w:type="spellEnd"/>
       <w:r>
         <w:rPr>
           <w:b/>
@@ -5645,6 +6267,7 @@
                 <w:lang w:val="en-US"/>
               </w:rPr>
             </w:pPr>
+            <w:proofErr w:type="spellStart"/>
             <w:r>
               <w:rPr>
                 <w:b/>
@@ -5652,21 +6275,39 @@
                 <w:u w:val="single"/>
                 <w:lang w:val="en-US"/>
               </w:rPr>
-              <w:t>Entidad:</w:t>
-            </w:r>
-          </w:p>
-          <w:p>
-            <w:pPr>
-              <w:rPr>
+              <w:t>Entidad</w:t>
+            </w:r>
+            <w:proofErr w:type="spellEnd"/>
+            <w:r>
+              <w:rPr>
+                <w:b/>
+                <w:bCs/>
+                <w:u w:val="single"/>
                 <w:lang w:val="en-US"/>
               </w:rPr>
-            </w:pPr>
-            <w:r>
+              <w:t>:</w:t>
+            </w:r>
+          </w:p>
+          <w:p>
+            <w:pPr>
               <w:rPr>
                 <w:lang w:val="en-US"/>
               </w:rPr>
-              <w:t xml:space="preserve">                 Lienzo</w:t>
-            </w:r>
+            </w:pPr>
+            <w:r>
+              <w:rPr>
+                <w:lang w:val="en-US"/>
+              </w:rPr>
+              <w:t xml:space="preserve">                 </w:t>
+            </w:r>
+            <w:proofErr w:type="spellStart"/>
+            <w:r>
+              <w:rPr>
+                <w:lang w:val="en-US"/>
+              </w:rPr>
+              <w:t>Lienzo</w:t>
+            </w:r>
+            <w:proofErr w:type="spellEnd"/>
           </w:p>
         </w:tc>
       </w:tr>
@@ -5694,7 +6335,15 @@
           </w:p>
           <w:p>
             <w:r>
-              <w:t xml:space="preserve">                 i,j: entero</w:t>
+              <w:t xml:space="preserve">                 </w:t>
+            </w:r>
+            <w:proofErr w:type="spellStart"/>
+            <w:r>
+              <w:t>i,j</w:t>
+            </w:r>
+            <w:proofErr w:type="spellEnd"/>
+            <w:r>
+              <w:t>: entero</w:t>
             </w:r>
           </w:p>
         </w:tc>
@@ -5812,6 +6461,7 @@
                 <w:bCs/>
               </w:rPr>
             </w:pPr>
+            <w:proofErr w:type="spellStart"/>
             <w:r>
               <w:rPr>
                 <w:b/>
@@ -5819,6 +6469,7 @@
               </w:rPr>
               <w:t>SiNo</w:t>
             </w:r>
+            <w:proofErr w:type="spellEnd"/>
           </w:p>
           <w:p>
             <w:r>
@@ -5851,6 +6502,7 @@
                 <w:bCs/>
               </w:rPr>
             </w:pPr>
+            <w:proofErr w:type="spellStart"/>
             <w:r>
               <w:rPr>
                 <w:b/>
@@ -5858,6 +6510,7 @@
               </w:rPr>
               <w:t>FinSi</w:t>
             </w:r>
+            <w:proofErr w:type="spellEnd"/>
           </w:p>
           <w:p>
             <w:pPr>
@@ -5931,7 +6584,15 @@
     </w:p>
     <w:p>
       <w:r>
-        <w:t>(a+b==c) || (c!=0) &amp;&amp; (b-c&gt;=19)</w:t>
+        <w:t>(</w:t>
+      </w:r>
+      <w:proofErr w:type="spellStart"/>
+      <w:r>
+        <w:t>a+b</w:t>
+      </w:r>
+      <w:proofErr w:type="spellEnd"/>
+      <w:r>
+        <w:t>==c) || (c!=0) &amp;&amp; (b-c&gt;=19)</w:t>
       </w:r>
     </w:p>
     <w:p>
@@ -5982,20 +6643,34 @@
           <w:bCs/>
         </w:rPr>
       </w:pPr>
-      <w:r>
-        <w:rPr>
-          <w:b/>
-          <w:bCs/>
-        </w:rPr>
-        <w:t>Analisis:</w:t>
+      <w:proofErr w:type="spellStart"/>
+      <w:r>
+        <w:rPr>
+          <w:b/>
+          <w:bCs/>
+        </w:rPr>
+        <w:t>Analisis</w:t>
+      </w:r>
+      <w:proofErr w:type="spellEnd"/>
+      <w:r>
+        <w:rPr>
+          <w:b/>
+          <w:bCs/>
+        </w:rPr>
+        <w:t>:</w:t>
       </w:r>
     </w:p>
     <w:p>
       <w:r>
         <w:tab/>
       </w:r>
-      <w:r>
-        <w:t>Descripcion del Problema:</w:t>
+      <w:proofErr w:type="spellStart"/>
+      <w:r>
+        <w:t>Descripcion</w:t>
+      </w:r>
+      <w:proofErr w:type="spellEnd"/>
+      <w:r>
+        <w:t xml:space="preserve"> del Problema:</w:t>
       </w:r>
       <w:r>
         <w:t xml:space="preserve"> consultar</w:t>
@@ -6019,7 +6694,14 @@
     <w:p>
       <w:r>
         <w:tab/>
-        <w:t>a,b,c: entero</w:t>
+      </w:r>
+      <w:proofErr w:type="spellStart"/>
+      <w:r>
+        <w:t>a,b,c</w:t>
+      </w:r>
+      <w:proofErr w:type="spellEnd"/>
+      <w:r>
+        <w:t>: entero</w:t>
       </w:r>
     </w:p>
     <w:p>
@@ -6040,8 +6722,13 @@
     <w:p>
       <w:r>
         <w:tab/>
-        <w:t>mensaje: caracter</w:t>
-      </w:r>
+        <w:t xml:space="preserve">mensaje: </w:t>
+      </w:r>
+      <w:proofErr w:type="spellStart"/>
+      <w:r>
+        <w:t>caracter</w:t>
+      </w:r>
+      <w:proofErr w:type="spellEnd"/>
     </w:p>
     <w:p>
       <w:pPr>
@@ -6071,6 +6758,7 @@
           <w:bCs/>
         </w:rPr>
       </w:pPr>
+      <w:proofErr w:type="spellStart"/>
       <w:r>
         <w:rPr>
           <w:b/>
@@ -6087,6 +6775,7 @@
         </w:rPr>
         <w:t>ño</w:t>
       </w:r>
+      <w:proofErr w:type="spellEnd"/>
       <w:r>
         <w:rPr>
           <w:b/>
@@ -6131,6 +6820,7 @@
                 <w:lang w:val="en-US"/>
               </w:rPr>
             </w:pPr>
+            <w:proofErr w:type="spellStart"/>
             <w:r>
               <w:rPr>
                 <w:b/>
@@ -6138,21 +6828,39 @@
                 <w:u w:val="single"/>
                 <w:lang w:val="en-US"/>
               </w:rPr>
-              <w:t>Entidad:</w:t>
-            </w:r>
-          </w:p>
-          <w:p>
-            <w:pPr>
-              <w:rPr>
+              <w:t>Entidad</w:t>
+            </w:r>
+            <w:proofErr w:type="spellEnd"/>
+            <w:r>
+              <w:rPr>
+                <w:b/>
+                <w:bCs/>
+                <w:u w:val="single"/>
                 <w:lang w:val="en-US"/>
               </w:rPr>
-            </w:pPr>
-            <w:r>
+              <w:t>:</w:t>
+            </w:r>
+          </w:p>
+          <w:p>
+            <w:pPr>
               <w:rPr>
                 <w:lang w:val="en-US"/>
               </w:rPr>
-              <w:t xml:space="preserve">                 Lienzo</w:t>
-            </w:r>
+            </w:pPr>
+            <w:r>
+              <w:rPr>
+                <w:lang w:val="en-US"/>
+              </w:rPr>
+              <w:t xml:space="preserve">                 </w:t>
+            </w:r>
+            <w:proofErr w:type="spellStart"/>
+            <w:r>
+              <w:rPr>
+                <w:lang w:val="en-US"/>
+              </w:rPr>
+              <w:t>Lienzo</w:t>
+            </w:r>
+            <w:proofErr w:type="spellEnd"/>
           </w:p>
         </w:tc>
       </w:tr>
@@ -6180,7 +6888,15 @@
           </w:p>
           <w:p>
             <w:r>
-              <w:t xml:space="preserve">                 a,b,c: entero</w:t>
+              <w:t xml:space="preserve">                 </w:t>
+            </w:r>
+            <w:proofErr w:type="spellStart"/>
+            <w:r>
+              <w:t>a,b,c</w:t>
+            </w:r>
+            <w:proofErr w:type="spellEnd"/>
+            <w:r>
+              <w:t>: entero</w:t>
             </w:r>
           </w:p>
         </w:tc>
@@ -6267,7 +6983,15 @@
               <w:t xml:space="preserve"> </w:t>
             </w:r>
             <w:r>
-              <w:t>((a+b==c) || (c!=0) &amp;&amp; (b-c&gt;=19)) Entonces</w:t>
+              <w:t>((</w:t>
+            </w:r>
+            <w:proofErr w:type="spellStart"/>
+            <w:r>
+              <w:t>a+b</w:t>
+            </w:r>
+            <w:proofErr w:type="spellEnd"/>
+            <w:r>
+              <w:t>==c) || (c!=0) &amp;&amp; (b-c&gt;=19)) Entonces</w:t>
             </w:r>
           </w:p>
           <w:p>
@@ -6294,6 +7018,7 @@
                 <w:bCs/>
               </w:rPr>
             </w:pPr>
+            <w:proofErr w:type="spellStart"/>
             <w:r>
               <w:rPr>
                 <w:b/>
@@ -6301,6 +7026,7 @@
               </w:rPr>
               <w:t>SiNo</w:t>
             </w:r>
+            <w:proofErr w:type="spellEnd"/>
           </w:p>
           <w:p>
             <w:r>
@@ -6333,6 +7059,7 @@
                 <w:bCs/>
               </w:rPr>
             </w:pPr>
+            <w:proofErr w:type="spellStart"/>
             <w:r>
               <w:rPr>
                 <w:b/>
@@ -6340,6 +7067,7 @@
               </w:rPr>
               <w:t>FinSi</w:t>
             </w:r>
+            <w:proofErr w:type="spellEnd"/>
           </w:p>
           <w:p>
             <w:pPr>
@@ -6402,14 +7130,7 @@
           <w:b/>
           <w:bCs/>
         </w:rPr>
-        <w:t>1</w:t>
-      </w:r>
-      <w:r>
-        <w:rPr>
-          <w:b/>
-          <w:bCs/>
-        </w:rPr>
-        <w:t>2</w:t>
+        <w:t>12</w:t>
       </w:r>
       <w:r>
         <w:t>:</w:t>
@@ -6466,26 +7187,37 @@
           <w:bCs/>
         </w:rPr>
       </w:pPr>
-      <w:r>
-        <w:rPr>
-          <w:b/>
-          <w:bCs/>
-        </w:rPr>
-        <w:t>Analisis:</w:t>
+      <w:proofErr w:type="spellStart"/>
+      <w:r>
+        <w:rPr>
+          <w:b/>
+          <w:bCs/>
+        </w:rPr>
+        <w:t>Analisis</w:t>
+      </w:r>
+      <w:proofErr w:type="spellEnd"/>
+      <w:r>
+        <w:rPr>
+          <w:b/>
+          <w:bCs/>
+        </w:rPr>
+        <w:t>:</w:t>
       </w:r>
     </w:p>
     <w:p>
       <w:r>
         <w:tab/>
       </w:r>
-      <w:r>
-        <w:t>Descripcion del Problema:</w:t>
-      </w:r>
-      <w:r>
-        <w:t xml:space="preserve"> </w:t>
-      </w:r>
-      <w:r>
-        <w:t>realizar un saludo con nombre de usuario</w:t>
+      <w:proofErr w:type="spellStart"/>
+      <w:r>
+        <w:t>Descripcion</w:t>
+      </w:r>
+      <w:proofErr w:type="spellEnd"/>
+      <w:r>
+        <w:t xml:space="preserve"> del Problema:</w:t>
+      </w:r>
+      <w:r>
+        <w:t xml:space="preserve"> realizar un saludo con nombre de usuario</w:t>
       </w:r>
     </w:p>
     <w:p>
@@ -6506,16 +7238,18 @@
     <w:p>
       <w:r>
         <w:tab/>
-      </w:r>
-      <w:r>
         <w:t>nombre: carácter</w:t>
       </w:r>
     </w:p>
     <w:p>
       <w:r>
         <w:tab/>
+      </w:r>
+      <w:proofErr w:type="spellStart"/>
+      <w:r>
         <w:t>texto:caracter</w:t>
       </w:r>
+      <w:proofErr w:type="spellEnd"/>
     </w:p>
     <w:p>
       <w:pPr>
@@ -6540,8 +7274,13 @@
         <w:t>saludo</w:t>
       </w:r>
       <w:r>
-        <w:t>: caracter</w:t>
-      </w:r>
+        <w:t xml:space="preserve">: </w:t>
+      </w:r>
+      <w:proofErr w:type="spellStart"/>
+      <w:r>
+        <w:t>caracter</w:t>
+      </w:r>
+      <w:proofErr w:type="spellEnd"/>
     </w:p>
     <w:p>
       <w:pPr>
@@ -6561,8 +7300,6 @@
     <w:p>
       <w:r>
         <w:tab/>
-      </w:r>
-      <w:r>
         <w:t>Pedir por teclado nombre y realizar saludo</w:t>
       </w:r>
     </w:p>
@@ -6573,6 +7310,7 @@
           <w:bCs/>
         </w:rPr>
       </w:pPr>
+      <w:proofErr w:type="spellStart"/>
       <w:r>
         <w:rPr>
           <w:b/>
@@ -6588,6 +7326,7 @@
         </w:rPr>
         <w:t>ño</w:t>
       </w:r>
+      <w:proofErr w:type="spellEnd"/>
       <w:r>
         <w:rPr>
           <w:b/>
@@ -6632,6 +7371,7 @@
                 <w:lang w:val="en-US"/>
               </w:rPr>
             </w:pPr>
+            <w:proofErr w:type="spellStart"/>
             <w:r>
               <w:rPr>
                 <w:b/>
@@ -6640,21 +7380,39 @@
                 <w:lang w:val="en-US"/>
               </w:rPr>
               <w:lastRenderedPageBreak/>
-              <w:t>Entidad:</w:t>
-            </w:r>
-          </w:p>
-          <w:p>
-            <w:pPr>
-              <w:rPr>
+              <w:t>Entidad</w:t>
+            </w:r>
+            <w:proofErr w:type="spellEnd"/>
+            <w:r>
+              <w:rPr>
+                <w:b/>
+                <w:bCs/>
+                <w:u w:val="single"/>
                 <w:lang w:val="en-US"/>
               </w:rPr>
-            </w:pPr>
-            <w:r>
+              <w:t>:</w:t>
+            </w:r>
+          </w:p>
+          <w:p>
+            <w:pPr>
               <w:rPr>
                 <w:lang w:val="en-US"/>
               </w:rPr>
-              <w:t xml:space="preserve">                 Lienzo</w:t>
-            </w:r>
+            </w:pPr>
+            <w:r>
+              <w:rPr>
+                <w:lang w:val="en-US"/>
+              </w:rPr>
+              <w:t xml:space="preserve">                 </w:t>
+            </w:r>
+            <w:proofErr w:type="spellStart"/>
+            <w:r>
+              <w:rPr>
+                <w:lang w:val="en-US"/>
+              </w:rPr>
+              <w:t>Lienzo</w:t>
+            </w:r>
+            <w:proofErr w:type="spellEnd"/>
           </w:p>
         </w:tc>
       </w:tr>
@@ -6684,12 +7442,14 @@
             <w:r>
               <w:t xml:space="preserve">                 </w:t>
             </w:r>
+            <w:proofErr w:type="spellStart"/>
             <w:r>
               <w:t>nombre,texto</w:t>
             </w:r>
             <w:r>
               <w:t>,saludo</w:t>
             </w:r>
+            <w:proofErr w:type="spellEnd"/>
             <w:r>
               <w:t>: carácter;</w:t>
             </w:r>
@@ -6714,10 +7474,7 @@
               <w:t xml:space="preserve"> </w:t>
             </w:r>
             <w:r>
-              <w:t>Ejercicio1</w:t>
-            </w:r>
-            <w:r>
-              <w:t>2</w:t>
+              <w:t>Ejercicio12</w:t>
             </w:r>
           </w:p>
           <w:p>
@@ -6767,7 +7524,15 @@
           </w:p>
           <w:p>
             <w:r>
-              <w:t>escribir saludo,nombre;</w:t>
+              <w:t xml:space="preserve">escribir </w:t>
+            </w:r>
+            <w:proofErr w:type="spellStart"/>
+            <w:r>
+              <w:t>saludo,nombre</w:t>
+            </w:r>
+            <w:proofErr w:type="spellEnd"/>
+            <w:r>
+              <w:t>;</w:t>
             </w:r>
           </w:p>
           <w:p>
@@ -6831,20 +7596,10 @@
           <w:b/>
           <w:bCs/>
         </w:rPr>
-        <w:t>1</w:t>
-      </w:r>
-      <w:r>
-        <w:rPr>
-          <w:b/>
-          <w:bCs/>
-        </w:rPr>
-        <w:t>3</w:t>
-      </w:r>
-      <w:r>
-        <w:t xml:space="preserve">: </w:t>
-      </w:r>
-      <w:r>
-        <w:t>Será común resolver problemas utilizando variables. Calcule el perímetro y área de un rectángulo dada su base y su altura.</w:t>
+        <w:t>13</w:t>
+      </w:r>
+      <w:r>
+        <w:t>: Será común resolver problemas utilizando variables. Calcule el perímetro y área de un rectángulo dada su base y su altura.</w:t>
       </w:r>
     </w:p>
     <w:p>
@@ -6895,27 +7650,51 @@
           <w:bCs/>
         </w:rPr>
       </w:pPr>
-      <w:r>
-        <w:rPr>
-          <w:b/>
-          <w:bCs/>
-        </w:rPr>
-        <w:t>Analisis:</w:t>
+      <w:proofErr w:type="spellStart"/>
+      <w:r>
+        <w:rPr>
+          <w:b/>
+          <w:bCs/>
+        </w:rPr>
+        <w:t>Analisis</w:t>
+      </w:r>
+      <w:proofErr w:type="spellEnd"/>
+      <w:r>
+        <w:rPr>
+          <w:b/>
+          <w:bCs/>
+        </w:rPr>
+        <w:t>:</w:t>
       </w:r>
     </w:p>
     <w:p>
       <w:r>
         <w:tab/>
       </w:r>
-      <w:r>
-        <w:t>Descripcion del Problema:</w:t>
+      <w:proofErr w:type="spellStart"/>
+      <w:r>
+        <w:t>Descripcion</w:t>
+      </w:r>
+      <w:proofErr w:type="spellEnd"/>
+      <w:r>
+        <w:t xml:space="preserve"> del Problema:</w:t>
       </w:r>
       <w:r>
         <w:t xml:space="preserve"> realizar </w:t>
       </w:r>
-      <w:r>
-        <w:t>calculo de área y perímetro de un rectangulo</w:t>
-      </w:r>
+      <w:proofErr w:type="spellStart"/>
+      <w:r>
+        <w:t>calculo</w:t>
+      </w:r>
+      <w:proofErr w:type="spellEnd"/>
+      <w:r>
+        <w:t xml:space="preserve"> de área y perímetro de un </w:t>
+      </w:r>
+      <w:proofErr w:type="spellStart"/>
+      <w:r>
+        <w:t>rectangulo</w:t>
+      </w:r>
+      <w:proofErr w:type="spellEnd"/>
     </w:p>
     <w:p>
       <w:pPr>
@@ -6936,8 +7715,13 @@
       <w:r>
         <w:tab/>
       </w:r>
-      <w:r>
-        <w:t>base,altura : entero</w:t>
+      <w:proofErr w:type="spellStart"/>
+      <w:r>
+        <w:t>base,altura</w:t>
+      </w:r>
+      <w:proofErr w:type="spellEnd"/>
+      <w:r>
+        <w:t xml:space="preserve"> : entero</w:t>
       </w:r>
     </w:p>
     <w:p>
@@ -6959,8 +7743,13 @@
       <w:r>
         <w:tab/>
       </w:r>
-      <w:r>
-        <w:t>perímetro,área : entero</w:t>
+      <w:proofErr w:type="spellStart"/>
+      <w:r>
+        <w:t>perímetro,área</w:t>
+      </w:r>
+      <w:proofErr w:type="spellEnd"/>
+      <w:r>
+        <w:t xml:space="preserve"> : entero</w:t>
       </w:r>
     </w:p>
     <w:p>
@@ -6981,18 +7770,22 @@
     <w:p>
       <w:r>
         <w:tab/>
-      </w:r>
-      <w:r>
-        <w:t>Calcular área y perímetro del rectangulo</w:t>
-      </w:r>
-    </w:p>
-    <w:p>
-      <w:pPr>
-        <w:rPr>
-          <w:b/>
-          <w:bCs/>
-        </w:rPr>
-      </w:pPr>
+        <w:t xml:space="preserve">Calcular área y perímetro del </w:t>
+      </w:r>
+      <w:proofErr w:type="spellStart"/>
+      <w:r>
+        <w:t>rectangulo</w:t>
+      </w:r>
+      <w:proofErr w:type="spellEnd"/>
+    </w:p>
+    <w:p>
+      <w:pPr>
+        <w:rPr>
+          <w:b/>
+          <w:bCs/>
+        </w:rPr>
+      </w:pPr>
+      <w:proofErr w:type="spellStart"/>
       <w:r>
         <w:rPr>
           <w:b/>
@@ -7008,6 +7801,7 @@
         </w:rPr>
         <w:t>ño</w:t>
       </w:r>
+      <w:proofErr w:type="spellEnd"/>
       <w:r>
         <w:rPr>
           <w:b/>
@@ -7052,6 +7846,7 @@
                 <w:lang w:val="en-US"/>
               </w:rPr>
             </w:pPr>
+            <w:proofErr w:type="spellStart"/>
             <w:r>
               <w:rPr>
                 <w:b/>
@@ -7059,21 +7854,39 @@
                 <w:u w:val="single"/>
                 <w:lang w:val="en-US"/>
               </w:rPr>
-              <w:t>Entidad:</w:t>
-            </w:r>
-          </w:p>
-          <w:p>
-            <w:pPr>
-              <w:rPr>
+              <w:t>Entidad</w:t>
+            </w:r>
+            <w:proofErr w:type="spellEnd"/>
+            <w:r>
+              <w:rPr>
+                <w:b/>
+                <w:bCs/>
+                <w:u w:val="single"/>
                 <w:lang w:val="en-US"/>
               </w:rPr>
-            </w:pPr>
-            <w:r>
+              <w:t>:</w:t>
+            </w:r>
+          </w:p>
+          <w:p>
+            <w:pPr>
               <w:rPr>
                 <w:lang w:val="en-US"/>
               </w:rPr>
-              <w:t xml:space="preserve">                 Lienzo</w:t>
-            </w:r>
+            </w:pPr>
+            <w:r>
+              <w:rPr>
+                <w:lang w:val="en-US"/>
+              </w:rPr>
+              <w:t xml:space="preserve">                 </w:t>
+            </w:r>
+            <w:proofErr w:type="spellStart"/>
+            <w:r>
+              <w:rPr>
+                <w:lang w:val="en-US"/>
+              </w:rPr>
+              <w:t>Lienzo</w:t>
+            </w:r>
+            <w:proofErr w:type="spellEnd"/>
           </w:p>
         </w:tc>
       </w:tr>
@@ -7103,13 +7916,26 @@
             <w:r>
               <w:t xml:space="preserve">                 </w:t>
             </w:r>
-            <w:r>
-              <w:t>base,altura: entero;</w:t>
-            </w:r>
-          </w:p>
-          <w:p>
-            <w:r>
-              <w:t xml:space="preserve">                  perímetro,área: entero </w:t>
+            <w:proofErr w:type="spellStart"/>
+            <w:r>
+              <w:t>base,altura</w:t>
+            </w:r>
+            <w:proofErr w:type="spellEnd"/>
+            <w:r>
+              <w:t>: entero;</w:t>
+            </w:r>
+          </w:p>
+          <w:p>
+            <w:r>
+              <w:t xml:space="preserve">                  </w:t>
+            </w:r>
+            <w:proofErr w:type="spellStart"/>
+            <w:r>
+              <w:t>perímetro,área</w:t>
+            </w:r>
+            <w:proofErr w:type="spellEnd"/>
+            <w:r>
+              <w:t xml:space="preserve">: entero </w:t>
             </w:r>
           </w:p>
         </w:tc>
@@ -7132,7 +7958,10 @@
               <w:t xml:space="preserve"> </w:t>
             </w:r>
             <w:r>
-              <w:t>Ejercicio12</w:t>
+              <w:t>Ejercicio1</w:t>
+            </w:r>
+            <w:r>
+              <w:t>3</w:t>
             </w:r>
           </w:p>
           <w:p>
@@ -7276,6 +8105,658 @@
       </w:pPr>
     </w:p>
     <w:p>
+      <w:r>
+        <w:rPr>
+          <w:b/>
+          <w:bCs/>
+        </w:rPr>
+        <w:t xml:space="preserve">Punto </w:t>
+      </w:r>
+      <w:r>
+        <w:rPr>
+          <w:b/>
+          <w:bCs/>
+        </w:rPr>
+        <w:t>1</w:t>
+      </w:r>
+      <w:r>
+        <w:rPr>
+          <w:b/>
+          <w:bCs/>
+        </w:rPr>
+        <w:t>4</w:t>
+      </w:r>
+      <w:r>
+        <w:t>: Una ayuda importante al momento de resolver problemas con algoritmos es asumir que su gran amigo son las matemáticas. Obtenga la hipotenusa de un triángulo rectángulo conociendo sus catetos</w:t>
+      </w:r>
+      <w:r>
+        <w:t>.</w:t>
+      </w:r>
+    </w:p>
+    <w:p>
+      <w:r>
+        <w:drawing>
+          <wp:inline distT="0" distB="0" distL="0" distR="0" wp14:anchorId="1E309924" wp14:editId="3384B4FD">
+            <wp:extent cx="1966915" cy="1288472"/>
+            <wp:effectExtent l="0" t="0" r="0" b="6985"/>
+            <wp:docPr id="7" name="Imagen 7"/>
+            <wp:cNvGraphicFramePr>
+              <a:graphicFrameLocks xmlns:a="http://schemas.openxmlformats.org/drawingml/2006/main" noChangeAspect="1"/>
+            </wp:cNvGraphicFramePr>
+            <a:graphic xmlns:a="http://schemas.openxmlformats.org/drawingml/2006/main">
+              <a:graphicData uri="http://schemas.openxmlformats.org/drawingml/2006/picture">
+                <pic:pic xmlns:pic="http://schemas.openxmlformats.org/drawingml/2006/picture">
+                  <pic:nvPicPr>
+                    <pic:cNvPr id="1" name=""/>
+                    <pic:cNvPicPr/>
+                  </pic:nvPicPr>
+                  <pic:blipFill>
+                    <a:blip r:embed="rId12"/>
+                    <a:stretch>
+                      <a:fillRect/>
+                    </a:stretch>
+                  </pic:blipFill>
+                  <pic:spPr>
+                    <a:xfrm>
+                      <a:off x="0" y="0"/>
+                      <a:ext cx="1978743" cy="1296220"/>
+                    </a:xfrm>
+                    <a:prstGeom prst="rect">
+                      <a:avLst/>
+                    </a:prstGeom>
+                  </pic:spPr>
+                </pic:pic>
+              </a:graphicData>
+            </a:graphic>
+          </wp:inline>
+        </w:drawing>
+      </w:r>
+    </w:p>
+    <w:p>
+      <w:pPr>
+        <w:rPr>
+          <w:b/>
+          <w:bCs/>
+        </w:rPr>
+      </w:pPr>
+      <w:r>
+        <w:rPr>
+          <w:b/>
+          <w:bCs/>
+        </w:rPr>
+        <w:t>Captura de Processing:</w:t>
+      </w:r>
+    </w:p>
+    <w:p>
+      <w:pPr>
+        <w:rPr>
+          <w:b/>
+          <w:bCs/>
+        </w:rPr>
+      </w:pPr>
+    </w:p>
+    <w:p>
+      <w:pPr>
+        <w:rPr>
+          <w:b/>
+          <w:bCs/>
+          <w:u w:val="single"/>
+        </w:rPr>
+      </w:pPr>
+      <w:r>
+        <w:rPr>
+          <w:b/>
+          <w:bCs/>
+          <w:u w:val="single"/>
+        </w:rPr>
+        <w:t>Desarrollo del punto</w:t>
+      </w:r>
+    </w:p>
+    <w:p/>
+    <w:p>
+      <w:pPr>
+        <w:rPr>
+          <w:b/>
+          <w:bCs/>
+        </w:rPr>
+      </w:pPr>
+      <w:proofErr w:type="spellStart"/>
+      <w:r>
+        <w:rPr>
+          <w:b/>
+          <w:bCs/>
+        </w:rPr>
+        <w:t>Analisis</w:t>
+      </w:r>
+      <w:proofErr w:type="spellEnd"/>
+      <w:r>
+        <w:rPr>
+          <w:b/>
+          <w:bCs/>
+        </w:rPr>
+        <w:t>:</w:t>
+      </w:r>
+    </w:p>
+    <w:p>
+      <w:r>
+        <w:tab/>
+      </w:r>
+      <w:proofErr w:type="spellStart"/>
+      <w:r>
+        <w:t>Descripcion</w:t>
+      </w:r>
+      <w:proofErr w:type="spellEnd"/>
+      <w:r>
+        <w:t xml:space="preserve"> del Problema:</w:t>
+      </w:r>
+      <w:r>
+        <w:t xml:space="preserve"> realizar </w:t>
+      </w:r>
+      <w:proofErr w:type="spellStart"/>
+      <w:r>
+        <w:t>calculo</w:t>
+      </w:r>
+      <w:proofErr w:type="spellEnd"/>
+      <w:r>
+        <w:t xml:space="preserve"> de </w:t>
+      </w:r>
+      <w:r>
+        <w:t xml:space="preserve">la hipotenusa de un </w:t>
+      </w:r>
+      <w:proofErr w:type="spellStart"/>
+      <w:r>
+        <w:t>triangulo</w:t>
+      </w:r>
+      <w:proofErr w:type="spellEnd"/>
+      <w:r>
+        <w:t xml:space="preserve"> </w:t>
+      </w:r>
+      <w:proofErr w:type="spellStart"/>
+      <w:r>
+        <w:t>rectangulo</w:t>
+      </w:r>
+      <w:proofErr w:type="spellEnd"/>
+    </w:p>
+    <w:p>
+      <w:pPr>
+        <w:rPr>
+          <w:b/>
+          <w:bCs/>
+        </w:rPr>
+      </w:pPr>
+      <w:r>
+        <w:rPr>
+          <w:b/>
+          <w:bCs/>
+        </w:rPr>
+        <w:t>Datos de entrada:</w:t>
+      </w:r>
+    </w:p>
+    <w:p>
+      <w:r>
+        <w:tab/>
+      </w:r>
+      <w:proofErr w:type="spellStart"/>
+      <w:r>
+        <w:t>base,altura</w:t>
+      </w:r>
+      <w:proofErr w:type="spellEnd"/>
+      <w:r>
+        <w:t xml:space="preserve"> : entero</w:t>
+      </w:r>
+    </w:p>
+    <w:p>
+      <w:pPr>
+        <w:rPr>
+          <w:b/>
+          <w:bCs/>
+        </w:rPr>
+      </w:pPr>
+      <w:r>
+        <w:rPr>
+          <w:b/>
+          <w:bCs/>
+        </w:rPr>
+        <w:t xml:space="preserve">Datos de Salida: </w:t>
+      </w:r>
+    </w:p>
+    <w:p>
+      <w:r>
+        <w:tab/>
+      </w:r>
+      <w:r>
+        <w:t>hipotenusa</w:t>
+      </w:r>
+      <w:r>
+        <w:t xml:space="preserve"> : </w:t>
+      </w:r>
+      <w:proofErr w:type="spellStart"/>
+      <w:r>
+        <w:t>float</w:t>
+      </w:r>
+      <w:proofErr w:type="spellEnd"/>
+    </w:p>
+    <w:p>
+      <w:pPr>
+        <w:rPr>
+          <w:b/>
+          <w:bCs/>
+        </w:rPr>
+      </w:pPr>
+      <w:r>
+        <w:rPr>
+          <w:b/>
+          <w:bCs/>
+        </w:rPr>
+        <w:t xml:space="preserve">Proceso: </w:t>
+      </w:r>
+    </w:p>
+    <w:p>
+      <w:r>
+        <w:tab/>
+        <w:t xml:space="preserve">Calcular </w:t>
+      </w:r>
+      <w:r>
+        <w:t xml:space="preserve">la hipotenusa del </w:t>
+      </w:r>
+      <w:proofErr w:type="spellStart"/>
+      <w:r>
+        <w:t>triangulo</w:t>
+      </w:r>
+      <w:proofErr w:type="spellEnd"/>
+      <w:r>
+        <w:t xml:space="preserve"> </w:t>
+      </w:r>
+      <w:proofErr w:type="spellStart"/>
+      <w:r>
+        <w:t>rectangulo</w:t>
+      </w:r>
+      <w:proofErr w:type="spellEnd"/>
+    </w:p>
+    <w:p>
+      <w:pPr>
+        <w:rPr>
+          <w:b/>
+          <w:bCs/>
+        </w:rPr>
+      </w:pPr>
+      <w:proofErr w:type="spellStart"/>
+      <w:r>
+        <w:rPr>
+          <w:b/>
+          <w:bCs/>
+        </w:rPr>
+        <w:t>Dise</w:t>
+      </w:r>
+      <w:r>
+        <w:rPr>
+          <w:b/>
+          <w:bCs/>
+          <w:lang w:val="es-ES"/>
+        </w:rPr>
+        <w:t>ño</w:t>
+      </w:r>
+      <w:proofErr w:type="spellEnd"/>
+      <w:r>
+        <w:rPr>
+          <w:b/>
+          <w:bCs/>
+        </w:rPr>
+        <w:t>:</w:t>
+      </w:r>
+      <w:r>
+        <w:rPr>
+          <w:b/>
+          <w:bCs/>
+        </w:rPr>
+        <w:tab/>
+      </w:r>
+    </w:p>
+    <w:p>
+      <w:r>
+        <w:tab/>
+      </w:r>
+    </w:p>
+    <w:p/>
+    <w:tbl>
+      <w:tblPr>
+        <w:tblStyle w:val="Tablaconcuadrcula"/>
+        <w:tblW w:w="8363" w:type="dxa"/>
+        <w:tblInd w:w="704" w:type="dxa"/>
+        <w:tblLook w:val="04A0" w:firstRow="1" w:lastRow="0" w:firstColumn="1" w:lastColumn="0" w:noHBand="0" w:noVBand="1"/>
+      </w:tblPr>
+      <w:tblGrid>
+        <w:gridCol w:w="8363"/>
+      </w:tblGrid>
+      <w:tr>
+        <w:tc>
+          <w:tcPr>
+            <w:tcW w:w="8363" w:type="dxa"/>
+          </w:tcPr>
+          <w:p>
+            <w:pPr>
+              <w:rPr>
+                <w:b/>
+                <w:bCs/>
+                <w:u w:val="single"/>
+                <w:lang w:val="en-US"/>
+              </w:rPr>
+            </w:pPr>
+            <w:proofErr w:type="spellStart"/>
+            <w:r>
+              <w:rPr>
+                <w:b/>
+                <w:bCs/>
+                <w:u w:val="single"/>
+                <w:lang w:val="en-US"/>
+              </w:rPr>
+              <w:t>Entidad</w:t>
+            </w:r>
+            <w:proofErr w:type="spellEnd"/>
+            <w:r>
+              <w:rPr>
+                <w:b/>
+                <w:bCs/>
+                <w:u w:val="single"/>
+                <w:lang w:val="en-US"/>
+              </w:rPr>
+              <w:t>:</w:t>
+            </w:r>
+          </w:p>
+          <w:p>
+            <w:pPr>
+              <w:rPr>
+                <w:lang w:val="en-US"/>
+              </w:rPr>
+            </w:pPr>
+            <w:r>
+              <w:rPr>
+                <w:lang w:val="en-US"/>
+              </w:rPr>
+              <w:t xml:space="preserve">                 </w:t>
+            </w:r>
+            <w:proofErr w:type="spellStart"/>
+            <w:r>
+              <w:rPr>
+                <w:lang w:val="en-US"/>
+              </w:rPr>
+              <w:t>Lienzo</w:t>
+            </w:r>
+            <w:proofErr w:type="spellEnd"/>
+          </w:p>
+        </w:tc>
+      </w:tr>
+      <w:tr>
+        <w:tc>
+          <w:tcPr>
+            <w:tcW w:w="8363" w:type="dxa"/>
+          </w:tcPr>
+          <w:p>
+            <w:pPr>
+              <w:rPr>
+                <w:b/>
+                <w:bCs/>
+                <w:u w:val="single"/>
+              </w:rPr>
+            </w:pPr>
+            <w:r>
+              <w:rPr>
+                <w:b/>
+                <w:bCs/>
+                <w:u w:val="single"/>
+              </w:rPr>
+              <w:lastRenderedPageBreak/>
+              <w:t>Variables:</w:t>
+            </w:r>
+          </w:p>
+          <w:p>
+            <w:r>
+              <w:t xml:space="preserve">                 </w:t>
+            </w:r>
+            <w:proofErr w:type="spellStart"/>
+            <w:r>
+              <w:t>base,altura</w:t>
+            </w:r>
+            <w:proofErr w:type="spellEnd"/>
+            <w:r>
+              <w:t>: entero;</w:t>
+            </w:r>
+          </w:p>
+          <w:p>
+            <w:r>
+              <w:t xml:space="preserve">                 hipotenusa: </w:t>
+            </w:r>
+            <w:proofErr w:type="spellStart"/>
+            <w:r>
+              <w:t>float</w:t>
+            </w:r>
+            <w:proofErr w:type="spellEnd"/>
+          </w:p>
+        </w:tc>
+      </w:tr>
+      <w:tr>
+        <w:tc>
+          <w:tcPr>
+            <w:tcW w:w="8363" w:type="dxa"/>
+          </w:tcPr>
+          <w:p>
+            <w:r>
+              <w:rPr>
+                <w:b/>
+                <w:bCs/>
+                <w:u w:val="single"/>
+              </w:rPr>
+              <w:t>Nombre Algoritmo:</w:t>
+            </w:r>
+            <w:r>
+              <w:t xml:space="preserve"> </w:t>
+            </w:r>
+            <w:r>
+              <w:t>Ejercicio1</w:t>
+            </w:r>
+            <w:r>
+              <w:t>4</w:t>
+            </w:r>
+          </w:p>
+          <w:p>
+            <w:pPr>
+              <w:rPr>
+                <w:b/>
+                <w:bCs/>
+              </w:rPr>
+            </w:pPr>
+            <w:r>
+              <w:rPr>
+                <w:b/>
+                <w:bCs/>
+              </w:rPr>
+              <w:t xml:space="preserve">   Algoritmo:  </w:t>
+            </w:r>
+          </w:p>
+          <w:p>
+            <w:pPr>
+              <w:rPr>
+                <w:b/>
+                <w:bCs/>
+              </w:rPr>
+            </w:pPr>
+            <w:r>
+              <w:rPr>
+                <w:b/>
+                <w:bCs/>
+              </w:rPr>
+              <w:t>Inicio</w:t>
+            </w:r>
+          </w:p>
+          <w:p>
+            <w:r>
+              <w:t>base &lt;- 10;</w:t>
+            </w:r>
+          </w:p>
+          <w:p>
+            <w:r>
+              <w:t>altura &lt;-20;</w:t>
+            </w:r>
+          </w:p>
+          <w:p>
+            <w:pPr>
+              <w:rPr>
+                <w:rFonts w:eastAsiaTheme="minorEastAsia"/>
+              </w:rPr>
+            </w:pPr>
+            <w:r>
+              <w:t xml:space="preserve">hipotenusa &lt;- </w:t>
+            </w:r>
+            <m:oMath>
+              <m:rad>
+                <m:radPr>
+                  <m:degHide m:val="1"/>
+                  <m:ctrlPr>
+                    <w:rPr>
+                      <w:rFonts w:ascii="Cambria Math" w:hAnsi="Cambria Math"/>
+                      <w:i/>
+                    </w:rPr>
+                  </m:ctrlPr>
+                </m:radPr>
+                <m:deg/>
+                <m:e>
+                  <m:sSup>
+                    <m:sSupPr>
+                      <m:ctrlPr>
+                        <w:rPr>
+                          <w:rFonts w:ascii="Cambria Math" w:hAnsi="Cambria Math"/>
+                          <w:i/>
+                        </w:rPr>
+                      </m:ctrlPr>
+                    </m:sSupPr>
+                    <m:e>
+                      <m:r>
+                        <w:rPr>
+                          <w:rFonts w:ascii="Cambria Math" w:hAnsi="Cambria Math"/>
+                        </w:rPr>
+                        <m:t>a</m:t>
+                      </m:r>
+                      <m:r>
+                        <w:rPr>
+                          <w:rFonts w:ascii="Cambria Math" w:hAnsi="Cambria Math"/>
+                        </w:rPr>
+                        <m:t>ltura</m:t>
+                      </m:r>
+                    </m:e>
+                    <m:sup>
+                      <m:r>
+                        <w:rPr>
+                          <w:rFonts w:ascii="Cambria Math" w:hAnsi="Cambria Math"/>
+                        </w:rPr>
+                        <m:t>2</m:t>
+                      </m:r>
+                    </m:sup>
+                  </m:sSup>
+                  <m:r>
+                    <w:rPr>
+                      <w:rFonts w:ascii="Cambria Math" w:hAnsi="Cambria Math"/>
+                    </w:rPr>
+                    <m:t>+</m:t>
+                  </m:r>
+                  <m:sSup>
+                    <m:sSupPr>
+                      <m:ctrlPr>
+                        <w:rPr>
+                          <w:rFonts w:ascii="Cambria Math" w:hAnsi="Cambria Math"/>
+                          <w:i/>
+                        </w:rPr>
+                      </m:ctrlPr>
+                    </m:sSupPr>
+                    <m:e>
+                      <m:r>
+                        <w:rPr>
+                          <w:rFonts w:ascii="Cambria Math" w:hAnsi="Cambria Math"/>
+                        </w:rPr>
+                        <m:t>b</m:t>
+                      </m:r>
+                      <m:r>
+                        <w:rPr>
+                          <w:rFonts w:ascii="Cambria Math" w:hAnsi="Cambria Math"/>
+                        </w:rPr>
+                        <m:t>ase</m:t>
+                      </m:r>
+                    </m:e>
+                    <m:sup>
+                      <m:r>
+                        <w:rPr>
+                          <w:rFonts w:ascii="Cambria Math" w:hAnsi="Cambria Math"/>
+                        </w:rPr>
+                        <m:t>2</m:t>
+                      </m:r>
+                    </m:sup>
+                  </m:sSup>
+                </m:e>
+              </m:rad>
+            </m:oMath>
+            <w:r>
+              <w:rPr>
+                <w:rFonts w:eastAsiaTheme="minorEastAsia"/>
+              </w:rPr>
+              <w:t>;</w:t>
+            </w:r>
+          </w:p>
+          <w:p>
+            <w:r>
+              <w:rPr>
+                <w:rFonts w:eastAsiaTheme="minorEastAsia"/>
+              </w:rPr>
+              <w:t>escribir “la hipotenusa es: “,hipotenusa;</w:t>
+            </w:r>
+          </w:p>
+          <w:p>
+            <w:pPr>
+              <w:rPr>
+                <w:b/>
+                <w:bCs/>
+              </w:rPr>
+            </w:pPr>
+            <w:r>
+              <w:rPr>
+                <w:b/>
+                <w:bCs/>
+              </w:rPr>
+              <w:t>Fin</w:t>
+            </w:r>
+            <w:r>
+              <w:rPr>
+                <w:b/>
+                <w:bCs/>
+              </w:rPr>
+              <w:t xml:space="preserve">                </w:t>
+            </w:r>
+          </w:p>
+        </w:tc>
+      </w:tr>
+      <w:tr>
+        <w:tc>
+          <w:tcPr>
+            <w:tcW w:w="8363" w:type="dxa"/>
+          </w:tcPr>
+          <w:p>
+            <w:pPr>
+              <w:rPr>
+                <w:b/>
+                <w:bCs/>
+                <w:u w:val="single"/>
+              </w:rPr>
+            </w:pPr>
+          </w:p>
+        </w:tc>
+      </w:tr>
+    </w:tbl>
+    <w:p>
+      <w:pPr>
+        <w:tabs>
+          <w:tab w:val="left" w:pos="2028"/>
+        </w:tabs>
+      </w:pPr>
+    </w:p>
+    <w:p>
       <w:pPr>
         <w:tabs>
           <w:tab w:val="left" w:pos="2028"/>
@@ -7323,7 +8804,7 @@
           <w:tab w:val="left" w:pos="2028"/>
         </w:tabs>
         <w:sectPr>
-          <w:headerReference w:type="first" r:id="rId12"/>
+          <w:headerReference w:type="first" r:id="rId13"/>
           <w:pgSz w:w="11906" w:h="16838"/>
           <w:pgMar w:top="1417" w:right="1701" w:bottom="1417" w:left="1701" w:header="708" w:footer="708" w:gutter="0"/>
           <w:pgBorders w:display="notFirstPage">
@@ -7353,7 +8834,23 @@
     </w:p>
     <w:p>
       <w:r>
-        <w:t>Se deben enunciar las fuentes (apuntes de la materia, páginas web, videos de youtube, libro (nombre, autores, año), etc)</w:t>
+        <w:t xml:space="preserve">Se deben enunciar las fuentes (apuntes de la materia, páginas web, videos de </w:t>
+      </w:r>
+      <w:proofErr w:type="spellStart"/>
+      <w:r>
+        <w:t>youtube</w:t>
+      </w:r>
+      <w:proofErr w:type="spellEnd"/>
+      <w:r>
+        <w:t xml:space="preserve">, libro (nombre, autores, año), </w:t>
+      </w:r>
+      <w:proofErr w:type="spellStart"/>
+      <w:r>
+        <w:t>etc</w:t>
+      </w:r>
+      <w:proofErr w:type="spellEnd"/>
+      <w:r>
+        <w:t>)</w:t>
       </w:r>
     </w:p>
     <w:p/>
@@ -7588,7 +9085,23 @@
               <w:sz w:val="20"/>
               <w:szCs w:val="20"/>
             </w:rPr>
-            <w:t>Trabajo Practico N° / Actividad</w:t>
+            <w:t xml:space="preserve">Trabajo Practico </w:t>
+          </w:r>
+          <w:proofErr w:type="spellStart"/>
+          <w:r>
+            <w:rPr>
+              <w:sz w:val="20"/>
+              <w:szCs w:val="20"/>
+            </w:rPr>
+            <w:t>N°</w:t>
+          </w:r>
+          <w:proofErr w:type="spellEnd"/>
+          <w:r>
+            <w:rPr>
+              <w:sz w:val="20"/>
+              <w:szCs w:val="20"/>
+            </w:rPr>
+            <w:t xml:space="preserve"> / Actividad</w:t>
           </w:r>
         </w:p>
       </w:tc>
@@ -7625,7 +9138,7 @@
               <v:shape id="_x0000_i1026" type="#_x0000_t75" style="width:78.15pt;height:44.85pt" o:ole="">
                 <v:imagedata r:id="rId2" o:title=""/>
               </v:shape>
-              <o:OLEObject Type="Embed" ProgID="PBrush" ShapeID="_x0000_i1026" DrawAspect="Content" ObjectID="_1774713840" r:id="rId3"/>
+              <o:OLEObject Type="Embed" ProgID="PBrush" ShapeID="_x0000_i1026" DrawAspect="Content" ObjectID="_1774720332" r:id="rId3"/>
             </w:object>
           </w:r>
         </w:p>
@@ -7843,7 +9356,7 @@
               <v:shape id="_x0000_i1027" type="#_x0000_t75" style="width:78.15pt;height:44.85pt">
                 <v:imagedata r:id="rId2" o:title=""/>
               </v:shape>
-              <o:OLEObject Type="Embed" ProgID="PBrush" ShapeID="_x0000_i1027" DrawAspect="Content" ObjectID="_1774713841" r:id="rId3"/>
+              <o:OLEObject Type="Embed" ProgID="PBrush" ShapeID="_x0000_i1027" DrawAspect="Content" ObjectID="_1774720333" r:id="rId3"/>
             </w:object>
           </w:r>
         </w:p>

</xml_diff>

<commit_message>
Subida del ejercicio15 y word
Realice el ejercicio15 tanto en processing como en word
</commit_message>
<xml_diff>
--- a/TP01_Mamani_Fernando/Archivo word de los Ejercicios.docx
+++ b/TP01_Mamani_Fernando/Archivo word de los Ejercicios.docx
@@ -206,7 +206,7 @@
                 <v:shape id="_x0000_i1025" type="#_x0000_t75" style="width:78.15pt;height:44.85pt" o:ole="">
                   <v:imagedata r:id="rId9" o:title=""/>
                 </v:shape>
-                <o:OLEObject Type="Embed" ProgID="PBrush" ShapeID="_x0000_i1025" DrawAspect="Content" ObjectID="_1774720331" r:id="rId10"/>
+                <o:OLEObject Type="Embed" ProgID="PBrush" ShapeID="_x0000_i1025" DrawAspect="Content" ObjectID="_1774721406" r:id="rId10"/>
               </w:object>
             </w:r>
           </w:p>
@@ -753,7 +753,6 @@
                                 </w14:textOutline>
                               </w:rPr>
                             </w:pPr>
-                            <w:proofErr w:type="spellStart"/>
                             <w:r>
                               <w:rPr>
                                 <w:color w:val="000000" w:themeColor="text1"/>
@@ -772,7 +771,6 @@
                               </w:rPr>
                               <w:t>Mamani,Fernando</w:t>
                             </w:r>
-                            <w:proofErr w:type="spellEnd"/>
                             <w:r>
                               <w:rPr>
                                 <w:color w:val="000000" w:themeColor="text1"/>
@@ -942,7 +940,6 @@
                           </w14:textOutline>
                         </w:rPr>
                       </w:pPr>
-                      <w:proofErr w:type="spellStart"/>
                       <w:r>
                         <w:rPr>
                           <w:color w:val="000000" w:themeColor="text1"/>
@@ -961,7 +958,6 @@
                         </w:rPr>
                         <w:t>Mamani,Fernando</w:t>
                       </w:r>
-                      <w:proofErr w:type="spellEnd"/>
                       <w:r>
                         <w:rPr>
                           <w:color w:val="000000" w:themeColor="text1"/>
@@ -1284,34 +1280,20 @@
           <w:bCs/>
         </w:rPr>
       </w:pPr>
-      <w:proofErr w:type="spellStart"/>
-      <w:r>
-        <w:rPr>
-          <w:b/>
-          <w:bCs/>
-        </w:rPr>
-        <w:t>Analisis</w:t>
-      </w:r>
-      <w:proofErr w:type="spellEnd"/>
-      <w:r>
-        <w:rPr>
-          <w:b/>
-          <w:bCs/>
-        </w:rPr>
-        <w:t>:</w:t>
+      <w:r>
+        <w:rPr>
+          <w:b/>
+          <w:bCs/>
+        </w:rPr>
+        <w:t>Analisis:</w:t>
       </w:r>
     </w:p>
     <w:p>
       <w:r>
         <w:tab/>
       </w:r>
-      <w:proofErr w:type="spellStart"/>
-      <w:r>
-        <w:t>Descripcion</w:t>
-      </w:r>
-      <w:proofErr w:type="spellEnd"/>
-      <w:r>
-        <w:t xml:space="preserve"> del Problema: </w:t>
+      <w:r>
+        <w:t xml:space="preserve">Descripcion del Problema: </w:t>
       </w:r>
       <w:r>
         <w:t>Obtener el resultado de la expresión.</w:t>
@@ -1368,13 +1350,8 @@
         <w:t>r</w:t>
       </w:r>
       <w:r>
-        <w:t xml:space="preserve">esultado: </w:t>
-      </w:r>
-      <w:proofErr w:type="spellStart"/>
-      <w:r>
-        <w:t>float</w:t>
-      </w:r>
-      <w:proofErr w:type="spellEnd"/>
+        <w:t>esultado: float</w:t>
+      </w:r>
     </w:p>
     <w:p>
       <w:pPr>
@@ -1396,13 +1373,8 @@
         <w:tab/>
       </w:r>
       <w:r>
-        <w:t xml:space="preserve">Realizar los </w:t>
-      </w:r>
-      <w:proofErr w:type="spellStart"/>
-      <w:r>
-        <w:t>calculos</w:t>
-      </w:r>
-      <w:proofErr w:type="spellEnd"/>
+        <w:t>Realizar los calculos</w:t>
+      </w:r>
     </w:p>
     <w:p>
       <w:pPr>
@@ -1412,7 +1384,6 @@
           <w:lang w:val="en-US"/>
         </w:rPr>
       </w:pPr>
-      <w:proofErr w:type="spellStart"/>
       <w:r>
         <w:rPr>
           <w:b/>
@@ -1428,7 +1399,6 @@
         </w:rPr>
         <w:t>ño</w:t>
       </w:r>
-      <w:proofErr w:type="spellEnd"/>
       <w:r>
         <w:rPr>
           <w:b/>
@@ -1483,7 +1453,6 @@
                 <w:lang w:val="en-US"/>
               </w:rPr>
             </w:pPr>
-            <w:proofErr w:type="spellStart"/>
             <w:r>
               <w:rPr>
                 <w:b/>
@@ -1491,39 +1460,21 @@
                 <w:u w:val="single"/>
                 <w:lang w:val="en-US"/>
               </w:rPr>
-              <w:t>Entidad</w:t>
-            </w:r>
-            <w:proofErr w:type="spellEnd"/>
-            <w:r>
-              <w:rPr>
-                <w:b/>
-                <w:bCs/>
-                <w:u w:val="single"/>
+              <w:t>Entidad:</w:t>
+            </w:r>
+          </w:p>
+          <w:p>
+            <w:pPr>
+              <w:rPr>
                 <w:lang w:val="en-US"/>
               </w:rPr>
-              <w:t>:</w:t>
-            </w:r>
-          </w:p>
-          <w:p>
-            <w:pPr>
+            </w:pPr>
+            <w:r>
               <w:rPr>
                 <w:lang w:val="en-US"/>
               </w:rPr>
-            </w:pPr>
-            <w:r>
-              <w:rPr>
-                <w:lang w:val="en-US"/>
-              </w:rPr>
-              <w:t xml:space="preserve">                 </w:t>
-            </w:r>
-            <w:proofErr w:type="spellStart"/>
-            <w:r>
-              <w:rPr>
-                <w:lang w:val="en-US"/>
-              </w:rPr>
-              <w:t>Lienzo</w:t>
-            </w:r>
-            <w:proofErr w:type="spellEnd"/>
+              <w:t xml:space="preserve">                 Lienzo</w:t>
+            </w:r>
           </w:p>
         </w:tc>
       </w:tr>
@@ -1559,13 +1510,8 @@
           </w:p>
           <w:p>
             <w:r>
-              <w:t xml:space="preserve">                 resultado: </w:t>
-            </w:r>
-            <w:proofErr w:type="spellStart"/>
-            <w:r>
-              <w:t>float</w:t>
-            </w:r>
-            <w:proofErr w:type="spellEnd"/>
+              <w:t xml:space="preserve">                 resultado: float</w:t>
+            </w:r>
           </w:p>
         </w:tc>
       </w:tr>
@@ -1838,34 +1784,20 @@
           <w:bCs/>
         </w:rPr>
       </w:pPr>
-      <w:proofErr w:type="spellStart"/>
-      <w:r>
-        <w:rPr>
-          <w:b/>
-          <w:bCs/>
-        </w:rPr>
-        <w:t>Analisis</w:t>
-      </w:r>
-      <w:proofErr w:type="spellEnd"/>
-      <w:r>
-        <w:rPr>
-          <w:b/>
-          <w:bCs/>
-        </w:rPr>
-        <w:t>:</w:t>
+      <w:r>
+        <w:rPr>
+          <w:b/>
+          <w:bCs/>
+        </w:rPr>
+        <w:t>Analisis:</w:t>
       </w:r>
     </w:p>
     <w:p>
       <w:r>
         <w:tab/>
       </w:r>
-      <w:proofErr w:type="spellStart"/>
-      <w:r>
-        <w:t>Descripcion</w:t>
-      </w:r>
-      <w:proofErr w:type="spellEnd"/>
-      <w:r>
-        <w:t xml:space="preserve"> del Problema: </w:t>
+      <w:r>
+        <w:t xml:space="preserve">Descripcion del Problema: </w:t>
       </w:r>
       <w:r>
         <w:t>Obtener el resultado de la expresión.</w:t>
@@ -1923,13 +1855,8 @@
         <w:t>r</w:t>
       </w:r>
       <w:r>
-        <w:t xml:space="preserve">esultado: </w:t>
-      </w:r>
-      <w:proofErr w:type="spellStart"/>
-      <w:r>
-        <w:t>float</w:t>
-      </w:r>
-      <w:proofErr w:type="spellEnd"/>
+        <w:t>esultado: float</w:t>
+      </w:r>
     </w:p>
     <w:p>
       <w:pPr>
@@ -1949,13 +1876,8 @@
     <w:p>
       <w:r>
         <w:tab/>
-        <w:t xml:space="preserve">Realizar los </w:t>
-      </w:r>
-      <w:proofErr w:type="spellStart"/>
-      <w:r>
-        <w:t>calculos</w:t>
-      </w:r>
-      <w:proofErr w:type="spellEnd"/>
+        <w:t>Realizar los calculos</w:t>
+      </w:r>
     </w:p>
     <w:p>
       <w:pPr>
@@ -1965,7 +1887,6 @@
           <w:lang w:val="en-US"/>
         </w:rPr>
       </w:pPr>
-      <w:proofErr w:type="spellStart"/>
       <w:r>
         <w:rPr>
           <w:b/>
@@ -1981,7 +1902,6 @@
         </w:rPr>
         <w:t>ño</w:t>
       </w:r>
-      <w:proofErr w:type="spellEnd"/>
       <w:r>
         <w:rPr>
           <w:b/>
@@ -2036,7 +1956,6 @@
                 <w:lang w:val="en-US"/>
               </w:rPr>
             </w:pPr>
-            <w:proofErr w:type="spellStart"/>
             <w:r>
               <w:rPr>
                 <w:b/>
@@ -2044,39 +1963,21 @@
                 <w:u w:val="single"/>
                 <w:lang w:val="en-US"/>
               </w:rPr>
-              <w:t>Entidad</w:t>
-            </w:r>
-            <w:proofErr w:type="spellEnd"/>
-            <w:r>
-              <w:rPr>
-                <w:b/>
-                <w:bCs/>
-                <w:u w:val="single"/>
+              <w:t>Entidad:</w:t>
+            </w:r>
+          </w:p>
+          <w:p>
+            <w:pPr>
+              <w:rPr>
                 <w:lang w:val="en-US"/>
               </w:rPr>
-              <w:t>:</w:t>
-            </w:r>
-          </w:p>
-          <w:p>
-            <w:pPr>
+            </w:pPr>
+            <w:r>
               <w:rPr>
                 <w:lang w:val="en-US"/>
               </w:rPr>
-            </w:pPr>
-            <w:r>
-              <w:rPr>
-                <w:lang w:val="en-US"/>
-              </w:rPr>
-              <w:t xml:space="preserve">                 </w:t>
-            </w:r>
-            <w:proofErr w:type="spellStart"/>
-            <w:r>
-              <w:rPr>
-                <w:lang w:val="en-US"/>
-              </w:rPr>
-              <w:t>Lienzo</w:t>
-            </w:r>
-            <w:proofErr w:type="spellEnd"/>
+              <w:t xml:space="preserve">                 Lienzo</w:t>
+            </w:r>
           </w:p>
         </w:tc>
       </w:tr>
@@ -2104,13 +2005,8 @@
           </w:p>
           <w:p>
             <w:r>
-              <w:t xml:space="preserve">                 resultado: </w:t>
-            </w:r>
-            <w:proofErr w:type="spellStart"/>
-            <w:r>
-              <w:t>float</w:t>
-            </w:r>
-            <w:proofErr w:type="spellEnd"/>
+              <w:t xml:space="preserve">                 resultado: float</w:t>
+            </w:r>
           </w:p>
         </w:tc>
       </w:tr>
@@ -2617,34 +2513,20 @@
           <w:bCs/>
         </w:rPr>
       </w:pPr>
-      <w:proofErr w:type="spellStart"/>
-      <w:r>
-        <w:rPr>
-          <w:b/>
-          <w:bCs/>
-        </w:rPr>
-        <w:t>Analisis</w:t>
-      </w:r>
-      <w:proofErr w:type="spellEnd"/>
-      <w:r>
-        <w:rPr>
-          <w:b/>
-          <w:bCs/>
-        </w:rPr>
-        <w:t>:</w:t>
+      <w:r>
+        <w:rPr>
+          <w:b/>
+          <w:bCs/>
+        </w:rPr>
+        <w:t>Analisis:</w:t>
       </w:r>
     </w:p>
     <w:p>
       <w:r>
         <w:tab/>
       </w:r>
-      <w:proofErr w:type="spellStart"/>
-      <w:r>
-        <w:t>Descripcion</w:t>
-      </w:r>
-      <w:proofErr w:type="spellEnd"/>
-      <w:r>
-        <w:t xml:space="preserve"> del Problema: </w:t>
+      <w:r>
+        <w:t xml:space="preserve">Descripcion del Problema: </w:t>
       </w:r>
       <w:r>
         <w:t>Asignar valor a las variables y calcular</w:t>
@@ -2673,11 +2555,9 @@
       <w:r>
         <w:t xml:space="preserve">,b2,d,c2,x2,y: </w:t>
       </w:r>
-      <w:proofErr w:type="spellStart"/>
       <w:r>
         <w:t>float</w:t>
       </w:r>
-      <w:proofErr w:type="spellEnd"/>
     </w:p>
     <w:p>
       <w:pPr>
@@ -2698,7 +2578,6 @@
       <w:r>
         <w:tab/>
       </w:r>
-      <w:proofErr w:type="spellStart"/>
       <w:r>
         <w:t>r</w:t>
       </w:r>
@@ -2708,15 +2587,9 @@
       <w:r>
         <w:t>A,resultadoB,resultadoC,resultadoD</w:t>
       </w:r>
-      <w:proofErr w:type="spellEnd"/>
-      <w:r>
-        <w:t xml:space="preserve">: </w:t>
-      </w:r>
-      <w:proofErr w:type="spellStart"/>
-      <w:r>
-        <w:t>float</w:t>
-      </w:r>
-      <w:proofErr w:type="spellEnd"/>
+      <w:r>
+        <w:t>: float</w:t>
+      </w:r>
     </w:p>
     <w:p/>
     <w:p>
@@ -2737,22 +2610,16 @@
     <w:p>
       <w:r>
         <w:tab/>
-        <w:t xml:space="preserve">Realizar los </w:t>
-      </w:r>
-      <w:proofErr w:type="spellStart"/>
-      <w:r>
-        <w:t>calculos</w:t>
-      </w:r>
-      <w:proofErr w:type="spellEnd"/>
-    </w:p>
-    <w:p>
-      <w:pPr>
-        <w:rPr>
-          <w:b/>
-          <w:bCs/>
-        </w:rPr>
-      </w:pPr>
-      <w:proofErr w:type="spellStart"/>
+        <w:t>Realizar los calculos</w:t>
+      </w:r>
+    </w:p>
+    <w:p>
+      <w:pPr>
+        <w:rPr>
+          <w:b/>
+          <w:bCs/>
+        </w:rPr>
+      </w:pPr>
       <w:r>
         <w:rPr>
           <w:b/>
@@ -2768,7 +2635,6 @@
         </w:rPr>
         <w:t>ño</w:t>
       </w:r>
-      <w:proofErr w:type="spellEnd"/>
       <w:r>
         <w:rPr>
           <w:b/>
@@ -2813,7 +2679,6 @@
                 <w:lang w:val="en-US"/>
               </w:rPr>
             </w:pPr>
-            <w:proofErr w:type="spellStart"/>
             <w:r>
               <w:rPr>
                 <w:b/>
@@ -2821,39 +2686,21 @@
                 <w:u w:val="single"/>
                 <w:lang w:val="en-US"/>
               </w:rPr>
-              <w:t>Entidad</w:t>
-            </w:r>
-            <w:proofErr w:type="spellEnd"/>
-            <w:r>
-              <w:rPr>
-                <w:b/>
-                <w:bCs/>
-                <w:u w:val="single"/>
+              <w:t>Entidad:</w:t>
+            </w:r>
+          </w:p>
+          <w:p>
+            <w:pPr>
+              <w:rPr>
                 <w:lang w:val="en-US"/>
               </w:rPr>
-              <w:t>:</w:t>
-            </w:r>
-          </w:p>
-          <w:p>
-            <w:pPr>
+            </w:pPr>
+            <w:r>
               <w:rPr>
                 <w:lang w:val="en-US"/>
               </w:rPr>
-            </w:pPr>
-            <w:r>
-              <w:rPr>
-                <w:lang w:val="en-US"/>
-              </w:rPr>
-              <w:t xml:space="preserve">                 </w:t>
-            </w:r>
-            <w:proofErr w:type="spellStart"/>
-            <w:r>
-              <w:rPr>
-                <w:lang w:val="en-US"/>
-              </w:rPr>
-              <w:t>Lienzo</w:t>
-            </w:r>
-            <w:proofErr w:type="spellEnd"/>
+              <w:t xml:space="preserve">                 Lienzo</w:t>
+            </w:r>
           </w:p>
         </w:tc>
       </w:tr>
@@ -2886,29 +2733,14 @@
             <w:r>
               <w:t xml:space="preserve">b,a,c,x,b2,d,c2,x2,y: </w:t>
             </w:r>
-            <w:proofErr w:type="spellStart"/>
             <w:r>
               <w:t>float</w:t>
             </w:r>
-            <w:proofErr w:type="spellEnd"/>
-          </w:p>
-          <w:p>
-            <w:r>
-              <w:t xml:space="preserve">                 </w:t>
-            </w:r>
-            <w:proofErr w:type="spellStart"/>
-            <w:r>
-              <w:t>resultadoA,resultadoB,resultadoC,resultadoD</w:t>
-            </w:r>
-            <w:proofErr w:type="spellEnd"/>
-            <w:r>
-              <w:t xml:space="preserve">: </w:t>
-            </w:r>
-            <w:proofErr w:type="spellStart"/>
-            <w:r>
-              <w:t>float</w:t>
-            </w:r>
-            <w:proofErr w:type="spellEnd"/>
+          </w:p>
+          <w:p>
+            <w:r>
+              <w:t xml:space="preserve">                 resultadoA,resultadoB,resultadoC,resultadoD: float</w:t>
+            </w:r>
           </w:p>
         </w:tc>
       </w:tr>
@@ -3013,23 +2845,13 @@
             </w:r>
           </w:p>
           <w:p>
-            <w:proofErr w:type="spellStart"/>
-            <w:r>
-              <w:t>resultadoA</w:t>
-            </w:r>
-            <w:proofErr w:type="spellEnd"/>
-            <w:r>
-              <w:t xml:space="preserve"> &lt;- b ^ 2 – 4 * a * c;</w:t>
-            </w:r>
-          </w:p>
-          <w:p>
-            <w:proofErr w:type="spellStart"/>
-            <w:r>
-              <w:t>resultadoB</w:t>
-            </w:r>
-            <w:proofErr w:type="spellEnd"/>
-            <w:r>
-              <w:t xml:space="preserve"> &lt;- 3 * X ^ 4 – 5 * X ^ 3 + X 12 – 17</w:t>
+            <w:r>
+              <w:t>resultadoA &lt;- b ^ 2 – 4 * a * c;</w:t>
+            </w:r>
+          </w:p>
+          <w:p>
+            <w:r>
+              <w:t>resultadoB &lt;- 3 * X ^ 4 – 5 * X ^ 3 + X 12 – 17</w:t>
             </w:r>
             <w:r>
               <w:t>;</w:t>
@@ -3039,13 +2861,8 @@
             </w:r>
           </w:p>
           <w:p>
-            <w:proofErr w:type="spellStart"/>
-            <w:r>
-              <w:t>resultadoC</w:t>
-            </w:r>
-            <w:proofErr w:type="spellEnd"/>
-            <w:r>
-              <w:t xml:space="preserve"> &lt;- (b</w:t>
+            <w:r>
+              <w:t>resultadoC &lt;- (b</w:t>
             </w:r>
             <w:r>
               <w:t>2</w:t>
@@ -3064,68 +2881,31 @@
             </w:r>
           </w:p>
           <w:p>
-            <w:proofErr w:type="spellStart"/>
-            <w:r>
-              <w:t>resultadoD</w:t>
-            </w:r>
-            <w:proofErr w:type="spellEnd"/>
-            <w:r>
-              <w:t xml:space="preserve"> &lt;- (x ^ 2 + y ^ 2) ^ (1 / 2);</w:t>
-            </w:r>
-          </w:p>
-          <w:p>
-            <w:r>
-              <w:t xml:space="preserve">escribir </w:t>
-            </w:r>
-            <w:proofErr w:type="spellStart"/>
-            <w:r>
-              <w:t>resultado</w:t>
-            </w:r>
-            <w:r>
-              <w:t>A</w:t>
-            </w:r>
-            <w:proofErr w:type="spellEnd"/>
-            <w:r>
-              <w:t>;</w:t>
-            </w:r>
-          </w:p>
-          <w:p>
-            <w:r>
-              <w:t xml:space="preserve">escribir </w:t>
-            </w:r>
-            <w:proofErr w:type="spellStart"/>
-            <w:r>
-              <w:t>resultadoB</w:t>
-            </w:r>
-            <w:proofErr w:type="spellEnd"/>
-            <w:r>
-              <w:t>;</w:t>
-            </w:r>
-          </w:p>
-          <w:p>
-            <w:r>
-              <w:t xml:space="preserve">escribir </w:t>
-            </w:r>
-            <w:proofErr w:type="spellStart"/>
-            <w:r>
-              <w:t>resultadoC</w:t>
-            </w:r>
-            <w:proofErr w:type="spellEnd"/>
-            <w:r>
-              <w:t>;</w:t>
-            </w:r>
-          </w:p>
-          <w:p>
-            <w:r>
-              <w:t xml:space="preserve">escribir </w:t>
-            </w:r>
-            <w:proofErr w:type="spellStart"/>
-            <w:r>
-              <w:t>resultadoD</w:t>
-            </w:r>
-            <w:proofErr w:type="spellEnd"/>
-            <w:r>
-              <w:t>;</w:t>
+            <w:r>
+              <w:t>resultadoD &lt;- (x ^ 2 + y ^ 2) ^ (1 / 2);</w:t>
+            </w:r>
+          </w:p>
+          <w:p>
+            <w:r>
+              <w:t>escribir resultado</w:t>
+            </w:r>
+            <w:r>
+              <w:t>A;</w:t>
+            </w:r>
+          </w:p>
+          <w:p>
+            <w:r>
+              <w:t>escribir resultadoB;</w:t>
+            </w:r>
+          </w:p>
+          <w:p>
+            <w:r>
+              <w:t>escribir resultadoC;</w:t>
+            </w:r>
+          </w:p>
+          <w:p>
+            <w:r>
+              <w:t>escribir resultadoD;</w:t>
             </w:r>
           </w:p>
           <w:p>
@@ -3285,34 +3065,20 @@
           <w:bCs/>
         </w:rPr>
       </w:pPr>
-      <w:proofErr w:type="spellStart"/>
-      <w:r>
-        <w:rPr>
-          <w:b/>
-          <w:bCs/>
-        </w:rPr>
-        <w:t>Analisis</w:t>
-      </w:r>
-      <w:proofErr w:type="spellEnd"/>
-      <w:r>
-        <w:rPr>
-          <w:b/>
-          <w:bCs/>
-        </w:rPr>
-        <w:t>:</w:t>
+      <w:r>
+        <w:rPr>
+          <w:b/>
+          <w:bCs/>
+        </w:rPr>
+        <w:t>Analisis:</w:t>
       </w:r>
     </w:p>
     <w:p>
       <w:r>
         <w:tab/>
       </w:r>
-      <w:proofErr w:type="spellStart"/>
-      <w:r>
-        <w:t>Descripcion</w:t>
-      </w:r>
-      <w:proofErr w:type="spellEnd"/>
-      <w:r>
-        <w:t xml:space="preserve"> del Problema: </w:t>
+      <w:r>
+        <w:t xml:space="preserve">Descripcion del Problema: </w:t>
       </w:r>
       <w:r>
         <w:t>Calcular las ecuaciones</w:t>
@@ -3336,13 +3102,8 @@
     <w:p>
       <w:r>
         <w:tab/>
-        <w:t xml:space="preserve">A,B,C: </w:t>
-      </w:r>
-      <w:proofErr w:type="spellStart"/>
-      <w:r>
-        <w:t>float</w:t>
-      </w:r>
-      <w:proofErr w:type="spellEnd"/>
+        <w:t>A,B,C: float</w:t>
+      </w:r>
     </w:p>
     <w:p>
       <w:pPr>
@@ -3362,20 +3123,8 @@
     <w:p>
       <w:r>
         <w:tab/>
-      </w:r>
-      <w:proofErr w:type="spellStart"/>
-      <w:r>
-        <w:t>resultadoA,resultadoB,resultadoC</w:t>
-      </w:r>
-      <w:proofErr w:type="spellEnd"/>
-      <w:r>
-        <w:t xml:space="preserve">,: </w:t>
-      </w:r>
-      <w:proofErr w:type="spellStart"/>
-      <w:r>
-        <w:t>float</w:t>
-      </w:r>
-      <w:proofErr w:type="spellEnd"/>
+        <w:t>resultadoA,resultadoB,resultadoC,: float</w:t>
+      </w:r>
     </w:p>
     <w:p/>
     <w:p>
@@ -3397,22 +3146,16 @@
       <w:r>
         <w:lastRenderedPageBreak/>
         <w:tab/>
-        <w:t xml:space="preserve">Realizar los </w:t>
-      </w:r>
-      <w:proofErr w:type="spellStart"/>
-      <w:r>
-        <w:t>calculos</w:t>
-      </w:r>
-      <w:proofErr w:type="spellEnd"/>
-    </w:p>
-    <w:p>
-      <w:pPr>
-        <w:rPr>
-          <w:b/>
-          <w:bCs/>
-        </w:rPr>
-      </w:pPr>
-      <w:proofErr w:type="spellStart"/>
+        <w:t>Realizar los calculos</w:t>
+      </w:r>
+    </w:p>
+    <w:p>
+      <w:pPr>
+        <w:rPr>
+          <w:b/>
+          <w:bCs/>
+        </w:rPr>
+      </w:pPr>
       <w:r>
         <w:rPr>
           <w:b/>
@@ -3428,7 +3171,6 @@
         </w:rPr>
         <w:t>ño</w:t>
       </w:r>
-      <w:proofErr w:type="spellEnd"/>
       <w:r>
         <w:rPr>
           <w:b/>
@@ -3473,7 +3215,6 @@
                 <w:lang w:val="en-US"/>
               </w:rPr>
             </w:pPr>
-            <w:proofErr w:type="spellStart"/>
             <w:r>
               <w:rPr>
                 <w:b/>
@@ -3481,39 +3222,21 @@
                 <w:u w:val="single"/>
                 <w:lang w:val="en-US"/>
               </w:rPr>
-              <w:t>Entidad</w:t>
-            </w:r>
-            <w:proofErr w:type="spellEnd"/>
-            <w:r>
-              <w:rPr>
-                <w:b/>
-                <w:bCs/>
-                <w:u w:val="single"/>
+              <w:t>Entidad:</w:t>
+            </w:r>
+          </w:p>
+          <w:p>
+            <w:pPr>
+              <w:rPr>
                 <w:lang w:val="en-US"/>
               </w:rPr>
-              <w:t>:</w:t>
-            </w:r>
-          </w:p>
-          <w:p>
-            <w:pPr>
+            </w:pPr>
+            <w:r>
               <w:rPr>
                 <w:lang w:val="en-US"/>
               </w:rPr>
-            </w:pPr>
-            <w:r>
-              <w:rPr>
-                <w:lang w:val="en-US"/>
-              </w:rPr>
-              <w:t xml:space="preserve">                 </w:t>
-            </w:r>
-            <w:proofErr w:type="spellStart"/>
-            <w:r>
-              <w:rPr>
-                <w:lang w:val="en-US"/>
-              </w:rPr>
-              <w:t>Lienzo</w:t>
-            </w:r>
-            <w:proofErr w:type="spellEnd"/>
+              <w:t xml:space="preserve">                 Lienzo</w:t>
+            </w:r>
           </w:p>
         </w:tc>
       </w:tr>
@@ -3541,31 +3264,13 @@
           </w:p>
           <w:p>
             <w:r>
-              <w:t xml:space="preserve">                 A,B,C: </w:t>
-            </w:r>
-            <w:proofErr w:type="spellStart"/>
-            <w:r>
-              <w:t>float</w:t>
-            </w:r>
-            <w:proofErr w:type="spellEnd"/>
-          </w:p>
-          <w:p>
-            <w:r>
-              <w:t xml:space="preserve">                 </w:t>
-            </w:r>
-            <w:proofErr w:type="spellStart"/>
-            <w:r>
-              <w:t>resultadoA,resultadoB,resultadoC</w:t>
-            </w:r>
-            <w:proofErr w:type="spellEnd"/>
-            <w:r>
-              <w:t xml:space="preserve">,: </w:t>
-            </w:r>
-            <w:proofErr w:type="spellStart"/>
-            <w:r>
-              <w:t>float</w:t>
-            </w:r>
-            <w:proofErr w:type="spellEnd"/>
+              <w:t xml:space="preserve">                 A,B,C: float</w:t>
+            </w:r>
+          </w:p>
+          <w:p>
+            <w:r>
+              <w:t xml:space="preserve">                 resultadoA,resultadoB,resultadoC,: float</w:t>
+            </w:r>
           </w:p>
         </w:tc>
       </w:tr>
@@ -3636,13 +3341,8 @@
             </w:r>
           </w:p>
           <w:p>
-            <w:proofErr w:type="spellStart"/>
-            <w:r>
-              <w:t>resultadoA</w:t>
-            </w:r>
-            <w:proofErr w:type="spellEnd"/>
-            <w:r>
-              <w:t xml:space="preserve"> &lt;- </w:t>
+            <w:r>
+              <w:t xml:space="preserve">resultadoA &lt;- </w:t>
             </w:r>
             <w:r>
               <w:t>B * A – B ^ 2 / 4 * C</w:t>
@@ -3652,13 +3352,8 @@
             </w:r>
           </w:p>
           <w:p>
-            <w:proofErr w:type="spellStart"/>
-            <w:r>
-              <w:t>resultadoB</w:t>
-            </w:r>
-            <w:proofErr w:type="spellEnd"/>
-            <w:r>
-              <w:t xml:space="preserve"> &lt;- </w:t>
+            <w:r>
+              <w:t xml:space="preserve">resultadoB &lt;- </w:t>
             </w:r>
             <w:r>
               <w:t>(A * B) / 3 ^ 2</w:t>
@@ -3668,13 +3363,8 @@
             </w:r>
           </w:p>
           <w:p>
-            <w:proofErr w:type="spellStart"/>
-            <w:r>
-              <w:t>resultadoC</w:t>
-            </w:r>
-            <w:proofErr w:type="spellEnd"/>
-            <w:r>
-              <w:t xml:space="preserve"> &lt;- </w:t>
+            <w:r>
+              <w:t xml:space="preserve">resultadoC &lt;- </w:t>
             </w:r>
             <w:r>
               <w:t>(((B + C) / 2 * A + 10) * 3 * B) – 6</w:t>
@@ -3685,41 +3375,17 @@
           </w:p>
           <w:p>
             <w:r>
-              <w:t xml:space="preserve">escribir </w:t>
-            </w:r>
-            <w:proofErr w:type="spellStart"/>
-            <w:r>
-              <w:t>resultadoA</w:t>
-            </w:r>
-            <w:proofErr w:type="spellEnd"/>
-            <w:r>
-              <w:t>;</w:t>
-            </w:r>
-          </w:p>
-          <w:p>
-            <w:r>
-              <w:t xml:space="preserve">escribir </w:t>
-            </w:r>
-            <w:proofErr w:type="spellStart"/>
-            <w:r>
-              <w:t>resultadoB</w:t>
-            </w:r>
-            <w:proofErr w:type="spellEnd"/>
-            <w:r>
-              <w:t>;</w:t>
-            </w:r>
-          </w:p>
-          <w:p>
-            <w:r>
-              <w:t xml:space="preserve">escribir </w:t>
-            </w:r>
-            <w:proofErr w:type="spellStart"/>
-            <w:r>
-              <w:t>resultadoC</w:t>
-            </w:r>
-            <w:proofErr w:type="spellEnd"/>
-            <w:r>
-              <w:t>;</w:t>
+              <w:t>escribir resultadoA;</w:t>
+            </w:r>
+          </w:p>
+          <w:p>
+            <w:r>
+              <w:t>escribir resultadoB;</w:t>
+            </w:r>
+          </w:p>
+          <w:p>
+            <w:r>
+              <w:t>escribir resultadoC;</w:t>
             </w:r>
           </w:p>
           <w:p>
@@ -3789,28 +3455,12 @@
         <w:t>:</w:t>
       </w:r>
       <w:r>
-        <w:t xml:space="preserve"> Para x=3, y=4; z=1, evaluar </w:t>
-      </w:r>
-      <w:proofErr w:type="spellStart"/>
-      <w:r>
-        <w:t>elresultado</w:t>
-      </w:r>
-      <w:proofErr w:type="spellEnd"/>
-      <w:r>
-        <w:t xml:space="preserve"> de:</w:t>
-      </w:r>
-    </w:p>
-    <w:p>
-      <w:r>
-        <w:t xml:space="preserve">R1 = </w:t>
-      </w:r>
-      <w:proofErr w:type="spellStart"/>
-      <w:r>
-        <w:t>y+z</w:t>
-      </w:r>
-      <w:proofErr w:type="spellEnd"/>
-      <w:r>
-        <w:t xml:space="preserve"> </w:t>
+        <w:t xml:space="preserve"> Para x=3, y=4; z=1, evaluar elresultado de:</w:t>
+      </w:r>
+    </w:p>
+    <w:p>
+      <w:r>
+        <w:t xml:space="preserve">R1 = y+z </w:t>
       </w:r>
     </w:p>
     <w:p>
@@ -3866,34 +3516,20 @@
           <w:bCs/>
         </w:rPr>
       </w:pPr>
-      <w:proofErr w:type="spellStart"/>
-      <w:r>
-        <w:rPr>
-          <w:b/>
-          <w:bCs/>
-        </w:rPr>
-        <w:t>Analisis</w:t>
-      </w:r>
-      <w:proofErr w:type="spellEnd"/>
-      <w:r>
-        <w:rPr>
-          <w:b/>
-          <w:bCs/>
-        </w:rPr>
-        <w:t>:</w:t>
+      <w:r>
+        <w:rPr>
+          <w:b/>
+          <w:bCs/>
+        </w:rPr>
+        <w:t>Analisis:</w:t>
       </w:r>
     </w:p>
     <w:p>
       <w:r>
         <w:tab/>
       </w:r>
-      <w:proofErr w:type="spellStart"/>
-      <w:r>
-        <w:t>Descripcion</w:t>
-      </w:r>
-      <w:proofErr w:type="spellEnd"/>
-      <w:r>
-        <w:t xml:space="preserve"> del Problema: </w:t>
+      <w:r>
+        <w:t xml:space="preserve">Descripcion del Problema: </w:t>
       </w:r>
       <w:r>
         <w:t>Calcular la suma y consultar</w:t>
@@ -3917,12 +3553,8 @@
     <w:p>
       <w:r>
         <w:tab/>
-      </w:r>
-      <w:proofErr w:type="spellStart"/>
-      <w:r>
         <w:t>x,y,z:entero</w:t>
       </w:r>
-      <w:proofErr w:type="spellEnd"/>
     </w:p>
     <w:p>
       <w:pPr>
@@ -3942,13 +3574,8 @@
     <w:p>
       <w:r>
         <w:tab/>
-        <w:t xml:space="preserve">resultado: </w:t>
-      </w:r>
-      <w:proofErr w:type="spellStart"/>
-      <w:r>
-        <w:t>float</w:t>
-      </w:r>
-      <w:proofErr w:type="spellEnd"/>
+        <w:t>resultado: float</w:t>
+      </w:r>
     </w:p>
     <w:p>
       <w:pPr>
@@ -3979,7 +3606,6 @@
           <w:bCs/>
         </w:rPr>
       </w:pPr>
-      <w:proofErr w:type="spellStart"/>
       <w:r>
         <w:rPr>
           <w:b/>
@@ -3995,7 +3621,6 @@
         </w:rPr>
         <w:t>ño</w:t>
       </w:r>
-      <w:proofErr w:type="spellEnd"/>
       <w:r>
         <w:rPr>
           <w:b/>
@@ -4040,7 +3665,6 @@
                 <w:lang w:val="en-US"/>
               </w:rPr>
             </w:pPr>
-            <w:proofErr w:type="spellStart"/>
             <w:r>
               <w:rPr>
                 <w:b/>
@@ -4048,39 +3672,21 @@
                 <w:u w:val="single"/>
                 <w:lang w:val="en-US"/>
               </w:rPr>
-              <w:t>Entidad</w:t>
-            </w:r>
-            <w:proofErr w:type="spellEnd"/>
-            <w:r>
-              <w:rPr>
-                <w:b/>
-                <w:bCs/>
-                <w:u w:val="single"/>
+              <w:t>Entidad:</w:t>
+            </w:r>
+          </w:p>
+          <w:p>
+            <w:pPr>
+              <w:rPr>
                 <w:lang w:val="en-US"/>
               </w:rPr>
-              <w:t>:</w:t>
-            </w:r>
-          </w:p>
-          <w:p>
-            <w:pPr>
+            </w:pPr>
+            <w:r>
               <w:rPr>
                 <w:lang w:val="en-US"/>
               </w:rPr>
-            </w:pPr>
-            <w:r>
-              <w:rPr>
-                <w:lang w:val="en-US"/>
-              </w:rPr>
-              <w:t xml:space="preserve">                 </w:t>
-            </w:r>
-            <w:proofErr w:type="spellStart"/>
-            <w:r>
-              <w:rPr>
-                <w:lang w:val="en-US"/>
-              </w:rPr>
-              <w:t>Lienzo</w:t>
-            </w:r>
-            <w:proofErr w:type="spellEnd"/>
+              <w:t xml:space="preserve">                 Lienzo</w:t>
+            </w:r>
           </w:p>
         </w:tc>
       </w:tr>
@@ -4108,26 +3714,13 @@
           </w:p>
           <w:p>
             <w:r>
-              <w:t xml:space="preserve">                 </w:t>
-            </w:r>
-            <w:proofErr w:type="spellStart"/>
-            <w:r>
-              <w:t>x,y,z</w:t>
-            </w:r>
-            <w:proofErr w:type="spellEnd"/>
-            <w:r>
-              <w:t>: entero</w:t>
-            </w:r>
-          </w:p>
-          <w:p>
-            <w:r>
-              <w:t xml:space="preserve">                 resultado: </w:t>
-            </w:r>
-            <w:proofErr w:type="spellStart"/>
-            <w:r>
-              <w:t>float</w:t>
-            </w:r>
-            <w:proofErr w:type="spellEnd"/>
+              <w:t xml:space="preserve">                 x,y,z: entero</w:t>
+            </w:r>
+          </w:p>
+          <w:p>
+            <w:r>
+              <w:t xml:space="preserve">                 resultado: float</w:t>
+            </w:r>
           </w:p>
         </w:tc>
       </w:tr>
@@ -4199,15 +3792,7 @@
           </w:p>
           <w:p>
             <w:r>
-              <w:t xml:space="preserve">resultado &lt;- </w:t>
-            </w:r>
-            <w:proofErr w:type="spellStart"/>
-            <w:r>
-              <w:t>y+z</w:t>
-            </w:r>
-            <w:proofErr w:type="spellEnd"/>
-            <w:r>
-              <w:t>;</w:t>
+              <w:t>resultado &lt;- y+z;</w:t>
             </w:r>
           </w:p>
           <w:p>
@@ -4244,7 +3829,6 @@
                 <w:bCs/>
               </w:rPr>
             </w:pPr>
-            <w:proofErr w:type="spellStart"/>
             <w:r>
               <w:rPr>
                 <w:b/>
@@ -4252,7 +3836,6 @@
               </w:rPr>
               <w:t>SiNo</w:t>
             </w:r>
-            <w:proofErr w:type="spellEnd"/>
           </w:p>
           <w:p>
             <w:r>
@@ -4276,7 +3859,6 @@
                 <w:bCs/>
               </w:rPr>
             </w:pPr>
-            <w:proofErr w:type="spellStart"/>
             <w:r>
               <w:rPr>
                 <w:b/>
@@ -4284,7 +3866,6 @@
               </w:rPr>
               <w:t>FinSi</w:t>
             </w:r>
-            <w:proofErr w:type="spellEnd"/>
           </w:p>
           <w:p>
             <w:pPr>
@@ -4442,34 +4023,20 @@
           <w:bCs/>
         </w:rPr>
       </w:pPr>
-      <w:proofErr w:type="spellStart"/>
-      <w:r>
-        <w:rPr>
-          <w:b/>
-          <w:bCs/>
-        </w:rPr>
-        <w:t>Analisis</w:t>
-      </w:r>
-      <w:proofErr w:type="spellEnd"/>
-      <w:r>
-        <w:rPr>
-          <w:b/>
-          <w:bCs/>
-        </w:rPr>
-        <w:t>:</w:t>
+      <w:r>
+        <w:rPr>
+          <w:b/>
+          <w:bCs/>
+        </w:rPr>
+        <w:t>Analisis:</w:t>
       </w:r>
     </w:p>
     <w:p>
       <w:r>
         <w:tab/>
       </w:r>
-      <w:proofErr w:type="spellStart"/>
-      <w:r>
-        <w:t>Descripcion</w:t>
-      </w:r>
-      <w:proofErr w:type="spellEnd"/>
-      <w:r>
-        <w:t xml:space="preserve"> del Problema: </w:t>
+      <w:r>
+        <w:t xml:space="preserve">Descripcion del Problema: </w:t>
       </w:r>
       <w:r>
         <w:t>Calcular la suma y consultar</w:t>
@@ -4546,7 +4113,6 @@
           <w:bCs/>
         </w:rPr>
       </w:pPr>
-      <w:proofErr w:type="spellStart"/>
       <w:r>
         <w:rPr>
           <w:b/>
@@ -4562,7 +4128,6 @@
         </w:rPr>
         <w:t>ño</w:t>
       </w:r>
-      <w:proofErr w:type="spellEnd"/>
       <w:r>
         <w:rPr>
           <w:b/>
@@ -4607,7 +4172,6 @@
                 <w:lang w:val="en-US"/>
               </w:rPr>
             </w:pPr>
-            <w:proofErr w:type="spellStart"/>
             <w:r>
               <w:rPr>
                 <w:b/>
@@ -4615,39 +4179,21 @@
                 <w:u w:val="single"/>
                 <w:lang w:val="en-US"/>
               </w:rPr>
-              <w:t>Entidad</w:t>
-            </w:r>
-            <w:proofErr w:type="spellEnd"/>
-            <w:r>
-              <w:rPr>
-                <w:b/>
-                <w:bCs/>
-                <w:u w:val="single"/>
+              <w:t>Entidad:</w:t>
+            </w:r>
+          </w:p>
+          <w:p>
+            <w:pPr>
+              <w:rPr>
                 <w:lang w:val="en-US"/>
               </w:rPr>
-              <w:t>:</w:t>
-            </w:r>
-          </w:p>
-          <w:p>
-            <w:pPr>
+            </w:pPr>
+            <w:r>
               <w:rPr>
                 <w:lang w:val="en-US"/>
               </w:rPr>
-            </w:pPr>
-            <w:r>
-              <w:rPr>
-                <w:lang w:val="en-US"/>
-              </w:rPr>
-              <w:t xml:space="preserve">                 </w:t>
-            </w:r>
-            <w:proofErr w:type="spellStart"/>
-            <w:r>
-              <w:rPr>
-                <w:lang w:val="en-US"/>
-              </w:rPr>
-              <w:t>Lienzo</w:t>
-            </w:r>
-            <w:proofErr w:type="spellEnd"/>
+              <w:t xml:space="preserve">                 Lienzo</w:t>
+            </w:r>
           </w:p>
         </w:tc>
       </w:tr>
@@ -4805,7 +4351,6 @@
                 <w:bCs/>
               </w:rPr>
             </w:pPr>
-            <w:proofErr w:type="spellStart"/>
             <w:r>
               <w:rPr>
                 <w:b/>
@@ -4813,7 +4358,6 @@
               </w:rPr>
               <w:t>SiNo</w:t>
             </w:r>
-            <w:proofErr w:type="spellEnd"/>
           </w:p>
           <w:p>
             <w:r>
@@ -4837,7 +4381,6 @@
                 <w:bCs/>
               </w:rPr>
             </w:pPr>
-            <w:proofErr w:type="spellStart"/>
             <w:r>
               <w:rPr>
                 <w:b/>
@@ -4845,7 +4388,6 @@
               </w:rPr>
               <w:t>FinSi</w:t>
             </w:r>
-            <w:proofErr w:type="spellEnd"/>
           </w:p>
           <w:p>
             <w:pPr>
@@ -4970,34 +4512,20 @@
           <w:bCs/>
         </w:rPr>
       </w:pPr>
-      <w:proofErr w:type="spellStart"/>
-      <w:r>
-        <w:rPr>
-          <w:b/>
-          <w:bCs/>
-        </w:rPr>
-        <w:t>Analisis</w:t>
-      </w:r>
-      <w:proofErr w:type="spellEnd"/>
-      <w:r>
-        <w:rPr>
-          <w:b/>
-          <w:bCs/>
-        </w:rPr>
-        <w:t>:</w:t>
+      <w:r>
+        <w:rPr>
+          <w:b/>
+          <w:bCs/>
+        </w:rPr>
+        <w:t>Analisis:</w:t>
       </w:r>
     </w:p>
     <w:p>
       <w:r>
         <w:tab/>
       </w:r>
-      <w:proofErr w:type="spellStart"/>
-      <w:r>
-        <w:t>Descripcion</w:t>
-      </w:r>
-      <w:proofErr w:type="spellEnd"/>
-      <w:r>
-        <w:t xml:space="preserve"> del Problema: </w:t>
+      <w:r>
+        <w:t xml:space="preserve">Descripcion del Problema: </w:t>
       </w:r>
       <w:r>
         <w:t>Calcular y consultar</w:t>
@@ -5021,14 +4549,7 @@
     <w:p>
       <w:r>
         <w:tab/>
-      </w:r>
-      <w:proofErr w:type="spellStart"/>
-      <w:r>
-        <w:t>a,b,x,y</w:t>
-      </w:r>
-      <w:proofErr w:type="spellEnd"/>
-      <w:r>
-        <w:t>: entero</w:t>
+        <w:t>a,b,x,y: entero</w:t>
       </w:r>
     </w:p>
     <w:p>
@@ -5052,13 +4573,8 @@
         <w:tab/>
       </w:r>
       <w:r>
-        <w:t xml:space="preserve">mensaje: </w:t>
-      </w:r>
-      <w:proofErr w:type="spellStart"/>
-      <w:r>
-        <w:t>caracter</w:t>
-      </w:r>
-      <w:proofErr w:type="spellEnd"/>
+        <w:t>mensaje: caracter</w:t>
+      </w:r>
     </w:p>
     <w:p>
       <w:pPr>
@@ -5078,25 +4594,16 @@
     <w:p>
       <w:r>
         <w:tab/>
-        <w:t xml:space="preserve">Realizar </w:t>
-      </w:r>
-      <w:proofErr w:type="spellStart"/>
-      <w:r>
-        <w:t>calculos</w:t>
-      </w:r>
-      <w:proofErr w:type="spellEnd"/>
-      <w:r>
-        <w:t xml:space="preserve"> y consultar</w:t>
-      </w:r>
-    </w:p>
-    <w:p>
-      <w:pPr>
-        <w:rPr>
-          <w:b/>
-          <w:bCs/>
-        </w:rPr>
-      </w:pPr>
-      <w:proofErr w:type="spellStart"/>
+        <w:t>Realizar calculos y consultar</w:t>
+      </w:r>
+    </w:p>
+    <w:p>
+      <w:pPr>
+        <w:rPr>
+          <w:b/>
+          <w:bCs/>
+        </w:rPr>
+      </w:pPr>
       <w:r>
         <w:rPr>
           <w:b/>
@@ -5112,7 +4619,6 @@
         </w:rPr>
         <w:t>ño</w:t>
       </w:r>
-      <w:proofErr w:type="spellEnd"/>
       <w:r>
         <w:rPr>
           <w:b/>
@@ -5157,7 +4663,6 @@
                 <w:lang w:val="en-US"/>
               </w:rPr>
             </w:pPr>
-            <w:proofErr w:type="spellStart"/>
             <w:r>
               <w:rPr>
                 <w:b/>
@@ -5165,39 +4670,21 @@
                 <w:u w:val="single"/>
                 <w:lang w:val="en-US"/>
               </w:rPr>
-              <w:t>Entidad</w:t>
-            </w:r>
-            <w:proofErr w:type="spellEnd"/>
-            <w:r>
-              <w:rPr>
-                <w:b/>
-                <w:bCs/>
-                <w:u w:val="single"/>
+              <w:t>Entidad:</w:t>
+            </w:r>
+          </w:p>
+          <w:p>
+            <w:pPr>
+              <w:rPr>
                 <w:lang w:val="en-US"/>
               </w:rPr>
-              <w:t>:</w:t>
-            </w:r>
-          </w:p>
-          <w:p>
-            <w:pPr>
+            </w:pPr>
+            <w:r>
               <w:rPr>
                 <w:lang w:val="en-US"/>
               </w:rPr>
-            </w:pPr>
-            <w:r>
-              <w:rPr>
-                <w:lang w:val="en-US"/>
-              </w:rPr>
-              <w:t xml:space="preserve">                 </w:t>
-            </w:r>
-            <w:proofErr w:type="spellStart"/>
-            <w:r>
-              <w:rPr>
-                <w:lang w:val="en-US"/>
-              </w:rPr>
-              <w:t>Lienzo</w:t>
-            </w:r>
-            <w:proofErr w:type="spellEnd"/>
+              <w:t xml:space="preserve">                 Lienzo</w:t>
+            </w:r>
           </w:p>
         </w:tc>
       </w:tr>
@@ -5225,15 +4712,7 @@
           </w:p>
           <w:p>
             <w:r>
-              <w:t xml:space="preserve">                 </w:t>
-            </w:r>
-            <w:proofErr w:type="spellStart"/>
-            <w:r>
-              <w:t>a,b,x,y</w:t>
-            </w:r>
-            <w:proofErr w:type="spellEnd"/>
-            <w:r>
-              <w:t>: entero</w:t>
+              <w:t xml:space="preserve">                 a,b,x,y: entero</w:t>
             </w:r>
           </w:p>
         </w:tc>
@@ -5346,7 +4825,6 @@
                 <w:bCs/>
               </w:rPr>
             </w:pPr>
-            <w:proofErr w:type="spellStart"/>
             <w:r>
               <w:rPr>
                 <w:b/>
@@ -5354,7 +4832,6 @@
               </w:rPr>
               <w:t>SiNo</w:t>
             </w:r>
-            <w:proofErr w:type="spellEnd"/>
           </w:p>
           <w:p>
             <w:r>
@@ -5381,7 +4858,6 @@
                 <w:bCs/>
               </w:rPr>
             </w:pPr>
-            <w:proofErr w:type="spellStart"/>
             <w:r>
               <w:rPr>
                 <w:b/>
@@ -5389,7 +4865,6 @@
               </w:rPr>
               <w:t>FinSi</w:t>
             </w:r>
-            <w:proofErr w:type="spellEnd"/>
           </w:p>
           <w:p>
             <w:pPr>
@@ -5530,34 +5005,20 @@
           <w:bCs/>
         </w:rPr>
       </w:pPr>
-      <w:proofErr w:type="spellStart"/>
-      <w:r>
-        <w:rPr>
-          <w:b/>
-          <w:bCs/>
-        </w:rPr>
-        <w:t>Analisis</w:t>
-      </w:r>
-      <w:proofErr w:type="spellEnd"/>
-      <w:r>
-        <w:rPr>
-          <w:b/>
-          <w:bCs/>
-        </w:rPr>
-        <w:t>:</w:t>
+      <w:r>
+        <w:rPr>
+          <w:b/>
+          <w:bCs/>
+        </w:rPr>
+        <w:t>Analisis:</w:t>
       </w:r>
     </w:p>
     <w:p>
       <w:r>
         <w:tab/>
       </w:r>
-      <w:proofErr w:type="spellStart"/>
-      <w:r>
-        <w:t>Descripcion</w:t>
-      </w:r>
-      <w:proofErr w:type="spellEnd"/>
-      <w:r>
-        <w:t xml:space="preserve"> del Problema:</w:t>
+      <w:r>
+        <w:t>Descripcion del Problema:</w:t>
       </w:r>
       <w:r>
         <w:t xml:space="preserve"> consultar</w:t>
@@ -5581,14 +5042,7 @@
     <w:p>
       <w:r>
         <w:tab/>
-      </w:r>
-      <w:proofErr w:type="spellStart"/>
-      <w:r>
-        <w:t>x,y</w:t>
-      </w:r>
-      <w:proofErr w:type="spellEnd"/>
-      <w:r>
-        <w:t>: entero</w:t>
+        <w:t>x,y: entero</w:t>
       </w:r>
     </w:p>
     <w:p>
@@ -5610,13 +5064,8 @@
     <w:p>
       <w:r>
         <w:tab/>
-        <w:t xml:space="preserve">mensaje: </w:t>
-      </w:r>
-      <w:proofErr w:type="spellStart"/>
-      <w:r>
-        <w:t>caracter</w:t>
-      </w:r>
-      <w:proofErr w:type="spellEnd"/>
+        <w:t>mensaje: caracter</w:t>
+      </w:r>
     </w:p>
     <w:p>
       <w:pPr>
@@ -5646,7 +5095,6 @@
           <w:bCs/>
         </w:rPr>
       </w:pPr>
-      <w:proofErr w:type="spellStart"/>
       <w:r>
         <w:rPr>
           <w:b/>
@@ -5662,7 +5110,6 @@
         </w:rPr>
         <w:t>ño</w:t>
       </w:r>
-      <w:proofErr w:type="spellEnd"/>
       <w:r>
         <w:rPr>
           <w:b/>
@@ -5707,7 +5154,6 @@
                 <w:lang w:val="en-US"/>
               </w:rPr>
             </w:pPr>
-            <w:proofErr w:type="spellStart"/>
             <w:r>
               <w:rPr>
                 <w:b/>
@@ -5715,39 +5161,21 @@
                 <w:u w:val="single"/>
                 <w:lang w:val="en-US"/>
               </w:rPr>
-              <w:t>Entidad</w:t>
-            </w:r>
-            <w:proofErr w:type="spellEnd"/>
-            <w:r>
-              <w:rPr>
-                <w:b/>
-                <w:bCs/>
-                <w:u w:val="single"/>
+              <w:t>Entidad:</w:t>
+            </w:r>
+          </w:p>
+          <w:p>
+            <w:pPr>
+              <w:rPr>
                 <w:lang w:val="en-US"/>
               </w:rPr>
-              <w:t>:</w:t>
-            </w:r>
-          </w:p>
-          <w:p>
-            <w:pPr>
+            </w:pPr>
+            <w:r>
               <w:rPr>
                 <w:lang w:val="en-US"/>
               </w:rPr>
-            </w:pPr>
-            <w:r>
-              <w:rPr>
-                <w:lang w:val="en-US"/>
-              </w:rPr>
-              <w:t xml:space="preserve">                 </w:t>
-            </w:r>
-            <w:proofErr w:type="spellStart"/>
-            <w:r>
-              <w:rPr>
-                <w:lang w:val="en-US"/>
-              </w:rPr>
-              <w:t>Lienzo</w:t>
-            </w:r>
-            <w:proofErr w:type="spellEnd"/>
+              <w:t xml:space="preserve">                 Lienzo</w:t>
+            </w:r>
           </w:p>
         </w:tc>
       </w:tr>
@@ -5775,15 +5203,7 @@
           </w:p>
           <w:p>
             <w:r>
-              <w:t xml:space="preserve">                 </w:t>
-            </w:r>
-            <w:proofErr w:type="spellStart"/>
-            <w:r>
-              <w:t>x,y</w:t>
-            </w:r>
-            <w:proofErr w:type="spellEnd"/>
-            <w:r>
-              <w:t>: entero</w:t>
+              <w:t xml:space="preserve">                 x,y: entero</w:t>
             </w:r>
           </w:p>
         </w:tc>
@@ -5876,13 +5296,8 @@
               <w:t>"</w:t>
             </w:r>
             <w:r>
-              <w:t xml:space="preserve">se cumple la </w:t>
-            </w:r>
-            <w:proofErr w:type="spellStart"/>
-            <w:r>
-              <w:t>condicion</w:t>
-            </w:r>
-            <w:proofErr w:type="spellEnd"/>
+              <w:t>se cumple la condicion</w:t>
+            </w:r>
             <w:r>
               <w:t>"</w:t>
             </w:r>
@@ -5897,7 +5312,6 @@
                 <w:bCs/>
               </w:rPr>
             </w:pPr>
-            <w:proofErr w:type="spellStart"/>
             <w:r>
               <w:rPr>
                 <w:b/>
@@ -5905,7 +5319,6 @@
               </w:rPr>
               <w:t>SiNo</w:t>
             </w:r>
-            <w:proofErr w:type="spellEnd"/>
           </w:p>
           <w:p>
             <w:r>
@@ -5922,13 +5335,8 @@
               <w:t>"</w:t>
             </w:r>
             <w:r>
-              <w:t xml:space="preserve">no se cumple la </w:t>
-            </w:r>
-            <w:proofErr w:type="spellStart"/>
-            <w:r>
-              <w:t>condicion</w:t>
-            </w:r>
-            <w:proofErr w:type="spellEnd"/>
+              <w:t>no se cumple la condicion</w:t>
+            </w:r>
             <w:r>
               <w:t>"</w:t>
             </w:r>
@@ -5943,7 +5351,6 @@
                 <w:bCs/>
               </w:rPr>
             </w:pPr>
-            <w:proofErr w:type="spellStart"/>
             <w:r>
               <w:rPr>
                 <w:b/>
@@ -5951,7 +5358,6 @@
               </w:rPr>
               <w:t>FinSi</w:t>
             </w:r>
-            <w:proofErr w:type="spellEnd"/>
           </w:p>
           <w:p>
             <w:pPr>
@@ -6090,34 +5496,20 @@
           <w:bCs/>
         </w:rPr>
       </w:pPr>
-      <w:proofErr w:type="spellStart"/>
-      <w:r>
-        <w:rPr>
-          <w:b/>
-          <w:bCs/>
-        </w:rPr>
-        <w:t>Analisis</w:t>
-      </w:r>
-      <w:proofErr w:type="spellEnd"/>
-      <w:r>
-        <w:rPr>
-          <w:b/>
-          <w:bCs/>
-        </w:rPr>
-        <w:t>:</w:t>
+      <w:r>
+        <w:rPr>
+          <w:b/>
+          <w:bCs/>
+        </w:rPr>
+        <w:t>Analisis:</w:t>
       </w:r>
     </w:p>
     <w:p>
       <w:r>
         <w:tab/>
       </w:r>
-      <w:proofErr w:type="spellStart"/>
-      <w:r>
-        <w:t>Descripcion</w:t>
-      </w:r>
-      <w:proofErr w:type="spellEnd"/>
-      <w:r>
-        <w:t xml:space="preserve"> del Problema:</w:t>
+      <w:r>
+        <w:t>Descripcion del Problema:</w:t>
       </w:r>
       <w:r>
         <w:t xml:space="preserve"> consultar</w:t>
@@ -6141,14 +5533,7 @@
     <w:p>
       <w:r>
         <w:tab/>
-      </w:r>
-      <w:proofErr w:type="spellStart"/>
-      <w:r>
-        <w:t>i,j</w:t>
-      </w:r>
-      <w:proofErr w:type="spellEnd"/>
-      <w:r>
-        <w:t>: entero</w:t>
+        <w:t>i,j: entero</w:t>
       </w:r>
     </w:p>
     <w:p>
@@ -6170,13 +5555,8 @@
       <w:r>
         <w:lastRenderedPageBreak/>
         <w:tab/>
-        <w:t xml:space="preserve">mensaje: </w:t>
-      </w:r>
-      <w:proofErr w:type="spellStart"/>
-      <w:r>
-        <w:t>caracter</w:t>
-      </w:r>
-      <w:proofErr w:type="spellEnd"/>
+        <w:t>mensaje: caracter</w:t>
+      </w:r>
     </w:p>
     <w:p>
       <w:pPr>
@@ -6206,7 +5586,6 @@
           <w:bCs/>
         </w:rPr>
       </w:pPr>
-      <w:proofErr w:type="spellStart"/>
       <w:r>
         <w:rPr>
           <w:b/>
@@ -6222,7 +5601,6 @@
         </w:rPr>
         <w:t>ño</w:t>
       </w:r>
-      <w:proofErr w:type="spellEnd"/>
       <w:r>
         <w:rPr>
           <w:b/>
@@ -6267,7 +5645,6 @@
                 <w:lang w:val="en-US"/>
               </w:rPr>
             </w:pPr>
-            <w:proofErr w:type="spellStart"/>
             <w:r>
               <w:rPr>
                 <w:b/>
@@ -6275,39 +5652,21 @@
                 <w:u w:val="single"/>
                 <w:lang w:val="en-US"/>
               </w:rPr>
-              <w:t>Entidad</w:t>
-            </w:r>
-            <w:proofErr w:type="spellEnd"/>
-            <w:r>
-              <w:rPr>
-                <w:b/>
-                <w:bCs/>
-                <w:u w:val="single"/>
+              <w:t>Entidad:</w:t>
+            </w:r>
+          </w:p>
+          <w:p>
+            <w:pPr>
+              <w:rPr>
                 <w:lang w:val="en-US"/>
               </w:rPr>
-              <w:t>:</w:t>
-            </w:r>
-          </w:p>
-          <w:p>
-            <w:pPr>
+            </w:pPr>
+            <w:r>
               <w:rPr>
                 <w:lang w:val="en-US"/>
               </w:rPr>
-            </w:pPr>
-            <w:r>
-              <w:rPr>
-                <w:lang w:val="en-US"/>
-              </w:rPr>
-              <w:t xml:space="preserve">                 </w:t>
-            </w:r>
-            <w:proofErr w:type="spellStart"/>
-            <w:r>
-              <w:rPr>
-                <w:lang w:val="en-US"/>
-              </w:rPr>
-              <w:t>Lienzo</w:t>
-            </w:r>
-            <w:proofErr w:type="spellEnd"/>
+              <w:t xml:space="preserve">                 Lienzo</w:t>
+            </w:r>
           </w:p>
         </w:tc>
       </w:tr>
@@ -6335,15 +5694,7 @@
           </w:p>
           <w:p>
             <w:r>
-              <w:t xml:space="preserve">                 </w:t>
-            </w:r>
-            <w:proofErr w:type="spellStart"/>
-            <w:r>
-              <w:t>i,j</w:t>
-            </w:r>
-            <w:proofErr w:type="spellEnd"/>
-            <w:r>
-              <w:t>: entero</w:t>
+              <w:t xml:space="preserve">                 i,j: entero</w:t>
             </w:r>
           </w:p>
         </w:tc>
@@ -6461,7 +5812,6 @@
                 <w:bCs/>
               </w:rPr>
             </w:pPr>
-            <w:proofErr w:type="spellStart"/>
             <w:r>
               <w:rPr>
                 <w:b/>
@@ -6469,7 +5819,6 @@
               </w:rPr>
               <w:t>SiNo</w:t>
             </w:r>
-            <w:proofErr w:type="spellEnd"/>
           </w:p>
           <w:p>
             <w:r>
@@ -6502,7 +5851,6 @@
                 <w:bCs/>
               </w:rPr>
             </w:pPr>
-            <w:proofErr w:type="spellStart"/>
             <w:r>
               <w:rPr>
                 <w:b/>
@@ -6510,7 +5858,6 @@
               </w:rPr>
               <w:t>FinSi</w:t>
             </w:r>
-            <w:proofErr w:type="spellEnd"/>
           </w:p>
           <w:p>
             <w:pPr>
@@ -6584,15 +5931,7 @@
     </w:p>
     <w:p>
       <w:r>
-        <w:t>(</w:t>
-      </w:r>
-      <w:proofErr w:type="spellStart"/>
-      <w:r>
-        <w:t>a+b</w:t>
-      </w:r>
-      <w:proofErr w:type="spellEnd"/>
-      <w:r>
-        <w:t>==c) || (c!=0) &amp;&amp; (b-c&gt;=19)</w:t>
+        <w:t>(a+b==c) || (c!=0) &amp;&amp; (b-c&gt;=19)</w:t>
       </w:r>
     </w:p>
     <w:p>
@@ -6643,34 +5982,20 @@
           <w:bCs/>
         </w:rPr>
       </w:pPr>
-      <w:proofErr w:type="spellStart"/>
-      <w:r>
-        <w:rPr>
-          <w:b/>
-          <w:bCs/>
-        </w:rPr>
-        <w:t>Analisis</w:t>
-      </w:r>
-      <w:proofErr w:type="spellEnd"/>
-      <w:r>
-        <w:rPr>
-          <w:b/>
-          <w:bCs/>
-        </w:rPr>
-        <w:t>:</w:t>
+      <w:r>
+        <w:rPr>
+          <w:b/>
+          <w:bCs/>
+        </w:rPr>
+        <w:t>Analisis:</w:t>
       </w:r>
     </w:p>
     <w:p>
       <w:r>
         <w:tab/>
       </w:r>
-      <w:proofErr w:type="spellStart"/>
-      <w:r>
-        <w:t>Descripcion</w:t>
-      </w:r>
-      <w:proofErr w:type="spellEnd"/>
-      <w:r>
-        <w:t xml:space="preserve"> del Problema:</w:t>
+      <w:r>
+        <w:t>Descripcion del Problema:</w:t>
       </w:r>
       <w:r>
         <w:t xml:space="preserve"> consultar</w:t>
@@ -6694,14 +6019,7 @@
     <w:p>
       <w:r>
         <w:tab/>
-      </w:r>
-      <w:proofErr w:type="spellStart"/>
-      <w:r>
-        <w:t>a,b,c</w:t>
-      </w:r>
-      <w:proofErr w:type="spellEnd"/>
-      <w:r>
-        <w:t>: entero</w:t>
+        <w:t>a,b,c: entero</w:t>
       </w:r>
     </w:p>
     <w:p>
@@ -6722,13 +6040,8 @@
     <w:p>
       <w:r>
         <w:tab/>
-        <w:t xml:space="preserve">mensaje: </w:t>
-      </w:r>
-      <w:proofErr w:type="spellStart"/>
-      <w:r>
-        <w:t>caracter</w:t>
-      </w:r>
-      <w:proofErr w:type="spellEnd"/>
+        <w:t>mensaje: caracter</w:t>
+      </w:r>
     </w:p>
     <w:p>
       <w:pPr>
@@ -6758,7 +6071,6 @@
           <w:bCs/>
         </w:rPr>
       </w:pPr>
-      <w:proofErr w:type="spellStart"/>
       <w:r>
         <w:rPr>
           <w:b/>
@@ -6775,7 +6087,6 @@
         </w:rPr>
         <w:t>ño</w:t>
       </w:r>
-      <w:proofErr w:type="spellEnd"/>
       <w:r>
         <w:rPr>
           <w:b/>
@@ -6820,7 +6131,6 @@
                 <w:lang w:val="en-US"/>
               </w:rPr>
             </w:pPr>
-            <w:proofErr w:type="spellStart"/>
             <w:r>
               <w:rPr>
                 <w:b/>
@@ -6828,39 +6138,21 @@
                 <w:u w:val="single"/>
                 <w:lang w:val="en-US"/>
               </w:rPr>
-              <w:t>Entidad</w:t>
-            </w:r>
-            <w:proofErr w:type="spellEnd"/>
-            <w:r>
-              <w:rPr>
-                <w:b/>
-                <w:bCs/>
-                <w:u w:val="single"/>
+              <w:t>Entidad:</w:t>
+            </w:r>
+          </w:p>
+          <w:p>
+            <w:pPr>
+              <w:rPr>
                 <w:lang w:val="en-US"/>
               </w:rPr>
-              <w:t>:</w:t>
-            </w:r>
-          </w:p>
-          <w:p>
-            <w:pPr>
+            </w:pPr>
+            <w:r>
               <w:rPr>
                 <w:lang w:val="en-US"/>
               </w:rPr>
-            </w:pPr>
-            <w:r>
-              <w:rPr>
-                <w:lang w:val="en-US"/>
-              </w:rPr>
-              <w:t xml:space="preserve">                 </w:t>
-            </w:r>
-            <w:proofErr w:type="spellStart"/>
-            <w:r>
-              <w:rPr>
-                <w:lang w:val="en-US"/>
-              </w:rPr>
-              <w:t>Lienzo</w:t>
-            </w:r>
-            <w:proofErr w:type="spellEnd"/>
+              <w:t xml:space="preserve">                 Lienzo</w:t>
+            </w:r>
           </w:p>
         </w:tc>
       </w:tr>
@@ -6888,15 +6180,7 @@
           </w:p>
           <w:p>
             <w:r>
-              <w:t xml:space="preserve">                 </w:t>
-            </w:r>
-            <w:proofErr w:type="spellStart"/>
-            <w:r>
-              <w:t>a,b,c</w:t>
-            </w:r>
-            <w:proofErr w:type="spellEnd"/>
-            <w:r>
-              <w:t>: entero</w:t>
+              <w:t xml:space="preserve">                 a,b,c: entero</w:t>
             </w:r>
           </w:p>
         </w:tc>
@@ -6983,15 +6267,7 @@
               <w:t xml:space="preserve"> </w:t>
             </w:r>
             <w:r>
-              <w:t>((</w:t>
-            </w:r>
-            <w:proofErr w:type="spellStart"/>
-            <w:r>
-              <w:t>a+b</w:t>
-            </w:r>
-            <w:proofErr w:type="spellEnd"/>
-            <w:r>
-              <w:t>==c) || (c!=0) &amp;&amp; (b-c&gt;=19)) Entonces</w:t>
+              <w:t>((a+b==c) || (c!=0) &amp;&amp; (b-c&gt;=19)) Entonces</w:t>
             </w:r>
           </w:p>
           <w:p>
@@ -7018,7 +6294,6 @@
                 <w:bCs/>
               </w:rPr>
             </w:pPr>
-            <w:proofErr w:type="spellStart"/>
             <w:r>
               <w:rPr>
                 <w:b/>
@@ -7026,7 +6301,6 @@
               </w:rPr>
               <w:t>SiNo</w:t>
             </w:r>
-            <w:proofErr w:type="spellEnd"/>
           </w:p>
           <w:p>
             <w:r>
@@ -7059,7 +6333,6 @@
                 <w:bCs/>
               </w:rPr>
             </w:pPr>
-            <w:proofErr w:type="spellStart"/>
             <w:r>
               <w:rPr>
                 <w:b/>
@@ -7067,7 +6340,6 @@
               </w:rPr>
               <w:t>FinSi</w:t>
             </w:r>
-            <w:proofErr w:type="spellEnd"/>
           </w:p>
           <w:p>
             <w:pPr>
@@ -7187,34 +6459,20 @@
           <w:bCs/>
         </w:rPr>
       </w:pPr>
-      <w:proofErr w:type="spellStart"/>
-      <w:r>
-        <w:rPr>
-          <w:b/>
-          <w:bCs/>
-        </w:rPr>
-        <w:t>Analisis</w:t>
-      </w:r>
-      <w:proofErr w:type="spellEnd"/>
-      <w:r>
-        <w:rPr>
-          <w:b/>
-          <w:bCs/>
-        </w:rPr>
-        <w:t>:</w:t>
+      <w:r>
+        <w:rPr>
+          <w:b/>
+          <w:bCs/>
+        </w:rPr>
+        <w:t>Analisis:</w:t>
       </w:r>
     </w:p>
     <w:p>
       <w:r>
         <w:tab/>
       </w:r>
-      <w:proofErr w:type="spellStart"/>
-      <w:r>
-        <w:t>Descripcion</w:t>
-      </w:r>
-      <w:proofErr w:type="spellEnd"/>
-      <w:r>
-        <w:t xml:space="preserve"> del Problema:</w:t>
+      <w:r>
+        <w:t>Descripcion del Problema:</w:t>
       </w:r>
       <w:r>
         <w:t xml:space="preserve"> realizar un saludo con nombre de usuario</w:t>
@@ -7244,12 +6502,8 @@
     <w:p>
       <w:r>
         <w:tab/>
-      </w:r>
-      <w:proofErr w:type="spellStart"/>
-      <w:r>
         <w:t>texto:caracter</w:t>
       </w:r>
-      <w:proofErr w:type="spellEnd"/>
     </w:p>
     <w:p>
       <w:pPr>
@@ -7274,13 +6528,8 @@
         <w:t>saludo</w:t>
       </w:r>
       <w:r>
-        <w:t xml:space="preserve">: </w:t>
-      </w:r>
-      <w:proofErr w:type="spellStart"/>
-      <w:r>
-        <w:t>caracter</w:t>
-      </w:r>
-      <w:proofErr w:type="spellEnd"/>
+        <w:t>: caracter</w:t>
+      </w:r>
     </w:p>
     <w:p>
       <w:pPr>
@@ -7310,7 +6559,6 @@
           <w:bCs/>
         </w:rPr>
       </w:pPr>
-      <w:proofErr w:type="spellStart"/>
       <w:r>
         <w:rPr>
           <w:b/>
@@ -7326,7 +6574,6 @@
         </w:rPr>
         <w:t>ño</w:t>
       </w:r>
-      <w:proofErr w:type="spellEnd"/>
       <w:r>
         <w:rPr>
           <w:b/>
@@ -7371,7 +6618,6 @@
                 <w:lang w:val="en-US"/>
               </w:rPr>
             </w:pPr>
-            <w:proofErr w:type="spellStart"/>
             <w:r>
               <w:rPr>
                 <w:b/>
@@ -7380,39 +6626,21 @@
                 <w:lang w:val="en-US"/>
               </w:rPr>
               <w:lastRenderedPageBreak/>
-              <w:t>Entidad</w:t>
-            </w:r>
-            <w:proofErr w:type="spellEnd"/>
-            <w:r>
-              <w:rPr>
-                <w:b/>
-                <w:bCs/>
-                <w:u w:val="single"/>
+              <w:t>Entidad:</w:t>
+            </w:r>
+          </w:p>
+          <w:p>
+            <w:pPr>
+              <w:rPr>
                 <w:lang w:val="en-US"/>
               </w:rPr>
-              <w:t>:</w:t>
-            </w:r>
-          </w:p>
-          <w:p>
-            <w:pPr>
+            </w:pPr>
+            <w:r>
               <w:rPr>
                 <w:lang w:val="en-US"/>
               </w:rPr>
-            </w:pPr>
-            <w:r>
-              <w:rPr>
-                <w:lang w:val="en-US"/>
-              </w:rPr>
-              <w:t xml:space="preserve">                 </w:t>
-            </w:r>
-            <w:proofErr w:type="spellStart"/>
-            <w:r>
-              <w:rPr>
-                <w:lang w:val="en-US"/>
-              </w:rPr>
-              <w:t>Lienzo</w:t>
-            </w:r>
-            <w:proofErr w:type="spellEnd"/>
+              <w:t xml:space="preserve">                 Lienzo</w:t>
+            </w:r>
           </w:p>
         </w:tc>
       </w:tr>
@@ -7440,16 +6668,11 @@
           </w:p>
           <w:p>
             <w:r>
-              <w:t xml:space="preserve">                 </w:t>
-            </w:r>
-            <w:proofErr w:type="spellStart"/>
-            <w:r>
-              <w:t>nombre,texto</w:t>
+              <w:t xml:space="preserve">                 nombre,texto</w:t>
             </w:r>
             <w:r>
               <w:t>,saludo</w:t>
             </w:r>
-            <w:proofErr w:type="spellEnd"/>
             <w:r>
               <w:t>: carácter;</w:t>
             </w:r>
@@ -7524,15 +6747,7 @@
           </w:p>
           <w:p>
             <w:r>
-              <w:t xml:space="preserve">escribir </w:t>
-            </w:r>
-            <w:proofErr w:type="spellStart"/>
-            <w:r>
-              <w:t>saludo,nombre</w:t>
-            </w:r>
-            <w:proofErr w:type="spellEnd"/>
-            <w:r>
-              <w:t>;</w:t>
+              <w:t>escribir saludo,nombre;</w:t>
             </w:r>
           </w:p>
           <w:p>
@@ -7650,51 +6865,24 @@
           <w:bCs/>
         </w:rPr>
       </w:pPr>
-      <w:proofErr w:type="spellStart"/>
-      <w:r>
-        <w:rPr>
-          <w:b/>
-          <w:bCs/>
-        </w:rPr>
-        <w:t>Analisis</w:t>
-      </w:r>
-      <w:proofErr w:type="spellEnd"/>
-      <w:r>
-        <w:rPr>
-          <w:b/>
-          <w:bCs/>
-        </w:rPr>
-        <w:t>:</w:t>
+      <w:r>
+        <w:rPr>
+          <w:b/>
+          <w:bCs/>
+        </w:rPr>
+        <w:t>Analisis:</w:t>
       </w:r>
     </w:p>
     <w:p>
       <w:r>
         <w:tab/>
       </w:r>
-      <w:proofErr w:type="spellStart"/>
-      <w:r>
-        <w:t>Descripcion</w:t>
-      </w:r>
-      <w:proofErr w:type="spellEnd"/>
-      <w:r>
-        <w:t xml:space="preserve"> del Problema:</w:t>
-      </w:r>
-      <w:r>
-        <w:t xml:space="preserve"> realizar </w:t>
-      </w:r>
-      <w:proofErr w:type="spellStart"/>
-      <w:r>
-        <w:t>calculo</w:t>
-      </w:r>
-      <w:proofErr w:type="spellEnd"/>
-      <w:r>
-        <w:t xml:space="preserve"> de área y perímetro de un </w:t>
-      </w:r>
-      <w:proofErr w:type="spellStart"/>
-      <w:r>
-        <w:t>rectangulo</w:t>
-      </w:r>
-      <w:proofErr w:type="spellEnd"/>
+      <w:r>
+        <w:t>Descripcion del Problema:</w:t>
+      </w:r>
+      <w:r>
+        <w:t xml:space="preserve"> realizar calculo de área y perímetro de un rectangulo</w:t>
+      </w:r>
     </w:p>
     <w:p>
       <w:pPr>
@@ -7714,14 +6902,7 @@
     <w:p>
       <w:r>
         <w:tab/>
-      </w:r>
-      <w:proofErr w:type="spellStart"/>
-      <w:r>
-        <w:t>base,altura</w:t>
-      </w:r>
-      <w:proofErr w:type="spellEnd"/>
-      <w:r>
-        <w:t xml:space="preserve"> : entero</w:t>
+        <w:t>base,altura : entero</w:t>
       </w:r>
     </w:p>
     <w:p>
@@ -7742,14 +6923,7 @@
     <w:p>
       <w:r>
         <w:tab/>
-      </w:r>
-      <w:proofErr w:type="spellStart"/>
-      <w:r>
-        <w:t>perímetro,área</w:t>
-      </w:r>
-      <w:proofErr w:type="spellEnd"/>
-      <w:r>
-        <w:t xml:space="preserve"> : entero</w:t>
+        <w:t>perímetro,área : entero</w:t>
       </w:r>
     </w:p>
     <w:p>
@@ -7770,22 +6944,16 @@
     <w:p>
       <w:r>
         <w:tab/>
-        <w:t xml:space="preserve">Calcular área y perímetro del </w:t>
-      </w:r>
-      <w:proofErr w:type="spellStart"/>
-      <w:r>
-        <w:t>rectangulo</w:t>
-      </w:r>
-      <w:proofErr w:type="spellEnd"/>
-    </w:p>
-    <w:p>
-      <w:pPr>
-        <w:rPr>
-          <w:b/>
-          <w:bCs/>
-        </w:rPr>
-      </w:pPr>
-      <w:proofErr w:type="spellStart"/>
+        <w:t>Calcular área y perímetro del rectangulo</w:t>
+      </w:r>
+    </w:p>
+    <w:p>
+      <w:pPr>
+        <w:rPr>
+          <w:b/>
+          <w:bCs/>
+        </w:rPr>
+      </w:pPr>
       <w:r>
         <w:rPr>
           <w:b/>
@@ -7801,7 +6969,6 @@
         </w:rPr>
         <w:t>ño</w:t>
       </w:r>
-      <w:proofErr w:type="spellEnd"/>
       <w:r>
         <w:rPr>
           <w:b/>
@@ -7846,7 +7013,6 @@
                 <w:lang w:val="en-US"/>
               </w:rPr>
             </w:pPr>
-            <w:proofErr w:type="spellStart"/>
             <w:r>
               <w:rPr>
                 <w:b/>
@@ -7854,39 +7020,21 @@
                 <w:u w:val="single"/>
                 <w:lang w:val="en-US"/>
               </w:rPr>
-              <w:t>Entidad</w:t>
-            </w:r>
-            <w:proofErr w:type="spellEnd"/>
-            <w:r>
-              <w:rPr>
-                <w:b/>
-                <w:bCs/>
-                <w:u w:val="single"/>
+              <w:t>Entidad:</w:t>
+            </w:r>
+          </w:p>
+          <w:p>
+            <w:pPr>
+              <w:rPr>
                 <w:lang w:val="en-US"/>
               </w:rPr>
-              <w:t>:</w:t>
-            </w:r>
-          </w:p>
-          <w:p>
-            <w:pPr>
+            </w:pPr>
+            <w:r>
               <w:rPr>
                 <w:lang w:val="en-US"/>
               </w:rPr>
-            </w:pPr>
-            <w:r>
-              <w:rPr>
-                <w:lang w:val="en-US"/>
-              </w:rPr>
-              <w:t xml:space="preserve">                 </w:t>
-            </w:r>
-            <w:proofErr w:type="spellStart"/>
-            <w:r>
-              <w:rPr>
-                <w:lang w:val="en-US"/>
-              </w:rPr>
-              <w:t>Lienzo</w:t>
-            </w:r>
-            <w:proofErr w:type="spellEnd"/>
+              <w:t xml:space="preserve">                 Lienzo</w:t>
+            </w:r>
           </w:p>
         </w:tc>
       </w:tr>
@@ -7914,28 +7062,12 @@
           </w:p>
           <w:p>
             <w:r>
-              <w:t xml:space="preserve">                 </w:t>
-            </w:r>
-            <w:proofErr w:type="spellStart"/>
-            <w:r>
-              <w:t>base,altura</w:t>
-            </w:r>
-            <w:proofErr w:type="spellEnd"/>
-            <w:r>
-              <w:t>: entero;</w:t>
-            </w:r>
-          </w:p>
-          <w:p>
-            <w:r>
-              <w:t xml:space="preserve">                  </w:t>
-            </w:r>
-            <w:proofErr w:type="spellStart"/>
-            <w:r>
-              <w:t>perímetro,área</w:t>
-            </w:r>
-            <w:proofErr w:type="spellEnd"/>
-            <w:r>
-              <w:t xml:space="preserve">: entero </w:t>
+              <w:t xml:space="preserve">                 base,altura: entero;</w:t>
+            </w:r>
+          </w:p>
+          <w:p>
+            <w:r>
+              <w:t xml:space="preserve">                  perímetro,área: entero </w:t>
             </w:r>
           </w:p>
         </w:tc>
@@ -8117,24 +7249,17 @@
           <w:b/>
           <w:bCs/>
         </w:rPr>
-        <w:t>1</w:t>
-      </w:r>
-      <w:r>
-        <w:rPr>
-          <w:b/>
-          <w:bCs/>
-        </w:rPr>
-        <w:t>4</w:t>
-      </w:r>
-      <w:r>
-        <w:t>: Una ayuda importante al momento de resolver problemas con algoritmos es asumir que su gran amigo son las matemáticas. Obtenga la hipotenusa de un triángulo rectángulo conociendo sus catetos</w:t>
-      </w:r>
-      <w:r>
-        <w:t>.</w:t>
-      </w:r>
-    </w:p>
-    <w:p>
-      <w:r>
+        <w:t>14</w:t>
+      </w:r>
+      <w:r>
+        <w:t>: Una ayuda importante al momento de resolver problemas con algoritmos es asumir que su gran amigo son las matemáticas. Obtenga la hipotenusa de un triángulo rectángulo conociendo sus catetos.</w:t>
+      </w:r>
+    </w:p>
+    <w:p>
+      <w:r>
+        <w:rPr>
+          <w:noProof/>
+        </w:rPr>
         <w:drawing>
           <wp:inline distT="0" distB="0" distL="0" distR="0" wp14:anchorId="1E309924" wp14:editId="3384B4FD">
             <wp:extent cx="1966915" cy="1288472"/>
@@ -8220,62 +7345,27 @@
           <w:bCs/>
         </w:rPr>
       </w:pPr>
-      <w:proofErr w:type="spellStart"/>
-      <w:r>
-        <w:rPr>
-          <w:b/>
-          <w:bCs/>
-        </w:rPr>
-        <w:t>Analisis</w:t>
-      </w:r>
-      <w:proofErr w:type="spellEnd"/>
-      <w:r>
-        <w:rPr>
-          <w:b/>
-          <w:bCs/>
-        </w:rPr>
-        <w:t>:</w:t>
+      <w:r>
+        <w:rPr>
+          <w:b/>
+          <w:bCs/>
+        </w:rPr>
+        <w:t>Analisis:</w:t>
       </w:r>
     </w:p>
     <w:p>
       <w:r>
         <w:tab/>
       </w:r>
-      <w:proofErr w:type="spellStart"/>
-      <w:r>
-        <w:t>Descripcion</w:t>
-      </w:r>
-      <w:proofErr w:type="spellEnd"/>
-      <w:r>
-        <w:t xml:space="preserve"> del Problema:</w:t>
-      </w:r>
-      <w:r>
-        <w:t xml:space="preserve"> realizar </w:t>
-      </w:r>
-      <w:proofErr w:type="spellStart"/>
-      <w:r>
-        <w:t>calculo</w:t>
-      </w:r>
-      <w:proofErr w:type="spellEnd"/>
-      <w:r>
-        <w:t xml:space="preserve"> de </w:t>
-      </w:r>
-      <w:r>
-        <w:t xml:space="preserve">la hipotenusa de un </w:t>
-      </w:r>
-      <w:proofErr w:type="spellStart"/>
-      <w:r>
-        <w:t>triangulo</w:t>
-      </w:r>
-      <w:proofErr w:type="spellEnd"/>
-      <w:r>
-        <w:t xml:space="preserve"> </w:t>
-      </w:r>
-      <w:proofErr w:type="spellStart"/>
-      <w:r>
-        <w:t>rectangulo</w:t>
-      </w:r>
-      <w:proofErr w:type="spellEnd"/>
+      <w:r>
+        <w:t>Descripcion del Problema:</w:t>
+      </w:r>
+      <w:r>
+        <w:t xml:space="preserve"> realizar calculo de </w:t>
+      </w:r>
+      <w:r>
+        <w:t>la hipotenusa de un triangulo rectangulo</w:t>
+      </w:r>
     </w:p>
     <w:p>
       <w:pPr>
@@ -8295,14 +7385,7 @@
     <w:p>
       <w:r>
         <w:tab/>
-      </w:r>
-      <w:proofErr w:type="spellStart"/>
-      <w:r>
-        <w:t>base,altura</w:t>
-      </w:r>
-      <w:proofErr w:type="spellEnd"/>
-      <w:r>
-        <w:t xml:space="preserve"> : entero</w:t>
+        <w:t>base,altura : entero</w:t>
       </w:r>
     </w:p>
     <w:p>
@@ -8330,11 +7413,9 @@
       <w:r>
         <w:t xml:space="preserve"> : </w:t>
       </w:r>
-      <w:proofErr w:type="spellStart"/>
       <w:r>
         <w:t>float</w:t>
       </w:r>
-      <w:proofErr w:type="spellEnd"/>
     </w:p>
     <w:p>
       <w:pPr>
@@ -8357,30 +7438,16 @@
         <w:t xml:space="preserve">Calcular </w:t>
       </w:r>
       <w:r>
-        <w:t xml:space="preserve">la hipotenusa del </w:t>
-      </w:r>
-      <w:proofErr w:type="spellStart"/>
-      <w:r>
-        <w:t>triangulo</w:t>
-      </w:r>
-      <w:proofErr w:type="spellEnd"/>
-      <w:r>
-        <w:t xml:space="preserve"> </w:t>
-      </w:r>
-      <w:proofErr w:type="spellStart"/>
-      <w:r>
-        <w:t>rectangulo</w:t>
-      </w:r>
-      <w:proofErr w:type="spellEnd"/>
-    </w:p>
-    <w:p>
-      <w:pPr>
-        <w:rPr>
-          <w:b/>
-          <w:bCs/>
-        </w:rPr>
-      </w:pPr>
-      <w:proofErr w:type="spellStart"/>
+        <w:t>la hipotenusa del triangulo rectangulo</w:t>
+      </w:r>
+    </w:p>
+    <w:p>
+      <w:pPr>
+        <w:rPr>
+          <w:b/>
+          <w:bCs/>
+        </w:rPr>
+      </w:pPr>
       <w:r>
         <w:rPr>
           <w:b/>
@@ -8396,7 +7463,6 @@
         </w:rPr>
         <w:t>ño</w:t>
       </w:r>
-      <w:proofErr w:type="spellEnd"/>
       <w:r>
         <w:rPr>
           <w:b/>
@@ -8442,7 +7508,6 @@
                 <w:lang w:val="en-US"/>
               </w:rPr>
             </w:pPr>
-            <w:proofErr w:type="spellStart"/>
             <w:r>
               <w:rPr>
                 <w:b/>
@@ -8450,39 +7515,21 @@
                 <w:u w:val="single"/>
                 <w:lang w:val="en-US"/>
               </w:rPr>
-              <w:t>Entidad</w:t>
-            </w:r>
-            <w:proofErr w:type="spellEnd"/>
-            <w:r>
-              <w:rPr>
-                <w:b/>
-                <w:bCs/>
-                <w:u w:val="single"/>
+              <w:t>Entidad:</w:t>
+            </w:r>
+          </w:p>
+          <w:p>
+            <w:pPr>
+              <w:rPr>
                 <w:lang w:val="en-US"/>
               </w:rPr>
-              <w:t>:</w:t>
-            </w:r>
-          </w:p>
-          <w:p>
-            <w:pPr>
+            </w:pPr>
+            <w:r>
               <w:rPr>
                 <w:lang w:val="en-US"/>
               </w:rPr>
-            </w:pPr>
-            <w:r>
-              <w:rPr>
-                <w:lang w:val="en-US"/>
-              </w:rPr>
-              <w:t xml:space="preserve">                 </w:t>
-            </w:r>
-            <w:proofErr w:type="spellStart"/>
-            <w:r>
-              <w:rPr>
-                <w:lang w:val="en-US"/>
-              </w:rPr>
-              <w:t>Lienzo</w:t>
-            </w:r>
-            <w:proofErr w:type="spellEnd"/>
+              <w:t xml:space="preserve">                 Lienzo</w:t>
+            </w:r>
           </w:p>
         </w:tc>
       </w:tr>
@@ -8511,26 +7558,13 @@
           </w:p>
           <w:p>
             <w:r>
-              <w:t xml:space="preserve">                 </w:t>
-            </w:r>
-            <w:proofErr w:type="spellStart"/>
-            <w:r>
-              <w:t>base,altura</w:t>
-            </w:r>
-            <w:proofErr w:type="spellEnd"/>
-            <w:r>
-              <w:t>: entero;</w:t>
-            </w:r>
-          </w:p>
-          <w:p>
-            <w:r>
-              <w:t xml:space="preserve">                 hipotenusa: </w:t>
-            </w:r>
-            <w:proofErr w:type="spellStart"/>
-            <w:r>
-              <w:t>float</w:t>
-            </w:r>
-            <w:proofErr w:type="spellEnd"/>
+              <w:t xml:space="preserve">                 base,altura: entero;</w:t>
+            </w:r>
+          </w:p>
+          <w:p>
+            <w:r>
+              <w:t xml:space="preserve">                 hipotenusa: float</w:t>
+            </w:r>
           </w:p>
         </w:tc>
       </w:tr>
@@ -8634,13 +7668,7 @@
                         <w:rPr>
                           <w:rFonts w:ascii="Cambria Math" w:hAnsi="Cambria Math"/>
                         </w:rPr>
-                        <m:t>a</m:t>
-                      </m:r>
-                      <m:r>
-                        <w:rPr>
-                          <w:rFonts w:ascii="Cambria Math" w:hAnsi="Cambria Math"/>
-                        </w:rPr>
-                        <m:t>ltura</m:t>
+                        <m:t>altura</m:t>
                       </m:r>
                     </m:e>
                     <m:sup>
@@ -8672,13 +7700,7 @@
                         <w:rPr>
                           <w:rFonts w:ascii="Cambria Math" w:hAnsi="Cambria Math"/>
                         </w:rPr>
-                        <m:t>b</m:t>
-                      </m:r>
-                      <m:r>
-                        <w:rPr>
-                          <w:rFonts w:ascii="Cambria Math" w:hAnsi="Cambria Math"/>
-                        </w:rPr>
-                        <m:t>ase</m:t>
+                        <m:t>base</m:t>
                       </m:r>
                     </m:e>
                     <m:sup>
@@ -8757,6 +7779,642 @@
       </w:pPr>
     </w:p>
     <w:p>
+      <w:r>
+        <w:rPr>
+          <w:b/>
+          <w:bCs/>
+        </w:rPr>
+        <w:t xml:space="preserve">Punto </w:t>
+      </w:r>
+      <w:r>
+        <w:rPr>
+          <w:b/>
+          <w:bCs/>
+        </w:rPr>
+        <w:t>1</w:t>
+      </w:r>
+      <w:r>
+        <w:rPr>
+          <w:b/>
+          <w:bCs/>
+        </w:rPr>
+        <w:t>5</w:t>
+      </w:r>
+      <w:r>
+        <w:t>: Si viste algo de los apuntes y vídeos, esto debería ser muy fácil de resolver. Dados dos números permita calcular la suma, resta, multiplicación y división de estos. Considere que cada una de estas operaciones es un algoritmo cuando realice el diseño. Obviamente muestre los resultados.</w:t>
+      </w:r>
+    </w:p>
+    <w:p>
+      <w:pPr>
+        <w:rPr>
+          <w:b/>
+          <w:bCs/>
+        </w:rPr>
+      </w:pPr>
+      <w:r>
+        <w:rPr>
+          <w:b/>
+          <w:bCs/>
+        </w:rPr>
+        <w:t>Captura de Processing:</w:t>
+      </w:r>
+    </w:p>
+    <w:p>
+      <w:pPr>
+        <w:rPr>
+          <w:b/>
+          <w:bCs/>
+        </w:rPr>
+      </w:pPr>
+    </w:p>
+    <w:p>
+      <w:pPr>
+        <w:rPr>
+          <w:b/>
+          <w:bCs/>
+          <w:u w:val="single"/>
+        </w:rPr>
+      </w:pPr>
+      <w:r>
+        <w:rPr>
+          <w:b/>
+          <w:bCs/>
+          <w:u w:val="single"/>
+        </w:rPr>
+        <w:t>Desarrollo del punto</w:t>
+      </w:r>
+    </w:p>
+    <w:p/>
+    <w:p>
+      <w:pPr>
+        <w:rPr>
+          <w:b/>
+          <w:bCs/>
+        </w:rPr>
+      </w:pPr>
+      <w:r>
+        <w:rPr>
+          <w:b/>
+          <w:bCs/>
+        </w:rPr>
+        <w:t>Analisis:</w:t>
+      </w:r>
+    </w:p>
+    <w:p>
+      <w:r>
+        <w:tab/>
+      </w:r>
+      <w:r>
+        <w:t>Descripcion del Problema:</w:t>
+      </w:r>
+      <w:r>
+        <w:t xml:space="preserve"> realizar </w:t>
+      </w:r>
+      <w:r>
+        <w:t>los calculos</w:t>
+      </w:r>
+    </w:p>
+    <w:p>
+      <w:pPr>
+        <w:rPr>
+          <w:b/>
+          <w:bCs/>
+        </w:rPr>
+      </w:pPr>
+      <w:r>
+        <w:rPr>
+          <w:b/>
+          <w:bCs/>
+        </w:rPr>
+        <w:t>Datos de entrada:</w:t>
+      </w:r>
+    </w:p>
+    <w:p>
+      <w:r>
+        <w:tab/>
+      </w:r>
+      <w:r>
+        <w:t>numero1,numero2</w:t>
+      </w:r>
+      <w:r>
+        <w:t xml:space="preserve"> : entero</w:t>
+      </w:r>
+    </w:p>
+    <w:p>
+      <w:pPr>
+        <w:rPr>
+          <w:b/>
+          <w:bCs/>
+        </w:rPr>
+      </w:pPr>
+      <w:r>
+        <w:rPr>
+          <w:b/>
+          <w:bCs/>
+        </w:rPr>
+        <w:t xml:space="preserve">Datos de Salida: </w:t>
+      </w:r>
+    </w:p>
+    <w:p>
+      <w:r>
+        <w:tab/>
+      </w:r>
+      <w:r>
+        <w:t>resultadoSuma,resultadoResta,resultadoMultiplicacion: entero</w:t>
+      </w:r>
+    </w:p>
+    <w:p>
+      <w:r>
+        <w:t xml:space="preserve"> </w:t>
+      </w:r>
+      <w:r>
+        <w:tab/>
+        <w:t>resultadoDivision:float</w:t>
+      </w:r>
+    </w:p>
+    <w:p>
+      <w:pPr>
+        <w:rPr>
+          <w:b/>
+          <w:bCs/>
+        </w:rPr>
+      </w:pPr>
+      <w:r>
+        <w:rPr>
+          <w:b/>
+          <w:bCs/>
+        </w:rPr>
+        <w:t xml:space="preserve">Proceso: </w:t>
+      </w:r>
+    </w:p>
+    <w:p>
+      <w:r>
+        <w:tab/>
+        <w:t>Calcular l</w:t>
+      </w:r>
+      <w:r>
+        <w:t>os problemas</w:t>
+      </w:r>
+    </w:p>
+    <w:p/>
+    <w:p>
+      <w:pPr>
+        <w:rPr>
+          <w:b/>
+          <w:bCs/>
+        </w:rPr>
+      </w:pPr>
+      <w:r>
+        <w:rPr>
+          <w:b/>
+          <w:bCs/>
+        </w:rPr>
+        <w:t>Dise</w:t>
+      </w:r>
+      <w:r>
+        <w:rPr>
+          <w:b/>
+          <w:bCs/>
+          <w:lang w:val="es-ES"/>
+        </w:rPr>
+        <w:t>ño</w:t>
+      </w:r>
+      <w:r>
+        <w:rPr>
+          <w:b/>
+          <w:bCs/>
+        </w:rPr>
+        <w:t>:</w:t>
+      </w:r>
+      <w:r>
+        <w:rPr>
+          <w:b/>
+          <w:bCs/>
+        </w:rPr>
+        <w:tab/>
+      </w:r>
+    </w:p>
+    <w:p>
+      <w:r>
+        <w:tab/>
+      </w:r>
+    </w:p>
+    <w:p/>
+    <w:tbl>
+      <w:tblPr>
+        <w:tblStyle w:val="Tablaconcuadrcula"/>
+        <w:tblW w:w="8363" w:type="dxa"/>
+        <w:tblInd w:w="704" w:type="dxa"/>
+        <w:tblLook w:val="04A0" w:firstRow="1" w:lastRow="0" w:firstColumn="1" w:lastColumn="0" w:noHBand="0" w:noVBand="1"/>
+      </w:tblPr>
+      <w:tblGrid>
+        <w:gridCol w:w="8363"/>
+      </w:tblGrid>
+      <w:tr>
+        <w:tc>
+          <w:tcPr>
+            <w:tcW w:w="8363" w:type="dxa"/>
+          </w:tcPr>
+          <w:p>
+            <w:pPr>
+              <w:rPr>
+                <w:b/>
+                <w:bCs/>
+                <w:u w:val="single"/>
+                <w:lang w:val="en-US"/>
+              </w:rPr>
+            </w:pPr>
+            <w:r>
+              <w:rPr>
+                <w:b/>
+                <w:bCs/>
+                <w:u w:val="single"/>
+                <w:lang w:val="en-US"/>
+              </w:rPr>
+              <w:t>Entidad:</w:t>
+            </w:r>
+          </w:p>
+          <w:p>
+            <w:pPr>
+              <w:rPr>
+                <w:lang w:val="en-US"/>
+              </w:rPr>
+            </w:pPr>
+            <w:r>
+              <w:rPr>
+                <w:lang w:val="en-US"/>
+              </w:rPr>
+              <w:t xml:space="preserve">                 Lienzo</w:t>
+            </w:r>
+          </w:p>
+        </w:tc>
+      </w:tr>
+      <w:tr>
+        <w:tc>
+          <w:tcPr>
+            <w:tcW w:w="8363" w:type="dxa"/>
+          </w:tcPr>
+          <w:p>
+            <w:pPr>
+              <w:rPr>
+                <w:b/>
+                <w:bCs/>
+                <w:u w:val="single"/>
+              </w:rPr>
+            </w:pPr>
+            <w:r>
+              <w:rPr>
+                <w:b/>
+                <w:bCs/>
+                <w:u w:val="single"/>
+              </w:rPr>
+              <w:lastRenderedPageBreak/>
+              <w:t>Variables:</w:t>
+            </w:r>
+          </w:p>
+          <w:p>
+            <w:r>
+              <w:t xml:space="preserve">                 </w:t>
+            </w:r>
+            <w:r>
+              <w:t>numero1,numero2</w:t>
+            </w:r>
+            <w:r>
+              <w:t>: entero;</w:t>
+            </w:r>
+          </w:p>
+          <w:p>
+            <w:r>
+              <w:t xml:space="preserve">                  resultadoSuma,resultadoResta,resultadoMultiplicacion:entero</w:t>
+            </w:r>
+          </w:p>
+          <w:p>
+            <w:r>
+              <w:t xml:space="preserve">                 </w:t>
+            </w:r>
+            <w:r>
+              <w:t>resultadoDivision</w:t>
+            </w:r>
+            <w:r>
+              <w:t>: float</w:t>
+            </w:r>
+          </w:p>
+        </w:tc>
+      </w:tr>
+      <w:tr>
+        <w:tc>
+          <w:tcPr>
+            <w:tcW w:w="8363" w:type="dxa"/>
+          </w:tcPr>
+          <w:p>
+            <w:r>
+              <w:rPr>
+                <w:b/>
+                <w:bCs/>
+                <w:u w:val="single"/>
+              </w:rPr>
+              <w:t>Nombre Algoritmo:</w:t>
+            </w:r>
+            <w:r>
+              <w:t xml:space="preserve"> </w:t>
+            </w:r>
+            <w:r>
+              <w:t>Ejercicio1</w:t>
+            </w:r>
+            <w:r>
+              <w:t>5</w:t>
+            </w:r>
+          </w:p>
+          <w:p>
+            <w:pPr>
+              <w:rPr>
+                <w:b/>
+                <w:bCs/>
+              </w:rPr>
+            </w:pPr>
+            <w:r>
+              <w:rPr>
+                <w:b/>
+                <w:bCs/>
+              </w:rPr>
+              <w:t xml:space="preserve">   Algoritmo:  </w:t>
+            </w:r>
+          </w:p>
+          <w:p>
+            <w:pPr>
+              <w:rPr>
+                <w:b/>
+                <w:bCs/>
+              </w:rPr>
+            </w:pPr>
+            <w:r>
+              <w:rPr>
+                <w:b/>
+                <w:bCs/>
+              </w:rPr>
+              <w:t>Inicio</w:t>
+            </w:r>
+          </w:p>
+          <w:p>
+            <w:r>
+              <w:t>numero1</w:t>
+            </w:r>
+            <w:r>
+              <w:t xml:space="preserve"> &lt;- </w:t>
+            </w:r>
+            <w:r>
+              <w:t>2</w:t>
+            </w:r>
+            <w:r>
+              <w:t>0;</w:t>
+            </w:r>
+          </w:p>
+          <w:p>
+            <w:r>
+              <w:t>numero2</w:t>
+            </w:r>
+            <w:r>
+              <w:t xml:space="preserve"> &lt;-</w:t>
+            </w:r>
+            <w:r>
+              <w:t>8</w:t>
+            </w:r>
+            <w:r>
+              <w:t>;</w:t>
+            </w:r>
+          </w:p>
+          <w:p>
+            <w:pPr>
+              <w:rPr>
+                <w:rFonts w:eastAsiaTheme="minorEastAsia"/>
+              </w:rPr>
+            </w:pPr>
+            <w:r>
+              <w:rPr>
+                <w:rFonts w:eastAsiaTheme="minorEastAsia"/>
+              </w:rPr>
+              <w:t>resultadoSuma &lt;- numero1 + numero2;</w:t>
+            </w:r>
+          </w:p>
+          <w:p>
+            <w:pPr>
+              <w:rPr>
+                <w:rFonts w:eastAsiaTheme="minorEastAsia"/>
+              </w:rPr>
+            </w:pPr>
+            <w:r>
+              <w:rPr>
+                <w:rFonts w:eastAsiaTheme="minorEastAsia"/>
+              </w:rPr>
+              <w:t>resultadoResta &lt;- numero1 – numero2;</w:t>
+            </w:r>
+          </w:p>
+          <w:p>
+            <w:pPr>
+              <w:rPr>
+                <w:rFonts w:eastAsiaTheme="minorEastAsia"/>
+              </w:rPr>
+            </w:pPr>
+            <w:r>
+              <w:rPr>
+                <w:rFonts w:eastAsiaTheme="minorEastAsia"/>
+              </w:rPr>
+              <w:t>resultadoMultiplicacion &lt;- numero1 * numero2;</w:t>
+            </w:r>
+          </w:p>
+          <w:p>
+            <w:pPr>
+              <w:rPr>
+                <w:rFonts w:eastAsiaTheme="minorEastAsia"/>
+              </w:rPr>
+            </w:pPr>
+            <w:r>
+              <w:rPr>
+                <w:rFonts w:eastAsiaTheme="minorEastAsia"/>
+              </w:rPr>
+              <w:t>resultadoDivision &lt;- numero1/numero2;</w:t>
+            </w:r>
+          </w:p>
+          <w:p>
+            <w:pPr>
+              <w:rPr>
+                <w:rFonts w:eastAsiaTheme="minorEastAsia"/>
+              </w:rPr>
+            </w:pPr>
+            <w:r>
+              <w:rPr>
+                <w:rFonts w:eastAsiaTheme="minorEastAsia"/>
+              </w:rPr>
+              <w:t>escribir “El resultado de la suma es: “,resultadoSuma;</w:t>
+            </w:r>
+          </w:p>
+          <w:p>
+            <w:pPr>
+              <w:rPr>
+                <w:rFonts w:eastAsiaTheme="minorEastAsia"/>
+              </w:rPr>
+            </w:pPr>
+            <w:r>
+              <w:rPr>
+                <w:rFonts w:eastAsiaTheme="minorEastAsia"/>
+              </w:rPr>
+              <w:t xml:space="preserve">escribir “El resultado de la </w:t>
+            </w:r>
+            <w:r>
+              <w:rPr>
+                <w:rFonts w:eastAsiaTheme="minorEastAsia"/>
+              </w:rPr>
+              <w:t>resta</w:t>
+            </w:r>
+            <w:r>
+              <w:rPr>
+                <w:rFonts w:eastAsiaTheme="minorEastAsia"/>
+              </w:rPr>
+              <w:t xml:space="preserve"> es: “,resultado</w:t>
+            </w:r>
+            <w:r>
+              <w:rPr>
+                <w:rFonts w:eastAsiaTheme="minorEastAsia"/>
+              </w:rPr>
+              <w:t>Resta</w:t>
+            </w:r>
+            <w:r>
+              <w:rPr>
+                <w:rFonts w:eastAsiaTheme="minorEastAsia"/>
+              </w:rPr>
+              <w:t>;</w:t>
+            </w:r>
+          </w:p>
+          <w:p>
+            <w:pPr>
+              <w:rPr>
+                <w:rFonts w:eastAsiaTheme="minorEastAsia"/>
+              </w:rPr>
+            </w:pPr>
+            <w:r>
+              <w:rPr>
+                <w:rFonts w:eastAsiaTheme="minorEastAsia"/>
+              </w:rPr>
+              <w:t xml:space="preserve">escribir “El resultado de la </w:t>
+            </w:r>
+            <w:r>
+              <w:rPr>
+                <w:rFonts w:eastAsiaTheme="minorEastAsia"/>
+              </w:rPr>
+              <w:t>multiplicacion</w:t>
+            </w:r>
+            <w:r>
+              <w:rPr>
+                <w:rFonts w:eastAsiaTheme="minorEastAsia"/>
+              </w:rPr>
+              <w:t xml:space="preserve"> es: “,resultado</w:t>
+            </w:r>
+            <w:r>
+              <w:rPr>
+                <w:rFonts w:eastAsiaTheme="minorEastAsia"/>
+              </w:rPr>
+              <w:t>Multiplicacion</w:t>
+            </w:r>
+            <w:r>
+              <w:rPr>
+                <w:rFonts w:eastAsiaTheme="minorEastAsia"/>
+              </w:rPr>
+              <w:t>;</w:t>
+            </w:r>
+          </w:p>
+          <w:p>
+            <w:pPr>
+              <w:rPr>
+                <w:rFonts w:eastAsiaTheme="minorEastAsia"/>
+              </w:rPr>
+            </w:pPr>
+            <w:r>
+              <w:rPr>
+                <w:rFonts w:eastAsiaTheme="minorEastAsia"/>
+              </w:rPr>
+              <w:t xml:space="preserve">escribir “El resultado de la </w:t>
+            </w:r>
+            <w:r>
+              <w:rPr>
+                <w:rFonts w:eastAsiaTheme="minorEastAsia"/>
+              </w:rPr>
+              <w:t>division</w:t>
+            </w:r>
+            <w:r>
+              <w:rPr>
+                <w:rFonts w:eastAsiaTheme="minorEastAsia"/>
+              </w:rPr>
+              <w:t xml:space="preserve"> es: “,resultado</w:t>
+            </w:r>
+            <w:r>
+              <w:rPr>
+                <w:rFonts w:eastAsiaTheme="minorEastAsia"/>
+              </w:rPr>
+              <w:t>Division</w:t>
+            </w:r>
+            <w:r>
+              <w:rPr>
+                <w:rFonts w:eastAsiaTheme="minorEastAsia"/>
+              </w:rPr>
+              <w:t>;</w:t>
+            </w:r>
+          </w:p>
+          <w:p>
+            <w:pPr>
+              <w:rPr>
+                <w:b/>
+                <w:bCs/>
+              </w:rPr>
+            </w:pPr>
+            <w:r>
+              <w:rPr>
+                <w:b/>
+                <w:bCs/>
+              </w:rPr>
+              <w:t>Fin</w:t>
+            </w:r>
+            <w:r>
+              <w:rPr>
+                <w:b/>
+                <w:bCs/>
+              </w:rPr>
+              <w:t xml:space="preserve">                </w:t>
+            </w:r>
+          </w:p>
+        </w:tc>
+      </w:tr>
+      <w:tr>
+        <w:tc>
+          <w:tcPr>
+            <w:tcW w:w="8363" w:type="dxa"/>
+          </w:tcPr>
+          <w:p>
+            <w:pPr>
+              <w:rPr>
+                <w:b/>
+                <w:bCs/>
+                <w:u w:val="single"/>
+              </w:rPr>
+            </w:pPr>
+          </w:p>
+        </w:tc>
+      </w:tr>
+    </w:tbl>
+    <w:p>
+      <w:pPr>
+        <w:tabs>
+          <w:tab w:val="left" w:pos="2028"/>
+        </w:tabs>
+      </w:pPr>
+    </w:p>
+    <w:p>
+      <w:pPr>
+        <w:tabs>
+          <w:tab w:val="left" w:pos="2028"/>
+        </w:tabs>
+      </w:pPr>
+    </w:p>
+    <w:p>
       <w:pPr>
         <w:tabs>
           <w:tab w:val="left" w:pos="2028"/>
@@ -8834,23 +8492,7 @@
     </w:p>
     <w:p>
       <w:r>
-        <w:t xml:space="preserve">Se deben enunciar las fuentes (apuntes de la materia, páginas web, videos de </w:t>
-      </w:r>
-      <w:proofErr w:type="spellStart"/>
-      <w:r>
-        <w:t>youtube</w:t>
-      </w:r>
-      <w:proofErr w:type="spellEnd"/>
-      <w:r>
-        <w:t xml:space="preserve">, libro (nombre, autores, año), </w:t>
-      </w:r>
-      <w:proofErr w:type="spellStart"/>
-      <w:r>
-        <w:t>etc</w:t>
-      </w:r>
-      <w:proofErr w:type="spellEnd"/>
-      <w:r>
-        <w:t>)</w:t>
+        <w:t>Se deben enunciar las fuentes (apuntes de la materia, páginas web, videos de youtube, libro (nombre, autores, año), etc)</w:t>
       </w:r>
     </w:p>
     <w:p/>
@@ -9085,23 +8727,7 @@
               <w:sz w:val="20"/>
               <w:szCs w:val="20"/>
             </w:rPr>
-            <w:t xml:space="preserve">Trabajo Practico </w:t>
-          </w:r>
-          <w:proofErr w:type="spellStart"/>
-          <w:r>
-            <w:rPr>
-              <w:sz w:val="20"/>
-              <w:szCs w:val="20"/>
-            </w:rPr>
-            <w:t>N°</w:t>
-          </w:r>
-          <w:proofErr w:type="spellEnd"/>
-          <w:r>
-            <w:rPr>
-              <w:sz w:val="20"/>
-              <w:szCs w:val="20"/>
-            </w:rPr>
-            <w:t xml:space="preserve"> / Actividad</w:t>
+            <w:t>Trabajo Practico N° / Actividad</w:t>
           </w:r>
         </w:p>
       </w:tc>
@@ -9138,7 +8764,7 @@
               <v:shape id="_x0000_i1026" type="#_x0000_t75" style="width:78.15pt;height:44.85pt" o:ole="">
                 <v:imagedata r:id="rId2" o:title=""/>
               </v:shape>
-              <o:OLEObject Type="Embed" ProgID="PBrush" ShapeID="_x0000_i1026" DrawAspect="Content" ObjectID="_1774720332" r:id="rId3"/>
+              <o:OLEObject Type="Embed" ProgID="PBrush" ShapeID="_x0000_i1026" DrawAspect="Content" ObjectID="_1774721407" r:id="rId3"/>
             </w:object>
           </w:r>
         </w:p>
@@ -9356,7 +8982,7 @@
               <v:shape id="_x0000_i1027" type="#_x0000_t75" style="width:78.15pt;height:44.85pt">
                 <v:imagedata r:id="rId2" o:title=""/>
               </v:shape>
-              <o:OLEObject Type="Embed" ProgID="PBrush" ShapeID="_x0000_i1027" DrawAspect="Content" ObjectID="_1774720333" r:id="rId3"/>
+              <o:OLEObject Type="Embed" ProgID="PBrush" ShapeID="_x0000_i1027" DrawAspect="Content" ObjectID="_1774721408" r:id="rId3"/>
             </w:object>
           </w:r>
         </w:p>

</xml_diff>

<commit_message>
Subida del ejercicio 16 y word
Realice el ejercicio16 tanto en processing y word
</commit_message>
<xml_diff>
--- a/TP01_Mamani_Fernando/Archivo word de los Ejercicios.docx
+++ b/TP01_Mamani_Fernando/Archivo word de los Ejercicios.docx
@@ -206,7 +206,7 @@
                 <v:shape id="_x0000_i1025" type="#_x0000_t75" style="width:78.15pt;height:44.85pt" o:ole="">
                   <v:imagedata r:id="rId9" o:title=""/>
                 </v:shape>
-                <o:OLEObject Type="Embed" ProgID="PBrush" ShapeID="_x0000_i1025" DrawAspect="Content" ObjectID="_1774721406" r:id="rId10"/>
+                <o:OLEObject Type="Embed" ProgID="PBrush" ShapeID="_x0000_i1025" DrawAspect="Content" ObjectID="_1774722156" r:id="rId10"/>
               </w:object>
             </w:r>
           </w:p>
@@ -753,6 +753,7 @@
                                 </w14:textOutline>
                               </w:rPr>
                             </w:pPr>
+                            <w:proofErr w:type="spellStart"/>
                             <w:r>
                               <w:rPr>
                                 <w:color w:val="000000" w:themeColor="text1"/>
@@ -771,6 +772,7 @@
                               </w:rPr>
                               <w:t>Mamani,Fernando</w:t>
                             </w:r>
+                            <w:proofErr w:type="spellEnd"/>
                             <w:r>
                               <w:rPr>
                                 <w:color w:val="000000" w:themeColor="text1"/>
@@ -940,6 +942,7 @@
                           </w14:textOutline>
                         </w:rPr>
                       </w:pPr>
+                      <w:proofErr w:type="spellStart"/>
                       <w:r>
                         <w:rPr>
                           <w:color w:val="000000" w:themeColor="text1"/>
@@ -958,6 +961,7 @@
                         </w:rPr>
                         <w:t>Mamani,Fernando</w:t>
                       </w:r>
+                      <w:proofErr w:type="spellEnd"/>
                       <w:r>
                         <w:rPr>
                           <w:color w:val="000000" w:themeColor="text1"/>
@@ -1280,20 +1284,34 @@
           <w:bCs/>
         </w:rPr>
       </w:pPr>
-      <w:r>
-        <w:rPr>
-          <w:b/>
-          <w:bCs/>
-        </w:rPr>
-        <w:t>Analisis:</w:t>
+      <w:proofErr w:type="spellStart"/>
+      <w:r>
+        <w:rPr>
+          <w:b/>
+          <w:bCs/>
+        </w:rPr>
+        <w:t>Analisis</w:t>
+      </w:r>
+      <w:proofErr w:type="spellEnd"/>
+      <w:r>
+        <w:rPr>
+          <w:b/>
+          <w:bCs/>
+        </w:rPr>
+        <w:t>:</w:t>
       </w:r>
     </w:p>
     <w:p>
       <w:r>
         <w:tab/>
       </w:r>
-      <w:r>
-        <w:t xml:space="preserve">Descripcion del Problema: </w:t>
+      <w:proofErr w:type="spellStart"/>
+      <w:r>
+        <w:t>Descripcion</w:t>
+      </w:r>
+      <w:proofErr w:type="spellEnd"/>
+      <w:r>
+        <w:t xml:space="preserve"> del Problema: </w:t>
       </w:r>
       <w:r>
         <w:t>Obtener el resultado de la expresión.</w:t>
@@ -1350,8 +1368,13 @@
         <w:t>r</w:t>
       </w:r>
       <w:r>
-        <w:t>esultado: float</w:t>
-      </w:r>
+        <w:t xml:space="preserve">esultado: </w:t>
+      </w:r>
+      <w:proofErr w:type="spellStart"/>
+      <w:r>
+        <w:t>float</w:t>
+      </w:r>
+      <w:proofErr w:type="spellEnd"/>
     </w:p>
     <w:p>
       <w:pPr>
@@ -1373,8 +1396,13 @@
         <w:tab/>
       </w:r>
       <w:r>
-        <w:t>Realizar los calculos</w:t>
-      </w:r>
+        <w:t xml:space="preserve">Realizar los </w:t>
+      </w:r>
+      <w:proofErr w:type="spellStart"/>
+      <w:r>
+        <w:t>calculos</w:t>
+      </w:r>
+      <w:proofErr w:type="spellEnd"/>
     </w:p>
     <w:p>
       <w:pPr>
@@ -1384,6 +1412,7 @@
           <w:lang w:val="en-US"/>
         </w:rPr>
       </w:pPr>
+      <w:proofErr w:type="spellStart"/>
       <w:r>
         <w:rPr>
           <w:b/>
@@ -1399,6 +1428,7 @@
         </w:rPr>
         <w:t>ño</w:t>
       </w:r>
+      <w:proofErr w:type="spellEnd"/>
       <w:r>
         <w:rPr>
           <w:b/>
@@ -1453,6 +1483,7 @@
                 <w:lang w:val="en-US"/>
               </w:rPr>
             </w:pPr>
+            <w:proofErr w:type="spellStart"/>
             <w:r>
               <w:rPr>
                 <w:b/>
@@ -1460,21 +1491,39 @@
                 <w:u w:val="single"/>
                 <w:lang w:val="en-US"/>
               </w:rPr>
-              <w:t>Entidad:</w:t>
-            </w:r>
-          </w:p>
-          <w:p>
-            <w:pPr>
-              <w:rPr>
+              <w:t>Entidad</w:t>
+            </w:r>
+            <w:proofErr w:type="spellEnd"/>
+            <w:r>
+              <w:rPr>
+                <w:b/>
+                <w:bCs/>
+                <w:u w:val="single"/>
                 <w:lang w:val="en-US"/>
               </w:rPr>
-            </w:pPr>
-            <w:r>
+              <w:t>:</w:t>
+            </w:r>
+          </w:p>
+          <w:p>
+            <w:pPr>
               <w:rPr>
                 <w:lang w:val="en-US"/>
               </w:rPr>
-              <w:t xml:space="preserve">                 Lienzo</w:t>
-            </w:r>
+            </w:pPr>
+            <w:r>
+              <w:rPr>
+                <w:lang w:val="en-US"/>
+              </w:rPr>
+              <w:t xml:space="preserve">                 </w:t>
+            </w:r>
+            <w:proofErr w:type="spellStart"/>
+            <w:r>
+              <w:rPr>
+                <w:lang w:val="en-US"/>
+              </w:rPr>
+              <w:t>Lienzo</w:t>
+            </w:r>
+            <w:proofErr w:type="spellEnd"/>
           </w:p>
         </w:tc>
       </w:tr>
@@ -1510,8 +1559,13 @@
           </w:p>
           <w:p>
             <w:r>
-              <w:t xml:space="preserve">                 resultado: float</w:t>
-            </w:r>
+              <w:t xml:space="preserve">                 resultado: </w:t>
+            </w:r>
+            <w:proofErr w:type="spellStart"/>
+            <w:r>
+              <w:t>float</w:t>
+            </w:r>
+            <w:proofErr w:type="spellEnd"/>
           </w:p>
         </w:tc>
       </w:tr>
@@ -1784,20 +1838,34 @@
           <w:bCs/>
         </w:rPr>
       </w:pPr>
-      <w:r>
-        <w:rPr>
-          <w:b/>
-          <w:bCs/>
-        </w:rPr>
-        <w:t>Analisis:</w:t>
+      <w:proofErr w:type="spellStart"/>
+      <w:r>
+        <w:rPr>
+          <w:b/>
+          <w:bCs/>
+        </w:rPr>
+        <w:t>Analisis</w:t>
+      </w:r>
+      <w:proofErr w:type="spellEnd"/>
+      <w:r>
+        <w:rPr>
+          <w:b/>
+          <w:bCs/>
+        </w:rPr>
+        <w:t>:</w:t>
       </w:r>
     </w:p>
     <w:p>
       <w:r>
         <w:tab/>
       </w:r>
-      <w:r>
-        <w:t xml:space="preserve">Descripcion del Problema: </w:t>
+      <w:proofErr w:type="spellStart"/>
+      <w:r>
+        <w:t>Descripcion</w:t>
+      </w:r>
+      <w:proofErr w:type="spellEnd"/>
+      <w:r>
+        <w:t xml:space="preserve"> del Problema: </w:t>
       </w:r>
       <w:r>
         <w:t>Obtener el resultado de la expresión.</w:t>
@@ -1855,8 +1923,13 @@
         <w:t>r</w:t>
       </w:r>
       <w:r>
-        <w:t>esultado: float</w:t>
-      </w:r>
+        <w:t xml:space="preserve">esultado: </w:t>
+      </w:r>
+      <w:proofErr w:type="spellStart"/>
+      <w:r>
+        <w:t>float</w:t>
+      </w:r>
+      <w:proofErr w:type="spellEnd"/>
     </w:p>
     <w:p>
       <w:pPr>
@@ -1876,8 +1949,13 @@
     <w:p>
       <w:r>
         <w:tab/>
-        <w:t>Realizar los calculos</w:t>
-      </w:r>
+        <w:t xml:space="preserve">Realizar los </w:t>
+      </w:r>
+      <w:proofErr w:type="spellStart"/>
+      <w:r>
+        <w:t>calculos</w:t>
+      </w:r>
+      <w:proofErr w:type="spellEnd"/>
     </w:p>
     <w:p>
       <w:pPr>
@@ -1887,6 +1965,7 @@
           <w:lang w:val="en-US"/>
         </w:rPr>
       </w:pPr>
+      <w:proofErr w:type="spellStart"/>
       <w:r>
         <w:rPr>
           <w:b/>
@@ -1902,6 +1981,7 @@
         </w:rPr>
         <w:t>ño</w:t>
       </w:r>
+      <w:proofErr w:type="spellEnd"/>
       <w:r>
         <w:rPr>
           <w:b/>
@@ -1956,6 +2036,7 @@
                 <w:lang w:val="en-US"/>
               </w:rPr>
             </w:pPr>
+            <w:proofErr w:type="spellStart"/>
             <w:r>
               <w:rPr>
                 <w:b/>
@@ -1963,21 +2044,39 @@
                 <w:u w:val="single"/>
                 <w:lang w:val="en-US"/>
               </w:rPr>
-              <w:t>Entidad:</w:t>
-            </w:r>
-          </w:p>
-          <w:p>
-            <w:pPr>
-              <w:rPr>
+              <w:t>Entidad</w:t>
+            </w:r>
+            <w:proofErr w:type="spellEnd"/>
+            <w:r>
+              <w:rPr>
+                <w:b/>
+                <w:bCs/>
+                <w:u w:val="single"/>
                 <w:lang w:val="en-US"/>
               </w:rPr>
-            </w:pPr>
-            <w:r>
+              <w:t>:</w:t>
+            </w:r>
+          </w:p>
+          <w:p>
+            <w:pPr>
               <w:rPr>
                 <w:lang w:val="en-US"/>
               </w:rPr>
-              <w:t xml:space="preserve">                 Lienzo</w:t>
-            </w:r>
+            </w:pPr>
+            <w:r>
+              <w:rPr>
+                <w:lang w:val="en-US"/>
+              </w:rPr>
+              <w:t xml:space="preserve">                 </w:t>
+            </w:r>
+            <w:proofErr w:type="spellStart"/>
+            <w:r>
+              <w:rPr>
+                <w:lang w:val="en-US"/>
+              </w:rPr>
+              <w:t>Lienzo</w:t>
+            </w:r>
+            <w:proofErr w:type="spellEnd"/>
           </w:p>
         </w:tc>
       </w:tr>
@@ -2005,8 +2104,13 @@
           </w:p>
           <w:p>
             <w:r>
-              <w:t xml:space="preserve">                 resultado: float</w:t>
-            </w:r>
+              <w:t xml:space="preserve">                 resultado: </w:t>
+            </w:r>
+            <w:proofErr w:type="spellStart"/>
+            <w:r>
+              <w:t>float</w:t>
+            </w:r>
+            <w:proofErr w:type="spellEnd"/>
           </w:p>
         </w:tc>
       </w:tr>
@@ -2513,20 +2617,34 @@
           <w:bCs/>
         </w:rPr>
       </w:pPr>
-      <w:r>
-        <w:rPr>
-          <w:b/>
-          <w:bCs/>
-        </w:rPr>
-        <w:t>Analisis:</w:t>
+      <w:proofErr w:type="spellStart"/>
+      <w:r>
+        <w:rPr>
+          <w:b/>
+          <w:bCs/>
+        </w:rPr>
+        <w:t>Analisis</w:t>
+      </w:r>
+      <w:proofErr w:type="spellEnd"/>
+      <w:r>
+        <w:rPr>
+          <w:b/>
+          <w:bCs/>
+        </w:rPr>
+        <w:t>:</w:t>
       </w:r>
     </w:p>
     <w:p>
       <w:r>
         <w:tab/>
       </w:r>
-      <w:r>
-        <w:t xml:space="preserve">Descripcion del Problema: </w:t>
+      <w:proofErr w:type="spellStart"/>
+      <w:r>
+        <w:t>Descripcion</w:t>
+      </w:r>
+      <w:proofErr w:type="spellEnd"/>
+      <w:r>
+        <w:t xml:space="preserve"> del Problema: </w:t>
       </w:r>
       <w:r>
         <w:t>Asignar valor a las variables y calcular</w:t>
@@ -2555,9 +2673,11 @@
       <w:r>
         <w:t xml:space="preserve">,b2,d,c2,x2,y: </w:t>
       </w:r>
+      <w:proofErr w:type="spellStart"/>
       <w:r>
         <w:t>float</w:t>
       </w:r>
+      <w:proofErr w:type="spellEnd"/>
     </w:p>
     <w:p>
       <w:pPr>
@@ -2578,6 +2698,7 @@
       <w:r>
         <w:tab/>
       </w:r>
+      <w:proofErr w:type="spellStart"/>
       <w:r>
         <w:t>r</w:t>
       </w:r>
@@ -2587,9 +2708,15 @@
       <w:r>
         <w:t>A,resultadoB,resultadoC,resultadoD</w:t>
       </w:r>
-      <w:r>
-        <w:t>: float</w:t>
-      </w:r>
+      <w:proofErr w:type="spellEnd"/>
+      <w:r>
+        <w:t xml:space="preserve">: </w:t>
+      </w:r>
+      <w:proofErr w:type="spellStart"/>
+      <w:r>
+        <w:t>float</w:t>
+      </w:r>
+      <w:proofErr w:type="spellEnd"/>
     </w:p>
     <w:p/>
     <w:p>
@@ -2610,16 +2737,22 @@
     <w:p>
       <w:r>
         <w:tab/>
-        <w:t>Realizar los calculos</w:t>
-      </w:r>
-    </w:p>
-    <w:p>
-      <w:pPr>
-        <w:rPr>
-          <w:b/>
-          <w:bCs/>
-        </w:rPr>
-      </w:pPr>
+        <w:t xml:space="preserve">Realizar los </w:t>
+      </w:r>
+      <w:proofErr w:type="spellStart"/>
+      <w:r>
+        <w:t>calculos</w:t>
+      </w:r>
+      <w:proofErr w:type="spellEnd"/>
+    </w:p>
+    <w:p>
+      <w:pPr>
+        <w:rPr>
+          <w:b/>
+          <w:bCs/>
+        </w:rPr>
+      </w:pPr>
+      <w:proofErr w:type="spellStart"/>
       <w:r>
         <w:rPr>
           <w:b/>
@@ -2635,6 +2768,7 @@
         </w:rPr>
         <w:t>ño</w:t>
       </w:r>
+      <w:proofErr w:type="spellEnd"/>
       <w:r>
         <w:rPr>
           <w:b/>
@@ -2679,6 +2813,7 @@
                 <w:lang w:val="en-US"/>
               </w:rPr>
             </w:pPr>
+            <w:proofErr w:type="spellStart"/>
             <w:r>
               <w:rPr>
                 <w:b/>
@@ -2686,21 +2821,39 @@
                 <w:u w:val="single"/>
                 <w:lang w:val="en-US"/>
               </w:rPr>
-              <w:t>Entidad:</w:t>
-            </w:r>
-          </w:p>
-          <w:p>
-            <w:pPr>
-              <w:rPr>
+              <w:t>Entidad</w:t>
+            </w:r>
+            <w:proofErr w:type="spellEnd"/>
+            <w:r>
+              <w:rPr>
+                <w:b/>
+                <w:bCs/>
+                <w:u w:val="single"/>
                 <w:lang w:val="en-US"/>
               </w:rPr>
-            </w:pPr>
-            <w:r>
+              <w:t>:</w:t>
+            </w:r>
+          </w:p>
+          <w:p>
+            <w:pPr>
               <w:rPr>
                 <w:lang w:val="en-US"/>
               </w:rPr>
-              <w:t xml:space="preserve">                 Lienzo</w:t>
-            </w:r>
+            </w:pPr>
+            <w:r>
+              <w:rPr>
+                <w:lang w:val="en-US"/>
+              </w:rPr>
+              <w:t xml:space="preserve">                 </w:t>
+            </w:r>
+            <w:proofErr w:type="spellStart"/>
+            <w:r>
+              <w:rPr>
+                <w:lang w:val="en-US"/>
+              </w:rPr>
+              <w:t>Lienzo</w:t>
+            </w:r>
+            <w:proofErr w:type="spellEnd"/>
           </w:p>
         </w:tc>
       </w:tr>
@@ -2733,14 +2886,29 @@
             <w:r>
               <w:t xml:space="preserve">b,a,c,x,b2,d,c2,x2,y: </w:t>
             </w:r>
+            <w:proofErr w:type="spellStart"/>
             <w:r>
               <w:t>float</w:t>
             </w:r>
-          </w:p>
-          <w:p>
-            <w:r>
-              <w:t xml:space="preserve">                 resultadoA,resultadoB,resultadoC,resultadoD: float</w:t>
-            </w:r>
+            <w:proofErr w:type="spellEnd"/>
+          </w:p>
+          <w:p>
+            <w:r>
+              <w:t xml:space="preserve">                 </w:t>
+            </w:r>
+            <w:proofErr w:type="spellStart"/>
+            <w:r>
+              <w:t>resultadoA,resultadoB,resultadoC,resultadoD</w:t>
+            </w:r>
+            <w:proofErr w:type="spellEnd"/>
+            <w:r>
+              <w:t xml:space="preserve">: </w:t>
+            </w:r>
+            <w:proofErr w:type="spellStart"/>
+            <w:r>
+              <w:t>float</w:t>
+            </w:r>
+            <w:proofErr w:type="spellEnd"/>
           </w:p>
         </w:tc>
       </w:tr>
@@ -2845,13 +3013,23 @@
             </w:r>
           </w:p>
           <w:p>
-            <w:r>
-              <w:t>resultadoA &lt;- b ^ 2 – 4 * a * c;</w:t>
-            </w:r>
-          </w:p>
-          <w:p>
-            <w:r>
-              <w:t>resultadoB &lt;- 3 * X ^ 4 – 5 * X ^ 3 + X 12 – 17</w:t>
+            <w:proofErr w:type="spellStart"/>
+            <w:r>
+              <w:t>resultadoA</w:t>
+            </w:r>
+            <w:proofErr w:type="spellEnd"/>
+            <w:r>
+              <w:t xml:space="preserve"> &lt;- b ^ 2 – 4 * a * c;</w:t>
+            </w:r>
+          </w:p>
+          <w:p>
+            <w:proofErr w:type="spellStart"/>
+            <w:r>
+              <w:t>resultadoB</w:t>
+            </w:r>
+            <w:proofErr w:type="spellEnd"/>
+            <w:r>
+              <w:t xml:space="preserve"> &lt;- 3 * X ^ 4 – 5 * X ^ 3 + X 12 – 17</w:t>
             </w:r>
             <w:r>
               <w:t>;</w:t>
@@ -2861,8 +3039,13 @@
             </w:r>
           </w:p>
           <w:p>
-            <w:r>
-              <w:t>resultadoC &lt;- (b</w:t>
+            <w:proofErr w:type="spellStart"/>
+            <w:r>
+              <w:t>resultadoC</w:t>
+            </w:r>
+            <w:proofErr w:type="spellEnd"/>
+            <w:r>
+              <w:t xml:space="preserve"> &lt;- (b</w:t>
             </w:r>
             <w:r>
               <w:t>2</w:t>
@@ -2881,31 +3064,68 @@
             </w:r>
           </w:p>
           <w:p>
-            <w:r>
-              <w:t>resultadoD &lt;- (x ^ 2 + y ^ 2) ^ (1 / 2);</w:t>
-            </w:r>
-          </w:p>
-          <w:p>
-            <w:r>
-              <w:t>escribir resultado</w:t>
-            </w:r>
-            <w:r>
-              <w:t>A;</w:t>
-            </w:r>
-          </w:p>
-          <w:p>
-            <w:r>
-              <w:t>escribir resultadoB;</w:t>
-            </w:r>
-          </w:p>
-          <w:p>
-            <w:r>
-              <w:t>escribir resultadoC;</w:t>
-            </w:r>
-          </w:p>
-          <w:p>
-            <w:r>
-              <w:t>escribir resultadoD;</w:t>
+            <w:proofErr w:type="spellStart"/>
+            <w:r>
+              <w:t>resultadoD</w:t>
+            </w:r>
+            <w:proofErr w:type="spellEnd"/>
+            <w:r>
+              <w:t xml:space="preserve"> &lt;- (x ^ 2 + y ^ 2) ^ (1 / 2);</w:t>
+            </w:r>
+          </w:p>
+          <w:p>
+            <w:r>
+              <w:t xml:space="preserve">escribir </w:t>
+            </w:r>
+            <w:proofErr w:type="spellStart"/>
+            <w:r>
+              <w:t>resultado</w:t>
+            </w:r>
+            <w:r>
+              <w:t>A</w:t>
+            </w:r>
+            <w:proofErr w:type="spellEnd"/>
+            <w:r>
+              <w:t>;</w:t>
+            </w:r>
+          </w:p>
+          <w:p>
+            <w:r>
+              <w:t xml:space="preserve">escribir </w:t>
+            </w:r>
+            <w:proofErr w:type="spellStart"/>
+            <w:r>
+              <w:t>resultadoB</w:t>
+            </w:r>
+            <w:proofErr w:type="spellEnd"/>
+            <w:r>
+              <w:t>;</w:t>
+            </w:r>
+          </w:p>
+          <w:p>
+            <w:r>
+              <w:t xml:space="preserve">escribir </w:t>
+            </w:r>
+            <w:proofErr w:type="spellStart"/>
+            <w:r>
+              <w:t>resultadoC</w:t>
+            </w:r>
+            <w:proofErr w:type="spellEnd"/>
+            <w:r>
+              <w:t>;</w:t>
+            </w:r>
+          </w:p>
+          <w:p>
+            <w:r>
+              <w:t xml:space="preserve">escribir </w:t>
+            </w:r>
+            <w:proofErr w:type="spellStart"/>
+            <w:r>
+              <w:t>resultadoD</w:t>
+            </w:r>
+            <w:proofErr w:type="spellEnd"/>
+            <w:r>
+              <w:t>;</w:t>
             </w:r>
           </w:p>
           <w:p>
@@ -3065,20 +3285,34 @@
           <w:bCs/>
         </w:rPr>
       </w:pPr>
-      <w:r>
-        <w:rPr>
-          <w:b/>
-          <w:bCs/>
-        </w:rPr>
-        <w:t>Analisis:</w:t>
+      <w:proofErr w:type="spellStart"/>
+      <w:r>
+        <w:rPr>
+          <w:b/>
+          <w:bCs/>
+        </w:rPr>
+        <w:t>Analisis</w:t>
+      </w:r>
+      <w:proofErr w:type="spellEnd"/>
+      <w:r>
+        <w:rPr>
+          <w:b/>
+          <w:bCs/>
+        </w:rPr>
+        <w:t>:</w:t>
       </w:r>
     </w:p>
     <w:p>
       <w:r>
         <w:tab/>
       </w:r>
-      <w:r>
-        <w:t xml:space="preserve">Descripcion del Problema: </w:t>
+      <w:proofErr w:type="spellStart"/>
+      <w:r>
+        <w:t>Descripcion</w:t>
+      </w:r>
+      <w:proofErr w:type="spellEnd"/>
+      <w:r>
+        <w:t xml:space="preserve"> del Problema: </w:t>
       </w:r>
       <w:r>
         <w:t>Calcular las ecuaciones</w:t>
@@ -3102,8 +3336,13 @@
     <w:p>
       <w:r>
         <w:tab/>
-        <w:t>A,B,C: float</w:t>
-      </w:r>
+        <w:t xml:space="preserve">A,B,C: </w:t>
+      </w:r>
+      <w:proofErr w:type="spellStart"/>
+      <w:r>
+        <w:t>float</w:t>
+      </w:r>
+      <w:proofErr w:type="spellEnd"/>
     </w:p>
     <w:p>
       <w:pPr>
@@ -3123,8 +3362,20 @@
     <w:p>
       <w:r>
         <w:tab/>
-        <w:t>resultadoA,resultadoB,resultadoC,: float</w:t>
-      </w:r>
+      </w:r>
+      <w:proofErr w:type="spellStart"/>
+      <w:r>
+        <w:t>resultadoA,resultadoB,resultadoC</w:t>
+      </w:r>
+      <w:proofErr w:type="spellEnd"/>
+      <w:r>
+        <w:t xml:space="preserve">,: </w:t>
+      </w:r>
+      <w:proofErr w:type="spellStart"/>
+      <w:r>
+        <w:t>float</w:t>
+      </w:r>
+      <w:proofErr w:type="spellEnd"/>
     </w:p>
     <w:p/>
     <w:p>
@@ -3146,16 +3397,22 @@
       <w:r>
         <w:lastRenderedPageBreak/>
         <w:tab/>
-        <w:t>Realizar los calculos</w:t>
-      </w:r>
-    </w:p>
-    <w:p>
-      <w:pPr>
-        <w:rPr>
-          <w:b/>
-          <w:bCs/>
-        </w:rPr>
-      </w:pPr>
+        <w:t xml:space="preserve">Realizar los </w:t>
+      </w:r>
+      <w:proofErr w:type="spellStart"/>
+      <w:r>
+        <w:t>calculos</w:t>
+      </w:r>
+      <w:proofErr w:type="spellEnd"/>
+    </w:p>
+    <w:p>
+      <w:pPr>
+        <w:rPr>
+          <w:b/>
+          <w:bCs/>
+        </w:rPr>
+      </w:pPr>
+      <w:proofErr w:type="spellStart"/>
       <w:r>
         <w:rPr>
           <w:b/>
@@ -3171,6 +3428,7 @@
         </w:rPr>
         <w:t>ño</w:t>
       </w:r>
+      <w:proofErr w:type="spellEnd"/>
       <w:r>
         <w:rPr>
           <w:b/>
@@ -3215,6 +3473,7 @@
                 <w:lang w:val="en-US"/>
               </w:rPr>
             </w:pPr>
+            <w:proofErr w:type="spellStart"/>
             <w:r>
               <w:rPr>
                 <w:b/>
@@ -3222,21 +3481,39 @@
                 <w:u w:val="single"/>
                 <w:lang w:val="en-US"/>
               </w:rPr>
-              <w:t>Entidad:</w:t>
-            </w:r>
-          </w:p>
-          <w:p>
-            <w:pPr>
-              <w:rPr>
+              <w:t>Entidad</w:t>
+            </w:r>
+            <w:proofErr w:type="spellEnd"/>
+            <w:r>
+              <w:rPr>
+                <w:b/>
+                <w:bCs/>
+                <w:u w:val="single"/>
                 <w:lang w:val="en-US"/>
               </w:rPr>
-            </w:pPr>
-            <w:r>
+              <w:t>:</w:t>
+            </w:r>
+          </w:p>
+          <w:p>
+            <w:pPr>
               <w:rPr>
                 <w:lang w:val="en-US"/>
               </w:rPr>
-              <w:t xml:space="preserve">                 Lienzo</w:t>
-            </w:r>
+            </w:pPr>
+            <w:r>
+              <w:rPr>
+                <w:lang w:val="en-US"/>
+              </w:rPr>
+              <w:t xml:space="preserve">                 </w:t>
+            </w:r>
+            <w:proofErr w:type="spellStart"/>
+            <w:r>
+              <w:rPr>
+                <w:lang w:val="en-US"/>
+              </w:rPr>
+              <w:t>Lienzo</w:t>
+            </w:r>
+            <w:proofErr w:type="spellEnd"/>
           </w:p>
         </w:tc>
       </w:tr>
@@ -3264,13 +3541,31 @@
           </w:p>
           <w:p>
             <w:r>
-              <w:t xml:space="preserve">                 A,B,C: float</w:t>
-            </w:r>
-          </w:p>
-          <w:p>
-            <w:r>
-              <w:t xml:space="preserve">                 resultadoA,resultadoB,resultadoC,: float</w:t>
-            </w:r>
+              <w:t xml:space="preserve">                 A,B,C: </w:t>
+            </w:r>
+            <w:proofErr w:type="spellStart"/>
+            <w:r>
+              <w:t>float</w:t>
+            </w:r>
+            <w:proofErr w:type="spellEnd"/>
+          </w:p>
+          <w:p>
+            <w:r>
+              <w:t xml:space="preserve">                 </w:t>
+            </w:r>
+            <w:proofErr w:type="spellStart"/>
+            <w:r>
+              <w:t>resultadoA,resultadoB,resultadoC</w:t>
+            </w:r>
+            <w:proofErr w:type="spellEnd"/>
+            <w:r>
+              <w:t xml:space="preserve">,: </w:t>
+            </w:r>
+            <w:proofErr w:type="spellStart"/>
+            <w:r>
+              <w:t>float</w:t>
+            </w:r>
+            <w:proofErr w:type="spellEnd"/>
           </w:p>
         </w:tc>
       </w:tr>
@@ -3341,8 +3636,13 @@
             </w:r>
           </w:p>
           <w:p>
-            <w:r>
-              <w:t xml:space="preserve">resultadoA &lt;- </w:t>
+            <w:proofErr w:type="spellStart"/>
+            <w:r>
+              <w:t>resultadoA</w:t>
+            </w:r>
+            <w:proofErr w:type="spellEnd"/>
+            <w:r>
+              <w:t xml:space="preserve"> &lt;- </w:t>
             </w:r>
             <w:r>
               <w:t>B * A – B ^ 2 / 4 * C</w:t>
@@ -3352,8 +3652,13 @@
             </w:r>
           </w:p>
           <w:p>
-            <w:r>
-              <w:t xml:space="preserve">resultadoB &lt;- </w:t>
+            <w:proofErr w:type="spellStart"/>
+            <w:r>
+              <w:t>resultadoB</w:t>
+            </w:r>
+            <w:proofErr w:type="spellEnd"/>
+            <w:r>
+              <w:t xml:space="preserve"> &lt;- </w:t>
             </w:r>
             <w:r>
               <w:t>(A * B) / 3 ^ 2</w:t>
@@ -3363,8 +3668,13 @@
             </w:r>
           </w:p>
           <w:p>
-            <w:r>
-              <w:t xml:space="preserve">resultadoC &lt;- </w:t>
+            <w:proofErr w:type="spellStart"/>
+            <w:r>
+              <w:t>resultadoC</w:t>
+            </w:r>
+            <w:proofErr w:type="spellEnd"/>
+            <w:r>
+              <w:t xml:space="preserve"> &lt;- </w:t>
             </w:r>
             <w:r>
               <w:t>(((B + C) / 2 * A + 10) * 3 * B) – 6</w:t>
@@ -3375,17 +3685,41 @@
           </w:p>
           <w:p>
             <w:r>
-              <w:t>escribir resultadoA;</w:t>
-            </w:r>
-          </w:p>
-          <w:p>
-            <w:r>
-              <w:t>escribir resultadoB;</w:t>
-            </w:r>
-          </w:p>
-          <w:p>
-            <w:r>
-              <w:t>escribir resultadoC;</w:t>
+              <w:t xml:space="preserve">escribir </w:t>
+            </w:r>
+            <w:proofErr w:type="spellStart"/>
+            <w:r>
+              <w:t>resultadoA</w:t>
+            </w:r>
+            <w:proofErr w:type="spellEnd"/>
+            <w:r>
+              <w:t>;</w:t>
+            </w:r>
+          </w:p>
+          <w:p>
+            <w:r>
+              <w:t xml:space="preserve">escribir </w:t>
+            </w:r>
+            <w:proofErr w:type="spellStart"/>
+            <w:r>
+              <w:t>resultadoB</w:t>
+            </w:r>
+            <w:proofErr w:type="spellEnd"/>
+            <w:r>
+              <w:t>;</w:t>
+            </w:r>
+          </w:p>
+          <w:p>
+            <w:r>
+              <w:t xml:space="preserve">escribir </w:t>
+            </w:r>
+            <w:proofErr w:type="spellStart"/>
+            <w:r>
+              <w:t>resultadoC</w:t>
+            </w:r>
+            <w:proofErr w:type="spellEnd"/>
+            <w:r>
+              <w:t>;</w:t>
             </w:r>
           </w:p>
           <w:p>
@@ -3455,12 +3789,28 @@
         <w:t>:</w:t>
       </w:r>
       <w:r>
-        <w:t xml:space="preserve"> Para x=3, y=4; z=1, evaluar elresultado de:</w:t>
-      </w:r>
-    </w:p>
-    <w:p>
-      <w:r>
-        <w:t xml:space="preserve">R1 = y+z </w:t>
+        <w:t xml:space="preserve"> Para x=3, y=4; z=1, evaluar </w:t>
+      </w:r>
+      <w:proofErr w:type="spellStart"/>
+      <w:r>
+        <w:t>elresultado</w:t>
+      </w:r>
+      <w:proofErr w:type="spellEnd"/>
+      <w:r>
+        <w:t xml:space="preserve"> de:</w:t>
+      </w:r>
+    </w:p>
+    <w:p>
+      <w:r>
+        <w:t xml:space="preserve">R1 = </w:t>
+      </w:r>
+      <w:proofErr w:type="spellStart"/>
+      <w:r>
+        <w:t>y+z</w:t>
+      </w:r>
+      <w:proofErr w:type="spellEnd"/>
+      <w:r>
+        <w:t xml:space="preserve"> </w:t>
       </w:r>
     </w:p>
     <w:p>
@@ -3516,20 +3866,34 @@
           <w:bCs/>
         </w:rPr>
       </w:pPr>
-      <w:r>
-        <w:rPr>
-          <w:b/>
-          <w:bCs/>
-        </w:rPr>
-        <w:t>Analisis:</w:t>
+      <w:proofErr w:type="spellStart"/>
+      <w:r>
+        <w:rPr>
+          <w:b/>
+          <w:bCs/>
+        </w:rPr>
+        <w:t>Analisis</w:t>
+      </w:r>
+      <w:proofErr w:type="spellEnd"/>
+      <w:r>
+        <w:rPr>
+          <w:b/>
+          <w:bCs/>
+        </w:rPr>
+        <w:t>:</w:t>
       </w:r>
     </w:p>
     <w:p>
       <w:r>
         <w:tab/>
       </w:r>
-      <w:r>
-        <w:t xml:space="preserve">Descripcion del Problema: </w:t>
+      <w:proofErr w:type="spellStart"/>
+      <w:r>
+        <w:t>Descripcion</w:t>
+      </w:r>
+      <w:proofErr w:type="spellEnd"/>
+      <w:r>
+        <w:t xml:space="preserve"> del Problema: </w:t>
       </w:r>
       <w:r>
         <w:t>Calcular la suma y consultar</w:t>
@@ -3553,8 +3917,12 @@
     <w:p>
       <w:r>
         <w:tab/>
+      </w:r>
+      <w:proofErr w:type="spellStart"/>
+      <w:r>
         <w:t>x,y,z:entero</w:t>
       </w:r>
+      <w:proofErr w:type="spellEnd"/>
     </w:p>
     <w:p>
       <w:pPr>
@@ -3574,8 +3942,13 @@
     <w:p>
       <w:r>
         <w:tab/>
-        <w:t>resultado: float</w:t>
-      </w:r>
+        <w:t xml:space="preserve">resultado: </w:t>
+      </w:r>
+      <w:proofErr w:type="spellStart"/>
+      <w:r>
+        <w:t>float</w:t>
+      </w:r>
+      <w:proofErr w:type="spellEnd"/>
     </w:p>
     <w:p>
       <w:pPr>
@@ -3606,6 +3979,7 @@
           <w:bCs/>
         </w:rPr>
       </w:pPr>
+      <w:proofErr w:type="spellStart"/>
       <w:r>
         <w:rPr>
           <w:b/>
@@ -3621,6 +3995,7 @@
         </w:rPr>
         <w:t>ño</w:t>
       </w:r>
+      <w:proofErr w:type="spellEnd"/>
       <w:r>
         <w:rPr>
           <w:b/>
@@ -3665,6 +4040,7 @@
                 <w:lang w:val="en-US"/>
               </w:rPr>
             </w:pPr>
+            <w:proofErr w:type="spellStart"/>
             <w:r>
               <w:rPr>
                 <w:b/>
@@ -3672,21 +4048,39 @@
                 <w:u w:val="single"/>
                 <w:lang w:val="en-US"/>
               </w:rPr>
-              <w:t>Entidad:</w:t>
-            </w:r>
-          </w:p>
-          <w:p>
-            <w:pPr>
-              <w:rPr>
+              <w:t>Entidad</w:t>
+            </w:r>
+            <w:proofErr w:type="spellEnd"/>
+            <w:r>
+              <w:rPr>
+                <w:b/>
+                <w:bCs/>
+                <w:u w:val="single"/>
                 <w:lang w:val="en-US"/>
               </w:rPr>
-            </w:pPr>
-            <w:r>
+              <w:t>:</w:t>
+            </w:r>
+          </w:p>
+          <w:p>
+            <w:pPr>
               <w:rPr>
                 <w:lang w:val="en-US"/>
               </w:rPr>
-              <w:t xml:space="preserve">                 Lienzo</w:t>
-            </w:r>
+            </w:pPr>
+            <w:r>
+              <w:rPr>
+                <w:lang w:val="en-US"/>
+              </w:rPr>
+              <w:t xml:space="preserve">                 </w:t>
+            </w:r>
+            <w:proofErr w:type="spellStart"/>
+            <w:r>
+              <w:rPr>
+                <w:lang w:val="en-US"/>
+              </w:rPr>
+              <w:t>Lienzo</w:t>
+            </w:r>
+            <w:proofErr w:type="spellEnd"/>
           </w:p>
         </w:tc>
       </w:tr>
@@ -3714,13 +4108,26 @@
           </w:p>
           <w:p>
             <w:r>
-              <w:t xml:space="preserve">                 x,y,z: entero</w:t>
-            </w:r>
-          </w:p>
-          <w:p>
-            <w:r>
-              <w:t xml:space="preserve">                 resultado: float</w:t>
-            </w:r>
+              <w:t xml:space="preserve">                 </w:t>
+            </w:r>
+            <w:proofErr w:type="spellStart"/>
+            <w:r>
+              <w:t>x,y,z</w:t>
+            </w:r>
+            <w:proofErr w:type="spellEnd"/>
+            <w:r>
+              <w:t>: entero</w:t>
+            </w:r>
+          </w:p>
+          <w:p>
+            <w:r>
+              <w:t xml:space="preserve">                 resultado: </w:t>
+            </w:r>
+            <w:proofErr w:type="spellStart"/>
+            <w:r>
+              <w:t>float</w:t>
+            </w:r>
+            <w:proofErr w:type="spellEnd"/>
           </w:p>
         </w:tc>
       </w:tr>
@@ -3792,7 +4199,15 @@
           </w:p>
           <w:p>
             <w:r>
-              <w:t>resultado &lt;- y+z;</w:t>
+              <w:t xml:space="preserve">resultado &lt;- </w:t>
+            </w:r>
+            <w:proofErr w:type="spellStart"/>
+            <w:r>
+              <w:t>y+z</w:t>
+            </w:r>
+            <w:proofErr w:type="spellEnd"/>
+            <w:r>
+              <w:t>;</w:t>
             </w:r>
           </w:p>
           <w:p>
@@ -3829,6 +4244,7 @@
                 <w:bCs/>
               </w:rPr>
             </w:pPr>
+            <w:proofErr w:type="spellStart"/>
             <w:r>
               <w:rPr>
                 <w:b/>
@@ -3836,6 +4252,7 @@
               </w:rPr>
               <w:t>SiNo</w:t>
             </w:r>
+            <w:proofErr w:type="spellEnd"/>
           </w:p>
           <w:p>
             <w:r>
@@ -3859,6 +4276,7 @@
                 <w:bCs/>
               </w:rPr>
             </w:pPr>
+            <w:proofErr w:type="spellStart"/>
             <w:r>
               <w:rPr>
                 <w:b/>
@@ -3866,6 +4284,7 @@
               </w:rPr>
               <w:t>FinSi</w:t>
             </w:r>
+            <w:proofErr w:type="spellEnd"/>
           </w:p>
           <w:p>
             <w:pPr>
@@ -4023,20 +4442,34 @@
           <w:bCs/>
         </w:rPr>
       </w:pPr>
-      <w:r>
-        <w:rPr>
-          <w:b/>
-          <w:bCs/>
-        </w:rPr>
-        <w:t>Analisis:</w:t>
+      <w:proofErr w:type="spellStart"/>
+      <w:r>
+        <w:rPr>
+          <w:b/>
+          <w:bCs/>
+        </w:rPr>
+        <w:t>Analisis</w:t>
+      </w:r>
+      <w:proofErr w:type="spellEnd"/>
+      <w:r>
+        <w:rPr>
+          <w:b/>
+          <w:bCs/>
+        </w:rPr>
+        <w:t>:</w:t>
       </w:r>
     </w:p>
     <w:p>
       <w:r>
         <w:tab/>
       </w:r>
-      <w:r>
-        <w:t xml:space="preserve">Descripcion del Problema: </w:t>
+      <w:proofErr w:type="spellStart"/>
+      <w:r>
+        <w:t>Descripcion</w:t>
+      </w:r>
+      <w:proofErr w:type="spellEnd"/>
+      <w:r>
+        <w:t xml:space="preserve"> del Problema: </w:t>
       </w:r>
       <w:r>
         <w:t>Calcular la suma y consultar</w:t>
@@ -4113,6 +4546,7 @@
           <w:bCs/>
         </w:rPr>
       </w:pPr>
+      <w:proofErr w:type="spellStart"/>
       <w:r>
         <w:rPr>
           <w:b/>
@@ -4128,6 +4562,7 @@
         </w:rPr>
         <w:t>ño</w:t>
       </w:r>
+      <w:proofErr w:type="spellEnd"/>
       <w:r>
         <w:rPr>
           <w:b/>
@@ -4172,6 +4607,7 @@
                 <w:lang w:val="en-US"/>
               </w:rPr>
             </w:pPr>
+            <w:proofErr w:type="spellStart"/>
             <w:r>
               <w:rPr>
                 <w:b/>
@@ -4179,21 +4615,39 @@
                 <w:u w:val="single"/>
                 <w:lang w:val="en-US"/>
               </w:rPr>
-              <w:t>Entidad:</w:t>
-            </w:r>
-          </w:p>
-          <w:p>
-            <w:pPr>
-              <w:rPr>
+              <w:t>Entidad</w:t>
+            </w:r>
+            <w:proofErr w:type="spellEnd"/>
+            <w:r>
+              <w:rPr>
+                <w:b/>
+                <w:bCs/>
+                <w:u w:val="single"/>
                 <w:lang w:val="en-US"/>
               </w:rPr>
-            </w:pPr>
-            <w:r>
+              <w:t>:</w:t>
+            </w:r>
+          </w:p>
+          <w:p>
+            <w:pPr>
               <w:rPr>
                 <w:lang w:val="en-US"/>
               </w:rPr>
-              <w:t xml:space="preserve">                 Lienzo</w:t>
-            </w:r>
+            </w:pPr>
+            <w:r>
+              <w:rPr>
+                <w:lang w:val="en-US"/>
+              </w:rPr>
+              <w:t xml:space="preserve">                 </w:t>
+            </w:r>
+            <w:proofErr w:type="spellStart"/>
+            <w:r>
+              <w:rPr>
+                <w:lang w:val="en-US"/>
+              </w:rPr>
+              <w:t>Lienzo</w:t>
+            </w:r>
+            <w:proofErr w:type="spellEnd"/>
           </w:p>
         </w:tc>
       </w:tr>
@@ -4351,6 +4805,7 @@
                 <w:bCs/>
               </w:rPr>
             </w:pPr>
+            <w:proofErr w:type="spellStart"/>
             <w:r>
               <w:rPr>
                 <w:b/>
@@ -4358,6 +4813,7 @@
               </w:rPr>
               <w:t>SiNo</w:t>
             </w:r>
+            <w:proofErr w:type="spellEnd"/>
           </w:p>
           <w:p>
             <w:r>
@@ -4381,6 +4837,7 @@
                 <w:bCs/>
               </w:rPr>
             </w:pPr>
+            <w:proofErr w:type="spellStart"/>
             <w:r>
               <w:rPr>
                 <w:b/>
@@ -4388,6 +4845,7 @@
               </w:rPr>
               <w:t>FinSi</w:t>
             </w:r>
+            <w:proofErr w:type="spellEnd"/>
           </w:p>
           <w:p>
             <w:pPr>
@@ -4512,20 +4970,34 @@
           <w:bCs/>
         </w:rPr>
       </w:pPr>
-      <w:r>
-        <w:rPr>
-          <w:b/>
-          <w:bCs/>
-        </w:rPr>
-        <w:t>Analisis:</w:t>
+      <w:proofErr w:type="spellStart"/>
+      <w:r>
+        <w:rPr>
+          <w:b/>
+          <w:bCs/>
+        </w:rPr>
+        <w:t>Analisis</w:t>
+      </w:r>
+      <w:proofErr w:type="spellEnd"/>
+      <w:r>
+        <w:rPr>
+          <w:b/>
+          <w:bCs/>
+        </w:rPr>
+        <w:t>:</w:t>
       </w:r>
     </w:p>
     <w:p>
       <w:r>
         <w:tab/>
       </w:r>
-      <w:r>
-        <w:t xml:space="preserve">Descripcion del Problema: </w:t>
+      <w:proofErr w:type="spellStart"/>
+      <w:r>
+        <w:t>Descripcion</w:t>
+      </w:r>
+      <w:proofErr w:type="spellEnd"/>
+      <w:r>
+        <w:t xml:space="preserve"> del Problema: </w:t>
       </w:r>
       <w:r>
         <w:t>Calcular y consultar</w:t>
@@ -4549,7 +5021,14 @@
     <w:p>
       <w:r>
         <w:tab/>
-        <w:t>a,b,x,y: entero</w:t>
+      </w:r>
+      <w:proofErr w:type="spellStart"/>
+      <w:r>
+        <w:t>a,b,x,y</w:t>
+      </w:r>
+      <w:proofErr w:type="spellEnd"/>
+      <w:r>
+        <w:t>: entero</w:t>
       </w:r>
     </w:p>
     <w:p>
@@ -4573,8 +5052,13 @@
         <w:tab/>
       </w:r>
       <w:r>
-        <w:t>mensaje: caracter</w:t>
-      </w:r>
+        <w:t xml:space="preserve">mensaje: </w:t>
+      </w:r>
+      <w:proofErr w:type="spellStart"/>
+      <w:r>
+        <w:t>caracter</w:t>
+      </w:r>
+      <w:proofErr w:type="spellEnd"/>
     </w:p>
     <w:p>
       <w:pPr>
@@ -4594,16 +5078,25 @@
     <w:p>
       <w:r>
         <w:tab/>
-        <w:t>Realizar calculos y consultar</w:t>
-      </w:r>
-    </w:p>
-    <w:p>
-      <w:pPr>
-        <w:rPr>
-          <w:b/>
-          <w:bCs/>
-        </w:rPr>
-      </w:pPr>
+        <w:t xml:space="preserve">Realizar </w:t>
+      </w:r>
+      <w:proofErr w:type="spellStart"/>
+      <w:r>
+        <w:t>calculos</w:t>
+      </w:r>
+      <w:proofErr w:type="spellEnd"/>
+      <w:r>
+        <w:t xml:space="preserve"> y consultar</w:t>
+      </w:r>
+    </w:p>
+    <w:p>
+      <w:pPr>
+        <w:rPr>
+          <w:b/>
+          <w:bCs/>
+        </w:rPr>
+      </w:pPr>
+      <w:proofErr w:type="spellStart"/>
       <w:r>
         <w:rPr>
           <w:b/>
@@ -4619,6 +5112,7 @@
         </w:rPr>
         <w:t>ño</w:t>
       </w:r>
+      <w:proofErr w:type="spellEnd"/>
       <w:r>
         <w:rPr>
           <w:b/>
@@ -4663,6 +5157,7 @@
                 <w:lang w:val="en-US"/>
               </w:rPr>
             </w:pPr>
+            <w:proofErr w:type="spellStart"/>
             <w:r>
               <w:rPr>
                 <w:b/>
@@ -4670,21 +5165,39 @@
                 <w:u w:val="single"/>
                 <w:lang w:val="en-US"/>
               </w:rPr>
-              <w:t>Entidad:</w:t>
-            </w:r>
-          </w:p>
-          <w:p>
-            <w:pPr>
-              <w:rPr>
+              <w:t>Entidad</w:t>
+            </w:r>
+            <w:proofErr w:type="spellEnd"/>
+            <w:r>
+              <w:rPr>
+                <w:b/>
+                <w:bCs/>
+                <w:u w:val="single"/>
                 <w:lang w:val="en-US"/>
               </w:rPr>
-            </w:pPr>
-            <w:r>
+              <w:t>:</w:t>
+            </w:r>
+          </w:p>
+          <w:p>
+            <w:pPr>
               <w:rPr>
                 <w:lang w:val="en-US"/>
               </w:rPr>
-              <w:t xml:space="preserve">                 Lienzo</w:t>
-            </w:r>
+            </w:pPr>
+            <w:r>
+              <w:rPr>
+                <w:lang w:val="en-US"/>
+              </w:rPr>
+              <w:t xml:space="preserve">                 </w:t>
+            </w:r>
+            <w:proofErr w:type="spellStart"/>
+            <w:r>
+              <w:rPr>
+                <w:lang w:val="en-US"/>
+              </w:rPr>
+              <w:t>Lienzo</w:t>
+            </w:r>
+            <w:proofErr w:type="spellEnd"/>
           </w:p>
         </w:tc>
       </w:tr>
@@ -4712,7 +5225,15 @@
           </w:p>
           <w:p>
             <w:r>
-              <w:t xml:space="preserve">                 a,b,x,y: entero</w:t>
+              <w:t xml:space="preserve">                 </w:t>
+            </w:r>
+            <w:proofErr w:type="spellStart"/>
+            <w:r>
+              <w:t>a,b,x,y</w:t>
+            </w:r>
+            <w:proofErr w:type="spellEnd"/>
+            <w:r>
+              <w:t>: entero</w:t>
             </w:r>
           </w:p>
         </w:tc>
@@ -4825,6 +5346,7 @@
                 <w:bCs/>
               </w:rPr>
             </w:pPr>
+            <w:proofErr w:type="spellStart"/>
             <w:r>
               <w:rPr>
                 <w:b/>
@@ -4832,6 +5354,7 @@
               </w:rPr>
               <w:t>SiNo</w:t>
             </w:r>
+            <w:proofErr w:type="spellEnd"/>
           </w:p>
           <w:p>
             <w:r>
@@ -4858,6 +5381,7 @@
                 <w:bCs/>
               </w:rPr>
             </w:pPr>
+            <w:proofErr w:type="spellStart"/>
             <w:r>
               <w:rPr>
                 <w:b/>
@@ -4865,6 +5389,7 @@
               </w:rPr>
               <w:t>FinSi</w:t>
             </w:r>
+            <w:proofErr w:type="spellEnd"/>
           </w:p>
           <w:p>
             <w:pPr>
@@ -5005,20 +5530,34 @@
           <w:bCs/>
         </w:rPr>
       </w:pPr>
-      <w:r>
-        <w:rPr>
-          <w:b/>
-          <w:bCs/>
-        </w:rPr>
-        <w:t>Analisis:</w:t>
+      <w:proofErr w:type="spellStart"/>
+      <w:r>
+        <w:rPr>
+          <w:b/>
+          <w:bCs/>
+        </w:rPr>
+        <w:t>Analisis</w:t>
+      </w:r>
+      <w:proofErr w:type="spellEnd"/>
+      <w:r>
+        <w:rPr>
+          <w:b/>
+          <w:bCs/>
+        </w:rPr>
+        <w:t>:</w:t>
       </w:r>
     </w:p>
     <w:p>
       <w:r>
         <w:tab/>
       </w:r>
-      <w:r>
-        <w:t>Descripcion del Problema:</w:t>
+      <w:proofErr w:type="spellStart"/>
+      <w:r>
+        <w:t>Descripcion</w:t>
+      </w:r>
+      <w:proofErr w:type="spellEnd"/>
+      <w:r>
+        <w:t xml:space="preserve"> del Problema:</w:t>
       </w:r>
       <w:r>
         <w:t xml:space="preserve"> consultar</w:t>
@@ -5042,7 +5581,14 @@
     <w:p>
       <w:r>
         <w:tab/>
-        <w:t>x,y: entero</w:t>
+      </w:r>
+      <w:proofErr w:type="spellStart"/>
+      <w:r>
+        <w:t>x,y</w:t>
+      </w:r>
+      <w:proofErr w:type="spellEnd"/>
+      <w:r>
+        <w:t>: entero</w:t>
       </w:r>
     </w:p>
     <w:p>
@@ -5064,8 +5610,13 @@
     <w:p>
       <w:r>
         <w:tab/>
-        <w:t>mensaje: caracter</w:t>
-      </w:r>
+        <w:t xml:space="preserve">mensaje: </w:t>
+      </w:r>
+      <w:proofErr w:type="spellStart"/>
+      <w:r>
+        <w:t>caracter</w:t>
+      </w:r>
+      <w:proofErr w:type="spellEnd"/>
     </w:p>
     <w:p>
       <w:pPr>
@@ -5095,6 +5646,7 @@
           <w:bCs/>
         </w:rPr>
       </w:pPr>
+      <w:proofErr w:type="spellStart"/>
       <w:r>
         <w:rPr>
           <w:b/>
@@ -5110,6 +5662,7 @@
         </w:rPr>
         <w:t>ño</w:t>
       </w:r>
+      <w:proofErr w:type="spellEnd"/>
       <w:r>
         <w:rPr>
           <w:b/>
@@ -5154,6 +5707,7 @@
                 <w:lang w:val="en-US"/>
               </w:rPr>
             </w:pPr>
+            <w:proofErr w:type="spellStart"/>
             <w:r>
               <w:rPr>
                 <w:b/>
@@ -5161,21 +5715,39 @@
                 <w:u w:val="single"/>
                 <w:lang w:val="en-US"/>
               </w:rPr>
-              <w:t>Entidad:</w:t>
-            </w:r>
-          </w:p>
-          <w:p>
-            <w:pPr>
-              <w:rPr>
+              <w:t>Entidad</w:t>
+            </w:r>
+            <w:proofErr w:type="spellEnd"/>
+            <w:r>
+              <w:rPr>
+                <w:b/>
+                <w:bCs/>
+                <w:u w:val="single"/>
                 <w:lang w:val="en-US"/>
               </w:rPr>
-            </w:pPr>
-            <w:r>
+              <w:t>:</w:t>
+            </w:r>
+          </w:p>
+          <w:p>
+            <w:pPr>
               <w:rPr>
                 <w:lang w:val="en-US"/>
               </w:rPr>
-              <w:t xml:space="preserve">                 Lienzo</w:t>
-            </w:r>
+            </w:pPr>
+            <w:r>
+              <w:rPr>
+                <w:lang w:val="en-US"/>
+              </w:rPr>
+              <w:t xml:space="preserve">                 </w:t>
+            </w:r>
+            <w:proofErr w:type="spellStart"/>
+            <w:r>
+              <w:rPr>
+                <w:lang w:val="en-US"/>
+              </w:rPr>
+              <w:t>Lienzo</w:t>
+            </w:r>
+            <w:proofErr w:type="spellEnd"/>
           </w:p>
         </w:tc>
       </w:tr>
@@ -5203,7 +5775,15 @@
           </w:p>
           <w:p>
             <w:r>
-              <w:t xml:space="preserve">                 x,y: entero</w:t>
+              <w:t xml:space="preserve">                 </w:t>
+            </w:r>
+            <w:proofErr w:type="spellStart"/>
+            <w:r>
+              <w:t>x,y</w:t>
+            </w:r>
+            <w:proofErr w:type="spellEnd"/>
+            <w:r>
+              <w:t>: entero</w:t>
             </w:r>
           </w:p>
         </w:tc>
@@ -5296,8 +5876,13 @@
               <w:t>"</w:t>
             </w:r>
             <w:r>
-              <w:t>se cumple la condicion</w:t>
-            </w:r>
+              <w:t xml:space="preserve">se cumple la </w:t>
+            </w:r>
+            <w:proofErr w:type="spellStart"/>
+            <w:r>
+              <w:t>condicion</w:t>
+            </w:r>
+            <w:proofErr w:type="spellEnd"/>
             <w:r>
               <w:t>"</w:t>
             </w:r>
@@ -5312,6 +5897,7 @@
                 <w:bCs/>
               </w:rPr>
             </w:pPr>
+            <w:proofErr w:type="spellStart"/>
             <w:r>
               <w:rPr>
                 <w:b/>
@@ -5319,6 +5905,7 @@
               </w:rPr>
               <w:t>SiNo</w:t>
             </w:r>
+            <w:proofErr w:type="spellEnd"/>
           </w:p>
           <w:p>
             <w:r>
@@ -5335,8 +5922,13 @@
               <w:t>"</w:t>
             </w:r>
             <w:r>
-              <w:t>no se cumple la condicion</w:t>
-            </w:r>
+              <w:t xml:space="preserve">no se cumple la </w:t>
+            </w:r>
+            <w:proofErr w:type="spellStart"/>
+            <w:r>
+              <w:t>condicion</w:t>
+            </w:r>
+            <w:proofErr w:type="spellEnd"/>
             <w:r>
               <w:t>"</w:t>
             </w:r>
@@ -5351,6 +5943,7 @@
                 <w:bCs/>
               </w:rPr>
             </w:pPr>
+            <w:proofErr w:type="spellStart"/>
             <w:r>
               <w:rPr>
                 <w:b/>
@@ -5358,6 +5951,7 @@
               </w:rPr>
               <w:t>FinSi</w:t>
             </w:r>
+            <w:proofErr w:type="spellEnd"/>
           </w:p>
           <w:p>
             <w:pPr>
@@ -5496,20 +6090,34 @@
           <w:bCs/>
         </w:rPr>
       </w:pPr>
-      <w:r>
-        <w:rPr>
-          <w:b/>
-          <w:bCs/>
-        </w:rPr>
-        <w:t>Analisis:</w:t>
+      <w:proofErr w:type="spellStart"/>
+      <w:r>
+        <w:rPr>
+          <w:b/>
+          <w:bCs/>
+        </w:rPr>
+        <w:t>Analisis</w:t>
+      </w:r>
+      <w:proofErr w:type="spellEnd"/>
+      <w:r>
+        <w:rPr>
+          <w:b/>
+          <w:bCs/>
+        </w:rPr>
+        <w:t>:</w:t>
       </w:r>
     </w:p>
     <w:p>
       <w:r>
         <w:tab/>
       </w:r>
-      <w:r>
-        <w:t>Descripcion del Problema:</w:t>
+      <w:proofErr w:type="spellStart"/>
+      <w:r>
+        <w:t>Descripcion</w:t>
+      </w:r>
+      <w:proofErr w:type="spellEnd"/>
+      <w:r>
+        <w:t xml:space="preserve"> del Problema:</w:t>
       </w:r>
       <w:r>
         <w:t xml:space="preserve"> consultar</w:t>
@@ -5533,7 +6141,14 @@
     <w:p>
       <w:r>
         <w:tab/>
-        <w:t>i,j: entero</w:t>
+      </w:r>
+      <w:proofErr w:type="spellStart"/>
+      <w:r>
+        <w:t>i,j</w:t>
+      </w:r>
+      <w:proofErr w:type="spellEnd"/>
+      <w:r>
+        <w:t>: entero</w:t>
       </w:r>
     </w:p>
     <w:p>
@@ -5555,8 +6170,13 @@
       <w:r>
         <w:lastRenderedPageBreak/>
         <w:tab/>
-        <w:t>mensaje: caracter</w:t>
-      </w:r>
+        <w:t xml:space="preserve">mensaje: </w:t>
+      </w:r>
+      <w:proofErr w:type="spellStart"/>
+      <w:r>
+        <w:t>caracter</w:t>
+      </w:r>
+      <w:proofErr w:type="spellEnd"/>
     </w:p>
     <w:p>
       <w:pPr>
@@ -5586,6 +6206,7 @@
           <w:bCs/>
         </w:rPr>
       </w:pPr>
+      <w:proofErr w:type="spellStart"/>
       <w:r>
         <w:rPr>
           <w:b/>
@@ -5601,6 +6222,7 @@
         </w:rPr>
         <w:t>ño</w:t>
       </w:r>
+      <w:proofErr w:type="spellEnd"/>
       <w:r>
         <w:rPr>
           <w:b/>
@@ -5645,6 +6267,7 @@
                 <w:lang w:val="en-US"/>
               </w:rPr>
             </w:pPr>
+            <w:proofErr w:type="spellStart"/>
             <w:r>
               <w:rPr>
                 <w:b/>
@@ -5652,21 +6275,39 @@
                 <w:u w:val="single"/>
                 <w:lang w:val="en-US"/>
               </w:rPr>
-              <w:t>Entidad:</w:t>
-            </w:r>
-          </w:p>
-          <w:p>
-            <w:pPr>
-              <w:rPr>
+              <w:t>Entidad</w:t>
+            </w:r>
+            <w:proofErr w:type="spellEnd"/>
+            <w:r>
+              <w:rPr>
+                <w:b/>
+                <w:bCs/>
+                <w:u w:val="single"/>
                 <w:lang w:val="en-US"/>
               </w:rPr>
-            </w:pPr>
-            <w:r>
+              <w:t>:</w:t>
+            </w:r>
+          </w:p>
+          <w:p>
+            <w:pPr>
               <w:rPr>
                 <w:lang w:val="en-US"/>
               </w:rPr>
-              <w:t xml:space="preserve">                 Lienzo</w:t>
-            </w:r>
+            </w:pPr>
+            <w:r>
+              <w:rPr>
+                <w:lang w:val="en-US"/>
+              </w:rPr>
+              <w:t xml:space="preserve">                 </w:t>
+            </w:r>
+            <w:proofErr w:type="spellStart"/>
+            <w:r>
+              <w:rPr>
+                <w:lang w:val="en-US"/>
+              </w:rPr>
+              <w:t>Lienzo</w:t>
+            </w:r>
+            <w:proofErr w:type="spellEnd"/>
           </w:p>
         </w:tc>
       </w:tr>
@@ -5694,7 +6335,15 @@
           </w:p>
           <w:p>
             <w:r>
-              <w:t xml:space="preserve">                 i,j: entero</w:t>
+              <w:t xml:space="preserve">                 </w:t>
+            </w:r>
+            <w:proofErr w:type="spellStart"/>
+            <w:r>
+              <w:t>i,j</w:t>
+            </w:r>
+            <w:proofErr w:type="spellEnd"/>
+            <w:r>
+              <w:t>: entero</w:t>
             </w:r>
           </w:p>
         </w:tc>
@@ -5812,6 +6461,7 @@
                 <w:bCs/>
               </w:rPr>
             </w:pPr>
+            <w:proofErr w:type="spellStart"/>
             <w:r>
               <w:rPr>
                 <w:b/>
@@ -5819,6 +6469,7 @@
               </w:rPr>
               <w:t>SiNo</w:t>
             </w:r>
+            <w:proofErr w:type="spellEnd"/>
           </w:p>
           <w:p>
             <w:r>
@@ -5851,6 +6502,7 @@
                 <w:bCs/>
               </w:rPr>
             </w:pPr>
+            <w:proofErr w:type="spellStart"/>
             <w:r>
               <w:rPr>
                 <w:b/>
@@ -5858,6 +6510,7 @@
               </w:rPr>
               <w:t>FinSi</w:t>
             </w:r>
+            <w:proofErr w:type="spellEnd"/>
           </w:p>
           <w:p>
             <w:pPr>
@@ -5931,7 +6584,15 @@
     </w:p>
     <w:p>
       <w:r>
-        <w:t>(a+b==c) || (c!=0) &amp;&amp; (b-c&gt;=19)</w:t>
+        <w:t>(</w:t>
+      </w:r>
+      <w:proofErr w:type="spellStart"/>
+      <w:r>
+        <w:t>a+b</w:t>
+      </w:r>
+      <w:proofErr w:type="spellEnd"/>
+      <w:r>
+        <w:t>==c) || (c!=0) &amp;&amp; (b-c&gt;=19)</w:t>
       </w:r>
     </w:p>
     <w:p>
@@ -5982,20 +6643,34 @@
           <w:bCs/>
         </w:rPr>
       </w:pPr>
-      <w:r>
-        <w:rPr>
-          <w:b/>
-          <w:bCs/>
-        </w:rPr>
-        <w:t>Analisis:</w:t>
+      <w:proofErr w:type="spellStart"/>
+      <w:r>
+        <w:rPr>
+          <w:b/>
+          <w:bCs/>
+        </w:rPr>
+        <w:t>Analisis</w:t>
+      </w:r>
+      <w:proofErr w:type="spellEnd"/>
+      <w:r>
+        <w:rPr>
+          <w:b/>
+          <w:bCs/>
+        </w:rPr>
+        <w:t>:</w:t>
       </w:r>
     </w:p>
     <w:p>
       <w:r>
         <w:tab/>
       </w:r>
-      <w:r>
-        <w:t>Descripcion del Problema:</w:t>
+      <w:proofErr w:type="spellStart"/>
+      <w:r>
+        <w:t>Descripcion</w:t>
+      </w:r>
+      <w:proofErr w:type="spellEnd"/>
+      <w:r>
+        <w:t xml:space="preserve"> del Problema:</w:t>
       </w:r>
       <w:r>
         <w:t xml:space="preserve"> consultar</w:t>
@@ -6019,7 +6694,14 @@
     <w:p>
       <w:r>
         <w:tab/>
-        <w:t>a,b,c: entero</w:t>
+      </w:r>
+      <w:proofErr w:type="spellStart"/>
+      <w:r>
+        <w:t>a,b,c</w:t>
+      </w:r>
+      <w:proofErr w:type="spellEnd"/>
+      <w:r>
+        <w:t>: entero</w:t>
       </w:r>
     </w:p>
     <w:p>
@@ -6040,8 +6722,13 @@
     <w:p>
       <w:r>
         <w:tab/>
-        <w:t>mensaje: caracter</w:t>
-      </w:r>
+        <w:t xml:space="preserve">mensaje: </w:t>
+      </w:r>
+      <w:proofErr w:type="spellStart"/>
+      <w:r>
+        <w:t>caracter</w:t>
+      </w:r>
+      <w:proofErr w:type="spellEnd"/>
     </w:p>
     <w:p>
       <w:pPr>
@@ -6071,6 +6758,7 @@
           <w:bCs/>
         </w:rPr>
       </w:pPr>
+      <w:proofErr w:type="spellStart"/>
       <w:r>
         <w:rPr>
           <w:b/>
@@ -6087,6 +6775,7 @@
         </w:rPr>
         <w:t>ño</w:t>
       </w:r>
+      <w:proofErr w:type="spellEnd"/>
       <w:r>
         <w:rPr>
           <w:b/>
@@ -6131,6 +6820,7 @@
                 <w:lang w:val="en-US"/>
               </w:rPr>
             </w:pPr>
+            <w:proofErr w:type="spellStart"/>
             <w:r>
               <w:rPr>
                 <w:b/>
@@ -6138,21 +6828,39 @@
                 <w:u w:val="single"/>
                 <w:lang w:val="en-US"/>
               </w:rPr>
-              <w:t>Entidad:</w:t>
-            </w:r>
-          </w:p>
-          <w:p>
-            <w:pPr>
-              <w:rPr>
+              <w:t>Entidad</w:t>
+            </w:r>
+            <w:proofErr w:type="spellEnd"/>
+            <w:r>
+              <w:rPr>
+                <w:b/>
+                <w:bCs/>
+                <w:u w:val="single"/>
                 <w:lang w:val="en-US"/>
               </w:rPr>
-            </w:pPr>
-            <w:r>
+              <w:t>:</w:t>
+            </w:r>
+          </w:p>
+          <w:p>
+            <w:pPr>
               <w:rPr>
                 <w:lang w:val="en-US"/>
               </w:rPr>
-              <w:t xml:space="preserve">                 Lienzo</w:t>
-            </w:r>
+            </w:pPr>
+            <w:r>
+              <w:rPr>
+                <w:lang w:val="en-US"/>
+              </w:rPr>
+              <w:t xml:space="preserve">                 </w:t>
+            </w:r>
+            <w:proofErr w:type="spellStart"/>
+            <w:r>
+              <w:rPr>
+                <w:lang w:val="en-US"/>
+              </w:rPr>
+              <w:t>Lienzo</w:t>
+            </w:r>
+            <w:proofErr w:type="spellEnd"/>
           </w:p>
         </w:tc>
       </w:tr>
@@ -6180,7 +6888,15 @@
           </w:p>
           <w:p>
             <w:r>
-              <w:t xml:space="preserve">                 a,b,c: entero</w:t>
+              <w:t xml:space="preserve">                 </w:t>
+            </w:r>
+            <w:proofErr w:type="spellStart"/>
+            <w:r>
+              <w:t>a,b,c</w:t>
+            </w:r>
+            <w:proofErr w:type="spellEnd"/>
+            <w:r>
+              <w:t>: entero</w:t>
             </w:r>
           </w:p>
         </w:tc>
@@ -6267,7 +6983,15 @@
               <w:t xml:space="preserve"> </w:t>
             </w:r>
             <w:r>
-              <w:t>((a+b==c) || (c!=0) &amp;&amp; (b-c&gt;=19)) Entonces</w:t>
+              <w:t>((</w:t>
+            </w:r>
+            <w:proofErr w:type="spellStart"/>
+            <w:r>
+              <w:t>a+b</w:t>
+            </w:r>
+            <w:proofErr w:type="spellEnd"/>
+            <w:r>
+              <w:t>==c) || (c!=0) &amp;&amp; (b-c&gt;=19)) Entonces</w:t>
             </w:r>
           </w:p>
           <w:p>
@@ -6294,6 +7018,7 @@
                 <w:bCs/>
               </w:rPr>
             </w:pPr>
+            <w:proofErr w:type="spellStart"/>
             <w:r>
               <w:rPr>
                 <w:b/>
@@ -6301,6 +7026,7 @@
               </w:rPr>
               <w:t>SiNo</w:t>
             </w:r>
+            <w:proofErr w:type="spellEnd"/>
           </w:p>
           <w:p>
             <w:r>
@@ -6333,6 +7059,7 @@
                 <w:bCs/>
               </w:rPr>
             </w:pPr>
+            <w:proofErr w:type="spellStart"/>
             <w:r>
               <w:rPr>
                 <w:b/>
@@ -6340,6 +7067,7 @@
               </w:rPr>
               <w:t>FinSi</w:t>
             </w:r>
+            <w:proofErr w:type="spellEnd"/>
           </w:p>
           <w:p>
             <w:pPr>
@@ -6459,20 +7187,34 @@
           <w:bCs/>
         </w:rPr>
       </w:pPr>
-      <w:r>
-        <w:rPr>
-          <w:b/>
-          <w:bCs/>
-        </w:rPr>
-        <w:t>Analisis:</w:t>
+      <w:proofErr w:type="spellStart"/>
+      <w:r>
+        <w:rPr>
+          <w:b/>
+          <w:bCs/>
+        </w:rPr>
+        <w:t>Analisis</w:t>
+      </w:r>
+      <w:proofErr w:type="spellEnd"/>
+      <w:r>
+        <w:rPr>
+          <w:b/>
+          <w:bCs/>
+        </w:rPr>
+        <w:t>:</w:t>
       </w:r>
     </w:p>
     <w:p>
       <w:r>
         <w:tab/>
       </w:r>
-      <w:r>
-        <w:t>Descripcion del Problema:</w:t>
+      <w:proofErr w:type="spellStart"/>
+      <w:r>
+        <w:t>Descripcion</w:t>
+      </w:r>
+      <w:proofErr w:type="spellEnd"/>
+      <w:r>
+        <w:t xml:space="preserve"> del Problema:</w:t>
       </w:r>
       <w:r>
         <w:t xml:space="preserve"> realizar un saludo con nombre de usuario</w:t>
@@ -6502,8 +7244,12 @@
     <w:p>
       <w:r>
         <w:tab/>
+      </w:r>
+      <w:proofErr w:type="spellStart"/>
+      <w:r>
         <w:t>texto:caracter</w:t>
       </w:r>
+      <w:proofErr w:type="spellEnd"/>
     </w:p>
     <w:p>
       <w:pPr>
@@ -6528,8 +7274,13 @@
         <w:t>saludo</w:t>
       </w:r>
       <w:r>
-        <w:t>: caracter</w:t>
-      </w:r>
+        <w:t xml:space="preserve">: </w:t>
+      </w:r>
+      <w:proofErr w:type="spellStart"/>
+      <w:r>
+        <w:t>caracter</w:t>
+      </w:r>
+      <w:proofErr w:type="spellEnd"/>
     </w:p>
     <w:p>
       <w:pPr>
@@ -6559,6 +7310,7 @@
           <w:bCs/>
         </w:rPr>
       </w:pPr>
+      <w:proofErr w:type="spellStart"/>
       <w:r>
         <w:rPr>
           <w:b/>
@@ -6574,6 +7326,7 @@
         </w:rPr>
         <w:t>ño</w:t>
       </w:r>
+      <w:proofErr w:type="spellEnd"/>
       <w:r>
         <w:rPr>
           <w:b/>
@@ -6618,6 +7371,7 @@
                 <w:lang w:val="en-US"/>
               </w:rPr>
             </w:pPr>
+            <w:proofErr w:type="spellStart"/>
             <w:r>
               <w:rPr>
                 <w:b/>
@@ -6626,21 +7380,39 @@
                 <w:lang w:val="en-US"/>
               </w:rPr>
               <w:lastRenderedPageBreak/>
-              <w:t>Entidad:</w:t>
-            </w:r>
-          </w:p>
-          <w:p>
-            <w:pPr>
-              <w:rPr>
+              <w:t>Entidad</w:t>
+            </w:r>
+            <w:proofErr w:type="spellEnd"/>
+            <w:r>
+              <w:rPr>
+                <w:b/>
+                <w:bCs/>
+                <w:u w:val="single"/>
                 <w:lang w:val="en-US"/>
               </w:rPr>
-            </w:pPr>
-            <w:r>
+              <w:t>:</w:t>
+            </w:r>
+          </w:p>
+          <w:p>
+            <w:pPr>
               <w:rPr>
                 <w:lang w:val="en-US"/>
               </w:rPr>
-              <w:t xml:space="preserve">                 Lienzo</w:t>
-            </w:r>
+            </w:pPr>
+            <w:r>
+              <w:rPr>
+                <w:lang w:val="en-US"/>
+              </w:rPr>
+              <w:t xml:space="preserve">                 </w:t>
+            </w:r>
+            <w:proofErr w:type="spellStart"/>
+            <w:r>
+              <w:rPr>
+                <w:lang w:val="en-US"/>
+              </w:rPr>
+              <w:t>Lienzo</w:t>
+            </w:r>
+            <w:proofErr w:type="spellEnd"/>
           </w:p>
         </w:tc>
       </w:tr>
@@ -6668,11 +7440,16 @@
           </w:p>
           <w:p>
             <w:r>
-              <w:t xml:space="preserve">                 nombre,texto</w:t>
+              <w:t xml:space="preserve">                 </w:t>
+            </w:r>
+            <w:proofErr w:type="spellStart"/>
+            <w:r>
+              <w:t>nombre,texto</w:t>
             </w:r>
             <w:r>
               <w:t>,saludo</w:t>
             </w:r>
+            <w:proofErr w:type="spellEnd"/>
             <w:r>
               <w:t>: carácter;</w:t>
             </w:r>
@@ -6747,7 +7524,15 @@
           </w:p>
           <w:p>
             <w:r>
-              <w:t>escribir saludo,nombre;</w:t>
+              <w:t xml:space="preserve">escribir </w:t>
+            </w:r>
+            <w:proofErr w:type="spellStart"/>
+            <w:r>
+              <w:t>saludo,nombre</w:t>
+            </w:r>
+            <w:proofErr w:type="spellEnd"/>
+            <w:r>
+              <w:t>;</w:t>
             </w:r>
           </w:p>
           <w:p>
@@ -6865,24 +7650,51 @@
           <w:bCs/>
         </w:rPr>
       </w:pPr>
-      <w:r>
-        <w:rPr>
-          <w:b/>
-          <w:bCs/>
-        </w:rPr>
-        <w:t>Analisis:</w:t>
+      <w:proofErr w:type="spellStart"/>
+      <w:r>
+        <w:rPr>
+          <w:b/>
+          <w:bCs/>
+        </w:rPr>
+        <w:t>Analisis</w:t>
+      </w:r>
+      <w:proofErr w:type="spellEnd"/>
+      <w:r>
+        <w:rPr>
+          <w:b/>
+          <w:bCs/>
+        </w:rPr>
+        <w:t>:</w:t>
       </w:r>
     </w:p>
     <w:p>
       <w:r>
         <w:tab/>
       </w:r>
-      <w:r>
-        <w:t>Descripcion del Problema:</w:t>
-      </w:r>
-      <w:r>
-        <w:t xml:space="preserve"> realizar calculo de área y perímetro de un rectangulo</w:t>
-      </w:r>
+      <w:proofErr w:type="spellStart"/>
+      <w:r>
+        <w:t>Descripcion</w:t>
+      </w:r>
+      <w:proofErr w:type="spellEnd"/>
+      <w:r>
+        <w:t xml:space="preserve"> del Problema:</w:t>
+      </w:r>
+      <w:r>
+        <w:t xml:space="preserve"> realizar </w:t>
+      </w:r>
+      <w:proofErr w:type="spellStart"/>
+      <w:r>
+        <w:t>calculo</w:t>
+      </w:r>
+      <w:proofErr w:type="spellEnd"/>
+      <w:r>
+        <w:t xml:space="preserve"> de área y perímetro de un </w:t>
+      </w:r>
+      <w:proofErr w:type="spellStart"/>
+      <w:r>
+        <w:t>rectangulo</w:t>
+      </w:r>
+      <w:proofErr w:type="spellEnd"/>
     </w:p>
     <w:p>
       <w:pPr>
@@ -6902,7 +7714,14 @@
     <w:p>
       <w:r>
         <w:tab/>
-        <w:t>base,altura : entero</w:t>
+      </w:r>
+      <w:proofErr w:type="spellStart"/>
+      <w:r>
+        <w:t>base,altura</w:t>
+      </w:r>
+      <w:proofErr w:type="spellEnd"/>
+      <w:r>
+        <w:t xml:space="preserve"> : entero</w:t>
       </w:r>
     </w:p>
     <w:p>
@@ -6923,7 +7742,14 @@
     <w:p>
       <w:r>
         <w:tab/>
-        <w:t>perímetro,área : entero</w:t>
+      </w:r>
+      <w:proofErr w:type="spellStart"/>
+      <w:r>
+        <w:t>perímetro,área</w:t>
+      </w:r>
+      <w:proofErr w:type="spellEnd"/>
+      <w:r>
+        <w:t xml:space="preserve"> : entero</w:t>
       </w:r>
     </w:p>
     <w:p>
@@ -6944,16 +7770,22 @@
     <w:p>
       <w:r>
         <w:tab/>
-        <w:t>Calcular área y perímetro del rectangulo</w:t>
-      </w:r>
-    </w:p>
-    <w:p>
-      <w:pPr>
-        <w:rPr>
-          <w:b/>
-          <w:bCs/>
-        </w:rPr>
-      </w:pPr>
+        <w:t xml:space="preserve">Calcular área y perímetro del </w:t>
+      </w:r>
+      <w:proofErr w:type="spellStart"/>
+      <w:r>
+        <w:t>rectangulo</w:t>
+      </w:r>
+      <w:proofErr w:type="spellEnd"/>
+    </w:p>
+    <w:p>
+      <w:pPr>
+        <w:rPr>
+          <w:b/>
+          <w:bCs/>
+        </w:rPr>
+      </w:pPr>
+      <w:proofErr w:type="spellStart"/>
       <w:r>
         <w:rPr>
           <w:b/>
@@ -6969,6 +7801,7 @@
         </w:rPr>
         <w:t>ño</w:t>
       </w:r>
+      <w:proofErr w:type="spellEnd"/>
       <w:r>
         <w:rPr>
           <w:b/>
@@ -7013,6 +7846,7 @@
                 <w:lang w:val="en-US"/>
               </w:rPr>
             </w:pPr>
+            <w:proofErr w:type="spellStart"/>
             <w:r>
               <w:rPr>
                 <w:b/>
@@ -7020,21 +7854,39 @@
                 <w:u w:val="single"/>
                 <w:lang w:val="en-US"/>
               </w:rPr>
-              <w:t>Entidad:</w:t>
-            </w:r>
-          </w:p>
-          <w:p>
-            <w:pPr>
-              <w:rPr>
+              <w:t>Entidad</w:t>
+            </w:r>
+            <w:proofErr w:type="spellEnd"/>
+            <w:r>
+              <w:rPr>
+                <w:b/>
+                <w:bCs/>
+                <w:u w:val="single"/>
                 <w:lang w:val="en-US"/>
               </w:rPr>
-            </w:pPr>
-            <w:r>
+              <w:t>:</w:t>
+            </w:r>
+          </w:p>
+          <w:p>
+            <w:pPr>
               <w:rPr>
                 <w:lang w:val="en-US"/>
               </w:rPr>
-              <w:t xml:space="preserve">                 Lienzo</w:t>
-            </w:r>
+            </w:pPr>
+            <w:r>
+              <w:rPr>
+                <w:lang w:val="en-US"/>
+              </w:rPr>
+              <w:t xml:space="preserve">                 </w:t>
+            </w:r>
+            <w:proofErr w:type="spellStart"/>
+            <w:r>
+              <w:rPr>
+                <w:lang w:val="en-US"/>
+              </w:rPr>
+              <w:t>Lienzo</w:t>
+            </w:r>
+            <w:proofErr w:type="spellEnd"/>
           </w:p>
         </w:tc>
       </w:tr>
@@ -7062,12 +7914,28 @@
           </w:p>
           <w:p>
             <w:r>
-              <w:t xml:space="preserve">                 base,altura: entero;</w:t>
-            </w:r>
-          </w:p>
-          <w:p>
-            <w:r>
-              <w:t xml:space="preserve">                  perímetro,área: entero </w:t>
+              <w:t xml:space="preserve">                 </w:t>
+            </w:r>
+            <w:proofErr w:type="spellStart"/>
+            <w:r>
+              <w:t>base,altura</w:t>
+            </w:r>
+            <w:proofErr w:type="spellEnd"/>
+            <w:r>
+              <w:t>: entero;</w:t>
+            </w:r>
+          </w:p>
+          <w:p>
+            <w:r>
+              <w:t xml:space="preserve">                  </w:t>
+            </w:r>
+            <w:proofErr w:type="spellStart"/>
+            <w:r>
+              <w:t>perímetro,área</w:t>
+            </w:r>
+            <w:proofErr w:type="spellEnd"/>
+            <w:r>
+              <w:t xml:space="preserve">: entero </w:t>
             </w:r>
           </w:p>
         </w:tc>
@@ -7345,27 +8213,62 @@
           <w:bCs/>
         </w:rPr>
       </w:pPr>
-      <w:r>
-        <w:rPr>
-          <w:b/>
-          <w:bCs/>
-        </w:rPr>
-        <w:t>Analisis:</w:t>
+      <w:proofErr w:type="spellStart"/>
+      <w:r>
+        <w:rPr>
+          <w:b/>
+          <w:bCs/>
+        </w:rPr>
+        <w:t>Analisis</w:t>
+      </w:r>
+      <w:proofErr w:type="spellEnd"/>
+      <w:r>
+        <w:rPr>
+          <w:b/>
+          <w:bCs/>
+        </w:rPr>
+        <w:t>:</w:t>
       </w:r>
     </w:p>
     <w:p>
       <w:r>
         <w:tab/>
       </w:r>
-      <w:r>
-        <w:t>Descripcion del Problema:</w:t>
-      </w:r>
-      <w:r>
-        <w:t xml:space="preserve"> realizar calculo de </w:t>
-      </w:r>
-      <w:r>
-        <w:t>la hipotenusa de un triangulo rectangulo</w:t>
-      </w:r>
+      <w:proofErr w:type="spellStart"/>
+      <w:r>
+        <w:t>Descripcion</w:t>
+      </w:r>
+      <w:proofErr w:type="spellEnd"/>
+      <w:r>
+        <w:t xml:space="preserve"> del Problema:</w:t>
+      </w:r>
+      <w:r>
+        <w:t xml:space="preserve"> realizar </w:t>
+      </w:r>
+      <w:proofErr w:type="spellStart"/>
+      <w:r>
+        <w:t>calculo</w:t>
+      </w:r>
+      <w:proofErr w:type="spellEnd"/>
+      <w:r>
+        <w:t xml:space="preserve"> de </w:t>
+      </w:r>
+      <w:r>
+        <w:t xml:space="preserve">la hipotenusa de un </w:t>
+      </w:r>
+      <w:proofErr w:type="spellStart"/>
+      <w:r>
+        <w:t>triangulo</w:t>
+      </w:r>
+      <w:proofErr w:type="spellEnd"/>
+      <w:r>
+        <w:t xml:space="preserve"> </w:t>
+      </w:r>
+      <w:proofErr w:type="spellStart"/>
+      <w:r>
+        <w:t>rectangulo</w:t>
+      </w:r>
+      <w:proofErr w:type="spellEnd"/>
     </w:p>
     <w:p>
       <w:pPr>
@@ -7385,7 +8288,14 @@
     <w:p>
       <w:r>
         <w:tab/>
-        <w:t>base,altura : entero</w:t>
+      </w:r>
+      <w:proofErr w:type="spellStart"/>
+      <w:r>
+        <w:t>base,altura</w:t>
+      </w:r>
+      <w:proofErr w:type="spellEnd"/>
+      <w:r>
+        <w:t xml:space="preserve"> : entero</w:t>
       </w:r>
     </w:p>
     <w:p>
@@ -7413,9 +8323,11 @@
       <w:r>
         <w:t xml:space="preserve"> : </w:t>
       </w:r>
+      <w:proofErr w:type="spellStart"/>
       <w:r>
         <w:t>float</w:t>
       </w:r>
+      <w:proofErr w:type="spellEnd"/>
     </w:p>
     <w:p>
       <w:pPr>
@@ -7438,16 +8350,30 @@
         <w:t xml:space="preserve">Calcular </w:t>
       </w:r>
       <w:r>
-        <w:t>la hipotenusa del triangulo rectangulo</w:t>
-      </w:r>
-    </w:p>
-    <w:p>
-      <w:pPr>
-        <w:rPr>
-          <w:b/>
-          <w:bCs/>
-        </w:rPr>
-      </w:pPr>
+        <w:t xml:space="preserve">la hipotenusa del </w:t>
+      </w:r>
+      <w:proofErr w:type="spellStart"/>
+      <w:r>
+        <w:t>triangulo</w:t>
+      </w:r>
+      <w:proofErr w:type="spellEnd"/>
+      <w:r>
+        <w:t xml:space="preserve"> </w:t>
+      </w:r>
+      <w:proofErr w:type="spellStart"/>
+      <w:r>
+        <w:t>rectangulo</w:t>
+      </w:r>
+      <w:proofErr w:type="spellEnd"/>
+    </w:p>
+    <w:p>
+      <w:pPr>
+        <w:rPr>
+          <w:b/>
+          <w:bCs/>
+        </w:rPr>
+      </w:pPr>
+      <w:proofErr w:type="spellStart"/>
       <w:r>
         <w:rPr>
           <w:b/>
@@ -7463,6 +8389,7 @@
         </w:rPr>
         <w:t>ño</w:t>
       </w:r>
+      <w:proofErr w:type="spellEnd"/>
       <w:r>
         <w:rPr>
           <w:b/>
@@ -7508,6 +8435,7 @@
                 <w:lang w:val="en-US"/>
               </w:rPr>
             </w:pPr>
+            <w:proofErr w:type="spellStart"/>
             <w:r>
               <w:rPr>
                 <w:b/>
@@ -7515,21 +8443,39 @@
                 <w:u w:val="single"/>
                 <w:lang w:val="en-US"/>
               </w:rPr>
-              <w:t>Entidad:</w:t>
-            </w:r>
-          </w:p>
-          <w:p>
-            <w:pPr>
-              <w:rPr>
+              <w:t>Entidad</w:t>
+            </w:r>
+            <w:proofErr w:type="spellEnd"/>
+            <w:r>
+              <w:rPr>
+                <w:b/>
+                <w:bCs/>
+                <w:u w:val="single"/>
                 <w:lang w:val="en-US"/>
               </w:rPr>
-            </w:pPr>
-            <w:r>
+              <w:t>:</w:t>
+            </w:r>
+          </w:p>
+          <w:p>
+            <w:pPr>
               <w:rPr>
                 <w:lang w:val="en-US"/>
               </w:rPr>
-              <w:t xml:space="preserve">                 Lienzo</w:t>
-            </w:r>
+            </w:pPr>
+            <w:r>
+              <w:rPr>
+                <w:lang w:val="en-US"/>
+              </w:rPr>
+              <w:t xml:space="preserve">                 </w:t>
+            </w:r>
+            <w:proofErr w:type="spellStart"/>
+            <w:r>
+              <w:rPr>
+                <w:lang w:val="en-US"/>
+              </w:rPr>
+              <w:t>Lienzo</w:t>
+            </w:r>
+            <w:proofErr w:type="spellEnd"/>
           </w:p>
         </w:tc>
       </w:tr>
@@ -7558,13 +8504,26 @@
           </w:p>
           <w:p>
             <w:r>
-              <w:t xml:space="preserve">                 base,altura: entero;</w:t>
-            </w:r>
-          </w:p>
-          <w:p>
-            <w:r>
-              <w:t xml:space="preserve">                 hipotenusa: float</w:t>
-            </w:r>
+              <w:t xml:space="preserve">                 </w:t>
+            </w:r>
+            <w:proofErr w:type="spellStart"/>
+            <w:r>
+              <w:t>base,altura</w:t>
+            </w:r>
+            <w:proofErr w:type="spellEnd"/>
+            <w:r>
+              <w:t>: entero;</w:t>
+            </w:r>
+          </w:p>
+          <w:p>
+            <w:r>
+              <w:t xml:space="preserve">                 hipotenusa: </w:t>
+            </w:r>
+            <w:proofErr w:type="spellStart"/>
+            <w:r>
+              <w:t>float</w:t>
+            </w:r>
+            <w:proofErr w:type="spellEnd"/>
           </w:p>
         </w:tc>
       </w:tr>
@@ -7791,14 +8750,7 @@
           <w:b/>
           <w:bCs/>
         </w:rPr>
-        <w:t>1</w:t>
-      </w:r>
-      <w:r>
-        <w:rPr>
-          <w:b/>
-          <w:bCs/>
-        </w:rPr>
-        <w:t>5</w:t>
+        <w:t>15</w:t>
       </w:r>
       <w:r>
         <w:t>: Si viste algo de los apuntes y vídeos, esto debería ser muy fácil de resolver. Dados dos números permita calcular la suma, resta, multiplicación y división de estos. Considere que cada una de estas operaciones es un algoritmo cuando realice el diseño. Obviamente muestre los resultados.</w:t>
@@ -7852,27 +8804,43 @@
           <w:bCs/>
         </w:rPr>
       </w:pPr>
-      <w:r>
-        <w:rPr>
-          <w:b/>
-          <w:bCs/>
-        </w:rPr>
-        <w:t>Analisis:</w:t>
+      <w:proofErr w:type="spellStart"/>
+      <w:r>
+        <w:rPr>
+          <w:b/>
+          <w:bCs/>
+        </w:rPr>
+        <w:t>Analisis</w:t>
+      </w:r>
+      <w:proofErr w:type="spellEnd"/>
+      <w:r>
+        <w:rPr>
+          <w:b/>
+          <w:bCs/>
+        </w:rPr>
+        <w:t>:</w:t>
       </w:r>
     </w:p>
     <w:p>
       <w:r>
         <w:tab/>
       </w:r>
-      <w:r>
-        <w:t>Descripcion del Problema:</w:t>
-      </w:r>
-      <w:r>
-        <w:t xml:space="preserve"> realizar </w:t>
-      </w:r>
-      <w:r>
-        <w:t>los calculos</w:t>
-      </w:r>
+      <w:proofErr w:type="spellStart"/>
+      <w:r>
+        <w:t>Descripcion</w:t>
+      </w:r>
+      <w:proofErr w:type="spellEnd"/>
+      <w:r>
+        <w:t xml:space="preserve"> del Problema:</w:t>
+      </w:r>
+      <w:r>
+        <w:t xml:space="preserve"> realizar los </w:t>
+      </w:r>
+      <w:proofErr w:type="spellStart"/>
+      <w:r>
+        <w:t>calculos</w:t>
+      </w:r>
+      <w:proofErr w:type="spellEnd"/>
     </w:p>
     <w:p>
       <w:pPr>
@@ -7892,12 +8860,7 @@
     <w:p>
       <w:r>
         <w:tab/>
-      </w:r>
-      <w:r>
-        <w:t>numero1,numero2</w:t>
-      </w:r>
-      <w:r>
-        <w:t xml:space="preserve"> : entero</w:t>
+        <w:t>numero1,numero2 : entero</w:t>
       </w:r>
     </w:p>
     <w:p>
@@ -7919,8 +8882,13 @@
       <w:r>
         <w:tab/>
       </w:r>
-      <w:r>
-        <w:t>resultadoSuma,resultadoResta,resultadoMultiplicacion: entero</w:t>
+      <w:proofErr w:type="spellStart"/>
+      <w:r>
+        <w:t>resultadoSuma,resultadoResta,resultadoMultiplicacion</w:t>
+      </w:r>
+      <w:proofErr w:type="spellEnd"/>
+      <w:r>
+        <w:t>: entero</w:t>
       </w:r>
     </w:p>
     <w:p>
@@ -7929,8 +8897,12 @@
       </w:r>
       <w:r>
         <w:tab/>
+      </w:r>
+      <w:proofErr w:type="spellStart"/>
+      <w:r>
         <w:t>resultadoDivision:float</w:t>
       </w:r>
+      <w:proofErr w:type="spellEnd"/>
     </w:p>
     <w:p>
       <w:pPr>
@@ -7950,10 +8922,7 @@
     <w:p>
       <w:r>
         <w:tab/>
-        <w:t>Calcular l</w:t>
-      </w:r>
-      <w:r>
-        <w:t>os problemas</w:t>
+        <w:t>Calcular los problemas</w:t>
       </w:r>
     </w:p>
     <w:p/>
@@ -7964,6 +8933,7 @@
           <w:bCs/>
         </w:rPr>
       </w:pPr>
+      <w:proofErr w:type="spellStart"/>
       <w:r>
         <w:rPr>
           <w:b/>
@@ -7979,6 +8949,7 @@
         </w:rPr>
         <w:t>ño</w:t>
       </w:r>
+      <w:proofErr w:type="spellEnd"/>
       <w:r>
         <w:rPr>
           <w:b/>
@@ -8024,6 +8995,7 @@
                 <w:lang w:val="en-US"/>
               </w:rPr>
             </w:pPr>
+            <w:proofErr w:type="spellStart"/>
             <w:r>
               <w:rPr>
                 <w:b/>
@@ -8031,21 +9003,39 @@
                 <w:u w:val="single"/>
                 <w:lang w:val="en-US"/>
               </w:rPr>
-              <w:t>Entidad:</w:t>
-            </w:r>
-          </w:p>
-          <w:p>
-            <w:pPr>
-              <w:rPr>
+              <w:t>Entidad</w:t>
+            </w:r>
+            <w:proofErr w:type="spellEnd"/>
+            <w:r>
+              <w:rPr>
+                <w:b/>
+                <w:bCs/>
+                <w:u w:val="single"/>
                 <w:lang w:val="en-US"/>
               </w:rPr>
-            </w:pPr>
-            <w:r>
+              <w:t>:</w:t>
+            </w:r>
+          </w:p>
+          <w:p>
+            <w:pPr>
               <w:rPr>
                 <w:lang w:val="en-US"/>
               </w:rPr>
-              <w:t xml:space="preserve">                 Lienzo</w:t>
-            </w:r>
+            </w:pPr>
+            <w:r>
+              <w:rPr>
+                <w:lang w:val="en-US"/>
+              </w:rPr>
+              <w:t xml:space="preserve">                 </w:t>
+            </w:r>
+            <w:proofErr w:type="spellStart"/>
+            <w:r>
+              <w:rPr>
+                <w:lang w:val="en-US"/>
+              </w:rPr>
+              <w:t>Lienzo</w:t>
+            </w:r>
+            <w:proofErr w:type="spellEnd"/>
           </w:p>
         </w:tc>
       </w:tr>
@@ -8074,30 +9064,36 @@
           </w:p>
           <w:p>
             <w:r>
+              <w:t xml:space="preserve">                 numero1,numero2: entero;</w:t>
+            </w:r>
+          </w:p>
+          <w:p>
+            <w:r>
+              <w:t xml:space="preserve">                  </w:t>
+            </w:r>
+            <w:proofErr w:type="spellStart"/>
+            <w:r>
+              <w:t>resultadoSuma,resultadoResta,resultadoMultiplicacion:entero</w:t>
+            </w:r>
+            <w:proofErr w:type="spellEnd"/>
+          </w:p>
+          <w:p>
+            <w:r>
               <w:t xml:space="preserve">                 </w:t>
             </w:r>
-            <w:r>
-              <w:t>numero1,numero2</w:t>
-            </w:r>
-            <w:r>
-              <w:t>: entero;</w:t>
-            </w:r>
-          </w:p>
-          <w:p>
-            <w:r>
-              <w:t xml:space="preserve">                  resultadoSuma,resultadoResta,resultadoMultiplicacion:entero</w:t>
-            </w:r>
-          </w:p>
-          <w:p>
-            <w:r>
-              <w:t xml:space="preserve">                 </w:t>
-            </w:r>
+            <w:proofErr w:type="spellStart"/>
             <w:r>
               <w:t>resultadoDivision</w:t>
             </w:r>
-            <w:r>
-              <w:t>: float</w:t>
-            </w:r>
+            <w:proofErr w:type="spellEnd"/>
+            <w:r>
+              <w:t xml:space="preserve">: </w:t>
+            </w:r>
+            <w:proofErr w:type="spellStart"/>
+            <w:r>
+              <w:t>float</w:t>
+            </w:r>
+            <w:proofErr w:type="spellEnd"/>
           </w:p>
         </w:tc>
       </w:tr>
@@ -8119,10 +9115,7 @@
               <w:t xml:space="preserve"> </w:t>
             </w:r>
             <w:r>
-              <w:t>Ejercicio1</w:t>
-            </w:r>
-            <w:r>
-              <w:t>5</w:t>
+              <w:t>Ejercicio15</w:t>
             </w:r>
           </w:p>
           <w:p>
@@ -8157,29 +9150,122 @@
           </w:p>
           <w:p>
             <w:r>
-              <w:t>numero1</w:t>
-            </w:r>
-            <w:r>
-              <w:t xml:space="preserve"> &lt;- </w:t>
-            </w:r>
-            <w:r>
-              <w:t>2</w:t>
-            </w:r>
-            <w:r>
-              <w:t>0;</w:t>
-            </w:r>
-          </w:p>
-          <w:p>
-            <w:r>
-              <w:t>numero2</w:t>
-            </w:r>
-            <w:r>
-              <w:t xml:space="preserve"> &lt;-</w:t>
-            </w:r>
-            <w:r>
-              <w:t>8</w:t>
-            </w:r>
-            <w:r>
+              <w:t>numero1 &lt;- 20;</w:t>
+            </w:r>
+          </w:p>
+          <w:p>
+            <w:r>
+              <w:t>numero2 &lt;-8;</w:t>
+            </w:r>
+          </w:p>
+          <w:p>
+            <w:pPr>
+              <w:rPr>
+                <w:rFonts w:eastAsiaTheme="minorEastAsia"/>
+              </w:rPr>
+            </w:pPr>
+            <w:proofErr w:type="spellStart"/>
+            <w:r>
+              <w:rPr>
+                <w:rFonts w:eastAsiaTheme="minorEastAsia"/>
+              </w:rPr>
+              <w:t>resultadoSuma</w:t>
+            </w:r>
+            <w:proofErr w:type="spellEnd"/>
+            <w:r>
+              <w:rPr>
+                <w:rFonts w:eastAsiaTheme="minorEastAsia"/>
+              </w:rPr>
+              <w:t xml:space="preserve"> &lt;- numero1 + numero2;</w:t>
+            </w:r>
+          </w:p>
+          <w:p>
+            <w:pPr>
+              <w:rPr>
+                <w:rFonts w:eastAsiaTheme="minorEastAsia"/>
+              </w:rPr>
+            </w:pPr>
+            <w:proofErr w:type="spellStart"/>
+            <w:r>
+              <w:rPr>
+                <w:rFonts w:eastAsiaTheme="minorEastAsia"/>
+              </w:rPr>
+              <w:t>resultadoResta</w:t>
+            </w:r>
+            <w:proofErr w:type="spellEnd"/>
+            <w:r>
+              <w:rPr>
+                <w:rFonts w:eastAsiaTheme="minorEastAsia"/>
+              </w:rPr>
+              <w:t xml:space="preserve"> &lt;- numero1 – numero2;</w:t>
+            </w:r>
+          </w:p>
+          <w:p>
+            <w:pPr>
+              <w:rPr>
+                <w:rFonts w:eastAsiaTheme="minorEastAsia"/>
+              </w:rPr>
+            </w:pPr>
+            <w:proofErr w:type="spellStart"/>
+            <w:r>
+              <w:rPr>
+                <w:rFonts w:eastAsiaTheme="minorEastAsia"/>
+              </w:rPr>
+              <w:t>resultadoMultiplicacion</w:t>
+            </w:r>
+            <w:proofErr w:type="spellEnd"/>
+            <w:r>
+              <w:rPr>
+                <w:rFonts w:eastAsiaTheme="minorEastAsia"/>
+              </w:rPr>
+              <w:t xml:space="preserve"> &lt;- numero1 * numero2;</w:t>
+            </w:r>
+          </w:p>
+          <w:p>
+            <w:pPr>
+              <w:rPr>
+                <w:rFonts w:eastAsiaTheme="minorEastAsia"/>
+              </w:rPr>
+            </w:pPr>
+            <w:proofErr w:type="spellStart"/>
+            <w:r>
+              <w:rPr>
+                <w:rFonts w:eastAsiaTheme="minorEastAsia"/>
+              </w:rPr>
+              <w:t>resultadoDivision</w:t>
+            </w:r>
+            <w:proofErr w:type="spellEnd"/>
+            <w:r>
+              <w:rPr>
+                <w:rFonts w:eastAsiaTheme="minorEastAsia"/>
+              </w:rPr>
+              <w:t xml:space="preserve"> &lt;- numero1/numero2;</w:t>
+            </w:r>
+          </w:p>
+          <w:p>
+            <w:pPr>
+              <w:rPr>
+                <w:rFonts w:eastAsiaTheme="minorEastAsia"/>
+              </w:rPr>
+            </w:pPr>
+            <w:r>
+              <w:rPr>
+                <w:rFonts w:eastAsiaTheme="minorEastAsia"/>
+              </w:rPr>
+              <w:t>escribir “El resultado de la suma es: “,</w:t>
+            </w:r>
+            <w:proofErr w:type="spellStart"/>
+            <w:r>
+              <w:rPr>
+                <w:rFonts w:eastAsiaTheme="minorEastAsia"/>
+              </w:rPr>
+              <w:t>resultadoSuma</w:t>
+            </w:r>
+            <w:proofErr w:type="spellEnd"/>
+            <w:r>
+              <w:rPr>
+                <w:rFonts w:eastAsiaTheme="minorEastAsia"/>
+              </w:rPr>
               <w:t>;</w:t>
             </w:r>
           </w:p>
@@ -8193,20 +9279,21 @@
               <w:rPr>
                 <w:rFonts w:eastAsiaTheme="minorEastAsia"/>
               </w:rPr>
-              <w:t>resultadoSuma &lt;- numero1 + numero2;</w:t>
-            </w:r>
-          </w:p>
-          <w:p>
-            <w:pPr>
+              <w:t>escribir “El resultado de la resta es: “,</w:t>
+            </w:r>
+            <w:proofErr w:type="spellStart"/>
+            <w:r>
               <w:rPr>
                 <w:rFonts w:eastAsiaTheme="minorEastAsia"/>
               </w:rPr>
-            </w:pPr>
+              <w:t>resultadoResta</w:t>
+            </w:r>
+            <w:proofErr w:type="spellEnd"/>
             <w:r>
               <w:rPr>
                 <w:rFonts w:eastAsiaTheme="minorEastAsia"/>
               </w:rPr>
-              <w:t>resultadoResta &lt;- numero1 – numero2;</w:t>
+              <w:t>;</w:t>
             </w:r>
           </w:p>
           <w:p>
@@ -8219,33 +9306,35 @@
               <w:rPr>
                 <w:rFonts w:eastAsiaTheme="minorEastAsia"/>
               </w:rPr>
-              <w:t>resultadoMultiplicacion &lt;- numero1 * numero2;</w:t>
-            </w:r>
-          </w:p>
-          <w:p>
-            <w:pPr>
+              <w:t xml:space="preserve">escribir “El resultado de la </w:t>
+            </w:r>
+            <w:proofErr w:type="spellStart"/>
+            <w:r>
               <w:rPr>
                 <w:rFonts w:eastAsiaTheme="minorEastAsia"/>
               </w:rPr>
-            </w:pPr>
+              <w:t>multiplicacion</w:t>
+            </w:r>
+            <w:proofErr w:type="spellEnd"/>
             <w:r>
               <w:rPr>
                 <w:rFonts w:eastAsiaTheme="minorEastAsia"/>
               </w:rPr>
-              <w:t>resultadoDivision &lt;- numero1/numero2;</w:t>
-            </w:r>
-          </w:p>
-          <w:p>
-            <w:pPr>
+              <w:t xml:space="preserve"> es: “,</w:t>
+            </w:r>
+            <w:proofErr w:type="spellStart"/>
+            <w:r>
               <w:rPr>
                 <w:rFonts w:eastAsiaTheme="minorEastAsia"/>
               </w:rPr>
-            </w:pPr>
+              <w:t>resultadoMultiplicacion</w:t>
+            </w:r>
+            <w:proofErr w:type="spellEnd"/>
             <w:r>
               <w:rPr>
                 <w:rFonts w:eastAsiaTheme="minorEastAsia"/>
               </w:rPr>
-              <w:t>escribir “El resultado de la suma es: “,resultadoSuma;</w:t>
+              <w:t>;</w:t>
             </w:r>
           </w:p>
           <w:p>
@@ -8260,98 +9349,28 @@
               </w:rPr>
               <w:t xml:space="preserve">escribir “El resultado de la </w:t>
             </w:r>
+            <w:proofErr w:type="spellStart"/>
             <w:r>
               <w:rPr>
                 <w:rFonts w:eastAsiaTheme="minorEastAsia"/>
               </w:rPr>
-              <w:t>resta</w:t>
-            </w:r>
+              <w:t>division</w:t>
+            </w:r>
+            <w:proofErr w:type="spellEnd"/>
             <w:r>
               <w:rPr>
                 <w:rFonts w:eastAsiaTheme="minorEastAsia"/>
               </w:rPr>
-              <w:t xml:space="preserve"> es: “,resultado</w:t>
-            </w:r>
+              <w:t xml:space="preserve"> es: “,</w:t>
+            </w:r>
+            <w:proofErr w:type="spellStart"/>
             <w:r>
               <w:rPr>
                 <w:rFonts w:eastAsiaTheme="minorEastAsia"/>
               </w:rPr>
-              <w:t>Resta</w:t>
-            </w:r>
-            <w:r>
-              <w:rPr>
-                <w:rFonts w:eastAsiaTheme="minorEastAsia"/>
-              </w:rPr>
-              <w:t>;</w:t>
-            </w:r>
-          </w:p>
-          <w:p>
-            <w:pPr>
-              <w:rPr>
-                <w:rFonts w:eastAsiaTheme="minorEastAsia"/>
-              </w:rPr>
-            </w:pPr>
-            <w:r>
-              <w:rPr>
-                <w:rFonts w:eastAsiaTheme="minorEastAsia"/>
-              </w:rPr>
-              <w:t xml:space="preserve">escribir “El resultado de la </w:t>
-            </w:r>
-            <w:r>
-              <w:rPr>
-                <w:rFonts w:eastAsiaTheme="minorEastAsia"/>
-              </w:rPr>
-              <w:t>multiplicacion</w:t>
-            </w:r>
-            <w:r>
-              <w:rPr>
-                <w:rFonts w:eastAsiaTheme="minorEastAsia"/>
-              </w:rPr>
-              <w:t xml:space="preserve"> es: “,resultado</w:t>
-            </w:r>
-            <w:r>
-              <w:rPr>
-                <w:rFonts w:eastAsiaTheme="minorEastAsia"/>
-              </w:rPr>
-              <w:t>Multiplicacion</w:t>
-            </w:r>
-            <w:r>
-              <w:rPr>
-                <w:rFonts w:eastAsiaTheme="minorEastAsia"/>
-              </w:rPr>
-              <w:t>;</w:t>
-            </w:r>
-          </w:p>
-          <w:p>
-            <w:pPr>
-              <w:rPr>
-                <w:rFonts w:eastAsiaTheme="minorEastAsia"/>
-              </w:rPr>
-            </w:pPr>
-            <w:r>
-              <w:rPr>
-                <w:rFonts w:eastAsiaTheme="minorEastAsia"/>
-              </w:rPr>
-              <w:t xml:space="preserve">escribir “El resultado de la </w:t>
-            </w:r>
-            <w:r>
-              <w:rPr>
-                <w:rFonts w:eastAsiaTheme="minorEastAsia"/>
-              </w:rPr>
-              <w:t>division</w:t>
-            </w:r>
-            <w:r>
-              <w:rPr>
-                <w:rFonts w:eastAsiaTheme="minorEastAsia"/>
-              </w:rPr>
-              <w:t xml:space="preserve"> es: “,resultado</w:t>
-            </w:r>
-            <w:r>
-              <w:rPr>
-                <w:rFonts w:eastAsiaTheme="minorEastAsia"/>
-              </w:rPr>
-              <w:t>Division</w:t>
-            </w:r>
+              <w:t>resultadoDivision</w:t>
+            </w:r>
+            <w:proofErr w:type="spellEnd"/>
             <w:r>
               <w:rPr>
                 <w:rFonts w:eastAsiaTheme="minorEastAsia"/>
@@ -8408,6 +9427,557 @@
       </w:pPr>
     </w:p>
     <w:p>
+      <w:r>
+        <w:rPr>
+          <w:b/>
+          <w:bCs/>
+        </w:rPr>
+        <w:t xml:space="preserve">Punto </w:t>
+      </w:r>
+      <w:r>
+        <w:rPr>
+          <w:b/>
+          <w:bCs/>
+        </w:rPr>
+        <w:t>1</w:t>
+      </w:r>
+      <w:r>
+        <w:rPr>
+          <w:b/>
+          <w:bCs/>
+        </w:rPr>
+        <w:t>6</w:t>
+      </w:r>
+      <w:r>
+        <w:t>: Necesitamos convertir una temperatura Fahrenheit en grados Celsius. Si no conoce la forma en la que se realiza esta conversión, debería investigarlo; para eso sirve la etapa de análisis. Pero como somos buenos, daremos una ayuda</w:t>
+      </w:r>
+    </w:p>
+    <w:p>
+      <w:r>
+        <w:drawing>
+          <wp:inline distT="0" distB="0" distL="0" distR="0" wp14:anchorId="04E33FCC" wp14:editId="243E8B91">
+            <wp:extent cx="5400040" cy="345440"/>
+            <wp:effectExtent l="0" t="0" r="0" b="0"/>
+            <wp:docPr id="9" name="Imagen 9"/>
+            <wp:cNvGraphicFramePr>
+              <a:graphicFrameLocks xmlns:a="http://schemas.openxmlformats.org/drawingml/2006/main" noChangeAspect="1"/>
+            </wp:cNvGraphicFramePr>
+            <a:graphic xmlns:a="http://schemas.openxmlformats.org/drawingml/2006/main">
+              <a:graphicData uri="http://schemas.openxmlformats.org/drawingml/2006/picture">
+                <pic:pic xmlns:pic="http://schemas.openxmlformats.org/drawingml/2006/picture">
+                  <pic:nvPicPr>
+                    <pic:cNvPr id="1" name=""/>
+                    <pic:cNvPicPr/>
+                  </pic:nvPicPr>
+                  <pic:blipFill>
+                    <a:blip r:embed="rId13"/>
+                    <a:stretch>
+                      <a:fillRect/>
+                    </a:stretch>
+                  </pic:blipFill>
+                  <pic:spPr>
+                    <a:xfrm>
+                      <a:off x="0" y="0"/>
+                      <a:ext cx="5400040" cy="345440"/>
+                    </a:xfrm>
+                    <a:prstGeom prst="rect">
+                      <a:avLst/>
+                    </a:prstGeom>
+                  </pic:spPr>
+                </pic:pic>
+              </a:graphicData>
+            </a:graphic>
+          </wp:inline>
+        </w:drawing>
+      </w:r>
+    </w:p>
+    <w:p>
+      <w:pPr>
+        <w:rPr>
+          <w:b/>
+          <w:bCs/>
+        </w:rPr>
+      </w:pPr>
+      <w:r>
+        <w:rPr>
+          <w:b/>
+          <w:bCs/>
+        </w:rPr>
+        <w:t>Captura de Processing:</w:t>
+      </w:r>
+    </w:p>
+    <w:p>
+      <w:pPr>
+        <w:rPr>
+          <w:b/>
+          <w:bCs/>
+        </w:rPr>
+      </w:pPr>
+    </w:p>
+    <w:p>
+      <w:pPr>
+        <w:rPr>
+          <w:b/>
+          <w:bCs/>
+          <w:u w:val="single"/>
+        </w:rPr>
+      </w:pPr>
+      <w:r>
+        <w:rPr>
+          <w:b/>
+          <w:bCs/>
+          <w:u w:val="single"/>
+        </w:rPr>
+        <w:t>Desarrollo del punto</w:t>
+      </w:r>
+    </w:p>
+    <w:p/>
+    <w:p>
+      <w:pPr>
+        <w:rPr>
+          <w:b/>
+          <w:bCs/>
+        </w:rPr>
+      </w:pPr>
+      <w:proofErr w:type="spellStart"/>
+      <w:r>
+        <w:rPr>
+          <w:b/>
+          <w:bCs/>
+        </w:rPr>
+        <w:t>Analisis</w:t>
+      </w:r>
+      <w:proofErr w:type="spellEnd"/>
+      <w:r>
+        <w:rPr>
+          <w:b/>
+          <w:bCs/>
+        </w:rPr>
+        <w:t>:</w:t>
+      </w:r>
+    </w:p>
+    <w:p>
+      <w:r>
+        <w:tab/>
+      </w:r>
+      <w:proofErr w:type="spellStart"/>
+      <w:r>
+        <w:t>Descripcion</w:t>
+      </w:r>
+      <w:proofErr w:type="spellEnd"/>
+      <w:r>
+        <w:t xml:space="preserve"> del Problema:</w:t>
+      </w:r>
+      <w:r>
+        <w:t xml:space="preserve"> </w:t>
+      </w:r>
+      <w:r>
+        <w:t>convertir temperatura</w:t>
+      </w:r>
+    </w:p>
+    <w:p>
+      <w:pPr>
+        <w:rPr>
+          <w:b/>
+          <w:bCs/>
+        </w:rPr>
+      </w:pPr>
+      <w:r>
+        <w:rPr>
+          <w:b/>
+          <w:bCs/>
+        </w:rPr>
+        <w:t>Datos de entrada:</w:t>
+      </w:r>
+    </w:p>
+    <w:p>
+      <w:r>
+        <w:tab/>
+      </w:r>
+      <w:proofErr w:type="spellStart"/>
+      <w:r>
+        <w:t>temperaturaF</w:t>
+      </w:r>
+      <w:proofErr w:type="spellEnd"/>
+      <w:r>
+        <w:t xml:space="preserve">: </w:t>
+      </w:r>
+      <w:proofErr w:type="spellStart"/>
+      <w:r>
+        <w:t>float</w:t>
+      </w:r>
+      <w:proofErr w:type="spellEnd"/>
+    </w:p>
+    <w:p>
+      <w:pPr>
+        <w:rPr>
+          <w:b/>
+          <w:bCs/>
+        </w:rPr>
+      </w:pPr>
+      <w:r>
+        <w:rPr>
+          <w:b/>
+          <w:bCs/>
+        </w:rPr>
+        <w:t xml:space="preserve">Datos de Salida: </w:t>
+      </w:r>
+    </w:p>
+    <w:p>
+      <w:r>
+        <w:tab/>
+      </w:r>
+      <w:proofErr w:type="spellStart"/>
+      <w:r>
+        <w:t>temperaturaC:float</w:t>
+      </w:r>
+      <w:proofErr w:type="spellEnd"/>
+    </w:p>
+    <w:p>
+      <w:pPr>
+        <w:rPr>
+          <w:b/>
+          <w:bCs/>
+        </w:rPr>
+      </w:pPr>
+      <w:r>
+        <w:rPr>
+          <w:b/>
+          <w:bCs/>
+        </w:rPr>
+        <w:t xml:space="preserve">Proceso: </w:t>
+      </w:r>
+    </w:p>
+    <w:p>
+      <w:r>
+        <w:tab/>
+        <w:t>C</w:t>
+      </w:r>
+      <w:r>
+        <w:t>onvertir la temperatura</w:t>
+      </w:r>
+    </w:p>
+    <w:p/>
+    <w:p>
+      <w:pPr>
+        <w:rPr>
+          <w:b/>
+          <w:bCs/>
+        </w:rPr>
+      </w:pPr>
+      <w:proofErr w:type="spellStart"/>
+      <w:r>
+        <w:rPr>
+          <w:b/>
+          <w:bCs/>
+        </w:rPr>
+        <w:lastRenderedPageBreak/>
+        <w:t>Dise</w:t>
+      </w:r>
+      <w:r>
+        <w:rPr>
+          <w:b/>
+          <w:bCs/>
+          <w:lang w:val="es-ES"/>
+        </w:rPr>
+        <w:t>ño</w:t>
+      </w:r>
+      <w:proofErr w:type="spellEnd"/>
+      <w:r>
+        <w:rPr>
+          <w:b/>
+          <w:bCs/>
+        </w:rPr>
+        <w:t>:</w:t>
+      </w:r>
+      <w:r>
+        <w:rPr>
+          <w:b/>
+          <w:bCs/>
+        </w:rPr>
+        <w:tab/>
+      </w:r>
+    </w:p>
+    <w:p>
+      <w:r>
+        <w:tab/>
+      </w:r>
+    </w:p>
+    <w:p/>
+    <w:tbl>
+      <w:tblPr>
+        <w:tblStyle w:val="Tablaconcuadrcula"/>
+        <w:tblW w:w="8363" w:type="dxa"/>
+        <w:tblInd w:w="704" w:type="dxa"/>
+        <w:tblLook w:val="04A0" w:firstRow="1" w:lastRow="0" w:firstColumn="1" w:lastColumn="0" w:noHBand="0" w:noVBand="1"/>
+      </w:tblPr>
+      <w:tblGrid>
+        <w:gridCol w:w="8363"/>
+      </w:tblGrid>
+      <w:tr>
+        <w:tc>
+          <w:tcPr>
+            <w:tcW w:w="8363" w:type="dxa"/>
+          </w:tcPr>
+          <w:p>
+            <w:pPr>
+              <w:rPr>
+                <w:b/>
+                <w:bCs/>
+                <w:u w:val="single"/>
+                <w:lang w:val="en-US"/>
+              </w:rPr>
+            </w:pPr>
+            <w:proofErr w:type="spellStart"/>
+            <w:r>
+              <w:rPr>
+                <w:b/>
+                <w:bCs/>
+                <w:u w:val="single"/>
+                <w:lang w:val="en-US"/>
+              </w:rPr>
+              <w:t>Entidad</w:t>
+            </w:r>
+            <w:proofErr w:type="spellEnd"/>
+            <w:r>
+              <w:rPr>
+                <w:b/>
+                <w:bCs/>
+                <w:u w:val="single"/>
+                <w:lang w:val="en-US"/>
+              </w:rPr>
+              <w:t>:</w:t>
+            </w:r>
+          </w:p>
+          <w:p>
+            <w:pPr>
+              <w:rPr>
+                <w:lang w:val="en-US"/>
+              </w:rPr>
+            </w:pPr>
+            <w:r>
+              <w:rPr>
+                <w:lang w:val="en-US"/>
+              </w:rPr>
+              <w:t xml:space="preserve">                 </w:t>
+            </w:r>
+            <w:proofErr w:type="spellStart"/>
+            <w:r>
+              <w:rPr>
+                <w:lang w:val="en-US"/>
+              </w:rPr>
+              <w:t>Lienzo</w:t>
+            </w:r>
+            <w:proofErr w:type="spellEnd"/>
+          </w:p>
+        </w:tc>
+      </w:tr>
+      <w:tr>
+        <w:tc>
+          <w:tcPr>
+            <w:tcW w:w="8363" w:type="dxa"/>
+          </w:tcPr>
+          <w:p>
+            <w:pPr>
+              <w:rPr>
+                <w:b/>
+                <w:bCs/>
+                <w:u w:val="single"/>
+              </w:rPr>
+            </w:pPr>
+            <w:r>
+              <w:rPr>
+                <w:b/>
+                <w:bCs/>
+                <w:u w:val="single"/>
+              </w:rPr>
+              <w:t>Variables:</w:t>
+            </w:r>
+          </w:p>
+          <w:p>
+            <w:r>
+              <w:t xml:space="preserve">                 </w:t>
+            </w:r>
+            <w:proofErr w:type="spellStart"/>
+            <w:r>
+              <w:t>temperaturaF,temperaturaC</w:t>
+            </w:r>
+            <w:proofErr w:type="spellEnd"/>
+            <w:r>
+              <w:t xml:space="preserve">: </w:t>
+            </w:r>
+            <w:proofErr w:type="spellStart"/>
+            <w:r>
+              <w:t>float</w:t>
+            </w:r>
+            <w:proofErr w:type="spellEnd"/>
+            <w:r>
+              <w:t>;</w:t>
+            </w:r>
+          </w:p>
+        </w:tc>
+      </w:tr>
+      <w:tr>
+        <w:tc>
+          <w:tcPr>
+            <w:tcW w:w="8363" w:type="dxa"/>
+          </w:tcPr>
+          <w:p>
+            <w:r>
+              <w:rPr>
+                <w:b/>
+                <w:bCs/>
+                <w:u w:val="single"/>
+              </w:rPr>
+              <w:t>Nombre Algoritmo:</w:t>
+            </w:r>
+            <w:r>
+              <w:t xml:space="preserve"> </w:t>
+            </w:r>
+            <w:r>
+              <w:t>Ejercicio1</w:t>
+            </w:r>
+            <w:r>
+              <w:t>6</w:t>
+            </w:r>
+          </w:p>
+          <w:p>
+            <w:pPr>
+              <w:rPr>
+                <w:b/>
+                <w:bCs/>
+              </w:rPr>
+            </w:pPr>
+            <w:r>
+              <w:rPr>
+                <w:b/>
+                <w:bCs/>
+              </w:rPr>
+              <w:t xml:space="preserve">   Algoritmo:  </w:t>
+            </w:r>
+          </w:p>
+          <w:p>
+            <w:pPr>
+              <w:rPr>
+                <w:b/>
+                <w:bCs/>
+              </w:rPr>
+            </w:pPr>
+            <w:r>
+              <w:rPr>
+                <w:b/>
+                <w:bCs/>
+              </w:rPr>
+              <w:t>Inicio</w:t>
+            </w:r>
+          </w:p>
+          <w:p>
+            <w:proofErr w:type="spellStart"/>
+            <w:r>
+              <w:t>temperaturaF</w:t>
+            </w:r>
+            <w:proofErr w:type="spellEnd"/>
+            <w:r>
+              <w:t xml:space="preserve"> &lt;- 40;</w:t>
+            </w:r>
+          </w:p>
+          <w:p>
+            <w:pPr>
+              <w:rPr>
+                <w:rFonts w:eastAsiaTheme="minorEastAsia"/>
+              </w:rPr>
+            </w:pPr>
+            <w:proofErr w:type="spellStart"/>
+            <w:r>
+              <w:rPr>
+                <w:rFonts w:eastAsiaTheme="minorEastAsia"/>
+              </w:rPr>
+              <w:t>temperaturaC</w:t>
+            </w:r>
+            <w:proofErr w:type="spellEnd"/>
+            <w:r>
+              <w:rPr>
+                <w:rFonts w:eastAsiaTheme="minorEastAsia"/>
+              </w:rPr>
+              <w:t xml:space="preserve"> &lt;- (temperaturaF-32)/1.8;</w:t>
+            </w:r>
+          </w:p>
+          <w:p>
+            <w:pPr>
+              <w:rPr>
+                <w:rFonts w:eastAsiaTheme="minorEastAsia"/>
+              </w:rPr>
+            </w:pPr>
+            <w:r>
+              <w:rPr>
+                <w:rFonts w:eastAsiaTheme="minorEastAsia"/>
+              </w:rPr>
+              <w:t>escribir “La temperatura en grados Celsius es: “,</w:t>
+            </w:r>
+            <w:proofErr w:type="spellStart"/>
+            <w:r>
+              <w:rPr>
+                <w:rFonts w:eastAsiaTheme="minorEastAsia"/>
+              </w:rPr>
+              <w:t>temperaturaC</w:t>
+            </w:r>
+            <w:proofErr w:type="spellEnd"/>
+            <w:r>
+              <w:rPr>
+                <w:rFonts w:eastAsiaTheme="minorEastAsia"/>
+              </w:rPr>
+              <w:t>;</w:t>
+            </w:r>
+          </w:p>
+          <w:p>
+            <w:pPr>
+              <w:rPr>
+                <w:b/>
+                <w:bCs/>
+              </w:rPr>
+            </w:pPr>
+            <w:r>
+              <w:rPr>
+                <w:b/>
+                <w:bCs/>
+              </w:rPr>
+              <w:t>Fin</w:t>
+            </w:r>
+            <w:r>
+              <w:rPr>
+                <w:b/>
+                <w:bCs/>
+              </w:rPr>
+              <w:t xml:space="preserve">                </w:t>
+            </w:r>
+          </w:p>
+        </w:tc>
+      </w:tr>
+      <w:tr>
+        <w:tc>
+          <w:tcPr>
+            <w:tcW w:w="8363" w:type="dxa"/>
+          </w:tcPr>
+          <w:p>
+            <w:pPr>
+              <w:rPr>
+                <w:b/>
+                <w:bCs/>
+                <w:u w:val="single"/>
+              </w:rPr>
+            </w:pPr>
+          </w:p>
+        </w:tc>
+      </w:tr>
+    </w:tbl>
+    <w:p>
+      <w:pPr>
+        <w:tabs>
+          <w:tab w:val="left" w:pos="2028"/>
+        </w:tabs>
+      </w:pPr>
+    </w:p>
+    <w:p>
       <w:pPr>
         <w:tabs>
           <w:tab w:val="left" w:pos="2028"/>
@@ -8462,7 +10032,7 @@
           <w:tab w:val="left" w:pos="2028"/>
         </w:tabs>
         <w:sectPr>
-          <w:headerReference w:type="first" r:id="rId13"/>
+          <w:headerReference w:type="first" r:id="rId14"/>
           <w:pgSz w:w="11906" w:h="16838"/>
           <w:pgMar w:top="1417" w:right="1701" w:bottom="1417" w:left="1701" w:header="708" w:footer="708" w:gutter="0"/>
           <w:pgBorders w:display="notFirstPage">
@@ -8492,7 +10062,23 @@
     </w:p>
     <w:p>
       <w:r>
-        <w:t>Se deben enunciar las fuentes (apuntes de la materia, páginas web, videos de youtube, libro (nombre, autores, año), etc)</w:t>
+        <w:t xml:space="preserve">Se deben enunciar las fuentes (apuntes de la materia, páginas web, videos de </w:t>
+      </w:r>
+      <w:proofErr w:type="spellStart"/>
+      <w:r>
+        <w:t>youtube</w:t>
+      </w:r>
+      <w:proofErr w:type="spellEnd"/>
+      <w:r>
+        <w:t xml:space="preserve">, libro (nombre, autores, año), </w:t>
+      </w:r>
+      <w:proofErr w:type="spellStart"/>
+      <w:r>
+        <w:t>etc</w:t>
+      </w:r>
+      <w:proofErr w:type="spellEnd"/>
+      <w:r>
+        <w:t>)</w:t>
       </w:r>
     </w:p>
     <w:p/>
@@ -8727,7 +10313,23 @@
               <w:sz w:val="20"/>
               <w:szCs w:val="20"/>
             </w:rPr>
-            <w:t>Trabajo Practico N° / Actividad</w:t>
+            <w:t xml:space="preserve">Trabajo Practico </w:t>
+          </w:r>
+          <w:proofErr w:type="spellStart"/>
+          <w:r>
+            <w:rPr>
+              <w:sz w:val="20"/>
+              <w:szCs w:val="20"/>
+            </w:rPr>
+            <w:t>N°</w:t>
+          </w:r>
+          <w:proofErr w:type="spellEnd"/>
+          <w:r>
+            <w:rPr>
+              <w:sz w:val="20"/>
+              <w:szCs w:val="20"/>
+            </w:rPr>
+            <w:t xml:space="preserve"> / Actividad</w:t>
           </w:r>
         </w:p>
       </w:tc>
@@ -8764,7 +10366,7 @@
               <v:shape id="_x0000_i1026" type="#_x0000_t75" style="width:78.15pt;height:44.85pt" o:ole="">
                 <v:imagedata r:id="rId2" o:title=""/>
               </v:shape>
-              <o:OLEObject Type="Embed" ProgID="PBrush" ShapeID="_x0000_i1026" DrawAspect="Content" ObjectID="_1774721407" r:id="rId3"/>
+              <o:OLEObject Type="Embed" ProgID="PBrush" ShapeID="_x0000_i1026" DrawAspect="Content" ObjectID="_1774722157" r:id="rId3"/>
             </w:object>
           </w:r>
         </w:p>
@@ -8982,7 +10584,7 @@
               <v:shape id="_x0000_i1027" type="#_x0000_t75" style="width:78.15pt;height:44.85pt">
                 <v:imagedata r:id="rId2" o:title=""/>
               </v:shape>
-              <o:OLEObject Type="Embed" ProgID="PBrush" ShapeID="_x0000_i1027" DrawAspect="Content" ObjectID="_1774721408" r:id="rId3"/>
+              <o:OLEObject Type="Embed" ProgID="PBrush" ShapeID="_x0000_i1027" DrawAspect="Content" ObjectID="_1774722158" r:id="rId3"/>
             </w:object>
           </w:r>
         </w:p>

</xml_diff>

<commit_message>
Subida del ejercici19 y word
Realice el ejercicio19 tanto en processing como en word
</commit_message>
<xml_diff>
--- a/TP01_Mamani_Fernando/Archivo word de los Ejercicios.docx
+++ b/TP01_Mamani_Fernando/Archivo word de los Ejercicios.docx
@@ -206,7 +206,7 @@
                 <v:shape id="_x0000_i1025" type="#_x0000_t75" style="width:78.15pt;height:44.85pt" o:ole="">
                   <v:imagedata r:id="rId9" o:title=""/>
                 </v:shape>
-                <o:OLEObject Type="Embed" ProgID="PBrush" ShapeID="_x0000_i1025" DrawAspect="Content" ObjectID="_1774722156" r:id="rId10"/>
+                <o:OLEObject Type="Embed" ProgID="PBrush" ShapeID="_x0000_i1025" DrawAspect="Content" ObjectID="_1774725238" r:id="rId10"/>
               </w:object>
             </w:r>
           </w:p>
@@ -754,6 +754,7 @@
                               </w:rPr>
                             </w:pPr>
                             <w:proofErr w:type="spellStart"/>
+                            <w:proofErr w:type="gramStart"/>
                             <w:r>
                               <w:rPr>
                                 <w:color w:val="000000" w:themeColor="text1"/>
@@ -773,6 +774,7 @@
                               <w:t>Mamani,Fernando</w:t>
                             </w:r>
                             <w:proofErr w:type="spellEnd"/>
+                            <w:proofErr w:type="gramEnd"/>
                             <w:r>
                               <w:rPr>
                                 <w:color w:val="000000" w:themeColor="text1"/>
@@ -943,6 +945,7 @@
                         </w:rPr>
                       </w:pPr>
                       <w:proofErr w:type="spellStart"/>
+                      <w:proofErr w:type="gramStart"/>
                       <w:r>
                         <w:rPr>
                           <w:color w:val="000000" w:themeColor="text1"/>
@@ -962,6 +965,7 @@
                         <w:t>Mamani,Fernando</w:t>
                       </w:r>
                       <w:proofErr w:type="spellEnd"/>
+                      <w:proofErr w:type="gramEnd"/>
                       <w:r>
                         <w:rPr>
                           <w:color w:val="000000" w:themeColor="text1"/>
@@ -1338,9 +1342,11 @@
       <w:r>
         <w:tab/>
       </w:r>
+      <w:proofErr w:type="gramStart"/>
       <w:r>
         <w:t>A,B</w:t>
       </w:r>
+      <w:proofErr w:type="gramEnd"/>
       <w:r>
         <w:t>: entero</w:t>
       </w:r>
@@ -2668,7 +2674,14 @@
     <w:p>
       <w:r>
         <w:tab/>
-        <w:t>b,a,c,x</w:t>
+      </w:r>
+      <w:proofErr w:type="gramStart"/>
+      <w:r>
+        <w:t>b,a</w:t>
+      </w:r>
+      <w:proofErr w:type="gramEnd"/>
+      <w:r>
+        <w:t>,c,x</w:t>
       </w:r>
       <w:r>
         <w:t xml:space="preserve">,b2,d,c2,x2,y: </w:t>
@@ -2699,6 +2712,7 @@
         <w:tab/>
       </w:r>
       <w:proofErr w:type="spellStart"/>
+      <w:proofErr w:type="gramStart"/>
       <w:r>
         <w:t>r</w:t>
       </w:r>
@@ -2706,7 +2720,11 @@
         <w:t>esultado</w:t>
       </w:r>
       <w:r>
-        <w:t>A,resultadoB,resultadoC,resultadoD</w:t>
+        <w:t>A,resultadoB</w:t>
+      </w:r>
+      <w:proofErr w:type="gramEnd"/>
+      <w:r>
+        <w:t>,resultadoC,resultadoD</w:t>
       </w:r>
       <w:proofErr w:type="spellEnd"/>
       <w:r>
@@ -2883,8 +2901,13 @@
             <w:r>
               <w:t xml:space="preserve">                 </w:t>
             </w:r>
-            <w:r>
-              <w:t xml:space="preserve">b,a,c,x,b2,d,c2,x2,y: </w:t>
+            <w:proofErr w:type="gramStart"/>
+            <w:r>
+              <w:t>b,a</w:t>
+            </w:r>
+            <w:proofErr w:type="gramEnd"/>
+            <w:r>
+              <w:t xml:space="preserve">,c,x,b2,d,c2,x2,y: </w:t>
             </w:r>
             <w:proofErr w:type="spellStart"/>
             <w:r>
@@ -2897,18 +2920,18 @@
               <w:t xml:space="preserve">                 </w:t>
             </w:r>
             <w:proofErr w:type="spellStart"/>
-            <w:r>
-              <w:t>resultadoA,resultadoB,resultadoC,resultadoD</w:t>
+            <w:proofErr w:type="gramStart"/>
+            <w:r>
+              <w:t>resultadoA,resultadoB</w:t>
+            </w:r>
+            <w:proofErr w:type="gramEnd"/>
+            <w:r>
+              <w:t>,resultadoC,resultadoD</w:t>
             </w:r>
             <w:proofErr w:type="spellEnd"/>
             <w:r>
-              <w:t xml:space="preserve">: </w:t>
-            </w:r>
-            <w:proofErr w:type="spellStart"/>
-            <w:r>
-              <w:t>float</w:t>
-            </w:r>
-            <w:proofErr w:type="spellEnd"/>
+              <w:t>: float</w:t>
+            </w:r>
           </w:p>
         </w:tc>
       </w:tr>
@@ -3336,7 +3359,14 @@
     <w:p>
       <w:r>
         <w:tab/>
-        <w:t xml:space="preserve">A,B,C: </w:t>
+      </w:r>
+      <w:proofErr w:type="gramStart"/>
+      <w:r>
+        <w:t>A,B</w:t>
+      </w:r>
+      <w:proofErr w:type="gramEnd"/>
+      <w:r>
+        <w:t xml:space="preserve">,C: </w:t>
       </w:r>
       <w:proofErr w:type="spellStart"/>
       <w:r>
@@ -3364,8 +3394,13 @@
         <w:tab/>
       </w:r>
       <w:proofErr w:type="spellStart"/>
-      <w:r>
-        <w:t>resultadoA,resultadoB,resultadoC</w:t>
+      <w:proofErr w:type="gramStart"/>
+      <w:r>
+        <w:t>resultadoA,resultadoB</w:t>
+      </w:r>
+      <w:proofErr w:type="gramEnd"/>
+      <w:r>
+        <w:t>,resultadoC</w:t>
       </w:r>
       <w:proofErr w:type="spellEnd"/>
       <w:r>
@@ -3541,7 +3576,15 @@
           </w:p>
           <w:p>
             <w:r>
-              <w:t xml:space="preserve">                 A,B,C: </w:t>
+              <w:t xml:space="preserve">                 </w:t>
+            </w:r>
+            <w:proofErr w:type="gramStart"/>
+            <w:r>
+              <w:t>A,B</w:t>
+            </w:r>
+            <w:proofErr w:type="gramEnd"/>
+            <w:r>
+              <w:t xml:space="preserve">,C: </w:t>
             </w:r>
             <w:proofErr w:type="spellStart"/>
             <w:r>
@@ -3554,8 +3597,13 @@
               <w:t xml:space="preserve">                 </w:t>
             </w:r>
             <w:proofErr w:type="spellStart"/>
-            <w:r>
-              <w:t>resultadoA,resultadoB,resultadoC</w:t>
+            <w:proofErr w:type="gramStart"/>
+            <w:r>
+              <w:t>resultadoA,resultadoB</w:t>
+            </w:r>
+            <w:proofErr w:type="gramEnd"/>
+            <w:r>
+              <w:t>,resultadoC</w:t>
             </w:r>
             <w:proofErr w:type="spellEnd"/>
             <w:r>
@@ -3919,8 +3967,13 @@
         <w:tab/>
       </w:r>
       <w:proofErr w:type="spellStart"/>
-      <w:r>
-        <w:t>x,y,z:entero</w:t>
+      <w:proofErr w:type="gramStart"/>
+      <w:r>
+        <w:t>x,y</w:t>
+      </w:r>
+      <w:proofErr w:type="gramEnd"/>
+      <w:r>
+        <w:t>,z:entero</w:t>
       </w:r>
       <w:proofErr w:type="spellEnd"/>
     </w:p>
@@ -4111,8 +4164,13 @@
               <w:t xml:space="preserve">                 </w:t>
             </w:r>
             <w:proofErr w:type="spellStart"/>
-            <w:r>
-              <w:t>x,y,z</w:t>
+            <w:proofErr w:type="gramStart"/>
+            <w:r>
+              <w:t>x,y</w:t>
+            </w:r>
+            <w:proofErr w:type="gramEnd"/>
+            <w:r>
+              <w:t>,z</w:t>
             </w:r>
             <w:proofErr w:type="spellEnd"/>
             <w:r>
@@ -5023,8 +5081,13 @@
         <w:tab/>
       </w:r>
       <w:proofErr w:type="spellStart"/>
-      <w:r>
-        <w:t>a,b,x,y</w:t>
+      <w:proofErr w:type="gramStart"/>
+      <w:r>
+        <w:t>a,b</w:t>
+      </w:r>
+      <w:proofErr w:type="gramEnd"/>
+      <w:r>
+        <w:t>,x,y</w:t>
       </w:r>
       <w:proofErr w:type="spellEnd"/>
       <w:r>
@@ -5228,8 +5291,13 @@
               <w:t xml:space="preserve">                 </w:t>
             </w:r>
             <w:proofErr w:type="spellStart"/>
-            <w:r>
-              <w:t>a,b,x,y</w:t>
+            <w:proofErr w:type="gramStart"/>
+            <w:r>
+              <w:t>a,b</w:t>
+            </w:r>
+            <w:proofErr w:type="gramEnd"/>
+            <w:r>
+              <w:t>,x,y</w:t>
             </w:r>
             <w:proofErr w:type="spellEnd"/>
             <w:r>
@@ -5583,10 +5651,12 @@
         <w:tab/>
       </w:r>
       <w:proofErr w:type="spellStart"/>
+      <w:proofErr w:type="gramStart"/>
       <w:r>
         <w:t>x,y</w:t>
       </w:r>
       <w:proofErr w:type="spellEnd"/>
+      <w:proofErr w:type="gramEnd"/>
       <w:r>
         <w:t>: entero</w:t>
       </w:r>
@@ -5778,10 +5848,12 @@
               <w:t xml:space="preserve">                 </w:t>
             </w:r>
             <w:proofErr w:type="spellStart"/>
+            <w:proofErr w:type="gramStart"/>
             <w:r>
               <w:t>x,y</w:t>
             </w:r>
             <w:proofErr w:type="spellEnd"/>
+            <w:proofErr w:type="gramEnd"/>
             <w:r>
               <w:t>: entero</w:t>
             </w:r>
@@ -6034,7 +6106,15 @@
         <w:t>:</w:t>
       </w:r>
       <w:r>
-        <w:t xml:space="preserve"> Para i=22,j=3, evaluar el resultado de:</w:t>
+        <w:t xml:space="preserve"> Para i=</w:t>
+      </w:r>
+      <w:proofErr w:type="gramStart"/>
+      <w:r>
+        <w:t>22,j</w:t>
+      </w:r>
+      <w:proofErr w:type="gramEnd"/>
+      <w:r>
+        <w:t>=3, evaluar el resultado de:</w:t>
       </w:r>
     </w:p>
     <w:p>
@@ -6143,10 +6223,12 @@
         <w:tab/>
       </w:r>
       <w:proofErr w:type="spellStart"/>
+      <w:proofErr w:type="gramStart"/>
       <w:r>
         <w:t>i,j</w:t>
       </w:r>
       <w:proofErr w:type="spellEnd"/>
+      <w:proofErr w:type="gramEnd"/>
       <w:r>
         <w:t>: entero</w:t>
       </w:r>
@@ -6338,10 +6420,12 @@
               <w:t xml:space="preserve">                 </w:t>
             </w:r>
             <w:proofErr w:type="spellStart"/>
+            <w:proofErr w:type="gramStart"/>
             <w:r>
               <w:t>i,j</w:t>
             </w:r>
             <w:proofErr w:type="spellEnd"/>
+            <w:proofErr w:type="gramEnd"/>
             <w:r>
               <w:t>: entero</w:t>
             </w:r>
@@ -6579,7 +6663,15 @@
         <w:t>:</w:t>
       </w:r>
       <w:r>
-        <w:t xml:space="preserve">  Para a=34, b=12,c=8, evaluar el resultado de:</w:t>
+        <w:t xml:space="preserve">  Para a=34, b=</w:t>
+      </w:r>
+      <w:proofErr w:type="gramStart"/>
+      <w:r>
+        <w:t>12,c</w:t>
+      </w:r>
+      <w:proofErr w:type="gramEnd"/>
+      <w:r>
+        <w:t>=8, evaluar el resultado de:</w:t>
       </w:r>
     </w:p>
     <w:p>
@@ -6592,7 +6684,15 @@
       </w:r>
       <w:proofErr w:type="spellEnd"/>
       <w:r>
-        <w:t>==c) || (c!=0) &amp;&amp; (b-c&gt;=19)</w:t>
+        <w:t>==c) || (</w:t>
+      </w:r>
+      <w:proofErr w:type="gramStart"/>
+      <w:r>
+        <w:t>c!=</w:t>
+      </w:r>
+      <w:proofErr w:type="gramEnd"/>
+      <w:r>
+        <w:t>0) &amp;&amp; (b-c&gt;=19)</w:t>
       </w:r>
     </w:p>
     <w:p>
@@ -6696,8 +6796,13 @@
         <w:tab/>
       </w:r>
       <w:proofErr w:type="spellStart"/>
-      <w:r>
-        <w:t>a,b,c</w:t>
+      <w:proofErr w:type="gramStart"/>
+      <w:r>
+        <w:t>a,b</w:t>
+      </w:r>
+      <w:proofErr w:type="gramEnd"/>
+      <w:r>
+        <w:t>,c</w:t>
       </w:r>
       <w:proofErr w:type="spellEnd"/>
       <w:r>
@@ -6891,8 +6996,13 @@
               <w:t xml:space="preserve">                 </w:t>
             </w:r>
             <w:proofErr w:type="spellStart"/>
-            <w:r>
-              <w:t>a,b,c</w:t>
+            <w:proofErr w:type="gramStart"/>
+            <w:r>
+              <w:t>a,b</w:t>
+            </w:r>
+            <w:proofErr w:type="gramEnd"/>
+            <w:r>
+              <w:t>,c</w:t>
             </w:r>
             <w:proofErr w:type="spellEnd"/>
             <w:r>
@@ -6991,7 +7101,15 @@
             </w:r>
             <w:proofErr w:type="spellEnd"/>
             <w:r>
-              <w:t>==c) || (c!=0) &amp;&amp; (b-c&gt;=19)) Entonces</w:t>
+              <w:t>==c) || (</w:t>
+            </w:r>
+            <w:proofErr w:type="gramStart"/>
+            <w:r>
+              <w:t>c!=</w:t>
+            </w:r>
+            <w:proofErr w:type="gramEnd"/>
+            <w:r>
+              <w:t>0) &amp;&amp; (b-c&gt;=19)) Entonces</w:t>
             </w:r>
           </w:p>
           <w:p>
@@ -7246,10 +7364,12 @@
         <w:tab/>
       </w:r>
       <w:proofErr w:type="spellStart"/>
+      <w:proofErr w:type="gramStart"/>
       <w:r>
         <w:t>texto:caracter</w:t>
       </w:r>
       <w:proofErr w:type="spellEnd"/>
+      <w:proofErr w:type="gramEnd"/>
     </w:p>
     <w:p>
       <w:pPr>
@@ -7443,9 +7563,11 @@
               <w:t xml:space="preserve">                 </w:t>
             </w:r>
             <w:proofErr w:type="spellStart"/>
+            <w:proofErr w:type="gramStart"/>
             <w:r>
               <w:t>nombre,texto</w:t>
             </w:r>
+            <w:proofErr w:type="gramEnd"/>
             <w:r>
               <w:t>,saludo</w:t>
             </w:r>
@@ -7527,10 +7649,12 @@
               <w:t xml:space="preserve">escribir </w:t>
             </w:r>
             <w:proofErr w:type="spellStart"/>
+            <w:proofErr w:type="gramStart"/>
             <w:r>
               <w:t>saludo,nombre</w:t>
             </w:r>
             <w:proofErr w:type="spellEnd"/>
+            <w:proofErr w:type="gramEnd"/>
             <w:r>
               <w:t>;</w:t>
             </w:r>
@@ -7716,10 +7840,12 @@
         <w:tab/>
       </w:r>
       <w:proofErr w:type="spellStart"/>
+      <w:proofErr w:type="gramStart"/>
       <w:r>
         <w:t>base,altura</w:t>
       </w:r>
       <w:proofErr w:type="spellEnd"/>
+      <w:proofErr w:type="gramEnd"/>
       <w:r>
         <w:t xml:space="preserve"> : entero</w:t>
       </w:r>
@@ -7744,10 +7870,12 @@
         <w:tab/>
       </w:r>
       <w:proofErr w:type="spellStart"/>
+      <w:proofErr w:type="gramStart"/>
       <w:r>
         <w:t>perímetro,área</w:t>
       </w:r>
       <w:proofErr w:type="spellEnd"/>
+      <w:proofErr w:type="gramEnd"/>
       <w:r>
         <w:t xml:space="preserve"> : entero</w:t>
       </w:r>
@@ -7917,10 +8045,12 @@
               <w:t xml:space="preserve">                 </w:t>
             </w:r>
             <w:proofErr w:type="spellStart"/>
+            <w:proofErr w:type="gramStart"/>
             <w:r>
               <w:t>base,altura</w:t>
             </w:r>
             <w:proofErr w:type="spellEnd"/>
+            <w:proofErr w:type="gramEnd"/>
             <w:r>
               <w:t>: entero;</w:t>
             </w:r>
@@ -7930,10 +8060,12 @@
               <w:t xml:space="preserve">                  </w:t>
             </w:r>
             <w:proofErr w:type="spellStart"/>
+            <w:proofErr w:type="gramStart"/>
             <w:r>
               <w:t>perímetro,área</w:t>
             </w:r>
             <w:proofErr w:type="spellEnd"/>
+            <w:proofErr w:type="gramEnd"/>
             <w:r>
               <w:t xml:space="preserve">: entero </w:t>
             </w:r>
@@ -8045,15 +8177,43 @@
               <w:rPr>
                 <w:rFonts w:eastAsiaTheme="minorEastAsia"/>
               </w:rPr>
-              <w:t>escribir “El área es: “,área;</w:t>
-            </w:r>
-          </w:p>
-          <w:p>
+              <w:t xml:space="preserve">escribir “El área es: </w:t>
+            </w:r>
+            <w:proofErr w:type="gramStart"/>
             <w:r>
               <w:rPr>
                 <w:rFonts w:eastAsiaTheme="minorEastAsia"/>
               </w:rPr>
-              <w:t>escribir “El perímetro es: “,perímetro;</w:t>
+              <w:t>“,área</w:t>
+            </w:r>
+            <w:proofErr w:type="gramEnd"/>
+            <w:r>
+              <w:rPr>
+                <w:rFonts w:eastAsiaTheme="minorEastAsia"/>
+              </w:rPr>
+              <w:t>;</w:t>
+            </w:r>
+          </w:p>
+          <w:p>
+            <w:r>
+              <w:rPr>
+                <w:rFonts w:eastAsiaTheme="minorEastAsia"/>
+              </w:rPr>
+              <w:t xml:space="preserve">escribir “El perímetro es: </w:t>
+            </w:r>
+            <w:proofErr w:type="gramStart"/>
+            <w:r>
+              <w:rPr>
+                <w:rFonts w:eastAsiaTheme="minorEastAsia"/>
+              </w:rPr>
+              <w:t>“,perímetro</w:t>
+            </w:r>
+            <w:proofErr w:type="gramEnd"/>
+            <w:r>
+              <w:rPr>
+                <w:rFonts w:eastAsiaTheme="minorEastAsia"/>
+              </w:rPr>
+              <w:t>;</w:t>
             </w:r>
           </w:p>
           <w:p>
@@ -8290,10 +8450,12 @@
         <w:tab/>
       </w:r>
       <w:proofErr w:type="spellStart"/>
+      <w:proofErr w:type="gramStart"/>
       <w:r>
         <w:t>base,altura</w:t>
       </w:r>
       <w:proofErr w:type="spellEnd"/>
+      <w:proofErr w:type="gramEnd"/>
       <w:r>
         <w:t xml:space="preserve"> : entero</w:t>
       </w:r>
@@ -8317,11 +8479,16 @@
       <w:r>
         <w:tab/>
       </w:r>
+      <w:proofErr w:type="gramStart"/>
       <w:r>
         <w:t>hipotenusa</w:t>
       </w:r>
       <w:r>
-        <w:t xml:space="preserve"> : </w:t>
+        <w:t xml:space="preserve"> :</w:t>
+      </w:r>
+      <w:proofErr w:type="gramEnd"/>
+      <w:r>
+        <w:t xml:space="preserve"> </w:t>
       </w:r>
       <w:proofErr w:type="spellStart"/>
       <w:r>
@@ -8507,10 +8674,12 @@
               <w:t xml:space="preserve">                 </w:t>
             </w:r>
             <w:proofErr w:type="spellStart"/>
+            <w:proofErr w:type="gramStart"/>
             <w:r>
               <w:t>base,altura</w:t>
             </w:r>
             <w:proofErr w:type="spellEnd"/>
+            <w:proofErr w:type="gramEnd"/>
             <w:r>
               <w:t>: entero;</w:t>
             </w:r>
@@ -8686,7 +8855,21 @@
               <w:rPr>
                 <w:rFonts w:eastAsiaTheme="minorEastAsia"/>
               </w:rPr>
-              <w:t>escribir “la hipotenusa es: “,hipotenusa;</w:t>
+              <w:t xml:space="preserve">escribir “la hipotenusa es: </w:t>
+            </w:r>
+            <w:proofErr w:type="gramStart"/>
+            <w:r>
+              <w:rPr>
+                <w:rFonts w:eastAsiaTheme="minorEastAsia"/>
+              </w:rPr>
+              <w:t>“,hipotenusa</w:t>
+            </w:r>
+            <w:proofErr w:type="gramEnd"/>
+            <w:r>
+              <w:rPr>
+                <w:rFonts w:eastAsiaTheme="minorEastAsia"/>
+              </w:rPr>
+              <w:t>;</w:t>
             </w:r>
           </w:p>
           <w:p>
@@ -8860,7 +9043,15 @@
     <w:p>
       <w:r>
         <w:tab/>
-        <w:t>numero1,numero2 : entero</w:t>
+        <w:t>numero</w:t>
+      </w:r>
+      <w:proofErr w:type="gramStart"/>
+      <w:r>
+        <w:t>1,numero</w:t>
+      </w:r>
+      <w:proofErr w:type="gramEnd"/>
+      <w:r>
+        <w:t>2 : entero</w:t>
       </w:r>
     </w:p>
     <w:p>
@@ -8883,8 +9074,13 @@
         <w:tab/>
       </w:r>
       <w:proofErr w:type="spellStart"/>
-      <w:r>
-        <w:t>resultadoSuma,resultadoResta,resultadoMultiplicacion</w:t>
+      <w:proofErr w:type="gramStart"/>
+      <w:r>
+        <w:t>resultadoSuma,resultadoResta</w:t>
+      </w:r>
+      <w:proofErr w:type="gramEnd"/>
+      <w:r>
+        <w:t>,resultadoMultiplicacion</w:t>
       </w:r>
       <w:proofErr w:type="spellEnd"/>
       <w:r>
@@ -8899,10 +9095,12 @@
         <w:tab/>
       </w:r>
       <w:proofErr w:type="spellStart"/>
+      <w:proofErr w:type="gramStart"/>
       <w:r>
         <w:t>resultadoDivision:float</w:t>
       </w:r>
       <w:proofErr w:type="spellEnd"/>
+      <w:proofErr w:type="gramEnd"/>
     </w:p>
     <w:p>
       <w:pPr>
@@ -9064,7 +9262,15 @@
           </w:p>
           <w:p>
             <w:r>
-              <w:t xml:space="preserve">                 numero1,numero2: entero;</w:t>
+              <w:t xml:space="preserve">                 numero</w:t>
+            </w:r>
+            <w:proofErr w:type="gramStart"/>
+            <w:r>
+              <w:t>1,numero</w:t>
+            </w:r>
+            <w:proofErr w:type="gramEnd"/>
+            <w:r>
+              <w:t>2: entero;</w:t>
             </w:r>
           </w:p>
           <w:p>
@@ -9072,8 +9278,13 @@
               <w:t xml:space="preserve">                  </w:t>
             </w:r>
             <w:proofErr w:type="spellStart"/>
-            <w:r>
-              <w:t>resultadoSuma,resultadoResta,resultadoMultiplicacion:entero</w:t>
+            <w:proofErr w:type="gramStart"/>
+            <w:r>
+              <w:t>resultadoSuma,resultadoResta</w:t>
+            </w:r>
+            <w:proofErr w:type="gramEnd"/>
+            <w:r>
+              <w:t>,resultadoMultiplicacion:entero</w:t>
             </w:r>
             <w:proofErr w:type="spellEnd"/>
           </w:p>
@@ -9252,7 +9463,14 @@
               <w:rPr>
                 <w:rFonts w:eastAsiaTheme="minorEastAsia"/>
               </w:rPr>
-              <w:t>escribir “El resultado de la suma es: “,</w:t>
+              <w:t xml:space="preserve">escribir “El resultado de la suma es: </w:t>
+            </w:r>
+            <w:proofErr w:type="gramStart"/>
+            <w:r>
+              <w:rPr>
+                <w:rFonts w:eastAsiaTheme="minorEastAsia"/>
+              </w:rPr>
+              <w:t>“,</w:t>
             </w:r>
             <w:proofErr w:type="spellStart"/>
             <w:r>
@@ -9262,6 +9480,7 @@
               <w:t>resultadoSuma</w:t>
             </w:r>
             <w:proofErr w:type="spellEnd"/>
+            <w:proofErr w:type="gramEnd"/>
             <w:r>
               <w:rPr>
                 <w:rFonts w:eastAsiaTheme="minorEastAsia"/>
@@ -9279,7 +9498,14 @@
               <w:rPr>
                 <w:rFonts w:eastAsiaTheme="minorEastAsia"/>
               </w:rPr>
-              <w:t>escribir “El resultado de la resta es: “,</w:t>
+              <w:t xml:space="preserve">escribir “El resultado de la resta es: </w:t>
+            </w:r>
+            <w:proofErr w:type="gramStart"/>
+            <w:r>
+              <w:rPr>
+                <w:rFonts w:eastAsiaTheme="minorEastAsia"/>
+              </w:rPr>
+              <w:t>“,</w:t>
             </w:r>
             <w:proofErr w:type="spellStart"/>
             <w:r>
@@ -9289,6 +9515,7 @@
               <w:t>resultadoResta</w:t>
             </w:r>
             <w:proofErr w:type="spellEnd"/>
+            <w:proofErr w:type="gramEnd"/>
             <w:r>
               <w:rPr>
                 <w:rFonts w:eastAsiaTheme="minorEastAsia"/>
@@ -9320,7 +9547,14 @@
               <w:rPr>
                 <w:rFonts w:eastAsiaTheme="minorEastAsia"/>
               </w:rPr>
-              <w:t xml:space="preserve"> es: “,</w:t>
+              <w:t xml:space="preserve"> es: </w:t>
+            </w:r>
+            <w:proofErr w:type="gramStart"/>
+            <w:r>
+              <w:rPr>
+                <w:rFonts w:eastAsiaTheme="minorEastAsia"/>
+              </w:rPr>
+              <w:t>“,</w:t>
             </w:r>
             <w:proofErr w:type="spellStart"/>
             <w:r>
@@ -9330,6 +9564,7 @@
               <w:t>resultadoMultiplicacion</w:t>
             </w:r>
             <w:proofErr w:type="spellEnd"/>
+            <w:proofErr w:type="gramEnd"/>
             <w:r>
               <w:rPr>
                 <w:rFonts w:eastAsiaTheme="minorEastAsia"/>
@@ -9361,7 +9596,14 @@
               <w:rPr>
                 <w:rFonts w:eastAsiaTheme="minorEastAsia"/>
               </w:rPr>
-              <w:t xml:space="preserve"> es: “,</w:t>
+              <w:t xml:space="preserve"> es: </w:t>
+            </w:r>
+            <w:proofErr w:type="gramStart"/>
+            <w:r>
+              <w:rPr>
+                <w:rFonts w:eastAsiaTheme="minorEastAsia"/>
+              </w:rPr>
+              <w:t>“,</w:t>
             </w:r>
             <w:proofErr w:type="spellStart"/>
             <w:r>
@@ -9371,6 +9613,7 @@
               <w:t>resultadoDivision</w:t>
             </w:r>
             <w:proofErr w:type="spellEnd"/>
+            <w:proofErr w:type="gramEnd"/>
             <w:r>
               <w:rPr>
                 <w:rFonts w:eastAsiaTheme="minorEastAsia"/>
@@ -9439,14 +9682,7 @@
           <w:b/>
           <w:bCs/>
         </w:rPr>
-        <w:t>1</w:t>
-      </w:r>
-      <w:r>
-        <w:rPr>
-          <w:b/>
-          <w:bCs/>
-        </w:rPr>
-        <w:t>6</w:t>
+        <w:t>16</w:t>
       </w:r>
       <w:r>
         <w:t>: Necesitamos convertir una temperatura Fahrenheit en grados Celsius. Si no conoce la forma en la que se realiza esta conversión, debería investigarlo; para eso sirve la etapa de análisis. Pero como somos buenos, daremos una ayuda</w:t>
@@ -9454,6 +9690,9 @@
     </w:p>
     <w:p>
       <w:r>
+        <w:rPr>
+          <w:noProof/>
+        </w:rPr>
         <w:drawing>
           <wp:inline distT="0" distB="0" distL="0" distR="0" wp14:anchorId="04E33FCC" wp14:editId="243E8B91">
             <wp:extent cx="5400040" cy="345440"/>
@@ -9569,10 +9808,7 @@
         <w:t xml:space="preserve"> del Problema:</w:t>
       </w:r>
       <w:r>
-        <w:t xml:space="preserve"> </w:t>
-      </w:r>
-      <w:r>
-        <w:t>convertir temperatura</w:t>
+        <w:t xml:space="preserve"> convertir temperatura</w:t>
       </w:r>
     </w:p>
     <w:p>
@@ -9628,10 +9864,12 @@
         <w:tab/>
       </w:r>
       <w:proofErr w:type="spellStart"/>
+      <w:proofErr w:type="gramStart"/>
       <w:r>
         <w:t>temperaturaC:float</w:t>
       </w:r>
       <w:proofErr w:type="spellEnd"/>
+      <w:proofErr w:type="gramEnd"/>
     </w:p>
     <w:p>
       <w:pPr>
@@ -9651,10 +9889,7 @@
     <w:p>
       <w:r>
         <w:tab/>
-        <w:t>C</w:t>
-      </w:r>
-      <w:r>
-        <w:t>onvertir la temperatura</w:t>
+        <w:t>Convertir la temperatura</w:t>
       </w:r>
     </w:p>
     <w:p/>
@@ -9799,10 +10034,12 @@
               <w:t xml:space="preserve">                 </w:t>
             </w:r>
             <w:proofErr w:type="spellStart"/>
+            <w:proofErr w:type="gramStart"/>
             <w:r>
               <w:t>temperaturaF,temperaturaC</w:t>
             </w:r>
             <w:proofErr w:type="spellEnd"/>
+            <w:proofErr w:type="gramEnd"/>
             <w:r>
               <w:t xml:space="preserve">: </w:t>
             </w:r>
@@ -9835,10 +10072,7 @@
               <w:t xml:space="preserve"> </w:t>
             </w:r>
             <w:r>
-              <w:t>Ejercicio1</w:t>
-            </w:r>
-            <w:r>
-              <w:t>6</w:t>
+              <w:t>Ejercicio16</w:t>
             </w:r>
           </w:p>
           <w:p>
@@ -9899,20 +10133,41 @@
               <w:rPr>
                 <w:rFonts w:eastAsiaTheme="minorEastAsia"/>
               </w:rPr>
-              <w:t xml:space="preserve"> &lt;- (temperaturaF-32)/1.8;</w:t>
-            </w:r>
-          </w:p>
-          <w:p>
-            <w:pPr>
+              <w:t xml:space="preserve"> &lt;- (temperaturaF-</w:t>
+            </w:r>
+            <w:proofErr w:type="gramStart"/>
+            <w:r>
               <w:rPr>
                 <w:rFonts w:eastAsiaTheme="minorEastAsia"/>
               </w:rPr>
-            </w:pPr>
+              <w:t>32)/</w:t>
+            </w:r>
+            <w:proofErr w:type="gramEnd"/>
             <w:r>
               <w:rPr>
                 <w:rFonts w:eastAsiaTheme="minorEastAsia"/>
               </w:rPr>
-              <w:t>escribir “La temperatura en grados Celsius es: “,</w:t>
+              <w:t>1.8;</w:t>
+            </w:r>
+          </w:p>
+          <w:p>
+            <w:pPr>
+              <w:rPr>
+                <w:rFonts w:eastAsiaTheme="minorEastAsia"/>
+              </w:rPr>
+            </w:pPr>
+            <w:r>
+              <w:rPr>
+                <w:rFonts w:eastAsiaTheme="minorEastAsia"/>
+              </w:rPr>
+              <w:t xml:space="preserve">escribir “La temperatura en grados Celsius es: </w:t>
+            </w:r>
+            <w:proofErr w:type="gramStart"/>
+            <w:r>
+              <w:rPr>
+                <w:rFonts w:eastAsiaTheme="minorEastAsia"/>
+              </w:rPr>
+              <w:t>“,</w:t>
             </w:r>
             <w:proofErr w:type="spellStart"/>
             <w:r>
@@ -9922,6 +10177,7 @@
               <w:t>temperaturaC</w:t>
             </w:r>
             <w:proofErr w:type="spellEnd"/>
+            <w:proofErr w:type="gramEnd"/>
             <w:r>
               <w:rPr>
                 <w:rFonts w:eastAsiaTheme="minorEastAsia"/>
@@ -9978,6 +10234,771 @@
       </w:pPr>
     </w:p>
     <w:p>
+      <w:r>
+        <w:rPr>
+          <w:b/>
+          <w:bCs/>
+        </w:rPr>
+        <w:t xml:space="preserve">Punto </w:t>
+      </w:r>
+      <w:r>
+        <w:rPr>
+          <w:b/>
+          <w:bCs/>
+        </w:rPr>
+        <w:t>1</w:t>
+      </w:r>
+      <w:r>
+        <w:rPr>
+          <w:b/>
+          <w:bCs/>
+        </w:rPr>
+        <w:t>9</w:t>
+      </w:r>
+      <w:r>
+        <w:t xml:space="preserve">: Declare las variables necesarias para dibujar una línea que se dibuja desde las coordenadas iniciales del lienzo y se extiende por todo el ancho. Sobre el punto medio de la línea y a una distancia de 40px (en sentido vertical desde la línea) dibuje una elipse que tenga como ancho 80px y de alto 80px. Dentro de la función </w:t>
+      </w:r>
+      <w:proofErr w:type="spellStart"/>
+      <w:proofErr w:type="gramStart"/>
+      <w:r>
+        <w:t>draw</w:t>
+      </w:r>
+      <w:proofErr w:type="spellEnd"/>
+      <w:r>
+        <w:t>(</w:t>
+      </w:r>
+      <w:proofErr w:type="gramEnd"/>
+      <w:r>
+        <w:t xml:space="preserve">), actualice las variables necesarias para que la línea desde su inicio se mueva en dirección hacia abajo arrastrando la elipse. Mantenga en cero el valor para </w:t>
+      </w:r>
+      <w:proofErr w:type="spellStart"/>
+      <w:proofErr w:type="gramStart"/>
+      <w:r>
+        <w:t>background</w:t>
+      </w:r>
+      <w:proofErr w:type="spellEnd"/>
+      <w:r>
+        <w:t>(</w:t>
+      </w:r>
+      <w:proofErr w:type="gramEnd"/>
+      <w:r>
+        <w:t>). Cuando la línea supere la posición de la altura del lienzo, debe invertir su sentido, es decir dirigirse hacia arriba arrastrando la elipse. Cuando la línea alcance nuevamente el valor 0 para su posición en y, el desplazamiento debe ser hacia abajo y así sucesivamente. El lienzo debería verse como en las siguientes figuras</w:t>
+      </w:r>
+    </w:p>
+    <w:p>
+      <w:r>
+        <w:drawing>
+          <wp:inline distT="0" distB="0" distL="0" distR="0" wp14:anchorId="4FF9F61D" wp14:editId="5D06FFF8">
+            <wp:extent cx="4061460" cy="2672616"/>
+            <wp:effectExtent l="0" t="0" r="0" b="0"/>
+            <wp:docPr id="11" name="Imagen 11"/>
+            <wp:cNvGraphicFramePr>
+              <a:graphicFrameLocks xmlns:a="http://schemas.openxmlformats.org/drawingml/2006/main" noChangeAspect="1"/>
+            </wp:cNvGraphicFramePr>
+            <a:graphic xmlns:a="http://schemas.openxmlformats.org/drawingml/2006/main">
+              <a:graphicData uri="http://schemas.openxmlformats.org/drawingml/2006/picture">
+                <pic:pic xmlns:pic="http://schemas.openxmlformats.org/drawingml/2006/picture">
+                  <pic:nvPicPr>
+                    <pic:cNvPr id="1" name=""/>
+                    <pic:cNvPicPr/>
+                  </pic:nvPicPr>
+                  <pic:blipFill>
+                    <a:blip r:embed="rId14"/>
+                    <a:stretch>
+                      <a:fillRect/>
+                    </a:stretch>
+                  </pic:blipFill>
+                  <pic:spPr>
+                    <a:xfrm>
+                      <a:off x="0" y="0"/>
+                      <a:ext cx="4073098" cy="2680275"/>
+                    </a:xfrm>
+                    <a:prstGeom prst="rect">
+                      <a:avLst/>
+                    </a:prstGeom>
+                  </pic:spPr>
+                </pic:pic>
+              </a:graphicData>
+            </a:graphic>
+          </wp:inline>
+        </w:drawing>
+      </w:r>
+    </w:p>
+    <w:p>
+      <w:pPr>
+        <w:rPr>
+          <w:b/>
+          <w:bCs/>
+        </w:rPr>
+      </w:pPr>
+      <w:r>
+        <w:rPr>
+          <w:b/>
+          <w:bCs/>
+        </w:rPr>
+        <w:t>Captura de Processing:</w:t>
+      </w:r>
+    </w:p>
+    <w:p>
+      <w:pPr>
+        <w:rPr>
+          <w:b/>
+          <w:bCs/>
+        </w:rPr>
+      </w:pPr>
+    </w:p>
+    <w:p>
+      <w:pPr>
+        <w:rPr>
+          <w:b/>
+          <w:bCs/>
+          <w:u w:val="single"/>
+        </w:rPr>
+      </w:pPr>
+      <w:r>
+        <w:rPr>
+          <w:b/>
+          <w:bCs/>
+          <w:u w:val="single"/>
+        </w:rPr>
+        <w:t>Desarrollo del punto</w:t>
+      </w:r>
+    </w:p>
+    <w:p/>
+    <w:p>
+      <w:pPr>
+        <w:rPr>
+          <w:b/>
+          <w:bCs/>
+        </w:rPr>
+      </w:pPr>
+      <w:proofErr w:type="spellStart"/>
+      <w:r>
+        <w:rPr>
+          <w:b/>
+          <w:bCs/>
+        </w:rPr>
+        <w:t>Analisis</w:t>
+      </w:r>
+      <w:proofErr w:type="spellEnd"/>
+      <w:r>
+        <w:rPr>
+          <w:b/>
+          <w:bCs/>
+        </w:rPr>
+        <w:t>:</w:t>
+      </w:r>
+    </w:p>
+    <w:p>
+      <w:r>
+        <w:tab/>
+      </w:r>
+      <w:proofErr w:type="spellStart"/>
+      <w:r>
+        <w:t>Descripcion</w:t>
+      </w:r>
+      <w:proofErr w:type="spellEnd"/>
+      <w:r>
+        <w:t xml:space="preserve"> del Problema:</w:t>
+      </w:r>
+      <w:r>
+        <w:t xml:space="preserve"> </w:t>
+      </w:r>
+      <w:r>
+        <w:t xml:space="preserve">realizar el ejercicio utilizando el incremento y decremento de los valores </w:t>
+      </w:r>
+      <w:proofErr w:type="spellStart"/>
+      <w:proofErr w:type="gramStart"/>
+      <w:r>
+        <w:t>x,y</w:t>
+      </w:r>
+      <w:proofErr w:type="spellEnd"/>
+      <w:proofErr w:type="gramEnd"/>
+      <w:r>
+        <w:t xml:space="preserve"> de la pelota y línea.</w:t>
+      </w:r>
+    </w:p>
+    <w:p>
+      <w:pPr>
+        <w:rPr>
+          <w:b/>
+          <w:bCs/>
+        </w:rPr>
+      </w:pPr>
+      <w:r>
+        <w:rPr>
+          <w:b/>
+          <w:bCs/>
+        </w:rPr>
+        <w:t>Datos de entrada:</w:t>
+      </w:r>
+    </w:p>
+    <w:p>
+      <w:r>
+        <w:tab/>
+      </w:r>
+      <w:r>
+        <w:t>y</w:t>
+      </w:r>
+      <w:proofErr w:type="gramStart"/>
+      <w:r>
+        <w:t>1,y</w:t>
+      </w:r>
+      <w:proofErr w:type="gramEnd"/>
+      <w:r>
+        <w:t>2,y3,vy1,vy2,vy3:entero;</w:t>
+      </w:r>
+    </w:p>
+    <w:p>
+      <w:r>
+        <w:tab/>
+      </w:r>
+      <w:proofErr w:type="spellStart"/>
+      <w:proofErr w:type="gramStart"/>
+      <w:r>
+        <w:t>ancho</w:t>
+      </w:r>
+      <w:r>
+        <w:t>Elipse,altoElipse</w:t>
+      </w:r>
+      <w:proofErr w:type="gramEnd"/>
+      <w:r>
+        <w:t>:entero</w:t>
+      </w:r>
+      <w:proofErr w:type="spellEnd"/>
+      <w:r>
+        <w:t>;</w:t>
+      </w:r>
+    </w:p>
+    <w:p>
+      <w:pPr>
+        <w:rPr>
+          <w:b/>
+          <w:bCs/>
+        </w:rPr>
+      </w:pPr>
+      <w:r>
+        <w:rPr>
+          <w:b/>
+          <w:bCs/>
+        </w:rPr>
+        <w:t xml:space="preserve">Datos de Salida: </w:t>
+      </w:r>
+    </w:p>
+    <w:p>
+      <w:r>
+        <w:tab/>
+      </w:r>
+      <w:r>
+        <w:t>Dibujo en el lienzo</w:t>
+      </w:r>
+    </w:p>
+    <w:p>
+      <w:pPr>
+        <w:rPr>
+          <w:b/>
+          <w:bCs/>
+        </w:rPr>
+      </w:pPr>
+      <w:r>
+        <w:rPr>
+          <w:b/>
+          <w:bCs/>
+        </w:rPr>
+        <w:t xml:space="preserve">Proceso: </w:t>
+      </w:r>
+    </w:p>
+    <w:p>
+      <w:r>
+        <w:tab/>
+      </w:r>
+      <w:proofErr w:type="spellStart"/>
+      <w:r>
+        <w:t>Sibujar</w:t>
+      </w:r>
+      <w:proofErr w:type="spellEnd"/>
+      <w:r>
+        <w:t xml:space="preserve"> y cambiar valores en </w:t>
+      </w:r>
+      <w:proofErr w:type="spellStart"/>
+      <w:proofErr w:type="gramStart"/>
+      <w:r>
+        <w:t>x,y</w:t>
+      </w:r>
+      <w:proofErr w:type="spellEnd"/>
+      <w:proofErr w:type="gramEnd"/>
+    </w:p>
+    <w:p/>
+    <w:p>
+      <w:pPr>
+        <w:rPr>
+          <w:b/>
+          <w:bCs/>
+        </w:rPr>
+      </w:pPr>
+      <w:proofErr w:type="spellStart"/>
+      <w:r>
+        <w:rPr>
+          <w:b/>
+          <w:bCs/>
+        </w:rPr>
+        <w:t>Dise</w:t>
+      </w:r>
+      <w:r>
+        <w:rPr>
+          <w:b/>
+          <w:bCs/>
+          <w:lang w:val="es-ES"/>
+        </w:rPr>
+        <w:t>ño</w:t>
+      </w:r>
+      <w:proofErr w:type="spellEnd"/>
+      <w:r>
+        <w:rPr>
+          <w:b/>
+          <w:bCs/>
+        </w:rPr>
+        <w:t>:</w:t>
+      </w:r>
+      <w:r>
+        <w:rPr>
+          <w:b/>
+          <w:bCs/>
+        </w:rPr>
+        <w:tab/>
+      </w:r>
+    </w:p>
+    <w:p>
+      <w:r>
+        <w:tab/>
+      </w:r>
+    </w:p>
+    <w:p/>
+    <w:tbl>
+      <w:tblPr>
+        <w:tblStyle w:val="Tablaconcuadrcula"/>
+        <w:tblW w:w="8363" w:type="dxa"/>
+        <w:tblInd w:w="704" w:type="dxa"/>
+        <w:tblLook w:val="04A0" w:firstRow="1" w:lastRow="0" w:firstColumn="1" w:lastColumn="0" w:noHBand="0" w:noVBand="1"/>
+      </w:tblPr>
+      <w:tblGrid>
+        <w:gridCol w:w="8363"/>
+      </w:tblGrid>
+      <w:tr>
+        <w:tc>
+          <w:tcPr>
+            <w:tcW w:w="8363" w:type="dxa"/>
+          </w:tcPr>
+          <w:p>
+            <w:pPr>
+              <w:rPr>
+                <w:b/>
+                <w:bCs/>
+                <w:u w:val="single"/>
+                <w:lang w:val="en-US"/>
+              </w:rPr>
+            </w:pPr>
+            <w:proofErr w:type="spellStart"/>
+            <w:r>
+              <w:rPr>
+                <w:b/>
+                <w:bCs/>
+                <w:u w:val="single"/>
+                <w:lang w:val="en-US"/>
+              </w:rPr>
+              <w:t>Entidad</w:t>
+            </w:r>
+            <w:proofErr w:type="spellEnd"/>
+            <w:r>
+              <w:rPr>
+                <w:b/>
+                <w:bCs/>
+                <w:u w:val="single"/>
+                <w:lang w:val="en-US"/>
+              </w:rPr>
+              <w:t>:</w:t>
+            </w:r>
+          </w:p>
+          <w:p>
+            <w:pPr>
+              <w:rPr>
+                <w:lang w:val="en-US"/>
+              </w:rPr>
+            </w:pPr>
+            <w:r>
+              <w:rPr>
+                <w:lang w:val="en-US"/>
+              </w:rPr>
+              <w:t xml:space="preserve">                 </w:t>
+            </w:r>
+            <w:proofErr w:type="spellStart"/>
+            <w:r>
+              <w:rPr>
+                <w:lang w:val="en-US"/>
+              </w:rPr>
+              <w:t>Lienzo</w:t>
+            </w:r>
+            <w:proofErr w:type="spellEnd"/>
+          </w:p>
+        </w:tc>
+      </w:tr>
+      <w:tr>
+        <w:tc>
+          <w:tcPr>
+            <w:tcW w:w="8363" w:type="dxa"/>
+          </w:tcPr>
+          <w:p>
+            <w:pPr>
+              <w:rPr>
+                <w:b/>
+                <w:bCs/>
+                <w:u w:val="single"/>
+              </w:rPr>
+            </w:pPr>
+            <w:r>
+              <w:rPr>
+                <w:b/>
+                <w:bCs/>
+                <w:u w:val="single"/>
+              </w:rPr>
+              <w:t>Variables:</w:t>
+            </w:r>
+          </w:p>
+          <w:p>
+            <w:r>
+              <w:t xml:space="preserve">                 y</w:t>
+            </w:r>
+            <w:proofErr w:type="gramStart"/>
+            <w:r>
+              <w:t>1,y</w:t>
+            </w:r>
+            <w:proofErr w:type="gramEnd"/>
+            <w:r>
+              <w:t>2,y3,vy1,vy2,vy3:entero;</w:t>
+            </w:r>
+          </w:p>
+          <w:p>
+            <w:r>
+              <w:t xml:space="preserve">                 </w:t>
+            </w:r>
+            <w:proofErr w:type="spellStart"/>
+            <w:proofErr w:type="gramStart"/>
+            <w:r>
+              <w:t>anchoElipse,altoElipse</w:t>
+            </w:r>
+            <w:proofErr w:type="gramEnd"/>
+            <w:r>
+              <w:t>:entero</w:t>
+            </w:r>
+            <w:proofErr w:type="spellEnd"/>
+            <w:r>
+              <w:t>;</w:t>
+            </w:r>
+          </w:p>
+        </w:tc>
+      </w:tr>
+      <w:tr>
+        <w:tc>
+          <w:tcPr>
+            <w:tcW w:w="8363" w:type="dxa"/>
+          </w:tcPr>
+          <w:p>
+            <w:r>
+              <w:rPr>
+                <w:b/>
+                <w:bCs/>
+                <w:u w:val="single"/>
+              </w:rPr>
+              <w:t>Nombre Algoritmo:</w:t>
+            </w:r>
+            <w:r>
+              <w:t xml:space="preserve"> </w:t>
+            </w:r>
+            <w:r>
+              <w:t>Ejercicio1</w:t>
+            </w:r>
+            <w:r>
+              <w:t>9</w:t>
+            </w:r>
+          </w:p>
+          <w:p>
+            <w:pPr>
+              <w:rPr>
+                <w:b/>
+                <w:bCs/>
+              </w:rPr>
+            </w:pPr>
+            <w:r>
+              <w:rPr>
+                <w:b/>
+                <w:bCs/>
+              </w:rPr>
+              <w:t xml:space="preserve">   Algoritmo:  </w:t>
+            </w:r>
+          </w:p>
+          <w:p>
+            <w:pPr>
+              <w:rPr>
+                <w:b/>
+                <w:bCs/>
+              </w:rPr>
+            </w:pPr>
+            <w:r>
+              <w:rPr>
+                <w:b/>
+                <w:bCs/>
+              </w:rPr>
+              <w:t>Inicio</w:t>
+            </w:r>
+          </w:p>
+          <w:p>
+            <w:r>
+              <w:t>y1&lt;-0;</w:t>
+            </w:r>
+          </w:p>
+          <w:p>
+            <w:r>
+              <w:t>vy1&lt;-3;</w:t>
+            </w:r>
+          </w:p>
+          <w:p>
+            <w:r>
+              <w:t>y2&lt;-0;</w:t>
+            </w:r>
+          </w:p>
+          <w:p>
+            <w:r>
+              <w:t>vy2&lt;-3;</w:t>
+            </w:r>
+          </w:p>
+          <w:p>
+            <w:r>
+              <w:t>y3&lt;-44;</w:t>
+            </w:r>
+          </w:p>
+          <w:p>
+            <w:r>
+              <w:t>vy3&lt;-3;</w:t>
+            </w:r>
+          </w:p>
+          <w:p>
+            <w:r>
+              <w:t>y1&lt;-y1+vy1;</w:t>
+            </w:r>
+          </w:p>
+          <w:p>
+            <w:r>
+              <w:t>y2&lt;-y2+vy2;</w:t>
+            </w:r>
+          </w:p>
+          <w:p>
+            <w:r>
+              <w:t>y3&lt;-y3+vy3;</w:t>
+            </w:r>
+          </w:p>
+          <w:p>
+            <w:r>
+              <w:rPr>
+                <w:b/>
+                <w:bCs/>
+              </w:rPr>
+              <w:t>SI</w:t>
+            </w:r>
+            <w:r>
+              <w:t xml:space="preserve"> (y1&gt;400) entonces</w:t>
+            </w:r>
+          </w:p>
+          <w:p>
+            <w:r>
+              <w:t xml:space="preserve">      </w:t>
+            </w:r>
+            <w:r>
+              <w:t>vy1</w:t>
+            </w:r>
+            <w:r>
+              <w:t xml:space="preserve">&lt;- </w:t>
+            </w:r>
+            <w:r>
+              <w:t>-5;</w:t>
+            </w:r>
+          </w:p>
+          <w:p>
+            <w:r>
+              <w:t xml:space="preserve">      vy2</w:t>
+            </w:r>
+            <w:r>
+              <w:t xml:space="preserve">&lt;- </w:t>
+            </w:r>
+            <w:r>
+              <w:t>-5;</w:t>
+            </w:r>
+          </w:p>
+          <w:p>
+            <w:r>
+              <w:t xml:space="preserve">      vy3</w:t>
+            </w:r>
+            <w:r>
+              <w:t xml:space="preserve">&lt;- </w:t>
+            </w:r>
+            <w:r>
+              <w:t>-5;</w:t>
+            </w:r>
+          </w:p>
+          <w:p>
+            <w:r>
+              <w:t xml:space="preserve">      y3</w:t>
+            </w:r>
+            <w:r>
+              <w:t>&lt;-</w:t>
+            </w:r>
+            <w:r>
+              <w:t>y3-80;</w:t>
+            </w:r>
+          </w:p>
+          <w:p>
+            <w:pPr>
+              <w:rPr>
+                <w:b/>
+                <w:bCs/>
+              </w:rPr>
+            </w:pPr>
+            <w:proofErr w:type="spellStart"/>
+            <w:r>
+              <w:rPr>
+                <w:b/>
+                <w:bCs/>
+              </w:rPr>
+              <w:t>FinSI</w:t>
+            </w:r>
+            <w:proofErr w:type="spellEnd"/>
+          </w:p>
+          <w:p>
+            <w:pPr>
+              <w:rPr>
+                <w:b/>
+                <w:bCs/>
+              </w:rPr>
+            </w:pPr>
+          </w:p>
+          <w:p>
+            <w:pPr>
+              <w:rPr>
+                <w:b/>
+                <w:bCs/>
+              </w:rPr>
+            </w:pPr>
+          </w:p>
+          <w:p>
+            <w:r>
+              <w:rPr>
+                <w:b/>
+                <w:bCs/>
+              </w:rPr>
+              <w:lastRenderedPageBreak/>
+              <w:t xml:space="preserve">Si </w:t>
+            </w:r>
+            <w:r>
+              <w:t>(y1&lt;</w:t>
+            </w:r>
+            <w:proofErr w:type="gramStart"/>
+            <w:r>
+              <w:t>0)entonces</w:t>
+            </w:r>
+            <w:proofErr w:type="gramEnd"/>
+          </w:p>
+          <w:p>
+            <w:r>
+              <w:t xml:space="preserve">      vy1</w:t>
+            </w:r>
+            <w:r>
+              <w:t>&lt;-</w:t>
+            </w:r>
+            <w:r>
+              <w:t>5;</w:t>
+            </w:r>
+          </w:p>
+          <w:p>
+            <w:r>
+              <w:t xml:space="preserve">      vy2</w:t>
+            </w:r>
+            <w:r>
+              <w:t>&lt;-</w:t>
+            </w:r>
+            <w:r>
+              <w:t>5;</w:t>
+            </w:r>
+          </w:p>
+          <w:p>
+            <w:r>
+              <w:t xml:space="preserve">      vy3</w:t>
+            </w:r>
+            <w:r>
+              <w:t>&lt;-</w:t>
+            </w:r>
+            <w:r>
+              <w:t>5;</w:t>
+            </w:r>
+          </w:p>
+          <w:p>
+            <w:r>
+              <w:t xml:space="preserve">      y3</w:t>
+            </w:r>
+            <w:r>
+              <w:t>&lt;-</w:t>
+            </w:r>
+            <w:r>
+              <w:t>y3+80;</w:t>
+            </w:r>
+          </w:p>
+          <w:p>
+            <w:pPr>
+              <w:rPr>
+                <w:b/>
+                <w:bCs/>
+              </w:rPr>
+            </w:pPr>
+            <w:r>
+              <w:rPr>
+                <w:b/>
+                <w:bCs/>
+              </w:rPr>
+              <w:t>Fin</w:t>
+            </w:r>
+            <w:r>
+              <w:rPr>
+                <w:b/>
+                <w:bCs/>
+              </w:rPr>
+              <w:t xml:space="preserve">                </w:t>
+            </w:r>
+          </w:p>
+        </w:tc>
+      </w:tr>
+      <w:tr>
+        <w:tc>
+          <w:tcPr>
+            <w:tcW w:w="8363" w:type="dxa"/>
+          </w:tcPr>
+          <w:p>
+            <w:pPr>
+              <w:rPr>
+                <w:b/>
+                <w:bCs/>
+                <w:u w:val="single"/>
+              </w:rPr>
+            </w:pPr>
+          </w:p>
+        </w:tc>
+      </w:tr>
+    </w:tbl>
+    <w:p>
+      <w:pPr>
+        <w:tabs>
+          <w:tab w:val="left" w:pos="2028"/>
+        </w:tabs>
+      </w:pPr>
+    </w:p>
+    <w:p>
       <w:pPr>
         <w:tabs>
           <w:tab w:val="left" w:pos="2028"/>
@@ -10032,7 +11053,7 @@
           <w:tab w:val="left" w:pos="2028"/>
         </w:tabs>
         <w:sectPr>
-          <w:headerReference w:type="first" r:id="rId14"/>
+          <w:headerReference w:type="first" r:id="rId15"/>
           <w:pgSz w:w="11906" w:h="16838"/>
           <w:pgMar w:top="1417" w:right="1701" w:bottom="1417" w:left="1701" w:header="708" w:footer="708" w:gutter="0"/>
           <w:pgBorders w:display="notFirstPage">
@@ -10366,7 +11387,7 @@
               <v:shape id="_x0000_i1026" type="#_x0000_t75" style="width:78.15pt;height:44.85pt" o:ole="">
                 <v:imagedata r:id="rId2" o:title=""/>
               </v:shape>
-              <o:OLEObject Type="Embed" ProgID="PBrush" ShapeID="_x0000_i1026" DrawAspect="Content" ObjectID="_1774722157" r:id="rId3"/>
+              <o:OLEObject Type="Embed" ProgID="PBrush" ShapeID="_x0000_i1026" DrawAspect="Content" ObjectID="_1774725239" r:id="rId3"/>
             </w:object>
           </w:r>
         </w:p>
@@ -10584,7 +11605,7 @@
               <v:shape id="_x0000_i1027" type="#_x0000_t75" style="width:78.15pt;height:44.85pt">
                 <v:imagedata r:id="rId2" o:title=""/>
               </v:shape>
-              <o:OLEObject Type="Embed" ProgID="PBrush" ShapeID="_x0000_i1027" DrawAspect="Content" ObjectID="_1774722158" r:id="rId3"/>
+              <o:OLEObject Type="Embed" ProgID="PBrush" ShapeID="_x0000_i1027" DrawAspect="Content" ObjectID="_1774725240" r:id="rId3"/>
             </w:object>
           </w:r>
         </w:p>
@@ -10691,6 +11712,95 @@
     </w:lvl>
   </w:abstractNum>
   <w:abstractNum w:abstractNumId="1" w15:restartNumberingAfterBreak="0">
+    <w:nsid w:val="37C33EC7"/>
+    <w:multiLevelType w:val="hybridMultilevel"/>
+    <w:tmpl w:val="C23C29BC"/>
+    <w:lvl w:ilvl="0" w:tplc="56B854EA">
+      <w:start w:val="1"/>
+      <w:numFmt w:val="decimal"/>
+      <w:lvlText w:val="%1."/>
+      <w:lvlJc w:val="left"/>
+      <w:pPr>
+        <w:ind w:left="720" w:hanging="360"/>
+      </w:pPr>
+      <w:rPr>
+        <w:rFonts w:ascii="Calibri" w:hAnsi="Calibri" w:cs="Times New Roman" w:hint="default"/>
+      </w:rPr>
+    </w:lvl>
+    <w:lvl w:ilvl="1" w:tplc="2F60060C">
+      <w:start w:val="1"/>
+      <w:numFmt w:val="lowerLetter"/>
+      <w:lvlText w:val="%2."/>
+      <w:lvlJc w:val="left"/>
+      <w:pPr>
+        <w:ind w:left="1440" w:hanging="360"/>
+      </w:pPr>
+    </w:lvl>
+    <w:lvl w:ilvl="2" w:tplc="335CB088">
+      <w:start w:val="1"/>
+      <w:numFmt w:val="lowerRoman"/>
+      <w:lvlText w:val="%3."/>
+      <w:lvlJc w:val="right"/>
+      <w:pPr>
+        <w:ind w:left="2160" w:hanging="180"/>
+      </w:pPr>
+    </w:lvl>
+    <w:lvl w:ilvl="3" w:tplc="D0469AE8">
+      <w:start w:val="1"/>
+      <w:numFmt w:val="decimal"/>
+      <w:lvlText w:val="%4."/>
+      <w:lvlJc w:val="left"/>
+      <w:pPr>
+        <w:ind w:left="2880" w:hanging="360"/>
+      </w:pPr>
+    </w:lvl>
+    <w:lvl w:ilvl="4" w:tplc="24261E90">
+      <w:start w:val="1"/>
+      <w:numFmt w:val="lowerLetter"/>
+      <w:lvlText w:val="%5."/>
+      <w:lvlJc w:val="left"/>
+      <w:pPr>
+        <w:ind w:left="3600" w:hanging="360"/>
+      </w:pPr>
+    </w:lvl>
+    <w:lvl w:ilvl="5" w:tplc="D14ABEEE">
+      <w:start w:val="1"/>
+      <w:numFmt w:val="lowerRoman"/>
+      <w:lvlText w:val="%6."/>
+      <w:lvlJc w:val="right"/>
+      <w:pPr>
+        <w:ind w:left="4320" w:hanging="180"/>
+      </w:pPr>
+    </w:lvl>
+    <w:lvl w:ilvl="6" w:tplc="3D8C81C2">
+      <w:start w:val="1"/>
+      <w:numFmt w:val="decimal"/>
+      <w:lvlText w:val="%7."/>
+      <w:lvlJc w:val="left"/>
+      <w:pPr>
+        <w:ind w:left="5040" w:hanging="360"/>
+      </w:pPr>
+    </w:lvl>
+    <w:lvl w:ilvl="7" w:tplc="5E044220">
+      <w:start w:val="1"/>
+      <w:numFmt w:val="lowerLetter"/>
+      <w:lvlText w:val="%8."/>
+      <w:lvlJc w:val="left"/>
+      <w:pPr>
+        <w:ind w:left="5760" w:hanging="360"/>
+      </w:pPr>
+    </w:lvl>
+    <w:lvl w:ilvl="8" w:tplc="12C2E4F4">
+      <w:start w:val="1"/>
+      <w:numFmt w:val="lowerRoman"/>
+      <w:lvlText w:val="%9."/>
+      <w:lvlJc w:val="right"/>
+      <w:pPr>
+        <w:ind w:left="6480" w:hanging="180"/>
+      </w:pPr>
+    </w:lvl>
+  </w:abstractNum>
+  <w:abstractNum w:abstractNumId="2" w15:restartNumberingAfterBreak="0">
     <w:nsid w:val="482A398D"/>
     <w:multiLevelType w:val="hybridMultilevel"/>
     <w:tmpl w:val="9D1831F4"/>
@@ -10780,10 +11890,40 @@
     </w:lvl>
   </w:abstractNum>
   <w:num w:numId="1">
-    <w:abstractNumId w:val="1"/>
+    <w:abstractNumId w:val="2"/>
   </w:num>
   <w:num w:numId="2">
     <w:abstractNumId w:val="0"/>
+  </w:num>
+  <w:num w:numId="3">
+    <w:abstractNumId w:val="1"/>
+    <w:lvlOverride w:ilvl="0">
+      <w:startOverride w:val="1"/>
+    </w:lvlOverride>
+    <w:lvlOverride w:ilvl="1">
+      <w:startOverride w:val="1"/>
+    </w:lvlOverride>
+    <w:lvlOverride w:ilvl="2">
+      <w:startOverride w:val="1"/>
+    </w:lvlOverride>
+    <w:lvlOverride w:ilvl="3">
+      <w:startOverride w:val="1"/>
+    </w:lvlOverride>
+    <w:lvlOverride w:ilvl="4">
+      <w:startOverride w:val="1"/>
+    </w:lvlOverride>
+    <w:lvlOverride w:ilvl="5">
+      <w:startOverride w:val="1"/>
+    </w:lvlOverride>
+    <w:lvlOverride w:ilvl="6">
+      <w:startOverride w:val="1"/>
+    </w:lvlOverride>
+    <w:lvlOverride w:ilvl="7">
+      <w:startOverride w:val="1"/>
+    </w:lvlOverride>
+    <w:lvlOverride w:ilvl="8">
+      <w:startOverride w:val="1"/>
+    </w:lvlOverride>
   </w:num>
 </w:numbering>
 </file>

</xml_diff>

<commit_message>
Subida del Ejercicio21 y word
Realice el ejercicio21 tanto en processing como en word
</commit_message>
<xml_diff>
--- a/TP01_Mamani_Fernando/Archivo word de los Ejercicios.docx
+++ b/TP01_Mamani_Fernando/Archivo word de los Ejercicios.docx
@@ -206,7 +206,7 @@
                 <v:shape id="_x0000_i1025" type="#_x0000_t75" style="width:78.15pt;height:44.85pt" o:ole="">
                   <v:imagedata r:id="rId9" o:title=""/>
                 </v:shape>
-                <o:OLEObject Type="Embed" ProgID="PBrush" ShapeID="_x0000_i1025" DrawAspect="Content" ObjectID="_1774725751" r:id="rId10"/>
+                <o:OLEObject Type="Embed" ProgID="PBrush" ShapeID="_x0000_i1025" DrawAspect="Content" ObjectID="_1774726431" r:id="rId10"/>
               </w:object>
             </w:r>
           </w:p>
@@ -753,6 +753,8 @@
                                 </w14:textOutline>
                               </w:rPr>
                             </w:pPr>
+                            <w:proofErr w:type="spellStart"/>
+                            <w:proofErr w:type="gramStart"/>
                             <w:r>
                               <w:rPr>
                                 <w:color w:val="000000" w:themeColor="text1"/>
@@ -771,6 +773,8 @@
                               </w:rPr>
                               <w:t>Mamani,Fernando</w:t>
                             </w:r>
+                            <w:proofErr w:type="spellEnd"/>
+                            <w:proofErr w:type="gramEnd"/>
                             <w:r>
                               <w:rPr>
                                 <w:color w:val="000000" w:themeColor="text1"/>
@@ -1324,9 +1328,11 @@
       <w:r>
         <w:tab/>
       </w:r>
+      <w:proofErr w:type="gramStart"/>
       <w:r>
         <w:t>A,B</w:t>
       </w:r>
+      <w:proofErr w:type="gramEnd"/>
       <w:r>
         <w:t>: entero</w:t>
       </w:r>
@@ -2554,7 +2560,14 @@
     <w:p>
       <w:r>
         <w:tab/>
-        <w:t>b,a,c,x</w:t>
+      </w:r>
+      <w:proofErr w:type="gramStart"/>
+      <w:r>
+        <w:t>b,a</w:t>
+      </w:r>
+      <w:proofErr w:type="gramEnd"/>
+      <w:r>
+        <w:t>,c,x</w:t>
       </w:r>
       <w:r>
         <w:t xml:space="preserve">,b2,d,c2,x2,y: </w:t>
@@ -2582,6 +2595,7 @@
       <w:r>
         <w:tab/>
       </w:r>
+      <w:proofErr w:type="gramStart"/>
       <w:r>
         <w:t>r</w:t>
       </w:r>
@@ -2589,7 +2603,11 @@
         <w:t>esultado</w:t>
       </w:r>
       <w:r>
-        <w:t>A,resultadoB,resultadoC,resultadoD</w:t>
+        <w:t>A,resultadoB</w:t>
+      </w:r>
+      <w:proofErr w:type="gramEnd"/>
+      <w:r>
+        <w:t>,resultadoC,resultadoD</w:t>
       </w:r>
       <w:r>
         <w:t>: float</w:t>
@@ -2734,8 +2752,13 @@
             <w:r>
               <w:t xml:space="preserve">                 </w:t>
             </w:r>
-            <w:r>
-              <w:t xml:space="preserve">b,a,c,x,b2,d,c2,x2,y: </w:t>
+            <w:proofErr w:type="gramStart"/>
+            <w:r>
+              <w:t>b,a</w:t>
+            </w:r>
+            <w:proofErr w:type="gramEnd"/>
+            <w:r>
+              <w:t xml:space="preserve">,c,x,b2,d,c2,x2,y: </w:t>
             </w:r>
             <w:r>
               <w:t>float</w:t>
@@ -2743,7 +2766,15 @@
           </w:p>
           <w:p>
             <w:r>
-              <w:t xml:space="preserve">                 resultadoA,resultadoB,resultadoC,resultadoD: float</w:t>
+              <w:t xml:space="preserve">                 </w:t>
+            </w:r>
+            <w:proofErr w:type="gramStart"/>
+            <w:r>
+              <w:t>resultadoA,resultadoB</w:t>
+            </w:r>
+            <w:proofErr w:type="gramEnd"/>
+            <w:r>
+              <w:t>,resultadoC,resultadoD: float</w:t>
             </w:r>
           </w:p>
         </w:tc>
@@ -3106,7 +3137,14 @@
     <w:p>
       <w:r>
         <w:tab/>
-        <w:t>A,B,C: float</w:t>
+      </w:r>
+      <w:proofErr w:type="gramStart"/>
+      <w:r>
+        <w:t>A,B</w:t>
+      </w:r>
+      <w:proofErr w:type="gramEnd"/>
+      <w:r>
+        <w:t>,C: float</w:t>
       </w:r>
     </w:p>
     <w:p>
@@ -3127,7 +3165,14 @@
     <w:p>
       <w:r>
         <w:tab/>
-        <w:t>resultadoA,resultadoB,resultadoC,: float</w:t>
+      </w:r>
+      <w:proofErr w:type="gramStart"/>
+      <w:r>
+        <w:t>resultadoA,resultadoB</w:t>
+      </w:r>
+      <w:proofErr w:type="gramEnd"/>
+      <w:r>
+        <w:t>,resultadoC,: float</w:t>
       </w:r>
     </w:p>
     <w:p/>
@@ -3268,12 +3313,28 @@
           </w:p>
           <w:p>
             <w:r>
-              <w:t xml:space="preserve">                 A,B,C: float</w:t>
-            </w:r>
-          </w:p>
-          <w:p>
-            <w:r>
-              <w:t xml:space="preserve">                 resultadoA,resultadoB,resultadoC,: float</w:t>
+              <w:t xml:space="preserve">                 </w:t>
+            </w:r>
+            <w:proofErr w:type="gramStart"/>
+            <w:r>
+              <w:t>A,B</w:t>
+            </w:r>
+            <w:proofErr w:type="gramEnd"/>
+            <w:r>
+              <w:t>,C: float</w:t>
+            </w:r>
+          </w:p>
+          <w:p>
+            <w:r>
+              <w:t xml:space="preserve">                 </w:t>
+            </w:r>
+            <w:proofErr w:type="gramStart"/>
+            <w:r>
+              <w:t>resultadoA,resultadoB</w:t>
+            </w:r>
+            <w:proofErr w:type="gramEnd"/>
+            <w:r>
+              <w:t>,resultadoC,: float</w:t>
             </w:r>
           </w:p>
         </w:tc>
@@ -3557,7 +3618,14 @@
     <w:p>
       <w:r>
         <w:tab/>
-        <w:t>x,y,z:entero</w:t>
+      </w:r>
+      <w:proofErr w:type="gramStart"/>
+      <w:r>
+        <w:t>x,y</w:t>
+      </w:r>
+      <w:proofErr w:type="gramEnd"/>
+      <w:r>
+        <w:t>,z:entero</w:t>
       </w:r>
     </w:p>
     <w:p>
@@ -3718,7 +3786,15 @@
           </w:p>
           <w:p>
             <w:r>
-              <w:t xml:space="preserve">                 x,y,z: entero</w:t>
+              <w:t xml:space="preserve">                 </w:t>
+            </w:r>
+            <w:proofErr w:type="gramStart"/>
+            <w:r>
+              <w:t>x,y</w:t>
+            </w:r>
+            <w:proofErr w:type="gramEnd"/>
+            <w:r>
+              <w:t>,z: entero</w:t>
             </w:r>
           </w:p>
           <w:p>
@@ -4553,7 +4629,14 @@
     <w:p>
       <w:r>
         <w:tab/>
-        <w:t>a,b,x,y: entero</w:t>
+      </w:r>
+      <w:proofErr w:type="gramStart"/>
+      <w:r>
+        <w:t>a,b</w:t>
+      </w:r>
+      <w:proofErr w:type="gramEnd"/>
+      <w:r>
+        <w:t>,x,y: entero</w:t>
       </w:r>
     </w:p>
     <w:p>
@@ -4716,7 +4799,15 @@
           </w:p>
           <w:p>
             <w:r>
-              <w:t xml:space="preserve">                 a,b,x,y: entero</w:t>
+              <w:t xml:space="preserve">                 </w:t>
+            </w:r>
+            <w:proofErr w:type="gramStart"/>
+            <w:r>
+              <w:t>a,b</w:t>
+            </w:r>
+            <w:proofErr w:type="gramEnd"/>
+            <w:r>
+              <w:t>,x,y: entero</w:t>
             </w:r>
           </w:p>
         </w:tc>
@@ -5046,7 +5137,14 @@
     <w:p>
       <w:r>
         <w:tab/>
-        <w:t>x,y: entero</w:t>
+      </w:r>
+      <w:proofErr w:type="gramStart"/>
+      <w:r>
+        <w:t>x,y</w:t>
+      </w:r>
+      <w:proofErr w:type="gramEnd"/>
+      <w:r>
+        <w:t>: entero</w:t>
       </w:r>
     </w:p>
     <w:p>
@@ -5207,7 +5305,15 @@
           </w:p>
           <w:p>
             <w:r>
-              <w:t xml:space="preserve">                 x,y: entero</w:t>
+              <w:t xml:space="preserve">                 </w:t>
+            </w:r>
+            <w:proofErr w:type="gramStart"/>
+            <w:r>
+              <w:t>x,y</w:t>
+            </w:r>
+            <w:proofErr w:type="gramEnd"/>
+            <w:r>
+              <w:t>: entero</w:t>
             </w:r>
           </w:p>
         </w:tc>
@@ -5444,7 +5550,15 @@
         <w:t>:</w:t>
       </w:r>
       <w:r>
-        <w:t xml:space="preserve"> Para i=22,j=3, evaluar el resultado de:</w:t>
+        <w:t xml:space="preserve"> Para i=</w:t>
+      </w:r>
+      <w:proofErr w:type="gramStart"/>
+      <w:r>
+        <w:t>22,j</w:t>
+      </w:r>
+      <w:proofErr w:type="gramEnd"/>
+      <w:r>
+        <w:t>=3, evaluar el resultado de:</w:t>
       </w:r>
     </w:p>
     <w:p>
@@ -5537,7 +5651,14 @@
     <w:p>
       <w:r>
         <w:tab/>
-        <w:t>i,j: entero</w:t>
+      </w:r>
+      <w:proofErr w:type="gramStart"/>
+      <w:r>
+        <w:t>i,j</w:t>
+      </w:r>
+      <w:proofErr w:type="gramEnd"/>
+      <w:r>
+        <w:t>: entero</w:t>
       </w:r>
     </w:p>
     <w:p>
@@ -5698,7 +5819,15 @@
           </w:p>
           <w:p>
             <w:r>
-              <w:t xml:space="preserve">                 i,j: entero</w:t>
+              <w:t xml:space="preserve">                 </w:t>
+            </w:r>
+            <w:proofErr w:type="gramStart"/>
+            <w:r>
+              <w:t>i,j</w:t>
+            </w:r>
+            <w:proofErr w:type="gramEnd"/>
+            <w:r>
+              <w:t>: entero</w:t>
             </w:r>
           </w:p>
         </w:tc>
@@ -5930,12 +6059,28 @@
         <w:t>:</w:t>
       </w:r>
       <w:r>
-        <w:t xml:space="preserve">  Para a=34, b=12,c=8, evaluar el resultado de:</w:t>
-      </w:r>
-    </w:p>
-    <w:p>
-      <w:r>
-        <w:t>(a+b==c) || (c!=0) &amp;&amp; (b-c&gt;=19)</w:t>
+        <w:t xml:space="preserve">  Para a=34, b=</w:t>
+      </w:r>
+      <w:proofErr w:type="gramStart"/>
+      <w:r>
+        <w:t>12,c</w:t>
+      </w:r>
+      <w:proofErr w:type="gramEnd"/>
+      <w:r>
+        <w:t>=8, evaluar el resultado de:</w:t>
+      </w:r>
+    </w:p>
+    <w:p>
+      <w:r>
+        <w:t>(a+b==c) || (</w:t>
+      </w:r>
+      <w:proofErr w:type="gramStart"/>
+      <w:r>
+        <w:t>c!=</w:t>
+      </w:r>
+      <w:proofErr w:type="gramEnd"/>
+      <w:r>
+        <w:t>0) &amp;&amp; (b-c&gt;=19)</w:t>
       </w:r>
     </w:p>
     <w:p>
@@ -6023,7 +6168,14 @@
     <w:p>
       <w:r>
         <w:tab/>
-        <w:t>a,b,c: entero</w:t>
+      </w:r>
+      <w:proofErr w:type="gramStart"/>
+      <w:r>
+        <w:t>a,b</w:t>
+      </w:r>
+      <w:proofErr w:type="gramEnd"/>
+      <w:r>
+        <w:t>,c: entero</w:t>
       </w:r>
     </w:p>
     <w:p>
@@ -6184,7 +6336,15 @@
           </w:p>
           <w:p>
             <w:r>
-              <w:t xml:space="preserve">                 a,b,c: entero</w:t>
+              <w:t xml:space="preserve">                 </w:t>
+            </w:r>
+            <w:proofErr w:type="gramStart"/>
+            <w:r>
+              <w:t>a,b</w:t>
+            </w:r>
+            <w:proofErr w:type="gramEnd"/>
+            <w:r>
+              <w:t>,c: entero</w:t>
             </w:r>
           </w:p>
         </w:tc>
@@ -6271,7 +6431,15 @@
               <w:t xml:space="preserve"> </w:t>
             </w:r>
             <w:r>
-              <w:t>((a+b==c) || (c!=0) &amp;&amp; (b-c&gt;=19)) Entonces</w:t>
+              <w:t>((a+b==c) || (</w:t>
+            </w:r>
+            <w:proofErr w:type="gramStart"/>
+            <w:r>
+              <w:t>c!=</w:t>
+            </w:r>
+            <w:proofErr w:type="gramEnd"/>
+            <w:r>
+              <w:t>0) &amp;&amp; (b-c&gt;=19)) Entonces</w:t>
             </w:r>
           </w:p>
           <w:p>
@@ -6506,8 +6674,12 @@
     <w:p>
       <w:r>
         <w:tab/>
+      </w:r>
+      <w:proofErr w:type="gramStart"/>
+      <w:r>
         <w:t>texto:caracter</w:t>
       </w:r>
+      <w:proofErr w:type="gramEnd"/>
     </w:p>
     <w:p>
       <w:pPr>
@@ -6672,8 +6844,13 @@
           </w:p>
           <w:p>
             <w:r>
-              <w:t xml:space="preserve">                 nombre,texto</w:t>
-            </w:r>
+              <w:t xml:space="preserve">                 </w:t>
+            </w:r>
+            <w:proofErr w:type="gramStart"/>
+            <w:r>
+              <w:t>nombre,texto</w:t>
+            </w:r>
+            <w:proofErr w:type="gramEnd"/>
             <w:r>
               <w:t>,saludo</w:t>
             </w:r>
@@ -6751,7 +6928,15 @@
           </w:p>
           <w:p>
             <w:r>
-              <w:t>escribir saludo,nombre;</w:t>
+              <w:t xml:space="preserve">escribir </w:t>
+            </w:r>
+            <w:proofErr w:type="gramStart"/>
+            <w:r>
+              <w:t>saludo,nombre</w:t>
+            </w:r>
+            <w:proofErr w:type="gramEnd"/>
+            <w:r>
+              <w:t>;</w:t>
             </w:r>
           </w:p>
           <w:p>
@@ -6906,7 +7091,14 @@
     <w:p>
       <w:r>
         <w:tab/>
-        <w:t>base,altura : entero</w:t>
+      </w:r>
+      <w:proofErr w:type="gramStart"/>
+      <w:r>
+        <w:t>base,altura</w:t>
+      </w:r>
+      <w:proofErr w:type="gramEnd"/>
+      <w:r>
+        <w:t xml:space="preserve"> : entero</w:t>
       </w:r>
     </w:p>
     <w:p>
@@ -6927,7 +7119,14 @@
     <w:p>
       <w:r>
         <w:tab/>
-        <w:t>perímetro,área : entero</w:t>
+      </w:r>
+      <w:proofErr w:type="gramStart"/>
+      <w:r>
+        <w:t>perímetro,área</w:t>
+      </w:r>
+      <w:proofErr w:type="gramEnd"/>
+      <w:r>
+        <w:t xml:space="preserve"> : entero</w:t>
       </w:r>
     </w:p>
     <w:p>
@@ -7066,12 +7265,28 @@
           </w:p>
           <w:p>
             <w:r>
-              <w:t xml:space="preserve">                 base,altura: entero;</w:t>
-            </w:r>
-          </w:p>
-          <w:p>
-            <w:r>
-              <w:t xml:space="preserve">                  perímetro,área: entero </w:t>
+              <w:t xml:space="preserve">                 </w:t>
+            </w:r>
+            <w:proofErr w:type="gramStart"/>
+            <w:r>
+              <w:t>base,altura</w:t>
+            </w:r>
+            <w:proofErr w:type="gramEnd"/>
+            <w:r>
+              <w:t>: entero;</w:t>
+            </w:r>
+          </w:p>
+          <w:p>
+            <w:r>
+              <w:t xml:space="preserve">                  </w:t>
+            </w:r>
+            <w:proofErr w:type="gramStart"/>
+            <w:r>
+              <w:t>perímetro,área</w:t>
+            </w:r>
+            <w:proofErr w:type="gramEnd"/>
+            <w:r>
+              <w:t xml:space="preserve">: entero </w:t>
             </w:r>
           </w:p>
         </w:tc>
@@ -7181,15 +7396,43 @@
               <w:rPr>
                 <w:rFonts w:eastAsiaTheme="minorEastAsia"/>
               </w:rPr>
-              <w:t>escribir “El área es: “,área;</w:t>
-            </w:r>
-          </w:p>
-          <w:p>
+              <w:t xml:space="preserve">escribir “El área es: </w:t>
+            </w:r>
+            <w:proofErr w:type="gramStart"/>
             <w:r>
               <w:rPr>
                 <w:rFonts w:eastAsiaTheme="minorEastAsia"/>
               </w:rPr>
-              <w:t>escribir “El perímetro es: “,perímetro;</w:t>
+              <w:t>“,área</w:t>
+            </w:r>
+            <w:proofErr w:type="gramEnd"/>
+            <w:r>
+              <w:rPr>
+                <w:rFonts w:eastAsiaTheme="minorEastAsia"/>
+              </w:rPr>
+              <w:t>;</w:t>
+            </w:r>
+          </w:p>
+          <w:p>
+            <w:r>
+              <w:rPr>
+                <w:rFonts w:eastAsiaTheme="minorEastAsia"/>
+              </w:rPr>
+              <w:t xml:space="preserve">escribir “El perímetro es: </w:t>
+            </w:r>
+            <w:proofErr w:type="gramStart"/>
+            <w:r>
+              <w:rPr>
+                <w:rFonts w:eastAsiaTheme="minorEastAsia"/>
+              </w:rPr>
+              <w:t>“,perímetro</w:t>
+            </w:r>
+            <w:proofErr w:type="gramEnd"/>
+            <w:r>
+              <w:rPr>
+                <w:rFonts w:eastAsiaTheme="minorEastAsia"/>
+              </w:rPr>
+              <w:t>;</w:t>
             </w:r>
           </w:p>
           <w:p>
@@ -7389,7 +7632,14 @@
     <w:p>
       <w:r>
         <w:tab/>
-        <w:t>base,altura : entero</w:t>
+      </w:r>
+      <w:proofErr w:type="gramStart"/>
+      <w:r>
+        <w:t>base,altura</w:t>
+      </w:r>
+      <w:proofErr w:type="gramEnd"/>
+      <w:r>
+        <w:t xml:space="preserve"> : entero</w:t>
       </w:r>
     </w:p>
     <w:p>
@@ -7411,11 +7661,16 @@
       <w:r>
         <w:tab/>
       </w:r>
+      <w:proofErr w:type="gramStart"/>
       <w:r>
         <w:t>hipotenusa</w:t>
       </w:r>
       <w:r>
-        <w:t xml:space="preserve"> : </w:t>
+        <w:t xml:space="preserve"> :</w:t>
+      </w:r>
+      <w:proofErr w:type="gramEnd"/>
+      <w:r>
+        <w:t xml:space="preserve"> </w:t>
       </w:r>
       <w:r>
         <w:t>float</w:t>
@@ -7562,7 +7817,15 @@
           </w:p>
           <w:p>
             <w:r>
-              <w:t xml:space="preserve">                 base,altura: entero;</w:t>
+              <w:t xml:space="preserve">                 </w:t>
+            </w:r>
+            <w:proofErr w:type="gramStart"/>
+            <w:r>
+              <w:t>base,altura</w:t>
+            </w:r>
+            <w:proofErr w:type="gramEnd"/>
+            <w:r>
+              <w:t>: entero;</w:t>
             </w:r>
           </w:p>
           <w:p>
@@ -7731,7 +7994,21 @@
               <w:rPr>
                 <w:rFonts w:eastAsiaTheme="minorEastAsia"/>
               </w:rPr>
-              <w:t>escribir “la hipotenusa es: “,hipotenusa;</w:t>
+              <w:t xml:space="preserve">escribir “la hipotenusa es: </w:t>
+            </w:r>
+            <w:proofErr w:type="gramStart"/>
+            <w:r>
+              <w:rPr>
+                <w:rFonts w:eastAsiaTheme="minorEastAsia"/>
+              </w:rPr>
+              <w:t>“,hipotenusa</w:t>
+            </w:r>
+            <w:proofErr w:type="gramEnd"/>
+            <w:r>
+              <w:rPr>
+                <w:rFonts w:eastAsiaTheme="minorEastAsia"/>
+              </w:rPr>
+              <w:t>;</w:t>
             </w:r>
           </w:p>
           <w:p>
@@ -7886,7 +8163,15 @@
     <w:p>
       <w:r>
         <w:tab/>
-        <w:t>numero1,numero2 : entero</w:t>
+        <w:t>numero</w:t>
+      </w:r>
+      <w:proofErr w:type="gramStart"/>
+      <w:r>
+        <w:t>1,numero</w:t>
+      </w:r>
+      <w:proofErr w:type="gramEnd"/>
+      <w:r>
+        <w:t>2 : entero</w:t>
       </w:r>
     </w:p>
     <w:p>
@@ -7907,7 +8192,14 @@
     <w:p>
       <w:r>
         <w:tab/>
-        <w:t>resultadoSuma,resultadoResta,resultadoMultiplicacion: entero</w:t>
+      </w:r>
+      <w:proofErr w:type="gramStart"/>
+      <w:r>
+        <w:t>resultadoSuma,resultadoResta</w:t>
+      </w:r>
+      <w:proofErr w:type="gramEnd"/>
+      <w:r>
+        <w:t>,resultadoMultiplicacion: entero</w:t>
       </w:r>
     </w:p>
     <w:p>
@@ -7916,8 +8208,12 @@
       </w:r>
       <w:r>
         <w:tab/>
+      </w:r>
+      <w:proofErr w:type="gramStart"/>
+      <w:r>
         <w:t>resultadoDivision:float</w:t>
       </w:r>
+      <w:proofErr w:type="gramEnd"/>
     </w:p>
     <w:p>
       <w:pPr>
@@ -8058,12 +8354,28 @@
           </w:p>
           <w:p>
             <w:r>
-              <w:t xml:space="preserve">                 numero1,numero2: entero;</w:t>
-            </w:r>
-          </w:p>
-          <w:p>
-            <w:r>
-              <w:t xml:space="preserve">                  resultadoSuma,resultadoResta,resultadoMultiplicacion:entero</w:t>
+              <w:t xml:space="preserve">                 numero</w:t>
+            </w:r>
+            <w:proofErr w:type="gramStart"/>
+            <w:r>
+              <w:t>1,numero</w:t>
+            </w:r>
+            <w:proofErr w:type="gramEnd"/>
+            <w:r>
+              <w:t>2: entero;</w:t>
+            </w:r>
+          </w:p>
+          <w:p>
+            <w:r>
+              <w:t xml:space="preserve">                  </w:t>
+            </w:r>
+            <w:proofErr w:type="gramStart"/>
+            <w:r>
+              <w:t>resultadoSuma,resultadoResta</w:t>
+            </w:r>
+            <w:proofErr w:type="gramEnd"/>
+            <w:r>
+              <w:t>,resultadoMultiplicacion:entero</w:t>
             </w:r>
           </w:p>
           <w:p>
@@ -8196,20 +8508,21 @@
               <w:rPr>
                 <w:rFonts w:eastAsiaTheme="minorEastAsia"/>
               </w:rPr>
-              <w:t>escribir “El resultado de la suma es: “,resultadoSuma;</w:t>
-            </w:r>
-          </w:p>
-          <w:p>
-            <w:pPr>
+              <w:t xml:space="preserve">escribir “El resultado de la suma es: </w:t>
+            </w:r>
+            <w:proofErr w:type="gramStart"/>
+            <w:r>
               <w:rPr>
                 <w:rFonts w:eastAsiaTheme="minorEastAsia"/>
               </w:rPr>
-            </w:pPr>
+              <w:t>“,resultadoSuma</w:t>
+            </w:r>
+            <w:proofErr w:type="gramEnd"/>
             <w:r>
               <w:rPr>
                 <w:rFonts w:eastAsiaTheme="minorEastAsia"/>
               </w:rPr>
-              <w:t>escribir “El resultado de la resta es: “,resultadoResta;</w:t>
+              <w:t>;</w:t>
             </w:r>
           </w:p>
           <w:p>
@@ -8222,20 +8535,75 @@
               <w:rPr>
                 <w:rFonts w:eastAsiaTheme="minorEastAsia"/>
               </w:rPr>
-              <w:t>escribir “El resultado de la multiplicacion es: “,resultadoMultiplicacion;</w:t>
-            </w:r>
-          </w:p>
-          <w:p>
-            <w:pPr>
+              <w:t xml:space="preserve">escribir “El resultado de la resta es: </w:t>
+            </w:r>
+            <w:proofErr w:type="gramStart"/>
+            <w:r>
               <w:rPr>
                 <w:rFonts w:eastAsiaTheme="minorEastAsia"/>
               </w:rPr>
-            </w:pPr>
+              <w:t>“,resultadoResta</w:t>
+            </w:r>
+            <w:proofErr w:type="gramEnd"/>
             <w:r>
               <w:rPr>
                 <w:rFonts w:eastAsiaTheme="minorEastAsia"/>
               </w:rPr>
-              <w:t>escribir “El resultado de la division es: “,resultadoDivision;</w:t>
+              <w:t>;</w:t>
+            </w:r>
+          </w:p>
+          <w:p>
+            <w:pPr>
+              <w:rPr>
+                <w:rFonts w:eastAsiaTheme="minorEastAsia"/>
+              </w:rPr>
+            </w:pPr>
+            <w:r>
+              <w:rPr>
+                <w:rFonts w:eastAsiaTheme="minorEastAsia"/>
+              </w:rPr>
+              <w:t xml:space="preserve">escribir “El resultado de la multiplicacion es: </w:t>
+            </w:r>
+            <w:proofErr w:type="gramStart"/>
+            <w:r>
+              <w:rPr>
+                <w:rFonts w:eastAsiaTheme="minorEastAsia"/>
+              </w:rPr>
+              <w:t>“,resultadoMultiplicacion</w:t>
+            </w:r>
+            <w:proofErr w:type="gramEnd"/>
+            <w:r>
+              <w:rPr>
+                <w:rFonts w:eastAsiaTheme="minorEastAsia"/>
+              </w:rPr>
+              <w:t>;</w:t>
+            </w:r>
+          </w:p>
+          <w:p>
+            <w:pPr>
+              <w:rPr>
+                <w:rFonts w:eastAsiaTheme="minorEastAsia"/>
+              </w:rPr>
+            </w:pPr>
+            <w:r>
+              <w:rPr>
+                <w:rFonts w:eastAsiaTheme="minorEastAsia"/>
+              </w:rPr>
+              <w:t xml:space="preserve">escribir “El resultado de la division es: </w:t>
+            </w:r>
+            <w:proofErr w:type="gramStart"/>
+            <w:r>
+              <w:rPr>
+                <w:rFonts w:eastAsiaTheme="minorEastAsia"/>
+              </w:rPr>
+              <w:t>“,resultadoDivision</w:t>
+            </w:r>
+            <w:proofErr w:type="gramEnd"/>
+            <w:r>
+              <w:rPr>
+                <w:rFonts w:eastAsiaTheme="minorEastAsia"/>
+              </w:rPr>
+              <w:t>;</w:t>
             </w:r>
           </w:p>
           <w:p>
@@ -8453,8 +8821,12 @@
     <w:p>
       <w:r>
         <w:tab/>
+      </w:r>
+      <w:proofErr w:type="gramStart"/>
+      <w:r>
         <w:t>temperaturaC:float</w:t>
       </w:r>
+      <w:proofErr w:type="gramEnd"/>
     </w:p>
     <w:p>
       <w:pPr>
@@ -8595,7 +8967,15 @@
           </w:p>
           <w:p>
             <w:r>
-              <w:t xml:space="preserve">                 temperaturaF,temperaturaC: float;</w:t>
+              <w:t xml:space="preserve">                 </w:t>
+            </w:r>
+            <w:proofErr w:type="gramStart"/>
+            <w:r>
+              <w:t>temperaturaF,temperaturaC</w:t>
+            </w:r>
+            <w:proofErr w:type="gramEnd"/>
+            <w:r>
+              <w:t>: float;</w:t>
             </w:r>
           </w:p>
         </w:tc>
@@ -8666,20 +9046,48 @@
               <w:rPr>
                 <w:rFonts w:eastAsiaTheme="minorEastAsia"/>
               </w:rPr>
-              <w:t>temperaturaC &lt;- (temperaturaF-32)/1.8;</w:t>
-            </w:r>
-          </w:p>
-          <w:p>
-            <w:pPr>
+              <w:t>temperaturaC &lt;- (temperaturaF-</w:t>
+            </w:r>
+            <w:proofErr w:type="gramStart"/>
+            <w:r>
               <w:rPr>
                 <w:rFonts w:eastAsiaTheme="minorEastAsia"/>
               </w:rPr>
-            </w:pPr>
+              <w:t>32)/</w:t>
+            </w:r>
+            <w:proofErr w:type="gramEnd"/>
             <w:r>
               <w:rPr>
                 <w:rFonts w:eastAsiaTheme="minorEastAsia"/>
               </w:rPr>
-              <w:t>escribir “La temperatura en grados Celsius es: “,temperaturaC;</w:t>
+              <w:t>1.8;</w:t>
+            </w:r>
+          </w:p>
+          <w:p>
+            <w:pPr>
+              <w:rPr>
+                <w:rFonts w:eastAsiaTheme="minorEastAsia"/>
+              </w:rPr>
+            </w:pPr>
+            <w:r>
+              <w:rPr>
+                <w:rFonts w:eastAsiaTheme="minorEastAsia"/>
+              </w:rPr>
+              <w:t xml:space="preserve">escribir “La temperatura en grados Celsius es: </w:t>
+            </w:r>
+            <w:proofErr w:type="gramStart"/>
+            <w:r>
+              <w:rPr>
+                <w:rFonts w:eastAsiaTheme="minorEastAsia"/>
+              </w:rPr>
+              <w:t>“,temperaturaC</w:t>
+            </w:r>
+            <w:proofErr w:type="gramEnd"/>
+            <w:r>
+              <w:rPr>
+                <w:rFonts w:eastAsiaTheme="minorEastAsia"/>
+              </w:rPr>
+              <w:t>;</w:t>
             </w:r>
           </w:p>
           <w:p>
@@ -8746,7 +9154,23 @@
         <w:t>19</w:t>
       </w:r>
       <w:r>
-        <w:t>: Declare las variables necesarias para dibujar una línea que se dibuja desde las coordenadas iniciales del lienzo y se extiende por todo el ancho. Sobre el punto medio de la línea y a una distancia de 40px (en sentido vertical desde la línea) dibuje una elipse que tenga como ancho 80px y de alto 80px. Dentro de la función draw(), actualice las variables necesarias para que la línea desde su inicio se mueva en dirección hacia abajo arrastrando la elipse. Mantenga en cero el valor para background(). Cuando la línea supere la posición de la altura del lienzo, debe invertir su sentido, es decir dirigirse hacia arriba arrastrando la elipse. Cuando la línea alcance nuevamente el valor 0 para su posición en y, el desplazamiento debe ser hacia abajo y así sucesivamente. El lienzo debería verse como en las siguientes figuras</w:t>
+        <w:t xml:space="preserve">: Declare las variables necesarias para dibujar una línea que se dibuja desde las coordenadas iniciales del lienzo y se extiende por todo el ancho. Sobre el punto medio de la línea y a una distancia de 40px (en sentido vertical desde la línea) dibuje una elipse que tenga como ancho 80px y de alto 80px. Dentro de la función </w:t>
+      </w:r>
+      <w:proofErr w:type="gramStart"/>
+      <w:r>
+        <w:t>draw(</w:t>
+      </w:r>
+      <w:proofErr w:type="gramEnd"/>
+      <w:r>
+        <w:t xml:space="preserve">), actualice las variables necesarias para que la línea desde su inicio se mueva en dirección hacia abajo arrastrando la elipse. Mantenga en cero el valor para </w:t>
+      </w:r>
+      <w:proofErr w:type="gramStart"/>
+      <w:r>
+        <w:t>background(</w:t>
+      </w:r>
+      <w:proofErr w:type="gramEnd"/>
+      <w:r>
+        <w:t>). Cuando la línea supere la posición de la altura del lienzo, debe invertir su sentido, es decir dirigirse hacia arriba arrastrando la elipse. Cuando la línea alcance nuevamente el valor 0 para su posición en y, el desplazamiento debe ser hacia abajo y así sucesivamente. El lienzo debería verse como en las siguientes figuras</w:t>
       </w:r>
     </w:p>
     <w:p>
@@ -8855,7 +9279,15 @@
         <w:t>Descripcion del Problema:</w:t>
       </w:r>
       <w:r>
-        <w:t xml:space="preserve"> realizar el ejercicio utilizando el incremento y decremento de los valores x,y de la pelota y línea.</w:t>
+        <w:t xml:space="preserve"> realizar el ejercicio utilizando el incremento y decremento de los valores </w:t>
+      </w:r>
+      <w:proofErr w:type="gramStart"/>
+      <w:r>
+        <w:t>x,y</w:t>
+      </w:r>
+      <w:proofErr w:type="gramEnd"/>
+      <w:r>
+        <w:t xml:space="preserve"> de la pelota y línea.</w:t>
       </w:r>
     </w:p>
     <w:p>
@@ -8876,16 +9308,31 @@
     <w:p>
       <w:r>
         <w:tab/>
-        <w:t>y1,y2,y3,vy1,vy2,vy3:entero;</w:t>
+        <w:t>y</w:t>
+      </w:r>
+      <w:proofErr w:type="gramStart"/>
+      <w:r>
+        <w:t>1,y</w:t>
+      </w:r>
+      <w:proofErr w:type="gramEnd"/>
+      <w:r>
+        <w:t>2,y3,vy1,vy2,vy3:entero;</w:t>
       </w:r>
     </w:p>
     <w:p>
       <w:r>
         <w:tab/>
+      </w:r>
+      <w:proofErr w:type="gramStart"/>
+      <w:r>
         <w:t>ancho</w:t>
       </w:r>
       <w:r>
-        <w:t>Elipse,altoElipse:entero;</w:t>
+        <w:t>Elipse,altoElipse</w:t>
+      </w:r>
+      <w:proofErr w:type="gramEnd"/>
+      <w:r>
+        <w:t>:entero;</w:t>
       </w:r>
     </w:p>
     <w:p>
@@ -8927,8 +9374,13 @@
     <w:p>
       <w:r>
         <w:tab/>
-        <w:t>Sibujar y cambiar valores en x,y</w:t>
-      </w:r>
+        <w:t xml:space="preserve">Sibujar y cambiar valores en </w:t>
+      </w:r>
+      <w:proofErr w:type="gramStart"/>
+      <w:r>
+        <w:t>x,y</w:t>
+      </w:r>
+      <w:proofErr w:type="gramEnd"/>
     </w:p>
     <w:p/>
     <w:p>
@@ -9047,12 +9499,28 @@
           </w:p>
           <w:p>
             <w:r>
-              <w:t xml:space="preserve">                 y1,y2,y3,vy1,vy2,vy3:entero;</w:t>
-            </w:r>
-          </w:p>
-          <w:p>
-            <w:r>
-              <w:t xml:space="preserve">                 anchoElipse,altoElipse:entero;</w:t>
+              <w:t xml:space="preserve">                 y</w:t>
+            </w:r>
+            <w:proofErr w:type="gramStart"/>
+            <w:r>
+              <w:t>1,y</w:t>
+            </w:r>
+            <w:proofErr w:type="gramEnd"/>
+            <w:r>
+              <w:t>2,y3,vy1,vy2,vy3:entero;</w:t>
+            </w:r>
+          </w:p>
+          <w:p>
+            <w:r>
+              <w:t xml:space="preserve">                 </w:t>
+            </w:r>
+            <w:proofErr w:type="gramStart"/>
+            <w:r>
+              <w:t>anchoElipse,altoElipse</w:t>
+            </w:r>
+            <w:proofErr w:type="gramEnd"/>
+            <w:r>
+              <w:t>:entero;</w:t>
             </w:r>
           </w:p>
         </w:tc>
@@ -9226,8 +9694,13 @@
               <w:t xml:space="preserve">Si </w:t>
             </w:r>
             <w:r>
-              <w:t>(y1&lt;0)entonces</w:t>
-            </w:r>
+              <w:t>(y1&lt;</w:t>
+            </w:r>
+            <w:proofErr w:type="gramStart"/>
+            <w:r>
+              <w:t>0)entonces</w:t>
+            </w:r>
+            <w:proofErr w:type="gramEnd"/>
           </w:p>
           <w:p>
             <w:r>
@@ -9324,6 +9797,9 @@
     </w:p>
     <w:p>
       <w:r>
+        <w:rPr>
+          <w:noProof/>
+        </w:rPr>
         <w:drawing>
           <wp:inline distT="0" distB="0" distL="0" distR="0" wp14:anchorId="13595CB5" wp14:editId="66463E2E">
             <wp:extent cx="1920406" cy="1813717"/>
@@ -9428,7 +9904,14 @@
     <w:p>
       <w:r>
         <w:tab/>
-        <w:t>ancho,alto,distanciaEntreRectangulo: entero</w:t>
+      </w:r>
+      <w:proofErr w:type="gramStart"/>
+      <w:r>
+        <w:t>ancho,alto</w:t>
+      </w:r>
+      <w:proofErr w:type="gramEnd"/>
+      <w:r>
+        <w:t>,distanciaEntreRectangulo: entero</w:t>
       </w:r>
     </w:p>
     <w:p/>
@@ -9609,13 +10092,26 @@
             <w:r>
               <w:t xml:space="preserve">                 </w:t>
             </w:r>
-            <w:r>
-              <w:t>ancho,alto,distanciaEntreRectangulo: entero</w:t>
-            </w:r>
-          </w:p>
-          <w:p>
-            <w:r>
-              <w:t xml:space="preserve">                 anchoLienzo,altoLienzo: entero</w:t>
+            <w:proofErr w:type="gramStart"/>
+            <w:r>
+              <w:t>ancho,alto</w:t>
+            </w:r>
+            <w:proofErr w:type="gramEnd"/>
+            <w:r>
+              <w:t>,distanciaEntreRectangulo: entero</w:t>
+            </w:r>
+          </w:p>
+          <w:p>
+            <w:r>
+              <w:t xml:space="preserve">                 </w:t>
+            </w:r>
+            <w:proofErr w:type="gramStart"/>
+            <w:r>
+              <w:t>anchoLienzo,altoLienzo</w:t>
+            </w:r>
+            <w:proofErr w:type="gramEnd"/>
+            <w:r>
+              <w:t>: entero</w:t>
             </w:r>
           </w:p>
         </w:tc>
@@ -9718,7 +10214,15 @@
           </w:p>
           <w:p>
             <w:r>
-              <w:t xml:space="preserve">           Dibujar un rectángulo en (x,coordenadasRectangulo.y)condimensiones ancho y alto</w:t>
+              <w:t xml:space="preserve">           Dibujar un rectángulo en (</w:t>
+            </w:r>
+            <w:proofErr w:type="gramStart"/>
+            <w:r>
+              <w:t>x,coordenadasRectangulo.y</w:t>
+            </w:r>
+            <w:proofErr w:type="gramEnd"/>
+            <w:r>
+              <w:t>)condimensiones ancho y alto</w:t>
             </w:r>
           </w:p>
           <w:p>
@@ -9811,6 +10315,637 @@
     </w:tbl>
     <w:p/>
     <w:p>
+      <w:r>
+        <w:rPr>
+          <w:b/>
+          <w:bCs/>
+        </w:rPr>
+        <w:t xml:space="preserve">Punto </w:t>
+      </w:r>
+      <w:r>
+        <w:rPr>
+          <w:b/>
+          <w:bCs/>
+        </w:rPr>
+        <w:t>21</w:t>
+      </w:r>
+      <w:r>
+        <w:t xml:space="preserve">: Utilizando la estructura de control repetitiva </w:t>
+      </w:r>
+      <w:proofErr w:type="spellStart"/>
+      <w:proofErr w:type="gramStart"/>
+      <w:r>
+        <w:t>while</w:t>
+      </w:r>
+      <w:proofErr w:type="spellEnd"/>
+      <w:r>
+        <w:t>(</w:t>
+      </w:r>
+      <w:proofErr w:type="gramEnd"/>
+      <w:r>
+        <w:t>) dibuje la siguiente imagen utilizando líneas que forman escalones y sobre cada borde de escalón se dibuje un punto de color rojo</w:t>
+      </w:r>
+    </w:p>
+    <w:p>
+      <w:r>
+        <w:drawing>
+          <wp:inline distT="0" distB="0" distL="0" distR="0" wp14:anchorId="012378AF" wp14:editId="2AA3E16E">
+            <wp:extent cx="1905000" cy="1924689"/>
+            <wp:effectExtent l="0" t="0" r="0" b="0"/>
+            <wp:docPr id="10" name="Imagen 10"/>
+            <wp:cNvGraphicFramePr>
+              <a:graphicFrameLocks xmlns:a="http://schemas.openxmlformats.org/drawingml/2006/main" noChangeAspect="1"/>
+            </wp:cNvGraphicFramePr>
+            <a:graphic xmlns:a="http://schemas.openxmlformats.org/drawingml/2006/main">
+              <a:graphicData uri="http://schemas.openxmlformats.org/drawingml/2006/picture">
+                <pic:pic xmlns:pic="http://schemas.openxmlformats.org/drawingml/2006/picture">
+                  <pic:nvPicPr>
+                    <pic:cNvPr id="1" name=""/>
+                    <pic:cNvPicPr/>
+                  </pic:nvPicPr>
+                  <pic:blipFill>
+                    <a:blip r:embed="rId16"/>
+                    <a:stretch>
+                      <a:fillRect/>
+                    </a:stretch>
+                  </pic:blipFill>
+                  <pic:spPr>
+                    <a:xfrm>
+                      <a:off x="0" y="0"/>
+                      <a:ext cx="1934758" cy="1954754"/>
+                    </a:xfrm>
+                    <a:prstGeom prst="rect">
+                      <a:avLst/>
+                    </a:prstGeom>
+                  </pic:spPr>
+                </pic:pic>
+              </a:graphicData>
+            </a:graphic>
+          </wp:inline>
+        </w:drawing>
+      </w:r>
+    </w:p>
+    <w:p>
+      <w:pPr>
+        <w:rPr>
+          <w:b/>
+          <w:bCs/>
+        </w:rPr>
+      </w:pPr>
+      <w:r>
+        <w:rPr>
+          <w:b/>
+          <w:bCs/>
+        </w:rPr>
+        <w:t>Captura de Processing:</w:t>
+      </w:r>
+    </w:p>
+    <w:p>
+      <w:pPr>
+        <w:rPr>
+          <w:b/>
+          <w:bCs/>
+        </w:rPr>
+      </w:pPr>
+    </w:p>
+    <w:p>
+      <w:pPr>
+        <w:rPr>
+          <w:b/>
+          <w:bCs/>
+          <w:u w:val="single"/>
+        </w:rPr>
+      </w:pPr>
+      <w:r>
+        <w:rPr>
+          <w:b/>
+          <w:bCs/>
+          <w:u w:val="single"/>
+        </w:rPr>
+        <w:t>Desarrollo del punto</w:t>
+      </w:r>
+    </w:p>
+    <w:p/>
+    <w:p>
+      <w:pPr>
+        <w:rPr>
+          <w:b/>
+          <w:bCs/>
+        </w:rPr>
+      </w:pPr>
+      <w:proofErr w:type="spellStart"/>
+      <w:r>
+        <w:rPr>
+          <w:b/>
+          <w:bCs/>
+        </w:rPr>
+        <w:t>Analisis</w:t>
+      </w:r>
+      <w:proofErr w:type="spellEnd"/>
+      <w:r>
+        <w:rPr>
+          <w:b/>
+          <w:bCs/>
+        </w:rPr>
+        <w:t>:</w:t>
+      </w:r>
+    </w:p>
+    <w:p>
+      <w:r>
+        <w:tab/>
+      </w:r>
+      <w:proofErr w:type="spellStart"/>
+      <w:r>
+        <w:t>Descripcion</w:t>
+      </w:r>
+      <w:proofErr w:type="spellEnd"/>
+      <w:r>
+        <w:t xml:space="preserve"> del Problema:</w:t>
+      </w:r>
+      <w:r>
+        <w:t xml:space="preserve"> </w:t>
+      </w:r>
+      <w:r>
+        <w:t xml:space="preserve">dibujar imagen usando </w:t>
+      </w:r>
+      <w:proofErr w:type="spellStart"/>
+      <w:r>
+        <w:t>while</w:t>
+      </w:r>
+      <w:proofErr w:type="spellEnd"/>
+    </w:p>
+    <w:p>
+      <w:pPr>
+        <w:rPr>
+          <w:b/>
+          <w:bCs/>
+        </w:rPr>
+      </w:pPr>
+      <w:r>
+        <w:rPr>
+          <w:b/>
+          <w:bCs/>
+        </w:rPr>
+        <w:t>Datos de entrada:</w:t>
+      </w:r>
+    </w:p>
+    <w:p>
+      <w:r>
+        <w:tab/>
+      </w:r>
+      <w:proofErr w:type="spellStart"/>
+      <w:proofErr w:type="gramStart"/>
+      <w:r>
+        <w:t>ancho,alto</w:t>
+      </w:r>
+      <w:proofErr w:type="gramEnd"/>
+      <w:r>
+        <w:t>,x,y:entero</w:t>
+      </w:r>
+      <w:proofErr w:type="spellEnd"/>
+      <w:r>
+        <w:t>;</w:t>
+      </w:r>
+    </w:p>
+    <w:p>
+      <w:pPr>
+        <w:rPr>
+          <w:b/>
+          <w:bCs/>
+        </w:rPr>
+      </w:pPr>
+      <w:r>
+        <w:rPr>
+          <w:b/>
+          <w:bCs/>
+        </w:rPr>
+        <w:t xml:space="preserve">Datos de Salida: </w:t>
+      </w:r>
+    </w:p>
+    <w:p>
+      <w:r>
+        <w:tab/>
+      </w:r>
+      <w:r>
+        <w:t>Dibujo en el lienzo</w:t>
+      </w:r>
+    </w:p>
+    <w:p>
+      <w:pPr>
+        <w:rPr>
+          <w:b/>
+          <w:bCs/>
+        </w:rPr>
+      </w:pPr>
+      <w:r>
+        <w:rPr>
+          <w:b/>
+          <w:bCs/>
+        </w:rPr>
+        <w:t xml:space="preserve">Proceso: </w:t>
+      </w:r>
+    </w:p>
+    <w:p>
+      <w:r>
+        <w:tab/>
+      </w:r>
+      <w:r>
+        <w:t xml:space="preserve">Realizar el dibuja en el lienzo usando </w:t>
+      </w:r>
+      <w:proofErr w:type="spellStart"/>
+      <w:r>
+        <w:t>while</w:t>
+      </w:r>
+      <w:proofErr w:type="spellEnd"/>
+    </w:p>
+    <w:p>
+      <w:pPr>
+        <w:rPr>
+          <w:b/>
+          <w:bCs/>
+        </w:rPr>
+      </w:pPr>
+      <w:proofErr w:type="spellStart"/>
+      <w:r>
+        <w:rPr>
+          <w:b/>
+          <w:bCs/>
+        </w:rPr>
+        <w:t>Dise</w:t>
+      </w:r>
+      <w:r>
+        <w:rPr>
+          <w:b/>
+          <w:bCs/>
+          <w:lang w:val="es-ES"/>
+        </w:rPr>
+        <w:t>ño</w:t>
+      </w:r>
+      <w:proofErr w:type="spellEnd"/>
+      <w:r>
+        <w:rPr>
+          <w:b/>
+          <w:bCs/>
+        </w:rPr>
+        <w:t>:</w:t>
+      </w:r>
+      <w:r>
+        <w:rPr>
+          <w:b/>
+          <w:bCs/>
+        </w:rPr>
+        <w:tab/>
+      </w:r>
+    </w:p>
+    <w:p>
+      <w:r>
+        <w:tab/>
+      </w:r>
+    </w:p>
+    <w:p/>
+    <w:tbl>
+      <w:tblPr>
+        <w:tblStyle w:val="Tablaconcuadrcula"/>
+        <w:tblW w:w="8363" w:type="dxa"/>
+        <w:tblInd w:w="704" w:type="dxa"/>
+        <w:tblLook w:val="04A0" w:firstRow="1" w:lastRow="0" w:firstColumn="1" w:lastColumn="0" w:noHBand="0" w:noVBand="1"/>
+      </w:tblPr>
+      <w:tblGrid>
+        <w:gridCol w:w="8363"/>
+      </w:tblGrid>
+      <w:tr>
+        <w:tc>
+          <w:tcPr>
+            <w:tcW w:w="8363" w:type="dxa"/>
+          </w:tcPr>
+          <w:p>
+            <w:pPr>
+              <w:rPr>
+                <w:b/>
+                <w:bCs/>
+                <w:u w:val="single"/>
+                <w:lang w:val="en-US"/>
+              </w:rPr>
+            </w:pPr>
+            <w:proofErr w:type="spellStart"/>
+            <w:r>
+              <w:rPr>
+                <w:b/>
+                <w:bCs/>
+                <w:u w:val="single"/>
+                <w:lang w:val="en-US"/>
+              </w:rPr>
+              <w:t>Entidad</w:t>
+            </w:r>
+            <w:proofErr w:type="spellEnd"/>
+            <w:r>
+              <w:rPr>
+                <w:b/>
+                <w:bCs/>
+                <w:u w:val="single"/>
+                <w:lang w:val="en-US"/>
+              </w:rPr>
+              <w:t>:</w:t>
+            </w:r>
+          </w:p>
+          <w:p>
+            <w:pPr>
+              <w:rPr>
+                <w:lang w:val="en-US"/>
+              </w:rPr>
+            </w:pPr>
+            <w:r>
+              <w:rPr>
+                <w:lang w:val="en-US"/>
+              </w:rPr>
+              <w:t xml:space="preserve">                 </w:t>
+            </w:r>
+            <w:proofErr w:type="spellStart"/>
+            <w:r>
+              <w:rPr>
+                <w:lang w:val="en-US"/>
+              </w:rPr>
+              <w:t>Lienzo</w:t>
+            </w:r>
+            <w:proofErr w:type="spellEnd"/>
+          </w:p>
+        </w:tc>
+      </w:tr>
+      <w:tr>
+        <w:tc>
+          <w:tcPr>
+            <w:tcW w:w="8363" w:type="dxa"/>
+          </w:tcPr>
+          <w:p>
+            <w:pPr>
+              <w:rPr>
+                <w:b/>
+                <w:bCs/>
+                <w:u w:val="single"/>
+              </w:rPr>
+            </w:pPr>
+            <w:r>
+              <w:rPr>
+                <w:b/>
+                <w:bCs/>
+                <w:u w:val="single"/>
+              </w:rPr>
+              <w:t>Variables:</w:t>
+            </w:r>
+          </w:p>
+          <w:p>
+            <w:r>
+              <w:t xml:space="preserve">                 </w:t>
+            </w:r>
+            <w:proofErr w:type="spellStart"/>
+            <w:proofErr w:type="gramStart"/>
+            <w:r>
+              <w:t>ancho,alto</w:t>
+            </w:r>
+            <w:proofErr w:type="gramEnd"/>
+            <w:r>
+              <w:t>,x,y:entero</w:t>
+            </w:r>
+            <w:proofErr w:type="spellEnd"/>
+          </w:p>
+        </w:tc>
+      </w:tr>
+      <w:tr>
+        <w:tc>
+          <w:tcPr>
+            <w:tcW w:w="8363" w:type="dxa"/>
+          </w:tcPr>
+          <w:p>
+            <w:r>
+              <w:rPr>
+                <w:b/>
+                <w:bCs/>
+                <w:u w:val="single"/>
+              </w:rPr>
+              <w:t>Nombre Algoritmo:</w:t>
+            </w:r>
+            <w:r>
+              <w:t xml:space="preserve"> </w:t>
+            </w:r>
+            <w:r>
+              <w:t>Ejercicio</w:t>
+            </w:r>
+            <w:r>
+              <w:t>21</w:t>
+            </w:r>
+          </w:p>
+          <w:p>
+            <w:pPr>
+              <w:rPr>
+                <w:b/>
+                <w:bCs/>
+              </w:rPr>
+            </w:pPr>
+            <w:r>
+              <w:rPr>
+                <w:b/>
+                <w:bCs/>
+              </w:rPr>
+              <w:t xml:space="preserve">   Algoritmo:  </w:t>
+            </w:r>
+          </w:p>
+          <w:p>
+            <w:pPr>
+              <w:rPr>
+                <w:b/>
+                <w:bCs/>
+              </w:rPr>
+            </w:pPr>
+            <w:r>
+              <w:rPr>
+                <w:b/>
+                <w:bCs/>
+              </w:rPr>
+              <w:t>Inicio</w:t>
+            </w:r>
+          </w:p>
+          <w:p>
+            <w:r>
+              <w:t>ancho &lt;- 60;</w:t>
+            </w:r>
+          </w:p>
+          <w:p>
+            <w:r>
+              <w:t>alto &lt;-50;</w:t>
+            </w:r>
+          </w:p>
+          <w:p>
+            <w:r>
+              <w:t>x &lt;-0;</w:t>
+            </w:r>
+          </w:p>
+          <w:p>
+            <w:r>
+              <w:t>y&lt;-60;</w:t>
+            </w:r>
+          </w:p>
+          <w:p>
+            <w:r>
+              <w:rPr>
+                <w:b/>
+                <w:bCs/>
+              </w:rPr>
+              <w:t>Mientras</w:t>
+            </w:r>
+            <w:r>
+              <w:t xml:space="preserve"> (x&lt;</w:t>
+            </w:r>
+            <w:proofErr w:type="spellStart"/>
+            <w:r>
+              <w:t>ancholienzo</w:t>
+            </w:r>
+            <w:proofErr w:type="spellEnd"/>
+            <w:r>
+              <w:t>)hacer</w:t>
+            </w:r>
+          </w:p>
+          <w:p>
+            <w:proofErr w:type="spellStart"/>
+            <w:r>
+              <w:t>dibujapunto</w:t>
+            </w:r>
+            <w:proofErr w:type="spellEnd"/>
+            <w:r>
+              <w:t xml:space="preserve"> &lt;- </w:t>
+            </w:r>
+            <w:proofErr w:type="spellStart"/>
+            <w:proofErr w:type="gramStart"/>
+            <w:r>
+              <w:t>ancho,alto</w:t>
+            </w:r>
+            <w:proofErr w:type="spellEnd"/>
+            <w:proofErr w:type="gramEnd"/>
+            <w:r>
+              <w:t>);</w:t>
+            </w:r>
+          </w:p>
+          <w:p>
+            <w:proofErr w:type="spellStart"/>
+            <w:r>
+              <w:t>dibujalinea</w:t>
+            </w:r>
+            <w:proofErr w:type="spellEnd"/>
+            <w:r>
+              <w:t xml:space="preserve"> &lt;- </w:t>
+            </w:r>
+            <w:proofErr w:type="gramStart"/>
+            <w:r>
+              <w:t>ancho,y</w:t>
+            </w:r>
+            <w:proofErr w:type="gramEnd"/>
+            <w:r>
+              <w:t>,ancho,alto+70;</w:t>
+            </w:r>
+          </w:p>
+          <w:p>
+            <w:r>
+              <w:t>alto &lt;- alto+60</w:t>
+            </w:r>
+          </w:p>
+          <w:p>
+            <w:r>
+              <w:t>ancho &lt;- ancho+60;</w:t>
+            </w:r>
+          </w:p>
+          <w:p>
+            <w:proofErr w:type="spellStart"/>
+            <w:r>
+              <w:t>dibujalinea</w:t>
+            </w:r>
+            <w:proofErr w:type="spellEnd"/>
+            <w:r>
+              <w:t xml:space="preserve"> &lt;- </w:t>
+            </w:r>
+            <w:proofErr w:type="gramStart"/>
+            <w:r>
+              <w:t>x,y</w:t>
+            </w:r>
+            <w:proofErr w:type="gramEnd"/>
+            <w:r>
+              <w:t>,x+60,y;</w:t>
+            </w:r>
+          </w:p>
+          <w:p>
+            <w:r>
+              <w:t>x&lt;-x+60;</w:t>
+            </w:r>
+          </w:p>
+          <w:p>
+            <w:r>
+              <w:t>y+y+60;</w:t>
+            </w:r>
+          </w:p>
+          <w:p>
+            <w:pPr>
+              <w:rPr>
+                <w:b/>
+                <w:bCs/>
+              </w:rPr>
+            </w:pPr>
+            <w:proofErr w:type="spellStart"/>
+            <w:r>
+              <w:rPr>
+                <w:b/>
+                <w:bCs/>
+              </w:rPr>
+              <w:t>FinMientras</w:t>
+            </w:r>
+            <w:proofErr w:type="spellEnd"/>
+          </w:p>
+          <w:p>
+            <w:pPr>
+              <w:rPr>
+                <w:b/>
+                <w:bCs/>
+              </w:rPr>
+            </w:pPr>
+            <w:r>
+              <w:rPr>
+                <w:b/>
+                <w:bCs/>
+              </w:rPr>
+              <w:t>Fin</w:t>
+            </w:r>
+            <w:r>
+              <w:rPr>
+                <w:b/>
+                <w:bCs/>
+              </w:rPr>
+              <w:t xml:space="preserve">                </w:t>
+            </w:r>
+          </w:p>
+        </w:tc>
+      </w:tr>
+      <w:tr>
+        <w:tc>
+          <w:tcPr>
+            <w:tcW w:w="8363" w:type="dxa"/>
+          </w:tcPr>
+          <w:p>
+            <w:pPr>
+              <w:rPr>
+                <w:b/>
+                <w:bCs/>
+                <w:u w:val="single"/>
+              </w:rPr>
+            </w:pPr>
+          </w:p>
+        </w:tc>
+      </w:tr>
+    </w:tbl>
+    <w:p>
+      <w:pPr>
+        <w:tabs>
+          <w:tab w:val="left" w:pos="2028"/>
+        </w:tabs>
+      </w:pPr>
+    </w:p>
+    <w:p>
       <w:pPr>
         <w:tabs>
           <w:tab w:val="left" w:pos="2028"/>
@@ -9865,7 +11000,7 @@
           <w:tab w:val="left" w:pos="2028"/>
         </w:tabs>
         <w:sectPr>
-          <w:headerReference w:type="first" r:id="rId16"/>
+          <w:headerReference w:type="first" r:id="rId17"/>
           <w:pgSz w:w="11906" w:h="16838"/>
           <w:pgMar w:top="1417" w:right="1701" w:bottom="1417" w:left="1701" w:header="708" w:footer="708" w:gutter="0"/>
           <w:pgBorders w:display="notFirstPage">
@@ -10130,7 +11265,23 @@
               <w:sz w:val="20"/>
               <w:szCs w:val="20"/>
             </w:rPr>
-            <w:t>Trabajo Practico N° / Actividad</w:t>
+            <w:t xml:space="preserve">Trabajo Practico </w:t>
+          </w:r>
+          <w:proofErr w:type="spellStart"/>
+          <w:r>
+            <w:rPr>
+              <w:sz w:val="20"/>
+              <w:szCs w:val="20"/>
+            </w:rPr>
+            <w:t>N°</w:t>
+          </w:r>
+          <w:proofErr w:type="spellEnd"/>
+          <w:r>
+            <w:rPr>
+              <w:sz w:val="20"/>
+              <w:szCs w:val="20"/>
+            </w:rPr>
+            <w:t xml:space="preserve"> / Actividad</w:t>
           </w:r>
         </w:p>
       </w:tc>
@@ -10167,7 +11318,7 @@
               <v:shape id="_x0000_i1026" type="#_x0000_t75" style="width:78.15pt;height:44.85pt" o:ole="">
                 <v:imagedata r:id="rId2" o:title=""/>
               </v:shape>
-              <o:OLEObject Type="Embed" ProgID="PBrush" ShapeID="_x0000_i1026" DrawAspect="Content" ObjectID="_1774725752" r:id="rId3"/>
+              <o:OLEObject Type="Embed" ProgID="PBrush" ShapeID="_x0000_i1026" DrawAspect="Content" ObjectID="_1774726432" r:id="rId3"/>
             </w:object>
           </w:r>
         </w:p>
@@ -10385,7 +11536,7 @@
               <v:shape id="_x0000_i1027" type="#_x0000_t75" style="width:78.15pt;height:44.85pt">
                 <v:imagedata r:id="rId2" o:title=""/>
               </v:shape>
-              <o:OLEObject Type="Embed" ProgID="PBrush" ShapeID="_x0000_i1027" DrawAspect="Content" ObjectID="_1774725753" r:id="rId3"/>
+              <o:OLEObject Type="Embed" ProgID="PBrush" ShapeID="_x0000_i1027" DrawAspect="Content" ObjectID="_1774726433" r:id="rId3"/>
             </w:object>
           </w:r>
         </w:p>

</xml_diff>

<commit_message>
Subida del ejercicio22 y word
Realice el ejercicio 22 tanto en processing como en word
</commit_message>
<xml_diff>
--- a/TP01_Mamani_Fernando/Archivo word de los Ejercicios.docx
+++ b/TP01_Mamani_Fernando/Archivo word de los Ejercicios.docx
@@ -206,7 +206,7 @@
                 <v:shape id="_x0000_i1025" type="#_x0000_t75" style="width:78.15pt;height:44.85pt" o:ole="">
                   <v:imagedata r:id="rId9" o:title=""/>
                 </v:shape>
-                <o:OLEObject Type="Embed" ProgID="PBrush" ShapeID="_x0000_i1025" DrawAspect="Content" ObjectID="_1774726431" r:id="rId10"/>
+                <o:OLEObject Type="Embed" ProgID="PBrush" ShapeID="_x0000_i1025" DrawAspect="Content" ObjectID="_1774727487" r:id="rId10"/>
               </w:object>
             </w:r>
           </w:p>
@@ -753,8 +753,6 @@
                                 </w14:textOutline>
                               </w:rPr>
                             </w:pPr>
-                            <w:proofErr w:type="spellStart"/>
-                            <w:proofErr w:type="gramStart"/>
                             <w:r>
                               <w:rPr>
                                 <w:color w:val="000000" w:themeColor="text1"/>
@@ -773,8 +771,6 @@
                               </w:rPr>
                               <w:t>Mamani,Fernando</w:t>
                             </w:r>
-                            <w:proofErr w:type="spellEnd"/>
-                            <w:proofErr w:type="gramEnd"/>
                             <w:r>
                               <w:rPr>
                                 <w:color w:val="000000" w:themeColor="text1"/>
@@ -1328,11 +1324,9 @@
       <w:r>
         <w:tab/>
       </w:r>
-      <w:proofErr w:type="gramStart"/>
       <w:r>
         <w:t>A,B</w:t>
       </w:r>
-      <w:proofErr w:type="gramEnd"/>
       <w:r>
         <w:t>: entero</w:t>
       </w:r>
@@ -2560,14 +2554,7 @@
     <w:p>
       <w:r>
         <w:tab/>
-      </w:r>
-      <w:proofErr w:type="gramStart"/>
-      <w:r>
-        <w:t>b,a</w:t>
-      </w:r>
-      <w:proofErr w:type="gramEnd"/>
-      <w:r>
-        <w:t>,c,x</w:t>
+        <w:t>b,a,c,x</w:t>
       </w:r>
       <w:r>
         <w:t xml:space="preserve">,b2,d,c2,x2,y: </w:t>
@@ -2595,7 +2582,6 @@
       <w:r>
         <w:tab/>
       </w:r>
-      <w:proofErr w:type="gramStart"/>
       <w:r>
         <w:t>r</w:t>
       </w:r>
@@ -2603,11 +2589,7 @@
         <w:t>esultado</w:t>
       </w:r>
       <w:r>
-        <w:t>A,resultadoB</w:t>
-      </w:r>
-      <w:proofErr w:type="gramEnd"/>
-      <w:r>
-        <w:t>,resultadoC,resultadoD</w:t>
+        <w:t>A,resultadoB,resultadoC,resultadoD</w:t>
       </w:r>
       <w:r>
         <w:t>: float</w:t>
@@ -2752,13 +2734,8 @@
             <w:r>
               <w:t xml:space="preserve">                 </w:t>
             </w:r>
-            <w:proofErr w:type="gramStart"/>
-            <w:r>
-              <w:t>b,a</w:t>
-            </w:r>
-            <w:proofErr w:type="gramEnd"/>
-            <w:r>
-              <w:t xml:space="preserve">,c,x,b2,d,c2,x2,y: </w:t>
+            <w:r>
+              <w:t xml:space="preserve">b,a,c,x,b2,d,c2,x2,y: </w:t>
             </w:r>
             <w:r>
               <w:t>float</w:t>
@@ -2766,15 +2743,7 @@
           </w:p>
           <w:p>
             <w:r>
-              <w:t xml:space="preserve">                 </w:t>
-            </w:r>
-            <w:proofErr w:type="gramStart"/>
-            <w:r>
-              <w:t>resultadoA,resultadoB</w:t>
-            </w:r>
-            <w:proofErr w:type="gramEnd"/>
-            <w:r>
-              <w:t>,resultadoC,resultadoD: float</w:t>
+              <w:t xml:space="preserve">                 resultadoA,resultadoB,resultadoC,resultadoD: float</w:t>
             </w:r>
           </w:p>
         </w:tc>
@@ -3137,14 +3106,7 @@
     <w:p>
       <w:r>
         <w:tab/>
-      </w:r>
-      <w:proofErr w:type="gramStart"/>
-      <w:r>
-        <w:t>A,B</w:t>
-      </w:r>
-      <w:proofErr w:type="gramEnd"/>
-      <w:r>
-        <w:t>,C: float</w:t>
+        <w:t>A,B,C: float</w:t>
       </w:r>
     </w:p>
     <w:p>
@@ -3165,14 +3127,7 @@
     <w:p>
       <w:r>
         <w:tab/>
-      </w:r>
-      <w:proofErr w:type="gramStart"/>
-      <w:r>
-        <w:t>resultadoA,resultadoB</w:t>
-      </w:r>
-      <w:proofErr w:type="gramEnd"/>
-      <w:r>
-        <w:t>,resultadoC,: float</w:t>
+        <w:t>resultadoA,resultadoB,resultadoC,: float</w:t>
       </w:r>
     </w:p>
     <w:p/>
@@ -3313,28 +3268,12 @@
           </w:p>
           <w:p>
             <w:r>
-              <w:t xml:space="preserve">                 </w:t>
-            </w:r>
-            <w:proofErr w:type="gramStart"/>
-            <w:r>
-              <w:t>A,B</w:t>
-            </w:r>
-            <w:proofErr w:type="gramEnd"/>
-            <w:r>
-              <w:t>,C: float</w:t>
-            </w:r>
-          </w:p>
-          <w:p>
-            <w:r>
-              <w:t xml:space="preserve">                 </w:t>
-            </w:r>
-            <w:proofErr w:type="gramStart"/>
-            <w:r>
-              <w:t>resultadoA,resultadoB</w:t>
-            </w:r>
-            <w:proofErr w:type="gramEnd"/>
-            <w:r>
-              <w:t>,resultadoC,: float</w:t>
+              <w:t xml:space="preserve">                 A,B,C: float</w:t>
+            </w:r>
+          </w:p>
+          <w:p>
+            <w:r>
+              <w:t xml:space="preserve">                 resultadoA,resultadoB,resultadoC,: float</w:t>
             </w:r>
           </w:p>
         </w:tc>
@@ -3618,14 +3557,7 @@
     <w:p>
       <w:r>
         <w:tab/>
-      </w:r>
-      <w:proofErr w:type="gramStart"/>
-      <w:r>
-        <w:t>x,y</w:t>
-      </w:r>
-      <w:proofErr w:type="gramEnd"/>
-      <w:r>
-        <w:t>,z:entero</w:t>
+        <w:t>x,y,z:entero</w:t>
       </w:r>
     </w:p>
     <w:p>
@@ -3786,15 +3718,7 @@
           </w:p>
           <w:p>
             <w:r>
-              <w:t xml:space="preserve">                 </w:t>
-            </w:r>
-            <w:proofErr w:type="gramStart"/>
-            <w:r>
-              <w:t>x,y</w:t>
-            </w:r>
-            <w:proofErr w:type="gramEnd"/>
-            <w:r>
-              <w:t>,z: entero</w:t>
+              <w:t xml:space="preserve">                 x,y,z: entero</w:t>
             </w:r>
           </w:p>
           <w:p>
@@ -4629,14 +4553,7 @@
     <w:p>
       <w:r>
         <w:tab/>
-      </w:r>
-      <w:proofErr w:type="gramStart"/>
-      <w:r>
-        <w:t>a,b</w:t>
-      </w:r>
-      <w:proofErr w:type="gramEnd"/>
-      <w:r>
-        <w:t>,x,y: entero</w:t>
+        <w:t>a,b,x,y: entero</w:t>
       </w:r>
     </w:p>
     <w:p>
@@ -4799,15 +4716,7 @@
           </w:p>
           <w:p>
             <w:r>
-              <w:t xml:space="preserve">                 </w:t>
-            </w:r>
-            <w:proofErr w:type="gramStart"/>
-            <w:r>
-              <w:t>a,b</w:t>
-            </w:r>
-            <w:proofErr w:type="gramEnd"/>
-            <w:r>
-              <w:t>,x,y: entero</w:t>
+              <w:t xml:space="preserve">                 a,b,x,y: entero</w:t>
             </w:r>
           </w:p>
         </w:tc>
@@ -5137,14 +5046,7 @@
     <w:p>
       <w:r>
         <w:tab/>
-      </w:r>
-      <w:proofErr w:type="gramStart"/>
-      <w:r>
-        <w:t>x,y</w:t>
-      </w:r>
-      <w:proofErr w:type="gramEnd"/>
-      <w:r>
-        <w:t>: entero</w:t>
+        <w:t>x,y: entero</w:t>
       </w:r>
     </w:p>
     <w:p>
@@ -5305,15 +5207,7 @@
           </w:p>
           <w:p>
             <w:r>
-              <w:t xml:space="preserve">                 </w:t>
-            </w:r>
-            <w:proofErr w:type="gramStart"/>
-            <w:r>
-              <w:t>x,y</w:t>
-            </w:r>
-            <w:proofErr w:type="gramEnd"/>
-            <w:r>
-              <w:t>: entero</w:t>
+              <w:t xml:space="preserve">                 x,y: entero</w:t>
             </w:r>
           </w:p>
         </w:tc>
@@ -5550,15 +5444,7 @@
         <w:t>:</w:t>
       </w:r>
       <w:r>
-        <w:t xml:space="preserve"> Para i=</w:t>
-      </w:r>
-      <w:proofErr w:type="gramStart"/>
-      <w:r>
-        <w:t>22,j</w:t>
-      </w:r>
-      <w:proofErr w:type="gramEnd"/>
-      <w:r>
-        <w:t>=3, evaluar el resultado de:</w:t>
+        <w:t xml:space="preserve"> Para i=22,j=3, evaluar el resultado de:</w:t>
       </w:r>
     </w:p>
     <w:p>
@@ -5651,14 +5537,7 @@
     <w:p>
       <w:r>
         <w:tab/>
-      </w:r>
-      <w:proofErr w:type="gramStart"/>
-      <w:r>
-        <w:t>i,j</w:t>
-      </w:r>
-      <w:proofErr w:type="gramEnd"/>
-      <w:r>
-        <w:t>: entero</w:t>
+        <w:t>i,j: entero</w:t>
       </w:r>
     </w:p>
     <w:p>
@@ -5819,15 +5698,7 @@
           </w:p>
           <w:p>
             <w:r>
-              <w:t xml:space="preserve">                 </w:t>
-            </w:r>
-            <w:proofErr w:type="gramStart"/>
-            <w:r>
-              <w:t>i,j</w:t>
-            </w:r>
-            <w:proofErr w:type="gramEnd"/>
-            <w:r>
-              <w:t>: entero</w:t>
+              <w:t xml:space="preserve">                 i,j: entero</w:t>
             </w:r>
           </w:p>
         </w:tc>
@@ -6059,28 +5930,12 @@
         <w:t>:</w:t>
       </w:r>
       <w:r>
-        <w:t xml:space="preserve">  Para a=34, b=</w:t>
-      </w:r>
-      <w:proofErr w:type="gramStart"/>
-      <w:r>
-        <w:t>12,c</w:t>
-      </w:r>
-      <w:proofErr w:type="gramEnd"/>
-      <w:r>
-        <w:t>=8, evaluar el resultado de:</w:t>
-      </w:r>
-    </w:p>
-    <w:p>
-      <w:r>
-        <w:t>(a+b==c) || (</w:t>
-      </w:r>
-      <w:proofErr w:type="gramStart"/>
-      <w:r>
-        <w:t>c!=</w:t>
-      </w:r>
-      <w:proofErr w:type="gramEnd"/>
-      <w:r>
-        <w:t>0) &amp;&amp; (b-c&gt;=19)</w:t>
+        <w:t xml:space="preserve">  Para a=34, b=12,c=8, evaluar el resultado de:</w:t>
+      </w:r>
+    </w:p>
+    <w:p>
+      <w:r>
+        <w:t>(a+b==c) || (c!=0) &amp;&amp; (b-c&gt;=19)</w:t>
       </w:r>
     </w:p>
     <w:p>
@@ -6168,14 +6023,7 @@
     <w:p>
       <w:r>
         <w:tab/>
-      </w:r>
-      <w:proofErr w:type="gramStart"/>
-      <w:r>
-        <w:t>a,b</w:t>
-      </w:r>
-      <w:proofErr w:type="gramEnd"/>
-      <w:r>
-        <w:t>,c: entero</w:t>
+        <w:t>a,b,c: entero</w:t>
       </w:r>
     </w:p>
     <w:p>
@@ -6336,15 +6184,7 @@
           </w:p>
           <w:p>
             <w:r>
-              <w:t xml:space="preserve">                 </w:t>
-            </w:r>
-            <w:proofErr w:type="gramStart"/>
-            <w:r>
-              <w:t>a,b</w:t>
-            </w:r>
-            <w:proofErr w:type="gramEnd"/>
-            <w:r>
-              <w:t>,c: entero</w:t>
+              <w:t xml:space="preserve">                 a,b,c: entero</w:t>
             </w:r>
           </w:p>
         </w:tc>
@@ -6431,15 +6271,7 @@
               <w:t xml:space="preserve"> </w:t>
             </w:r>
             <w:r>
-              <w:t>((a+b==c) || (</w:t>
-            </w:r>
-            <w:proofErr w:type="gramStart"/>
-            <w:r>
-              <w:t>c!=</w:t>
-            </w:r>
-            <w:proofErr w:type="gramEnd"/>
-            <w:r>
-              <w:t>0) &amp;&amp; (b-c&gt;=19)) Entonces</w:t>
+              <w:t>((a+b==c) || (c!=0) &amp;&amp; (b-c&gt;=19)) Entonces</w:t>
             </w:r>
           </w:p>
           <w:p>
@@ -6674,12 +6506,8 @@
     <w:p>
       <w:r>
         <w:tab/>
-      </w:r>
-      <w:proofErr w:type="gramStart"/>
-      <w:r>
         <w:t>texto:caracter</w:t>
       </w:r>
-      <w:proofErr w:type="gramEnd"/>
     </w:p>
     <w:p>
       <w:pPr>
@@ -6844,13 +6672,8 @@
           </w:p>
           <w:p>
             <w:r>
-              <w:t xml:space="preserve">                 </w:t>
-            </w:r>
-            <w:proofErr w:type="gramStart"/>
-            <w:r>
-              <w:t>nombre,texto</w:t>
-            </w:r>
-            <w:proofErr w:type="gramEnd"/>
+              <w:t xml:space="preserve">                 nombre,texto</w:t>
+            </w:r>
             <w:r>
               <w:t>,saludo</w:t>
             </w:r>
@@ -6928,15 +6751,7 @@
           </w:p>
           <w:p>
             <w:r>
-              <w:t xml:space="preserve">escribir </w:t>
-            </w:r>
-            <w:proofErr w:type="gramStart"/>
-            <w:r>
-              <w:t>saludo,nombre</w:t>
-            </w:r>
-            <w:proofErr w:type="gramEnd"/>
-            <w:r>
-              <w:t>;</w:t>
+              <w:t>escribir saludo,nombre;</w:t>
             </w:r>
           </w:p>
           <w:p>
@@ -7091,14 +6906,7 @@
     <w:p>
       <w:r>
         <w:tab/>
-      </w:r>
-      <w:proofErr w:type="gramStart"/>
-      <w:r>
-        <w:t>base,altura</w:t>
-      </w:r>
-      <w:proofErr w:type="gramEnd"/>
-      <w:r>
-        <w:t xml:space="preserve"> : entero</w:t>
+        <w:t>base,altura : entero</w:t>
       </w:r>
     </w:p>
     <w:p>
@@ -7119,14 +6927,7 @@
     <w:p>
       <w:r>
         <w:tab/>
-      </w:r>
-      <w:proofErr w:type="gramStart"/>
-      <w:r>
-        <w:t>perímetro,área</w:t>
-      </w:r>
-      <w:proofErr w:type="gramEnd"/>
-      <w:r>
-        <w:t xml:space="preserve"> : entero</w:t>
+        <w:t>perímetro,área : entero</w:t>
       </w:r>
     </w:p>
     <w:p>
@@ -7265,28 +7066,12 @@
           </w:p>
           <w:p>
             <w:r>
-              <w:t xml:space="preserve">                 </w:t>
-            </w:r>
-            <w:proofErr w:type="gramStart"/>
-            <w:r>
-              <w:t>base,altura</w:t>
-            </w:r>
-            <w:proofErr w:type="gramEnd"/>
-            <w:r>
-              <w:t>: entero;</w:t>
-            </w:r>
-          </w:p>
-          <w:p>
-            <w:r>
-              <w:t xml:space="preserve">                  </w:t>
-            </w:r>
-            <w:proofErr w:type="gramStart"/>
-            <w:r>
-              <w:t>perímetro,área</w:t>
-            </w:r>
-            <w:proofErr w:type="gramEnd"/>
-            <w:r>
-              <w:t xml:space="preserve">: entero </w:t>
+              <w:t xml:space="preserve">                 base,altura: entero;</w:t>
+            </w:r>
+          </w:p>
+          <w:p>
+            <w:r>
+              <w:t xml:space="preserve">                  perímetro,área: entero </w:t>
             </w:r>
           </w:p>
         </w:tc>
@@ -7396,43 +7181,15 @@
               <w:rPr>
                 <w:rFonts w:eastAsiaTheme="minorEastAsia"/>
               </w:rPr>
-              <w:t xml:space="preserve">escribir “El área es: </w:t>
-            </w:r>
-            <w:proofErr w:type="gramStart"/>
+              <w:t>escribir “El área es: “,área;</w:t>
+            </w:r>
+          </w:p>
+          <w:p>
             <w:r>
               <w:rPr>
                 <w:rFonts w:eastAsiaTheme="minorEastAsia"/>
               </w:rPr>
-              <w:t>“,área</w:t>
-            </w:r>
-            <w:proofErr w:type="gramEnd"/>
-            <w:r>
-              <w:rPr>
-                <w:rFonts w:eastAsiaTheme="minorEastAsia"/>
-              </w:rPr>
-              <w:t>;</w:t>
-            </w:r>
-          </w:p>
-          <w:p>
-            <w:r>
-              <w:rPr>
-                <w:rFonts w:eastAsiaTheme="minorEastAsia"/>
-              </w:rPr>
-              <w:t xml:space="preserve">escribir “El perímetro es: </w:t>
-            </w:r>
-            <w:proofErr w:type="gramStart"/>
-            <w:r>
-              <w:rPr>
-                <w:rFonts w:eastAsiaTheme="minorEastAsia"/>
-              </w:rPr>
-              <w:t>“,perímetro</w:t>
-            </w:r>
-            <w:proofErr w:type="gramEnd"/>
-            <w:r>
-              <w:rPr>
-                <w:rFonts w:eastAsiaTheme="minorEastAsia"/>
-              </w:rPr>
-              <w:t>;</w:t>
+              <w:t>escribir “El perímetro es: “,perímetro;</w:t>
             </w:r>
           </w:p>
           <w:p>
@@ -7632,14 +7389,7 @@
     <w:p>
       <w:r>
         <w:tab/>
-      </w:r>
-      <w:proofErr w:type="gramStart"/>
-      <w:r>
-        <w:t>base,altura</w:t>
-      </w:r>
-      <w:proofErr w:type="gramEnd"/>
-      <w:r>
-        <w:t xml:space="preserve"> : entero</w:t>
+        <w:t>base,altura : entero</w:t>
       </w:r>
     </w:p>
     <w:p>
@@ -7661,16 +7411,11 @@
       <w:r>
         <w:tab/>
       </w:r>
-      <w:proofErr w:type="gramStart"/>
       <w:r>
         <w:t>hipotenusa</w:t>
       </w:r>
       <w:r>
-        <w:t xml:space="preserve"> :</w:t>
-      </w:r>
-      <w:proofErr w:type="gramEnd"/>
-      <w:r>
-        <w:t xml:space="preserve"> </w:t>
+        <w:t xml:space="preserve"> : </w:t>
       </w:r>
       <w:r>
         <w:t>float</w:t>
@@ -7817,15 +7562,7 @@
           </w:p>
           <w:p>
             <w:r>
-              <w:t xml:space="preserve">                 </w:t>
-            </w:r>
-            <w:proofErr w:type="gramStart"/>
-            <w:r>
-              <w:t>base,altura</w:t>
-            </w:r>
-            <w:proofErr w:type="gramEnd"/>
-            <w:r>
-              <w:t>: entero;</w:t>
+              <w:t xml:space="preserve">                 base,altura: entero;</w:t>
             </w:r>
           </w:p>
           <w:p>
@@ -7994,21 +7731,7 @@
               <w:rPr>
                 <w:rFonts w:eastAsiaTheme="minorEastAsia"/>
               </w:rPr>
-              <w:t xml:space="preserve">escribir “la hipotenusa es: </w:t>
-            </w:r>
-            <w:proofErr w:type="gramStart"/>
-            <w:r>
-              <w:rPr>
-                <w:rFonts w:eastAsiaTheme="minorEastAsia"/>
-              </w:rPr>
-              <w:t>“,hipotenusa</w:t>
-            </w:r>
-            <w:proofErr w:type="gramEnd"/>
-            <w:r>
-              <w:rPr>
-                <w:rFonts w:eastAsiaTheme="minorEastAsia"/>
-              </w:rPr>
-              <w:t>;</w:t>
+              <w:t>escribir “la hipotenusa es: “,hipotenusa;</w:t>
             </w:r>
           </w:p>
           <w:p>
@@ -8163,15 +7886,7 @@
     <w:p>
       <w:r>
         <w:tab/>
-        <w:t>numero</w:t>
-      </w:r>
-      <w:proofErr w:type="gramStart"/>
-      <w:r>
-        <w:t>1,numero</w:t>
-      </w:r>
-      <w:proofErr w:type="gramEnd"/>
-      <w:r>
-        <w:t>2 : entero</w:t>
+        <w:t>numero1,numero2 : entero</w:t>
       </w:r>
     </w:p>
     <w:p>
@@ -8192,14 +7907,7 @@
     <w:p>
       <w:r>
         <w:tab/>
-      </w:r>
-      <w:proofErr w:type="gramStart"/>
-      <w:r>
-        <w:t>resultadoSuma,resultadoResta</w:t>
-      </w:r>
-      <w:proofErr w:type="gramEnd"/>
-      <w:r>
-        <w:t>,resultadoMultiplicacion: entero</w:t>
+        <w:t>resultadoSuma,resultadoResta,resultadoMultiplicacion: entero</w:t>
       </w:r>
     </w:p>
     <w:p>
@@ -8208,12 +7916,8 @@
       </w:r>
       <w:r>
         <w:tab/>
-      </w:r>
-      <w:proofErr w:type="gramStart"/>
-      <w:r>
         <w:t>resultadoDivision:float</w:t>
       </w:r>
-      <w:proofErr w:type="gramEnd"/>
     </w:p>
     <w:p>
       <w:pPr>
@@ -8354,28 +8058,12 @@
           </w:p>
           <w:p>
             <w:r>
-              <w:t xml:space="preserve">                 numero</w:t>
-            </w:r>
-            <w:proofErr w:type="gramStart"/>
-            <w:r>
-              <w:t>1,numero</w:t>
-            </w:r>
-            <w:proofErr w:type="gramEnd"/>
-            <w:r>
-              <w:t>2: entero;</w:t>
-            </w:r>
-          </w:p>
-          <w:p>
-            <w:r>
-              <w:t xml:space="preserve">                  </w:t>
-            </w:r>
-            <w:proofErr w:type="gramStart"/>
-            <w:r>
-              <w:t>resultadoSuma,resultadoResta</w:t>
-            </w:r>
-            <w:proofErr w:type="gramEnd"/>
-            <w:r>
-              <w:t>,resultadoMultiplicacion:entero</w:t>
+              <w:t xml:space="preserve">                 numero1,numero2: entero;</w:t>
+            </w:r>
+          </w:p>
+          <w:p>
+            <w:r>
+              <w:t xml:space="preserve">                  resultadoSuma,resultadoResta,resultadoMultiplicacion:entero</w:t>
             </w:r>
           </w:p>
           <w:p>
@@ -8508,21 +8196,20 @@
               <w:rPr>
                 <w:rFonts w:eastAsiaTheme="minorEastAsia"/>
               </w:rPr>
-              <w:t xml:space="preserve">escribir “El resultado de la suma es: </w:t>
-            </w:r>
-            <w:proofErr w:type="gramStart"/>
-            <w:r>
+              <w:t>escribir “El resultado de la suma es: “,resultadoSuma;</w:t>
+            </w:r>
+          </w:p>
+          <w:p>
+            <w:pPr>
               <w:rPr>
                 <w:rFonts w:eastAsiaTheme="minorEastAsia"/>
               </w:rPr>
-              <w:t>“,resultadoSuma</w:t>
-            </w:r>
-            <w:proofErr w:type="gramEnd"/>
+            </w:pPr>
             <w:r>
               <w:rPr>
                 <w:rFonts w:eastAsiaTheme="minorEastAsia"/>
               </w:rPr>
-              <w:t>;</w:t>
+              <w:t>escribir “El resultado de la resta es: “,resultadoResta;</w:t>
             </w:r>
           </w:p>
           <w:p>
@@ -8535,75 +8222,20 @@
               <w:rPr>
                 <w:rFonts w:eastAsiaTheme="minorEastAsia"/>
               </w:rPr>
-              <w:t xml:space="preserve">escribir “El resultado de la resta es: </w:t>
-            </w:r>
-            <w:proofErr w:type="gramStart"/>
-            <w:r>
+              <w:t>escribir “El resultado de la multiplicacion es: “,resultadoMultiplicacion;</w:t>
+            </w:r>
+          </w:p>
+          <w:p>
+            <w:pPr>
               <w:rPr>
                 <w:rFonts w:eastAsiaTheme="minorEastAsia"/>
               </w:rPr>
-              <w:t>“,resultadoResta</w:t>
-            </w:r>
-            <w:proofErr w:type="gramEnd"/>
+            </w:pPr>
             <w:r>
               <w:rPr>
                 <w:rFonts w:eastAsiaTheme="minorEastAsia"/>
               </w:rPr>
-              <w:t>;</w:t>
-            </w:r>
-          </w:p>
-          <w:p>
-            <w:pPr>
-              <w:rPr>
-                <w:rFonts w:eastAsiaTheme="minorEastAsia"/>
-              </w:rPr>
-            </w:pPr>
-            <w:r>
-              <w:rPr>
-                <w:rFonts w:eastAsiaTheme="minorEastAsia"/>
-              </w:rPr>
-              <w:t xml:space="preserve">escribir “El resultado de la multiplicacion es: </w:t>
-            </w:r>
-            <w:proofErr w:type="gramStart"/>
-            <w:r>
-              <w:rPr>
-                <w:rFonts w:eastAsiaTheme="minorEastAsia"/>
-              </w:rPr>
-              <w:t>“,resultadoMultiplicacion</w:t>
-            </w:r>
-            <w:proofErr w:type="gramEnd"/>
-            <w:r>
-              <w:rPr>
-                <w:rFonts w:eastAsiaTheme="minorEastAsia"/>
-              </w:rPr>
-              <w:t>;</w:t>
-            </w:r>
-          </w:p>
-          <w:p>
-            <w:pPr>
-              <w:rPr>
-                <w:rFonts w:eastAsiaTheme="minorEastAsia"/>
-              </w:rPr>
-            </w:pPr>
-            <w:r>
-              <w:rPr>
-                <w:rFonts w:eastAsiaTheme="minorEastAsia"/>
-              </w:rPr>
-              <w:t xml:space="preserve">escribir “El resultado de la division es: </w:t>
-            </w:r>
-            <w:proofErr w:type="gramStart"/>
-            <w:r>
-              <w:rPr>
-                <w:rFonts w:eastAsiaTheme="minorEastAsia"/>
-              </w:rPr>
-              <w:t>“,resultadoDivision</w:t>
-            </w:r>
-            <w:proofErr w:type="gramEnd"/>
-            <w:r>
-              <w:rPr>
-                <w:rFonts w:eastAsiaTheme="minorEastAsia"/>
-              </w:rPr>
-              <w:t>;</w:t>
+              <w:t>escribir “El resultado de la division es: “,resultadoDivision;</w:t>
             </w:r>
           </w:p>
           <w:p>
@@ -8821,12 +8453,8 @@
     <w:p>
       <w:r>
         <w:tab/>
-      </w:r>
-      <w:proofErr w:type="gramStart"/>
-      <w:r>
         <w:t>temperaturaC:float</w:t>
       </w:r>
-      <w:proofErr w:type="gramEnd"/>
     </w:p>
     <w:p>
       <w:pPr>
@@ -8967,15 +8595,7 @@
           </w:p>
           <w:p>
             <w:r>
-              <w:t xml:space="preserve">                 </w:t>
-            </w:r>
-            <w:proofErr w:type="gramStart"/>
-            <w:r>
-              <w:t>temperaturaF,temperaturaC</w:t>
-            </w:r>
-            <w:proofErr w:type="gramEnd"/>
-            <w:r>
-              <w:t>: float;</w:t>
+              <w:t xml:space="preserve">                 temperaturaF,temperaturaC: float;</w:t>
             </w:r>
           </w:p>
         </w:tc>
@@ -9046,48 +8666,20 @@
               <w:rPr>
                 <w:rFonts w:eastAsiaTheme="minorEastAsia"/>
               </w:rPr>
-              <w:t>temperaturaC &lt;- (temperaturaF-</w:t>
-            </w:r>
-            <w:proofErr w:type="gramStart"/>
-            <w:r>
+              <w:t>temperaturaC &lt;- (temperaturaF-32)/1.8;</w:t>
+            </w:r>
+          </w:p>
+          <w:p>
+            <w:pPr>
               <w:rPr>
                 <w:rFonts w:eastAsiaTheme="minorEastAsia"/>
               </w:rPr>
-              <w:t>32)/</w:t>
-            </w:r>
-            <w:proofErr w:type="gramEnd"/>
+            </w:pPr>
             <w:r>
               <w:rPr>
                 <w:rFonts w:eastAsiaTheme="minorEastAsia"/>
               </w:rPr>
-              <w:t>1.8;</w:t>
-            </w:r>
-          </w:p>
-          <w:p>
-            <w:pPr>
-              <w:rPr>
-                <w:rFonts w:eastAsiaTheme="minorEastAsia"/>
-              </w:rPr>
-            </w:pPr>
-            <w:r>
-              <w:rPr>
-                <w:rFonts w:eastAsiaTheme="minorEastAsia"/>
-              </w:rPr>
-              <w:t xml:space="preserve">escribir “La temperatura en grados Celsius es: </w:t>
-            </w:r>
-            <w:proofErr w:type="gramStart"/>
-            <w:r>
-              <w:rPr>
-                <w:rFonts w:eastAsiaTheme="minorEastAsia"/>
-              </w:rPr>
-              <w:t>“,temperaturaC</w:t>
-            </w:r>
-            <w:proofErr w:type="gramEnd"/>
-            <w:r>
-              <w:rPr>
-                <w:rFonts w:eastAsiaTheme="minorEastAsia"/>
-              </w:rPr>
-              <w:t>;</w:t>
+              <w:t>escribir “La temperatura en grados Celsius es: “,temperaturaC;</w:t>
             </w:r>
           </w:p>
           <w:p>
@@ -9154,23 +8746,7 @@
         <w:t>19</w:t>
       </w:r>
       <w:r>
-        <w:t xml:space="preserve">: Declare las variables necesarias para dibujar una línea que se dibuja desde las coordenadas iniciales del lienzo y se extiende por todo el ancho. Sobre el punto medio de la línea y a una distancia de 40px (en sentido vertical desde la línea) dibuje una elipse que tenga como ancho 80px y de alto 80px. Dentro de la función </w:t>
-      </w:r>
-      <w:proofErr w:type="gramStart"/>
-      <w:r>
-        <w:t>draw(</w:t>
-      </w:r>
-      <w:proofErr w:type="gramEnd"/>
-      <w:r>
-        <w:t xml:space="preserve">), actualice las variables necesarias para que la línea desde su inicio se mueva en dirección hacia abajo arrastrando la elipse. Mantenga en cero el valor para </w:t>
-      </w:r>
-      <w:proofErr w:type="gramStart"/>
-      <w:r>
-        <w:t>background(</w:t>
-      </w:r>
-      <w:proofErr w:type="gramEnd"/>
-      <w:r>
-        <w:t>). Cuando la línea supere la posición de la altura del lienzo, debe invertir su sentido, es decir dirigirse hacia arriba arrastrando la elipse. Cuando la línea alcance nuevamente el valor 0 para su posición en y, el desplazamiento debe ser hacia abajo y así sucesivamente. El lienzo debería verse como en las siguientes figuras</w:t>
+        <w:t>: Declare las variables necesarias para dibujar una línea que se dibuja desde las coordenadas iniciales del lienzo y se extiende por todo el ancho. Sobre el punto medio de la línea y a una distancia de 40px (en sentido vertical desde la línea) dibuje una elipse que tenga como ancho 80px y de alto 80px. Dentro de la función draw(), actualice las variables necesarias para que la línea desde su inicio se mueva en dirección hacia abajo arrastrando la elipse. Mantenga en cero el valor para background(). Cuando la línea supere la posición de la altura del lienzo, debe invertir su sentido, es decir dirigirse hacia arriba arrastrando la elipse. Cuando la línea alcance nuevamente el valor 0 para su posición en y, el desplazamiento debe ser hacia abajo y así sucesivamente. El lienzo debería verse como en las siguientes figuras</w:t>
       </w:r>
     </w:p>
     <w:p>
@@ -9279,15 +8855,7 @@
         <w:t>Descripcion del Problema:</w:t>
       </w:r>
       <w:r>
-        <w:t xml:space="preserve"> realizar el ejercicio utilizando el incremento y decremento de los valores </w:t>
-      </w:r>
-      <w:proofErr w:type="gramStart"/>
-      <w:r>
-        <w:t>x,y</w:t>
-      </w:r>
-      <w:proofErr w:type="gramEnd"/>
-      <w:r>
-        <w:t xml:space="preserve"> de la pelota y línea.</w:t>
+        <w:t xml:space="preserve"> realizar el ejercicio utilizando el incremento y decremento de los valores x,y de la pelota y línea.</w:t>
       </w:r>
     </w:p>
     <w:p>
@@ -9308,31 +8876,16 @@
     <w:p>
       <w:r>
         <w:tab/>
-        <w:t>y</w:t>
-      </w:r>
-      <w:proofErr w:type="gramStart"/>
-      <w:r>
-        <w:t>1,y</w:t>
-      </w:r>
-      <w:proofErr w:type="gramEnd"/>
-      <w:r>
-        <w:t>2,y3,vy1,vy2,vy3:entero;</w:t>
+        <w:t>y1,y2,y3,vy1,vy2,vy3:entero;</w:t>
       </w:r>
     </w:p>
     <w:p>
       <w:r>
         <w:tab/>
-      </w:r>
-      <w:proofErr w:type="gramStart"/>
-      <w:r>
         <w:t>ancho</w:t>
       </w:r>
       <w:r>
-        <w:t>Elipse,altoElipse</w:t>
-      </w:r>
-      <w:proofErr w:type="gramEnd"/>
-      <w:r>
-        <w:t>:entero;</w:t>
+        <w:t>Elipse,altoElipse:entero;</w:t>
       </w:r>
     </w:p>
     <w:p>
@@ -9374,13 +8927,8 @@
     <w:p>
       <w:r>
         <w:tab/>
-        <w:t xml:space="preserve">Sibujar y cambiar valores en </w:t>
-      </w:r>
-      <w:proofErr w:type="gramStart"/>
-      <w:r>
-        <w:t>x,y</w:t>
-      </w:r>
-      <w:proofErr w:type="gramEnd"/>
+        <w:t>Sibujar y cambiar valores en x,y</w:t>
+      </w:r>
     </w:p>
     <w:p/>
     <w:p>
@@ -9499,28 +9047,12 @@
           </w:p>
           <w:p>
             <w:r>
-              <w:t xml:space="preserve">                 y</w:t>
-            </w:r>
-            <w:proofErr w:type="gramStart"/>
-            <w:r>
-              <w:t>1,y</w:t>
-            </w:r>
-            <w:proofErr w:type="gramEnd"/>
-            <w:r>
-              <w:t>2,y3,vy1,vy2,vy3:entero;</w:t>
-            </w:r>
-          </w:p>
-          <w:p>
-            <w:r>
-              <w:t xml:space="preserve">                 </w:t>
-            </w:r>
-            <w:proofErr w:type="gramStart"/>
-            <w:r>
-              <w:t>anchoElipse,altoElipse</w:t>
-            </w:r>
-            <w:proofErr w:type="gramEnd"/>
-            <w:r>
-              <w:t>:entero;</w:t>
+              <w:t xml:space="preserve">                 y1,y2,y3,vy1,vy2,vy3:entero;</w:t>
+            </w:r>
+          </w:p>
+          <w:p>
+            <w:r>
+              <w:t xml:space="preserve">                 anchoElipse,altoElipse:entero;</w:t>
             </w:r>
           </w:p>
         </w:tc>
@@ -9694,13 +9226,8 @@
               <w:t xml:space="preserve">Si </w:t>
             </w:r>
             <w:r>
-              <w:t>(y1&lt;</w:t>
-            </w:r>
-            <w:proofErr w:type="gramStart"/>
-            <w:r>
-              <w:t>0)entonces</w:t>
-            </w:r>
-            <w:proofErr w:type="gramEnd"/>
+              <w:t>(y1&lt;0)entonces</w:t>
+            </w:r>
           </w:p>
           <w:p>
             <w:r>
@@ -9904,14 +9431,7 @@
     <w:p>
       <w:r>
         <w:tab/>
-      </w:r>
-      <w:proofErr w:type="gramStart"/>
-      <w:r>
-        <w:t>ancho,alto</w:t>
-      </w:r>
-      <w:proofErr w:type="gramEnd"/>
-      <w:r>
-        <w:t>,distanciaEntreRectangulo: entero</w:t>
+        <w:t>ancho,alto,distanciaEntreRectangulo: entero</w:t>
       </w:r>
     </w:p>
     <w:p/>
@@ -10092,26 +9612,13 @@
             <w:r>
               <w:t xml:space="preserve">                 </w:t>
             </w:r>
-            <w:proofErr w:type="gramStart"/>
-            <w:r>
-              <w:t>ancho,alto</w:t>
-            </w:r>
-            <w:proofErr w:type="gramEnd"/>
-            <w:r>
-              <w:t>,distanciaEntreRectangulo: entero</w:t>
-            </w:r>
-          </w:p>
-          <w:p>
-            <w:r>
-              <w:t xml:space="preserve">                 </w:t>
-            </w:r>
-            <w:proofErr w:type="gramStart"/>
-            <w:r>
-              <w:t>anchoLienzo,altoLienzo</w:t>
-            </w:r>
-            <w:proofErr w:type="gramEnd"/>
-            <w:r>
-              <w:t>: entero</w:t>
+            <w:r>
+              <w:t>ancho,alto,distanciaEntreRectangulo: entero</w:t>
+            </w:r>
+          </w:p>
+          <w:p>
+            <w:r>
+              <w:t xml:space="preserve">                 anchoLienzo,altoLienzo: entero</w:t>
             </w:r>
           </w:p>
         </w:tc>
@@ -10214,15 +9721,7 @@
           </w:p>
           <w:p>
             <w:r>
-              <w:t xml:space="preserve">           Dibujar un rectángulo en (</w:t>
-            </w:r>
-            <w:proofErr w:type="gramStart"/>
-            <w:r>
-              <w:t>x,coordenadasRectangulo.y</w:t>
-            </w:r>
-            <w:proofErr w:type="gramEnd"/>
-            <w:r>
-              <w:t>)condimensiones ancho y alto</w:t>
+              <w:t xml:space="preserve">           Dibujar un rectángulo en (x,coordenadasRectangulo.y)condimensiones ancho y alto</w:t>
             </w:r>
           </w:p>
           <w:p>
@@ -10330,24 +9829,14 @@
         <w:t>21</w:t>
       </w:r>
       <w:r>
-        <w:t xml:space="preserve">: Utilizando la estructura de control repetitiva </w:t>
-      </w:r>
-      <w:proofErr w:type="spellStart"/>
-      <w:proofErr w:type="gramStart"/>
-      <w:r>
-        <w:t>while</w:t>
-      </w:r>
-      <w:proofErr w:type="spellEnd"/>
-      <w:r>
-        <w:t>(</w:t>
-      </w:r>
-      <w:proofErr w:type="gramEnd"/>
-      <w:r>
-        <w:t>) dibuje la siguiente imagen utilizando líneas que forman escalones y sobre cada borde de escalón se dibuje un punto de color rojo</w:t>
-      </w:r>
-    </w:p>
-    <w:p>
-      <w:r>
+        <w:t>: Utilizando la estructura de control repetitiva while() dibuje la siguiente imagen utilizando líneas que forman escalones y sobre cada borde de escalón se dibuje un punto de color rojo</w:t>
+      </w:r>
+    </w:p>
+    <w:p>
+      <w:r>
+        <w:rPr>
+          <w:noProof/>
+        </w:rPr>
         <w:drawing>
           <wp:inline distT="0" distB="0" distL="0" distR="0" wp14:anchorId="012378AF" wp14:editId="2AA3E16E">
             <wp:extent cx="1905000" cy="1924689"/>
@@ -10386,6 +9875,11 @@
       </w:r>
     </w:p>
     <w:p>
+      <w:r>
+        <w:t>El tamaño del lienzo es size(500,500). La estructura while() se ejecuta dentro de la función setup(). La condición es que solo se dibuje dentro del lienzo. Utilice variables que puedan ayudar a la construcción del dibujo, por ej: x, y, anchoEscalon, altoEscalon, etc.</w:t>
+      </w:r>
+    </w:p>
+    <w:p>
       <w:pPr>
         <w:rPr>
           <w:b/>
@@ -10433,46 +9927,24 @@
           <w:bCs/>
         </w:rPr>
       </w:pPr>
-      <w:proofErr w:type="spellStart"/>
-      <w:r>
-        <w:rPr>
-          <w:b/>
-          <w:bCs/>
-        </w:rPr>
-        <w:t>Analisis</w:t>
-      </w:r>
-      <w:proofErr w:type="spellEnd"/>
-      <w:r>
-        <w:rPr>
-          <w:b/>
-          <w:bCs/>
-        </w:rPr>
-        <w:t>:</w:t>
+      <w:r>
+        <w:rPr>
+          <w:b/>
+          <w:bCs/>
+        </w:rPr>
+        <w:t>Analisis:</w:t>
       </w:r>
     </w:p>
     <w:p>
       <w:r>
         <w:tab/>
       </w:r>
-      <w:proofErr w:type="spellStart"/>
-      <w:r>
-        <w:t>Descripcion</w:t>
-      </w:r>
-      <w:proofErr w:type="spellEnd"/>
-      <w:r>
-        <w:t xml:space="preserve"> del Problema:</w:t>
-      </w:r>
-      <w:r>
-        <w:t xml:space="preserve"> </w:t>
-      </w:r>
-      <w:r>
-        <w:t xml:space="preserve">dibujar imagen usando </w:t>
-      </w:r>
-      <w:proofErr w:type="spellStart"/>
-      <w:r>
-        <w:t>while</w:t>
-      </w:r>
-      <w:proofErr w:type="spellEnd"/>
+      <w:r>
+        <w:t>Descripcion del Problema:</w:t>
+      </w:r>
+      <w:r>
+        <w:t xml:space="preserve"> dibujar imagen usando while</w:t>
+      </w:r>
     </w:p>
     <w:p>
       <w:pPr>
@@ -10492,19 +9964,7 @@
     <w:p>
       <w:r>
         <w:tab/>
-      </w:r>
-      <w:proofErr w:type="spellStart"/>
-      <w:proofErr w:type="gramStart"/>
-      <w:r>
-        <w:t>ancho,alto</w:t>
-      </w:r>
-      <w:proofErr w:type="gramEnd"/>
-      <w:r>
-        <w:t>,x,y:entero</w:t>
-      </w:r>
-      <w:proofErr w:type="spellEnd"/>
-      <w:r>
-        <w:t>;</w:t>
+        <w:t>ancho,alto,x,y:entero;</w:t>
       </w:r>
     </w:p>
     <w:p>
@@ -10525,8 +9985,6 @@
     <w:p>
       <w:r>
         <w:tab/>
-      </w:r>
-      <w:r>
         <w:t>Dibujo en el lienzo</w:t>
       </w:r>
     </w:p>
@@ -10548,24 +10006,16 @@
     <w:p>
       <w:r>
         <w:tab/>
-      </w:r>
-      <w:r>
-        <w:t xml:space="preserve">Realizar el dibuja en el lienzo usando </w:t>
-      </w:r>
-      <w:proofErr w:type="spellStart"/>
-      <w:r>
-        <w:t>while</w:t>
-      </w:r>
-      <w:proofErr w:type="spellEnd"/>
-    </w:p>
-    <w:p>
-      <w:pPr>
-        <w:rPr>
-          <w:b/>
-          <w:bCs/>
-        </w:rPr>
-      </w:pPr>
-      <w:proofErr w:type="spellStart"/>
+        <w:t>Realizar el dibuja en el lienzo usando while</w:t>
+      </w:r>
+    </w:p>
+    <w:p>
+      <w:pPr>
+        <w:rPr>
+          <w:b/>
+          <w:bCs/>
+        </w:rPr>
+      </w:pPr>
       <w:r>
         <w:rPr>
           <w:b/>
@@ -10581,7 +10031,6 @@
         </w:rPr>
         <w:t>ño</w:t>
       </w:r>
-      <w:proofErr w:type="spellEnd"/>
       <w:r>
         <w:rPr>
           <w:b/>
@@ -10627,7 +10076,6 @@
                 <w:lang w:val="en-US"/>
               </w:rPr>
             </w:pPr>
-            <w:proofErr w:type="spellStart"/>
             <w:r>
               <w:rPr>
                 <w:b/>
@@ -10635,39 +10083,21 @@
                 <w:u w:val="single"/>
                 <w:lang w:val="en-US"/>
               </w:rPr>
-              <w:t>Entidad</w:t>
-            </w:r>
-            <w:proofErr w:type="spellEnd"/>
-            <w:r>
-              <w:rPr>
-                <w:b/>
-                <w:bCs/>
-                <w:u w:val="single"/>
+              <w:t>Entidad:</w:t>
+            </w:r>
+          </w:p>
+          <w:p>
+            <w:pPr>
+              <w:rPr>
                 <w:lang w:val="en-US"/>
               </w:rPr>
-              <w:t>:</w:t>
-            </w:r>
-          </w:p>
-          <w:p>
-            <w:pPr>
+            </w:pPr>
+            <w:r>
               <w:rPr>
                 <w:lang w:val="en-US"/>
               </w:rPr>
-            </w:pPr>
-            <w:r>
-              <w:rPr>
-                <w:lang w:val="en-US"/>
-              </w:rPr>
-              <w:t xml:space="preserve">                 </w:t>
-            </w:r>
-            <w:proofErr w:type="spellStart"/>
-            <w:r>
-              <w:rPr>
-                <w:lang w:val="en-US"/>
-              </w:rPr>
-              <w:t>Lienzo</w:t>
-            </w:r>
-            <w:proofErr w:type="spellEnd"/>
+              <w:t xml:space="preserve">                 Lienzo</w:t>
+            </w:r>
           </w:p>
         </w:tc>
       </w:tr>
@@ -10695,18 +10125,8 @@
           </w:p>
           <w:p>
             <w:r>
-              <w:t xml:space="preserve">                 </w:t>
-            </w:r>
-            <w:proofErr w:type="spellStart"/>
-            <w:proofErr w:type="gramStart"/>
-            <w:r>
-              <w:t>ancho,alto</w:t>
-            </w:r>
-            <w:proofErr w:type="gramEnd"/>
-            <w:r>
-              <w:t>,x,y:entero</w:t>
-            </w:r>
-            <w:proofErr w:type="spellEnd"/>
+              <w:t xml:space="preserve">                 ancho,alto,x,y:entero</w:t>
+            </w:r>
           </w:p>
         </w:tc>
       </w:tr>
@@ -10728,10 +10148,7 @@
               <w:t xml:space="preserve"> </w:t>
             </w:r>
             <w:r>
-              <w:t>Ejercicio</w:t>
-            </w:r>
-            <w:r>
-              <w:t>21</w:t>
+              <w:t>Ejercicio21</w:t>
             </w:r>
           </w:p>
           <w:p>
@@ -10793,53 +10210,17 @@
               <w:t>Mientras</w:t>
             </w:r>
             <w:r>
-              <w:t xml:space="preserve"> (x&lt;</w:t>
-            </w:r>
-            <w:proofErr w:type="spellStart"/>
-            <w:r>
-              <w:t>ancholienzo</w:t>
-            </w:r>
-            <w:proofErr w:type="spellEnd"/>
-            <w:r>
-              <w:t>)hacer</w:t>
-            </w:r>
-          </w:p>
-          <w:p>
-            <w:proofErr w:type="spellStart"/>
-            <w:r>
-              <w:t>dibujapunto</w:t>
-            </w:r>
-            <w:proofErr w:type="spellEnd"/>
-            <w:r>
-              <w:t xml:space="preserve"> &lt;- </w:t>
-            </w:r>
-            <w:proofErr w:type="spellStart"/>
-            <w:proofErr w:type="gramStart"/>
-            <w:r>
-              <w:t>ancho,alto</w:t>
-            </w:r>
-            <w:proofErr w:type="spellEnd"/>
-            <w:proofErr w:type="gramEnd"/>
-            <w:r>
-              <w:t>);</w:t>
-            </w:r>
-          </w:p>
-          <w:p>
-            <w:proofErr w:type="spellStart"/>
-            <w:r>
-              <w:t>dibujalinea</w:t>
-            </w:r>
-            <w:proofErr w:type="spellEnd"/>
-            <w:r>
-              <w:t xml:space="preserve"> &lt;- </w:t>
-            </w:r>
-            <w:proofErr w:type="gramStart"/>
-            <w:r>
-              <w:t>ancho,y</w:t>
-            </w:r>
-            <w:proofErr w:type="gramEnd"/>
-            <w:r>
-              <w:t>,ancho,alto+70;</w:t>
+              <w:t xml:space="preserve"> (x&lt;ancholienzo)hacer</w:t>
+            </w:r>
+          </w:p>
+          <w:p>
+            <w:r>
+              <w:t>dibujapunto &lt;- ancho,alto);</w:t>
+            </w:r>
+          </w:p>
+          <w:p>
+            <w:r>
+              <w:t>dibujalinea &lt;- ancho,y,ancho,alto+70;</w:t>
             </w:r>
           </w:p>
           <w:p>
@@ -10853,21 +10234,8 @@
             </w:r>
           </w:p>
           <w:p>
-            <w:proofErr w:type="spellStart"/>
-            <w:r>
-              <w:t>dibujalinea</w:t>
-            </w:r>
-            <w:proofErr w:type="spellEnd"/>
-            <w:r>
-              <w:t xml:space="preserve"> &lt;- </w:t>
-            </w:r>
-            <w:proofErr w:type="gramStart"/>
-            <w:r>
-              <w:t>x,y</w:t>
-            </w:r>
-            <w:proofErr w:type="gramEnd"/>
-            <w:r>
-              <w:t>,x+60,y;</w:t>
+            <w:r>
+              <w:t>dibujalinea &lt;- x,y,x+60,y;</w:t>
             </w:r>
           </w:p>
           <w:p>
@@ -10887,7 +10255,6 @@
                 <w:bCs/>
               </w:rPr>
             </w:pPr>
-            <w:proofErr w:type="spellStart"/>
             <w:r>
               <w:rPr>
                 <w:b/>
@@ -10895,7 +10262,6 @@
               </w:rPr>
               <w:t>FinMientras</w:t>
             </w:r>
-            <w:proofErr w:type="spellEnd"/>
           </w:p>
           <w:p>
             <w:pPr>
@@ -10953,6 +10319,505 @@
       </w:pPr>
     </w:p>
     <w:p>
+      <w:r>
+        <w:rPr>
+          <w:b/>
+          <w:bCs/>
+        </w:rPr>
+        <w:lastRenderedPageBreak/>
+        <w:t xml:space="preserve">Punto </w:t>
+      </w:r>
+      <w:r>
+        <w:rPr>
+          <w:b/>
+          <w:bCs/>
+        </w:rPr>
+        <w:t>2</w:t>
+      </w:r>
+      <w:r>
+        <w:rPr>
+          <w:b/>
+          <w:bCs/>
+        </w:rPr>
+        <w:t>2</w:t>
+      </w:r>
+      <w:r>
+        <w:t>:</w:t>
+      </w:r>
+      <w:r>
+        <w:t xml:space="preserve"> </w:t>
+      </w:r>
+      <w:r>
+        <w:t>Utilizando la estructura de control repetitiva do-while. Replique la siguiente imagen</w:t>
+      </w:r>
+    </w:p>
+    <w:p>
+      <w:r>
+        <w:drawing>
+          <wp:inline distT="0" distB="0" distL="0" distR="0" wp14:anchorId="2B5E1E1E" wp14:editId="6A51E6D9">
+            <wp:extent cx="1584960" cy="1580642"/>
+            <wp:effectExtent l="0" t="0" r="0" b="635"/>
+            <wp:docPr id="13" name="Imagen 13"/>
+            <wp:cNvGraphicFramePr>
+              <a:graphicFrameLocks xmlns:a="http://schemas.openxmlformats.org/drawingml/2006/main" noChangeAspect="1"/>
+            </wp:cNvGraphicFramePr>
+            <a:graphic xmlns:a="http://schemas.openxmlformats.org/drawingml/2006/main">
+              <a:graphicData uri="http://schemas.openxmlformats.org/drawingml/2006/picture">
+                <pic:pic xmlns:pic="http://schemas.openxmlformats.org/drawingml/2006/picture">
+                  <pic:nvPicPr>
+                    <pic:cNvPr id="1" name=""/>
+                    <pic:cNvPicPr/>
+                  </pic:nvPicPr>
+                  <pic:blipFill>
+                    <a:blip r:embed="rId17"/>
+                    <a:stretch>
+                      <a:fillRect/>
+                    </a:stretch>
+                  </pic:blipFill>
+                  <pic:spPr>
+                    <a:xfrm>
+                      <a:off x="0" y="0"/>
+                      <a:ext cx="1591577" cy="1587241"/>
+                    </a:xfrm>
+                    <a:prstGeom prst="rect">
+                      <a:avLst/>
+                    </a:prstGeom>
+                  </pic:spPr>
+                </pic:pic>
+              </a:graphicData>
+            </a:graphic>
+          </wp:inline>
+        </w:drawing>
+      </w:r>
+    </w:p>
+    <w:p>
+      <w:r>
+        <w:t>La imagen debe ser construida desde la función setup(). Defina el tamaño del lienzo en size(600,600), verticalmente se divide el lienzo en franjas de igual medida, se deben dibujar los círculos sobre cada línea de por medio es decir en la línea 1 se dibujan círculos con distanciamiento, en la línea 2 no se dibuja y así sucesivamente. Las líneas tienen un color fijo, los círculos asumen colores aleatorios.</w:t>
+      </w:r>
+    </w:p>
+    <w:p>
+      <w:pPr>
+        <w:rPr>
+          <w:b/>
+          <w:bCs/>
+        </w:rPr>
+      </w:pPr>
+      <w:r>
+        <w:rPr>
+          <w:b/>
+          <w:bCs/>
+        </w:rPr>
+        <w:t>Desarrollo del punto</w:t>
+      </w:r>
+    </w:p>
+    <w:p/>
+    <w:p>
+      <w:pPr>
+        <w:rPr>
+          <w:b/>
+          <w:bCs/>
+        </w:rPr>
+      </w:pPr>
+      <w:r>
+        <w:rPr>
+          <w:b/>
+          <w:bCs/>
+        </w:rPr>
+        <w:t>Analisis:</w:t>
+      </w:r>
+    </w:p>
+    <w:p>
+      <w:r>
+        <w:tab/>
+      </w:r>
+      <w:r>
+        <w:t xml:space="preserve">Descripcion del Problema:  </w:t>
+      </w:r>
+      <w:r>
+        <w:t xml:space="preserve">Dibuja en el lienzo </w:t>
+      </w:r>
+      <w:r>
+        <w:t>círculos y líneas usando estructuras iterativas</w:t>
+      </w:r>
+    </w:p>
+    <w:p/>
+    <w:p>
+      <w:pPr>
+        <w:rPr>
+          <w:b/>
+          <w:bCs/>
+        </w:rPr>
+      </w:pPr>
+      <w:r>
+        <w:rPr>
+          <w:b/>
+          <w:bCs/>
+        </w:rPr>
+        <w:t>Datos de entrada:</w:t>
+      </w:r>
+    </w:p>
+    <w:p>
+      <w:r>
+        <w:tab/>
+      </w:r>
+      <w:r>
+        <w:t>x,y:entero</w:t>
+      </w:r>
+    </w:p>
+    <w:p/>
+    <w:p>
+      <w:pPr>
+        <w:rPr>
+          <w:b/>
+          <w:bCs/>
+        </w:rPr>
+      </w:pPr>
+      <w:r>
+        <w:rPr>
+          <w:b/>
+          <w:bCs/>
+        </w:rPr>
+        <w:t xml:space="preserve">Datos de Salida: </w:t>
+      </w:r>
+    </w:p>
+    <w:p>
+      <w:r>
+        <w:tab/>
+        <w:t>L</w:t>
+      </w:r>
+      <w:r>
+        <w:t>os círculos y lineas</w:t>
+      </w:r>
+    </w:p>
+    <w:p/>
+    <w:p>
+      <w:pPr>
+        <w:rPr>
+          <w:b/>
+          <w:bCs/>
+        </w:rPr>
+      </w:pPr>
+      <w:r>
+        <w:rPr>
+          <w:b/>
+          <w:bCs/>
+        </w:rPr>
+        <w:t xml:space="preserve">Proceso: </w:t>
+      </w:r>
+    </w:p>
+    <w:p>
+      <w:r>
+        <w:tab/>
+        <w:t xml:space="preserve">Dibujar los </w:t>
+      </w:r>
+      <w:r>
+        <w:t>círculos y lineas</w:t>
+      </w:r>
+    </w:p>
+    <w:p>
+      <w:pPr>
+        <w:rPr>
+          <w:b/>
+          <w:bCs/>
+          <w:lang w:val="en-US"/>
+        </w:rPr>
+      </w:pPr>
+      <w:r>
+        <w:rPr>
+          <w:b/>
+          <w:bCs/>
+        </w:rPr>
+        <w:t>Dise</w:t>
+      </w:r>
+      <w:r>
+        <w:rPr>
+          <w:b/>
+          <w:bCs/>
+          <w:lang w:val="es-ES"/>
+        </w:rPr>
+        <w:t>ño</w:t>
+      </w:r>
+      <w:r>
+        <w:rPr>
+          <w:b/>
+          <w:bCs/>
+          <w:lang w:val="en-US"/>
+        </w:rPr>
+        <w:t>:</w:t>
+      </w:r>
+      <w:r>
+        <w:rPr>
+          <w:b/>
+          <w:bCs/>
+          <w:lang w:val="en-US"/>
+        </w:rPr>
+        <w:tab/>
+      </w:r>
+    </w:p>
+    <w:p>
+      <w:pPr>
+        <w:rPr>
+          <w:lang w:val="en-US"/>
+        </w:rPr>
+      </w:pPr>
+      <w:r>
+        <w:rPr>
+          <w:lang w:val="en-US"/>
+        </w:rPr>
+        <w:tab/>
+      </w:r>
+    </w:p>
+    <w:tbl>
+      <w:tblPr>
+        <w:tblStyle w:val="Tablaconcuadrcula"/>
+        <w:tblW w:w="8363" w:type="dxa"/>
+        <w:tblInd w:w="704" w:type="dxa"/>
+        <w:tblLook w:val="04A0" w:firstRow="1" w:lastRow="0" w:firstColumn="1" w:lastColumn="0" w:noHBand="0" w:noVBand="1"/>
+      </w:tblPr>
+      <w:tblGrid>
+        <w:gridCol w:w="8363"/>
+      </w:tblGrid>
+      <w:tr>
+        <w:tc>
+          <w:tcPr>
+            <w:tcW w:w="8363" w:type="dxa"/>
+          </w:tcPr>
+          <w:p>
+            <w:pPr>
+              <w:rPr>
+                <w:b/>
+                <w:bCs/>
+                <w:u w:val="single"/>
+                <w:lang w:val="en-US"/>
+              </w:rPr>
+            </w:pPr>
+            <w:r>
+              <w:rPr>
+                <w:b/>
+                <w:bCs/>
+                <w:u w:val="single"/>
+                <w:lang w:val="en-US"/>
+              </w:rPr>
+              <w:t>Entidad:</w:t>
+            </w:r>
+          </w:p>
+          <w:p>
+            <w:pPr>
+              <w:rPr>
+                <w:lang w:val="en-US"/>
+              </w:rPr>
+            </w:pPr>
+            <w:r>
+              <w:rPr>
+                <w:lang w:val="en-US"/>
+              </w:rPr>
+              <w:t xml:space="preserve">                 Lienzo</w:t>
+            </w:r>
+          </w:p>
+        </w:tc>
+      </w:tr>
+      <w:tr>
+        <w:tc>
+          <w:tcPr>
+            <w:tcW w:w="8363" w:type="dxa"/>
+          </w:tcPr>
+          <w:p>
+            <w:pPr>
+              <w:rPr>
+                <w:b/>
+                <w:bCs/>
+                <w:u w:val="single"/>
+              </w:rPr>
+            </w:pPr>
+            <w:r>
+              <w:rPr>
+                <w:b/>
+                <w:bCs/>
+                <w:u w:val="single"/>
+              </w:rPr>
+              <w:t>Variables:</w:t>
+            </w:r>
+          </w:p>
+          <w:p>
+            <w:r>
+              <w:t xml:space="preserve">                </w:t>
+            </w:r>
+            <w:r>
+              <w:t>x,y:entero</w:t>
+            </w:r>
+          </w:p>
+        </w:tc>
+      </w:tr>
+      <w:tr>
+        <w:tc>
+          <w:tcPr>
+            <w:tcW w:w="8363" w:type="dxa"/>
+          </w:tcPr>
+          <w:p>
+            <w:r>
+              <w:rPr>
+                <w:b/>
+                <w:bCs/>
+                <w:u w:val="single"/>
+              </w:rPr>
+              <w:t>Nombre Algoritmo:</w:t>
+            </w:r>
+            <w:r>
+              <w:t xml:space="preserve"> </w:t>
+            </w:r>
+            <w:r>
+              <w:t>Ejercicio2</w:t>
+            </w:r>
+            <w:r>
+              <w:t>2</w:t>
+            </w:r>
+          </w:p>
+          <w:p>
+            <w:pPr>
+              <w:rPr>
+                <w:b/>
+                <w:bCs/>
+              </w:rPr>
+            </w:pPr>
+            <w:r>
+              <w:rPr>
+                <w:b/>
+                <w:bCs/>
+              </w:rPr>
+              <w:lastRenderedPageBreak/>
+              <w:t xml:space="preserve">   Algoritmo:  </w:t>
+            </w:r>
+          </w:p>
+          <w:p>
+            <w:pPr>
+              <w:rPr>
+                <w:b/>
+                <w:bCs/>
+              </w:rPr>
+            </w:pPr>
+            <w:r>
+              <w:rPr>
+                <w:b/>
+                <w:bCs/>
+              </w:rPr>
+              <w:t>Inicio</w:t>
+            </w:r>
+          </w:p>
+          <w:p>
+            <w:r>
+              <w:t>x&lt;-30;</w:t>
+            </w:r>
+          </w:p>
+          <w:p>
+            <w:r>
+              <w:t>y&lt;-100;</w:t>
+            </w:r>
+          </w:p>
+          <w:p>
+            <w:r>
+              <w:t>repetir</w:t>
+            </w:r>
+          </w:p>
+          <w:p>
+            <w:r>
+              <w:t>dibujalinea&lt;-0,y600,y;</w:t>
+            </w:r>
+          </w:p>
+          <w:p>
+            <w:r>
+              <w:t>y&lt;-y+100</w:t>
+            </w:r>
+          </w:p>
+          <w:p>
+            <w:r>
+              <w:t>hasta que(y&lt;=600);</w:t>
+            </w:r>
+          </w:p>
+          <w:p>
+            <w:r>
+              <w:t>repetir</w:t>
+            </w:r>
+          </w:p>
+          <w:p>
+            <w:r>
+              <w:t>dibujacirculo&lt;- x,85,40;</w:t>
+            </w:r>
+          </w:p>
+          <w:p>
+            <w:r>
+              <w:t>dibujacirculo&lt;- x,85</w:t>
+            </w:r>
+            <w:r>
+              <w:t>+200</w:t>
+            </w:r>
+            <w:r>
+              <w:t>,40;</w:t>
+            </w:r>
+          </w:p>
+          <w:p>
+            <w:r>
+              <w:t>dibujacirculo&lt;- x,85</w:t>
+            </w:r>
+            <w:r>
+              <w:t>+400</w:t>
+            </w:r>
+            <w:r>
+              <w:t>,40;</w:t>
+            </w:r>
+          </w:p>
+          <w:p>
+            <w:r>
+              <w:t>x=x+60;</w:t>
+            </w:r>
+          </w:p>
+          <w:p>
+            <w:r>
+              <w:t>hasta que(x&lt;=600);</w:t>
+            </w:r>
+          </w:p>
+          <w:p>
+            <w:pPr>
+              <w:rPr>
+                <w:b/>
+                <w:bCs/>
+              </w:rPr>
+            </w:pPr>
+            <w:r>
+              <w:rPr>
+                <w:b/>
+                <w:bCs/>
+              </w:rPr>
+              <w:t>Fin</w:t>
+            </w:r>
+            <w:r>
+              <w:rPr>
+                <w:b/>
+                <w:bCs/>
+              </w:rPr>
+              <w:t xml:space="preserve">                </w:t>
+            </w:r>
+          </w:p>
+        </w:tc>
+      </w:tr>
+      <w:tr>
+        <w:tc>
+          <w:tcPr>
+            <w:tcW w:w="8363" w:type="dxa"/>
+          </w:tcPr>
+          <w:p>
+            <w:pPr>
+              <w:rPr>
+                <w:b/>
+                <w:bCs/>
+                <w:u w:val="single"/>
+              </w:rPr>
+            </w:pPr>
+          </w:p>
+        </w:tc>
+      </w:tr>
+    </w:tbl>
+    <w:p/>
+    <w:p>
       <w:pPr>
         <w:tabs>
           <w:tab w:val="left" w:pos="2028"/>
@@ -11000,7 +10865,7 @@
           <w:tab w:val="left" w:pos="2028"/>
         </w:tabs>
         <w:sectPr>
-          <w:headerReference w:type="first" r:id="rId17"/>
+          <w:headerReference w:type="first" r:id="rId18"/>
           <w:pgSz w:w="11906" w:h="16838"/>
           <w:pgMar w:top="1417" w:right="1701" w:bottom="1417" w:left="1701" w:header="708" w:footer="708" w:gutter="0"/>
           <w:pgBorders w:display="notFirstPage">
@@ -11265,23 +11130,7 @@
               <w:sz w:val="20"/>
               <w:szCs w:val="20"/>
             </w:rPr>
-            <w:t xml:space="preserve">Trabajo Practico </w:t>
-          </w:r>
-          <w:proofErr w:type="spellStart"/>
-          <w:r>
-            <w:rPr>
-              <w:sz w:val="20"/>
-              <w:szCs w:val="20"/>
-            </w:rPr>
-            <w:t>N°</w:t>
-          </w:r>
-          <w:proofErr w:type="spellEnd"/>
-          <w:r>
-            <w:rPr>
-              <w:sz w:val="20"/>
-              <w:szCs w:val="20"/>
-            </w:rPr>
-            <w:t xml:space="preserve"> / Actividad</w:t>
+            <w:t>Trabajo Practico N° / Actividad</w:t>
           </w:r>
         </w:p>
       </w:tc>
@@ -11318,7 +11167,7 @@
               <v:shape id="_x0000_i1026" type="#_x0000_t75" style="width:78.15pt;height:44.85pt" o:ole="">
                 <v:imagedata r:id="rId2" o:title=""/>
               </v:shape>
-              <o:OLEObject Type="Embed" ProgID="PBrush" ShapeID="_x0000_i1026" DrawAspect="Content" ObjectID="_1774726432" r:id="rId3"/>
+              <o:OLEObject Type="Embed" ProgID="PBrush" ShapeID="_x0000_i1026" DrawAspect="Content" ObjectID="_1774727488" r:id="rId3"/>
             </w:object>
           </w:r>
         </w:p>
@@ -11536,7 +11385,7 @@
               <v:shape id="_x0000_i1027" type="#_x0000_t75" style="width:78.15pt;height:44.85pt">
                 <v:imagedata r:id="rId2" o:title=""/>
               </v:shape>
-              <o:OLEObject Type="Embed" ProgID="PBrush" ShapeID="_x0000_i1027" DrawAspect="Content" ObjectID="_1774726433" r:id="rId3"/>
+              <o:OLEObject Type="Embed" ProgID="PBrush" ShapeID="_x0000_i1027" DrawAspect="Content" ObjectID="_1774727489" r:id="rId3"/>
             </w:object>
           </w:r>
         </w:p>

</xml_diff>

<commit_message>
Subida del Ejercicio18 y word
Realice el ejercicio18 tanto en processin como en word
</commit_message>
<xml_diff>
--- a/TP01_Mamani_Fernando/Archivo word de los Ejercicios.docx
+++ b/TP01_Mamani_Fernando/Archivo word de los Ejercicios.docx
@@ -206,7 +206,7 @@
                 <v:shape id="_x0000_i1025" type="#_x0000_t75" style="width:78.15pt;height:44.85pt" o:ole="">
                   <v:imagedata r:id="rId9" o:title=""/>
                 </v:shape>
-                <o:OLEObject Type="Embed" ProgID="PBrush" ShapeID="_x0000_i1025" DrawAspect="Content" ObjectID="_1774727487" r:id="rId10"/>
+                <o:OLEObject Type="Embed" ProgID="PBrush" ShapeID="_x0000_i1025" DrawAspect="Content" ObjectID="_1774728061" r:id="rId10"/>
               </w:object>
             </w:r>
           </w:p>
@@ -940,8 +940,6 @@
                           </w14:textOutline>
                         </w:rPr>
                       </w:pPr>
-                      <w:proofErr w:type="spellStart"/>
-                      <w:proofErr w:type="gramStart"/>
                       <w:r>
                         <w:rPr>
                           <w:color w:val="000000" w:themeColor="text1"/>
@@ -960,8 +958,6 @@
                         </w:rPr>
                         <w:t>Mamani,Fernando</w:t>
                       </w:r>
-                      <w:proofErr w:type="spellEnd"/>
-                      <w:proofErr w:type="gramEnd"/>
                       <w:r>
                         <w:rPr>
                           <w:color w:val="000000" w:themeColor="text1"/>
@@ -8743,6 +8739,814 @@
           <w:b/>
           <w:bCs/>
         </w:rPr>
+        <w:t>1</w:t>
+      </w:r>
+      <w:r>
+        <w:rPr>
+          <w:b/>
+          <w:bCs/>
+        </w:rPr>
+        <w:t>7</w:t>
+      </w:r>
+      <w:r>
+        <w:t>: Desarrolle el análisis y diseño de un algoritmo que permita obtener las raíces de una ecuación de segundo grado. Además, utilice la estructura según para el análisis de la discriminante de la ecuación cuadrática. Obviamente codifique en Processing.</w:t>
+      </w:r>
+    </w:p>
+    <w:p>
+      <w:pPr>
+        <w:rPr>
+          <w:b/>
+          <w:bCs/>
+        </w:rPr>
+      </w:pPr>
+      <w:r>
+        <w:rPr>
+          <w:b/>
+          <w:bCs/>
+        </w:rPr>
+        <w:t>Captura de Processing:</w:t>
+      </w:r>
+    </w:p>
+    <w:p>
+      <w:pPr>
+        <w:rPr>
+          <w:b/>
+          <w:bCs/>
+        </w:rPr>
+      </w:pPr>
+    </w:p>
+    <w:p>
+      <w:pPr>
+        <w:rPr>
+          <w:b/>
+          <w:bCs/>
+          <w:u w:val="single"/>
+        </w:rPr>
+      </w:pPr>
+      <w:r>
+        <w:rPr>
+          <w:b/>
+          <w:bCs/>
+          <w:u w:val="single"/>
+        </w:rPr>
+        <w:t>Desarrollo del punto</w:t>
+      </w:r>
+    </w:p>
+    <w:p/>
+    <w:p>
+      <w:pPr>
+        <w:rPr>
+          <w:b/>
+          <w:bCs/>
+        </w:rPr>
+      </w:pPr>
+      <w:r>
+        <w:rPr>
+          <w:b/>
+          <w:bCs/>
+        </w:rPr>
+        <w:t>Analisis:</w:t>
+      </w:r>
+    </w:p>
+    <w:p>
+      <w:r>
+        <w:tab/>
+      </w:r>
+      <w:r>
+        <w:t>Descripcion del Problema:</w:t>
+      </w:r>
+      <w:r>
+        <w:t xml:space="preserve"> convertir temperatura</w:t>
+      </w:r>
+    </w:p>
+    <w:p>
+      <w:pPr>
+        <w:rPr>
+          <w:b/>
+          <w:bCs/>
+        </w:rPr>
+      </w:pPr>
+      <w:r>
+        <w:rPr>
+          <w:b/>
+          <w:bCs/>
+        </w:rPr>
+        <w:t>Datos de entrada:</w:t>
+      </w:r>
+    </w:p>
+    <w:p>
+      <w:r>
+        <w:tab/>
+      </w:r>
+      <w:r>
+        <w:rPr>
+          <w:rFonts w:ascii="Calibri" w:eastAsia="Calibri" w:hAnsi="Calibri" w:cs="Calibri"/>
+          <w:color w:val="000000" w:themeColor="text1"/>
+          <w:lang w:val="es-ES"/>
+        </w:rPr>
+        <w:t xml:space="preserve"> a, b </w:t>
+      </w:r>
+      <w:r>
+        <w:rPr>
+          <w:rFonts w:ascii="Calibri" w:eastAsia="Calibri" w:hAnsi="Calibri" w:cs="Calibri"/>
+          <w:color w:val="000000" w:themeColor="text1"/>
+          <w:lang w:val="es-ES"/>
+        </w:rPr>
+        <w:t>,c:float</w:t>
+      </w:r>
+    </w:p>
+    <w:p>
+      <w:pPr>
+        <w:rPr>
+          <w:b/>
+          <w:bCs/>
+        </w:rPr>
+      </w:pPr>
+      <w:r>
+        <w:rPr>
+          <w:b/>
+          <w:bCs/>
+        </w:rPr>
+        <w:t xml:space="preserve">Datos de Salida: </w:t>
+      </w:r>
+    </w:p>
+    <w:p>
+      <w:r>
+        <w:tab/>
+      </w:r>
+      <w:r>
+        <w:t>raices</w:t>
+      </w:r>
+    </w:p>
+    <w:p>
+      <w:pPr>
+        <w:rPr>
+          <w:b/>
+          <w:bCs/>
+        </w:rPr>
+      </w:pPr>
+      <w:r>
+        <w:rPr>
+          <w:b/>
+          <w:bCs/>
+        </w:rPr>
+        <w:t xml:space="preserve">Proceso: </w:t>
+      </w:r>
+    </w:p>
+    <w:p>
+      <w:r>
+        <w:tab/>
+      </w:r>
+      <w:r>
+        <w:t>Realizar y calcular las raices</w:t>
+      </w:r>
+    </w:p>
+    <w:p/>
+    <w:p>
+      <w:pPr>
+        <w:rPr>
+          <w:b/>
+          <w:bCs/>
+        </w:rPr>
+      </w:pPr>
+      <w:r>
+        <w:rPr>
+          <w:b/>
+          <w:bCs/>
+        </w:rPr>
+        <w:t>Dise</w:t>
+      </w:r>
+      <w:r>
+        <w:rPr>
+          <w:b/>
+          <w:bCs/>
+          <w:lang w:val="es-ES"/>
+        </w:rPr>
+        <w:t>ño</w:t>
+      </w:r>
+      <w:r>
+        <w:rPr>
+          <w:b/>
+          <w:bCs/>
+        </w:rPr>
+        <w:t>:</w:t>
+      </w:r>
+      <w:r>
+        <w:rPr>
+          <w:b/>
+          <w:bCs/>
+        </w:rPr>
+        <w:tab/>
+      </w:r>
+    </w:p>
+    <w:p>
+      <w:r>
+        <w:tab/>
+      </w:r>
+    </w:p>
+    <w:p/>
+    <w:tbl>
+      <w:tblPr>
+        <w:tblStyle w:val="Tablaconcuadrcula"/>
+        <w:tblW w:w="8363" w:type="dxa"/>
+        <w:tblInd w:w="704" w:type="dxa"/>
+        <w:tblLook w:val="04A0" w:firstRow="1" w:lastRow="0" w:firstColumn="1" w:lastColumn="0" w:noHBand="0" w:noVBand="1"/>
+      </w:tblPr>
+      <w:tblGrid>
+        <w:gridCol w:w="8363"/>
+      </w:tblGrid>
+      <w:tr>
+        <w:tc>
+          <w:tcPr>
+            <w:tcW w:w="8363" w:type="dxa"/>
+          </w:tcPr>
+          <w:p>
+            <w:pPr>
+              <w:rPr>
+                <w:b/>
+                <w:bCs/>
+                <w:u w:val="single"/>
+                <w:lang w:val="en-US"/>
+              </w:rPr>
+            </w:pPr>
+            <w:r>
+              <w:rPr>
+                <w:b/>
+                <w:bCs/>
+                <w:u w:val="single"/>
+                <w:lang w:val="en-US"/>
+              </w:rPr>
+              <w:lastRenderedPageBreak/>
+              <w:t>Entidad:</w:t>
+            </w:r>
+          </w:p>
+          <w:p>
+            <w:pPr>
+              <w:rPr>
+                <w:lang w:val="en-US"/>
+              </w:rPr>
+            </w:pPr>
+            <w:r>
+              <w:rPr>
+                <w:lang w:val="en-US"/>
+              </w:rPr>
+              <w:t xml:space="preserve">                 Lienzo</w:t>
+            </w:r>
+          </w:p>
+        </w:tc>
+      </w:tr>
+      <w:tr>
+        <w:tc>
+          <w:tcPr>
+            <w:tcW w:w="8363" w:type="dxa"/>
+          </w:tcPr>
+          <w:p>
+            <w:pPr>
+              <w:rPr>
+                <w:b/>
+                <w:bCs/>
+                <w:u w:val="single"/>
+              </w:rPr>
+            </w:pPr>
+            <w:r>
+              <w:rPr>
+                <w:b/>
+                <w:bCs/>
+                <w:u w:val="single"/>
+              </w:rPr>
+              <w:t>Variables:</w:t>
+            </w:r>
+          </w:p>
+          <w:p>
+            <w:pPr>
+              <w:rPr>
+                <w:rFonts w:ascii="Calibri" w:eastAsia="Calibri" w:hAnsi="Calibri" w:cs="Calibri"/>
+                <w:color w:val="000000" w:themeColor="text1"/>
+                <w:lang w:val="es-ES"/>
+              </w:rPr>
+            </w:pPr>
+            <w:r>
+              <w:t xml:space="preserve">                 </w:t>
+            </w:r>
+            <w:r>
+              <w:rPr>
+                <w:rFonts w:ascii="Calibri" w:eastAsia="Calibri" w:hAnsi="Calibri" w:cs="Calibri"/>
+                <w:color w:val="000000" w:themeColor="text1"/>
+                <w:lang w:val="es-ES"/>
+              </w:rPr>
+              <w:t>a, b ,c:float</w:t>
+            </w:r>
+          </w:p>
+          <w:p>
+            <w:r>
+              <w:rPr>
+                <w:rFonts w:ascii="Calibri" w:eastAsia="Calibri" w:hAnsi="Calibri" w:cs="Calibri"/>
+                <w:color w:val="000000" w:themeColor="text1"/>
+                <w:lang w:val="es-ES"/>
+              </w:rPr>
+              <w:t xml:space="preserve">                 discriminante:float</w:t>
+            </w:r>
+          </w:p>
+        </w:tc>
+      </w:tr>
+      <w:tr>
+        <w:tc>
+          <w:tcPr>
+            <w:tcW w:w="8363" w:type="dxa"/>
+          </w:tcPr>
+          <w:p>
+            <w:r>
+              <w:rPr>
+                <w:b/>
+                <w:bCs/>
+                <w:u w:val="single"/>
+              </w:rPr>
+              <w:t>Nombre Algoritmo:</w:t>
+            </w:r>
+            <w:r>
+              <w:t xml:space="preserve"> </w:t>
+            </w:r>
+            <w:r>
+              <w:t>Ejercicio1</w:t>
+            </w:r>
+            <w:r>
+              <w:t>8</w:t>
+            </w:r>
+          </w:p>
+          <w:p>
+            <w:pPr>
+              <w:rPr>
+                <w:b/>
+                <w:bCs/>
+              </w:rPr>
+            </w:pPr>
+            <w:r>
+              <w:rPr>
+                <w:b/>
+                <w:bCs/>
+              </w:rPr>
+              <w:t xml:space="preserve">   Algoritmo:  </w:t>
+            </w:r>
+          </w:p>
+          <w:p>
+            <w:pPr>
+              <w:rPr>
+                <w:b/>
+                <w:bCs/>
+              </w:rPr>
+            </w:pPr>
+            <w:r>
+              <w:rPr>
+                <w:b/>
+                <w:bCs/>
+              </w:rPr>
+              <w:t>Inicio</w:t>
+            </w:r>
+          </w:p>
+          <w:p>
+            <w:pPr>
+              <w:spacing w:line="256" w:lineRule="auto"/>
+              <w:rPr>
+                <w:rFonts w:ascii="Calibri" w:eastAsia="Calibri" w:hAnsi="Calibri" w:cs="Calibri"/>
+                <w:i/>
+                <w:iCs/>
+                <w:lang w:val="es-ES"/>
+              </w:rPr>
+            </w:pPr>
+            <w:r>
+              <w:rPr>
+                <w:rFonts w:ascii="Calibri" w:eastAsia="Calibri" w:hAnsi="Calibri" w:cs="Calibri"/>
+                <w:i/>
+                <w:iCs/>
+                <w:lang w:val="es-ES"/>
+              </w:rPr>
+              <w:t>inicio</w:t>
+            </w:r>
+          </w:p>
+          <w:p>
+            <w:pPr>
+              <w:spacing w:line="256" w:lineRule="auto"/>
+              <w:rPr>
+                <w:rFonts w:ascii="Calibri" w:eastAsia="Calibri" w:hAnsi="Calibri" w:cs="Calibri"/>
+                <w:color w:val="000000" w:themeColor="text1"/>
+                <w:lang w:val="es-ES"/>
+              </w:rPr>
+            </w:pPr>
+            <w:r>
+              <w:rPr>
+                <w:rFonts w:ascii="Calibri" w:eastAsia="Calibri" w:hAnsi="Calibri" w:cs="Calibri"/>
+                <w:color w:val="000000" w:themeColor="text1"/>
+                <w:lang w:val="es-ES"/>
+              </w:rPr>
+              <w:t>Leer a</w:t>
+            </w:r>
+          </w:p>
+          <w:p>
+            <w:pPr>
+              <w:spacing w:line="256" w:lineRule="auto"/>
+              <w:rPr>
+                <w:rFonts w:ascii="Calibri" w:eastAsia="Calibri" w:hAnsi="Calibri" w:cs="Calibri"/>
+                <w:color w:val="000000" w:themeColor="text1"/>
+                <w:lang w:val="es-ES"/>
+              </w:rPr>
+            </w:pPr>
+            <w:r>
+              <w:rPr>
+                <w:rFonts w:ascii="Calibri" w:eastAsia="Calibri" w:hAnsi="Calibri" w:cs="Calibri"/>
+                <w:color w:val="000000" w:themeColor="text1"/>
+                <w:lang w:val="es-ES"/>
+              </w:rPr>
+              <w:t>Leer b</w:t>
+            </w:r>
+          </w:p>
+          <w:p>
+            <w:pPr>
+              <w:spacing w:line="256" w:lineRule="auto"/>
+              <w:rPr>
+                <w:rFonts w:ascii="Calibri" w:eastAsia="Calibri" w:hAnsi="Calibri" w:cs="Calibri"/>
+                <w:color w:val="000000" w:themeColor="text1"/>
+                <w:lang w:val="es-ES"/>
+              </w:rPr>
+            </w:pPr>
+            <w:r>
+              <w:rPr>
+                <w:rFonts w:ascii="Calibri" w:eastAsia="Calibri" w:hAnsi="Calibri" w:cs="Calibri"/>
+                <w:color w:val="000000" w:themeColor="text1"/>
+                <w:lang w:val="es-ES"/>
+              </w:rPr>
+              <w:t>Leer c</w:t>
+            </w:r>
+          </w:p>
+          <w:p>
+            <w:pPr>
+              <w:spacing w:line="256" w:lineRule="auto"/>
+              <w:rPr>
+                <w:rFonts w:ascii="Calibri" w:eastAsia="Calibri" w:hAnsi="Calibri" w:cs="Calibri"/>
+                <w:color w:val="000000" w:themeColor="text1"/>
+                <w:lang w:val="es-ES"/>
+              </w:rPr>
+            </w:pPr>
+            <w:r>
+              <w:rPr>
+                <w:rFonts w:ascii="Calibri" w:eastAsia="Calibri" w:hAnsi="Calibri" w:cs="Calibri"/>
+                <w:color w:val="000000" w:themeColor="text1"/>
+                <w:lang w:val="es-ES"/>
+              </w:rPr>
+              <w:t>discriminant</w:t>
+            </w:r>
+            <w:r>
+              <w:rPr>
+                <w:rFonts w:ascii="Calibri" w:eastAsia="Calibri" w:hAnsi="Calibri" w:cs="Calibri"/>
+                <w:i/>
+                <w:iCs/>
+                <w:color w:val="000000" w:themeColor="text1"/>
+                <w:lang w:val="es-ES"/>
+              </w:rPr>
+              <w:t xml:space="preserve">e </w:t>
+            </w:r>
+            <w:r>
+              <w:rPr>
+                <w:rFonts w:ascii="Calibri" w:eastAsia="Calibri" w:hAnsi="Calibri" w:cs="Calibri"/>
+                <w:color w:val="000000" w:themeColor="text1"/>
+                <w:lang w:val="es-ES"/>
+              </w:rPr>
+              <w:t>← b^2 – 4*a*c</w:t>
+            </w:r>
+          </w:p>
+          <w:p>
+            <w:pPr>
+              <w:spacing w:line="256" w:lineRule="auto"/>
+              <w:rPr>
+                <w:rFonts w:ascii="Calibri" w:eastAsia="Calibri" w:hAnsi="Calibri" w:cs="Calibri"/>
+                <w:color w:val="000000" w:themeColor="text1"/>
+                <w:lang w:val="es-ES"/>
+              </w:rPr>
+            </w:pPr>
+            <w:r>
+              <w:rPr>
+                <w:rFonts w:ascii="Calibri" w:eastAsia="Calibri" w:hAnsi="Calibri" w:cs="Calibri"/>
+                <w:b/>
+                <w:bCs/>
+                <w:i/>
+                <w:iCs/>
+                <w:color w:val="000000" w:themeColor="text1"/>
+                <w:lang w:val="es-ES"/>
+              </w:rPr>
+              <w:t xml:space="preserve">si </w:t>
+            </w:r>
+            <w:r>
+              <w:rPr>
+                <w:rFonts w:ascii="Calibri" w:eastAsia="Calibri" w:hAnsi="Calibri" w:cs="Calibri"/>
+                <w:color w:val="000000" w:themeColor="text1"/>
+                <w:lang w:val="es-ES"/>
+              </w:rPr>
+              <w:t xml:space="preserve">(discriminante &gt; 0) </w:t>
+            </w:r>
+            <w:r>
+              <w:rPr>
+                <w:rFonts w:ascii="Calibri" w:eastAsia="Calibri" w:hAnsi="Calibri" w:cs="Calibri"/>
+                <w:b/>
+                <w:bCs/>
+                <w:color w:val="000000" w:themeColor="text1"/>
+                <w:lang w:val="es-ES"/>
+              </w:rPr>
+              <w:t>entonces</w:t>
+            </w:r>
+          </w:p>
+          <w:p>
+            <w:pPr>
+              <w:spacing w:line="256" w:lineRule="auto"/>
+              <w:rPr>
+                <w:rFonts w:ascii="Calibri" w:eastAsia="Calibri" w:hAnsi="Calibri" w:cs="Calibri"/>
+                <w:color w:val="000000" w:themeColor="text1"/>
+                <w:lang w:val="es-ES"/>
+              </w:rPr>
+            </w:pPr>
+            <w:r>
+              <w:rPr>
+                <w:rFonts w:ascii="Calibri" w:eastAsia="Calibri" w:hAnsi="Calibri" w:cs="Calibri"/>
+                <w:i/>
+                <w:iCs/>
+                <w:color w:val="000000" w:themeColor="text1"/>
+                <w:lang w:val="es-ES"/>
+              </w:rPr>
+              <w:t xml:space="preserve"> </w:t>
+            </w:r>
+            <w:r>
+              <w:rPr>
+                <w:rFonts w:ascii="Calibri" w:eastAsia="Calibri" w:hAnsi="Calibri" w:cs="Calibri"/>
+                <w:color w:val="000000" w:themeColor="text1"/>
+                <w:lang w:val="es-ES"/>
+              </w:rPr>
+              <w:t>raiz1 ← (-b + (discriminante))^0.5 /(2*a)</w:t>
+            </w:r>
+          </w:p>
+          <w:p>
+            <w:pPr>
+              <w:spacing w:line="256" w:lineRule="auto"/>
+              <w:rPr>
+                <w:rFonts w:ascii="Calibri" w:eastAsia="Calibri" w:hAnsi="Calibri" w:cs="Calibri"/>
+                <w:color w:val="000000" w:themeColor="text1"/>
+                <w:lang w:val="es-ES"/>
+              </w:rPr>
+            </w:pPr>
+            <w:r>
+              <w:rPr>
+                <w:rFonts w:ascii="Calibri" w:eastAsia="Calibri" w:hAnsi="Calibri" w:cs="Calibri"/>
+                <w:color w:val="000000" w:themeColor="text1"/>
+                <w:lang w:val="es-ES"/>
+              </w:rPr>
+              <w:t>raiz2 ← (-b - (discriminante))^0.5 /(2*a)</w:t>
+            </w:r>
+          </w:p>
+          <w:p>
+            <w:pPr>
+              <w:spacing w:line="256" w:lineRule="auto"/>
+              <w:rPr>
+                <w:rFonts w:ascii="Calibri" w:eastAsia="Calibri" w:hAnsi="Calibri" w:cs="Calibri"/>
+                <w:color w:val="000000" w:themeColor="text1"/>
+                <w:lang w:val="es-ES"/>
+              </w:rPr>
+            </w:pPr>
+            <w:r>
+              <w:rPr>
+                <w:rFonts w:ascii="Calibri" w:eastAsia="Calibri" w:hAnsi="Calibri" w:cs="Calibri"/>
+                <w:color w:val="000000" w:themeColor="text1"/>
+                <w:lang w:val="es-ES"/>
+              </w:rPr>
+              <w:t>mostrar “las raíces son: ” + raiz1 + “ y ” + raiz2</w:t>
+            </w:r>
+          </w:p>
+          <w:p>
+            <w:pPr>
+              <w:spacing w:line="256" w:lineRule="auto"/>
+              <w:rPr>
+                <w:rFonts w:ascii="Calibri" w:eastAsia="Calibri" w:hAnsi="Calibri" w:cs="Calibri"/>
+                <w:color w:val="000000" w:themeColor="text1"/>
+                <w:lang w:val="es-ES"/>
+              </w:rPr>
+            </w:pPr>
+            <w:r>
+              <w:rPr>
+                <w:rFonts w:ascii="Calibri" w:eastAsia="Calibri" w:hAnsi="Calibri" w:cs="Calibri"/>
+                <w:b/>
+                <w:bCs/>
+                <w:color w:val="000000" w:themeColor="text1"/>
+                <w:lang w:val="es-ES"/>
+              </w:rPr>
+              <w:t xml:space="preserve">si_no si </w:t>
+            </w:r>
+            <w:r>
+              <w:rPr>
+                <w:rFonts w:ascii="Calibri" w:eastAsia="Calibri" w:hAnsi="Calibri" w:cs="Calibri"/>
+                <w:color w:val="000000" w:themeColor="text1"/>
+                <w:lang w:val="es-ES"/>
+              </w:rPr>
+              <w:t xml:space="preserve">(discriminante == 0) </w:t>
+            </w:r>
+            <w:r>
+              <w:rPr>
+                <w:rFonts w:ascii="Calibri" w:eastAsia="Calibri" w:hAnsi="Calibri" w:cs="Calibri"/>
+                <w:b/>
+                <w:bCs/>
+                <w:color w:val="000000" w:themeColor="text1"/>
+                <w:lang w:val="es-ES"/>
+              </w:rPr>
+              <w:t>entonces</w:t>
+            </w:r>
+          </w:p>
+          <w:p>
+            <w:pPr>
+              <w:spacing w:line="256" w:lineRule="auto"/>
+              <w:rPr>
+                <w:rFonts w:ascii="Calibri" w:eastAsia="Calibri" w:hAnsi="Calibri" w:cs="Calibri"/>
+                <w:color w:val="000000" w:themeColor="text1"/>
+                <w:lang w:val="es-ES"/>
+              </w:rPr>
+            </w:pPr>
+            <w:r>
+              <w:rPr>
+                <w:rFonts w:ascii="Calibri" w:eastAsia="Calibri" w:hAnsi="Calibri" w:cs="Calibri"/>
+                <w:color w:val="000000" w:themeColor="text1"/>
+                <w:lang w:val="es-ES"/>
+              </w:rPr>
+              <w:t xml:space="preserve">raiz </w:t>
+            </w:r>
+            <w:r>
+              <w:rPr>
+                <w:rFonts w:ascii="Calibri" w:eastAsia="Calibri" w:hAnsi="Calibri" w:cs="Calibri"/>
+                <w:i/>
+                <w:iCs/>
+                <w:color w:val="000000" w:themeColor="text1"/>
+                <w:lang w:val="es-ES"/>
+              </w:rPr>
+              <w:t>← -b / (2*a)</w:t>
+            </w:r>
+          </w:p>
+          <w:p>
+            <w:pPr>
+              <w:spacing w:line="256" w:lineRule="auto"/>
+              <w:rPr>
+                <w:rFonts w:ascii="Calibri" w:eastAsia="Calibri" w:hAnsi="Calibri" w:cs="Calibri"/>
+                <w:color w:val="000000" w:themeColor="text1"/>
+                <w:lang w:val="es-ES"/>
+              </w:rPr>
+            </w:pPr>
+            <w:r>
+              <w:rPr>
+                <w:rFonts w:ascii="Calibri" w:eastAsia="Calibri" w:hAnsi="Calibri" w:cs="Calibri"/>
+                <w:color w:val="000000" w:themeColor="text1"/>
+                <w:lang w:val="es-ES"/>
+              </w:rPr>
+              <w:t>mostrar “la raíz doble es: “ + raiz</w:t>
+            </w:r>
+          </w:p>
+          <w:p>
+            <w:pPr>
+              <w:spacing w:line="256" w:lineRule="auto"/>
+              <w:rPr>
+                <w:rFonts w:ascii="Calibri" w:eastAsia="Calibri" w:hAnsi="Calibri" w:cs="Calibri"/>
+                <w:color w:val="000000" w:themeColor="text1"/>
+                <w:lang w:val="es-ES"/>
+              </w:rPr>
+            </w:pPr>
+            <w:r>
+              <w:rPr>
+                <w:rFonts w:ascii="Calibri" w:eastAsia="Calibri" w:hAnsi="Calibri" w:cs="Calibri"/>
+                <w:b/>
+                <w:bCs/>
+                <w:color w:val="000000" w:themeColor="text1"/>
+                <w:lang w:val="es-ES"/>
+              </w:rPr>
+              <w:t xml:space="preserve">si_no </w:t>
+            </w:r>
+          </w:p>
+          <w:p>
+            <w:pPr>
+              <w:spacing w:line="256" w:lineRule="auto"/>
+              <w:rPr>
+                <w:rFonts w:ascii="Calibri" w:eastAsia="Calibri" w:hAnsi="Calibri" w:cs="Calibri"/>
+                <w:color w:val="000000" w:themeColor="text1"/>
+                <w:lang w:val="es-ES"/>
+              </w:rPr>
+            </w:pPr>
+            <w:r>
+              <w:rPr>
+                <w:rFonts w:ascii="Calibri" w:eastAsia="Calibri" w:hAnsi="Calibri" w:cs="Calibri"/>
+                <w:color w:val="000000" w:themeColor="text1"/>
+                <w:lang w:val="es-ES"/>
+              </w:rPr>
+              <w:t>mostrar “no hay raíces reales”</w:t>
+            </w:r>
+          </w:p>
+          <w:p>
+            <w:r>
+              <w:rPr>
+                <w:rFonts w:ascii="Calibri" w:eastAsia="Calibri" w:hAnsi="Calibri" w:cs="Calibri"/>
+                <w:color w:val="000000" w:themeColor="text1"/>
+                <w:lang w:val="es-ES"/>
+              </w:rPr>
+              <w:t>F</w:t>
+            </w:r>
+            <w:r>
+              <w:rPr>
+                <w:rFonts w:ascii="Calibri" w:eastAsia="Calibri" w:hAnsi="Calibri" w:cs="Calibri"/>
+                <w:color w:val="000000" w:themeColor="text1"/>
+                <w:lang w:val="es-ES"/>
+              </w:rPr>
+              <w:t>in</w:t>
+            </w:r>
+            <w:r>
+              <w:rPr>
+                <w:rFonts w:ascii="Calibri" w:eastAsia="Calibri" w:hAnsi="Calibri" w:cs="Calibri"/>
+                <w:color w:val="000000" w:themeColor="text1"/>
+                <w:lang w:val="es-ES"/>
+              </w:rPr>
+              <w:t>Si</w:t>
+            </w:r>
+          </w:p>
+          <w:p>
+            <w:pPr>
+              <w:rPr>
+                <w:b/>
+                <w:bCs/>
+              </w:rPr>
+            </w:pPr>
+            <w:r>
+              <w:rPr>
+                <w:b/>
+                <w:bCs/>
+              </w:rPr>
+              <w:t>Fin</w:t>
+            </w:r>
+            <w:r>
+              <w:rPr>
+                <w:b/>
+                <w:bCs/>
+              </w:rPr>
+              <w:t xml:space="preserve">                </w:t>
+            </w:r>
+          </w:p>
+        </w:tc>
+      </w:tr>
+      <w:tr>
+        <w:tc>
+          <w:tcPr>
+            <w:tcW w:w="8363" w:type="dxa"/>
+          </w:tcPr>
+          <w:p>
+            <w:pPr>
+              <w:rPr>
+                <w:b/>
+                <w:bCs/>
+                <w:u w:val="single"/>
+              </w:rPr>
+            </w:pPr>
+          </w:p>
+        </w:tc>
+      </w:tr>
+    </w:tbl>
+    <w:p>
+      <w:pPr>
+        <w:tabs>
+          <w:tab w:val="left" w:pos="2028"/>
+        </w:tabs>
+      </w:pPr>
+    </w:p>
+    <w:p>
+      <w:pPr>
+        <w:tabs>
+          <w:tab w:val="left" w:pos="2028"/>
+        </w:tabs>
+      </w:pPr>
+    </w:p>
+    <w:p>
+      <w:pPr>
+        <w:tabs>
+          <w:tab w:val="left" w:pos="2028"/>
+        </w:tabs>
+      </w:pPr>
+    </w:p>
+    <w:p>
+      <w:pPr>
+        <w:tabs>
+          <w:tab w:val="left" w:pos="2028"/>
+        </w:tabs>
+      </w:pPr>
+    </w:p>
+    <w:p>
+      <w:r>
+        <w:rPr>
+          <w:b/>
+          <w:bCs/>
+        </w:rPr>
+        <w:t xml:space="preserve">Punto </w:t>
+      </w:r>
+      <w:r>
+        <w:rPr>
+          <w:b/>
+          <w:bCs/>
+        </w:rPr>
         <w:t>19</w:t>
       </w:r>
       <w:r>
@@ -8754,6 +9558,7 @@
         <w:rPr>
           <w:noProof/>
         </w:rPr>
+        <w:lastRenderedPageBreak/>
         <w:drawing>
           <wp:inline distT="0" distB="0" distL="0" distR="0" wp14:anchorId="4FF9F61D" wp14:editId="5D06FFF8">
             <wp:extent cx="4061460" cy="2672616"/>
@@ -9047,6 +9852,7 @@
           </w:p>
           <w:p>
             <w:r>
+              <w:lastRenderedPageBreak/>
               <w:t xml:space="preserve">                 y1,y2,y3,vy1,vy2,vy3:entero;</w:t>
             </w:r>
           </w:p>
@@ -9069,6 +9875,7 @@
                 <w:bCs/>
                 <w:u w:val="single"/>
               </w:rPr>
+              <w:lastRenderedPageBreak/>
               <w:t>Nombre Algoritmo:</w:t>
             </w:r>
             <w:r>
@@ -9222,7 +10029,6 @@
                 <w:b/>
                 <w:bCs/>
               </w:rPr>
-              <w:lastRenderedPageBreak/>
               <w:t xml:space="preserve">Si </w:t>
             </w:r>
             <w:r>
@@ -9392,6 +10198,7 @@
           <w:b/>
           <w:bCs/>
         </w:rPr>
+        <w:lastRenderedPageBreak/>
         <w:t>Analisis:</w:t>
       </w:r>
     </w:p>
@@ -9491,7 +10298,6 @@
           <w:b/>
           <w:bCs/>
         </w:rPr>
-        <w:lastRenderedPageBreak/>
         <w:t>Dise</w:t>
       </w:r>
       <w:r>
@@ -9819,6 +10625,7 @@
           <w:b/>
           <w:bCs/>
         </w:rPr>
+        <w:lastRenderedPageBreak/>
         <w:t xml:space="preserve">Punto </w:t>
       </w:r>
       <w:r>
@@ -10163,6 +10970,7 @@
                 <w:b/>
                 <w:bCs/>
               </w:rPr>
+              <w:lastRenderedPageBreak/>
               <w:t xml:space="preserve">   Algoritmo:  </w:t>
             </w:r>
           </w:p>
@@ -10324,7 +11132,6 @@
           <w:b/>
           <w:bCs/>
         </w:rPr>
-        <w:lastRenderedPageBreak/>
         <w:t xml:space="preserve">Punto </w:t>
       </w:r>
       <w:r>
@@ -10332,14 +11139,7 @@
           <w:b/>
           <w:bCs/>
         </w:rPr>
-        <w:t>2</w:t>
-      </w:r>
-      <w:r>
-        <w:rPr>
-          <w:b/>
-          <w:bCs/>
-        </w:rPr>
-        <w:t>2</w:t>
+        <w:t>22</w:t>
       </w:r>
       <w:r>
         <w:t>:</w:t>
@@ -10353,6 +11153,9 @@
     </w:p>
     <w:p>
       <w:r>
+        <w:rPr>
+          <w:noProof/>
+        </w:rPr>
         <w:drawing>
           <wp:inline distT="0" distB="0" distL="0" distR="0" wp14:anchorId="2B5E1E1E" wp14:editId="6A51E6D9">
             <wp:extent cx="1584960" cy="1580642"/>
@@ -10434,10 +11237,7 @@
         <w:t xml:space="preserve">Descripcion del Problema:  </w:t>
       </w:r>
       <w:r>
-        <w:t xml:space="preserve">Dibuja en el lienzo </w:t>
-      </w:r>
-      <w:r>
-        <w:t>círculos y líneas usando estructuras iterativas</w:t>
+        <w:t>Dibuja en el lienzo círculos y líneas usando estructuras iterativas</w:t>
       </w:r>
     </w:p>
     <w:p/>
@@ -10458,9 +11258,8 @@
     </w:p>
     <w:p>
       <w:r>
+        <w:lastRenderedPageBreak/>
         <w:tab/>
-      </w:r>
-      <w:r>
         <w:t>x,y:entero</w:t>
       </w:r>
     </w:p>
@@ -10483,10 +11282,7 @@
     <w:p>
       <w:r>
         <w:tab/>
-        <w:t>L</w:t>
-      </w:r>
-      <w:r>
-        <w:t>os círculos y lineas</w:t>
+        <w:t>Los círculos y lineas</w:t>
       </w:r>
     </w:p>
     <w:p/>
@@ -10508,10 +11304,7 @@
     <w:p>
       <w:r>
         <w:tab/>
-        <w:t xml:space="preserve">Dibujar los </w:t>
-      </w:r>
-      <w:r>
-        <w:t>círculos y lineas</w:t>
+        <w:t>Dibujar los círculos y lineas</w:t>
       </w:r>
     </w:p>
     <w:p>
@@ -10666,25 +11459,21 @@
               <w:t xml:space="preserve"> </w:t>
             </w:r>
             <w:r>
-              <w:t>Ejercicio2</w:t>
-            </w:r>
-            <w:r>
-              <w:t>2</w:t>
-            </w:r>
-          </w:p>
-          <w:p>
-            <w:pPr>
-              <w:rPr>
-                <w:b/>
-                <w:bCs/>
-              </w:rPr>
-            </w:pPr>
-            <w:r>
-              <w:rPr>
-                <w:b/>
-                <w:bCs/>
-              </w:rPr>
-              <w:lastRenderedPageBreak/>
+              <w:t>Ejercicio22</w:t>
+            </w:r>
+          </w:p>
+          <w:p>
+            <w:pPr>
+              <w:rPr>
+                <w:b/>
+                <w:bCs/>
+              </w:rPr>
+            </w:pPr>
+            <w:r>
+              <w:rPr>
+                <w:b/>
+                <w:bCs/>
+              </w:rPr>
               <w:t xml:space="preserve">   Algoritmo:  </w:t>
             </w:r>
           </w:p>
@@ -10745,24 +11534,12 @@
           </w:p>
           <w:p>
             <w:r>
-              <w:t>dibujacirculo&lt;- x,85</w:t>
-            </w:r>
-            <w:r>
-              <w:t>+200</w:t>
-            </w:r>
-            <w:r>
-              <w:t>,40;</w:t>
-            </w:r>
-          </w:p>
-          <w:p>
-            <w:r>
-              <w:t>dibujacirculo&lt;- x,85</w:t>
-            </w:r>
-            <w:r>
-              <w:t>+400</w:t>
-            </w:r>
-            <w:r>
-              <w:t>,40;</w:t>
+              <w:t>dibujacirculo&lt;- x,85+200,40;</w:t>
+            </w:r>
+          </w:p>
+          <w:p>
+            <w:r>
+              <w:t>dibujacirculo&lt;- x,85+400,40;</w:t>
             </w:r>
           </w:p>
           <w:p>
@@ -11167,7 +11944,7 @@
               <v:shape id="_x0000_i1026" type="#_x0000_t75" style="width:78.15pt;height:44.85pt" o:ole="">
                 <v:imagedata r:id="rId2" o:title=""/>
               </v:shape>
-              <o:OLEObject Type="Embed" ProgID="PBrush" ShapeID="_x0000_i1026" DrawAspect="Content" ObjectID="_1774727488" r:id="rId3"/>
+              <o:OLEObject Type="Embed" ProgID="PBrush" ShapeID="_x0000_i1026" DrawAspect="Content" ObjectID="_1774728062" r:id="rId3"/>
             </w:object>
           </w:r>
         </w:p>
@@ -11385,7 +12162,7 @@
               <v:shape id="_x0000_i1027" type="#_x0000_t75" style="width:78.15pt;height:44.85pt">
                 <v:imagedata r:id="rId2" o:title=""/>
               </v:shape>
-              <o:OLEObject Type="Embed" ProgID="PBrush" ShapeID="_x0000_i1027" DrawAspect="Content" ObjectID="_1774727489" r:id="rId3"/>
+              <o:OLEObject Type="Embed" ProgID="PBrush" ShapeID="_x0000_i1027" DrawAspect="Content" ObjectID="_1774728063" r:id="rId3"/>
             </w:object>
           </w:r>
         </w:p>
@@ -11492,6 +12269,95 @@
     </w:lvl>
   </w:abstractNum>
   <w:abstractNum w:abstractNumId="1" w15:restartNumberingAfterBreak="0">
+    <w:nsid w:val="2962DB8B"/>
+    <w:multiLevelType w:val="hybridMultilevel"/>
+    <w:tmpl w:val="D0C221CC"/>
+    <w:lvl w:ilvl="0" w:tplc="072A573C">
+      <w:start w:val="1"/>
+      <w:numFmt w:val="decimal"/>
+      <w:lvlText w:val="%1."/>
+      <w:lvlJc w:val="left"/>
+      <w:pPr>
+        <w:ind w:left="720" w:hanging="360"/>
+      </w:pPr>
+      <w:rPr>
+        <w:rFonts w:ascii="Calibri" w:hAnsi="Calibri" w:cs="Times New Roman" w:hint="default"/>
+      </w:rPr>
+    </w:lvl>
+    <w:lvl w:ilvl="1" w:tplc="21726A68">
+      <w:start w:val="1"/>
+      <w:numFmt w:val="lowerLetter"/>
+      <w:lvlText w:val="%2."/>
+      <w:lvlJc w:val="left"/>
+      <w:pPr>
+        <w:ind w:left="1440" w:hanging="360"/>
+      </w:pPr>
+    </w:lvl>
+    <w:lvl w:ilvl="2" w:tplc="862E30AA">
+      <w:start w:val="1"/>
+      <w:numFmt w:val="lowerRoman"/>
+      <w:lvlText w:val="%3."/>
+      <w:lvlJc w:val="right"/>
+      <w:pPr>
+        <w:ind w:left="2160" w:hanging="180"/>
+      </w:pPr>
+    </w:lvl>
+    <w:lvl w:ilvl="3" w:tplc="3360514E">
+      <w:start w:val="1"/>
+      <w:numFmt w:val="decimal"/>
+      <w:lvlText w:val="%4."/>
+      <w:lvlJc w:val="left"/>
+      <w:pPr>
+        <w:ind w:left="2880" w:hanging="360"/>
+      </w:pPr>
+    </w:lvl>
+    <w:lvl w:ilvl="4" w:tplc="B0C88E44">
+      <w:start w:val="1"/>
+      <w:numFmt w:val="lowerLetter"/>
+      <w:lvlText w:val="%5."/>
+      <w:lvlJc w:val="left"/>
+      <w:pPr>
+        <w:ind w:left="3600" w:hanging="360"/>
+      </w:pPr>
+    </w:lvl>
+    <w:lvl w:ilvl="5" w:tplc="42CCEB08">
+      <w:start w:val="1"/>
+      <w:numFmt w:val="lowerRoman"/>
+      <w:lvlText w:val="%6."/>
+      <w:lvlJc w:val="right"/>
+      <w:pPr>
+        <w:ind w:left="4320" w:hanging="180"/>
+      </w:pPr>
+    </w:lvl>
+    <w:lvl w:ilvl="6" w:tplc="28187D3C">
+      <w:start w:val="1"/>
+      <w:numFmt w:val="decimal"/>
+      <w:lvlText w:val="%7."/>
+      <w:lvlJc w:val="left"/>
+      <w:pPr>
+        <w:ind w:left="5040" w:hanging="360"/>
+      </w:pPr>
+    </w:lvl>
+    <w:lvl w:ilvl="7" w:tplc="FB720212">
+      <w:start w:val="1"/>
+      <w:numFmt w:val="lowerLetter"/>
+      <w:lvlText w:val="%8."/>
+      <w:lvlJc w:val="left"/>
+      <w:pPr>
+        <w:ind w:left="5760" w:hanging="360"/>
+      </w:pPr>
+    </w:lvl>
+    <w:lvl w:ilvl="8" w:tplc="B17447D4">
+      <w:start w:val="1"/>
+      <w:numFmt w:val="lowerRoman"/>
+      <w:lvlText w:val="%9."/>
+      <w:lvlJc w:val="right"/>
+      <w:pPr>
+        <w:ind w:left="6480" w:hanging="180"/>
+      </w:pPr>
+    </w:lvl>
+  </w:abstractNum>
+  <w:abstractNum w:abstractNumId="2" w15:restartNumberingAfterBreak="0">
     <w:nsid w:val="37C33EC7"/>
     <w:multiLevelType w:val="hybridMultilevel"/>
     <w:tmpl w:val="C23C29BC"/>
@@ -11580,7 +12446,7 @@
       </w:pPr>
     </w:lvl>
   </w:abstractNum>
-  <w:abstractNum w:abstractNumId="2" w15:restartNumberingAfterBreak="0">
+  <w:abstractNum w:abstractNumId="3" w15:restartNumberingAfterBreak="0">
     <w:nsid w:val="482A398D"/>
     <w:multiLevelType w:val="hybridMultilevel"/>
     <w:tmpl w:val="9D1831F4"/>
@@ -11670,12 +12536,42 @@
     </w:lvl>
   </w:abstractNum>
   <w:num w:numId="1">
-    <w:abstractNumId w:val="2"/>
+    <w:abstractNumId w:val="3"/>
   </w:num>
   <w:num w:numId="2">
     <w:abstractNumId w:val="0"/>
   </w:num>
   <w:num w:numId="3">
+    <w:abstractNumId w:val="2"/>
+    <w:lvlOverride w:ilvl="0">
+      <w:startOverride w:val="1"/>
+    </w:lvlOverride>
+    <w:lvlOverride w:ilvl="1">
+      <w:startOverride w:val="1"/>
+    </w:lvlOverride>
+    <w:lvlOverride w:ilvl="2">
+      <w:startOverride w:val="1"/>
+    </w:lvlOverride>
+    <w:lvlOverride w:ilvl="3">
+      <w:startOverride w:val="1"/>
+    </w:lvlOverride>
+    <w:lvlOverride w:ilvl="4">
+      <w:startOverride w:val="1"/>
+    </w:lvlOverride>
+    <w:lvlOverride w:ilvl="5">
+      <w:startOverride w:val="1"/>
+    </w:lvlOverride>
+    <w:lvlOverride w:ilvl="6">
+      <w:startOverride w:val="1"/>
+    </w:lvlOverride>
+    <w:lvlOverride w:ilvl="7">
+      <w:startOverride w:val="1"/>
+    </w:lvlOverride>
+    <w:lvlOverride w:ilvl="8">
+      <w:startOverride w:val="1"/>
+    </w:lvlOverride>
+  </w:num>
+  <w:num w:numId="4">
     <w:abstractNumId w:val="1"/>
     <w:lvlOverride w:ilvl="0">
       <w:startOverride w:val="1"/>

</xml_diff>